<commit_message>
Tecnologias, Arquitectura y Vista Modular
</commit_message>
<xml_diff>
--- a/desarrollo/FRSIAAATR/Análisis/FRSIAAATR_DA.docx
+++ b/desarrollo/FRSIAAATR/Análisis/FRSIAAATR_DA.docx
@@ -1,6 +1,6 @@
 
 <file path=word/document.xml><?xml version="1.0" encoding="utf-8"?>
-<w:document xmlns:wpc="http://schemas.microsoft.com/office/word/2010/wordprocessingCanvas" xmlns:cx="http://schemas.microsoft.com/office/drawing/2014/chartex" xmlns:cx1="http://schemas.microsoft.com/office/drawing/2015/9/8/chartex" xmlns:cx2="http://schemas.microsoft.com/office/drawing/2015/10/21/chartex" xmlns:cx3="http://schemas.microsoft.com/office/drawing/2016/5/9/chartex" xmlns:cx4="http://schemas.microsoft.com/office/drawing/2016/5/10/chartex" xmlns:cx5="http://schemas.microsoft.com/office/drawing/2016/5/11/chartex" xmlns:cx6="http://schemas.microsoft.com/office/drawing/2016/5/12/chartex" xmlns:cx7="http://schemas.microsoft.com/office/drawing/2016/5/13/chartex" xmlns:cx8="http://schemas.microsoft.com/office/drawing/2016/5/14/chartex" xmlns:mc="http://schemas.openxmlformats.org/markup-compatibility/2006" xmlns:aink="http://schemas.microsoft.com/office/drawing/2016/ink" xmlns:am3d="http://schemas.microsoft.com/office/drawing/2017/model3d" xmlns:o="urn:schemas-microsoft-com:office:office" xmlns:r="http://schemas.openxmlformats.org/officeDocument/2006/relationships" xmlns:m="http://schemas.openxmlformats.org/officeDocument/2006/math" xmlns:v="urn:schemas-microsoft-com:vml" xmlns:wp14="http://schemas.microsoft.com/office/word/2010/wordprocessingDrawing" xmlns:wp="http://schemas.openxmlformats.org/drawingml/2006/wordprocessingDrawing" xmlns:w10="urn:schemas-microsoft-com:office:word" xmlns:w="http://schemas.openxmlformats.org/wordprocessingml/2006/main" xmlns:w14="http://schemas.microsoft.com/office/word/2010/wordml" xmlns:w15="http://schemas.microsoft.com/office/word/2012/wordml" xmlns:w16cex="http://schemas.microsoft.com/office/word/2018/wordml/cex" xmlns:w16cid="http://schemas.microsoft.com/office/word/2016/wordml/cid" xmlns:w16="http://schemas.microsoft.com/office/word/2018/wordml" xmlns:w16se="http://schemas.microsoft.com/office/word/2015/wordml/symex" xmlns:wpg="http://schemas.microsoft.com/office/word/2010/wordprocessingGroup" xmlns:wpi="http://schemas.microsoft.com/office/word/2010/wordprocessingInk" xmlns:wne="http://schemas.microsoft.com/office/word/2006/wordml" xmlns:wps="http://schemas.microsoft.com/office/word/2010/wordprocessingShape" mc:Ignorable="w14 w15 w16se w16cid w16 w16cex wp14">
+<w:document xmlns:wpc="http://schemas.microsoft.com/office/word/2010/wordprocessingCanvas" xmlns:cx="http://schemas.microsoft.com/office/drawing/2014/chartex" xmlns:mc="http://schemas.openxmlformats.org/markup-compatibility/2006" xmlns:o="urn:schemas-microsoft-com:office:office" xmlns:r="http://schemas.openxmlformats.org/officeDocument/2006/relationships" xmlns:m="http://schemas.openxmlformats.org/officeDocument/2006/math" xmlns:v="urn:schemas-microsoft-com:vml" xmlns:wp14="http://schemas.microsoft.com/office/word/2010/wordprocessingDrawing" xmlns:wp="http://schemas.openxmlformats.org/drawingml/2006/wordprocessingDrawing" xmlns:w10="urn:schemas-microsoft-com:office:word" xmlns:w="http://schemas.openxmlformats.org/wordprocessingml/2006/main" xmlns:w14="http://schemas.microsoft.com/office/word/2010/wordml" xmlns:w15="http://schemas.microsoft.com/office/word/2012/wordml" xmlns:w16se="http://schemas.microsoft.com/office/word/2015/wordml/symex" xmlns:wpg="http://schemas.microsoft.com/office/word/2010/wordprocessingGroup" xmlns:wpi="http://schemas.microsoft.com/office/word/2010/wordprocessingInk" xmlns:wne="http://schemas.microsoft.com/office/word/2006/wordml" xmlns:wps="http://schemas.microsoft.com/office/word/2010/wordprocessingShape" mc:Ignorable="w14 w15 w16se wp14">
   <w:body>
     <w:p>
       <w:pPr>
@@ -327,6 +327,7 @@
       <w:r>
         <w:rPr>
           <w:noProof/>
+          <w:lang w:val="es-PE" w:eastAsia="es-PE"/>
         </w:rPr>
         <w:lastRenderedPageBreak/>
         <w:drawing>
@@ -376,6 +377,7 @@
       <w:r>
         <w:rPr>
           <w:noProof/>
+          <w:lang w:val="es-PE" w:eastAsia="es-PE"/>
         </w:rPr>
         <w:drawing>
           <wp:anchor distT="0" distB="0" distL="0" distR="0" simplePos="0" relativeHeight="15732224" behindDoc="0" locked="0" layoutInCell="1" allowOverlap="1" wp14:anchorId="174D6A90" wp14:editId="0FFDC958">
@@ -1659,7 +1661,6 @@
           <w:docPartUnique/>
         </w:docPartObj>
       </w:sdtPr>
-      <w:sdtEndPr/>
       <w:sdtContent>
         <w:p>
           <w:pPr>
@@ -3484,21 +3485,7 @@
         <w:rPr>
           <w:sz w:val="24"/>
         </w:rPr>
-        <w:t>UI: También llamado “</w:t>
-      </w:r>
-      <w:proofErr w:type="spellStart"/>
-      <w:r>
-        <w:rPr>
-          <w:sz w:val="24"/>
-        </w:rPr>
-        <w:t>User</w:t>
-      </w:r>
-      <w:proofErr w:type="spellEnd"/>
-      <w:r>
-        <w:rPr>
-          <w:sz w:val="24"/>
-        </w:rPr>
-        <w:t xml:space="preserve"> Interface”, se refiere a la creación de la interfaz, que puede ser gráfica o desarrollada por tecnologías como HTML, CSS, jQuery, etc.</w:t>
+        <w:t>UI: También llamado “User Interface”, se refiere a la creación de la interfaz, que puede ser gráfica o desarrollada por tecnologías como HTML, CSS, jQuery, etc.</w:t>
       </w:r>
     </w:p>
     <w:p>
@@ -3531,43 +3518,7 @@
         <w:rPr>
           <w:sz w:val="24"/>
         </w:rPr>
-        <w:t>CSS: Su siglas significa “</w:t>
-      </w:r>
-      <w:proofErr w:type="spellStart"/>
-      <w:r>
-        <w:rPr>
-          <w:sz w:val="24"/>
-        </w:rPr>
-        <w:t>Cascading</w:t>
-      </w:r>
-      <w:proofErr w:type="spellEnd"/>
-      <w:r>
-        <w:rPr>
-          <w:sz w:val="24"/>
-        </w:rPr>
-        <w:t xml:space="preserve"> Style </w:t>
-      </w:r>
-      <w:proofErr w:type="spellStart"/>
-      <w:proofErr w:type="gramStart"/>
-      <w:r>
-        <w:rPr>
-          <w:sz w:val="24"/>
-        </w:rPr>
-        <w:t>Sheets</w:t>
-      </w:r>
-      <w:proofErr w:type="spellEnd"/>
-      <w:r>
-        <w:rPr>
-          <w:sz w:val="24"/>
-        </w:rPr>
-        <w:t xml:space="preserve"> ”</w:t>
-      </w:r>
-      <w:proofErr w:type="gramEnd"/>
-      <w:r>
-        <w:rPr>
-          <w:sz w:val="24"/>
-        </w:rPr>
-        <w:t xml:space="preserve"> (Hojas de estilo en cascada), es un lenguaje de </w:t>
+        <w:t xml:space="preserve">CSS: Su siglas significa “Cascading Style Sheets ” (Hojas de estilo en cascada), es un lenguaje de </w:t>
       </w:r>
       <w:r>
         <w:rPr>
@@ -3858,100 +3809,6 @@
           <w:sz w:val="24"/>
         </w:rPr>
         <w:t>as web.</w:t>
-      </w:r>
-    </w:p>
-    <w:p>
-      <w:pPr>
-        <w:spacing w:line="360" w:lineRule="auto"/>
-        <w:rPr>
-          <w:sz w:val="24"/>
-        </w:rPr>
-      </w:pPr>
-    </w:p>
-    <w:p>
-      <w:pPr>
-        <w:rPr>
-          <w:sz w:val="24"/>
-        </w:rPr>
-      </w:pPr>
-    </w:p>
-    <w:p>
-      <w:pPr>
-        <w:rPr>
-          <w:sz w:val="24"/>
-        </w:rPr>
-      </w:pPr>
-    </w:p>
-    <w:p>
-      <w:pPr>
-        <w:rPr>
-          <w:sz w:val="24"/>
-        </w:rPr>
-      </w:pPr>
-    </w:p>
-    <w:p>
-      <w:pPr>
-        <w:rPr>
-          <w:sz w:val="24"/>
-        </w:rPr>
-      </w:pPr>
-    </w:p>
-    <w:p>
-      <w:pPr>
-        <w:rPr>
-          <w:sz w:val="24"/>
-        </w:rPr>
-      </w:pPr>
-    </w:p>
-    <w:p>
-      <w:pPr>
-        <w:rPr>
-          <w:sz w:val="24"/>
-        </w:rPr>
-      </w:pPr>
-    </w:p>
-    <w:p>
-      <w:pPr>
-        <w:rPr>
-          <w:sz w:val="24"/>
-        </w:rPr>
-      </w:pPr>
-    </w:p>
-    <w:p>
-      <w:pPr>
-        <w:tabs>
-          <w:tab w:val="left" w:pos="2655"/>
-        </w:tabs>
-        <w:rPr>
-          <w:sz w:val="24"/>
-        </w:rPr>
-      </w:pPr>
-      <w:r>
-        <w:rPr>
-          <w:sz w:val="24"/>
-        </w:rPr>
-        <w:tab/>
-      </w:r>
-    </w:p>
-    <w:p>
-      <w:pPr>
-        <w:tabs>
-          <w:tab w:val="left" w:pos="2655"/>
-        </w:tabs>
-        <w:rPr>
-          <w:sz w:val="24"/>
-        </w:rPr>
-        <w:sectPr>
-          <w:pgSz w:w="12240" w:h="15840"/>
-          <w:pgMar w:top="1580" w:right="300" w:bottom="1200" w:left="760" w:header="727" w:footer="922" w:gutter="0"/>
-          <w:cols w:space="720"/>
-        </w:sectPr>
-      </w:pPr>
-      <w:r>
-        <w:rPr>
-          <w:sz w:val="24"/>
-        </w:rPr>
-        <w:tab/>
       </w:r>
     </w:p>
     <w:p>
@@ -5237,84 +5094,6 @@
           </w:p>
         </w:tc>
       </w:tr>
-      <w:tr>
-        <w:trPr>
-          <w:trHeight w:val="828"/>
-        </w:trPr>
-        <w:tc>
-          <w:tcPr>
-            <w:tcW w:w="1099" w:type="dxa"/>
-          </w:tcPr>
-          <w:p>
-            <w:pPr>
-              <w:pStyle w:val="TableParagraph"/>
-              <w:spacing w:line="275" w:lineRule="exact"/>
-              <w:ind w:left="105"/>
-              <w:rPr>
-                <w:sz w:val="24"/>
-              </w:rPr>
-            </w:pPr>
-          </w:p>
-        </w:tc>
-        <w:tc>
-          <w:tcPr>
-            <w:tcW w:w="8051" w:type="dxa"/>
-          </w:tcPr>
-          <w:p>
-            <w:pPr>
-              <w:pStyle w:val="TableParagraph"/>
-              <w:spacing w:line="275" w:lineRule="exact"/>
-              <w:rPr>
-                <w:sz w:val="24"/>
-              </w:rPr>
-            </w:pPr>
-          </w:p>
-        </w:tc>
-      </w:tr>
-      <w:tr>
-        <w:trPr>
-          <w:trHeight w:val="827"/>
-        </w:trPr>
-        <w:tc>
-          <w:tcPr>
-            <w:tcW w:w="1099" w:type="dxa"/>
-          </w:tcPr>
-          <w:p>
-            <w:pPr>
-              <w:pStyle w:val="TableParagraph"/>
-              <w:spacing w:line="275" w:lineRule="exact"/>
-              <w:ind w:left="0"/>
-              <w:rPr>
-                <w:sz w:val="24"/>
-              </w:rPr>
-            </w:pPr>
-          </w:p>
-        </w:tc>
-        <w:tc>
-          <w:tcPr>
-            <w:tcW w:w="8051" w:type="dxa"/>
-          </w:tcPr>
-          <w:p>
-            <w:pPr>
-              <w:pStyle w:val="TableParagraph"/>
-              <w:spacing w:line="275" w:lineRule="exact"/>
-              <w:rPr>
-                <w:sz w:val="24"/>
-              </w:rPr>
-            </w:pPr>
-          </w:p>
-          <w:p>
-            <w:pPr>
-              <w:pStyle w:val="TableParagraph"/>
-              <w:spacing w:line="275" w:lineRule="exact"/>
-              <w:ind w:left="0"/>
-              <w:rPr>
-                <w:sz w:val="24"/>
-              </w:rPr>
-            </w:pPr>
-          </w:p>
-        </w:tc>
-      </w:tr>
     </w:tbl>
     <w:p>
       <w:pPr>
@@ -5832,14 +5611,12 @@
               </w:rPr>
               <w:t xml:space="preserve">La interfaz gráfica para el administrador de </w:t>
             </w:r>
-            <w:proofErr w:type="gramStart"/>
-            <w:r>
-              <w:rPr>
-                <w:sz w:val="24"/>
-              </w:rPr>
-              <w:t>RR.HH</w:t>
-            </w:r>
-            <w:proofErr w:type="gramEnd"/>
+            <w:r>
+              <w:rPr>
+                <w:sz w:val="24"/>
+              </w:rPr>
+              <w:t>RR. HH</w:t>
+            </w:r>
             <w:r>
               <w:rPr>
                 <w:sz w:val="24"/>
@@ -5917,21 +5694,7 @@
               <w:rPr>
                 <w:sz w:val="24"/>
               </w:rPr>
-              <w:t xml:space="preserve">No se modificará el código de los </w:t>
-            </w:r>
-            <w:proofErr w:type="spellStart"/>
-            <w:r>
-              <w:rPr>
-                <w:sz w:val="24"/>
-              </w:rPr>
-              <w:t>frameworks</w:t>
-            </w:r>
-            <w:proofErr w:type="spellEnd"/>
-            <w:r>
-              <w:rPr>
-                <w:sz w:val="24"/>
-              </w:rPr>
-              <w:t xml:space="preserve"> para que la aplicación soporte</w:t>
+              <w:t>No se modificará el código de los frameworks para que la aplicación soporte</w:t>
             </w:r>
           </w:p>
           <w:p>
@@ -6117,7 +5880,13 @@
       <w:bookmarkStart w:id="6" w:name="_bookmark6"/>
       <w:bookmarkEnd w:id="6"/>
       <w:r>
-        <w:t>Escenarios de tributos de calidad</w:t>
+        <w:t xml:space="preserve">Escenarios de </w:t>
+      </w:r>
+      <w:r>
+        <w:t>a</w:t>
+      </w:r>
+      <w:r>
+        <w:t>tributos de calidad</w:t>
       </w:r>
       <w:r>
         <w:rPr>
@@ -6524,14 +6293,12 @@
                 <w:sz w:val="24"/>
               </w:rPr>
             </w:pPr>
-            <w:proofErr w:type="spellStart"/>
             <w:r>
               <w:rPr>
                 <w:sz w:val="24"/>
               </w:rPr>
               <w:t>Perfomance</w:t>
             </w:r>
-            <w:proofErr w:type="spellEnd"/>
           </w:p>
         </w:tc>
       </w:tr>
@@ -7011,16 +6778,8 @@
               <w:rPr>
                 <w:sz w:val="24"/>
               </w:rPr>
-              <w:t xml:space="preserve">Escenario de </w:t>
-            </w:r>
-            <w:proofErr w:type="spellStart"/>
-            <w:r>
-              <w:rPr>
-                <w:sz w:val="24"/>
-              </w:rPr>
-              <w:t>Fiablidad</w:t>
-            </w:r>
-            <w:proofErr w:type="spellEnd"/>
+              <w:t>Escenario de Fiablidad</w:t>
+            </w:r>
           </w:p>
         </w:tc>
       </w:tr>
@@ -7389,14 +7148,12 @@
                 <w:sz w:val="24"/>
               </w:rPr>
             </w:pPr>
-            <w:proofErr w:type="spellStart"/>
             <w:r>
               <w:rPr>
                 <w:sz w:val="24"/>
               </w:rPr>
               <w:t>Fiablidad</w:t>
             </w:r>
-            <w:proofErr w:type="spellEnd"/>
           </w:p>
         </w:tc>
       </w:tr>
@@ -7478,16 +7235,14 @@
               <w:rPr>
                 <w:sz w:val="24"/>
               </w:rPr>
-              <w:t xml:space="preserve">Escenario de </w:t>
-            </w:r>
-            <w:proofErr w:type="spellStart"/>
-            <w:r>
-              <w:rPr>
-                <w:sz w:val="24"/>
-              </w:rPr>
-              <w:t>Usuabilidad</w:t>
-            </w:r>
-            <w:proofErr w:type="spellEnd"/>
+              <w:t>Escenario de Us</w:t>
+            </w:r>
+            <w:r>
+              <w:rPr>
+                <w:sz w:val="24"/>
+              </w:rPr>
+              <w:t>abilidad</w:t>
+            </w:r>
           </w:p>
         </w:tc>
       </w:tr>
@@ -7812,14 +7567,18 @@
                 <w:sz w:val="24"/>
               </w:rPr>
             </w:pPr>
-            <w:proofErr w:type="spellStart"/>
-            <w:r>
-              <w:rPr>
-                <w:sz w:val="24"/>
-              </w:rPr>
-              <w:t>Usuabilidad</w:t>
-            </w:r>
-            <w:proofErr w:type="spellEnd"/>
+            <w:r>
+              <w:rPr>
+                <w:sz w:val="24"/>
+              </w:rPr>
+              <w:t>Us</w:t>
+            </w:r>
+            <w:r>
+              <w:rPr>
+                <w:sz w:val="24"/>
+              </w:rPr>
+              <w:t>abilidad</w:t>
+            </w:r>
           </w:p>
         </w:tc>
       </w:tr>
@@ -7942,14 +7701,12 @@
                 <w:sz w:val="24"/>
               </w:rPr>
             </w:pPr>
-            <w:proofErr w:type="spellStart"/>
-            <w:r>
-              <w:rPr>
-                <w:sz w:val="24"/>
-              </w:rPr>
-              <w:t>Modulos</w:t>
-            </w:r>
-            <w:proofErr w:type="spellEnd"/>
+            <w:r>
+              <w:rPr>
+                <w:sz w:val="24"/>
+              </w:rPr>
+              <w:t>Módulos</w:t>
+            </w:r>
             <w:r>
               <w:rPr>
                 <w:sz w:val="24"/>
@@ -8091,14 +7848,12 @@
               </w:rPr>
               <w:t xml:space="preserve">Servidor </w:t>
             </w:r>
-            <w:proofErr w:type="spellStart"/>
-            <w:r>
-              <w:rPr>
-                <w:sz w:val="24"/>
-              </w:rPr>
-              <w:t>Cental</w:t>
-            </w:r>
-            <w:proofErr w:type="spellEnd"/>
+            <w:r>
+              <w:rPr>
+                <w:sz w:val="24"/>
+              </w:rPr>
+              <w:t>Central</w:t>
+            </w:r>
           </w:p>
         </w:tc>
       </w:tr>
@@ -8332,8 +8087,19 @@
         <w:ind w:left="1388" w:right="1128"/>
       </w:pPr>
       <w:r>
-        <w:t>En este apartado, se presentará la arquitectura del Módulo de Recursos Humanos como parte del Sistema Taxi Monterrico, con el que va a interactuar y los módulos con los que está conectado</w:t>
-      </w:r>
+        <w:t xml:space="preserve">En este apartado, se presentará la arquitectura del </w:t>
+      </w:r>
+      <w:r>
+        <w:t>Sistema de reconocimiento facial para la identificación de postulantes en el acceso de resultados del examen de admisión UNMSM</w:t>
+      </w:r>
+      <w:r>
+        <w:t xml:space="preserve">, </w:t>
+      </w:r>
+      <w:r>
+        <w:t>con el que interactuarán los usuarios y administradores:</w:t>
+      </w:r>
+      <w:bookmarkStart w:id="9" w:name="_GoBack"/>
+      <w:bookmarkEnd w:id="9"/>
     </w:p>
     <w:p>
       <w:pPr>
@@ -8354,6 +8120,7 @@
       <w:r>
         <w:rPr>
           <w:noProof/>
+          <w:lang w:val="es-PE" w:eastAsia="es-PE"/>
         </w:rPr>
         <w:drawing>
           <wp:anchor distT="0" distB="0" distL="0" distR="0" simplePos="0" relativeHeight="9" behindDoc="0" locked="0" layoutInCell="1" allowOverlap="1" wp14:anchorId="217C1B55" wp14:editId="31314666">
@@ -8454,8 +8221,8 @@
           <w:tab w:val="left" w:pos="1650"/>
         </w:tabs>
       </w:pPr>
-      <w:bookmarkStart w:id="9" w:name="_bookmark9"/>
-      <w:bookmarkEnd w:id="9"/>
+      <w:bookmarkStart w:id="10" w:name="_bookmark9"/>
+      <w:bookmarkEnd w:id="10"/>
       <w:r>
         <w:t>Tecnologías</w:t>
       </w:r>
@@ -8485,7 +8252,16 @@
         <w:ind w:left="1400" w:right="1128"/>
       </w:pPr>
       <w:r>
-        <w:t>En esta sección, se especificará las herramientas que se utilizaron para el desarrollo del módulo de Recursos Humanos de la ERP:</w:t>
+        <w:t>En esta sección, se especificará las herramientas que se ut</w:t>
+      </w:r>
+      <w:r>
+        <w:t xml:space="preserve">ilizaron para el desarrollo del </w:t>
+      </w:r>
+      <w:r>
+        <w:t>Sistema de reconocimiento facial para la identificación de postulantes en el acceso de resultados del examen de admisión UNMSM</w:t>
+      </w:r>
+      <w:r>
+        <w:t xml:space="preserve">: </w:t>
       </w:r>
     </w:p>
     <w:p>
@@ -8507,31 +8283,20 @@
         <w:tabs>
           <w:tab w:val="left" w:pos="1814"/>
         </w:tabs>
-        <w:spacing w:line="360" w:lineRule="auto"/>
+        <w:spacing w:before="1" w:line="360" w:lineRule="auto"/>
         <w:ind w:right="1137"/>
         <w:jc w:val="both"/>
         <w:rPr>
-          <w:sz w:val="24"/>
-        </w:rPr>
-      </w:pPr>
-      <w:proofErr w:type="spellStart"/>
-      <w:proofErr w:type="gramStart"/>
-      <w:r>
-        <w:rPr>
-          <w:b/>
-          <w:sz w:val="24"/>
-        </w:rPr>
-        <w:t>Odoo</w:t>
-      </w:r>
-      <w:proofErr w:type="spellEnd"/>
-      <w:r>
-        <w:rPr>
-          <w:b/>
-          <w:sz w:val="24"/>
-        </w:rPr>
-        <w:t xml:space="preserve">  12</w:t>
-      </w:r>
-      <w:proofErr w:type="gramEnd"/>
+          <w:sz w:val="36"/>
+        </w:rPr>
+      </w:pPr>
+      <w:r>
+        <w:rPr>
+          <w:b/>
+          <w:sz w:val="24"/>
+        </w:rPr>
+        <w:t>Node.js</w:t>
+      </w:r>
       <w:r>
         <w:rPr>
           <w:b/>
@@ -8543,55 +8308,55 @@
         <w:rPr>
           <w:sz w:val="24"/>
         </w:rPr>
-        <w:t xml:space="preserve">También  fue  conocido  como </w:t>
-      </w:r>
-      <w:proofErr w:type="spellStart"/>
-      <w:r>
-        <w:rPr>
-          <w:sz w:val="24"/>
-        </w:rPr>
-        <w:t>OpenERP</w:t>
-      </w:r>
-      <w:proofErr w:type="spellEnd"/>
-      <w:r>
-        <w:rPr>
-          <w:sz w:val="24"/>
-        </w:rPr>
-        <w:t xml:space="preserve"> y  </w:t>
-      </w:r>
-      <w:proofErr w:type="spellStart"/>
-      <w:r>
-        <w:rPr>
-          <w:sz w:val="24"/>
-        </w:rPr>
-        <w:t>TinyERP</w:t>
-      </w:r>
-      <w:proofErr w:type="spellEnd"/>
-      <w:r>
-        <w:rPr>
-          <w:sz w:val="24"/>
-        </w:rPr>
-        <w:t xml:space="preserve">,  es  un  sistema   de ERP integrado de código abierto actualmente producido por la empresa belga </w:t>
-      </w:r>
-      <w:proofErr w:type="spellStart"/>
-      <w:r>
-        <w:rPr>
-          <w:sz w:val="24"/>
-        </w:rPr>
-        <w:t>Odoo</w:t>
-      </w:r>
-      <w:proofErr w:type="spellEnd"/>
-      <w:r>
-        <w:rPr>
-          <w:sz w:val="24"/>
-        </w:rPr>
-        <w:t xml:space="preserve"> S.A.</w:t>
-      </w:r>
-    </w:p>
-    <w:p>
-      <w:pPr>
-        <w:pStyle w:val="Textoindependiente"/>
-        <w:spacing w:before="1"/>
+        <w:t>Es u</w:t>
+      </w:r>
+      <w:r>
+        <w:rPr>
+          <w:sz w:val="24"/>
+          <w:szCs w:val="24"/>
+          <w:shd w:val="clear" w:color="auto" w:fill="FFFFFF"/>
+        </w:rPr>
+        <w:t>n entorno en tiempo de ejecución multiplataforma, de código abierto, para la capa del servidor (pero no limitándose a ello) basado en el lenguaje de programación </w:t>
+      </w:r>
+      <w:hyperlink r:id="rId13" w:tooltip="JavaScript" w:history="1">
+        <w:r>
+          <w:rPr>
+            <w:rStyle w:val="Hipervnculo"/>
+            <w:color w:val="auto"/>
+            <w:sz w:val="24"/>
+            <w:szCs w:val="24"/>
+            <w:u w:val="none"/>
+            <w:shd w:val="clear" w:color="auto" w:fill="FFFFFF"/>
+          </w:rPr>
+          <w:t>JavaScript</w:t>
+        </w:r>
+      </w:hyperlink>
+      <w:r>
+        <w:rPr>
+          <w:sz w:val="24"/>
+          <w:szCs w:val="24"/>
+          <w:shd w:val="clear" w:color="auto" w:fill="FFFFFF"/>
+        </w:rPr>
+        <w:t>, asíncrono</w:t>
+      </w:r>
+      <w:r>
+        <w:rPr>
+          <w:sz w:val="24"/>
+          <w:szCs w:val="24"/>
+          <w:shd w:val="clear" w:color="auto" w:fill="FFFFFF"/>
+        </w:rPr>
+        <w:t>.</w:t>
+      </w:r>
+    </w:p>
+    <w:p>
+      <w:pPr>
+        <w:pStyle w:val="Prrafodelista"/>
+        <w:tabs>
+          <w:tab w:val="left" w:pos="1814"/>
+        </w:tabs>
+        <w:spacing w:before="1" w:line="360" w:lineRule="auto"/>
+        <w:ind w:left="1813" w:right="1137" w:firstLine="0"/>
+        <w:jc w:val="both"/>
         <w:rPr>
           <w:sz w:val="36"/>
         </w:rPr>
@@ -8619,7 +8384,14 @@
           <w:b/>
           <w:sz w:val="24"/>
         </w:rPr>
-        <w:t xml:space="preserve">PostgreSQL 10.0: </w:t>
+        <w:t>MySQL Workbench 8.0</w:t>
+      </w:r>
+      <w:r>
+        <w:rPr>
+          <w:b/>
+          <w:sz w:val="24"/>
+        </w:rPr>
+        <w:t xml:space="preserve">: </w:t>
       </w:r>
       <w:r>
         <w:rPr>
@@ -8632,21 +8404,19 @@
         <w:rPr>
           <w:sz w:val="24"/>
         </w:rPr>
-        <w:t xml:space="preserve">de gestión de bases de datos relacional orientado </w:t>
-      </w:r>
-      <w:proofErr w:type="gramStart"/>
-      <w:r>
-        <w:rPr>
-          <w:sz w:val="24"/>
-        </w:rPr>
-        <w:t>a  objetos</w:t>
-      </w:r>
-      <w:proofErr w:type="gramEnd"/>
-      <w:r>
-        <w:rPr>
-          <w:sz w:val="24"/>
-        </w:rPr>
-        <w:t xml:space="preserve"> y de código</w:t>
+        <w:t>de gestión de bases d</w:t>
+      </w:r>
+      <w:r>
+        <w:rPr>
+          <w:sz w:val="24"/>
+        </w:rPr>
+        <w:t xml:space="preserve">e datos relacional orientado a </w:t>
+      </w:r>
+      <w:r>
+        <w:rPr>
+          <w:sz w:val="24"/>
+        </w:rPr>
+        <w:t>objetos y de código</w:t>
       </w:r>
       <w:r>
         <w:rPr>
@@ -8664,18 +8434,9 @@
     </w:p>
     <w:p>
       <w:pPr>
-        <w:pStyle w:val="Textoindependiente"/>
-        <w:rPr>
-          <w:sz w:val="26"/>
-        </w:rPr>
-      </w:pPr>
-    </w:p>
-    <w:p>
-      <w:pPr>
-        <w:pStyle w:val="Textoindependiente"/>
-        <w:spacing w:before="2"/>
-        <w:rPr>
-          <w:sz w:val="27"/>
+        <w:pStyle w:val="Prrafodelista"/>
+        <w:rPr>
+          <w:sz w:val="24"/>
         </w:rPr>
       </w:pPr>
     </w:p>
@@ -8693,6 +8454,58 @@
         <w:ind w:right="1138"/>
         <w:jc w:val="both"/>
         <w:rPr>
+          <w:sz w:val="28"/>
+        </w:rPr>
+      </w:pPr>
+      <w:r>
+        <w:rPr>
+          <w:b/>
+          <w:color w:val="222222"/>
+          <w:sz w:val="24"/>
+          <w:shd w:val="clear" w:color="auto" w:fill="FFFFFF"/>
+        </w:rPr>
+        <w:t>Nginx:</w:t>
+      </w:r>
+      <w:r>
+        <w:rPr>
+          <w:color w:val="222222"/>
+          <w:sz w:val="24"/>
+          <w:shd w:val="clear" w:color="auto" w:fill="FFFFFF"/>
+        </w:rPr>
+        <w:t xml:space="preserve"> </w:t>
+      </w:r>
+      <w:r>
+        <w:rPr>
+          <w:color w:val="222222"/>
+          <w:sz w:val="24"/>
+          <w:shd w:val="clear" w:color="auto" w:fill="FFFFFF"/>
+        </w:rPr>
+        <w:t>es un servidor web que también actúa como proxy y balanceador de carga. La estructura del software es asíncrona y controlada por eventos; lo cual permite el procesamiento de muchas solicitudes al mismo tiempo.</w:t>
+      </w:r>
+    </w:p>
+    <w:p>
+      <w:pPr>
+        <w:pStyle w:val="Textoindependiente"/>
+        <w:spacing w:before="2"/>
+        <w:rPr>
+          <w:sz w:val="27"/>
+        </w:rPr>
+      </w:pPr>
+    </w:p>
+    <w:p>
+      <w:pPr>
+        <w:pStyle w:val="Prrafodelista"/>
+        <w:numPr>
+          <w:ilvl w:val="2"/>
+          <w:numId w:val="4"/>
+        </w:numPr>
+        <w:tabs>
+          <w:tab w:val="left" w:pos="1814"/>
+        </w:tabs>
+        <w:spacing w:line="360" w:lineRule="auto"/>
+        <w:ind w:right="1138"/>
+        <w:jc w:val="both"/>
+        <w:rPr>
           <w:sz w:val="24"/>
         </w:rPr>
       </w:pPr>
@@ -8707,21 +8520,37 @@
         <w:rPr>
           <w:sz w:val="24"/>
         </w:rPr>
-        <w:t xml:space="preserve">Sistema operativo de código abierto para </w:t>
-      </w:r>
-      <w:proofErr w:type="gramStart"/>
-      <w:r>
-        <w:rPr>
-          <w:sz w:val="24"/>
-        </w:rPr>
-        <w:t>computadores,  compuesto</w:t>
-      </w:r>
-      <w:proofErr w:type="gramEnd"/>
-      <w:r>
-        <w:rPr>
-          <w:sz w:val="24"/>
-        </w:rPr>
-        <w:t xml:space="preserve">  de  múltiple software  normalmente  distribuido  bajo  una licencia libre o de código</w:t>
+        <w:t>Sistema operativo de código abie</w:t>
+      </w:r>
+      <w:r>
+        <w:rPr>
+          <w:sz w:val="24"/>
+        </w:rPr>
+        <w:t xml:space="preserve">rto para computadores, </w:t>
+      </w:r>
+      <w:r>
+        <w:rPr>
+          <w:sz w:val="24"/>
+        </w:rPr>
+        <w:t>compuesto de múltiple</w:t>
+      </w:r>
+      <w:r>
+        <w:rPr>
+          <w:sz w:val="24"/>
+        </w:rPr>
+        <w:t xml:space="preserve"> </w:t>
+      </w:r>
+      <w:r>
+        <w:rPr>
+          <w:sz w:val="24"/>
+        </w:rPr>
+        <w:t xml:space="preserve">software normalmente distribuido bajo una </w:t>
+      </w:r>
+      <w:r>
+        <w:rPr>
+          <w:sz w:val="24"/>
+        </w:rPr>
+        <w:t>licencia libre o de código</w:t>
       </w:r>
       <w:r>
         <w:rPr>
@@ -8752,6 +8581,74 @@
           <w:sz w:val="20"/>
         </w:rPr>
       </w:pPr>
+      <w:r>
+        <w:rPr>
+          <w:noProof/>
+          <w:lang w:val="es-PE" w:eastAsia="es-PE"/>
+        </w:rPr>
+        <w:drawing>
+          <wp:anchor distT="0" distB="0" distL="114300" distR="114300" simplePos="0" relativeHeight="251665920" behindDoc="0" locked="0" layoutInCell="1" allowOverlap="1" wp14:anchorId="1A109AAA" wp14:editId="31BAAEBB">
+            <wp:simplePos x="0" y="0"/>
+            <wp:positionH relativeFrom="column">
+              <wp:posOffset>3851275</wp:posOffset>
+            </wp:positionH>
+            <wp:positionV relativeFrom="paragraph">
+              <wp:posOffset>11430</wp:posOffset>
+            </wp:positionV>
+            <wp:extent cx="948690" cy="894715"/>
+            <wp:effectExtent l="0" t="0" r="0" b="0"/>
+            <wp:wrapSquare wrapText="bothSides"/>
+            <wp:docPr id="8" name="Imagen 8" descr="Participa en la encuesta de &quot;experiencia Ubuntu&quot;"/>
+            <wp:cNvGraphicFramePr>
+              <a:graphicFrameLocks xmlns:a="http://schemas.openxmlformats.org/drawingml/2006/main" noChangeAspect="1"/>
+            </wp:cNvGraphicFramePr>
+            <a:graphic xmlns:a="http://schemas.openxmlformats.org/drawingml/2006/main">
+              <a:graphicData uri="http://schemas.openxmlformats.org/drawingml/2006/picture">
+                <pic:pic xmlns:pic="http://schemas.openxmlformats.org/drawingml/2006/picture">
+                  <pic:nvPicPr>
+                    <pic:cNvPr id="0" name="Picture 5" descr="Participa en la encuesta de &quot;experiencia Ubuntu&quot;"/>
+                    <pic:cNvPicPr>
+                      <a:picLocks noChangeAspect="1" noChangeArrowheads="1"/>
+                    </pic:cNvPicPr>
+                  </pic:nvPicPr>
+                  <pic:blipFill>
+                    <a:blip r:embed="rId14" cstate="print">
+                      <a:extLst>
+                        <a:ext uri="{28A0092B-C50C-407E-A947-70E740481C1C}">
+                          <a14:useLocalDpi xmlns:a14="http://schemas.microsoft.com/office/drawing/2010/main" val="0"/>
+                        </a:ext>
+                      </a:extLst>
+                    </a:blip>
+                    <a:srcRect/>
+                    <a:stretch>
+                      <a:fillRect/>
+                    </a:stretch>
+                  </pic:blipFill>
+                  <pic:spPr bwMode="auto">
+                    <a:xfrm>
+                      <a:off x="0" y="0"/>
+                      <a:ext cx="948690" cy="894715"/>
+                    </a:xfrm>
+                    <a:prstGeom prst="rect">
+                      <a:avLst/>
+                    </a:prstGeom>
+                    <a:noFill/>
+                    <a:ln>
+                      <a:noFill/>
+                    </a:ln>
+                  </pic:spPr>
+                </pic:pic>
+              </a:graphicData>
+            </a:graphic>
+            <wp14:sizeRelH relativeFrom="margin">
+              <wp14:pctWidth>0</wp14:pctWidth>
+            </wp14:sizeRelH>
+            <wp14:sizeRelV relativeFrom="margin">
+              <wp14:pctHeight>0</wp14:pctHeight>
+            </wp14:sizeRelV>
+          </wp:anchor>
+        </w:drawing>
+      </w:r>
     </w:p>
     <w:p>
       <w:pPr>
@@ -8765,42 +8662,251 @@
       <w:pPr>
         <w:pStyle w:val="Textoindependiente"/>
         <w:spacing w:before="8"/>
+        <w:jc w:val="center"/>
         <w:rPr>
           <w:sz w:val="26"/>
         </w:rPr>
       </w:pPr>
       <w:r>
-        <w:pict w14:anchorId="4A668B93">
-          <v:group id="_x0000_s1026" style="position:absolute;margin-left:124.9pt;margin-top:17.3pt;width:404.65pt;height:120.5pt;z-index:-15723520;mso-wrap-distance-left:0;mso-wrap-distance-right:0;mso-position-horizontal-relative:page" coordorigin="2498,346" coordsize="8093,2410">
-            <v:shapetype id="_x0000_t75" coordsize="21600,21600" o:spt="75" o:preferrelative="t" path="m@4@5l@4@11@9@11@9@5xe" filled="f" stroked="f">
-              <v:stroke joinstyle="miter"/>
-              <v:formulas>
-                <v:f eqn="if lineDrawn pixelLineWidth 0"/>
-                <v:f eqn="sum @0 1 0"/>
-                <v:f eqn="sum 0 0 @1"/>
-                <v:f eqn="prod @2 1 2"/>
-                <v:f eqn="prod @3 21600 pixelWidth"/>
-                <v:f eqn="prod @3 21600 pixelHeight"/>
-                <v:f eqn="sum @0 0 1"/>
-                <v:f eqn="prod @6 1 2"/>
-                <v:f eqn="prod @7 21600 pixelWidth"/>
-                <v:f eqn="sum @8 21600 0"/>
-                <v:f eqn="prod @7 21600 pixelHeight"/>
-                <v:f eqn="sum @10 21600 0"/>
-              </v:formulas>
-              <v:path o:extrusionok="f" gradientshapeok="t" o:connecttype="rect"/>
-              <o:lock v:ext="edit" aspectratio="t"/>
-            </v:shapetype>
-            <v:shape id="_x0000_s1028" type="#_x0000_t75" alt="Resultado de imagen para odoo" style="position:absolute;left:2498;top:346;width:2691;height:2410">
-              <v:imagedata r:id="rId13" o:title=""/>
-            </v:shape>
-            <v:shape id="_x0000_s1027" type="#_x0000_t75" style="position:absolute;left:5189;top:440;width:5402;height:2316">
-              <v:imagedata r:id="rId14" o:title=""/>
-            </v:shape>
-            <w10:wrap type="topAndBottom" anchorx="page"/>
-          </v:group>
-        </w:pict>
-      </w:r>
+        <w:rPr>
+          <w:noProof/>
+          <w:lang w:val="es-PE" w:eastAsia="es-PE"/>
+        </w:rPr>
+        <w:drawing>
+          <wp:anchor distT="0" distB="0" distL="114300" distR="114300" simplePos="0" relativeHeight="251653632" behindDoc="0" locked="0" layoutInCell="1" allowOverlap="1" wp14:anchorId="167F31D4" wp14:editId="03FEDDB7">
+            <wp:simplePos x="0" y="0"/>
+            <wp:positionH relativeFrom="column">
+              <wp:posOffset>755650</wp:posOffset>
+            </wp:positionH>
+            <wp:positionV relativeFrom="paragraph">
+              <wp:posOffset>19050</wp:posOffset>
+            </wp:positionV>
+            <wp:extent cx="1438275" cy="482600"/>
+            <wp:effectExtent l="0" t="0" r="0" b="0"/>
+            <wp:wrapSquare wrapText="bothSides"/>
+            <wp:docPr id="4" name="Imagen 4" descr="NGINX | High Performance Load Balancer, Web Server, &amp; Reverse Proxy"/>
+            <wp:cNvGraphicFramePr>
+              <a:graphicFrameLocks xmlns:a="http://schemas.openxmlformats.org/drawingml/2006/main" noChangeAspect="1"/>
+            </wp:cNvGraphicFramePr>
+            <a:graphic xmlns:a="http://schemas.openxmlformats.org/drawingml/2006/main">
+              <a:graphicData uri="http://schemas.openxmlformats.org/drawingml/2006/picture">
+                <pic:pic xmlns:pic="http://schemas.openxmlformats.org/drawingml/2006/picture">
+                  <pic:nvPicPr>
+                    <pic:cNvPr id="0" name="Picture 1" descr="NGINX | High Performance Load Balancer, Web Server, &amp; Reverse Proxy"/>
+                    <pic:cNvPicPr>
+                      <a:picLocks noChangeAspect="1" noChangeArrowheads="1"/>
+                    </pic:cNvPicPr>
+                  </pic:nvPicPr>
+                  <pic:blipFill>
+                    <a:blip r:embed="rId15" cstate="print">
+                      <a:extLst>
+                        <a:ext uri="{28A0092B-C50C-407E-A947-70E740481C1C}">
+                          <a14:useLocalDpi xmlns:a14="http://schemas.microsoft.com/office/drawing/2010/main" val="0"/>
+                        </a:ext>
+                      </a:extLst>
+                    </a:blip>
+                    <a:srcRect/>
+                    <a:stretch>
+                      <a:fillRect/>
+                    </a:stretch>
+                  </pic:blipFill>
+                  <pic:spPr bwMode="auto">
+                    <a:xfrm>
+                      <a:off x="0" y="0"/>
+                      <a:ext cx="1438275" cy="482600"/>
+                    </a:xfrm>
+                    <a:prstGeom prst="rect">
+                      <a:avLst/>
+                    </a:prstGeom>
+                    <a:noFill/>
+                    <a:ln>
+                      <a:noFill/>
+                    </a:ln>
+                  </pic:spPr>
+                </pic:pic>
+              </a:graphicData>
+            </a:graphic>
+            <wp14:sizeRelH relativeFrom="margin">
+              <wp14:pctWidth>0</wp14:pctWidth>
+            </wp14:sizeRelH>
+            <wp14:sizeRelV relativeFrom="margin">
+              <wp14:pctHeight>0</wp14:pctHeight>
+            </wp14:sizeRelV>
+          </wp:anchor>
+        </w:drawing>
+      </w:r>
+      <w:r>
+        <w:rPr>
+          <w:noProof/>
+          <w:lang w:val="es-PE" w:eastAsia="es-PE"/>
+        </w:rPr>
+        <w:drawing>
+          <wp:anchor distT="0" distB="0" distL="114300" distR="114300" simplePos="0" relativeHeight="251671040" behindDoc="0" locked="0" layoutInCell="1" allowOverlap="1" wp14:anchorId="1B9BB76C" wp14:editId="5444330D">
+            <wp:simplePos x="0" y="0"/>
+            <wp:positionH relativeFrom="column">
+              <wp:posOffset>5041900</wp:posOffset>
+            </wp:positionH>
+            <wp:positionV relativeFrom="paragraph">
+              <wp:posOffset>15875</wp:posOffset>
+            </wp:positionV>
+            <wp:extent cx="1428750" cy="535305"/>
+            <wp:effectExtent l="0" t="0" r="0" b="0"/>
+            <wp:wrapSquare wrapText="bothSides"/>
+            <wp:docPr id="10" name="Imagen 10" descr="Introducción a Node.JS - Hello, world! I'm Emilio De Manuel Aranda"/>
+            <wp:cNvGraphicFramePr>
+              <a:graphicFrameLocks xmlns:a="http://schemas.openxmlformats.org/drawingml/2006/main" noChangeAspect="1"/>
+            </wp:cNvGraphicFramePr>
+            <a:graphic xmlns:a="http://schemas.openxmlformats.org/drawingml/2006/main">
+              <a:graphicData uri="http://schemas.openxmlformats.org/drawingml/2006/picture">
+                <pic:pic xmlns:pic="http://schemas.openxmlformats.org/drawingml/2006/picture">
+                  <pic:nvPicPr>
+                    <pic:cNvPr id="0" name="Picture 9" descr="Introducción a Node.JS - Hello, world! I'm Emilio De Manuel Aranda"/>
+                    <pic:cNvPicPr>
+                      <a:picLocks noChangeAspect="1" noChangeArrowheads="1"/>
+                    </pic:cNvPicPr>
+                  </pic:nvPicPr>
+                  <pic:blipFill>
+                    <a:blip r:embed="rId16" cstate="print">
+                      <a:extLst>
+                        <a:ext uri="{28A0092B-C50C-407E-A947-70E740481C1C}">
+                          <a14:useLocalDpi xmlns:a14="http://schemas.microsoft.com/office/drawing/2010/main" val="0"/>
+                        </a:ext>
+                      </a:extLst>
+                    </a:blip>
+                    <a:srcRect/>
+                    <a:stretch>
+                      <a:fillRect/>
+                    </a:stretch>
+                  </pic:blipFill>
+                  <pic:spPr bwMode="auto">
+                    <a:xfrm>
+                      <a:off x="0" y="0"/>
+                      <a:ext cx="1428750" cy="535305"/>
+                    </a:xfrm>
+                    <a:prstGeom prst="rect">
+                      <a:avLst/>
+                    </a:prstGeom>
+                    <a:noFill/>
+                    <a:ln>
+                      <a:noFill/>
+                    </a:ln>
+                  </pic:spPr>
+                </pic:pic>
+              </a:graphicData>
+            </a:graphic>
+            <wp14:sizeRelH relativeFrom="margin">
+              <wp14:pctWidth>0</wp14:pctWidth>
+            </wp14:sizeRelH>
+            <wp14:sizeRelV relativeFrom="margin">
+              <wp14:pctHeight>0</wp14:pctHeight>
+            </wp14:sizeRelV>
+          </wp:anchor>
+        </w:drawing>
+      </w:r>
+      <w:r>
+        <w:rPr>
+          <w:noProof/>
+          <w:lang w:val="es-PE" w:eastAsia="es-PE"/>
+        </w:rPr>
+        <w:drawing>
+          <wp:anchor distT="0" distB="0" distL="114300" distR="114300" simplePos="0" relativeHeight="251662848" behindDoc="0" locked="0" layoutInCell="1" allowOverlap="1" wp14:anchorId="58D8E313" wp14:editId="7E75E819">
+            <wp:simplePos x="0" y="0"/>
+            <wp:positionH relativeFrom="column">
+              <wp:posOffset>2355850</wp:posOffset>
+            </wp:positionH>
+            <wp:positionV relativeFrom="paragraph">
+              <wp:posOffset>167005</wp:posOffset>
+            </wp:positionV>
+            <wp:extent cx="1222375" cy="631825"/>
+            <wp:effectExtent l="0" t="0" r="0" b="0"/>
+            <wp:wrapSquare wrapText="bothSides"/>
+            <wp:docPr id="6" name="Imagen 6" descr="10 consejos para MySQL. Programación en Castellano."/>
+            <wp:cNvGraphicFramePr>
+              <a:graphicFrameLocks xmlns:a="http://schemas.openxmlformats.org/drawingml/2006/main" noChangeAspect="1"/>
+            </wp:cNvGraphicFramePr>
+            <a:graphic xmlns:a="http://schemas.openxmlformats.org/drawingml/2006/main">
+              <a:graphicData uri="http://schemas.openxmlformats.org/drawingml/2006/picture">
+                <pic:pic xmlns:pic="http://schemas.openxmlformats.org/drawingml/2006/picture">
+                  <pic:nvPicPr>
+                    <pic:cNvPr id="0" name="Picture 3" descr="10 consejos para MySQL. Programación en Castellano."/>
+                    <pic:cNvPicPr>
+                      <a:picLocks noChangeAspect="1" noChangeArrowheads="1"/>
+                    </pic:cNvPicPr>
+                  </pic:nvPicPr>
+                  <pic:blipFill>
+                    <a:blip r:embed="rId17" cstate="print">
+                      <a:extLst>
+                        <a:ext uri="{28A0092B-C50C-407E-A947-70E740481C1C}">
+                          <a14:useLocalDpi xmlns:a14="http://schemas.microsoft.com/office/drawing/2010/main" val="0"/>
+                        </a:ext>
+                      </a:extLst>
+                    </a:blip>
+                    <a:srcRect/>
+                    <a:stretch>
+                      <a:fillRect/>
+                    </a:stretch>
+                  </pic:blipFill>
+                  <pic:spPr bwMode="auto">
+                    <a:xfrm>
+                      <a:off x="0" y="0"/>
+                      <a:ext cx="1222375" cy="631825"/>
+                    </a:xfrm>
+                    <a:prstGeom prst="rect">
+                      <a:avLst/>
+                    </a:prstGeom>
+                    <a:noFill/>
+                    <a:ln>
+                      <a:noFill/>
+                    </a:ln>
+                  </pic:spPr>
+                </pic:pic>
+              </a:graphicData>
+            </a:graphic>
+            <wp14:sizeRelH relativeFrom="margin">
+              <wp14:pctWidth>0</wp14:pctWidth>
+            </wp14:sizeRelH>
+            <wp14:sizeRelV relativeFrom="margin">
+              <wp14:pctHeight>0</wp14:pctHeight>
+            </wp14:sizeRelV>
+          </wp:anchor>
+        </w:drawing>
+      </w:r>
+    </w:p>
+    <w:p>
+      <w:pPr>
+        <w:pStyle w:val="Textoindependiente"/>
+        <w:spacing w:before="8"/>
+        <w:rPr>
+          <w:sz w:val="26"/>
+        </w:rPr>
+      </w:pPr>
+    </w:p>
+    <w:p>
+      <w:pPr>
+        <w:pStyle w:val="Textoindependiente"/>
+        <w:spacing w:before="8"/>
+        <w:rPr>
+          <w:sz w:val="26"/>
+        </w:rPr>
+      </w:pPr>
+    </w:p>
+    <w:p>
+      <w:pPr>
+        <w:pStyle w:val="Textoindependiente"/>
+        <w:spacing w:before="8"/>
+        <w:rPr>
+          <w:sz w:val="26"/>
+        </w:rPr>
+      </w:pPr>
+    </w:p>
+    <w:p>
+      <w:pPr>
+        <w:pStyle w:val="Textoindependiente"/>
+        <w:spacing w:before="8"/>
+        <w:rPr>
+          <w:sz w:val="26"/>
+        </w:rPr>
+      </w:pPr>
     </w:p>
     <w:p>
       <w:pPr>
@@ -8858,8 +8964,8 @@
         </w:tabs>
         <w:ind w:hanging="721"/>
       </w:pPr>
-      <w:bookmarkStart w:id="10" w:name="_bookmark10"/>
-      <w:bookmarkEnd w:id="10"/>
+      <w:bookmarkStart w:id="11" w:name="_bookmark10"/>
+      <w:bookmarkEnd w:id="11"/>
       <w:r>
         <w:t>Vistas de la</w:t>
       </w:r>
@@ -8894,8 +9000,8 @@
         </w:tabs>
         <w:spacing w:before="270"/>
       </w:pPr>
-      <w:bookmarkStart w:id="11" w:name="_bookmark11"/>
-      <w:bookmarkEnd w:id="11"/>
+      <w:bookmarkStart w:id="12" w:name="_bookmark11"/>
+      <w:bookmarkEnd w:id="12"/>
       <w:r>
         <w:t>Vista</w:t>
       </w:r>
@@ -8930,8 +9036,8 @@
         </w:tabs>
         <w:ind w:hanging="294"/>
       </w:pPr>
-      <w:bookmarkStart w:id="12" w:name="_bookmark12"/>
-      <w:bookmarkEnd w:id="12"/>
+      <w:bookmarkStart w:id="13" w:name="_bookmark12"/>
+      <w:bookmarkEnd w:id="13"/>
       <w:r>
         <w:t>Vista</w:t>
       </w:r>
@@ -8962,7 +9068,10 @@
         <w:ind w:left="1388" w:right="1128"/>
       </w:pPr>
       <w:r>
-        <w:t>Pretendemos mostrar a través de esta vista la división funcional del módulo de Recursos Humanos.</w:t>
+        <w:t xml:space="preserve">Pretendemos mostrar a través de esta vista la división funcional </w:t>
+      </w:r>
+      <w:r>
+        <w:t>del proyecto, el cual está dividido en 2 módulos:</w:t>
       </w:r>
     </w:p>
     <w:p>
@@ -8984,20 +9093,22 @@
       <w:r>
         <w:rPr>
           <w:noProof/>
+          <w:sz w:val="27"/>
+          <w:lang w:val="es-PE" w:eastAsia="es-PE"/>
         </w:rPr>
         <w:drawing>
-          <wp:anchor distT="0" distB="0" distL="0" distR="0" simplePos="0" relativeHeight="11" behindDoc="0" locked="0" layoutInCell="1" allowOverlap="1" wp14:anchorId="5B055C0B" wp14:editId="77A9036F">
+          <wp:anchor distT="0" distB="0" distL="114300" distR="114300" simplePos="0" relativeHeight="487593984" behindDoc="0" locked="0" layoutInCell="1" allowOverlap="1" wp14:anchorId="0737F891" wp14:editId="37CACDB7">
             <wp:simplePos x="0" y="0"/>
-            <wp:positionH relativeFrom="page">
-              <wp:posOffset>914400</wp:posOffset>
+            <wp:positionH relativeFrom="column">
+              <wp:posOffset>327025</wp:posOffset>
             </wp:positionH>
             <wp:positionV relativeFrom="paragraph">
-              <wp:posOffset>225587</wp:posOffset>
+              <wp:posOffset>8890</wp:posOffset>
             </wp:positionV>
-            <wp:extent cx="5865103" cy="2322576"/>
+            <wp:extent cx="6151245" cy="2286635"/>
             <wp:effectExtent l="0" t="0" r="0" b="0"/>
-            <wp:wrapTopAndBottom/>
-            <wp:docPr id="9" name="image7.png"/>
+            <wp:wrapSquare wrapText="bothSides"/>
+            <wp:docPr id="1" name="Imagen 1"/>
             <wp:cNvGraphicFramePr>
               <a:graphicFrameLocks xmlns:a="http://schemas.openxmlformats.org/drawingml/2006/main" noChangeAspect="1"/>
             </wp:cNvGraphicFramePr>
@@ -9005,11 +9116,17 @@
               <a:graphicData uri="http://schemas.openxmlformats.org/drawingml/2006/picture">
                 <pic:pic xmlns:pic="http://schemas.openxmlformats.org/drawingml/2006/picture">
                   <pic:nvPicPr>
-                    <pic:cNvPr id="10" name="image7.png"/>
+                    <pic:cNvPr id="1" name="Vista Modular.png"/>
                     <pic:cNvPicPr/>
                   </pic:nvPicPr>
                   <pic:blipFill>
-                    <a:blip r:embed="rId15" cstate="print"/>
+                    <a:blip r:embed="rId18">
+                      <a:extLst>
+                        <a:ext uri="{28A0092B-C50C-407E-A947-70E740481C1C}">
+                          <a14:useLocalDpi xmlns:a14="http://schemas.microsoft.com/office/drawing/2010/main" val="0"/>
+                        </a:ext>
+                      </a:extLst>
+                    </a:blip>
                     <a:stretch>
                       <a:fillRect/>
                     </a:stretch>
@@ -9017,7 +9134,7 @@
                   <pic:spPr>
                     <a:xfrm>
                       <a:off x="0" y="0"/>
-                      <a:ext cx="5865103" cy="2322576"/>
+                      <a:ext cx="6151245" cy="2286635"/>
                     </a:xfrm>
                     <a:prstGeom prst="rect">
                       <a:avLst/>
@@ -9041,13 +9158,141 @@
           <w:sz w:val="20"/>
         </w:rPr>
       </w:pPr>
-      <w:r>
+    </w:p>
+    <w:p>
+      <w:pPr>
+        <w:spacing w:before="110"/>
+        <w:ind w:left="2024" w:right="2484"/>
+        <w:jc w:val="center"/>
         <w:rPr>
           <w:b/>
           <w:i/>
           <w:sz w:val="20"/>
         </w:rPr>
+      </w:pPr>
+    </w:p>
+    <w:p>
+      <w:pPr>
+        <w:spacing w:before="110"/>
+        <w:ind w:left="2024" w:right="2484"/>
+        <w:jc w:val="center"/>
+        <w:rPr>
+          <w:b/>
+          <w:i/>
+          <w:sz w:val="20"/>
+        </w:rPr>
+      </w:pPr>
+    </w:p>
+    <w:p>
+      <w:pPr>
+        <w:spacing w:before="110"/>
+        <w:ind w:left="2024" w:right="2484"/>
+        <w:jc w:val="center"/>
+        <w:rPr>
+          <w:b/>
+          <w:i/>
+          <w:sz w:val="20"/>
+        </w:rPr>
+      </w:pPr>
+    </w:p>
+    <w:p>
+      <w:pPr>
+        <w:spacing w:before="110"/>
+        <w:ind w:left="2024" w:right="2484"/>
+        <w:jc w:val="center"/>
+        <w:rPr>
+          <w:b/>
+          <w:i/>
+          <w:sz w:val="20"/>
+        </w:rPr>
+      </w:pPr>
+    </w:p>
+    <w:p>
+      <w:pPr>
+        <w:spacing w:before="110"/>
+        <w:ind w:left="2024" w:right="2484"/>
+        <w:jc w:val="center"/>
+        <w:rPr>
+          <w:b/>
+          <w:i/>
+          <w:sz w:val="20"/>
+        </w:rPr>
+      </w:pPr>
+    </w:p>
+    <w:p>
+      <w:pPr>
+        <w:spacing w:before="110"/>
+        <w:ind w:left="2024" w:right="2484"/>
+        <w:jc w:val="center"/>
+        <w:rPr>
+          <w:b/>
+          <w:i/>
+          <w:sz w:val="20"/>
+        </w:rPr>
+      </w:pPr>
+    </w:p>
+    <w:p>
+      <w:pPr>
+        <w:spacing w:before="110"/>
+        <w:ind w:left="2024" w:right="2484"/>
+        <w:jc w:val="center"/>
+        <w:rPr>
+          <w:b/>
+          <w:i/>
+          <w:sz w:val="20"/>
+        </w:rPr>
+      </w:pPr>
+    </w:p>
+    <w:p>
+      <w:pPr>
+        <w:spacing w:before="110"/>
+        <w:ind w:left="2024" w:right="2484"/>
+        <w:jc w:val="center"/>
+        <w:rPr>
+          <w:b/>
+          <w:i/>
+          <w:sz w:val="20"/>
+        </w:rPr>
+      </w:pPr>
+    </w:p>
+    <w:p>
+      <w:pPr>
+        <w:spacing w:before="110"/>
+        <w:ind w:left="2024" w:right="2484"/>
+        <w:jc w:val="center"/>
+        <w:rPr>
+          <w:b/>
+          <w:i/>
+          <w:sz w:val="20"/>
+        </w:rPr>
+      </w:pPr>
+    </w:p>
+    <w:p>
+      <w:pPr>
+        <w:spacing w:before="110"/>
+        <w:ind w:left="2024" w:right="2484"/>
+        <w:jc w:val="center"/>
+        <w:rPr>
+          <w:b/>
+          <w:i/>
+          <w:sz w:val="20"/>
+        </w:rPr>
+      </w:pPr>
+      <w:r>
+        <w:rPr>
+          <w:b/>
+          <w:i/>
+          <w:sz w:val="20"/>
+        </w:rPr>
         <w:t>Diagrama de la Vista Modular</w:t>
+      </w:r>
+      <w:r>
+        <w:rPr>
+          <w:b/>
+          <w:i/>
+          <w:sz w:val="20"/>
+        </w:rPr>
+        <w:t xml:space="preserve"> (1)</w:t>
       </w:r>
     </w:p>
     <w:p>
@@ -9063,16 +9308,6 @@
     <w:p>
       <w:pPr>
         <w:pStyle w:val="Textoindependiente"/>
-        <w:rPr>
-          <w:b/>
-          <w:i/>
-          <w:sz w:val="22"/>
-        </w:rPr>
-      </w:pPr>
-    </w:p>
-    <w:p>
-      <w:pPr>
-        <w:pStyle w:val="Textoindependiente"/>
         <w:spacing w:before="9"/>
         <w:rPr>
           <w:b/>
@@ -9088,7 +9323,22 @@
         <w:ind w:left="1388" w:right="1128"/>
       </w:pPr>
       <w:r>
-        <w:t>Proceso de Selección: Submódulo encargado de la selección de candidatos postulantes a puestos de trabajo.</w:t>
+        <w:rPr>
+          <w:b/>
+        </w:rPr>
+        <w:t>Gestión de postulantes</w:t>
+      </w:r>
+      <w:r>
+        <w:t>: Sub</w:t>
+      </w:r>
+      <w:r>
+        <w:t xml:space="preserve"> </w:t>
+      </w:r>
+      <w:r>
+        <w:t xml:space="preserve">módulo encargado </w:t>
+      </w:r>
+      <w:r>
+        <w:t>de listar a los postulantes que han realizado el examen y el estado según su resultado. Además, si su resultado es exitoso puede realizar la solicitud para tramitar su constancia de manera digital.</w:t>
       </w:r>
     </w:p>
     <w:p>
@@ -9098,7 +9348,22 @@
         <w:ind w:left="1388" w:right="1128"/>
       </w:pPr>
       <w:r>
-        <w:t>Evaluación y desempeño: Submódulo encargado de medir el potencial laboral de los empleados.</w:t>
+        <w:rPr>
+          <w:b/>
+        </w:rPr>
+        <w:t>Gestión de Administradores</w:t>
+      </w:r>
+      <w:r>
+        <w:t>: Sub</w:t>
+      </w:r>
+      <w:r>
+        <w:t xml:space="preserve"> </w:t>
+      </w:r>
+      <w:r>
+        <w:t xml:space="preserve">módulo encargado de </w:t>
+      </w:r>
+      <w:r>
+        <w:t>mostrar información del administrador actualmente logueado en el sistema y la posibilidad de crear administradores.</w:t>
       </w:r>
     </w:p>
     <w:p>
@@ -9108,7 +9373,22 @@
         <w:ind w:left="1388" w:right="1128"/>
       </w:pPr>
       <w:r>
-        <w:t>Ausencias y descansos laborales: Submódulo encargado de controlar las ausencias, descansos médicos, descansos laborales y feriados de los empleados.</w:t>
+        <w:rPr>
+          <w:b/>
+        </w:rPr>
+        <w:t>Gestión de trámites</w:t>
+      </w:r>
+      <w:r>
+        <w:t>: Sub</w:t>
+      </w:r>
+      <w:r>
+        <w:t xml:space="preserve"> </w:t>
+      </w:r>
+      <w:r>
+        <w:t xml:space="preserve">módulo encargado de controlar </w:t>
+      </w:r>
+      <w:r>
+        <w:t>los requisitos de las solicitudes de trámite realizadas por los usuarios y evaluar si los requisitos enviados se aprueban o se observan.</w:t>
       </w:r>
     </w:p>
     <w:p>
@@ -9117,56 +9397,40 @@
         <w:spacing w:line="360" w:lineRule="auto"/>
         <w:ind w:left="1388" w:right="1128"/>
       </w:pPr>
-      <w:r>
-        <w:t>Gestión de empleados: Submódulo encargado de gestionar a los empleados, establecer contratos y gestionar departamentos de trabajo.</w:t>
-      </w:r>
-    </w:p>
-    <w:p>
-      <w:pPr>
+    </w:p>
+    <w:p>
+      <w:pPr>
+        <w:pStyle w:val="Textoindependiente"/>
         <w:spacing w:line="360" w:lineRule="auto"/>
-        <w:sectPr>
-          <w:pgSz w:w="12240" w:h="15840"/>
-          <w:pgMar w:top="1580" w:right="300" w:bottom="1200" w:left="760" w:header="727" w:footer="922" w:gutter="0"/>
-          <w:cols w:space="720"/>
-        </w:sectPr>
-      </w:pPr>
-    </w:p>
-    <w:p>
-      <w:pPr>
-        <w:pStyle w:val="Textoindependiente"/>
-        <w:spacing w:before="7"/>
-        <w:rPr>
-          <w:sz w:val="13"/>
-        </w:rPr>
-      </w:pPr>
-    </w:p>
-    <w:p>
-      <w:pPr>
-        <w:pStyle w:val="Textoindependiente"/>
-        <w:spacing w:before="90" w:line="360" w:lineRule="auto"/>
-        <w:ind w:left="1388" w:right="1141"/>
-        <w:jc w:val="both"/>
-        <w:rPr>
-          <w:b/>
-        </w:rPr>
-      </w:pPr>
-      <w:r>
-        <w:t>Gestión de nóminas: Submódulo encargado de administrar el pago de salario a los empleados, además de todas las actividades que afectan las diferentes obligaciones laborales tales como: nómina</w:t>
-      </w:r>
-      <w:r>
-        <w:rPr>
-          <w:b/>
-        </w:rPr>
-        <w:t xml:space="preserve">, </w:t>
-      </w:r>
-      <w:r>
-        <w:t>Seguridad Social y obligaciones fiscales</w:t>
-      </w:r>
-      <w:r>
-        <w:rPr>
-          <w:b/>
-        </w:rPr>
-        <w:t>.</w:t>
+        <w:ind w:left="1388" w:right="1128"/>
+        <w:rPr>
+          <w:b/>
+        </w:rPr>
+      </w:pPr>
+      <w:r>
+        <w:rPr>
+          <w:b/>
+        </w:rPr>
+        <w:lastRenderedPageBreak/>
+        <w:t>Seguimiento de trámites</w:t>
+      </w:r>
+      <w:r>
+        <w:t xml:space="preserve">: </w:t>
+      </w:r>
+      <w:r>
+        <w:t>Sub</w:t>
+      </w:r>
+      <w:r>
+        <w:t xml:space="preserve"> </w:t>
+      </w:r>
+      <w:r>
+        <w:t xml:space="preserve">módulo encargado de </w:t>
+      </w:r>
+      <w:r>
+        <w:t xml:space="preserve">mostrar el flujo que sigue la solicitud a través de las diferentes entidades de la universidad antes de generar la </w:t>
+      </w:r>
+      <w:r>
+        <w:t>constancia virtual y mostrar los documentos involucrados en este flujo.</w:t>
       </w:r>
     </w:p>
     <w:p>
@@ -9177,6 +9441,62 @@
           <w:sz w:val="26"/>
         </w:rPr>
       </w:pPr>
+      <w:r>
+        <w:rPr>
+          <w:b/>
+          <w:noProof/>
+          <w:lang w:val="es-PE" w:eastAsia="es-PE"/>
+        </w:rPr>
+        <w:drawing>
+          <wp:anchor distT="0" distB="0" distL="114300" distR="114300" simplePos="0" relativeHeight="251644416" behindDoc="0" locked="0" layoutInCell="1" allowOverlap="1" wp14:anchorId="5EA8FFC5" wp14:editId="2526ACCB">
+            <wp:simplePos x="0" y="0"/>
+            <wp:positionH relativeFrom="column">
+              <wp:posOffset>803275</wp:posOffset>
+            </wp:positionH>
+            <wp:positionV relativeFrom="paragraph">
+              <wp:posOffset>93980</wp:posOffset>
+            </wp:positionV>
+            <wp:extent cx="5194935" cy="2543175"/>
+            <wp:effectExtent l="0" t="0" r="0" b="0"/>
+            <wp:wrapSquare wrapText="bothSides"/>
+            <wp:docPr id="2" name="Imagen 2"/>
+            <wp:cNvGraphicFramePr>
+              <a:graphicFrameLocks xmlns:a="http://schemas.openxmlformats.org/drawingml/2006/main" noChangeAspect="1"/>
+            </wp:cNvGraphicFramePr>
+            <a:graphic xmlns:a="http://schemas.openxmlformats.org/drawingml/2006/main">
+              <a:graphicData uri="http://schemas.openxmlformats.org/drawingml/2006/picture">
+                <pic:pic xmlns:pic="http://schemas.openxmlformats.org/drawingml/2006/picture">
+                  <pic:nvPicPr>
+                    <pic:cNvPr id="2" name="Usuario.png"/>
+                    <pic:cNvPicPr/>
+                  </pic:nvPicPr>
+                  <pic:blipFill>
+                    <a:blip r:embed="rId19">
+                      <a:extLst>
+                        <a:ext uri="{28A0092B-C50C-407E-A947-70E740481C1C}">
+                          <a14:useLocalDpi xmlns:a14="http://schemas.microsoft.com/office/drawing/2010/main" val="0"/>
+                        </a:ext>
+                      </a:extLst>
+                    </a:blip>
+                    <a:stretch>
+                      <a:fillRect/>
+                    </a:stretch>
+                  </pic:blipFill>
+                  <pic:spPr>
+                    <a:xfrm>
+                      <a:off x="0" y="0"/>
+                      <a:ext cx="5194935" cy="2543175"/>
+                    </a:xfrm>
+                    <a:prstGeom prst="rect">
+                      <a:avLst/>
+                    </a:prstGeom>
+                  </pic:spPr>
+                </pic:pic>
+              </a:graphicData>
+            </a:graphic>
+          </wp:anchor>
+        </w:drawing>
+      </w:r>
     </w:p>
     <w:p>
       <w:pPr>
@@ -9187,6 +9507,150 @@
         </w:rPr>
       </w:pPr>
     </w:p>
+    <w:p/>
+    <w:p/>
+    <w:p/>
+    <w:p/>
+    <w:p/>
+    <w:p/>
+    <w:p/>
+    <w:p/>
+    <w:p/>
+    <w:p/>
+    <w:p/>
+    <w:p/>
+    <w:p/>
+    <w:p/>
+    <w:p/>
+    <w:p>
+      <w:pPr>
+        <w:spacing w:before="110"/>
+        <w:ind w:left="2024" w:right="2484"/>
+        <w:jc w:val="center"/>
+        <w:rPr>
+          <w:b/>
+          <w:i/>
+          <w:sz w:val="20"/>
+        </w:rPr>
+      </w:pPr>
+      <w:r>
+        <w:tab/>
+      </w:r>
+      <w:r>
+        <w:rPr>
+          <w:b/>
+          <w:i/>
+          <w:sz w:val="20"/>
+        </w:rPr>
+        <w:t>Diagrama de la Vista Modular (</w:t>
+      </w:r>
+      <w:r>
+        <w:rPr>
+          <w:b/>
+          <w:i/>
+          <w:sz w:val="20"/>
+        </w:rPr>
+        <w:t>2</w:t>
+      </w:r>
+      <w:r>
+        <w:rPr>
+          <w:b/>
+          <w:i/>
+          <w:sz w:val="20"/>
+        </w:rPr>
+        <w:t>)</w:t>
+      </w:r>
+    </w:p>
+    <w:p>
+      <w:pPr>
+        <w:tabs>
+          <w:tab w:val="left" w:pos="4275"/>
+        </w:tabs>
+        <w:rPr>
+          <w:sz w:val="24"/>
+        </w:rPr>
+      </w:pPr>
+    </w:p>
+    <w:p>
+      <w:pPr>
+        <w:tabs>
+          <w:tab w:val="left" w:pos="4275"/>
+        </w:tabs>
+        <w:rPr>
+          <w:sz w:val="24"/>
+        </w:rPr>
+      </w:pPr>
+    </w:p>
+    <w:p>
+      <w:pPr>
+        <w:pStyle w:val="Textoindependiente"/>
+        <w:spacing w:line="360" w:lineRule="auto"/>
+        <w:ind w:left="1388" w:right="1128"/>
+      </w:pPr>
+      <w:r>
+        <w:tab/>
+        <w:t xml:space="preserve">La siguiente vista modular hace referencia al módulo disponible para el </w:t>
+      </w:r>
+      <w:r>
+        <w:t>postulante</w:t>
+      </w:r>
+      <w:r>
+        <w:t>, dividiendo así el proyecto en 2:</w:t>
+      </w:r>
+      <w:r>
+        <w:t xml:space="preserve"> </w:t>
+      </w:r>
+    </w:p>
+    <w:p>
+      <w:pPr>
+        <w:pStyle w:val="Textoindependiente"/>
+        <w:spacing w:line="360" w:lineRule="auto"/>
+        <w:ind w:left="1388" w:right="1128"/>
+        <w:rPr>
+          <w:b/>
+        </w:rPr>
+      </w:pPr>
+    </w:p>
+    <w:p>
+      <w:pPr>
+        <w:pStyle w:val="Textoindependiente"/>
+        <w:spacing w:line="360" w:lineRule="auto"/>
+        <w:ind w:left="1388" w:right="1128"/>
+      </w:pPr>
+      <w:r>
+        <w:rPr>
+          <w:b/>
+        </w:rPr>
+        <w:t xml:space="preserve">Gestión de trámites: </w:t>
+      </w:r>
+      <w:r>
+        <w:t>El postulante podrá realizar su solicitud para constancia virtual y observar el estado de está.</w:t>
+      </w:r>
+    </w:p>
+    <w:p>
+      <w:pPr>
+        <w:pStyle w:val="Textoindependiente"/>
+        <w:spacing w:line="360" w:lineRule="auto"/>
+        <w:ind w:left="1388" w:right="1128"/>
+      </w:pPr>
+      <w:r>
+        <w:rPr>
+          <w:b/>
+        </w:rPr>
+        <w:t xml:space="preserve">Identificación facial: </w:t>
+      </w:r>
+      <w:r>
+        <w:t>Para el correcto ingreso al sistema, hará uno de un método de identificación facial para validar su ingreso.</w:t>
+      </w:r>
+    </w:p>
+    <w:p>
+      <w:pPr>
+        <w:tabs>
+          <w:tab w:val="left" w:pos="4275"/>
+        </w:tabs>
+      </w:pPr>
+    </w:p>
+    <w:p/>
     <w:p>
       <w:pPr>
         <w:pStyle w:val="Ttulo2"/>
@@ -9199,8 +9663,8 @@
         </w:tabs>
         <w:spacing w:before="178"/>
       </w:pPr>
-      <w:bookmarkStart w:id="13" w:name="_bookmark13"/>
-      <w:bookmarkEnd w:id="13"/>
+      <w:bookmarkStart w:id="14" w:name="_bookmark13"/>
+      <w:bookmarkEnd w:id="14"/>
       <w:r>
         <w:t>Vista</w:t>
       </w:r>
@@ -9236,8 +9700,8 @@
         <w:spacing w:before="216"/>
         <w:ind w:hanging="294"/>
       </w:pPr>
-      <w:bookmarkStart w:id="14" w:name="_bookmark14"/>
-      <w:bookmarkEnd w:id="14"/>
+      <w:bookmarkStart w:id="15" w:name="_bookmark14"/>
+      <w:bookmarkEnd w:id="15"/>
       <w:r>
         <w:t>Diagrama de Caso de</w:t>
       </w:r>
@@ -9291,7 +9755,9 @@
       <w:r>
         <w:rPr>
           <w:noProof/>
-        </w:rPr>
+          <w:lang w:val="es-PE" w:eastAsia="es-PE"/>
+        </w:rPr>
+        <w:lastRenderedPageBreak/>
         <w:drawing>
           <wp:anchor distT="0" distB="0" distL="0" distR="0" simplePos="0" relativeHeight="12" behindDoc="0" locked="0" layoutInCell="1" allowOverlap="1" wp14:anchorId="29F5B9AE" wp14:editId="52E10188">
             <wp:simplePos x="0" y="0"/>
@@ -9316,7 +9782,7 @@
                     <pic:cNvPicPr/>
                   </pic:nvPicPr>
                   <pic:blipFill>
-                    <a:blip r:embed="rId16" cstate="print"/>
+                    <a:blip r:embed="rId20" cstate="print"/>
                     <a:stretch>
                       <a:fillRect/>
                     </a:stretch>
@@ -11276,21 +11742,7 @@
               <w:rPr>
                 <w:sz w:val="20"/>
               </w:rPr>
-              <w:t xml:space="preserve">caso que tenga </w:t>
-            </w:r>
-            <w:proofErr w:type="gramStart"/>
-            <w:r>
-              <w:rPr>
-                <w:sz w:val="20"/>
-              </w:rPr>
-              <w:t>un eficiente capacidad</w:t>
-            </w:r>
-            <w:proofErr w:type="gramEnd"/>
-            <w:r>
-              <w:rPr>
-                <w:sz w:val="20"/>
-              </w:rPr>
-              <w:t xml:space="preserve"> ante sus labores y baja en caso contrario.</w:t>
+              <w:t>caso que tenga un eficiente capacidad ante sus labores y baja en caso contrario.</w:t>
             </w:r>
           </w:p>
         </w:tc>
@@ -11329,8 +11781,8 @@
           <w:tab w:val="left" w:pos="1650"/>
         </w:tabs>
       </w:pPr>
-      <w:bookmarkStart w:id="15" w:name="_bookmark15"/>
-      <w:bookmarkEnd w:id="15"/>
+      <w:bookmarkStart w:id="16" w:name="_bookmark15"/>
+      <w:bookmarkEnd w:id="16"/>
       <w:r>
         <w:t>Vista de</w:t>
       </w:r>
@@ -11376,8 +11828,8 @@
         <w:spacing w:before="0"/>
         <w:ind w:hanging="294"/>
       </w:pPr>
-      <w:bookmarkStart w:id="16" w:name="_bookmark16"/>
-      <w:bookmarkEnd w:id="16"/>
+      <w:bookmarkStart w:id="17" w:name="_bookmark16"/>
+      <w:bookmarkEnd w:id="17"/>
       <w:r>
         <w:t>Diagrama de</w:t>
       </w:r>
@@ -11422,6 +11874,7 @@
       <w:r>
         <w:rPr>
           <w:noProof/>
+          <w:lang w:val="es-PE" w:eastAsia="es-PE"/>
         </w:rPr>
         <w:drawing>
           <wp:anchor distT="0" distB="0" distL="0" distR="0" simplePos="0" relativeHeight="13" behindDoc="0" locked="0" layoutInCell="1" allowOverlap="1" wp14:anchorId="1D049686" wp14:editId="540F5D88">
@@ -11447,7 +11900,7 @@
                     <pic:cNvPicPr/>
                   </pic:nvPicPr>
                   <pic:blipFill>
-                    <a:blip r:embed="rId17" cstate="print"/>
+                    <a:blip r:embed="rId21" cstate="print"/>
                     <a:stretch>
                       <a:fillRect/>
                     </a:stretch>
@@ -11718,8 +12171,8 @@
           <w:tab w:val="left" w:pos="1650"/>
         </w:tabs>
       </w:pPr>
-      <w:bookmarkStart w:id="17" w:name="_bookmark17"/>
-      <w:bookmarkEnd w:id="17"/>
+      <w:bookmarkStart w:id="18" w:name="_bookmark17"/>
+      <w:bookmarkEnd w:id="18"/>
       <w:r>
         <w:t>Vista de</w:t>
       </w:r>
@@ -11754,8 +12207,8 @@
         </w:tabs>
         <w:ind w:hanging="294"/>
       </w:pPr>
-      <w:bookmarkStart w:id="18" w:name="_bookmark18"/>
-      <w:bookmarkEnd w:id="18"/>
+      <w:bookmarkStart w:id="19" w:name="_bookmark18"/>
+      <w:bookmarkEnd w:id="19"/>
       <w:r>
         <w:t>Diagrama de</w:t>
       </w:r>
@@ -11825,6 +12278,7 @@
       <w:r>
         <w:rPr>
           <w:noProof/>
+          <w:lang w:val="es-PE" w:eastAsia="es-PE"/>
         </w:rPr>
         <w:drawing>
           <wp:anchor distT="0" distB="0" distL="0" distR="0" simplePos="0" relativeHeight="14" behindDoc="0" locked="0" layoutInCell="1" allowOverlap="1" wp14:anchorId="6C8415DA" wp14:editId="2247382B">
@@ -11850,7 +12304,7 @@
                     <pic:cNvPicPr/>
                   </pic:nvPicPr>
                   <pic:blipFill>
-                    <a:blip r:embed="rId18" cstate="print"/>
+                    <a:blip r:embed="rId22" cstate="print"/>
                     <a:stretch>
                       <a:fillRect/>
                     </a:stretch>
@@ -11888,18 +12342,8 @@
           <w:i/>
           <w:sz w:val="20"/>
         </w:rPr>
-        <w:t xml:space="preserve">Diagrama </w:t>
-      </w:r>
-      <w:proofErr w:type="gramStart"/>
-      <w:r>
-        <w:rPr>
-          <w:b/>
-          <w:i/>
-          <w:sz w:val="20"/>
-        </w:rPr>
-        <w:t>de  Despliegue</w:t>
-      </w:r>
-      <w:proofErr w:type="gramEnd"/>
+        <w:t>Diagrama de  Despliegue</w:t>
+      </w:r>
     </w:p>
     <w:p>
       <w:pPr>
@@ -11979,15 +12423,7 @@
         <w:ind w:left="1388" w:right="1128"/>
       </w:pPr>
       <w:r>
-        <w:t>La aplicación estará montada en un único servidor en el cual se encontrará procesando el servidor de aplicaciones (</w:t>
-      </w:r>
-      <w:proofErr w:type="spellStart"/>
-      <w:r>
-        <w:t>Odoo</w:t>
-      </w:r>
-      <w:proofErr w:type="spellEnd"/>
-      <w:r>
-        <w:t>) y la base de datos (PostgresSQL).</w:t>
+        <w:t>La aplicación estará montada en un único servidor en el cual se encontrará procesando el servidor de aplicaciones (Odoo) y la base de datos (PostgresSQL).</w:t>
       </w:r>
     </w:p>
     <w:p>
@@ -12020,8 +12456,8 @@
           <w:tab w:val="left" w:pos="1650"/>
         </w:tabs>
       </w:pPr>
-      <w:bookmarkStart w:id="19" w:name="_bookmark19"/>
-      <w:bookmarkEnd w:id="19"/>
+      <w:bookmarkStart w:id="20" w:name="_bookmark19"/>
+      <w:bookmarkEnd w:id="20"/>
       <w:r>
         <w:t>Vista de</w:t>
       </w:r>
@@ -12079,33 +12515,13 @@
         </w:rPr>
         <w:t xml:space="preserve"> </w:t>
       </w:r>
-      <w:proofErr w:type="spellStart"/>
-      <w:proofErr w:type="gramStart"/>
       <w:r>
         <w:rPr>
           <w:b/>
           <w:i/>
           <w:sz w:val="24"/>
         </w:rPr>
-        <w:t>Integraci</w:t>
-      </w:r>
-      <w:proofErr w:type="spellEnd"/>
-      <w:r>
-        <w:rPr>
-          <w:b/>
-          <w:i/>
-          <w:sz w:val="24"/>
-        </w:rPr>
-        <w:t>{</w:t>
-      </w:r>
-      <w:proofErr w:type="gramEnd"/>
-      <w:r>
-        <w:rPr>
-          <w:b/>
-          <w:i/>
-          <w:sz w:val="24"/>
-        </w:rPr>
-        <w:t>on</w:t>
+        <w:t>Integraci{on</w:t>
       </w:r>
     </w:p>
     <w:p>
@@ -12155,6 +12571,7 @@
       <w:r>
         <w:rPr>
           <w:noProof/>
+          <w:lang w:val="es-PE" w:eastAsia="es-PE"/>
         </w:rPr>
         <w:drawing>
           <wp:anchor distT="0" distB="0" distL="0" distR="0" simplePos="0" relativeHeight="15" behindDoc="0" locked="0" layoutInCell="1" allowOverlap="1" wp14:anchorId="214299B9" wp14:editId="1310085B">
@@ -12180,7 +12597,7 @@
                     <pic:cNvPicPr/>
                   </pic:nvPicPr>
                   <pic:blipFill>
-                    <a:blip r:embed="rId19" cstate="print"/>
+                    <a:blip r:embed="rId23" cstate="print"/>
                     <a:stretch>
                       <a:fillRect/>
                     </a:stretch>
@@ -12359,8 +12776,8 @@
         </w:tabs>
         <w:ind w:hanging="721"/>
       </w:pPr>
-      <w:bookmarkStart w:id="20" w:name="_bookmark20"/>
-      <w:bookmarkEnd w:id="20"/>
+      <w:bookmarkStart w:id="21" w:name="_bookmark20"/>
+      <w:bookmarkEnd w:id="21"/>
       <w:r>
         <w:t>Evaluación de la</w:t>
       </w:r>
@@ -12414,8 +12831,8 @@
         </w:tabs>
         <w:spacing w:before="166"/>
       </w:pPr>
-      <w:bookmarkStart w:id="21" w:name="_bookmark21"/>
-      <w:bookmarkEnd w:id="21"/>
+      <w:bookmarkStart w:id="22" w:name="_bookmark21"/>
+      <w:bookmarkEnd w:id="22"/>
       <w:r>
         <w:t>Fortalezas</w:t>
       </w:r>
@@ -12683,8 +13100,8 @@
         </w:tabs>
         <w:spacing w:before="0"/>
       </w:pPr>
-      <w:bookmarkStart w:id="22" w:name="_bookmark22"/>
-      <w:bookmarkEnd w:id="22"/>
+      <w:bookmarkStart w:id="23" w:name="_bookmark22"/>
+      <w:bookmarkEnd w:id="23"/>
       <w:r>
         <w:t>Recomendaciones</w:t>
       </w:r>
@@ -12767,21 +13184,7 @@
         <w:rPr>
           <w:sz w:val="24"/>
         </w:rPr>
-        <w:t xml:space="preserve">El módulo debería implementar una conexión web </w:t>
-      </w:r>
-      <w:proofErr w:type="spellStart"/>
-      <w:r>
-        <w:rPr>
-          <w:sz w:val="24"/>
-        </w:rPr>
-        <w:t>service</w:t>
-      </w:r>
-      <w:proofErr w:type="spellEnd"/>
-      <w:r>
-        <w:rPr>
-          <w:sz w:val="24"/>
-        </w:rPr>
-        <w:t xml:space="preserve"> con el que se pueda enviar documentos a las diversas entidades de control, principalmente para la información registrada de los</w:t>
+        <w:t>El módulo debería implementar una conexión web service con el que se pueda enviar documentos a las diversas entidades de control, principalmente para la información registrada de los</w:t>
       </w:r>
       <w:r>
         <w:rPr>
@@ -12807,7 +13210,7 @@
 </file>
 
 <file path=word/endnotes.xml><?xml version="1.0" encoding="utf-8"?>
-<w:endnotes xmlns:wpc="http://schemas.microsoft.com/office/word/2010/wordprocessingCanvas" xmlns:cx="http://schemas.microsoft.com/office/drawing/2014/chartex" xmlns:cx1="http://schemas.microsoft.com/office/drawing/2015/9/8/chartex" xmlns:cx2="http://schemas.microsoft.com/office/drawing/2015/10/21/chartex" xmlns:cx3="http://schemas.microsoft.com/office/drawing/2016/5/9/chartex" xmlns:cx4="http://schemas.microsoft.com/office/drawing/2016/5/10/chartex" xmlns:cx5="http://schemas.microsoft.com/office/drawing/2016/5/11/chartex" xmlns:cx6="http://schemas.microsoft.com/office/drawing/2016/5/12/chartex" xmlns:cx7="http://schemas.microsoft.com/office/drawing/2016/5/13/chartex" xmlns:cx8="http://schemas.microsoft.com/office/drawing/2016/5/14/chartex" xmlns:mc="http://schemas.openxmlformats.org/markup-compatibility/2006" xmlns:aink="http://schemas.microsoft.com/office/drawing/2016/ink" xmlns:am3d="http://schemas.microsoft.com/office/drawing/2017/model3d" xmlns:o="urn:schemas-microsoft-com:office:office" xmlns:r="http://schemas.openxmlformats.org/officeDocument/2006/relationships" xmlns:m="http://schemas.openxmlformats.org/officeDocument/2006/math" xmlns:v="urn:schemas-microsoft-com:vml" xmlns:wp14="http://schemas.microsoft.com/office/word/2010/wordprocessingDrawing" xmlns:wp="http://schemas.openxmlformats.org/drawingml/2006/wordprocessingDrawing" xmlns:w10="urn:schemas-microsoft-com:office:word" xmlns:w="http://schemas.openxmlformats.org/wordprocessingml/2006/main" xmlns:w14="http://schemas.microsoft.com/office/word/2010/wordml" xmlns:w15="http://schemas.microsoft.com/office/word/2012/wordml" xmlns:w16cex="http://schemas.microsoft.com/office/word/2018/wordml/cex" xmlns:w16cid="http://schemas.microsoft.com/office/word/2016/wordml/cid" xmlns:w16="http://schemas.microsoft.com/office/word/2018/wordml" xmlns:w16se="http://schemas.microsoft.com/office/word/2015/wordml/symex" xmlns:wpg="http://schemas.microsoft.com/office/word/2010/wordprocessingGroup" xmlns:wpi="http://schemas.microsoft.com/office/word/2010/wordprocessingInk" xmlns:wne="http://schemas.microsoft.com/office/word/2006/wordml" xmlns:wps="http://schemas.microsoft.com/office/word/2010/wordprocessingShape" mc:Ignorable="w14 w15 w16se w16cid w16 w16cex wp14">
+<w:endnotes xmlns:wpc="http://schemas.microsoft.com/office/word/2010/wordprocessingCanvas" xmlns:cx="http://schemas.microsoft.com/office/drawing/2014/chartex" xmlns:mc="http://schemas.openxmlformats.org/markup-compatibility/2006" xmlns:o="urn:schemas-microsoft-com:office:office" xmlns:r="http://schemas.openxmlformats.org/officeDocument/2006/relationships" xmlns:m="http://schemas.openxmlformats.org/officeDocument/2006/math" xmlns:v="urn:schemas-microsoft-com:vml" xmlns:wp14="http://schemas.microsoft.com/office/word/2010/wordprocessingDrawing" xmlns:wp="http://schemas.openxmlformats.org/drawingml/2006/wordprocessingDrawing" xmlns:w10="urn:schemas-microsoft-com:office:word" xmlns:w="http://schemas.openxmlformats.org/wordprocessingml/2006/main" xmlns:w14="http://schemas.microsoft.com/office/word/2010/wordml" xmlns:w15="http://schemas.microsoft.com/office/word/2012/wordml" xmlns:w16se="http://schemas.microsoft.com/office/word/2015/wordml/symex" xmlns:wpg="http://schemas.microsoft.com/office/word/2010/wordprocessingGroup" xmlns:wpi="http://schemas.microsoft.com/office/word/2010/wordprocessingInk" xmlns:wne="http://schemas.microsoft.com/office/word/2006/wordml" xmlns:wps="http://schemas.microsoft.com/office/word/2010/wordprocessingShape" mc:Ignorable="w14 w15 w16se wp14">
   <w:endnote w:type="separator" w:id="-1">
     <w:p>
       <w:r>
@@ -12826,7 +13229,7 @@
 </file>
 
 <file path=word/footer1.xml><?xml version="1.0" encoding="utf-8"?>
-<w:ftr xmlns:wpc="http://schemas.microsoft.com/office/word/2010/wordprocessingCanvas" xmlns:cx="http://schemas.microsoft.com/office/drawing/2014/chartex" xmlns:cx1="http://schemas.microsoft.com/office/drawing/2015/9/8/chartex" xmlns:cx2="http://schemas.microsoft.com/office/drawing/2015/10/21/chartex" xmlns:cx3="http://schemas.microsoft.com/office/drawing/2016/5/9/chartex" xmlns:cx4="http://schemas.microsoft.com/office/drawing/2016/5/10/chartex" xmlns:cx5="http://schemas.microsoft.com/office/drawing/2016/5/11/chartex" xmlns:cx6="http://schemas.microsoft.com/office/drawing/2016/5/12/chartex" xmlns:cx7="http://schemas.microsoft.com/office/drawing/2016/5/13/chartex" xmlns:cx8="http://schemas.microsoft.com/office/drawing/2016/5/14/chartex" xmlns:mc="http://schemas.openxmlformats.org/markup-compatibility/2006" xmlns:aink="http://schemas.microsoft.com/office/drawing/2016/ink" xmlns:am3d="http://schemas.microsoft.com/office/drawing/2017/model3d" xmlns:o="urn:schemas-microsoft-com:office:office" xmlns:r="http://schemas.openxmlformats.org/officeDocument/2006/relationships" xmlns:m="http://schemas.openxmlformats.org/officeDocument/2006/math" xmlns:v="urn:schemas-microsoft-com:vml" xmlns:wp14="http://schemas.microsoft.com/office/word/2010/wordprocessingDrawing" xmlns:wp="http://schemas.openxmlformats.org/drawingml/2006/wordprocessingDrawing" xmlns:w10="urn:schemas-microsoft-com:office:word" xmlns:w="http://schemas.openxmlformats.org/wordprocessingml/2006/main" xmlns:w14="http://schemas.microsoft.com/office/word/2010/wordml" xmlns:w15="http://schemas.microsoft.com/office/word/2012/wordml" xmlns:w16cex="http://schemas.microsoft.com/office/word/2018/wordml/cex" xmlns:w16cid="http://schemas.microsoft.com/office/word/2016/wordml/cid" xmlns:w16="http://schemas.microsoft.com/office/word/2018/wordml" xmlns:w16se="http://schemas.microsoft.com/office/word/2015/wordml/symex" xmlns:wpg="http://schemas.microsoft.com/office/word/2010/wordprocessingGroup" xmlns:wpi="http://schemas.microsoft.com/office/word/2010/wordprocessingInk" xmlns:wne="http://schemas.microsoft.com/office/word/2006/wordml" xmlns:wps="http://schemas.microsoft.com/office/word/2010/wordprocessingShape" mc:Ignorable="w14 w15 w16se w16cid w16 w16cex wp14">
+<w:ftr xmlns:wpc="http://schemas.microsoft.com/office/word/2010/wordprocessingCanvas" xmlns:cx="http://schemas.microsoft.com/office/drawing/2014/chartex" xmlns:mc="http://schemas.openxmlformats.org/markup-compatibility/2006" xmlns:o="urn:schemas-microsoft-com:office:office" xmlns:r="http://schemas.openxmlformats.org/officeDocument/2006/relationships" xmlns:m="http://schemas.openxmlformats.org/officeDocument/2006/math" xmlns:v="urn:schemas-microsoft-com:vml" xmlns:wp14="http://schemas.microsoft.com/office/word/2010/wordprocessingDrawing" xmlns:wp="http://schemas.openxmlformats.org/drawingml/2006/wordprocessingDrawing" xmlns:w10="urn:schemas-microsoft-com:office:word" xmlns:w="http://schemas.openxmlformats.org/wordprocessingml/2006/main" xmlns:w14="http://schemas.microsoft.com/office/word/2010/wordml" xmlns:w15="http://schemas.microsoft.com/office/word/2012/wordml" xmlns:w16se="http://schemas.microsoft.com/office/word/2015/wordml/symex" xmlns:wpg="http://schemas.microsoft.com/office/word/2010/wordprocessingGroup" xmlns:wpi="http://schemas.microsoft.com/office/word/2010/wordprocessingInk" xmlns:wne="http://schemas.microsoft.com/office/word/2006/wordml" xmlns:wps="http://schemas.microsoft.com/office/word/2010/wordprocessingShape" mc:Ignorable="w14 w15 w16se wp14">
   <w:p>
     <w:pPr>
       <w:pStyle w:val="Textoindependiente"/>
@@ -12932,7 +13335,11 @@
                   <w:fldChar w:fldCharType="separate"/>
                 </w:r>
                 <w:r>
-                  <w:t>10</w:t>
+                  <w:rPr>
+                    <w:noProof/>
+                    <w:sz w:val="20"/>
+                  </w:rPr>
+                  <w:t>14</w:t>
                 </w:r>
                 <w:r>
                   <w:fldChar w:fldCharType="end"/>
@@ -12955,7 +13362,7 @@
 </file>
 
 <file path=word/footnotes.xml><?xml version="1.0" encoding="utf-8"?>
-<w:footnotes xmlns:wpc="http://schemas.microsoft.com/office/word/2010/wordprocessingCanvas" xmlns:cx="http://schemas.microsoft.com/office/drawing/2014/chartex" xmlns:cx1="http://schemas.microsoft.com/office/drawing/2015/9/8/chartex" xmlns:cx2="http://schemas.microsoft.com/office/drawing/2015/10/21/chartex" xmlns:cx3="http://schemas.microsoft.com/office/drawing/2016/5/9/chartex" xmlns:cx4="http://schemas.microsoft.com/office/drawing/2016/5/10/chartex" xmlns:cx5="http://schemas.microsoft.com/office/drawing/2016/5/11/chartex" xmlns:cx6="http://schemas.microsoft.com/office/drawing/2016/5/12/chartex" xmlns:cx7="http://schemas.microsoft.com/office/drawing/2016/5/13/chartex" xmlns:cx8="http://schemas.microsoft.com/office/drawing/2016/5/14/chartex" xmlns:mc="http://schemas.openxmlformats.org/markup-compatibility/2006" xmlns:aink="http://schemas.microsoft.com/office/drawing/2016/ink" xmlns:am3d="http://schemas.microsoft.com/office/drawing/2017/model3d" xmlns:o="urn:schemas-microsoft-com:office:office" xmlns:r="http://schemas.openxmlformats.org/officeDocument/2006/relationships" xmlns:m="http://schemas.openxmlformats.org/officeDocument/2006/math" xmlns:v="urn:schemas-microsoft-com:vml" xmlns:wp14="http://schemas.microsoft.com/office/word/2010/wordprocessingDrawing" xmlns:wp="http://schemas.openxmlformats.org/drawingml/2006/wordprocessingDrawing" xmlns:w10="urn:schemas-microsoft-com:office:word" xmlns:w="http://schemas.openxmlformats.org/wordprocessingml/2006/main" xmlns:w14="http://schemas.microsoft.com/office/word/2010/wordml" xmlns:w15="http://schemas.microsoft.com/office/word/2012/wordml" xmlns:w16cex="http://schemas.microsoft.com/office/word/2018/wordml/cex" xmlns:w16cid="http://schemas.microsoft.com/office/word/2016/wordml/cid" xmlns:w16="http://schemas.microsoft.com/office/word/2018/wordml" xmlns:w16se="http://schemas.microsoft.com/office/word/2015/wordml/symex" xmlns:wpg="http://schemas.microsoft.com/office/word/2010/wordprocessingGroup" xmlns:wpi="http://schemas.microsoft.com/office/word/2010/wordprocessingInk" xmlns:wne="http://schemas.microsoft.com/office/word/2006/wordml" xmlns:wps="http://schemas.microsoft.com/office/word/2010/wordprocessingShape" mc:Ignorable="w14 w15 w16se w16cid w16 w16cex wp14">
+<w:footnotes xmlns:wpc="http://schemas.microsoft.com/office/word/2010/wordprocessingCanvas" xmlns:cx="http://schemas.microsoft.com/office/drawing/2014/chartex" xmlns:mc="http://schemas.openxmlformats.org/markup-compatibility/2006" xmlns:o="urn:schemas-microsoft-com:office:office" xmlns:r="http://schemas.openxmlformats.org/officeDocument/2006/relationships" xmlns:m="http://schemas.openxmlformats.org/officeDocument/2006/math" xmlns:v="urn:schemas-microsoft-com:vml" xmlns:wp14="http://schemas.microsoft.com/office/word/2010/wordprocessingDrawing" xmlns:wp="http://schemas.openxmlformats.org/drawingml/2006/wordprocessingDrawing" xmlns:w10="urn:schemas-microsoft-com:office:word" xmlns:w="http://schemas.openxmlformats.org/wordprocessingml/2006/main" xmlns:w14="http://schemas.microsoft.com/office/word/2010/wordml" xmlns:w15="http://schemas.microsoft.com/office/word/2012/wordml" xmlns:w16se="http://schemas.microsoft.com/office/word/2015/wordml/symex" xmlns:wpg="http://schemas.microsoft.com/office/word/2010/wordprocessingGroup" xmlns:wpi="http://schemas.microsoft.com/office/word/2010/wordprocessingInk" xmlns:wne="http://schemas.microsoft.com/office/word/2006/wordml" xmlns:wps="http://schemas.microsoft.com/office/word/2010/wordprocessingShape" mc:Ignorable="w14 w15 w16se wp14">
   <w:footnote w:type="separator" w:id="-1">
     <w:p>
       <w:r>
@@ -12974,7 +13381,7 @@
 </file>
 
 <file path=word/header1.xml><?xml version="1.0" encoding="utf-8"?>
-<w:hdr xmlns:wpc="http://schemas.microsoft.com/office/word/2010/wordprocessingCanvas" xmlns:cx="http://schemas.microsoft.com/office/drawing/2014/chartex" xmlns:cx1="http://schemas.microsoft.com/office/drawing/2015/9/8/chartex" xmlns:cx2="http://schemas.microsoft.com/office/drawing/2015/10/21/chartex" xmlns:cx3="http://schemas.microsoft.com/office/drawing/2016/5/9/chartex" xmlns:cx4="http://schemas.microsoft.com/office/drawing/2016/5/10/chartex" xmlns:cx5="http://schemas.microsoft.com/office/drawing/2016/5/11/chartex" xmlns:cx6="http://schemas.microsoft.com/office/drawing/2016/5/12/chartex" xmlns:cx7="http://schemas.microsoft.com/office/drawing/2016/5/13/chartex" xmlns:cx8="http://schemas.microsoft.com/office/drawing/2016/5/14/chartex" xmlns:mc="http://schemas.openxmlformats.org/markup-compatibility/2006" xmlns:aink="http://schemas.microsoft.com/office/drawing/2016/ink" xmlns:am3d="http://schemas.microsoft.com/office/drawing/2017/model3d" xmlns:o="urn:schemas-microsoft-com:office:office" xmlns:r="http://schemas.openxmlformats.org/officeDocument/2006/relationships" xmlns:m="http://schemas.openxmlformats.org/officeDocument/2006/math" xmlns:v="urn:schemas-microsoft-com:vml" xmlns:wp14="http://schemas.microsoft.com/office/word/2010/wordprocessingDrawing" xmlns:wp="http://schemas.openxmlformats.org/drawingml/2006/wordprocessingDrawing" xmlns:w10="urn:schemas-microsoft-com:office:word" xmlns:w="http://schemas.openxmlformats.org/wordprocessingml/2006/main" xmlns:w14="http://schemas.microsoft.com/office/word/2010/wordml" xmlns:w15="http://schemas.microsoft.com/office/word/2012/wordml" xmlns:w16cex="http://schemas.microsoft.com/office/word/2018/wordml/cex" xmlns:w16cid="http://schemas.microsoft.com/office/word/2016/wordml/cid" xmlns:w16="http://schemas.microsoft.com/office/word/2018/wordml" xmlns:w16se="http://schemas.microsoft.com/office/word/2015/wordml/symex" xmlns:wpg="http://schemas.microsoft.com/office/word/2010/wordprocessingGroup" xmlns:wpi="http://schemas.microsoft.com/office/word/2010/wordprocessingInk" xmlns:wne="http://schemas.microsoft.com/office/word/2006/wordml" xmlns:wps="http://schemas.microsoft.com/office/word/2010/wordprocessingShape" mc:Ignorable="w14 w15 w16se w16cid w16 w16cex wp14">
+<w:hdr xmlns:wpc="http://schemas.microsoft.com/office/word/2010/wordprocessingCanvas" xmlns:cx="http://schemas.microsoft.com/office/drawing/2014/chartex" xmlns:mc="http://schemas.openxmlformats.org/markup-compatibility/2006" xmlns:o="urn:schemas-microsoft-com:office:office" xmlns:r="http://schemas.openxmlformats.org/officeDocument/2006/relationships" xmlns:m="http://schemas.openxmlformats.org/officeDocument/2006/math" xmlns:v="urn:schemas-microsoft-com:vml" xmlns:wp14="http://schemas.microsoft.com/office/word/2010/wordprocessingDrawing" xmlns:wp="http://schemas.openxmlformats.org/drawingml/2006/wordprocessingDrawing" xmlns:w10="urn:schemas-microsoft-com:office:word" xmlns:w="http://schemas.openxmlformats.org/wordprocessingml/2006/main" xmlns:w14="http://schemas.microsoft.com/office/word/2010/wordml" xmlns:w15="http://schemas.microsoft.com/office/word/2012/wordml" xmlns:w16se="http://schemas.microsoft.com/office/word/2015/wordml/symex" xmlns:wpg="http://schemas.microsoft.com/office/word/2010/wordprocessingGroup" xmlns:wpi="http://schemas.microsoft.com/office/word/2010/wordprocessingInk" xmlns:wne="http://schemas.microsoft.com/office/word/2006/wordml" xmlns:wps="http://schemas.microsoft.com/office/word/2010/wordprocessingShape" mc:Ignorable="w14 w15 w16se wp14">
   <w:p>
     <w:pPr>
       <w:pStyle w:val="Textoindependiente"/>
@@ -13139,12 +13546,12 @@
 </file>
 
 <file path=word/numbering.xml><?xml version="1.0" encoding="utf-8"?>
-<w:numbering xmlns:wpc="http://schemas.microsoft.com/office/word/2010/wordprocessingCanvas" xmlns:cx="http://schemas.microsoft.com/office/drawing/2014/chartex" xmlns:cx1="http://schemas.microsoft.com/office/drawing/2015/9/8/chartex" xmlns:cx2="http://schemas.microsoft.com/office/drawing/2015/10/21/chartex" xmlns:cx3="http://schemas.microsoft.com/office/drawing/2016/5/9/chartex" xmlns:cx4="http://schemas.microsoft.com/office/drawing/2016/5/10/chartex" xmlns:cx5="http://schemas.microsoft.com/office/drawing/2016/5/11/chartex" xmlns:cx6="http://schemas.microsoft.com/office/drawing/2016/5/12/chartex" xmlns:cx7="http://schemas.microsoft.com/office/drawing/2016/5/13/chartex" xmlns:cx8="http://schemas.microsoft.com/office/drawing/2016/5/14/chartex" xmlns:mc="http://schemas.openxmlformats.org/markup-compatibility/2006" xmlns:aink="http://schemas.microsoft.com/office/drawing/2016/ink" xmlns:am3d="http://schemas.microsoft.com/office/drawing/2017/model3d" xmlns:o="urn:schemas-microsoft-com:office:office" xmlns:r="http://schemas.openxmlformats.org/officeDocument/2006/relationships" xmlns:m="http://schemas.openxmlformats.org/officeDocument/2006/math" xmlns:v="urn:schemas-microsoft-com:vml" xmlns:wp14="http://schemas.microsoft.com/office/word/2010/wordprocessingDrawing" xmlns:wp="http://schemas.openxmlformats.org/drawingml/2006/wordprocessingDrawing" xmlns:w10="urn:schemas-microsoft-com:office:word" xmlns:w="http://schemas.openxmlformats.org/wordprocessingml/2006/main" xmlns:w14="http://schemas.microsoft.com/office/word/2010/wordml" xmlns:w15="http://schemas.microsoft.com/office/word/2012/wordml" xmlns:w16cex="http://schemas.microsoft.com/office/word/2018/wordml/cex" xmlns:w16cid="http://schemas.microsoft.com/office/word/2016/wordml/cid" xmlns:w16="http://schemas.microsoft.com/office/word/2018/wordml" xmlns:w16se="http://schemas.microsoft.com/office/word/2015/wordml/symex" xmlns:wpg="http://schemas.microsoft.com/office/word/2010/wordprocessingGroup" xmlns:wpi="http://schemas.microsoft.com/office/word/2010/wordprocessingInk" xmlns:wne="http://schemas.microsoft.com/office/word/2006/wordml" xmlns:wps="http://schemas.microsoft.com/office/word/2010/wordprocessingShape" mc:Ignorable="w14 w15 w16se w16cid w16 w16cex wp14">
+<w:numbering xmlns:wpc="http://schemas.microsoft.com/office/word/2010/wordprocessingCanvas" xmlns:cx="http://schemas.microsoft.com/office/drawing/2014/chartex" xmlns:mc="http://schemas.openxmlformats.org/markup-compatibility/2006" xmlns:o="urn:schemas-microsoft-com:office:office" xmlns:r="http://schemas.openxmlformats.org/officeDocument/2006/relationships" xmlns:m="http://schemas.openxmlformats.org/officeDocument/2006/math" xmlns:v="urn:schemas-microsoft-com:vml" xmlns:wp14="http://schemas.microsoft.com/office/word/2010/wordprocessingDrawing" xmlns:wp="http://schemas.openxmlformats.org/drawingml/2006/wordprocessingDrawing" xmlns:w10="urn:schemas-microsoft-com:office:word" xmlns:w="http://schemas.openxmlformats.org/wordprocessingml/2006/main" xmlns:w14="http://schemas.microsoft.com/office/word/2010/wordml" xmlns:w15="http://schemas.microsoft.com/office/word/2012/wordml" xmlns:w16se="http://schemas.microsoft.com/office/word/2015/wordml/symex" xmlns:wpg="http://schemas.microsoft.com/office/word/2010/wordprocessingGroup" xmlns:wpi="http://schemas.microsoft.com/office/word/2010/wordprocessingInk" xmlns:wne="http://schemas.microsoft.com/office/word/2006/wordml" xmlns:wps="http://schemas.microsoft.com/office/word/2010/wordprocessingShape" mc:Ignorable="w14 w15 w16se wp14">
   <w:abstractNum w:abstractNumId="0" w15:restartNumberingAfterBreak="0">
     <w:nsid w:val="05605AC3"/>
-    <w:multiLevelType w:val="hybridMultilevel"/>
-    <w:tmpl w:val="814E0C92"/>
-    <w:lvl w:ilvl="0" w:tplc="821CDA92">
+    <w:multiLevelType w:val="multilevel"/>
+    <w:tmpl w:val="1388B5CA"/>
+    <w:lvl w:ilvl="0">
       <w:start w:val="4"/>
       <w:numFmt w:val="decimal"/>
       <w:lvlText w:val="%1"/>
@@ -13157,7 +13564,7 @@
         <w:lang w:val="es-ES" w:eastAsia="en-US" w:bidi="ar-SA"/>
       </w:rPr>
     </w:lvl>
-    <w:lvl w:ilvl="1" w:tplc="B97AF1D4">
+    <w:lvl w:ilvl="1">
       <w:start w:val="1"/>
       <w:numFmt w:val="decimal"/>
       <w:lvlText w:val="%1.%2"/>
@@ -13175,7 +13582,7 @@
         <w:lang w:val="es-ES" w:eastAsia="en-US" w:bidi="ar-SA"/>
       </w:rPr>
     </w:lvl>
-    <w:lvl w:ilvl="2" w:tplc="D49E656A">
+    <w:lvl w:ilvl="2">
       <w:numFmt w:val="bullet"/>
       <w:lvlText w:val="•"/>
       <w:lvlJc w:val="left"/>
@@ -13187,7 +13594,7 @@
         <w:lang w:val="es-ES" w:eastAsia="en-US" w:bidi="ar-SA"/>
       </w:rPr>
     </w:lvl>
-    <w:lvl w:ilvl="3" w:tplc="ECE0F2F0">
+    <w:lvl w:ilvl="3">
       <w:numFmt w:val="bullet"/>
       <w:lvlText w:val="•"/>
       <w:lvlJc w:val="left"/>
@@ -13199,7 +13606,7 @@
         <w:lang w:val="es-ES" w:eastAsia="en-US" w:bidi="ar-SA"/>
       </w:rPr>
     </w:lvl>
-    <w:lvl w:ilvl="4" w:tplc="6AB8A7DA">
+    <w:lvl w:ilvl="4">
       <w:numFmt w:val="bullet"/>
       <w:lvlText w:val="•"/>
       <w:lvlJc w:val="left"/>
@@ -13211,7 +13618,7 @@
         <w:lang w:val="es-ES" w:eastAsia="en-US" w:bidi="ar-SA"/>
       </w:rPr>
     </w:lvl>
-    <w:lvl w:ilvl="5" w:tplc="F554178E">
+    <w:lvl w:ilvl="5">
       <w:numFmt w:val="bullet"/>
       <w:lvlText w:val="•"/>
       <w:lvlJc w:val="left"/>
@@ -13223,7 +13630,7 @@
         <w:lang w:val="es-ES" w:eastAsia="en-US" w:bidi="ar-SA"/>
       </w:rPr>
     </w:lvl>
-    <w:lvl w:ilvl="6" w:tplc="0262E154">
+    <w:lvl w:ilvl="6">
       <w:numFmt w:val="bullet"/>
       <w:lvlText w:val="•"/>
       <w:lvlJc w:val="left"/>
@@ -13235,7 +13642,7 @@
         <w:lang w:val="es-ES" w:eastAsia="en-US" w:bidi="ar-SA"/>
       </w:rPr>
     </w:lvl>
-    <w:lvl w:ilvl="7" w:tplc="D64A89BE">
+    <w:lvl w:ilvl="7">
       <w:numFmt w:val="bullet"/>
       <w:lvlText w:val="•"/>
       <w:lvlJc w:val="left"/>
@@ -13247,7 +13654,7 @@
         <w:lang w:val="es-ES" w:eastAsia="en-US" w:bidi="ar-SA"/>
       </w:rPr>
     </w:lvl>
-    <w:lvl w:ilvl="8" w:tplc="CB7A807A">
+    <w:lvl w:ilvl="8">
       <w:numFmt w:val="bullet"/>
       <w:lvlText w:val="•"/>
       <w:lvlJc w:val="left"/>
@@ -13502,9 +13909,9 @@
   </w:abstractNum>
   <w:abstractNum w:abstractNumId="3" w15:restartNumberingAfterBreak="0">
     <w:nsid w:val="3B416417"/>
-    <w:multiLevelType w:val="hybridMultilevel"/>
-    <w:tmpl w:val="1004B732"/>
-    <w:lvl w:ilvl="0" w:tplc="75DC1B6A">
+    <w:multiLevelType w:val="multilevel"/>
+    <w:tmpl w:val="7E503B74"/>
+    <w:lvl w:ilvl="0">
       <w:start w:val="5"/>
       <w:numFmt w:val="decimal"/>
       <w:lvlText w:val="%1"/>
@@ -13517,7 +13924,7 @@
         <w:lang w:val="es-ES" w:eastAsia="en-US" w:bidi="ar-SA"/>
       </w:rPr>
     </w:lvl>
-    <w:lvl w:ilvl="1" w:tplc="30F0C3F8">
+    <w:lvl w:ilvl="1">
       <w:start w:val="1"/>
       <w:numFmt w:val="decimal"/>
       <w:lvlText w:val="%1.%2"/>
@@ -13535,7 +13942,7 @@
         <w:lang w:val="es-ES" w:eastAsia="en-US" w:bidi="ar-SA"/>
       </w:rPr>
     </w:lvl>
-    <w:lvl w:ilvl="2" w:tplc="9162DA22">
+    <w:lvl w:ilvl="2">
       <w:numFmt w:val="bullet"/>
       <w:lvlText w:val=""/>
       <w:lvlJc w:val="left"/>
@@ -13550,7 +13957,7 @@
         <w:lang w:val="es-ES" w:eastAsia="en-US" w:bidi="ar-SA"/>
       </w:rPr>
     </w:lvl>
-    <w:lvl w:ilvl="3" w:tplc="F2D46C7E">
+    <w:lvl w:ilvl="3">
       <w:numFmt w:val="bullet"/>
       <w:lvlText w:val="•"/>
       <w:lvlJc w:val="left"/>
@@ -13562,7 +13969,7 @@
         <w:lang w:val="es-ES" w:eastAsia="en-US" w:bidi="ar-SA"/>
       </w:rPr>
     </w:lvl>
-    <w:lvl w:ilvl="4" w:tplc="A9EA2936">
+    <w:lvl w:ilvl="4">
       <w:numFmt w:val="bullet"/>
       <w:lvlText w:val="•"/>
       <w:lvlJc w:val="left"/>
@@ -13574,7 +13981,7 @@
         <w:lang w:val="es-ES" w:eastAsia="en-US" w:bidi="ar-SA"/>
       </w:rPr>
     </w:lvl>
-    <w:lvl w:ilvl="5" w:tplc="78B2B830">
+    <w:lvl w:ilvl="5">
       <w:numFmt w:val="bullet"/>
       <w:lvlText w:val="•"/>
       <w:lvlJc w:val="left"/>
@@ -13586,7 +13993,7 @@
         <w:lang w:val="es-ES" w:eastAsia="en-US" w:bidi="ar-SA"/>
       </w:rPr>
     </w:lvl>
-    <w:lvl w:ilvl="6" w:tplc="7862EBB2">
+    <w:lvl w:ilvl="6">
       <w:numFmt w:val="bullet"/>
       <w:lvlText w:val="•"/>
       <w:lvlJc w:val="left"/>
@@ -13598,7 +14005,7 @@
         <w:lang w:val="es-ES" w:eastAsia="en-US" w:bidi="ar-SA"/>
       </w:rPr>
     </w:lvl>
-    <w:lvl w:ilvl="7" w:tplc="CB96B0C0">
+    <w:lvl w:ilvl="7">
       <w:numFmt w:val="bullet"/>
       <w:lvlText w:val="•"/>
       <w:lvlJc w:val="left"/>
@@ -13610,7 +14017,7 @@
         <w:lang w:val="es-ES" w:eastAsia="en-US" w:bidi="ar-SA"/>
       </w:rPr>
     </w:lvl>
-    <w:lvl w:ilvl="8" w:tplc="67AA7CCC">
+    <w:lvl w:ilvl="8">
       <w:numFmt w:val="bullet"/>
       <w:lvlText w:val="•"/>
       <w:lvlJc w:val="left"/>
@@ -13625,9 +14032,9 @@
   </w:abstractNum>
   <w:abstractNum w:abstractNumId="4" w15:restartNumberingAfterBreak="0">
     <w:nsid w:val="3C892248"/>
-    <w:multiLevelType w:val="hybridMultilevel"/>
-    <w:tmpl w:val="A1E2CEC6"/>
-    <w:lvl w:ilvl="0" w:tplc="0B32C086">
+    <w:multiLevelType w:val="multilevel"/>
+    <w:tmpl w:val="4B240B4A"/>
+    <w:lvl w:ilvl="0">
       <w:start w:val="7"/>
       <w:numFmt w:val="decimal"/>
       <w:lvlText w:val="%1"/>
@@ -13640,7 +14047,7 @@
         <w:lang w:val="es-ES" w:eastAsia="en-US" w:bidi="ar-SA"/>
       </w:rPr>
     </w:lvl>
-    <w:lvl w:ilvl="1" w:tplc="8EAE494E">
+    <w:lvl w:ilvl="1">
       <w:start w:val="1"/>
       <w:numFmt w:val="decimal"/>
       <w:lvlText w:val="%1.%2"/>
@@ -13658,7 +14065,7 @@
         <w:lang w:val="es-ES" w:eastAsia="en-US" w:bidi="ar-SA"/>
       </w:rPr>
     </w:lvl>
-    <w:lvl w:ilvl="2" w:tplc="9B5824D2">
+    <w:lvl w:ilvl="2">
       <w:numFmt w:val="bullet"/>
       <w:lvlText w:val=""/>
       <w:lvlJc w:val="left"/>
@@ -13671,7 +14078,7 @@
         <w:lang w:val="es-ES" w:eastAsia="en-US" w:bidi="ar-SA"/>
       </w:rPr>
     </w:lvl>
-    <w:lvl w:ilvl="3" w:tplc="E2A8F032">
+    <w:lvl w:ilvl="3">
       <w:numFmt w:val="bullet"/>
       <w:lvlText w:val="•"/>
       <w:lvlJc w:val="left"/>
@@ -13683,7 +14090,7 @@
         <w:lang w:val="es-ES" w:eastAsia="en-US" w:bidi="ar-SA"/>
       </w:rPr>
     </w:lvl>
-    <w:lvl w:ilvl="4" w:tplc="5A500B6A">
+    <w:lvl w:ilvl="4">
       <w:numFmt w:val="bullet"/>
       <w:lvlText w:val="•"/>
       <w:lvlJc w:val="left"/>
@@ -13695,7 +14102,7 @@
         <w:lang w:val="es-ES" w:eastAsia="en-US" w:bidi="ar-SA"/>
       </w:rPr>
     </w:lvl>
-    <w:lvl w:ilvl="5" w:tplc="3B2A0A70">
+    <w:lvl w:ilvl="5">
       <w:numFmt w:val="bullet"/>
       <w:lvlText w:val="•"/>
       <w:lvlJc w:val="left"/>
@@ -13707,7 +14114,7 @@
         <w:lang w:val="es-ES" w:eastAsia="en-US" w:bidi="ar-SA"/>
       </w:rPr>
     </w:lvl>
-    <w:lvl w:ilvl="6" w:tplc="D26272D0">
+    <w:lvl w:ilvl="6">
       <w:numFmt w:val="bullet"/>
       <w:lvlText w:val="•"/>
       <w:lvlJc w:val="left"/>
@@ -13719,7 +14126,7 @@
         <w:lang w:val="es-ES" w:eastAsia="en-US" w:bidi="ar-SA"/>
       </w:rPr>
     </w:lvl>
-    <w:lvl w:ilvl="7" w:tplc="0DA24F32">
+    <w:lvl w:ilvl="7">
       <w:numFmt w:val="bullet"/>
       <w:lvlText w:val="•"/>
       <w:lvlJc w:val="left"/>
@@ -13731,7 +14138,7 @@
         <w:lang w:val="es-ES" w:eastAsia="en-US" w:bidi="ar-SA"/>
       </w:rPr>
     </w:lvl>
-    <w:lvl w:ilvl="8" w:tplc="A9AA48E4">
+    <w:lvl w:ilvl="8">
       <w:numFmt w:val="bullet"/>
       <w:lvlText w:val="•"/>
       <w:lvlJc w:val="left"/>
@@ -13746,9 +14153,9 @@
   </w:abstractNum>
   <w:abstractNum w:abstractNumId="5" w15:restartNumberingAfterBreak="0">
     <w:nsid w:val="50BD24F8"/>
-    <w:multiLevelType w:val="hybridMultilevel"/>
-    <w:tmpl w:val="CD583F10"/>
-    <w:lvl w:ilvl="0" w:tplc="A1F2321C">
+    <w:multiLevelType w:val="multilevel"/>
+    <w:tmpl w:val="7C86B9B0"/>
+    <w:lvl w:ilvl="0">
       <w:start w:val="6"/>
       <w:numFmt w:val="decimal"/>
       <w:lvlText w:val="%1"/>
@@ -13761,7 +14168,7 @@
         <w:lang w:val="es-ES" w:eastAsia="en-US" w:bidi="ar-SA"/>
       </w:rPr>
     </w:lvl>
-    <w:lvl w:ilvl="1" w:tplc="CF4C0AF8">
+    <w:lvl w:ilvl="1">
       <w:start w:val="1"/>
       <w:numFmt w:val="decimal"/>
       <w:lvlText w:val="%1.%2"/>
@@ -13779,7 +14186,7 @@
         <w:lang w:val="es-ES" w:eastAsia="en-US" w:bidi="ar-SA"/>
       </w:rPr>
     </w:lvl>
-    <w:lvl w:ilvl="2" w:tplc="08F04F2A">
+    <w:lvl w:ilvl="2">
       <w:numFmt w:val="bullet"/>
       <w:lvlText w:val="•"/>
       <w:lvlJc w:val="left"/>
@@ -13791,7 +14198,7 @@
         <w:lang w:val="es-ES" w:eastAsia="en-US" w:bidi="ar-SA"/>
       </w:rPr>
     </w:lvl>
-    <w:lvl w:ilvl="3" w:tplc="8CBA3AAE">
+    <w:lvl w:ilvl="3">
       <w:numFmt w:val="bullet"/>
       <w:lvlText w:val="•"/>
       <w:lvlJc w:val="left"/>
@@ -13803,7 +14210,7 @@
         <w:lang w:val="es-ES" w:eastAsia="en-US" w:bidi="ar-SA"/>
       </w:rPr>
     </w:lvl>
-    <w:lvl w:ilvl="4" w:tplc="771E2E3A">
+    <w:lvl w:ilvl="4">
       <w:numFmt w:val="bullet"/>
       <w:lvlText w:val="•"/>
       <w:lvlJc w:val="left"/>
@@ -13815,7 +14222,7 @@
         <w:lang w:val="es-ES" w:eastAsia="en-US" w:bidi="ar-SA"/>
       </w:rPr>
     </w:lvl>
-    <w:lvl w:ilvl="5" w:tplc="B1EEA7C6">
+    <w:lvl w:ilvl="5">
       <w:numFmt w:val="bullet"/>
       <w:lvlText w:val="•"/>
       <w:lvlJc w:val="left"/>
@@ -13827,7 +14234,7 @@
         <w:lang w:val="es-ES" w:eastAsia="en-US" w:bidi="ar-SA"/>
       </w:rPr>
     </w:lvl>
-    <w:lvl w:ilvl="6" w:tplc="019073DE">
+    <w:lvl w:ilvl="6">
       <w:numFmt w:val="bullet"/>
       <w:lvlText w:val="•"/>
       <w:lvlJc w:val="left"/>
@@ -13839,7 +14246,7 @@
         <w:lang w:val="es-ES" w:eastAsia="en-US" w:bidi="ar-SA"/>
       </w:rPr>
     </w:lvl>
-    <w:lvl w:ilvl="7" w:tplc="A726F228">
+    <w:lvl w:ilvl="7">
       <w:numFmt w:val="bullet"/>
       <w:lvlText w:val="•"/>
       <w:lvlJc w:val="left"/>
@@ -13851,7 +14258,7 @@
         <w:lang w:val="es-ES" w:eastAsia="en-US" w:bidi="ar-SA"/>
       </w:rPr>
     </w:lvl>
-    <w:lvl w:ilvl="8" w:tplc="6742C014">
+    <w:lvl w:ilvl="8">
       <w:numFmt w:val="bullet"/>
       <w:lvlText w:val="•"/>
       <w:lvlJc w:val="left"/>
@@ -14209,9 +14616,9 @@
   </w:abstractNum>
   <w:abstractNum w:abstractNumId="9" w15:restartNumberingAfterBreak="0">
     <w:nsid w:val="679D4CCD"/>
-    <w:multiLevelType w:val="hybridMultilevel"/>
-    <w:tmpl w:val="58622E28"/>
-    <w:lvl w:ilvl="0" w:tplc="0700D81A">
+    <w:multiLevelType w:val="multilevel"/>
+    <w:tmpl w:val="2D28AE9C"/>
+    <w:lvl w:ilvl="0">
       <w:start w:val="1"/>
       <w:numFmt w:val="decimal"/>
       <w:lvlText w:val="%1."/>
@@ -14230,7 +14637,7 @@
         <w:lang w:val="es-ES" w:eastAsia="en-US" w:bidi="ar-SA"/>
       </w:rPr>
     </w:lvl>
-    <w:lvl w:ilvl="1" w:tplc="1A4AEF0A">
+    <w:lvl w:ilvl="1">
       <w:start w:val="1"/>
       <w:numFmt w:val="decimal"/>
       <w:lvlText w:val="%1.%2"/>
@@ -14248,7 +14655,7 @@
         <w:lang w:val="es-ES" w:eastAsia="en-US" w:bidi="ar-SA"/>
       </w:rPr>
     </w:lvl>
-    <w:lvl w:ilvl="2" w:tplc="121E85F8">
+    <w:lvl w:ilvl="2">
       <w:numFmt w:val="bullet"/>
       <w:lvlText w:val="•"/>
       <w:lvlJc w:val="left"/>
@@ -14260,7 +14667,7 @@
         <w:lang w:val="es-ES" w:eastAsia="en-US" w:bidi="ar-SA"/>
       </w:rPr>
     </w:lvl>
-    <w:lvl w:ilvl="3" w:tplc="FF00461E">
+    <w:lvl w:ilvl="3">
       <w:numFmt w:val="bullet"/>
       <w:lvlText w:val="•"/>
       <w:lvlJc w:val="left"/>
@@ -14272,7 +14679,7 @@
         <w:lang w:val="es-ES" w:eastAsia="en-US" w:bidi="ar-SA"/>
       </w:rPr>
     </w:lvl>
-    <w:lvl w:ilvl="4" w:tplc="773CDC90">
+    <w:lvl w:ilvl="4">
       <w:numFmt w:val="bullet"/>
       <w:lvlText w:val="•"/>
       <w:lvlJc w:val="left"/>
@@ -14284,7 +14691,7 @@
         <w:lang w:val="es-ES" w:eastAsia="en-US" w:bidi="ar-SA"/>
       </w:rPr>
     </w:lvl>
-    <w:lvl w:ilvl="5" w:tplc="13945238">
+    <w:lvl w:ilvl="5">
       <w:numFmt w:val="bullet"/>
       <w:lvlText w:val="•"/>
       <w:lvlJc w:val="left"/>
@@ -14296,7 +14703,7 @@
         <w:lang w:val="es-ES" w:eastAsia="en-US" w:bidi="ar-SA"/>
       </w:rPr>
     </w:lvl>
-    <w:lvl w:ilvl="6" w:tplc="873EBEE6">
+    <w:lvl w:ilvl="6">
       <w:numFmt w:val="bullet"/>
       <w:lvlText w:val="•"/>
       <w:lvlJc w:val="left"/>
@@ -14308,7 +14715,7 @@
         <w:lang w:val="es-ES" w:eastAsia="en-US" w:bidi="ar-SA"/>
       </w:rPr>
     </w:lvl>
-    <w:lvl w:ilvl="7" w:tplc="26D2CE14">
+    <w:lvl w:ilvl="7">
       <w:numFmt w:val="bullet"/>
       <w:lvlText w:val="•"/>
       <w:lvlJc w:val="left"/>
@@ -14320,7 +14727,7 @@
         <w:lang w:val="es-ES" w:eastAsia="en-US" w:bidi="ar-SA"/>
       </w:rPr>
     </w:lvl>
-    <w:lvl w:ilvl="8" w:tplc="6B82D8AC">
+    <w:lvl w:ilvl="8">
       <w:numFmt w:val="bullet"/>
       <w:lvlText w:val="•"/>
       <w:lvlJc w:val="left"/>
@@ -14602,7 +15009,7 @@
 </file>
 
 <file path=word/styles.xml><?xml version="1.0" encoding="utf-8"?>
-<w:styles xmlns:mc="http://schemas.openxmlformats.org/markup-compatibility/2006" xmlns:r="http://schemas.openxmlformats.org/officeDocument/2006/relationships" xmlns:w="http://schemas.openxmlformats.org/wordprocessingml/2006/main" xmlns:w14="http://schemas.microsoft.com/office/word/2010/wordml" xmlns:w15="http://schemas.microsoft.com/office/word/2012/wordml" xmlns:w16cex="http://schemas.microsoft.com/office/word/2018/wordml/cex" xmlns:w16cid="http://schemas.microsoft.com/office/word/2016/wordml/cid" xmlns:w16="http://schemas.microsoft.com/office/word/2018/wordml" xmlns:w16se="http://schemas.microsoft.com/office/word/2015/wordml/symex" mc:Ignorable="w14 w15 w16se w16cid w16 w16cex">
+<w:styles xmlns:mc="http://schemas.openxmlformats.org/markup-compatibility/2006" xmlns:r="http://schemas.openxmlformats.org/officeDocument/2006/relationships" xmlns:w="http://schemas.openxmlformats.org/wordprocessingml/2006/main" xmlns:w14="http://schemas.microsoft.com/office/word/2010/wordml" xmlns:w15="http://schemas.microsoft.com/office/word/2012/wordml" xmlns:w16se="http://schemas.microsoft.com/office/word/2015/wordml/symex" mc:Ignorable="w14 w15 w16se">
   <w:docDefaults>
     <w:rPrDefault>
       <w:rPr>
@@ -14620,7 +15027,7 @@
       </w:pPr>
     </w:pPrDefault>
   </w:docDefaults>
-  <w:latentStyles w:defLockedState="0" w:defUIPriority="99" w:defSemiHidden="0" w:defUnhideWhenUsed="0" w:defQFormat="0" w:count="376">
+  <w:latentStyles w:defLockedState="0" w:defUIPriority="99" w:defSemiHidden="0" w:defUnhideWhenUsed="0" w:defQFormat="0" w:count="371">
     <w:lsdException w:name="Normal" w:uiPriority="0" w:qFormat="1"/>
     <w:lsdException w:name="heading 1" w:uiPriority="9" w:qFormat="1"/>
     <w:lsdException w:name="heading 2" w:semiHidden="1" w:uiPriority="9" w:unhideWhenUsed="1" w:qFormat="1"/>
@@ -14992,11 +15399,6 @@
     <w:lsdException w:name="List Table 5 Dark Accent 6" w:uiPriority="50"/>
     <w:lsdException w:name="List Table 6 Colorful Accent 6" w:uiPriority="51"/>
     <w:lsdException w:name="List Table 7 Colorful Accent 6" w:uiPriority="52"/>
-    <w:lsdException w:name="Mention" w:semiHidden="1" w:unhideWhenUsed="1"/>
-    <w:lsdException w:name="Smart Hyperlink" w:semiHidden="1" w:unhideWhenUsed="1"/>
-    <w:lsdException w:name="Hashtag" w:semiHidden="1" w:unhideWhenUsed="1"/>
-    <w:lsdException w:name="Unresolved Mention" w:semiHidden="1" w:unhideWhenUsed="1"/>
-    <w:lsdException w:name="Smart Link" w:semiHidden="1" w:unhideWhenUsed="1"/>
   </w:latentStyles>
   <w:style w:type="paragraph" w:default="1" w:styleId="Normal">
     <w:name w:val="Normal"/>

</xml_diff>

<commit_message>
Arquitectura, Fortalezas y Recomendaciones
</commit_message>
<xml_diff>
--- a/desarrollo/FRSIAAATR/Análisis/FRSIAAATR_DA.docx
+++ b/desarrollo/FRSIAAATR/Análisis/FRSIAAATR_DA.docx
@@ -1661,6 +1661,7 @@
           <w:docPartUnique/>
         </w:docPartObj>
       </w:sdtPr>
+      <w:sdtEndPr/>
       <w:sdtContent>
         <w:p>
           <w:pPr>
@@ -8098,8 +8099,6 @@
       <w:r>
         <w:t>con el que interactuarán los usuarios y administradores:</w:t>
       </w:r>
-      <w:bookmarkStart w:id="9" w:name="_GoBack"/>
-      <w:bookmarkEnd w:id="9"/>
     </w:p>
     <w:p>
       <w:pPr>
@@ -8120,21 +8119,14 @@
       <w:r>
         <w:rPr>
           <w:noProof/>
+          <w:sz w:val="18"/>
           <w:lang w:val="es-PE" w:eastAsia="es-PE"/>
         </w:rPr>
         <w:drawing>
-          <wp:anchor distT="0" distB="0" distL="0" distR="0" simplePos="0" relativeHeight="9" behindDoc="0" locked="0" layoutInCell="1" allowOverlap="1" wp14:anchorId="217C1B55" wp14:editId="31314666">
-            <wp:simplePos x="0" y="0"/>
-            <wp:positionH relativeFrom="page">
-              <wp:posOffset>554990</wp:posOffset>
-            </wp:positionH>
-            <wp:positionV relativeFrom="paragraph">
-              <wp:posOffset>158937</wp:posOffset>
-            </wp:positionV>
-            <wp:extent cx="6670375" cy="4108037"/>
+          <wp:inline distT="0" distB="0" distL="0" distR="0" wp14:anchorId="4170A006" wp14:editId="3EDDE10D">
+            <wp:extent cx="7099300" cy="3841115"/>
             <wp:effectExtent l="0" t="0" r="0" b="0"/>
-            <wp:wrapTopAndBottom/>
-            <wp:docPr id="7" name="image4.png"/>
+            <wp:docPr id="9" name="Imagen 9"/>
             <wp:cNvGraphicFramePr>
               <a:graphicFrameLocks xmlns:a="http://schemas.openxmlformats.org/drawingml/2006/main" noChangeAspect="1"/>
             </wp:cNvGraphicFramePr>
@@ -8142,28 +8134,41 @@
               <a:graphicData uri="http://schemas.openxmlformats.org/drawingml/2006/picture">
                 <pic:pic xmlns:pic="http://schemas.openxmlformats.org/drawingml/2006/picture">
                   <pic:nvPicPr>
-                    <pic:cNvPr id="8" name="image4.png"/>
+                    <pic:cNvPr id="9" name="Arquitectura de Software.png"/>
                     <pic:cNvPicPr/>
                   </pic:nvPicPr>
-                  <pic:blipFill>
-                    <a:blip r:embed="rId12" cstate="print"/>
-                    <a:stretch>
-                      <a:fillRect/>
-                    </a:stretch>
+                  <pic:blipFill rotWithShape="1">
+                    <a:blip r:embed="rId12">
+                      <a:extLst>
+                        <a:ext uri="{28A0092B-C50C-407E-A947-70E740481C1C}">
+                          <a14:useLocalDpi xmlns:a14="http://schemas.microsoft.com/office/drawing/2010/main" val="0"/>
+                        </a:ext>
+                      </a:extLst>
+                    </a:blip>
+                    <a:srcRect t="3817"/>
+                    <a:stretch/>
                   </pic:blipFill>
-                  <pic:spPr>
+                  <pic:spPr bwMode="auto">
                     <a:xfrm>
                       <a:off x="0" y="0"/>
-                      <a:ext cx="6670375" cy="4108037"/>
+                      <a:ext cx="7099300" cy="3841115"/>
                     </a:xfrm>
                     <a:prstGeom prst="rect">
                       <a:avLst/>
                     </a:prstGeom>
+                    <a:ln>
+                      <a:noFill/>
+                    </a:ln>
+                    <a:extLst>
+                      <a:ext uri="{53640926-AAD7-44D8-BBD7-CCE9431645EC}">
+                        <a14:shadowObscured xmlns:a14="http://schemas.microsoft.com/office/drawing/2010/main"/>
+                      </a:ext>
+                    </a:extLst>
                   </pic:spPr>
                 </pic:pic>
               </a:graphicData>
             </a:graphic>
-          </wp:anchor>
+          </wp:inline>
         </w:drawing>
       </w:r>
     </w:p>
@@ -8221,8 +8226,8 @@
           <w:tab w:val="left" w:pos="1650"/>
         </w:tabs>
       </w:pPr>
-      <w:bookmarkStart w:id="10" w:name="_bookmark9"/>
-      <w:bookmarkEnd w:id="10"/>
+      <w:bookmarkStart w:id="9" w:name="_bookmark9"/>
+      <w:bookmarkEnd w:id="9"/>
       <w:r>
         <w:t>Tecnologías</w:t>
       </w:r>
@@ -8337,15 +8342,7 @@
           <w:szCs w:val="24"/>
           <w:shd w:val="clear" w:color="auto" w:fill="FFFFFF"/>
         </w:rPr>
-        <w:t>, asíncrono</w:t>
-      </w:r>
-      <w:r>
-        <w:rPr>
-          <w:sz w:val="24"/>
-          <w:szCs w:val="24"/>
-          <w:shd w:val="clear" w:color="auto" w:fill="FFFFFF"/>
-        </w:rPr>
-        <w:t>.</w:t>
+        <w:t>, asíncrono.</w:t>
       </w:r>
     </w:p>
     <w:p>
@@ -8472,15 +8469,7 @@
           <w:sz w:val="24"/>
           <w:shd w:val="clear" w:color="auto" w:fill="FFFFFF"/>
         </w:rPr>
-        <w:t xml:space="preserve"> </w:t>
-      </w:r>
-      <w:r>
-        <w:rPr>
-          <w:color w:val="222222"/>
-          <w:sz w:val="24"/>
-          <w:shd w:val="clear" w:color="auto" w:fill="FFFFFF"/>
-        </w:rPr>
-        <w:t>es un servidor web que también actúa como proxy y balanceador de carga. La estructura del software es asíncrona y controlada por eventos; lo cual permite el procesamiento de muchas solicitudes al mismo tiempo.</w:t>
+        <w:t xml:space="preserve"> es un servidor web que también actúa como proxy y balanceador de carga. La estructura del software es asíncrona y controlada por eventos; lo cual permite el procesamiento de muchas solicitudes al mismo tiempo.</w:t>
       </w:r>
     </w:p>
     <w:p>
@@ -8964,8 +8953,8 @@
         </w:tabs>
         <w:ind w:hanging="721"/>
       </w:pPr>
-      <w:bookmarkStart w:id="11" w:name="_bookmark10"/>
-      <w:bookmarkEnd w:id="11"/>
+      <w:bookmarkStart w:id="10" w:name="_bookmark10"/>
+      <w:bookmarkEnd w:id="10"/>
       <w:r>
         <w:t>Vistas de la</w:t>
       </w:r>
@@ -9000,8 +8989,8 @@
         </w:tabs>
         <w:spacing w:before="270"/>
       </w:pPr>
-      <w:bookmarkStart w:id="12" w:name="_bookmark11"/>
-      <w:bookmarkEnd w:id="12"/>
+      <w:bookmarkStart w:id="11" w:name="_bookmark11"/>
+      <w:bookmarkEnd w:id="11"/>
       <w:r>
         <w:t>Vista</w:t>
       </w:r>
@@ -9036,8 +9025,8 @@
         </w:tabs>
         <w:ind w:hanging="294"/>
       </w:pPr>
-      <w:bookmarkStart w:id="13" w:name="_bookmark12"/>
-      <w:bookmarkEnd w:id="13"/>
+      <w:bookmarkStart w:id="12" w:name="_bookmark12"/>
+      <w:bookmarkEnd w:id="12"/>
       <w:r>
         <w:t>Vista</w:t>
       </w:r>
@@ -9542,23 +9531,7 @@
           <w:i/>
           <w:sz w:val="20"/>
         </w:rPr>
-        <w:t>Diagrama de la Vista Modular (</w:t>
-      </w:r>
-      <w:r>
-        <w:rPr>
-          <w:b/>
-          <w:i/>
-          <w:sz w:val="20"/>
-        </w:rPr>
-        <w:t>2</w:t>
-      </w:r>
-      <w:r>
-        <w:rPr>
-          <w:b/>
-          <w:i/>
-          <w:sz w:val="20"/>
-        </w:rPr>
-        <w:t>)</w:t>
+        <w:t>Diagrama de la Vista Modular (2)</w:t>
       </w:r>
     </w:p>
     <w:p>
@@ -9589,16 +9562,7 @@
       </w:pPr>
       <w:r>
         <w:tab/>
-        <w:t xml:space="preserve">La siguiente vista modular hace referencia al módulo disponible para el </w:t>
-      </w:r>
-      <w:r>
-        <w:t>postulante</w:t>
-      </w:r>
-      <w:r>
-        <w:t>, dividiendo así el proyecto en 2:</w:t>
-      </w:r>
-      <w:r>
-        <w:t xml:space="preserve"> </w:t>
+        <w:t xml:space="preserve">La siguiente vista modular hace referencia al módulo disponible para el postulante, dividiendo así el proyecto en 2: </w:t>
       </w:r>
     </w:p>
     <w:p>
@@ -9663,8 +9627,8 @@
         </w:tabs>
         <w:spacing w:before="178"/>
       </w:pPr>
-      <w:bookmarkStart w:id="14" w:name="_bookmark13"/>
-      <w:bookmarkEnd w:id="14"/>
+      <w:bookmarkStart w:id="13" w:name="_bookmark13"/>
+      <w:bookmarkEnd w:id="13"/>
       <w:r>
         <w:t>Vista</w:t>
       </w:r>
@@ -9700,8 +9664,8 @@
         <w:spacing w:before="216"/>
         <w:ind w:hanging="294"/>
       </w:pPr>
-      <w:bookmarkStart w:id="15" w:name="_bookmark14"/>
-      <w:bookmarkEnd w:id="15"/>
+      <w:bookmarkStart w:id="14" w:name="_bookmark14"/>
+      <w:bookmarkEnd w:id="14"/>
       <w:r>
         <w:t>Diagrama de Caso de</w:t>
       </w:r>
@@ -11781,8 +11745,8 @@
           <w:tab w:val="left" w:pos="1650"/>
         </w:tabs>
       </w:pPr>
-      <w:bookmarkStart w:id="16" w:name="_bookmark15"/>
-      <w:bookmarkEnd w:id="16"/>
+      <w:bookmarkStart w:id="15" w:name="_bookmark15"/>
+      <w:bookmarkEnd w:id="15"/>
       <w:r>
         <w:t>Vista de</w:t>
       </w:r>
@@ -11828,8 +11792,8 @@
         <w:spacing w:before="0"/>
         <w:ind w:hanging="294"/>
       </w:pPr>
-      <w:bookmarkStart w:id="17" w:name="_bookmark16"/>
-      <w:bookmarkEnd w:id="17"/>
+      <w:bookmarkStart w:id="16" w:name="_bookmark16"/>
+      <w:bookmarkEnd w:id="16"/>
       <w:r>
         <w:t>Diagrama de</w:t>
       </w:r>
@@ -12171,8 +12135,8 @@
           <w:tab w:val="left" w:pos="1650"/>
         </w:tabs>
       </w:pPr>
-      <w:bookmarkStart w:id="18" w:name="_bookmark17"/>
-      <w:bookmarkEnd w:id="18"/>
+      <w:bookmarkStart w:id="17" w:name="_bookmark17"/>
+      <w:bookmarkEnd w:id="17"/>
       <w:r>
         <w:t>Vista de</w:t>
       </w:r>
@@ -12207,8 +12171,8 @@
         </w:tabs>
         <w:ind w:hanging="294"/>
       </w:pPr>
-      <w:bookmarkStart w:id="19" w:name="_bookmark18"/>
-      <w:bookmarkEnd w:id="19"/>
+      <w:bookmarkStart w:id="18" w:name="_bookmark18"/>
+      <w:bookmarkEnd w:id="18"/>
       <w:r>
         <w:t>Diagrama de</w:t>
       </w:r>
@@ -12456,8 +12420,8 @@
           <w:tab w:val="left" w:pos="1650"/>
         </w:tabs>
       </w:pPr>
-      <w:bookmarkStart w:id="20" w:name="_bookmark19"/>
-      <w:bookmarkEnd w:id="20"/>
+      <w:bookmarkStart w:id="19" w:name="_bookmark19"/>
+      <w:bookmarkEnd w:id="19"/>
       <w:r>
         <w:t>Vista de</w:t>
       </w:r>
@@ -12776,8 +12740,8 @@
         </w:tabs>
         <w:ind w:hanging="721"/>
       </w:pPr>
-      <w:bookmarkStart w:id="21" w:name="_bookmark20"/>
-      <w:bookmarkEnd w:id="21"/>
+      <w:bookmarkStart w:id="20" w:name="_bookmark20"/>
+      <w:bookmarkEnd w:id="20"/>
       <w:r>
         <w:t>Evaluación de la</w:t>
       </w:r>
@@ -12831,8 +12795,8 @@
         </w:tabs>
         <w:spacing w:before="166"/>
       </w:pPr>
-      <w:bookmarkStart w:id="22" w:name="_bookmark21"/>
-      <w:bookmarkEnd w:id="22"/>
+      <w:bookmarkStart w:id="21" w:name="_bookmark21"/>
+      <w:bookmarkEnd w:id="21"/>
       <w:r>
         <w:t>Fortalezas</w:t>
       </w:r>
@@ -12853,7 +12817,13 @@
         <w:ind w:left="1400"/>
       </w:pPr>
       <w:r>
-        <w:t>El módulo posee las siguientes fortalezas:</w:t>
+        <w:t xml:space="preserve">El </w:t>
+      </w:r>
+      <w:r>
+        <w:t>sistema</w:t>
+      </w:r>
+      <w:r>
+        <w:t xml:space="preserve"> posee las siguientes fortalezas:</w:t>
       </w:r>
     </w:p>
     <w:p>
@@ -12886,20 +12856,19 @@
         <w:rPr>
           <w:sz w:val="24"/>
         </w:rPr>
-        <w:t>El subsistema tiene una alta usabilidad, sus interfaces gráficas son muy manejables y entendibles para los trabajadores de</w:t>
-      </w:r>
-      <w:r>
-        <w:rPr>
-          <w:spacing w:val="-2"/>
-          <w:sz w:val="24"/>
-        </w:rPr>
-        <w:t xml:space="preserve"> </w:t>
-      </w:r>
-      <w:r>
-        <w:rPr>
-          <w:sz w:val="24"/>
-        </w:rPr>
-        <w:t>RR.HH.</w:t>
+        <w:t>Tiene</w:t>
+      </w:r>
+      <w:r>
+        <w:rPr>
+          <w:sz w:val="24"/>
+        </w:rPr>
+        <w:t xml:space="preserve"> una alta usabilidad, sus interfaces gráficas son muy manejables y entendibles para los </w:t>
+      </w:r>
+      <w:r>
+        <w:rPr>
+          <w:sz w:val="24"/>
+        </w:rPr>
+        <w:t>administradores y usuarios del sistema.</w:t>
       </w:r>
     </w:p>
     <w:p>
@@ -12933,7 +12902,13 @@
         <w:rPr>
           <w:sz w:val="24"/>
         </w:rPr>
-        <w:t>El módulo usa tecnologías bastante reconocidas y confiables, que pueden prestar soporte en caso de algún</w:t>
+        <w:t xml:space="preserve">El sistema </w:t>
+      </w:r>
+      <w:r>
+        <w:rPr>
+          <w:sz w:val="24"/>
+        </w:rPr>
+        <w:t>usa tecnologías bastante reconocidas y confiables, que pueden prestar soporte en caso de algún</w:t>
       </w:r>
       <w:r>
         <w:rPr>
@@ -12980,49 +12955,15 @@
         <w:rPr>
           <w:sz w:val="24"/>
         </w:rPr>
-        <w:t xml:space="preserve">El sistema tiende a ser escalable, </w:t>
-      </w:r>
-      <w:r>
-        <w:rPr>
-          <w:spacing w:val="-3"/>
-          <w:sz w:val="24"/>
-        </w:rPr>
-        <w:t xml:space="preserve">ya </w:t>
-      </w:r>
-      <w:r>
-        <w:rPr>
-          <w:sz w:val="24"/>
-        </w:rPr>
-        <w:t>que puede agregarse nuevos módulos cuando la empresa crezca y requiera de nuevos recursos y</w:t>
-      </w:r>
-      <w:r>
-        <w:rPr>
-          <w:spacing w:val="-6"/>
-          <w:sz w:val="24"/>
-        </w:rPr>
-        <w:t xml:space="preserve"> </w:t>
-      </w:r>
-      <w:r>
-        <w:rPr>
-          <w:sz w:val="24"/>
-        </w:rPr>
-        <w:t>necesidades.</w:t>
-      </w:r>
-    </w:p>
-    <w:p>
-      <w:pPr>
-        <w:pStyle w:val="Textoindependiente"/>
-        <w:rPr>
-          <w:sz w:val="26"/>
-        </w:rPr>
-      </w:pPr>
-    </w:p>
-    <w:p>
-      <w:pPr>
-        <w:pStyle w:val="Textoindependiente"/>
-        <w:spacing w:before="6"/>
-        <w:rPr>
-          <w:sz w:val="20"/>
+        <w:t>Al presentar una arquitectura MVC, hace el sistema más escalable ya que al estar separados los componentes entre sí, cada desarrollador puede enfocarse en uno de estos de manera especializada.</w:t>
+      </w:r>
+    </w:p>
+    <w:p>
+      <w:pPr>
+        <w:pStyle w:val="Prrafodelista"/>
+        <w:rPr>
+          <w:rFonts w:ascii="Wingdings" w:hAnsi="Wingdings"/>
+          <w:sz w:val="24"/>
         </w:rPr>
       </w:pPr>
     </w:p>
@@ -13036,8 +12977,9 @@
         <w:tabs>
           <w:tab w:val="left" w:pos="2121"/>
         </w:tabs>
-        <w:spacing w:before="1"/>
-        <w:ind w:left="2120" w:hanging="361"/>
+        <w:spacing w:line="360" w:lineRule="auto"/>
+        <w:ind w:left="2120" w:right="1136"/>
+        <w:jc w:val="both"/>
         <w:rPr>
           <w:rFonts w:ascii="Wingdings" w:hAnsi="Wingdings"/>
           <w:sz w:val="24"/>
@@ -13047,29 +12989,42 @@
         <w:rPr>
           <w:sz w:val="24"/>
         </w:rPr>
-        <w:t>Al usar un ERP, tendemos a disminuir gastos y tiempo de producción de</w:t>
-      </w:r>
-      <w:r>
-        <w:rPr>
-          <w:spacing w:val="-7"/>
-          <w:sz w:val="24"/>
-        </w:rPr>
-        <w:t xml:space="preserve"> </w:t>
-      </w:r>
-      <w:r>
-        <w:rPr>
-          <w:sz w:val="24"/>
-        </w:rPr>
-        <w:t>software.</w:t>
-      </w:r>
-    </w:p>
-    <w:p>
-      <w:pPr>
-        <w:pStyle w:val="Textoindependiente"/>
-        <w:rPr>
-          <w:sz w:val="26"/>
-        </w:rPr>
-      </w:pPr>
+        <w:t>La arquitectura MVC permite reutilizar los componentes para reducir código repetido y mejorar la calidad del sistema.</w:t>
+      </w:r>
+    </w:p>
+    <w:p>
+      <w:pPr>
+        <w:pStyle w:val="Prrafodelista"/>
+        <w:rPr>
+          <w:rFonts w:ascii="Wingdings" w:hAnsi="Wingdings"/>
+          <w:sz w:val="24"/>
+        </w:rPr>
+      </w:pPr>
+    </w:p>
+    <w:p>
+      <w:pPr>
+        <w:pStyle w:val="Prrafodelista"/>
+        <w:numPr>
+          <w:ilvl w:val="2"/>
+          <w:numId w:val="1"/>
+        </w:numPr>
+        <w:tabs>
+          <w:tab w:val="left" w:pos="2121"/>
+        </w:tabs>
+        <w:spacing w:line="360" w:lineRule="auto"/>
+        <w:ind w:left="2120" w:right="1136"/>
+        <w:jc w:val="both"/>
+        <w:rPr>
+          <w:rFonts w:ascii="Wingdings" w:hAnsi="Wingdings"/>
+          <w:sz w:val="24"/>
+        </w:rPr>
+      </w:pPr>
+      <w:r>
+        <w:rPr>
+          <w:sz w:val="24"/>
+        </w:rPr>
+        <w:t>Sistema divido en dos subsistemas que hacen que cada uno se enfoque en cierto tipo de usuario, dándole una mejor experiencia en el uso.</w:t>
+      </w:r>
     </w:p>
     <w:p>
       <w:pPr>
@@ -13100,8 +13055,8 @@
         </w:tabs>
         <w:spacing w:before="0"/>
       </w:pPr>
-      <w:bookmarkStart w:id="23" w:name="_bookmark22"/>
-      <w:bookmarkEnd w:id="23"/>
+      <w:bookmarkStart w:id="22" w:name="_bookmark22"/>
+      <w:bookmarkEnd w:id="22"/>
       <w:r>
         <w:t>Recomendaciones</w:t>
       </w:r>
@@ -13137,7 +13092,27 @@
         <w:rPr>
           <w:sz w:val="24"/>
         </w:rPr>
-        <w:t>En el sistema solo depende de un servidor, de lo cual, ante cualquier caída, puede dejar inactivo el sistema, sugiriendo a que utilice otros servidores de</w:t>
+        <w:t>Cada subsistema depende</w:t>
+      </w:r>
+      <w:r>
+        <w:rPr>
+          <w:sz w:val="24"/>
+        </w:rPr>
+        <w:t xml:space="preserve"> de un servidor, de lo cual, ante cualquier caída,</w:t>
+      </w:r>
+      <w:r>
+        <w:rPr>
+          <w:sz w:val="24"/>
+        </w:rPr>
+        <w:t xml:space="preserve"> puede dejar inactivo uno de ellos</w:t>
+      </w:r>
+      <w:bookmarkStart w:id="23" w:name="_GoBack"/>
+      <w:bookmarkEnd w:id="23"/>
+      <w:r>
+        <w:rPr>
+          <w:sz w:val="24"/>
+        </w:rPr>
+        <w:t>, sugiriendo a que utilice otros servidores de</w:t>
       </w:r>
       <w:r>
         <w:rPr>
@@ -13184,20 +13159,13 @@
         <w:rPr>
           <w:sz w:val="24"/>
         </w:rPr>
-        <w:t>El módulo debería implementar una conexión web service con el que se pueda enviar documentos a las diversas entidades de control, principalmente para la información registrada de los</w:t>
-      </w:r>
-      <w:r>
-        <w:rPr>
-          <w:spacing w:val="-3"/>
-          <w:sz w:val="24"/>
-        </w:rPr>
-        <w:t xml:space="preserve"> </w:t>
-      </w:r>
-      <w:r>
-        <w:rPr>
-          <w:sz w:val="24"/>
-        </w:rPr>
-        <w:t>trabajadores.</w:t>
+        <w:t xml:space="preserve">El módulo debería implementar una conexión web service </w:t>
+      </w:r>
+      <w:r>
+        <w:rPr>
+          <w:sz w:val="24"/>
+        </w:rPr>
+        <w:t>que permita acceder a los datos de los postulantes, que será proporcionado por la Universidad Nacional Mayor de San Marcos.</w:t>
       </w:r>
     </w:p>
     <w:sectPr>
@@ -13339,7 +13307,7 @@
                     <w:noProof/>
                     <w:sz w:val="20"/>
                   </w:rPr>
-                  <w:t>14</w:t>
+                  <w:t>26</w:t>
                 </w:r>
                 <w:r>
                   <w:fldChar w:fldCharType="end"/>

</xml_diff>

<commit_message>
Agregando la vista de despliegue
</commit_message>
<xml_diff>
--- a/desarrollo/FRSIAAATR/Análisis/FRSIAAATR_DA.docx
+++ b/desarrollo/FRSIAAATR/Análisis/FRSIAAATR_DA.docx
@@ -1,6 +1,6 @@
 
 <file path=word/document.xml><?xml version="1.0" encoding="utf-8"?>
-<w:document xmlns:wpc="http://schemas.microsoft.com/office/word/2010/wordprocessingCanvas" xmlns:cx="http://schemas.microsoft.com/office/drawing/2014/chartex" xmlns:mc="http://schemas.openxmlformats.org/markup-compatibility/2006" xmlns:o="urn:schemas-microsoft-com:office:office" xmlns:r="http://schemas.openxmlformats.org/officeDocument/2006/relationships" xmlns:m="http://schemas.openxmlformats.org/officeDocument/2006/math" xmlns:v="urn:schemas-microsoft-com:vml" xmlns:wp14="http://schemas.microsoft.com/office/word/2010/wordprocessingDrawing" xmlns:wp="http://schemas.openxmlformats.org/drawingml/2006/wordprocessingDrawing" xmlns:w10="urn:schemas-microsoft-com:office:word" xmlns:w="http://schemas.openxmlformats.org/wordprocessingml/2006/main" xmlns:w14="http://schemas.microsoft.com/office/word/2010/wordml" xmlns:w15="http://schemas.microsoft.com/office/word/2012/wordml" xmlns:w16se="http://schemas.microsoft.com/office/word/2015/wordml/symex" xmlns:wpg="http://schemas.microsoft.com/office/word/2010/wordprocessingGroup" xmlns:wpi="http://schemas.microsoft.com/office/word/2010/wordprocessingInk" xmlns:wne="http://schemas.microsoft.com/office/word/2006/wordml" xmlns:wps="http://schemas.microsoft.com/office/word/2010/wordprocessingShape" mc:Ignorable="w14 w15 w16se wp14">
+<w:document xmlns:wpc="http://schemas.microsoft.com/office/word/2010/wordprocessingCanvas" xmlns:mc="http://schemas.openxmlformats.org/markup-compatibility/2006" xmlns:o="urn:schemas-microsoft-com:office:office" xmlns:r="http://schemas.openxmlformats.org/officeDocument/2006/relationships" xmlns:m="http://schemas.openxmlformats.org/officeDocument/2006/math" xmlns:v="urn:schemas-microsoft-com:vml" xmlns:wp14="http://schemas.microsoft.com/office/word/2010/wordprocessingDrawing" xmlns:wp="http://schemas.openxmlformats.org/drawingml/2006/wordprocessingDrawing" xmlns:w10="urn:schemas-microsoft-com:office:word" xmlns:w="http://schemas.openxmlformats.org/wordprocessingml/2006/main" xmlns:w14="http://schemas.microsoft.com/office/word/2010/wordml" xmlns:w15="http://schemas.microsoft.com/office/word/2012/wordml" xmlns:wpg="http://schemas.microsoft.com/office/word/2010/wordprocessingGroup" xmlns:wpi="http://schemas.microsoft.com/office/word/2010/wordprocessingInk" xmlns:wne="http://schemas.microsoft.com/office/word/2006/wordml" xmlns:wps="http://schemas.microsoft.com/office/word/2010/wordprocessingShape" mc:Ignorable="w14 w15 wp14">
   <w:body>
     <w:p>
       <w:pPr>
@@ -299,7 +299,7 @@
     </w:p>
     <w:p>
       <w:pPr>
-        <w:pStyle w:val="TtuloTDC"/>
+        <w:pStyle w:val="TtulodeTDC"/>
       </w:pPr>
     </w:p>
     <w:p>
@@ -622,7 +622,7 @@
     </w:p>
     <w:p>
       <w:pPr>
-        <w:pStyle w:val="Ttulo"/>
+        <w:pStyle w:val="Puesto"/>
         <w:ind w:left="3828"/>
       </w:pPr>
       <w:r>
@@ -1666,17 +1666,19 @@
         <w:p>
           <w:pPr>
             <w:pStyle w:val="TDC1"/>
-            <w:numPr>
-              <w:ilvl w:val="0"/>
-              <w:numId w:val="8"/>
-            </w:numPr>
             <w:tabs>
               <w:tab w:val="left" w:pos="1081"/>
-              <w:tab w:val="left" w:pos="1082"/>
-              <w:tab w:val="right" w:leader="dot" w:pos="10032"/>
+              <w:tab w:val="right" w:leader="dot" w:pos="11170"/>
             </w:tabs>
-            <w:spacing w:before="591"/>
-            <w:ind w:hanging="402"/>
+            <w:rPr>
+              <w:rFonts w:asciiTheme="minorHAnsi" w:eastAsiaTheme="minorEastAsia" w:hAnsiTheme="minorHAnsi" w:cstheme="minorBidi"/>
+              <w:b w:val="0"/>
+              <w:bCs w:val="0"/>
+              <w:noProof/>
+              <w:sz w:val="22"/>
+              <w:szCs w:val="22"/>
+              <w:lang w:val="es-PE" w:eastAsia="es-PE"/>
+            </w:rPr>
           </w:pPr>
           <w:r>
             <w:fldChar w:fldCharType="begin"/>
@@ -1687,373 +1689,1302 @@
           <w:r>
             <w:fldChar w:fldCharType="separate"/>
           </w:r>
-          <w:hyperlink w:anchor="_bookmark0" w:history="1">
-            <w:r>
-              <w:t>Objetivo</w:t>
-            </w:r>
-            <w:r>
-              <w:rPr>
-                <w:spacing w:val="-1"/>
+          <w:bookmarkStart w:id="0" w:name="_GoBack"/>
+          <w:bookmarkEnd w:id="0"/>
+          <w:r>
+            <w:rPr>
+              <w:rStyle w:val="Hipervnculo"/>
+              <w:noProof/>
+            </w:rPr>
+            <w:fldChar w:fldCharType="begin"/>
+          </w:r>
+          <w:r>
+            <w:rPr>
+              <w:rStyle w:val="Hipervnculo"/>
+              <w:noProof/>
+            </w:rPr>
+            <w:instrText xml:space="preserve"> </w:instrText>
+          </w:r>
+          <w:r>
+            <w:rPr>
+              <w:noProof/>
+            </w:rPr>
+            <w:instrText>HYPERLINK \l "_Toc45228016"</w:instrText>
+          </w:r>
+          <w:r>
+            <w:rPr>
+              <w:rStyle w:val="Hipervnculo"/>
+              <w:noProof/>
+            </w:rPr>
+            <w:instrText xml:space="preserve"> </w:instrText>
+          </w:r>
+          <w:r>
+            <w:rPr>
+              <w:rStyle w:val="Hipervnculo"/>
+              <w:noProof/>
+            </w:rPr>
+          </w:r>
+          <w:r>
+            <w:rPr>
+              <w:rStyle w:val="Hipervnculo"/>
+              <w:noProof/>
+            </w:rPr>
+            <w:fldChar w:fldCharType="separate"/>
+          </w:r>
+          <w:r>
+            <w:rPr>
+              <w:rStyle w:val="Hipervnculo"/>
+              <w:noProof/>
+              <w:spacing w:val="-3"/>
+              <w:w w:val="99"/>
+            </w:rPr>
+            <w:t>1.</w:t>
+          </w:r>
+          <w:r>
+            <w:rPr>
+              <w:rFonts w:asciiTheme="minorHAnsi" w:eastAsiaTheme="minorEastAsia" w:hAnsiTheme="minorHAnsi" w:cstheme="minorBidi"/>
+              <w:b w:val="0"/>
+              <w:bCs w:val="0"/>
+              <w:noProof/>
+              <w:sz w:val="22"/>
+              <w:szCs w:val="22"/>
+              <w:lang w:val="es-PE" w:eastAsia="es-PE"/>
+            </w:rPr>
+            <w:tab/>
+          </w:r>
+          <w:r>
+            <w:rPr>
+              <w:rStyle w:val="Hipervnculo"/>
+              <w:noProof/>
+            </w:rPr>
+            <w:t>Objetivo de</w:t>
+          </w:r>
+          <w:r>
+            <w:rPr>
+              <w:rStyle w:val="Hipervnculo"/>
+              <w:noProof/>
+              <w:spacing w:val="-3"/>
+            </w:rPr>
+            <w:t xml:space="preserve"> </w:t>
+          </w:r>
+          <w:r>
+            <w:rPr>
+              <w:rStyle w:val="Hipervnculo"/>
+              <w:noProof/>
+            </w:rPr>
+            <w:t>solución</w:t>
+          </w:r>
+          <w:r>
+            <w:rPr>
+              <w:noProof/>
+              <w:webHidden/>
+            </w:rPr>
+            <w:tab/>
+          </w:r>
+          <w:r>
+            <w:rPr>
+              <w:noProof/>
+              <w:webHidden/>
+            </w:rPr>
+            <w:fldChar w:fldCharType="begin"/>
+          </w:r>
+          <w:r>
+            <w:rPr>
+              <w:noProof/>
+              <w:webHidden/>
+            </w:rPr>
+            <w:instrText xml:space="preserve"> PAGEREF _Toc45228016 \h </w:instrText>
+          </w:r>
+          <w:r>
+            <w:rPr>
+              <w:noProof/>
+              <w:webHidden/>
+            </w:rPr>
+          </w:r>
+          <w:r>
+            <w:rPr>
+              <w:noProof/>
+              <w:webHidden/>
+            </w:rPr>
+            <w:fldChar w:fldCharType="separate"/>
+          </w:r>
+          <w:r>
+            <w:rPr>
+              <w:noProof/>
+              <w:webHidden/>
+            </w:rPr>
+            <w:t>5</w:t>
+          </w:r>
+          <w:r>
+            <w:rPr>
+              <w:noProof/>
+              <w:webHidden/>
+            </w:rPr>
+            <w:fldChar w:fldCharType="end"/>
+          </w:r>
+          <w:r>
+            <w:rPr>
+              <w:rStyle w:val="Hipervnculo"/>
+              <w:noProof/>
+            </w:rPr>
+            <w:fldChar w:fldCharType="end"/>
+          </w:r>
+        </w:p>
+        <w:p>
+          <w:pPr>
+            <w:pStyle w:val="TDC1"/>
+            <w:tabs>
+              <w:tab w:val="left" w:pos="1081"/>
+              <w:tab w:val="right" w:leader="dot" w:pos="11170"/>
+            </w:tabs>
+            <w:rPr>
+              <w:rFonts w:asciiTheme="minorHAnsi" w:eastAsiaTheme="minorEastAsia" w:hAnsiTheme="minorHAnsi" w:cstheme="minorBidi"/>
+              <w:b w:val="0"/>
+              <w:bCs w:val="0"/>
+              <w:noProof/>
+              <w:sz w:val="22"/>
+              <w:szCs w:val="22"/>
+              <w:lang w:val="es-PE" w:eastAsia="es-PE"/>
+            </w:rPr>
+          </w:pPr>
+          <w:hyperlink w:anchor="_Toc45228017" w:history="1">
+            <w:r>
+              <w:rPr>
+                <w:rStyle w:val="Hipervnculo"/>
+                <w:noProof/>
+                <w:spacing w:val="-3"/>
+                <w:w w:val="99"/>
+              </w:rPr>
+              <w:t>2.</w:t>
+            </w:r>
+            <w:r>
+              <w:rPr>
+                <w:rFonts w:asciiTheme="minorHAnsi" w:eastAsiaTheme="minorEastAsia" w:hAnsiTheme="minorHAnsi" w:cstheme="minorBidi"/>
+                <w:b w:val="0"/>
+                <w:bCs w:val="0"/>
+                <w:noProof/>
+                <w:sz w:val="22"/>
+                <w:szCs w:val="22"/>
+                <w:lang w:val="es-PE" w:eastAsia="es-PE"/>
+              </w:rPr>
+              <w:tab/>
+            </w:r>
+            <w:r>
+              <w:rPr>
+                <w:rStyle w:val="Hipervnculo"/>
+                <w:noProof/>
+              </w:rPr>
+              <w:t>Definiciones y</w:t>
+            </w:r>
+            <w:r>
+              <w:rPr>
+                <w:rStyle w:val="Hipervnculo"/>
+                <w:noProof/>
+                <w:spacing w:val="-2"/>
               </w:rPr>
               <w:t xml:space="preserve"> </w:t>
             </w:r>
             <w:r>
-              <w:t>de</w:t>
-            </w:r>
-            <w:r>
-              <w:rPr>
-                <w:spacing w:val="-1"/>
-              </w:rPr>
-              <w:t xml:space="preserve"> </w:t>
-            </w:r>
-            <w:r>
-              <w:t>solución</w:t>
-            </w:r>
-            <w:r>
+              <w:rPr>
+                <w:rStyle w:val="Hipervnculo"/>
+                <w:noProof/>
+              </w:rPr>
+              <w:t>convenciones</w:t>
+            </w:r>
+            <w:r>
+              <w:rPr>
+                <w:noProof/>
+                <w:webHidden/>
+              </w:rPr>
               <w:tab/>
-              <w:t>5</w:t>
+            </w:r>
+            <w:r>
+              <w:rPr>
+                <w:noProof/>
+                <w:webHidden/>
+              </w:rPr>
+              <w:fldChar w:fldCharType="begin"/>
+            </w:r>
+            <w:r>
+              <w:rPr>
+                <w:noProof/>
+                <w:webHidden/>
+              </w:rPr>
+              <w:instrText xml:space="preserve"> PAGEREF _Toc45228017 \h </w:instrText>
+            </w:r>
+            <w:r>
+              <w:rPr>
+                <w:noProof/>
+                <w:webHidden/>
+              </w:rPr>
+            </w:r>
+            <w:r>
+              <w:rPr>
+                <w:noProof/>
+                <w:webHidden/>
+              </w:rPr>
+              <w:fldChar w:fldCharType="separate"/>
+            </w:r>
+            <w:r>
+              <w:rPr>
+                <w:noProof/>
+                <w:webHidden/>
+              </w:rPr>
+              <w:t>6</w:t>
+            </w:r>
+            <w:r>
+              <w:rPr>
+                <w:noProof/>
+                <w:webHidden/>
+              </w:rPr>
+              <w:fldChar w:fldCharType="end"/>
             </w:r>
           </w:hyperlink>
         </w:p>
         <w:p>
           <w:pPr>
             <w:pStyle w:val="TDC1"/>
-            <w:numPr>
-              <w:ilvl w:val="0"/>
-              <w:numId w:val="8"/>
-            </w:numPr>
             <w:tabs>
               <w:tab w:val="left" w:pos="1081"/>
-              <w:tab w:val="left" w:pos="1082"/>
-              <w:tab w:val="right" w:leader="dot" w:pos="10032"/>
+              <w:tab w:val="right" w:leader="dot" w:pos="11170"/>
             </w:tabs>
-            <w:spacing w:before="360"/>
-            <w:ind w:hanging="402"/>
+            <w:rPr>
+              <w:rFonts w:asciiTheme="minorHAnsi" w:eastAsiaTheme="minorEastAsia" w:hAnsiTheme="minorHAnsi" w:cstheme="minorBidi"/>
+              <w:b w:val="0"/>
+              <w:bCs w:val="0"/>
+              <w:noProof/>
+              <w:sz w:val="22"/>
+              <w:szCs w:val="22"/>
+              <w:lang w:val="es-PE" w:eastAsia="es-PE"/>
+            </w:rPr>
           </w:pPr>
-          <w:hyperlink w:anchor="_bookmark1" w:history="1">
-            <w:r>
-              <w:t>Definiciones</w:t>
-            </w:r>
-            <w:r>
-              <w:rPr>
-                <w:spacing w:val="-1"/>
-              </w:rPr>
-              <w:t xml:space="preserve"> </w:t>
-            </w:r>
-            <w:r>
-              <w:t>y convenciones</w:t>
-            </w:r>
-            <w:r>
+          <w:hyperlink w:anchor="_Toc45228018" w:history="1">
+            <w:r>
+              <w:rPr>
+                <w:rStyle w:val="Hipervnculo"/>
+                <w:noProof/>
+                <w:spacing w:val="-3"/>
+                <w:w w:val="99"/>
+              </w:rPr>
+              <w:t>3.</w:t>
+            </w:r>
+            <w:r>
+              <w:rPr>
+                <w:rFonts w:asciiTheme="minorHAnsi" w:eastAsiaTheme="minorEastAsia" w:hAnsiTheme="minorHAnsi" w:cstheme="minorBidi"/>
+                <w:b w:val="0"/>
+                <w:bCs w:val="0"/>
+                <w:noProof/>
+                <w:sz w:val="22"/>
+                <w:szCs w:val="22"/>
+                <w:lang w:val="es-PE" w:eastAsia="es-PE"/>
+              </w:rPr>
               <w:tab/>
-              <w:t>5</w:t>
+            </w:r>
+            <w:r>
+              <w:rPr>
+                <w:rStyle w:val="Hipervnculo"/>
+                <w:noProof/>
+              </w:rPr>
+              <w:t>Antecedentes</w:t>
+            </w:r>
+            <w:r>
+              <w:rPr>
+                <w:noProof/>
+                <w:webHidden/>
+              </w:rPr>
+              <w:tab/>
+            </w:r>
+            <w:r>
+              <w:rPr>
+                <w:noProof/>
+                <w:webHidden/>
+              </w:rPr>
+              <w:fldChar w:fldCharType="begin"/>
+            </w:r>
+            <w:r>
+              <w:rPr>
+                <w:noProof/>
+                <w:webHidden/>
+              </w:rPr>
+              <w:instrText xml:space="preserve"> PAGEREF _Toc45228018 \h </w:instrText>
+            </w:r>
+            <w:r>
+              <w:rPr>
+                <w:noProof/>
+                <w:webHidden/>
+              </w:rPr>
+            </w:r>
+            <w:r>
+              <w:rPr>
+                <w:noProof/>
+                <w:webHidden/>
+              </w:rPr>
+              <w:fldChar w:fldCharType="separate"/>
+            </w:r>
+            <w:r>
+              <w:rPr>
+                <w:noProof/>
+                <w:webHidden/>
+              </w:rPr>
+              <w:t>8</w:t>
+            </w:r>
+            <w:r>
+              <w:rPr>
+                <w:noProof/>
+                <w:webHidden/>
+              </w:rPr>
+              <w:fldChar w:fldCharType="end"/>
             </w:r>
           </w:hyperlink>
         </w:p>
         <w:p>
           <w:pPr>
             <w:pStyle w:val="TDC1"/>
-            <w:numPr>
-              <w:ilvl w:val="0"/>
-              <w:numId w:val="8"/>
-            </w:numPr>
             <w:tabs>
               <w:tab w:val="left" w:pos="1081"/>
-              <w:tab w:val="left" w:pos="1082"/>
-              <w:tab w:val="right" w:leader="dot" w:pos="10032"/>
+              <w:tab w:val="right" w:leader="dot" w:pos="11170"/>
             </w:tabs>
-            <w:spacing w:before="360"/>
-            <w:ind w:hanging="402"/>
+            <w:rPr>
+              <w:rFonts w:asciiTheme="minorHAnsi" w:eastAsiaTheme="minorEastAsia" w:hAnsiTheme="minorHAnsi" w:cstheme="minorBidi"/>
+              <w:b w:val="0"/>
+              <w:bCs w:val="0"/>
+              <w:noProof/>
+              <w:sz w:val="22"/>
+              <w:szCs w:val="22"/>
+              <w:lang w:val="es-PE" w:eastAsia="es-PE"/>
+            </w:rPr>
           </w:pPr>
-          <w:hyperlink w:anchor="_bookmark2" w:history="1">
-            <w:r>
-              <w:t>Antecedentes</w:t>
-            </w:r>
-            <w:r>
+          <w:hyperlink w:anchor="_Toc45228019" w:history="1">
+            <w:r>
+              <w:rPr>
+                <w:rStyle w:val="Hipervnculo"/>
+                <w:noProof/>
+                <w:spacing w:val="-3"/>
+                <w:w w:val="99"/>
+              </w:rPr>
+              <w:t>4.</w:t>
+            </w:r>
+            <w:r>
+              <w:rPr>
+                <w:rFonts w:asciiTheme="minorHAnsi" w:eastAsiaTheme="minorEastAsia" w:hAnsiTheme="minorHAnsi" w:cstheme="minorBidi"/>
+                <w:b w:val="0"/>
+                <w:bCs w:val="0"/>
+                <w:noProof/>
+                <w:sz w:val="22"/>
+                <w:szCs w:val="22"/>
+                <w:lang w:val="es-PE" w:eastAsia="es-PE"/>
+              </w:rPr>
               <w:tab/>
-              <w:t>8</w:t>
+            </w:r>
+            <w:r>
+              <w:rPr>
+                <w:rStyle w:val="Hipervnculo"/>
+                <w:noProof/>
+              </w:rPr>
+              <w:t>Requerimientos</w:t>
+            </w:r>
+            <w:r>
+              <w:rPr>
+                <w:noProof/>
+                <w:webHidden/>
+              </w:rPr>
+              <w:tab/>
+            </w:r>
+            <w:r>
+              <w:rPr>
+                <w:noProof/>
+                <w:webHidden/>
+              </w:rPr>
+              <w:fldChar w:fldCharType="begin"/>
+            </w:r>
+            <w:r>
+              <w:rPr>
+                <w:noProof/>
+                <w:webHidden/>
+              </w:rPr>
+              <w:instrText xml:space="preserve"> PAGEREF _Toc45228019 \h </w:instrText>
+            </w:r>
+            <w:r>
+              <w:rPr>
+                <w:noProof/>
+                <w:webHidden/>
+              </w:rPr>
+            </w:r>
+            <w:r>
+              <w:rPr>
+                <w:noProof/>
+                <w:webHidden/>
+              </w:rPr>
+              <w:fldChar w:fldCharType="separate"/>
+            </w:r>
+            <w:r>
+              <w:rPr>
+                <w:noProof/>
+                <w:webHidden/>
+              </w:rPr>
+              <w:t>9</w:t>
+            </w:r>
+            <w:r>
+              <w:rPr>
+                <w:noProof/>
+                <w:webHidden/>
+              </w:rPr>
+              <w:fldChar w:fldCharType="end"/>
+            </w:r>
+          </w:hyperlink>
+        </w:p>
+        <w:p>
+          <w:pPr>
+            <w:pStyle w:val="TDC2"/>
+            <w:tabs>
+              <w:tab w:val="left" w:pos="1479"/>
+              <w:tab w:val="right" w:leader="dot" w:pos="11170"/>
+            </w:tabs>
+            <w:rPr>
+              <w:rFonts w:asciiTheme="minorHAnsi" w:eastAsiaTheme="minorEastAsia" w:hAnsiTheme="minorHAnsi" w:cstheme="minorBidi"/>
+              <w:i w:val="0"/>
+              <w:noProof/>
+              <w:sz w:val="22"/>
+              <w:szCs w:val="22"/>
+              <w:lang w:val="es-PE" w:eastAsia="es-PE"/>
+            </w:rPr>
+          </w:pPr>
+          <w:hyperlink w:anchor="_Toc45228020" w:history="1">
+            <w:r>
+              <w:rPr>
+                <w:rStyle w:val="Hipervnculo"/>
+                <w:noProof/>
+                <w:w w:val="99"/>
+              </w:rPr>
+              <w:t>4.1</w:t>
+            </w:r>
+            <w:r>
+              <w:rPr>
+                <w:rFonts w:asciiTheme="minorHAnsi" w:eastAsiaTheme="minorEastAsia" w:hAnsiTheme="minorHAnsi" w:cstheme="minorBidi"/>
+                <w:i w:val="0"/>
+                <w:noProof/>
+                <w:sz w:val="22"/>
+                <w:szCs w:val="22"/>
+                <w:lang w:val="es-PE" w:eastAsia="es-PE"/>
+              </w:rPr>
+              <w:tab/>
+            </w:r>
+            <w:r>
+              <w:rPr>
+                <w:rStyle w:val="Hipervnculo"/>
+                <w:noProof/>
+              </w:rPr>
+              <w:t>Requerimientos</w:t>
+            </w:r>
+            <w:r>
+              <w:rPr>
+                <w:rStyle w:val="Hipervnculo"/>
+                <w:noProof/>
+                <w:spacing w:val="-1"/>
+              </w:rPr>
+              <w:t xml:space="preserve"> </w:t>
+            </w:r>
+            <w:r>
+              <w:rPr>
+                <w:rStyle w:val="Hipervnculo"/>
+                <w:noProof/>
+              </w:rPr>
+              <w:t>funcionales</w:t>
+            </w:r>
+            <w:r>
+              <w:rPr>
+                <w:noProof/>
+                <w:webHidden/>
+              </w:rPr>
+              <w:tab/>
+            </w:r>
+            <w:r>
+              <w:rPr>
+                <w:noProof/>
+                <w:webHidden/>
+              </w:rPr>
+              <w:fldChar w:fldCharType="begin"/>
+            </w:r>
+            <w:r>
+              <w:rPr>
+                <w:noProof/>
+                <w:webHidden/>
+              </w:rPr>
+              <w:instrText xml:space="preserve"> PAGEREF _Toc45228020 \h </w:instrText>
+            </w:r>
+            <w:r>
+              <w:rPr>
+                <w:noProof/>
+                <w:webHidden/>
+              </w:rPr>
+            </w:r>
+            <w:r>
+              <w:rPr>
+                <w:noProof/>
+                <w:webHidden/>
+              </w:rPr>
+              <w:fldChar w:fldCharType="separate"/>
+            </w:r>
+            <w:r>
+              <w:rPr>
+                <w:noProof/>
+                <w:webHidden/>
+              </w:rPr>
+              <w:t>9</w:t>
+            </w:r>
+            <w:r>
+              <w:rPr>
+                <w:noProof/>
+                <w:webHidden/>
+              </w:rPr>
+              <w:fldChar w:fldCharType="end"/>
+            </w:r>
+          </w:hyperlink>
+        </w:p>
+        <w:p>
+          <w:pPr>
+            <w:pStyle w:val="TDC2"/>
+            <w:tabs>
+              <w:tab w:val="left" w:pos="1479"/>
+              <w:tab w:val="right" w:leader="dot" w:pos="11170"/>
+            </w:tabs>
+            <w:rPr>
+              <w:rFonts w:asciiTheme="minorHAnsi" w:eastAsiaTheme="minorEastAsia" w:hAnsiTheme="minorHAnsi" w:cstheme="minorBidi"/>
+              <w:i w:val="0"/>
+              <w:noProof/>
+              <w:sz w:val="22"/>
+              <w:szCs w:val="22"/>
+              <w:lang w:val="es-PE" w:eastAsia="es-PE"/>
+            </w:rPr>
+          </w:pPr>
+          <w:hyperlink w:anchor="_Toc45228021" w:history="1">
+            <w:r>
+              <w:rPr>
+                <w:rStyle w:val="Hipervnculo"/>
+                <w:noProof/>
+                <w:w w:val="99"/>
+              </w:rPr>
+              <w:t>4.2</w:t>
+            </w:r>
+            <w:r>
+              <w:rPr>
+                <w:rFonts w:asciiTheme="minorHAnsi" w:eastAsiaTheme="minorEastAsia" w:hAnsiTheme="minorHAnsi" w:cstheme="minorBidi"/>
+                <w:i w:val="0"/>
+                <w:noProof/>
+                <w:sz w:val="22"/>
+                <w:szCs w:val="22"/>
+                <w:lang w:val="es-PE" w:eastAsia="es-PE"/>
+              </w:rPr>
+              <w:tab/>
+            </w:r>
+            <w:r>
+              <w:rPr>
+                <w:rStyle w:val="Hipervnculo"/>
+                <w:noProof/>
+              </w:rPr>
+              <w:t>Requerimientos no</w:t>
+            </w:r>
+            <w:r>
+              <w:rPr>
+                <w:rStyle w:val="Hipervnculo"/>
+                <w:noProof/>
+                <w:spacing w:val="-1"/>
+              </w:rPr>
+              <w:t xml:space="preserve"> </w:t>
+            </w:r>
+            <w:r>
+              <w:rPr>
+                <w:rStyle w:val="Hipervnculo"/>
+                <w:noProof/>
+              </w:rPr>
+              <w:t>funcionales</w:t>
+            </w:r>
+            <w:r>
+              <w:rPr>
+                <w:noProof/>
+                <w:webHidden/>
+              </w:rPr>
+              <w:tab/>
+            </w:r>
+            <w:r>
+              <w:rPr>
+                <w:noProof/>
+                <w:webHidden/>
+              </w:rPr>
+              <w:fldChar w:fldCharType="begin"/>
+            </w:r>
+            <w:r>
+              <w:rPr>
+                <w:noProof/>
+                <w:webHidden/>
+              </w:rPr>
+              <w:instrText xml:space="preserve"> PAGEREF _Toc45228021 \h </w:instrText>
+            </w:r>
+            <w:r>
+              <w:rPr>
+                <w:noProof/>
+                <w:webHidden/>
+              </w:rPr>
+            </w:r>
+            <w:r>
+              <w:rPr>
+                <w:noProof/>
+                <w:webHidden/>
+              </w:rPr>
+              <w:fldChar w:fldCharType="separate"/>
+            </w:r>
+            <w:r>
+              <w:rPr>
+                <w:noProof/>
+                <w:webHidden/>
+              </w:rPr>
+              <w:t>11</w:t>
+            </w:r>
+            <w:r>
+              <w:rPr>
+                <w:noProof/>
+                <w:webHidden/>
+              </w:rPr>
+              <w:fldChar w:fldCharType="end"/>
+            </w:r>
+          </w:hyperlink>
+        </w:p>
+        <w:p>
+          <w:pPr>
+            <w:pStyle w:val="TDC2"/>
+            <w:tabs>
+              <w:tab w:val="left" w:pos="1479"/>
+              <w:tab w:val="right" w:leader="dot" w:pos="11170"/>
+            </w:tabs>
+            <w:rPr>
+              <w:rFonts w:asciiTheme="minorHAnsi" w:eastAsiaTheme="minorEastAsia" w:hAnsiTheme="minorHAnsi" w:cstheme="minorBidi"/>
+              <w:i w:val="0"/>
+              <w:noProof/>
+              <w:sz w:val="22"/>
+              <w:szCs w:val="22"/>
+              <w:lang w:val="es-PE" w:eastAsia="es-PE"/>
+            </w:rPr>
+          </w:pPr>
+          <w:hyperlink w:anchor="_Toc45228022" w:history="1">
+            <w:r>
+              <w:rPr>
+                <w:rStyle w:val="Hipervnculo"/>
+                <w:noProof/>
+                <w:w w:val="99"/>
+              </w:rPr>
+              <w:t>4.3</w:t>
+            </w:r>
+            <w:r>
+              <w:rPr>
+                <w:rFonts w:asciiTheme="minorHAnsi" w:eastAsiaTheme="minorEastAsia" w:hAnsiTheme="minorHAnsi" w:cstheme="minorBidi"/>
+                <w:i w:val="0"/>
+                <w:noProof/>
+                <w:sz w:val="22"/>
+                <w:szCs w:val="22"/>
+                <w:lang w:val="es-PE" w:eastAsia="es-PE"/>
+              </w:rPr>
+              <w:tab/>
+            </w:r>
+            <w:r>
+              <w:rPr>
+                <w:rStyle w:val="Hipervnculo"/>
+                <w:noProof/>
+              </w:rPr>
+              <w:t>Escenarios de atributos de calidad</w:t>
+            </w:r>
+            <w:r>
+              <w:rPr>
+                <w:rStyle w:val="Hipervnculo"/>
+                <w:noProof/>
+                <w:spacing w:val="-3"/>
+              </w:rPr>
+              <w:t xml:space="preserve"> </w:t>
+            </w:r>
+            <w:r>
+              <w:rPr>
+                <w:rStyle w:val="Hipervnculo"/>
+                <w:noProof/>
+              </w:rPr>
+              <w:t>principales</w:t>
+            </w:r>
+            <w:r>
+              <w:rPr>
+                <w:noProof/>
+                <w:webHidden/>
+              </w:rPr>
+              <w:tab/>
+            </w:r>
+            <w:r>
+              <w:rPr>
+                <w:noProof/>
+                <w:webHidden/>
+              </w:rPr>
+              <w:fldChar w:fldCharType="begin"/>
+            </w:r>
+            <w:r>
+              <w:rPr>
+                <w:noProof/>
+                <w:webHidden/>
+              </w:rPr>
+              <w:instrText xml:space="preserve"> PAGEREF _Toc45228022 \h </w:instrText>
+            </w:r>
+            <w:r>
+              <w:rPr>
+                <w:noProof/>
+                <w:webHidden/>
+              </w:rPr>
+            </w:r>
+            <w:r>
+              <w:rPr>
+                <w:noProof/>
+                <w:webHidden/>
+              </w:rPr>
+              <w:fldChar w:fldCharType="separate"/>
+            </w:r>
+            <w:r>
+              <w:rPr>
+                <w:noProof/>
+                <w:webHidden/>
+              </w:rPr>
+              <w:t>12</w:t>
+            </w:r>
+            <w:r>
+              <w:rPr>
+                <w:noProof/>
+                <w:webHidden/>
+              </w:rPr>
+              <w:fldChar w:fldCharType="end"/>
             </w:r>
           </w:hyperlink>
         </w:p>
         <w:p>
           <w:pPr>
             <w:pStyle w:val="TDC1"/>
-            <w:numPr>
-              <w:ilvl w:val="0"/>
-              <w:numId w:val="8"/>
-            </w:numPr>
             <w:tabs>
               <w:tab w:val="left" w:pos="1081"/>
-              <w:tab w:val="left" w:pos="1082"/>
-              <w:tab w:val="right" w:leader="dot" w:pos="10032"/>
+              <w:tab w:val="right" w:leader="dot" w:pos="11170"/>
             </w:tabs>
-            <w:spacing w:before="361"/>
-            <w:ind w:hanging="402"/>
+            <w:rPr>
+              <w:rFonts w:asciiTheme="minorHAnsi" w:eastAsiaTheme="minorEastAsia" w:hAnsiTheme="minorHAnsi" w:cstheme="minorBidi"/>
+              <w:b w:val="0"/>
+              <w:bCs w:val="0"/>
+              <w:noProof/>
+              <w:sz w:val="22"/>
+              <w:szCs w:val="22"/>
+              <w:lang w:val="es-PE" w:eastAsia="es-PE"/>
+            </w:rPr>
           </w:pPr>
-          <w:hyperlink w:anchor="_bookmark3" w:history="1">
-            <w:r>
-              <w:t>Requerimientos</w:t>
-            </w:r>
-            <w:r>
+          <w:hyperlink w:anchor="_Toc45228023" w:history="1">
+            <w:r>
+              <w:rPr>
+                <w:rStyle w:val="Hipervnculo"/>
+                <w:noProof/>
+                <w:spacing w:val="-3"/>
+                <w:w w:val="99"/>
+              </w:rPr>
+              <w:t>5.</w:t>
+            </w:r>
+            <w:r>
+              <w:rPr>
+                <w:rFonts w:asciiTheme="minorHAnsi" w:eastAsiaTheme="minorEastAsia" w:hAnsiTheme="minorHAnsi" w:cstheme="minorBidi"/>
+                <w:b w:val="0"/>
+                <w:bCs w:val="0"/>
+                <w:noProof/>
+                <w:sz w:val="22"/>
+                <w:szCs w:val="22"/>
+                <w:lang w:val="es-PE" w:eastAsia="es-PE"/>
+              </w:rPr>
               <w:tab/>
-              <w:t>9</w:t>
+            </w:r>
+            <w:r>
+              <w:rPr>
+                <w:rStyle w:val="Hipervnculo"/>
+                <w:noProof/>
+              </w:rPr>
+              <w:t>Arquitectura general de la</w:t>
+            </w:r>
+            <w:r>
+              <w:rPr>
+                <w:rStyle w:val="Hipervnculo"/>
+                <w:noProof/>
+                <w:spacing w:val="-3"/>
+              </w:rPr>
+              <w:t xml:space="preserve"> </w:t>
+            </w:r>
+            <w:r>
+              <w:rPr>
+                <w:rStyle w:val="Hipervnculo"/>
+                <w:noProof/>
+              </w:rPr>
+              <w:t>solución</w:t>
+            </w:r>
+            <w:r>
+              <w:rPr>
+                <w:noProof/>
+                <w:webHidden/>
+              </w:rPr>
+              <w:tab/>
+            </w:r>
+            <w:r>
+              <w:rPr>
+                <w:noProof/>
+                <w:webHidden/>
+              </w:rPr>
+              <w:fldChar w:fldCharType="begin"/>
+            </w:r>
+            <w:r>
+              <w:rPr>
+                <w:noProof/>
+                <w:webHidden/>
+              </w:rPr>
+              <w:instrText xml:space="preserve"> PAGEREF _Toc45228023 \h </w:instrText>
+            </w:r>
+            <w:r>
+              <w:rPr>
+                <w:noProof/>
+                <w:webHidden/>
+              </w:rPr>
+            </w:r>
+            <w:r>
+              <w:rPr>
+                <w:noProof/>
+                <w:webHidden/>
+              </w:rPr>
+              <w:fldChar w:fldCharType="separate"/>
+            </w:r>
+            <w:r>
+              <w:rPr>
+                <w:noProof/>
+                <w:webHidden/>
+              </w:rPr>
+              <w:t>14</w:t>
+            </w:r>
+            <w:r>
+              <w:rPr>
+                <w:noProof/>
+                <w:webHidden/>
+              </w:rPr>
+              <w:fldChar w:fldCharType="end"/>
             </w:r>
           </w:hyperlink>
         </w:p>
         <w:p>
           <w:pPr>
             <w:pStyle w:val="TDC2"/>
-            <w:numPr>
-              <w:ilvl w:val="1"/>
-              <w:numId w:val="8"/>
-            </w:numPr>
             <w:tabs>
               <w:tab w:val="left" w:pos="1479"/>
-              <w:tab w:val="left" w:pos="1480"/>
-              <w:tab w:val="right" w:leader="dot" w:pos="10032"/>
+              <w:tab w:val="right" w:leader="dot" w:pos="11170"/>
             </w:tabs>
-            <w:spacing w:before="240"/>
-            <w:ind w:hanging="601"/>
+            <w:rPr>
+              <w:rFonts w:asciiTheme="minorHAnsi" w:eastAsiaTheme="minorEastAsia" w:hAnsiTheme="minorHAnsi" w:cstheme="minorBidi"/>
+              <w:i w:val="0"/>
+              <w:noProof/>
+              <w:sz w:val="22"/>
+              <w:szCs w:val="22"/>
+              <w:lang w:val="es-PE" w:eastAsia="es-PE"/>
+            </w:rPr>
           </w:pPr>
-          <w:hyperlink w:anchor="_bookmark4" w:history="1">
-            <w:r>
-              <w:t>Requerimientos</w:t>
-            </w:r>
-            <w:r>
-              <w:rPr>
-                <w:spacing w:val="-1"/>
-              </w:rPr>
-              <w:t xml:space="preserve"> </w:t>
-            </w:r>
-            <w:r>
-              <w:t>funcionales</w:t>
-            </w:r>
-            <w:r>
+          <w:hyperlink w:anchor="_Toc45228024" w:history="1">
+            <w:r>
+              <w:rPr>
+                <w:rStyle w:val="Hipervnculo"/>
+                <w:noProof/>
+                <w:w w:val="99"/>
+              </w:rPr>
+              <w:t>5.1</w:t>
+            </w:r>
+            <w:r>
+              <w:rPr>
+                <w:rFonts w:asciiTheme="minorHAnsi" w:eastAsiaTheme="minorEastAsia" w:hAnsiTheme="minorHAnsi" w:cstheme="minorBidi"/>
+                <w:i w:val="0"/>
+                <w:noProof/>
+                <w:sz w:val="22"/>
+                <w:szCs w:val="22"/>
+                <w:lang w:val="es-PE" w:eastAsia="es-PE"/>
+              </w:rPr>
               <w:tab/>
-              <w:t>9</w:t>
+            </w:r>
+            <w:r>
+              <w:rPr>
+                <w:rStyle w:val="Hipervnculo"/>
+                <w:noProof/>
+              </w:rPr>
+              <w:t>Arquitectura de la solución</w:t>
+            </w:r>
+            <w:r>
+              <w:rPr>
+                <w:noProof/>
+                <w:webHidden/>
+              </w:rPr>
+              <w:tab/>
+            </w:r>
+            <w:r>
+              <w:rPr>
+                <w:noProof/>
+                <w:webHidden/>
+              </w:rPr>
+              <w:fldChar w:fldCharType="begin"/>
+            </w:r>
+            <w:r>
+              <w:rPr>
+                <w:noProof/>
+                <w:webHidden/>
+              </w:rPr>
+              <w:instrText xml:space="preserve"> PAGEREF _Toc45228024 \h </w:instrText>
+            </w:r>
+            <w:r>
+              <w:rPr>
+                <w:noProof/>
+                <w:webHidden/>
+              </w:rPr>
+            </w:r>
+            <w:r>
+              <w:rPr>
+                <w:noProof/>
+                <w:webHidden/>
+              </w:rPr>
+              <w:fldChar w:fldCharType="separate"/>
+            </w:r>
+            <w:r>
+              <w:rPr>
+                <w:noProof/>
+                <w:webHidden/>
+              </w:rPr>
+              <w:t>14</w:t>
+            </w:r>
+            <w:r>
+              <w:rPr>
+                <w:noProof/>
+                <w:webHidden/>
+              </w:rPr>
+              <w:fldChar w:fldCharType="end"/>
             </w:r>
           </w:hyperlink>
         </w:p>
         <w:p>
           <w:pPr>
             <w:pStyle w:val="TDC2"/>
-            <w:numPr>
-              <w:ilvl w:val="1"/>
-              <w:numId w:val="8"/>
-            </w:numPr>
             <w:tabs>
               <w:tab w:val="left" w:pos="1479"/>
-              <w:tab w:val="left" w:pos="1480"/>
-              <w:tab w:val="right" w:leader="dot" w:pos="10032"/>
+              <w:tab w:val="right" w:leader="dot" w:pos="11170"/>
             </w:tabs>
-            <w:ind w:hanging="601"/>
+            <w:rPr>
+              <w:rFonts w:asciiTheme="minorHAnsi" w:eastAsiaTheme="minorEastAsia" w:hAnsiTheme="minorHAnsi" w:cstheme="minorBidi"/>
+              <w:i w:val="0"/>
+              <w:noProof/>
+              <w:sz w:val="22"/>
+              <w:szCs w:val="22"/>
+              <w:lang w:val="es-PE" w:eastAsia="es-PE"/>
+            </w:rPr>
           </w:pPr>
-          <w:hyperlink w:anchor="_bookmark5" w:history="1">
-            <w:r>
-              <w:t>Requerimientos</w:t>
-            </w:r>
-            <w:r>
-              <w:rPr>
+          <w:hyperlink w:anchor="_Toc45228025" w:history="1">
+            <w:r>
+              <w:rPr>
+                <w:rStyle w:val="Hipervnculo"/>
+                <w:noProof/>
+                <w:w w:val="99"/>
+              </w:rPr>
+              <w:t>5.2</w:t>
+            </w:r>
+            <w:r>
+              <w:rPr>
+                <w:rFonts w:asciiTheme="minorHAnsi" w:eastAsiaTheme="minorEastAsia" w:hAnsiTheme="minorHAnsi" w:cstheme="minorBidi"/>
+                <w:i w:val="0"/>
+                <w:noProof/>
+                <w:sz w:val="22"/>
+                <w:szCs w:val="22"/>
+                <w:lang w:val="es-PE" w:eastAsia="es-PE"/>
+              </w:rPr>
+              <w:tab/>
+            </w:r>
+            <w:r>
+              <w:rPr>
+                <w:rStyle w:val="Hipervnculo"/>
+                <w:noProof/>
+              </w:rPr>
+              <w:t>Tecnologías</w:t>
+            </w:r>
+            <w:r>
+              <w:rPr>
+                <w:rStyle w:val="Hipervnculo"/>
+                <w:noProof/>
+                <w:spacing w:val="-2"/>
+              </w:rPr>
+              <w:t xml:space="preserve"> </w:t>
+            </w:r>
+            <w:r>
+              <w:rPr>
+                <w:rStyle w:val="Hipervnculo"/>
+                <w:noProof/>
+              </w:rPr>
+              <w:t>utilizadas</w:t>
+            </w:r>
+            <w:r>
+              <w:rPr>
+                <w:noProof/>
+                <w:webHidden/>
+              </w:rPr>
+              <w:tab/>
+            </w:r>
+            <w:r>
+              <w:rPr>
+                <w:noProof/>
+                <w:webHidden/>
+              </w:rPr>
+              <w:fldChar w:fldCharType="begin"/>
+            </w:r>
+            <w:r>
+              <w:rPr>
+                <w:noProof/>
+                <w:webHidden/>
+              </w:rPr>
+              <w:instrText xml:space="preserve"> PAGEREF _Toc45228025 \h </w:instrText>
+            </w:r>
+            <w:r>
+              <w:rPr>
+                <w:noProof/>
+                <w:webHidden/>
+              </w:rPr>
+            </w:r>
+            <w:r>
+              <w:rPr>
+                <w:noProof/>
+                <w:webHidden/>
+              </w:rPr>
+              <w:fldChar w:fldCharType="separate"/>
+            </w:r>
+            <w:r>
+              <w:rPr>
+                <w:noProof/>
+                <w:webHidden/>
+              </w:rPr>
+              <w:t>15</w:t>
+            </w:r>
+            <w:r>
+              <w:rPr>
+                <w:noProof/>
+                <w:webHidden/>
+              </w:rPr>
+              <w:fldChar w:fldCharType="end"/>
+            </w:r>
+          </w:hyperlink>
+        </w:p>
+        <w:p>
+          <w:pPr>
+            <w:pStyle w:val="TDC1"/>
+            <w:tabs>
+              <w:tab w:val="left" w:pos="1081"/>
+              <w:tab w:val="right" w:leader="dot" w:pos="11170"/>
+            </w:tabs>
+            <w:rPr>
+              <w:rFonts w:asciiTheme="minorHAnsi" w:eastAsiaTheme="minorEastAsia" w:hAnsiTheme="minorHAnsi" w:cstheme="minorBidi"/>
+              <w:b w:val="0"/>
+              <w:bCs w:val="0"/>
+              <w:noProof/>
+              <w:sz w:val="22"/>
+              <w:szCs w:val="22"/>
+              <w:lang w:val="es-PE" w:eastAsia="es-PE"/>
+            </w:rPr>
+          </w:pPr>
+          <w:hyperlink w:anchor="_Toc45228026" w:history="1">
+            <w:r>
+              <w:rPr>
+                <w:rStyle w:val="Hipervnculo"/>
+                <w:noProof/>
+                <w:spacing w:val="-3"/>
+                <w:w w:val="99"/>
+              </w:rPr>
+              <w:t>6.</w:t>
+            </w:r>
+            <w:r>
+              <w:rPr>
+                <w:rFonts w:asciiTheme="minorHAnsi" w:eastAsiaTheme="minorEastAsia" w:hAnsiTheme="minorHAnsi" w:cstheme="minorBidi"/>
+                <w:b w:val="0"/>
+                <w:bCs w:val="0"/>
+                <w:noProof/>
+                <w:sz w:val="22"/>
+                <w:szCs w:val="22"/>
+                <w:lang w:val="es-PE" w:eastAsia="es-PE"/>
+              </w:rPr>
+              <w:tab/>
+            </w:r>
+            <w:r>
+              <w:rPr>
+                <w:rStyle w:val="Hipervnculo"/>
+                <w:noProof/>
+              </w:rPr>
+              <w:t>Vistas de la</w:t>
+            </w:r>
+            <w:r>
+              <w:rPr>
+                <w:rStyle w:val="Hipervnculo"/>
+                <w:noProof/>
                 <w:spacing w:val="-1"/>
               </w:rPr>
               <w:t xml:space="preserve"> </w:t>
             </w:r>
             <w:r>
-              <w:t>no funcionales</w:t>
-            </w:r>
-            <w:r>
+              <w:rPr>
+                <w:rStyle w:val="Hipervnculo"/>
+                <w:noProof/>
+              </w:rPr>
+              <w:t>solución</w:t>
+            </w:r>
+            <w:r>
+              <w:rPr>
+                <w:noProof/>
+                <w:webHidden/>
+              </w:rPr>
               <w:tab/>
-              <w:t>11</w:t>
+            </w:r>
+            <w:r>
+              <w:rPr>
+                <w:noProof/>
+                <w:webHidden/>
+              </w:rPr>
+              <w:fldChar w:fldCharType="begin"/>
+            </w:r>
+            <w:r>
+              <w:rPr>
+                <w:noProof/>
+                <w:webHidden/>
+              </w:rPr>
+              <w:instrText xml:space="preserve"> PAGEREF _Toc45228026 \h </w:instrText>
+            </w:r>
+            <w:r>
+              <w:rPr>
+                <w:noProof/>
+                <w:webHidden/>
+              </w:rPr>
+            </w:r>
+            <w:r>
+              <w:rPr>
+                <w:noProof/>
+                <w:webHidden/>
+              </w:rPr>
+              <w:fldChar w:fldCharType="separate"/>
+            </w:r>
+            <w:r>
+              <w:rPr>
+                <w:noProof/>
+                <w:webHidden/>
+              </w:rPr>
+              <w:t>16</w:t>
+            </w:r>
+            <w:r>
+              <w:rPr>
+                <w:noProof/>
+                <w:webHidden/>
+              </w:rPr>
+              <w:fldChar w:fldCharType="end"/>
             </w:r>
           </w:hyperlink>
         </w:p>
         <w:p>
           <w:pPr>
             <w:pStyle w:val="TDC2"/>
-            <w:numPr>
-              <w:ilvl w:val="1"/>
-              <w:numId w:val="8"/>
-            </w:numPr>
             <w:tabs>
               <w:tab w:val="left" w:pos="1479"/>
-              <w:tab w:val="left" w:pos="1480"/>
-              <w:tab w:val="right" w:leader="dot" w:pos="10032"/>
+              <w:tab w:val="right" w:leader="dot" w:pos="11170"/>
             </w:tabs>
-            <w:ind w:hanging="601"/>
+            <w:rPr>
+              <w:rFonts w:asciiTheme="minorHAnsi" w:eastAsiaTheme="minorEastAsia" w:hAnsiTheme="minorHAnsi" w:cstheme="minorBidi"/>
+              <w:i w:val="0"/>
+              <w:noProof/>
+              <w:sz w:val="22"/>
+              <w:szCs w:val="22"/>
+              <w:lang w:val="es-PE" w:eastAsia="es-PE"/>
+            </w:rPr>
           </w:pPr>
-          <w:hyperlink w:anchor="_bookmark6" w:history="1">
-            <w:r>
-              <w:t>Escenarios de tributos de</w:t>
-            </w:r>
-            <w:r>
-              <w:rPr>
-                <w:spacing w:val="-3"/>
+          <w:hyperlink w:anchor="_Toc45228027" w:history="1">
+            <w:r>
+              <w:rPr>
+                <w:rStyle w:val="Hipervnculo"/>
+                <w:noProof/>
+                <w:w w:val="99"/>
+              </w:rPr>
+              <w:t>6.1</w:t>
+            </w:r>
+            <w:r>
+              <w:rPr>
+                <w:rFonts w:asciiTheme="minorHAnsi" w:eastAsiaTheme="minorEastAsia" w:hAnsiTheme="minorHAnsi" w:cstheme="minorBidi"/>
+                <w:i w:val="0"/>
+                <w:noProof/>
+                <w:sz w:val="22"/>
+                <w:szCs w:val="22"/>
+                <w:lang w:val="es-PE" w:eastAsia="es-PE"/>
+              </w:rPr>
+              <w:tab/>
+            </w:r>
+            <w:r>
+              <w:rPr>
+                <w:rStyle w:val="Hipervnculo"/>
+                <w:noProof/>
+              </w:rPr>
+              <w:t>Vista</w:t>
+            </w:r>
+            <w:r>
+              <w:rPr>
+                <w:rStyle w:val="Hipervnculo"/>
+                <w:noProof/>
+                <w:spacing w:val="-1"/>
               </w:rPr>
               <w:t xml:space="preserve"> </w:t>
             </w:r>
             <w:r>
-              <w:t>calidad principales</w:t>
-            </w:r>
-            <w:r>
+              <w:rPr>
+                <w:rStyle w:val="Hipervnculo"/>
+                <w:noProof/>
+              </w:rPr>
+              <w:t>Modular</w:t>
+            </w:r>
+            <w:r>
+              <w:rPr>
+                <w:noProof/>
+                <w:webHidden/>
+              </w:rPr>
               <w:tab/>
-              <w:t>12</w:t>
-            </w:r>
-          </w:hyperlink>
-        </w:p>
-        <w:p>
-          <w:pPr>
-            <w:pStyle w:val="TDC1"/>
-            <w:numPr>
-              <w:ilvl w:val="0"/>
-              <w:numId w:val="8"/>
-            </w:numPr>
-            <w:tabs>
-              <w:tab w:val="left" w:pos="1081"/>
-              <w:tab w:val="left" w:pos="1082"/>
-              <w:tab w:val="right" w:leader="dot" w:pos="10032"/>
-            </w:tabs>
-            <w:ind w:hanging="402"/>
-          </w:pPr>
-          <w:hyperlink w:anchor="_bookmark7" w:history="1">
-            <w:r>
-              <w:t>Arquitectura general de</w:t>
-            </w:r>
-            <w:r>
-              <w:rPr>
-                <w:spacing w:val="-2"/>
-              </w:rPr>
-              <w:t xml:space="preserve"> </w:t>
-            </w:r>
-            <w:r>
-              <w:t>la solución</w:t>
-            </w:r>
-            <w:r>
-              <w:tab/>
-              <w:t>14</w:t>
-            </w:r>
-          </w:hyperlink>
-        </w:p>
-        <w:p>
-          <w:pPr>
-            <w:pStyle w:val="TDC2"/>
-            <w:numPr>
-              <w:ilvl w:val="1"/>
-              <w:numId w:val="8"/>
-            </w:numPr>
-            <w:tabs>
-              <w:tab w:val="left" w:pos="1479"/>
-              <w:tab w:val="left" w:pos="1480"/>
-              <w:tab w:val="right" w:leader="dot" w:pos="10032"/>
-            </w:tabs>
-            <w:spacing w:before="240"/>
-            <w:ind w:hanging="601"/>
-          </w:pPr>
-          <w:hyperlink w:anchor="_bookmark8" w:history="1">
-            <w:r>
-              <w:t>Arquitectura de</w:t>
-            </w:r>
-            <w:r>
-              <w:rPr>
-                <w:spacing w:val="-2"/>
-              </w:rPr>
-              <w:t xml:space="preserve"> </w:t>
-            </w:r>
-            <w:r>
-              <w:t>la solución</w:t>
-            </w:r>
-            <w:r>
-              <w:tab/>
-              <w:t>14</w:t>
-            </w:r>
-          </w:hyperlink>
-        </w:p>
-        <w:p>
-          <w:pPr>
-            <w:pStyle w:val="TDC2"/>
-            <w:numPr>
-              <w:ilvl w:val="1"/>
-              <w:numId w:val="8"/>
-            </w:numPr>
-            <w:tabs>
-              <w:tab w:val="left" w:pos="1479"/>
-              <w:tab w:val="left" w:pos="1480"/>
-              <w:tab w:val="right" w:leader="dot" w:pos="10032"/>
-            </w:tabs>
-            <w:ind w:hanging="601"/>
-          </w:pPr>
-          <w:hyperlink w:anchor="_bookmark9" w:history="1">
-            <w:r>
-              <w:t>Tecnologías</w:t>
-            </w:r>
-            <w:r>
-              <w:rPr>
-                <w:spacing w:val="-1"/>
-              </w:rPr>
-              <w:t xml:space="preserve"> </w:t>
-            </w:r>
-            <w:r>
-              <w:t>utilizadas</w:t>
-            </w:r>
-            <w:r>
-              <w:tab/>
-              <w:t>15</w:t>
-            </w:r>
-          </w:hyperlink>
-        </w:p>
-        <w:p>
-          <w:pPr>
-            <w:pStyle w:val="TDC1"/>
-            <w:numPr>
-              <w:ilvl w:val="0"/>
-              <w:numId w:val="8"/>
-            </w:numPr>
-            <w:tabs>
-              <w:tab w:val="left" w:pos="1081"/>
-              <w:tab w:val="left" w:pos="1082"/>
-              <w:tab w:val="right" w:leader="dot" w:pos="10032"/>
-            </w:tabs>
-            <w:ind w:hanging="402"/>
-          </w:pPr>
-          <w:hyperlink w:anchor="_bookmark10" w:history="1">
-            <w:r>
-              <w:t>Vistas de</w:t>
-            </w:r>
-            <w:r>
-              <w:rPr>
-                <w:spacing w:val="-1"/>
-              </w:rPr>
-              <w:t xml:space="preserve"> </w:t>
-            </w:r>
-            <w:r>
-              <w:t>la solución</w:t>
-            </w:r>
-            <w:r>
-              <w:tab/>
+            </w:r>
+            <w:r>
+              <w:rPr>
+                <w:noProof/>
+                <w:webHidden/>
+              </w:rPr>
+              <w:fldChar w:fldCharType="begin"/>
+            </w:r>
+            <w:r>
+              <w:rPr>
+                <w:noProof/>
+                <w:webHidden/>
+              </w:rPr>
+              <w:instrText xml:space="preserve"> PAGEREF _Toc45228027 \h </w:instrText>
+            </w:r>
+            <w:r>
+              <w:rPr>
+                <w:noProof/>
+                <w:webHidden/>
+              </w:rPr>
+            </w:r>
+            <w:r>
+              <w:rPr>
+                <w:noProof/>
+                <w:webHidden/>
+              </w:rPr>
+              <w:fldChar w:fldCharType="separate"/>
+            </w:r>
+            <w:r>
+              <w:rPr>
+                <w:noProof/>
+                <w:webHidden/>
+              </w:rPr>
               <w:t>16</w:t>
             </w:r>
-          </w:hyperlink>
-        </w:p>
-        <w:p>
-          <w:pPr>
-            <w:pStyle w:val="TDC2"/>
-            <w:numPr>
-              <w:ilvl w:val="1"/>
-              <w:numId w:val="8"/>
-            </w:numPr>
-            <w:tabs>
-              <w:tab w:val="left" w:pos="1479"/>
-              <w:tab w:val="left" w:pos="1480"/>
-              <w:tab w:val="right" w:leader="dot" w:pos="10032"/>
-            </w:tabs>
-            <w:spacing w:before="240"/>
-            <w:ind w:hanging="601"/>
-          </w:pPr>
-          <w:hyperlink w:anchor="_bookmark11" w:history="1">
-            <w:r>
-              <w:t>Vista Modular</w:t>
-            </w:r>
-            <w:r>
-              <w:tab/>
-              <w:t>16</w:t>
+            <w:r>
+              <w:rPr>
+                <w:noProof/>
+                <w:webHidden/>
+              </w:rPr>
+              <w:fldChar w:fldCharType="end"/>
             </w:r>
           </w:hyperlink>
         </w:p>
@@ -2061,50 +2992,213 @@
           <w:pPr>
             <w:pStyle w:val="TDC3"/>
             <w:tabs>
-              <w:tab w:val="right" w:leader="dot" w:pos="10032"/>
+              <w:tab w:val="left" w:pos="1479"/>
+              <w:tab w:val="right" w:leader="dot" w:pos="11170"/>
             </w:tabs>
-            <w:spacing w:before="1"/>
+            <w:rPr>
+              <w:rFonts w:asciiTheme="minorHAnsi" w:eastAsiaTheme="minorEastAsia" w:hAnsiTheme="minorHAnsi" w:cstheme="minorBidi"/>
+              <w:noProof/>
+              <w:sz w:val="22"/>
+              <w:szCs w:val="22"/>
+              <w:lang w:val="es-PE" w:eastAsia="es-PE"/>
+            </w:rPr>
           </w:pPr>
-          <w:hyperlink w:anchor="_bookmark12" w:history="1">
-            <w:r>
+          <w:hyperlink w:anchor="_Toc45228028" w:history="1">
+            <w:r>
+              <w:rPr>
+                <w:rStyle w:val="Hipervnculo"/>
+                <w:rFonts w:ascii="Symbol" w:eastAsia="Symbol" w:hAnsi="Symbol" w:cs="Symbol"/>
+                <w:noProof/>
+              </w:rPr>
+              <w:t></w:t>
+            </w:r>
+            <w:r>
+              <w:rPr>
+                <w:rFonts w:asciiTheme="minorHAnsi" w:eastAsiaTheme="minorEastAsia" w:hAnsiTheme="minorHAnsi" w:cstheme="minorBidi"/>
+                <w:noProof/>
+                <w:sz w:val="22"/>
+                <w:szCs w:val="22"/>
+                <w:lang w:val="es-PE" w:eastAsia="es-PE"/>
+              </w:rPr>
+              <w:tab/>
+            </w:r>
+            <w:r>
+              <w:rPr>
+                <w:rStyle w:val="Hipervnculo"/>
+                <w:noProof/>
+              </w:rPr>
               <w:t>Vista</w:t>
             </w:r>
             <w:r>
               <w:rPr>
+                <w:rStyle w:val="Hipervnculo"/>
+                <w:noProof/>
                 <w:spacing w:val="-1"/>
               </w:rPr>
               <w:t xml:space="preserve"> </w:t>
             </w:r>
             <w:r>
+              <w:rPr>
+                <w:rStyle w:val="Hipervnculo"/>
+                <w:noProof/>
+              </w:rPr>
               <w:t>Modular</w:t>
             </w:r>
             <w:r>
+              <w:rPr>
+                <w:noProof/>
+                <w:webHidden/>
+              </w:rPr>
               <w:tab/>
+            </w:r>
+            <w:r>
+              <w:rPr>
+                <w:noProof/>
+                <w:webHidden/>
+              </w:rPr>
+              <w:fldChar w:fldCharType="begin"/>
+            </w:r>
+            <w:r>
+              <w:rPr>
+                <w:noProof/>
+                <w:webHidden/>
+              </w:rPr>
+              <w:instrText xml:space="preserve"> PAGEREF _Toc45228028 \h </w:instrText>
+            </w:r>
+            <w:r>
+              <w:rPr>
+                <w:noProof/>
+                <w:webHidden/>
+              </w:rPr>
+            </w:r>
+            <w:r>
+              <w:rPr>
+                <w:noProof/>
+                <w:webHidden/>
+              </w:rPr>
+              <w:fldChar w:fldCharType="separate"/>
+            </w:r>
+            <w:r>
+              <w:rPr>
+                <w:noProof/>
+                <w:webHidden/>
+              </w:rPr>
               <w:t>16</w:t>
+            </w:r>
+            <w:r>
+              <w:rPr>
+                <w:noProof/>
+                <w:webHidden/>
+              </w:rPr>
+              <w:fldChar w:fldCharType="end"/>
             </w:r>
           </w:hyperlink>
         </w:p>
         <w:p>
           <w:pPr>
             <w:pStyle w:val="TDC2"/>
-            <w:numPr>
-              <w:ilvl w:val="1"/>
-              <w:numId w:val="8"/>
-            </w:numPr>
             <w:tabs>
               <w:tab w:val="left" w:pos="1479"/>
-              <w:tab w:val="left" w:pos="1480"/>
-              <w:tab w:val="right" w:leader="dot" w:pos="10032"/>
+              <w:tab w:val="right" w:leader="dot" w:pos="11170"/>
             </w:tabs>
-            <w:ind w:hanging="601"/>
+            <w:rPr>
+              <w:rFonts w:asciiTheme="minorHAnsi" w:eastAsiaTheme="minorEastAsia" w:hAnsiTheme="minorHAnsi" w:cstheme="minorBidi"/>
+              <w:i w:val="0"/>
+              <w:noProof/>
+              <w:sz w:val="22"/>
+              <w:szCs w:val="22"/>
+              <w:lang w:val="es-PE" w:eastAsia="es-PE"/>
+            </w:rPr>
           </w:pPr>
-          <w:hyperlink w:anchor="_bookmark13" w:history="1">
-            <w:r>
-              <w:t>Vista funcional</w:t>
-            </w:r>
-            <w:r>
+          <w:hyperlink w:anchor="_Toc45228029" w:history="1">
+            <w:r>
+              <w:rPr>
+                <w:rStyle w:val="Hipervnculo"/>
+                <w:noProof/>
+                <w:w w:val="99"/>
+              </w:rPr>
+              <w:t>6.2</w:t>
+            </w:r>
+            <w:r>
+              <w:rPr>
+                <w:rFonts w:asciiTheme="minorHAnsi" w:eastAsiaTheme="minorEastAsia" w:hAnsiTheme="minorHAnsi" w:cstheme="minorBidi"/>
+                <w:i w:val="0"/>
+                <w:noProof/>
+                <w:sz w:val="22"/>
+                <w:szCs w:val="22"/>
+                <w:lang w:val="es-PE" w:eastAsia="es-PE"/>
+              </w:rPr>
               <w:tab/>
+            </w:r>
+            <w:r>
+              <w:rPr>
+                <w:rStyle w:val="Hipervnculo"/>
+                <w:noProof/>
+              </w:rPr>
+              <w:t>Vista</w:t>
+            </w:r>
+            <w:r>
+              <w:rPr>
+                <w:rStyle w:val="Hipervnculo"/>
+                <w:noProof/>
+                <w:spacing w:val="-6"/>
+              </w:rPr>
+              <w:t xml:space="preserve"> </w:t>
+            </w:r>
+            <w:r>
+              <w:rPr>
+                <w:rStyle w:val="Hipervnculo"/>
+                <w:noProof/>
+              </w:rPr>
+              <w:t>funcional</w:t>
+            </w:r>
+            <w:r>
+              <w:rPr>
+                <w:noProof/>
+                <w:webHidden/>
+              </w:rPr>
+              <w:tab/>
+            </w:r>
+            <w:r>
+              <w:rPr>
+                <w:noProof/>
+                <w:webHidden/>
+              </w:rPr>
+              <w:fldChar w:fldCharType="begin"/>
+            </w:r>
+            <w:r>
+              <w:rPr>
+                <w:noProof/>
+                <w:webHidden/>
+              </w:rPr>
+              <w:instrText xml:space="preserve"> PAGEREF _Toc45228029 \h </w:instrText>
+            </w:r>
+            <w:r>
+              <w:rPr>
+                <w:noProof/>
+                <w:webHidden/>
+              </w:rPr>
+            </w:r>
+            <w:r>
+              <w:rPr>
+                <w:noProof/>
+                <w:webHidden/>
+              </w:rPr>
+              <w:fldChar w:fldCharType="separate"/>
+            </w:r>
+            <w:r>
+              <w:rPr>
+                <w:noProof/>
+                <w:webHidden/>
+              </w:rPr>
               <w:t>17</w:t>
+            </w:r>
+            <w:r>
+              <w:rPr>
+                <w:noProof/>
+                <w:webHidden/>
+              </w:rPr>
+              <w:fldChar w:fldCharType="end"/>
             </w:r>
           </w:hyperlink>
         </w:p>
@@ -2112,76 +3206,213 @@
           <w:pPr>
             <w:pStyle w:val="TDC3"/>
             <w:tabs>
-              <w:tab w:val="right" w:leader="dot" w:pos="10032"/>
+              <w:tab w:val="left" w:pos="1479"/>
+              <w:tab w:val="right" w:leader="dot" w:pos="11170"/>
             </w:tabs>
+            <w:rPr>
+              <w:rFonts w:asciiTheme="minorHAnsi" w:eastAsiaTheme="minorEastAsia" w:hAnsiTheme="minorHAnsi" w:cstheme="minorBidi"/>
+              <w:noProof/>
+              <w:sz w:val="22"/>
+              <w:szCs w:val="22"/>
+              <w:lang w:val="es-PE" w:eastAsia="es-PE"/>
+            </w:rPr>
           </w:pPr>
-          <w:hyperlink w:anchor="_bookmark14" w:history="1">
-            <w:r>
-              <w:t>Diagrama de Caso</w:t>
-            </w:r>
-            <w:r>
-              <w:rPr>
-                <w:spacing w:val="-2"/>
+          <w:hyperlink w:anchor="_Toc45228030" w:history="1">
+            <w:r>
+              <w:rPr>
+                <w:rStyle w:val="Hipervnculo"/>
+                <w:rFonts w:ascii="Symbol" w:eastAsia="Symbol" w:hAnsi="Symbol" w:cs="Symbol"/>
+                <w:noProof/>
+              </w:rPr>
+              <w:t></w:t>
+            </w:r>
+            <w:r>
+              <w:rPr>
+                <w:rFonts w:asciiTheme="minorHAnsi" w:eastAsiaTheme="minorEastAsia" w:hAnsiTheme="minorHAnsi" w:cstheme="minorBidi"/>
+                <w:noProof/>
+                <w:sz w:val="22"/>
+                <w:szCs w:val="22"/>
+                <w:lang w:val="es-PE" w:eastAsia="es-PE"/>
+              </w:rPr>
+              <w:tab/>
+            </w:r>
+            <w:r>
+              <w:rPr>
+                <w:rStyle w:val="Hipervnculo"/>
+                <w:noProof/>
+              </w:rPr>
+              <w:t>Diagrama de Caso de</w:t>
+            </w:r>
+            <w:r>
+              <w:rPr>
+                <w:rStyle w:val="Hipervnculo"/>
+                <w:noProof/>
+                <w:spacing w:val="-4"/>
               </w:rPr>
               <w:t xml:space="preserve"> </w:t>
             </w:r>
             <w:r>
-              <w:t>de</w:t>
-            </w:r>
-            <w:r>
-              <w:rPr>
-                <w:spacing w:val="-1"/>
-              </w:rPr>
-              <w:t xml:space="preserve"> </w:t>
-            </w:r>
-            <w:r>
+              <w:rPr>
+                <w:rStyle w:val="Hipervnculo"/>
+                <w:noProof/>
+              </w:rPr>
               <w:t>Uso</w:t>
             </w:r>
             <w:r>
+              <w:rPr>
+                <w:noProof/>
+                <w:webHidden/>
+              </w:rPr>
               <w:tab/>
+            </w:r>
+            <w:r>
+              <w:rPr>
+                <w:noProof/>
+                <w:webHidden/>
+              </w:rPr>
+              <w:fldChar w:fldCharType="begin"/>
+            </w:r>
+            <w:r>
+              <w:rPr>
+                <w:noProof/>
+                <w:webHidden/>
+              </w:rPr>
+              <w:instrText xml:space="preserve"> PAGEREF _Toc45228030 \h </w:instrText>
+            </w:r>
+            <w:r>
+              <w:rPr>
+                <w:noProof/>
+                <w:webHidden/>
+              </w:rPr>
+            </w:r>
+            <w:r>
+              <w:rPr>
+                <w:noProof/>
+                <w:webHidden/>
+              </w:rPr>
+              <w:fldChar w:fldCharType="separate"/>
+            </w:r>
+            <w:r>
+              <w:rPr>
+                <w:noProof/>
+                <w:webHidden/>
+              </w:rPr>
               <w:t>17</w:t>
+            </w:r>
+            <w:r>
+              <w:rPr>
+                <w:noProof/>
+                <w:webHidden/>
+              </w:rPr>
+              <w:fldChar w:fldCharType="end"/>
             </w:r>
           </w:hyperlink>
         </w:p>
         <w:p>
           <w:pPr>
             <w:pStyle w:val="TDC2"/>
-            <w:numPr>
-              <w:ilvl w:val="1"/>
-              <w:numId w:val="8"/>
-            </w:numPr>
             <w:tabs>
               <w:tab w:val="left" w:pos="1479"/>
-              <w:tab w:val="left" w:pos="1480"/>
-              <w:tab w:val="right" w:leader="dot" w:pos="10032"/>
+              <w:tab w:val="right" w:leader="dot" w:pos="11170"/>
             </w:tabs>
-            <w:ind w:hanging="601"/>
+            <w:rPr>
+              <w:rFonts w:asciiTheme="minorHAnsi" w:eastAsiaTheme="minorEastAsia" w:hAnsiTheme="minorHAnsi" w:cstheme="minorBidi"/>
+              <w:i w:val="0"/>
+              <w:noProof/>
+              <w:sz w:val="22"/>
+              <w:szCs w:val="22"/>
+              <w:lang w:val="es-PE" w:eastAsia="es-PE"/>
+            </w:rPr>
           </w:pPr>
-          <w:hyperlink w:anchor="_bookmark15" w:history="1">
-            <w:r>
-              <w:t>Vista</w:t>
-            </w:r>
-            <w:r>
-              <w:rPr>
+          <w:hyperlink w:anchor="_Toc45228031" w:history="1">
+            <w:r>
+              <w:rPr>
+                <w:rStyle w:val="Hipervnculo"/>
+                <w:noProof/>
+                <w:w w:val="99"/>
+              </w:rPr>
+              <w:t>6.3</w:t>
+            </w:r>
+            <w:r>
+              <w:rPr>
+                <w:rFonts w:asciiTheme="minorHAnsi" w:eastAsiaTheme="minorEastAsia" w:hAnsiTheme="minorHAnsi" w:cstheme="minorBidi"/>
+                <w:i w:val="0"/>
+                <w:noProof/>
+                <w:sz w:val="22"/>
+                <w:szCs w:val="22"/>
+                <w:lang w:val="es-PE" w:eastAsia="es-PE"/>
+              </w:rPr>
+              <w:tab/>
+            </w:r>
+            <w:r>
+              <w:rPr>
+                <w:rStyle w:val="Hipervnculo"/>
+                <w:noProof/>
+              </w:rPr>
+              <w:t>Vista de</w:t>
+            </w:r>
+            <w:r>
+              <w:rPr>
+                <w:rStyle w:val="Hipervnculo"/>
+                <w:noProof/>
                 <w:spacing w:val="-1"/>
               </w:rPr>
               <w:t xml:space="preserve"> </w:t>
             </w:r>
             <w:r>
-              <w:t>de</w:t>
-            </w:r>
-            <w:r>
-              <w:rPr>
-                <w:spacing w:val="-1"/>
-              </w:rPr>
-              <w:t xml:space="preserve"> </w:t>
-            </w:r>
-            <w:r>
+              <w:rPr>
+                <w:rStyle w:val="Hipervnculo"/>
+                <w:noProof/>
+              </w:rPr>
               <w:t>componentes</w:t>
             </w:r>
             <w:r>
+              <w:rPr>
+                <w:noProof/>
+                <w:webHidden/>
+              </w:rPr>
               <w:tab/>
-              <w:t>20</w:t>
+            </w:r>
+            <w:r>
+              <w:rPr>
+                <w:noProof/>
+                <w:webHidden/>
+              </w:rPr>
+              <w:fldChar w:fldCharType="begin"/>
+            </w:r>
+            <w:r>
+              <w:rPr>
+                <w:noProof/>
+                <w:webHidden/>
+              </w:rPr>
+              <w:instrText xml:space="preserve"> PAGEREF _Toc45228031 \h </w:instrText>
+            </w:r>
+            <w:r>
+              <w:rPr>
+                <w:noProof/>
+                <w:webHidden/>
+              </w:rPr>
+            </w:r>
+            <w:r>
+              <w:rPr>
+                <w:noProof/>
+                <w:webHidden/>
+              </w:rPr>
+              <w:fldChar w:fldCharType="separate"/>
+            </w:r>
+            <w:r>
+              <w:rPr>
+                <w:noProof/>
+                <w:webHidden/>
+              </w:rPr>
+              <w:t>21</w:t>
+            </w:r>
+            <w:r>
+              <w:rPr>
+                <w:noProof/>
+                <w:webHidden/>
+              </w:rPr>
+              <w:fldChar w:fldCharType="end"/>
             </w:r>
           </w:hyperlink>
         </w:p>
@@ -2189,76 +3420,213 @@
           <w:pPr>
             <w:pStyle w:val="TDC3"/>
             <w:tabs>
-              <w:tab w:val="right" w:leader="dot" w:pos="10032"/>
+              <w:tab w:val="left" w:pos="1479"/>
+              <w:tab w:val="right" w:leader="dot" w:pos="11170"/>
             </w:tabs>
+            <w:rPr>
+              <w:rFonts w:asciiTheme="minorHAnsi" w:eastAsiaTheme="minorEastAsia" w:hAnsiTheme="minorHAnsi" w:cstheme="minorBidi"/>
+              <w:noProof/>
+              <w:sz w:val="22"/>
+              <w:szCs w:val="22"/>
+              <w:lang w:val="es-PE" w:eastAsia="es-PE"/>
+            </w:rPr>
           </w:pPr>
-          <w:hyperlink w:anchor="_bookmark16" w:history="1">
-            <w:r>
-              <w:t>Diagrama</w:t>
-            </w:r>
-            <w:r>
-              <w:rPr>
-                <w:spacing w:val="-1"/>
+          <w:hyperlink w:anchor="_Toc45228032" w:history="1">
+            <w:r>
+              <w:rPr>
+                <w:rStyle w:val="Hipervnculo"/>
+                <w:rFonts w:ascii="Symbol" w:eastAsia="Symbol" w:hAnsi="Symbol" w:cs="Symbol"/>
+                <w:noProof/>
+              </w:rPr>
+              <w:t></w:t>
+            </w:r>
+            <w:r>
+              <w:rPr>
+                <w:rFonts w:asciiTheme="minorHAnsi" w:eastAsiaTheme="minorEastAsia" w:hAnsiTheme="minorHAnsi" w:cstheme="minorBidi"/>
+                <w:noProof/>
+                <w:sz w:val="22"/>
+                <w:szCs w:val="22"/>
+                <w:lang w:val="es-PE" w:eastAsia="es-PE"/>
+              </w:rPr>
+              <w:tab/>
+            </w:r>
+            <w:r>
+              <w:rPr>
+                <w:rStyle w:val="Hipervnculo"/>
+                <w:noProof/>
+              </w:rPr>
+              <w:t>Diagrama de</w:t>
+            </w:r>
+            <w:r>
+              <w:rPr>
+                <w:rStyle w:val="Hipervnculo"/>
+                <w:noProof/>
+                <w:spacing w:val="-2"/>
               </w:rPr>
               <w:t xml:space="preserve"> </w:t>
             </w:r>
             <w:r>
-              <w:t>de</w:t>
-            </w:r>
-            <w:r>
-              <w:rPr>
-                <w:spacing w:val="-1"/>
-              </w:rPr>
-              <w:t xml:space="preserve"> </w:t>
-            </w:r>
-            <w:r>
+              <w:rPr>
+                <w:rStyle w:val="Hipervnculo"/>
+                <w:noProof/>
+              </w:rPr>
               <w:t>Componentes</w:t>
             </w:r>
             <w:r>
+              <w:rPr>
+                <w:noProof/>
+                <w:webHidden/>
+              </w:rPr>
               <w:tab/>
-              <w:t>20</w:t>
+            </w:r>
+            <w:r>
+              <w:rPr>
+                <w:noProof/>
+                <w:webHidden/>
+              </w:rPr>
+              <w:fldChar w:fldCharType="begin"/>
+            </w:r>
+            <w:r>
+              <w:rPr>
+                <w:noProof/>
+                <w:webHidden/>
+              </w:rPr>
+              <w:instrText xml:space="preserve"> PAGEREF _Toc45228032 \h </w:instrText>
+            </w:r>
+            <w:r>
+              <w:rPr>
+                <w:noProof/>
+                <w:webHidden/>
+              </w:rPr>
+            </w:r>
+            <w:r>
+              <w:rPr>
+                <w:noProof/>
+                <w:webHidden/>
+              </w:rPr>
+              <w:fldChar w:fldCharType="separate"/>
+            </w:r>
+            <w:r>
+              <w:rPr>
+                <w:noProof/>
+                <w:webHidden/>
+              </w:rPr>
+              <w:t>21</w:t>
+            </w:r>
+            <w:r>
+              <w:rPr>
+                <w:noProof/>
+                <w:webHidden/>
+              </w:rPr>
+              <w:fldChar w:fldCharType="end"/>
             </w:r>
           </w:hyperlink>
         </w:p>
         <w:p>
           <w:pPr>
             <w:pStyle w:val="TDC2"/>
-            <w:numPr>
-              <w:ilvl w:val="1"/>
-              <w:numId w:val="8"/>
-            </w:numPr>
             <w:tabs>
               <w:tab w:val="left" w:pos="1479"/>
-              <w:tab w:val="left" w:pos="1480"/>
-              <w:tab w:val="right" w:leader="dot" w:pos="10032"/>
+              <w:tab w:val="right" w:leader="dot" w:pos="11170"/>
             </w:tabs>
-            <w:ind w:hanging="601"/>
+            <w:rPr>
+              <w:rFonts w:asciiTheme="minorHAnsi" w:eastAsiaTheme="minorEastAsia" w:hAnsiTheme="minorHAnsi" w:cstheme="minorBidi"/>
+              <w:i w:val="0"/>
+              <w:noProof/>
+              <w:sz w:val="22"/>
+              <w:szCs w:val="22"/>
+              <w:lang w:val="es-PE" w:eastAsia="es-PE"/>
+            </w:rPr>
           </w:pPr>
-          <w:hyperlink w:anchor="_bookmark17" w:history="1">
-            <w:r>
-              <w:t>Vista</w:t>
-            </w:r>
-            <w:r>
-              <w:rPr>
-                <w:spacing w:val="-1"/>
+          <w:hyperlink w:anchor="_Toc45228033" w:history="1">
+            <w:r>
+              <w:rPr>
+                <w:rStyle w:val="Hipervnculo"/>
+                <w:noProof/>
+                <w:w w:val="99"/>
+              </w:rPr>
+              <w:t>6.4</w:t>
+            </w:r>
+            <w:r>
+              <w:rPr>
+                <w:rFonts w:asciiTheme="minorHAnsi" w:eastAsiaTheme="minorEastAsia" w:hAnsiTheme="minorHAnsi" w:cstheme="minorBidi"/>
+                <w:i w:val="0"/>
+                <w:noProof/>
+                <w:sz w:val="22"/>
+                <w:szCs w:val="22"/>
+                <w:lang w:val="es-PE" w:eastAsia="es-PE"/>
+              </w:rPr>
+              <w:tab/>
+            </w:r>
+            <w:r>
+              <w:rPr>
+                <w:rStyle w:val="Hipervnculo"/>
+                <w:noProof/>
+              </w:rPr>
+              <w:t>Vista de</w:t>
+            </w:r>
+            <w:r>
+              <w:rPr>
+                <w:rStyle w:val="Hipervnculo"/>
+                <w:noProof/>
+                <w:spacing w:val="-3"/>
               </w:rPr>
               <w:t xml:space="preserve"> </w:t>
             </w:r>
             <w:r>
-              <w:t>de</w:t>
-            </w:r>
-            <w:r>
-              <w:rPr>
-                <w:spacing w:val="-1"/>
-              </w:rPr>
-              <w:t xml:space="preserve"> </w:t>
-            </w:r>
-            <w:r>
+              <w:rPr>
+                <w:rStyle w:val="Hipervnculo"/>
+                <w:noProof/>
+              </w:rPr>
               <w:t>despliegue</w:t>
             </w:r>
             <w:r>
+              <w:rPr>
+                <w:noProof/>
+                <w:webHidden/>
+              </w:rPr>
               <w:tab/>
-              <w:t>22</w:t>
+            </w:r>
+            <w:r>
+              <w:rPr>
+                <w:noProof/>
+                <w:webHidden/>
+              </w:rPr>
+              <w:fldChar w:fldCharType="begin"/>
+            </w:r>
+            <w:r>
+              <w:rPr>
+                <w:noProof/>
+                <w:webHidden/>
+              </w:rPr>
+              <w:instrText xml:space="preserve"> PAGEREF _Toc45228033 \h </w:instrText>
+            </w:r>
+            <w:r>
+              <w:rPr>
+                <w:noProof/>
+                <w:webHidden/>
+              </w:rPr>
+            </w:r>
+            <w:r>
+              <w:rPr>
+                <w:noProof/>
+                <w:webHidden/>
+              </w:rPr>
+              <w:fldChar w:fldCharType="separate"/>
+            </w:r>
+            <w:r>
+              <w:rPr>
+                <w:noProof/>
+                <w:webHidden/>
+              </w:rPr>
+              <w:t>23</w:t>
+            </w:r>
+            <w:r>
+              <w:rPr>
+                <w:noProof/>
+                <w:webHidden/>
+              </w:rPr>
+              <w:fldChar w:fldCharType="end"/>
             </w:r>
           </w:hyperlink>
         </w:p>
@@ -2266,158 +3634,510 @@
           <w:pPr>
             <w:pStyle w:val="TDC3"/>
             <w:tabs>
-              <w:tab w:val="right" w:leader="dot" w:pos="10032"/>
+              <w:tab w:val="left" w:pos="1479"/>
+              <w:tab w:val="right" w:leader="dot" w:pos="11170"/>
             </w:tabs>
+            <w:rPr>
+              <w:rFonts w:asciiTheme="minorHAnsi" w:eastAsiaTheme="minorEastAsia" w:hAnsiTheme="minorHAnsi" w:cstheme="minorBidi"/>
+              <w:noProof/>
+              <w:sz w:val="22"/>
+              <w:szCs w:val="22"/>
+              <w:lang w:val="es-PE" w:eastAsia="es-PE"/>
+            </w:rPr>
           </w:pPr>
-          <w:hyperlink w:anchor="_bookmark18" w:history="1">
-            <w:r>
-              <w:t>Diagrama</w:t>
-            </w:r>
-            <w:r>
-              <w:rPr>
-                <w:spacing w:val="-1"/>
+          <w:hyperlink w:anchor="_Toc45228034" w:history="1">
+            <w:r>
+              <w:rPr>
+                <w:rStyle w:val="Hipervnculo"/>
+                <w:rFonts w:ascii="Symbol" w:eastAsia="Symbol" w:hAnsi="Symbol" w:cs="Symbol"/>
+                <w:noProof/>
+              </w:rPr>
+              <w:t></w:t>
+            </w:r>
+            <w:r>
+              <w:rPr>
+                <w:rFonts w:asciiTheme="minorHAnsi" w:eastAsiaTheme="minorEastAsia" w:hAnsiTheme="minorHAnsi" w:cstheme="minorBidi"/>
+                <w:noProof/>
+                <w:sz w:val="22"/>
+                <w:szCs w:val="22"/>
+                <w:lang w:val="es-PE" w:eastAsia="es-PE"/>
+              </w:rPr>
+              <w:tab/>
+            </w:r>
+            <w:r>
+              <w:rPr>
+                <w:rStyle w:val="Hipervnculo"/>
+                <w:noProof/>
+              </w:rPr>
+              <w:t>Diagrama de</w:t>
+            </w:r>
+            <w:r>
+              <w:rPr>
+                <w:rStyle w:val="Hipervnculo"/>
+                <w:noProof/>
+                <w:spacing w:val="-2"/>
               </w:rPr>
               <w:t xml:space="preserve"> </w:t>
             </w:r>
             <w:r>
-              <w:t>de</w:t>
-            </w:r>
-            <w:r>
-              <w:rPr>
-                <w:spacing w:val="-1"/>
-              </w:rPr>
-              <w:t xml:space="preserve"> </w:t>
-            </w:r>
-            <w:r>
+              <w:rPr>
+                <w:rStyle w:val="Hipervnculo"/>
+                <w:noProof/>
+              </w:rPr>
               <w:t>Despliegue</w:t>
             </w:r>
             <w:r>
+              <w:rPr>
+                <w:noProof/>
+                <w:webHidden/>
+              </w:rPr>
               <w:tab/>
-              <w:t>22</w:t>
+            </w:r>
+            <w:r>
+              <w:rPr>
+                <w:noProof/>
+                <w:webHidden/>
+              </w:rPr>
+              <w:fldChar w:fldCharType="begin"/>
+            </w:r>
+            <w:r>
+              <w:rPr>
+                <w:noProof/>
+                <w:webHidden/>
+              </w:rPr>
+              <w:instrText xml:space="preserve"> PAGEREF _Toc45228034 \h </w:instrText>
+            </w:r>
+            <w:r>
+              <w:rPr>
+                <w:noProof/>
+                <w:webHidden/>
+              </w:rPr>
+            </w:r>
+            <w:r>
+              <w:rPr>
+                <w:noProof/>
+                <w:webHidden/>
+              </w:rPr>
+              <w:fldChar w:fldCharType="separate"/>
+            </w:r>
+            <w:r>
+              <w:rPr>
+                <w:noProof/>
+                <w:webHidden/>
+              </w:rPr>
+              <w:t>23</w:t>
+            </w:r>
+            <w:r>
+              <w:rPr>
+                <w:noProof/>
+                <w:webHidden/>
+              </w:rPr>
+              <w:fldChar w:fldCharType="end"/>
             </w:r>
           </w:hyperlink>
         </w:p>
         <w:p>
           <w:pPr>
             <w:pStyle w:val="TDC2"/>
-            <w:numPr>
-              <w:ilvl w:val="1"/>
-              <w:numId w:val="8"/>
-            </w:numPr>
             <w:tabs>
               <w:tab w:val="left" w:pos="1479"/>
-              <w:tab w:val="left" w:pos="1480"/>
-              <w:tab w:val="right" w:leader="dot" w:pos="10032"/>
+              <w:tab w:val="right" w:leader="dot" w:pos="11170"/>
             </w:tabs>
-            <w:ind w:hanging="601"/>
+            <w:rPr>
+              <w:rFonts w:asciiTheme="minorHAnsi" w:eastAsiaTheme="minorEastAsia" w:hAnsiTheme="minorHAnsi" w:cstheme="minorBidi"/>
+              <w:i w:val="0"/>
+              <w:noProof/>
+              <w:sz w:val="22"/>
+              <w:szCs w:val="22"/>
+              <w:lang w:val="es-PE" w:eastAsia="es-PE"/>
+            </w:rPr>
           </w:pPr>
-          <w:hyperlink w:anchor="_bookmark19" w:history="1">
-            <w:r>
-              <w:t>Vista</w:t>
-            </w:r>
-            <w:r>
-              <w:rPr>
-                <w:spacing w:val="-1"/>
+          <w:hyperlink w:anchor="_Toc45228035" w:history="1">
+            <w:r>
+              <w:rPr>
+                <w:rStyle w:val="Hipervnculo"/>
+                <w:noProof/>
+                <w:w w:val="99"/>
+              </w:rPr>
+              <w:t>6.5</w:t>
+            </w:r>
+            <w:r>
+              <w:rPr>
+                <w:rFonts w:asciiTheme="minorHAnsi" w:eastAsiaTheme="minorEastAsia" w:hAnsiTheme="minorHAnsi" w:cstheme="minorBidi"/>
+                <w:i w:val="0"/>
+                <w:noProof/>
+                <w:sz w:val="22"/>
+                <w:szCs w:val="22"/>
+                <w:lang w:val="es-PE" w:eastAsia="es-PE"/>
+              </w:rPr>
+              <w:tab/>
+            </w:r>
+            <w:r>
+              <w:rPr>
+                <w:rStyle w:val="Hipervnculo"/>
+                <w:noProof/>
+              </w:rPr>
+              <w:t>Vista de</w:t>
+            </w:r>
+            <w:r>
+              <w:rPr>
+                <w:rStyle w:val="Hipervnculo"/>
+                <w:noProof/>
+                <w:spacing w:val="-3"/>
               </w:rPr>
               <w:t xml:space="preserve"> </w:t>
             </w:r>
             <w:r>
-              <w:t>de</w:t>
-            </w:r>
-            <w:r>
-              <w:rPr>
-                <w:spacing w:val="-1"/>
-              </w:rPr>
-              <w:t xml:space="preserve"> </w:t>
-            </w:r>
-            <w:r>
+              <w:rPr>
+                <w:rStyle w:val="Hipervnculo"/>
+                <w:noProof/>
+              </w:rPr>
               <w:t>integración</w:t>
             </w:r>
             <w:r>
+              <w:rPr>
+                <w:noProof/>
+                <w:webHidden/>
+              </w:rPr>
               <w:tab/>
-              <w:t>23</w:t>
+            </w:r>
+            <w:r>
+              <w:rPr>
+                <w:noProof/>
+                <w:webHidden/>
+              </w:rPr>
+              <w:fldChar w:fldCharType="begin"/>
+            </w:r>
+            <w:r>
+              <w:rPr>
+                <w:noProof/>
+                <w:webHidden/>
+              </w:rPr>
+              <w:instrText xml:space="preserve"> PAGEREF _Toc45228035 \h </w:instrText>
+            </w:r>
+            <w:r>
+              <w:rPr>
+                <w:noProof/>
+                <w:webHidden/>
+              </w:rPr>
+            </w:r>
+            <w:r>
+              <w:rPr>
+                <w:noProof/>
+                <w:webHidden/>
+              </w:rPr>
+              <w:fldChar w:fldCharType="separate"/>
+            </w:r>
+            <w:r>
+              <w:rPr>
+                <w:noProof/>
+                <w:webHidden/>
+              </w:rPr>
+              <w:t>25</w:t>
+            </w:r>
+            <w:r>
+              <w:rPr>
+                <w:noProof/>
+                <w:webHidden/>
+              </w:rPr>
+              <w:fldChar w:fldCharType="end"/>
             </w:r>
           </w:hyperlink>
         </w:p>
         <w:p>
           <w:pPr>
             <w:pStyle w:val="TDC1"/>
-            <w:numPr>
-              <w:ilvl w:val="0"/>
-              <w:numId w:val="8"/>
-            </w:numPr>
             <w:tabs>
               <w:tab w:val="left" w:pos="1081"/>
-              <w:tab w:val="left" w:pos="1082"/>
-              <w:tab w:val="right" w:leader="dot" w:pos="10032"/>
+              <w:tab w:val="right" w:leader="dot" w:pos="11170"/>
             </w:tabs>
-            <w:ind w:hanging="402"/>
+            <w:rPr>
+              <w:rFonts w:asciiTheme="minorHAnsi" w:eastAsiaTheme="minorEastAsia" w:hAnsiTheme="minorHAnsi" w:cstheme="minorBidi"/>
+              <w:b w:val="0"/>
+              <w:bCs w:val="0"/>
+              <w:noProof/>
+              <w:sz w:val="22"/>
+              <w:szCs w:val="22"/>
+              <w:lang w:val="es-PE" w:eastAsia="es-PE"/>
+            </w:rPr>
           </w:pPr>
-          <w:hyperlink w:anchor="_bookmark20" w:history="1">
-            <w:r>
-              <w:t>Evaluación de</w:t>
-            </w:r>
-            <w:r>
-              <w:rPr>
-                <w:spacing w:val="-1"/>
+          <w:hyperlink w:anchor="_Toc45228036" w:history="1">
+            <w:r>
+              <w:rPr>
+                <w:rStyle w:val="Hipervnculo"/>
+                <w:noProof/>
+                <w:spacing w:val="-3"/>
+                <w:w w:val="99"/>
+              </w:rPr>
+              <w:t>7.</w:t>
+            </w:r>
+            <w:r>
+              <w:rPr>
+                <w:rFonts w:asciiTheme="minorHAnsi" w:eastAsiaTheme="minorEastAsia" w:hAnsiTheme="minorHAnsi" w:cstheme="minorBidi"/>
+                <w:b w:val="0"/>
+                <w:bCs w:val="0"/>
+                <w:noProof/>
+                <w:sz w:val="22"/>
+                <w:szCs w:val="22"/>
+                <w:lang w:val="es-PE" w:eastAsia="es-PE"/>
+              </w:rPr>
+              <w:tab/>
+            </w:r>
+            <w:r>
+              <w:rPr>
+                <w:rStyle w:val="Hipervnculo"/>
+                <w:noProof/>
+              </w:rPr>
+              <w:t>Evaluación de la</w:t>
+            </w:r>
+            <w:r>
+              <w:rPr>
+                <w:rStyle w:val="Hipervnculo"/>
+                <w:noProof/>
+                <w:spacing w:val="1"/>
               </w:rPr>
               <w:t xml:space="preserve"> </w:t>
             </w:r>
             <w:r>
-              <w:t>la arquitectura</w:t>
-            </w:r>
-            <w:r>
+              <w:rPr>
+                <w:rStyle w:val="Hipervnculo"/>
+                <w:noProof/>
+              </w:rPr>
+              <w:t>arquitectura</w:t>
+            </w:r>
+            <w:r>
+              <w:rPr>
+                <w:noProof/>
+                <w:webHidden/>
+              </w:rPr>
               <w:tab/>
-              <w:t>24</w:t>
+            </w:r>
+            <w:r>
+              <w:rPr>
+                <w:noProof/>
+                <w:webHidden/>
+              </w:rPr>
+              <w:fldChar w:fldCharType="begin"/>
+            </w:r>
+            <w:r>
+              <w:rPr>
+                <w:noProof/>
+                <w:webHidden/>
+              </w:rPr>
+              <w:instrText xml:space="preserve"> PAGEREF _Toc45228036 \h </w:instrText>
+            </w:r>
+            <w:r>
+              <w:rPr>
+                <w:noProof/>
+                <w:webHidden/>
+              </w:rPr>
+            </w:r>
+            <w:r>
+              <w:rPr>
+                <w:noProof/>
+                <w:webHidden/>
+              </w:rPr>
+              <w:fldChar w:fldCharType="separate"/>
+            </w:r>
+            <w:r>
+              <w:rPr>
+                <w:noProof/>
+                <w:webHidden/>
+              </w:rPr>
+              <w:t>26</w:t>
+            </w:r>
+            <w:r>
+              <w:rPr>
+                <w:noProof/>
+                <w:webHidden/>
+              </w:rPr>
+              <w:fldChar w:fldCharType="end"/>
             </w:r>
           </w:hyperlink>
         </w:p>
         <w:p>
           <w:pPr>
             <w:pStyle w:val="TDC2"/>
-            <w:numPr>
-              <w:ilvl w:val="1"/>
-              <w:numId w:val="8"/>
-            </w:numPr>
             <w:tabs>
               <w:tab w:val="left" w:pos="1479"/>
-              <w:tab w:val="left" w:pos="1480"/>
-              <w:tab w:val="right" w:leader="dot" w:pos="10032"/>
+              <w:tab w:val="right" w:leader="dot" w:pos="11170"/>
             </w:tabs>
-            <w:spacing w:before="240"/>
-            <w:ind w:hanging="601"/>
+            <w:rPr>
+              <w:rFonts w:asciiTheme="minorHAnsi" w:eastAsiaTheme="minorEastAsia" w:hAnsiTheme="minorHAnsi" w:cstheme="minorBidi"/>
+              <w:i w:val="0"/>
+              <w:noProof/>
+              <w:sz w:val="22"/>
+              <w:szCs w:val="22"/>
+              <w:lang w:val="es-PE" w:eastAsia="es-PE"/>
+            </w:rPr>
           </w:pPr>
-          <w:hyperlink w:anchor="_bookmark21" w:history="1">
-            <w:r>
+          <w:hyperlink w:anchor="_Toc45228037" w:history="1">
+            <w:r>
+              <w:rPr>
+                <w:rStyle w:val="Hipervnculo"/>
+                <w:noProof/>
+                <w:w w:val="99"/>
+              </w:rPr>
+              <w:t>7.1</w:t>
+            </w:r>
+            <w:r>
+              <w:rPr>
+                <w:rFonts w:asciiTheme="minorHAnsi" w:eastAsiaTheme="minorEastAsia" w:hAnsiTheme="minorHAnsi" w:cstheme="minorBidi"/>
+                <w:i w:val="0"/>
+                <w:noProof/>
+                <w:sz w:val="22"/>
+                <w:szCs w:val="22"/>
+                <w:lang w:val="es-PE" w:eastAsia="es-PE"/>
+              </w:rPr>
+              <w:tab/>
+            </w:r>
+            <w:r>
+              <w:rPr>
+                <w:rStyle w:val="Hipervnculo"/>
+                <w:noProof/>
+              </w:rPr>
               <w:t>Fortalezas</w:t>
             </w:r>
             <w:r>
+              <w:rPr>
+                <w:noProof/>
+                <w:webHidden/>
+              </w:rPr>
               <w:tab/>
-              <w:t>24</w:t>
+            </w:r>
+            <w:r>
+              <w:rPr>
+                <w:noProof/>
+                <w:webHidden/>
+              </w:rPr>
+              <w:fldChar w:fldCharType="begin"/>
+            </w:r>
+            <w:r>
+              <w:rPr>
+                <w:noProof/>
+                <w:webHidden/>
+              </w:rPr>
+              <w:instrText xml:space="preserve"> PAGEREF _Toc45228037 \h </w:instrText>
+            </w:r>
+            <w:r>
+              <w:rPr>
+                <w:noProof/>
+                <w:webHidden/>
+              </w:rPr>
+            </w:r>
+            <w:r>
+              <w:rPr>
+                <w:noProof/>
+                <w:webHidden/>
+              </w:rPr>
+              <w:fldChar w:fldCharType="separate"/>
+            </w:r>
+            <w:r>
+              <w:rPr>
+                <w:noProof/>
+                <w:webHidden/>
+              </w:rPr>
+              <w:t>26</w:t>
+            </w:r>
+            <w:r>
+              <w:rPr>
+                <w:noProof/>
+                <w:webHidden/>
+              </w:rPr>
+              <w:fldChar w:fldCharType="end"/>
             </w:r>
           </w:hyperlink>
         </w:p>
         <w:p>
           <w:pPr>
             <w:pStyle w:val="TDC2"/>
-            <w:numPr>
-              <w:ilvl w:val="1"/>
-              <w:numId w:val="8"/>
-            </w:numPr>
             <w:tabs>
               <w:tab w:val="left" w:pos="1479"/>
-              <w:tab w:val="left" w:pos="1480"/>
-              <w:tab w:val="right" w:leader="dot" w:pos="10032"/>
+              <w:tab w:val="right" w:leader="dot" w:pos="11170"/>
             </w:tabs>
-            <w:ind w:hanging="601"/>
+            <w:rPr>
+              <w:rFonts w:asciiTheme="minorHAnsi" w:eastAsiaTheme="minorEastAsia" w:hAnsiTheme="minorHAnsi" w:cstheme="minorBidi"/>
+              <w:i w:val="0"/>
+              <w:noProof/>
+              <w:sz w:val="22"/>
+              <w:szCs w:val="22"/>
+              <w:lang w:val="es-PE" w:eastAsia="es-PE"/>
+            </w:rPr>
           </w:pPr>
-          <w:hyperlink w:anchor="_bookmark22" w:history="1">
-            <w:r>
+          <w:hyperlink w:anchor="_Toc45228038" w:history="1">
+            <w:r>
+              <w:rPr>
+                <w:rStyle w:val="Hipervnculo"/>
+                <w:noProof/>
+                <w:w w:val="99"/>
+              </w:rPr>
+              <w:t>7.2</w:t>
+            </w:r>
+            <w:r>
+              <w:rPr>
+                <w:rFonts w:asciiTheme="minorHAnsi" w:eastAsiaTheme="minorEastAsia" w:hAnsiTheme="minorHAnsi" w:cstheme="minorBidi"/>
+                <w:i w:val="0"/>
+                <w:noProof/>
+                <w:sz w:val="22"/>
+                <w:szCs w:val="22"/>
+                <w:lang w:val="es-PE" w:eastAsia="es-PE"/>
+              </w:rPr>
+              <w:tab/>
+            </w:r>
+            <w:r>
+              <w:rPr>
+                <w:rStyle w:val="Hipervnculo"/>
+                <w:noProof/>
+              </w:rPr>
               <w:t>Recomendaciones</w:t>
             </w:r>
             <w:r>
+              <w:rPr>
+                <w:noProof/>
+                <w:webHidden/>
+              </w:rPr>
               <w:tab/>
-              <w:t>24</w:t>
+            </w:r>
+            <w:r>
+              <w:rPr>
+                <w:noProof/>
+                <w:webHidden/>
+              </w:rPr>
+              <w:fldChar w:fldCharType="begin"/>
+            </w:r>
+            <w:r>
+              <w:rPr>
+                <w:noProof/>
+                <w:webHidden/>
+              </w:rPr>
+              <w:instrText xml:space="preserve"> PAGEREF _Toc45228038 \h </w:instrText>
+            </w:r>
+            <w:r>
+              <w:rPr>
+                <w:noProof/>
+                <w:webHidden/>
+              </w:rPr>
+            </w:r>
+            <w:r>
+              <w:rPr>
+                <w:noProof/>
+                <w:webHidden/>
+              </w:rPr>
+              <w:fldChar w:fldCharType="separate"/>
+            </w:r>
+            <w:r>
+              <w:rPr>
+                <w:noProof/>
+                <w:webHidden/>
+              </w:rPr>
+              <w:t>26</w:t>
+            </w:r>
+            <w:r>
+              <w:rPr>
+                <w:noProof/>
+                <w:webHidden/>
+              </w:rPr>
+              <w:fldChar w:fldCharType="end"/>
             </w:r>
           </w:hyperlink>
         </w:p>
@@ -2461,8 +4181,7 @@
         <w:spacing w:before="0"/>
         <w:ind w:hanging="721"/>
       </w:pPr>
-      <w:bookmarkStart w:id="0" w:name="_bookmark0"/>
-      <w:bookmarkEnd w:id="0"/>
+      <w:bookmarkStart w:id="1" w:name="_Toc45228016"/>
       <w:r>
         <w:t>Objetivo de</w:t>
       </w:r>
@@ -2475,6 +4194,7 @@
       <w:r>
         <w:t>solución</w:t>
       </w:r>
+      <w:bookmarkEnd w:id="1"/>
     </w:p>
     <w:p>
       <w:pPr>
@@ -2821,8 +4541,7 @@
         <w:spacing w:before="0"/>
         <w:ind w:hanging="721"/>
       </w:pPr>
-      <w:bookmarkStart w:id="1" w:name="_bookmark1"/>
-      <w:bookmarkEnd w:id="1"/>
+      <w:bookmarkStart w:id="2" w:name="_Toc45228017"/>
       <w:r>
         <w:t>Definiciones y</w:t>
       </w:r>
@@ -2835,6 +4554,7 @@
       <w:r>
         <w:t>convenciones</w:t>
       </w:r>
+      <w:bookmarkEnd w:id="2"/>
     </w:p>
     <w:p>
       <w:pPr>
@@ -3831,11 +5551,11 @@
         </w:tabs>
         <w:ind w:hanging="721"/>
       </w:pPr>
-      <w:bookmarkStart w:id="2" w:name="_bookmark2"/>
-      <w:bookmarkEnd w:id="2"/>
+      <w:bookmarkStart w:id="3" w:name="_Toc45228018"/>
       <w:r>
         <w:t>Antecedentes</w:t>
       </w:r>
+      <w:bookmarkEnd w:id="3"/>
     </w:p>
     <w:p>
       <w:pPr>
@@ -3979,11 +5699,11 @@
         </w:tabs>
         <w:ind w:hanging="721"/>
       </w:pPr>
-      <w:bookmarkStart w:id="3" w:name="_bookmark3"/>
-      <w:bookmarkEnd w:id="3"/>
+      <w:bookmarkStart w:id="4" w:name="_Toc45228019"/>
       <w:r>
         <w:t>Requerimientos</w:t>
       </w:r>
+      <w:bookmarkEnd w:id="4"/>
     </w:p>
     <w:p>
       <w:pPr>
@@ -4007,8 +5727,7 @@
         </w:tabs>
         <w:spacing w:before="0"/>
       </w:pPr>
-      <w:bookmarkStart w:id="4" w:name="_bookmark4"/>
-      <w:bookmarkEnd w:id="4"/>
+      <w:bookmarkStart w:id="5" w:name="_Toc45228020"/>
       <w:r>
         <w:t>Requerimientos</w:t>
       </w:r>
@@ -4021,6 +5740,7 @@
       <w:r>
         <w:t>funcionales</w:t>
       </w:r>
+      <w:bookmarkEnd w:id="5"/>
     </w:p>
     <w:p>
       <w:pPr>
@@ -5128,8 +6848,7 @@
           <w:tab w:val="left" w:pos="1650"/>
         </w:tabs>
       </w:pPr>
-      <w:bookmarkStart w:id="5" w:name="_bookmark5"/>
-      <w:bookmarkEnd w:id="5"/>
+      <w:bookmarkStart w:id="6" w:name="_Toc45228021"/>
       <w:r>
         <w:t>Requerimientos no</w:t>
       </w:r>
@@ -5142,6 +6861,7 @@
       <w:r>
         <w:t>funcionales</w:t>
       </w:r>
+      <w:bookmarkEnd w:id="6"/>
     </w:p>
     <w:p>
       <w:pPr>
@@ -5878,8 +7598,7 @@
           <w:tab w:val="left" w:pos="1650"/>
         </w:tabs>
       </w:pPr>
-      <w:bookmarkStart w:id="6" w:name="_bookmark6"/>
-      <w:bookmarkEnd w:id="6"/>
+      <w:bookmarkStart w:id="7" w:name="_Toc45228022"/>
       <w:r>
         <w:t xml:space="preserve">Escenarios de </w:t>
       </w:r>
@@ -5898,6 +7617,7 @@
       <w:r>
         <w:t>principales</w:t>
       </w:r>
+      <w:bookmarkEnd w:id="7"/>
     </w:p>
     <w:p>
       <w:pPr>
@@ -8029,8 +9749,7 @@
         </w:tabs>
         <w:ind w:hanging="721"/>
       </w:pPr>
-      <w:bookmarkStart w:id="7" w:name="_bookmark7"/>
-      <w:bookmarkEnd w:id="7"/>
+      <w:bookmarkStart w:id="8" w:name="_Toc45228023"/>
       <w:r>
         <w:t>Arquitectura general de la</w:t>
       </w:r>
@@ -8043,6 +9762,7 @@
       <w:r>
         <w:t>solución</w:t>
       </w:r>
+      <w:bookmarkEnd w:id="8"/>
     </w:p>
     <w:p>
       <w:pPr>
@@ -8065,11 +9785,11 @@
         </w:tabs>
         <w:spacing w:before="270"/>
       </w:pPr>
-      <w:bookmarkStart w:id="8" w:name="_bookmark8"/>
-      <w:bookmarkEnd w:id="8"/>
+      <w:bookmarkStart w:id="9" w:name="_Toc45228024"/>
       <w:r>
         <w:t>Arquitectura de la solución</w:t>
       </w:r>
+      <w:bookmarkEnd w:id="9"/>
     </w:p>
     <w:p>
       <w:pPr>
@@ -8226,8 +9946,7 @@
           <w:tab w:val="left" w:pos="1650"/>
         </w:tabs>
       </w:pPr>
-      <w:bookmarkStart w:id="9" w:name="_bookmark9"/>
-      <w:bookmarkEnd w:id="9"/>
+      <w:bookmarkStart w:id="10" w:name="_Toc45228025"/>
       <w:r>
         <w:t>Tecnologías</w:t>
       </w:r>
@@ -8240,6 +9959,7 @@
       <w:r>
         <w:t>utilizadas</w:t>
       </w:r>
+      <w:bookmarkEnd w:id="10"/>
     </w:p>
     <w:p>
       <w:pPr>
@@ -8953,8 +10673,7 @@
         </w:tabs>
         <w:ind w:hanging="721"/>
       </w:pPr>
-      <w:bookmarkStart w:id="10" w:name="_bookmark10"/>
-      <w:bookmarkEnd w:id="10"/>
+      <w:bookmarkStart w:id="11" w:name="_Toc45228026"/>
       <w:r>
         <w:t>Vistas de la</w:t>
       </w:r>
@@ -8967,6 +10686,7 @@
       <w:r>
         <w:t>solución</w:t>
       </w:r>
+      <w:bookmarkEnd w:id="11"/>
     </w:p>
     <w:p>
       <w:pPr>
@@ -8989,8 +10709,7 @@
         </w:tabs>
         <w:spacing w:before="270"/>
       </w:pPr>
-      <w:bookmarkStart w:id="11" w:name="_bookmark11"/>
-      <w:bookmarkEnd w:id="11"/>
+      <w:bookmarkStart w:id="12" w:name="_Toc45228027"/>
       <w:r>
         <w:t>Vista</w:t>
       </w:r>
@@ -9003,6 +10722,7 @@
       <w:r>
         <w:t>Modular</w:t>
       </w:r>
+      <w:bookmarkEnd w:id="12"/>
     </w:p>
     <w:p>
       <w:pPr>
@@ -9025,8 +10745,7 @@
         </w:tabs>
         <w:ind w:hanging="294"/>
       </w:pPr>
-      <w:bookmarkStart w:id="12" w:name="_bookmark12"/>
-      <w:bookmarkEnd w:id="12"/>
+      <w:bookmarkStart w:id="13" w:name="_Toc45228028"/>
       <w:r>
         <w:t>Vista</w:t>
       </w:r>
@@ -9039,6 +10758,7 @@
       <w:r>
         <w:t>Modular</w:t>
       </w:r>
+      <w:bookmarkEnd w:id="13"/>
     </w:p>
     <w:p>
       <w:pPr>
@@ -9627,8 +11347,7 @@
         </w:tabs>
         <w:spacing w:before="178"/>
       </w:pPr>
-      <w:bookmarkStart w:id="13" w:name="_bookmark13"/>
-      <w:bookmarkEnd w:id="13"/>
+      <w:bookmarkStart w:id="14" w:name="_Toc45228029"/>
       <w:r>
         <w:t>Vista</w:t>
       </w:r>
@@ -9641,6 +11360,7 @@
       <w:r>
         <w:t>funcional</w:t>
       </w:r>
+      <w:bookmarkEnd w:id="14"/>
     </w:p>
     <w:p>
       <w:pPr>
@@ -9664,8 +11384,7 @@
         <w:spacing w:before="216"/>
         <w:ind w:hanging="294"/>
       </w:pPr>
-      <w:bookmarkStart w:id="14" w:name="_bookmark14"/>
-      <w:bookmarkEnd w:id="14"/>
+      <w:bookmarkStart w:id="15" w:name="_Toc45228030"/>
       <w:r>
         <w:t>Diagrama de Caso de</w:t>
       </w:r>
@@ -9678,6 +11397,7 @@
       <w:r>
         <w:t>Uso</w:t>
       </w:r>
+      <w:bookmarkEnd w:id="15"/>
     </w:p>
     <w:p>
       <w:pPr>
@@ -11745,8 +13465,7 @@
           <w:tab w:val="left" w:pos="1650"/>
         </w:tabs>
       </w:pPr>
-      <w:bookmarkStart w:id="15" w:name="_bookmark15"/>
-      <w:bookmarkEnd w:id="15"/>
+      <w:bookmarkStart w:id="16" w:name="_Toc45228031"/>
       <w:r>
         <w:t>Vista de</w:t>
       </w:r>
@@ -11759,6 +13478,7 @@
       <w:r>
         <w:t>componentes</w:t>
       </w:r>
+      <w:bookmarkEnd w:id="16"/>
     </w:p>
     <w:p>
       <w:pPr>
@@ -11792,8 +13512,7 @@
         <w:spacing w:before="0"/>
         <w:ind w:hanging="294"/>
       </w:pPr>
-      <w:bookmarkStart w:id="16" w:name="_bookmark16"/>
-      <w:bookmarkEnd w:id="16"/>
+      <w:bookmarkStart w:id="17" w:name="_Toc45228032"/>
       <w:r>
         <w:t>Diagrama de</w:t>
       </w:r>
@@ -11806,6 +13525,7 @@
       <w:r>
         <w:t>Componentes</w:t>
       </w:r>
+      <w:bookmarkEnd w:id="17"/>
     </w:p>
     <w:p>
       <w:pPr>
@@ -12135,8 +13855,7 @@
           <w:tab w:val="left" w:pos="1650"/>
         </w:tabs>
       </w:pPr>
-      <w:bookmarkStart w:id="17" w:name="_bookmark17"/>
-      <w:bookmarkEnd w:id="17"/>
+      <w:bookmarkStart w:id="18" w:name="_Toc45228033"/>
       <w:r>
         <w:t>Vista de</w:t>
       </w:r>
@@ -12149,6 +13868,7 @@
       <w:r>
         <w:t>despliegue</w:t>
       </w:r>
+      <w:bookmarkEnd w:id="18"/>
     </w:p>
     <w:p>
       <w:pPr>
@@ -12171,8 +13891,7 @@
         </w:tabs>
         <w:ind w:hanging="294"/>
       </w:pPr>
-      <w:bookmarkStart w:id="18" w:name="_bookmark18"/>
-      <w:bookmarkEnd w:id="18"/>
+      <w:bookmarkStart w:id="19" w:name="_Toc45228034"/>
       <w:r>
         <w:t>Diagrama de</w:t>
       </w:r>
@@ -12185,6 +13904,7 @@
       <w:r>
         <w:t>Despliegue</w:t>
       </w:r>
+      <w:bookmarkEnd w:id="19"/>
     </w:p>
     <w:p>
       <w:pPr>
@@ -12199,45 +13919,22 @@
     <w:p>
       <w:pPr>
         <w:pStyle w:val="Textoindependiente"/>
-        <w:spacing w:line="360" w:lineRule="auto"/>
-        <w:ind w:left="1388" w:right="1128"/>
-      </w:pPr>
-      <w:r>
-        <w:t>Pretendemos a través de este diagrama mostrar la arquitectura de ejecución del módulo de Recursos Humanos</w:t>
-      </w:r>
-    </w:p>
-    <w:p>
-      <w:pPr>
-        <w:pStyle w:val="Textoindependiente"/>
         <w:ind w:left="1388"/>
       </w:pPr>
       <w:r>
-        <w:t>El diagrama representa cómo y dónde se desplegará el sistema.</w:t>
-      </w:r>
-    </w:p>
-    <w:p>
-      <w:pPr>
-        <w:pStyle w:val="Textoindependiente"/>
-        <w:rPr>
-          <w:sz w:val="20"/>
-        </w:rPr>
-      </w:pPr>
-    </w:p>
-    <w:p>
-      <w:pPr>
-        <w:pStyle w:val="Textoindependiente"/>
-        <w:rPr>
-          <w:sz w:val="20"/>
-        </w:rPr>
-      </w:pPr>
-    </w:p>
-    <w:p>
-      <w:pPr>
-        <w:pStyle w:val="Textoindependiente"/>
-        <w:spacing w:before="4"/>
-        <w:rPr>
-          <w:sz w:val="10"/>
-        </w:rPr>
+        <w:t>En esta vista se muestra la representación física de la implementación del Sistema, describiendo cada uno de los nodos existentes y como estos se encuentran conectados en la red.</w:t>
+      </w:r>
+    </w:p>
+    <w:p>
+      <w:pPr>
+        <w:pStyle w:val="Textoindependiente"/>
+        <w:ind w:left="1388"/>
+      </w:pPr>
+    </w:p>
+    <w:p>
+      <w:pPr>
+        <w:pStyle w:val="Textoindependiente"/>
+        <w:ind w:left="1388"/>
       </w:pPr>
       <w:r>
         <w:rPr>
@@ -12245,18 +13942,10 @@
           <w:lang w:val="es-PE" w:eastAsia="es-PE"/>
         </w:rPr>
         <w:drawing>
-          <wp:anchor distT="0" distB="0" distL="0" distR="0" simplePos="0" relativeHeight="14" behindDoc="0" locked="0" layoutInCell="1" allowOverlap="1" wp14:anchorId="6C8415DA" wp14:editId="2247382B">
-            <wp:simplePos x="0" y="0"/>
-            <wp:positionH relativeFrom="page">
-              <wp:posOffset>734694</wp:posOffset>
-            </wp:positionH>
-            <wp:positionV relativeFrom="paragraph">
-              <wp:posOffset>100471</wp:posOffset>
-            </wp:positionV>
-            <wp:extent cx="6569805" cy="3091148"/>
-            <wp:effectExtent l="0" t="0" r="0" b="0"/>
-            <wp:wrapTopAndBottom/>
-            <wp:docPr id="15" name="image10.png"/>
+          <wp:inline distT="0" distB="0" distL="0" distR="0" wp14:anchorId="182A46EF" wp14:editId="71CA7D56">
+            <wp:extent cx="5457825" cy="2105025"/>
+            <wp:effectExtent l="133350" t="114300" r="123825" b="123825"/>
+            <wp:docPr id="12" name="Imagen 12"/>
             <wp:cNvGraphicFramePr>
               <a:graphicFrameLocks xmlns:a="http://schemas.openxmlformats.org/drawingml/2006/main" noChangeAspect="1"/>
             </wp:cNvGraphicFramePr>
@@ -12264,30 +13953,89 @@
               <a:graphicData uri="http://schemas.openxmlformats.org/drawingml/2006/picture">
                 <pic:pic xmlns:pic="http://schemas.openxmlformats.org/drawingml/2006/picture">
                   <pic:nvPicPr>
-                    <pic:cNvPr id="16" name="image10.png"/>
+                    <pic:cNvPr id="1" name=""/>
                     <pic:cNvPicPr/>
                   </pic:nvPicPr>
-                  <pic:blipFill>
-                    <a:blip r:embed="rId22" cstate="print"/>
-                    <a:stretch>
-                      <a:fillRect/>
-                    </a:stretch>
+                  <pic:blipFill rotWithShape="1">
+                    <a:blip r:embed="rId22"/>
+                    <a:srcRect l="22406" t="24578" r="9302" b="22685"/>
+                    <a:stretch/>
                   </pic:blipFill>
-                  <pic:spPr>
+                  <pic:spPr bwMode="auto">
                     <a:xfrm>
                       <a:off x="0" y="0"/>
-                      <a:ext cx="6569805" cy="3091148"/>
+                      <a:ext cx="5457825" cy="2105025"/>
                     </a:xfrm>
                     <a:prstGeom prst="rect">
                       <a:avLst/>
                     </a:prstGeom>
+                    <a:solidFill>
+                      <a:srgbClr val="FFFFFF">
+                        <a:shade val="85000"/>
+                      </a:srgbClr>
+                    </a:solidFill>
+                    <a:ln w="88900" cap="sq">
+                      <a:solidFill>
+                        <a:srgbClr val="FFFFFF"/>
+                      </a:solidFill>
+                      <a:miter lim="800000"/>
+                    </a:ln>
+                    <a:effectLst>
+                      <a:outerShdw blurRad="55000" dist="18000" dir="5400000" algn="tl" rotWithShape="0">
+                        <a:srgbClr val="000000">
+                          <a:alpha val="40000"/>
+                        </a:srgbClr>
+                      </a:outerShdw>
+                    </a:effectLst>
+                    <a:scene3d>
+                      <a:camera prst="orthographicFront"/>
+                      <a:lightRig rig="twoPt" dir="t">
+                        <a:rot lat="0" lon="0" rev="7200000"/>
+                      </a:lightRig>
+                    </a:scene3d>
+                    <a:sp3d>
+                      <a:bevelT w="25400" h="19050"/>
+                      <a:contourClr>
+                        <a:srgbClr val="FFFFFF"/>
+                      </a:contourClr>
+                    </a:sp3d>
+                    <a:extLst>
+                      <a:ext uri="{53640926-AAD7-44D8-BBD7-CCE9431645EC}">
+                        <a14:shadowObscured xmlns:a14="http://schemas.microsoft.com/office/drawing/2010/main"/>
+                      </a:ext>
+                    </a:extLst>
                   </pic:spPr>
                 </pic:pic>
               </a:graphicData>
             </a:graphic>
-          </wp:anchor>
+          </wp:inline>
         </w:drawing>
       </w:r>
+    </w:p>
+    <w:p>
+      <w:pPr>
+        <w:pStyle w:val="Textoindependiente"/>
+        <w:rPr>
+          <w:sz w:val="20"/>
+        </w:rPr>
+      </w:pPr>
+    </w:p>
+    <w:p>
+      <w:pPr>
+        <w:pStyle w:val="Textoindependiente"/>
+        <w:rPr>
+          <w:sz w:val="20"/>
+        </w:rPr>
+      </w:pPr>
+    </w:p>
+    <w:p>
+      <w:pPr>
+        <w:pStyle w:val="Textoindependiente"/>
+        <w:spacing w:before="4"/>
+        <w:rPr>
+          <w:sz w:val="10"/>
+        </w:rPr>
+      </w:pPr>
     </w:p>
     <w:p>
       <w:pPr>
@@ -12322,16 +14070,6 @@
     <w:p>
       <w:pPr>
         <w:pStyle w:val="Textoindependiente"/>
-        <w:rPr>
-          <w:b/>
-          <w:i/>
-          <w:sz w:val="22"/>
-        </w:rPr>
-      </w:pPr>
-    </w:p>
-    <w:p>
-      <w:pPr>
-        <w:pStyle w:val="Textoindependiente"/>
         <w:spacing w:before="9"/>
         <w:rPr>
           <w:b/>
@@ -12343,55 +14081,299 @@
     <w:p>
       <w:pPr>
         <w:pStyle w:val="Textoindependiente"/>
+        <w:numPr>
+          <w:ilvl w:val="0"/>
+          <w:numId w:val="13"/>
+        </w:numPr>
+        <w:spacing w:before="1"/>
+      </w:pPr>
+      <w:r>
+        <w:t xml:space="preserve">A través de este tipo de PC los distintos usuarios accederán al sistema web, por protocolo HTTP, en una red WAN. </w:t>
+      </w:r>
+    </w:p>
+    <w:p>
+      <w:pPr>
+        <w:pStyle w:val="Textoindependiente"/>
         <w:spacing w:before="1"/>
         <w:ind w:left="1388"/>
       </w:pPr>
-      <w:r>
-        <w:t>Las máquinas físicas se representan como nodos.</w:t>
-      </w:r>
-    </w:p>
-    <w:p>
-      <w:pPr>
-        <w:pStyle w:val="Textoindependiente"/>
-        <w:spacing w:before="139"/>
+    </w:p>
+    <w:p>
+      <w:pPr>
+        <w:pStyle w:val="Textoindependiente"/>
+        <w:numPr>
+          <w:ilvl w:val="0"/>
+          <w:numId w:val="13"/>
+        </w:numPr>
+        <w:spacing w:before="1"/>
+      </w:pPr>
+      <w:r>
+        <w:t>Se ha usado la plataforma de computación en la nube Heroku, en el que tendremos nuestro Servidor Web y se ha usado el complemento de Heroku, la plataforma de servicios en la nube de base de datos ClearDB Mysql, para nuestra Base de Datos. Este nodo representa al servidor que alojará a la base de datos del sistema. Los usuarios del sistema pueden acceder a los datos por medio del servidor web.</w:t>
+      </w:r>
+    </w:p>
+    <w:p>
+      <w:pPr>
+        <w:pStyle w:val="Textoindependiente"/>
+        <w:spacing w:before="1"/>
         <w:ind w:left="1388"/>
       </w:pPr>
-      <w:r>
-        <w:t>El nodo es un elemento donde se ejecutan los componentes.</w:t>
-      </w:r>
-    </w:p>
-    <w:p>
-      <w:pPr>
-        <w:pStyle w:val="Textoindependiente"/>
-        <w:spacing w:before="137"/>
+    </w:p>
+    <w:p>
+      <w:pPr>
+        <w:pStyle w:val="Textoindependiente"/>
+        <w:numPr>
+          <w:ilvl w:val="0"/>
+          <w:numId w:val="13"/>
+        </w:numPr>
+        <w:spacing w:before="1"/>
+      </w:pPr>
+      <w:r>
+        <w:t>El Servidor Web se conecta a la Base de Datos mediante TCP/IP, la ruta de conexión lo genera Heroku.</w:t>
+      </w:r>
+    </w:p>
+    <w:p>
+      <w:pPr>
+        <w:pStyle w:val="Textoindependiente"/>
+        <w:spacing w:before="1"/>
         <w:ind w:left="1388"/>
       </w:pPr>
-      <w:r>
-        <w:t>Los componentes embebidos son aplicaciones, librerías y motor de base de datos.</w:t>
-      </w:r>
-    </w:p>
-    <w:p>
-      <w:pPr>
-        <w:pStyle w:val="Textoindependiente"/>
-        <w:spacing w:before="140" w:line="360" w:lineRule="auto"/>
-        <w:ind w:left="1388" w:right="1128"/>
-      </w:pPr>
-      <w:r>
-        <w:t>Entre los nodos y componentes se comunican a través de relaciones lo que indica el tipo de conexión entre ellos.</w:t>
-      </w:r>
-    </w:p>
-    <w:p>
-      <w:pPr>
-        <w:pStyle w:val="Textoindependiente"/>
+    </w:p>
+    <w:p>
+      <w:pPr>
+        <w:pStyle w:val="Textoindependiente"/>
+        <w:numPr>
+          <w:ilvl w:val="0"/>
+          <w:numId w:val="13"/>
+        </w:numPr>
+        <w:spacing w:before="1"/>
+      </w:pPr>
+      <w:r>
+        <w:t>Se usará la Base de Datos MySQL.</w:t>
+      </w:r>
+    </w:p>
+    <w:p>
+      <w:pPr>
+        <w:pStyle w:val="Prrafodelista"/>
+      </w:pPr>
+    </w:p>
+    <w:p>
+      <w:pPr>
+        <w:pStyle w:val="Textoindependiente"/>
+        <w:spacing w:before="1"/>
+      </w:pPr>
+    </w:p>
+    <w:p>
+      <w:pPr>
+        <w:pStyle w:val="Textoindependiente"/>
+        <w:spacing w:before="1"/>
+      </w:pPr>
+    </w:p>
+    <w:p>
+      <w:pPr>
+        <w:pStyle w:val="Textoindependiente"/>
+        <w:spacing w:before="1"/>
+      </w:pPr>
+    </w:p>
+    <w:p>
+      <w:pPr>
+        <w:pStyle w:val="Textoindependiente"/>
+        <w:spacing w:before="1"/>
+      </w:pPr>
+    </w:p>
+    <w:p>
+      <w:pPr>
+        <w:pStyle w:val="Textoindependiente"/>
+        <w:spacing w:before="1"/>
+        <w:ind w:left="1388"/>
+      </w:pPr>
+    </w:p>
+    <w:p>
+      <w:pPr>
+        <w:pStyle w:val="Prrafodelista"/>
+        <w:numPr>
+          <w:ilvl w:val="0"/>
+          <w:numId w:val="14"/>
+        </w:numPr>
         <w:spacing w:line="360" w:lineRule="auto"/>
-        <w:ind w:left="1388" w:right="1128"/>
-      </w:pPr>
-      <w:r>
-        <w:t>La aplicación estará montada en un único servidor en el cual se encontrará procesando el servidor de aplicaciones (Odoo) y la base de datos (PostgresSQL).</w:t>
-      </w:r>
-    </w:p>
-    <w:p>
-      <w:pPr>
+        <w:rPr>
+          <w:b/>
+        </w:rPr>
+      </w:pPr>
+      <w:r>
+        <w:rPr>
+          <w:b/>
+        </w:rPr>
+        <w:t xml:space="preserve">Navegador </w:t>
+      </w:r>
+    </w:p>
+    <w:p>
+      <w:pPr>
+        <w:spacing w:line="360" w:lineRule="auto"/>
+        <w:ind w:left="1440" w:firstLine="720"/>
+      </w:pPr>
+      <w:r>
+        <w:t xml:space="preserve">Características: </w:t>
+      </w:r>
+    </w:p>
+    <w:p>
+      <w:pPr>
+        <w:pStyle w:val="Prrafodelista"/>
+        <w:numPr>
+          <w:ilvl w:val="0"/>
+          <w:numId w:val="15"/>
+        </w:numPr>
+        <w:spacing w:line="360" w:lineRule="auto"/>
+      </w:pPr>
+      <w:r>
+        <w:t xml:space="preserve">Chrome y Firefox: año 2018 en adelante </w:t>
+      </w:r>
+    </w:p>
+    <w:p>
+      <w:pPr>
+        <w:pStyle w:val="Prrafodelista"/>
+        <w:numPr>
+          <w:ilvl w:val="0"/>
+          <w:numId w:val="15"/>
+        </w:numPr>
+        <w:spacing w:line="360" w:lineRule="auto"/>
+      </w:pPr>
+      <w:r>
+        <w:t xml:space="preserve"> Otros: últimas 3 versiones</w:t>
+      </w:r>
+    </w:p>
+    <w:p>
+      <w:pPr>
+        <w:spacing w:line="360" w:lineRule="auto"/>
+      </w:pPr>
+    </w:p>
+    <w:p>
+      <w:pPr>
+        <w:pStyle w:val="Prrafodelista"/>
+        <w:numPr>
+          <w:ilvl w:val="0"/>
+          <w:numId w:val="14"/>
+        </w:numPr>
+        <w:spacing w:line="360" w:lineRule="auto"/>
+        <w:rPr>
+          <w:b/>
+        </w:rPr>
+      </w:pPr>
+      <w:r>
+        <w:rPr>
+          <w:b/>
+        </w:rPr>
+        <w:t xml:space="preserve">Servidor Web </w:t>
+      </w:r>
+    </w:p>
+    <w:p>
+      <w:pPr>
+        <w:spacing w:line="360" w:lineRule="auto"/>
+        <w:ind w:left="1440" w:firstLine="720"/>
+      </w:pPr>
+      <w:r>
+        <w:t xml:space="preserve">Debe estar alojado en un servidor web con las siguientes características: </w:t>
+      </w:r>
+    </w:p>
+    <w:p>
+      <w:pPr>
+        <w:pStyle w:val="Prrafodelista"/>
+        <w:numPr>
+          <w:ilvl w:val="0"/>
+          <w:numId w:val="16"/>
+        </w:numPr>
+        <w:spacing w:line="360" w:lineRule="auto"/>
+      </w:pPr>
+      <w:r>
+        <w:t xml:space="preserve">Procesador mínimo de 4 núcleos, 3 GHz. </w:t>
+      </w:r>
+    </w:p>
+    <w:p>
+      <w:pPr>
+        <w:pStyle w:val="Prrafodelista"/>
+        <w:numPr>
+          <w:ilvl w:val="0"/>
+          <w:numId w:val="16"/>
+        </w:numPr>
+        <w:spacing w:line="360" w:lineRule="auto"/>
+      </w:pPr>
+      <w:r>
+        <w:t xml:space="preserve">Memoria RAM mínimo de 4GB (6GB como recomendación) </w:t>
+      </w:r>
+    </w:p>
+    <w:p>
+      <w:pPr>
+        <w:pStyle w:val="Prrafodelista"/>
+        <w:numPr>
+          <w:ilvl w:val="0"/>
+          <w:numId w:val="16"/>
+        </w:numPr>
+        <w:spacing w:line="360" w:lineRule="auto"/>
+      </w:pPr>
+      <w:r>
+        <w:t xml:space="preserve"> HDD mínimo de 64GB.</w:t>
+      </w:r>
+    </w:p>
+    <w:p>
+      <w:pPr>
+        <w:pStyle w:val="Prrafodelista"/>
+        <w:numPr>
+          <w:ilvl w:val="0"/>
+          <w:numId w:val="14"/>
+        </w:numPr>
+        <w:spacing w:line="360" w:lineRule="auto"/>
+        <w:rPr>
+          <w:b/>
+        </w:rPr>
+      </w:pPr>
+      <w:r>
+        <w:rPr>
+          <w:b/>
+        </w:rPr>
+        <w:t xml:space="preserve">Servidor Base de Datos MySQL </w:t>
+      </w:r>
+    </w:p>
+    <w:p>
+      <w:pPr>
+        <w:spacing w:line="360" w:lineRule="auto"/>
+        <w:ind w:left="1440" w:firstLine="720"/>
+      </w:pPr>
+      <w:r>
+        <w:t xml:space="preserve">Características: </w:t>
+      </w:r>
+    </w:p>
+    <w:p>
+      <w:pPr>
+        <w:pStyle w:val="Prrafodelista"/>
+        <w:numPr>
+          <w:ilvl w:val="0"/>
+          <w:numId w:val="17"/>
+        </w:numPr>
+        <w:spacing w:line="360" w:lineRule="auto"/>
+      </w:pPr>
+      <w:r>
+        <w:t xml:space="preserve">Procesador: Intel Xeon E7 2.4 GHz / acceso de memoria de hasta 1066 MHz. </w:t>
+      </w:r>
+    </w:p>
+    <w:p>
+      <w:pPr>
+        <w:pStyle w:val="Prrafodelista"/>
+        <w:numPr>
+          <w:ilvl w:val="0"/>
+          <w:numId w:val="17"/>
+        </w:numPr>
+        <w:spacing w:line="360" w:lineRule="auto"/>
+      </w:pPr>
+      <w:r>
+        <w:t xml:space="preserve">Memoria RAM 16GB. </w:t>
+      </w:r>
+    </w:p>
+    <w:p>
+      <w:pPr>
+        <w:pStyle w:val="Prrafodelista"/>
+        <w:numPr>
+          <w:ilvl w:val="0"/>
+          <w:numId w:val="17"/>
+        </w:numPr>
         <w:spacing w:line="360" w:lineRule="auto"/>
         <w:sectPr>
           <w:pgSz w:w="12240" w:h="15840"/>
@@ -12399,6 +14381,9 @@
           <w:cols w:space="720"/>
         </w:sectPr>
       </w:pPr>
+      <w:r>
+        <w:t>Disco duro SAS 9.6 TB por chasis.</w:t>
+      </w:r>
     </w:p>
     <w:p>
       <w:pPr>
@@ -12420,8 +14405,7 @@
           <w:tab w:val="left" w:pos="1650"/>
         </w:tabs>
       </w:pPr>
-      <w:bookmarkStart w:id="19" w:name="_bookmark19"/>
-      <w:bookmarkEnd w:id="19"/>
+      <w:bookmarkStart w:id="20" w:name="_Toc45228035"/>
       <w:r>
         <w:t>Vista de</w:t>
       </w:r>
@@ -12434,6 +14418,7 @@
       <w:r>
         <w:t>integración</w:t>
       </w:r>
+      <w:bookmarkEnd w:id="20"/>
     </w:p>
     <w:p>
       <w:pPr>
@@ -12740,8 +14725,7 @@
         </w:tabs>
         <w:ind w:hanging="721"/>
       </w:pPr>
-      <w:bookmarkStart w:id="20" w:name="_bookmark20"/>
-      <w:bookmarkEnd w:id="20"/>
+      <w:bookmarkStart w:id="21" w:name="_Toc45228036"/>
       <w:r>
         <w:t>Evaluación de la</w:t>
       </w:r>
@@ -12754,6 +14738,7 @@
       <w:r>
         <w:t>arquitectura</w:t>
       </w:r>
+      <w:bookmarkEnd w:id="21"/>
     </w:p>
     <w:p>
       <w:pPr>
@@ -12795,11 +14780,11 @@
         </w:tabs>
         <w:spacing w:before="166"/>
       </w:pPr>
-      <w:bookmarkStart w:id="21" w:name="_bookmark21"/>
-      <w:bookmarkEnd w:id="21"/>
+      <w:bookmarkStart w:id="22" w:name="_Toc45228037"/>
       <w:r>
         <w:t>Fortalezas</w:t>
       </w:r>
+      <w:bookmarkEnd w:id="22"/>
     </w:p>
     <w:p>
       <w:pPr>
@@ -13055,11 +15040,11 @@
         </w:tabs>
         <w:spacing w:before="0"/>
       </w:pPr>
-      <w:bookmarkStart w:id="22" w:name="_bookmark22"/>
-      <w:bookmarkEnd w:id="22"/>
+      <w:bookmarkStart w:id="23" w:name="_Toc45228038"/>
       <w:r>
         <w:t>Recomendaciones</w:t>
       </w:r>
+      <w:bookmarkEnd w:id="23"/>
     </w:p>
     <w:p>
       <w:pPr>
@@ -13106,8 +15091,6 @@
         </w:rPr>
         <w:t xml:space="preserve"> puede dejar inactivo uno de ellos</w:t>
       </w:r>
-      <w:bookmarkStart w:id="23" w:name="_GoBack"/>
-      <w:bookmarkEnd w:id="23"/>
       <w:r>
         <w:rPr>
           <w:sz w:val="24"/>
@@ -13178,7 +15161,7 @@
 </file>
 
 <file path=word/endnotes.xml><?xml version="1.0" encoding="utf-8"?>
-<w:endnotes xmlns:wpc="http://schemas.microsoft.com/office/word/2010/wordprocessingCanvas" xmlns:cx="http://schemas.microsoft.com/office/drawing/2014/chartex" xmlns:mc="http://schemas.openxmlformats.org/markup-compatibility/2006" xmlns:o="urn:schemas-microsoft-com:office:office" xmlns:r="http://schemas.openxmlformats.org/officeDocument/2006/relationships" xmlns:m="http://schemas.openxmlformats.org/officeDocument/2006/math" xmlns:v="urn:schemas-microsoft-com:vml" xmlns:wp14="http://schemas.microsoft.com/office/word/2010/wordprocessingDrawing" xmlns:wp="http://schemas.openxmlformats.org/drawingml/2006/wordprocessingDrawing" xmlns:w10="urn:schemas-microsoft-com:office:word" xmlns:w="http://schemas.openxmlformats.org/wordprocessingml/2006/main" xmlns:w14="http://schemas.microsoft.com/office/word/2010/wordml" xmlns:w15="http://schemas.microsoft.com/office/word/2012/wordml" xmlns:w16se="http://schemas.microsoft.com/office/word/2015/wordml/symex" xmlns:wpg="http://schemas.microsoft.com/office/word/2010/wordprocessingGroup" xmlns:wpi="http://schemas.microsoft.com/office/word/2010/wordprocessingInk" xmlns:wne="http://schemas.microsoft.com/office/word/2006/wordml" xmlns:wps="http://schemas.microsoft.com/office/word/2010/wordprocessingShape" mc:Ignorable="w14 w15 w16se wp14">
+<w:endnotes xmlns:wpc="http://schemas.microsoft.com/office/word/2010/wordprocessingCanvas" xmlns:mc="http://schemas.openxmlformats.org/markup-compatibility/2006" xmlns:o="urn:schemas-microsoft-com:office:office" xmlns:r="http://schemas.openxmlformats.org/officeDocument/2006/relationships" xmlns:m="http://schemas.openxmlformats.org/officeDocument/2006/math" xmlns:v="urn:schemas-microsoft-com:vml" xmlns:wp14="http://schemas.microsoft.com/office/word/2010/wordprocessingDrawing" xmlns:wp="http://schemas.openxmlformats.org/drawingml/2006/wordprocessingDrawing" xmlns:w10="urn:schemas-microsoft-com:office:word" xmlns:w="http://schemas.openxmlformats.org/wordprocessingml/2006/main" xmlns:w14="http://schemas.microsoft.com/office/word/2010/wordml" xmlns:w15="http://schemas.microsoft.com/office/word/2012/wordml" xmlns:wpg="http://schemas.microsoft.com/office/word/2010/wordprocessingGroup" xmlns:wpi="http://schemas.microsoft.com/office/word/2010/wordprocessingInk" xmlns:wne="http://schemas.microsoft.com/office/word/2006/wordml" xmlns:wps="http://schemas.microsoft.com/office/word/2010/wordprocessingShape" mc:Ignorable="w14 w15 wp14">
   <w:endnote w:type="separator" w:id="-1">
     <w:p>
       <w:r>
@@ -13197,7 +15180,7 @@
 </file>
 
 <file path=word/footer1.xml><?xml version="1.0" encoding="utf-8"?>
-<w:ftr xmlns:wpc="http://schemas.microsoft.com/office/word/2010/wordprocessingCanvas" xmlns:cx="http://schemas.microsoft.com/office/drawing/2014/chartex" xmlns:mc="http://schemas.openxmlformats.org/markup-compatibility/2006" xmlns:o="urn:schemas-microsoft-com:office:office" xmlns:r="http://schemas.openxmlformats.org/officeDocument/2006/relationships" xmlns:m="http://schemas.openxmlformats.org/officeDocument/2006/math" xmlns:v="urn:schemas-microsoft-com:vml" xmlns:wp14="http://schemas.microsoft.com/office/word/2010/wordprocessingDrawing" xmlns:wp="http://schemas.openxmlformats.org/drawingml/2006/wordprocessingDrawing" xmlns:w10="urn:schemas-microsoft-com:office:word" xmlns:w="http://schemas.openxmlformats.org/wordprocessingml/2006/main" xmlns:w14="http://schemas.microsoft.com/office/word/2010/wordml" xmlns:w15="http://schemas.microsoft.com/office/word/2012/wordml" xmlns:w16se="http://schemas.microsoft.com/office/word/2015/wordml/symex" xmlns:wpg="http://schemas.microsoft.com/office/word/2010/wordprocessingGroup" xmlns:wpi="http://schemas.microsoft.com/office/word/2010/wordprocessingInk" xmlns:wne="http://schemas.microsoft.com/office/word/2006/wordml" xmlns:wps="http://schemas.microsoft.com/office/word/2010/wordprocessingShape" mc:Ignorable="w14 w15 w16se wp14">
+<w:ftr xmlns:wpc="http://schemas.microsoft.com/office/word/2010/wordprocessingCanvas" xmlns:mc="http://schemas.openxmlformats.org/markup-compatibility/2006" xmlns:o="urn:schemas-microsoft-com:office:office" xmlns:r="http://schemas.openxmlformats.org/officeDocument/2006/relationships" xmlns:m="http://schemas.openxmlformats.org/officeDocument/2006/math" xmlns:v="urn:schemas-microsoft-com:vml" xmlns:wp14="http://schemas.microsoft.com/office/word/2010/wordprocessingDrawing" xmlns:wp="http://schemas.openxmlformats.org/drawingml/2006/wordprocessingDrawing" xmlns:w10="urn:schemas-microsoft-com:office:word" xmlns:w="http://schemas.openxmlformats.org/wordprocessingml/2006/main" xmlns:w14="http://schemas.microsoft.com/office/word/2010/wordml" xmlns:w15="http://schemas.microsoft.com/office/word/2012/wordml" xmlns:wpg="http://schemas.microsoft.com/office/word/2010/wordprocessingGroup" xmlns:wpi="http://schemas.microsoft.com/office/word/2010/wordprocessingInk" xmlns:wne="http://schemas.microsoft.com/office/word/2006/wordml" xmlns:wps="http://schemas.microsoft.com/office/word/2010/wordprocessingShape" mc:Ignorable="w14 w15 wp14">
   <w:p>
     <w:pPr>
       <w:pStyle w:val="Textoindependiente"/>
@@ -13307,7 +15290,7 @@
                     <w:noProof/>
                     <w:sz w:val="20"/>
                   </w:rPr>
-                  <w:t>26</w:t>
+                  <w:t>5</w:t>
                 </w:r>
                 <w:r>
                   <w:fldChar w:fldCharType="end"/>
@@ -13330,7 +15313,7 @@
 </file>
 
 <file path=word/footnotes.xml><?xml version="1.0" encoding="utf-8"?>
-<w:footnotes xmlns:wpc="http://schemas.microsoft.com/office/word/2010/wordprocessingCanvas" xmlns:cx="http://schemas.microsoft.com/office/drawing/2014/chartex" xmlns:mc="http://schemas.openxmlformats.org/markup-compatibility/2006" xmlns:o="urn:schemas-microsoft-com:office:office" xmlns:r="http://schemas.openxmlformats.org/officeDocument/2006/relationships" xmlns:m="http://schemas.openxmlformats.org/officeDocument/2006/math" xmlns:v="urn:schemas-microsoft-com:vml" xmlns:wp14="http://schemas.microsoft.com/office/word/2010/wordprocessingDrawing" xmlns:wp="http://schemas.openxmlformats.org/drawingml/2006/wordprocessingDrawing" xmlns:w10="urn:schemas-microsoft-com:office:word" xmlns:w="http://schemas.openxmlformats.org/wordprocessingml/2006/main" xmlns:w14="http://schemas.microsoft.com/office/word/2010/wordml" xmlns:w15="http://schemas.microsoft.com/office/word/2012/wordml" xmlns:w16se="http://schemas.microsoft.com/office/word/2015/wordml/symex" xmlns:wpg="http://schemas.microsoft.com/office/word/2010/wordprocessingGroup" xmlns:wpi="http://schemas.microsoft.com/office/word/2010/wordprocessingInk" xmlns:wne="http://schemas.microsoft.com/office/word/2006/wordml" xmlns:wps="http://schemas.microsoft.com/office/word/2010/wordprocessingShape" mc:Ignorable="w14 w15 w16se wp14">
+<w:footnotes xmlns:wpc="http://schemas.microsoft.com/office/word/2010/wordprocessingCanvas" xmlns:mc="http://schemas.openxmlformats.org/markup-compatibility/2006" xmlns:o="urn:schemas-microsoft-com:office:office" xmlns:r="http://schemas.openxmlformats.org/officeDocument/2006/relationships" xmlns:m="http://schemas.openxmlformats.org/officeDocument/2006/math" xmlns:v="urn:schemas-microsoft-com:vml" xmlns:wp14="http://schemas.microsoft.com/office/word/2010/wordprocessingDrawing" xmlns:wp="http://schemas.openxmlformats.org/drawingml/2006/wordprocessingDrawing" xmlns:w10="urn:schemas-microsoft-com:office:word" xmlns:w="http://schemas.openxmlformats.org/wordprocessingml/2006/main" xmlns:w14="http://schemas.microsoft.com/office/word/2010/wordml" xmlns:w15="http://schemas.microsoft.com/office/word/2012/wordml" xmlns:wpg="http://schemas.microsoft.com/office/word/2010/wordprocessingGroup" xmlns:wpi="http://schemas.microsoft.com/office/word/2010/wordprocessingInk" xmlns:wne="http://schemas.microsoft.com/office/word/2006/wordml" xmlns:wps="http://schemas.microsoft.com/office/word/2010/wordprocessingShape" mc:Ignorable="w14 w15 wp14">
   <w:footnote w:type="separator" w:id="-1">
     <w:p>
       <w:r>
@@ -13349,7 +15332,7 @@
 </file>
 
 <file path=word/header1.xml><?xml version="1.0" encoding="utf-8"?>
-<w:hdr xmlns:wpc="http://schemas.microsoft.com/office/word/2010/wordprocessingCanvas" xmlns:cx="http://schemas.microsoft.com/office/drawing/2014/chartex" xmlns:mc="http://schemas.openxmlformats.org/markup-compatibility/2006" xmlns:o="urn:schemas-microsoft-com:office:office" xmlns:r="http://schemas.openxmlformats.org/officeDocument/2006/relationships" xmlns:m="http://schemas.openxmlformats.org/officeDocument/2006/math" xmlns:v="urn:schemas-microsoft-com:vml" xmlns:wp14="http://schemas.microsoft.com/office/word/2010/wordprocessingDrawing" xmlns:wp="http://schemas.openxmlformats.org/drawingml/2006/wordprocessingDrawing" xmlns:w10="urn:schemas-microsoft-com:office:word" xmlns:w="http://schemas.openxmlformats.org/wordprocessingml/2006/main" xmlns:w14="http://schemas.microsoft.com/office/word/2010/wordml" xmlns:w15="http://schemas.microsoft.com/office/word/2012/wordml" xmlns:w16se="http://schemas.microsoft.com/office/word/2015/wordml/symex" xmlns:wpg="http://schemas.microsoft.com/office/word/2010/wordprocessingGroup" xmlns:wpi="http://schemas.microsoft.com/office/word/2010/wordprocessingInk" xmlns:wne="http://schemas.microsoft.com/office/word/2006/wordml" xmlns:wps="http://schemas.microsoft.com/office/word/2010/wordprocessingShape" mc:Ignorable="w14 w15 w16se wp14">
+<w:hdr xmlns:wpc="http://schemas.microsoft.com/office/word/2010/wordprocessingCanvas" xmlns:mc="http://schemas.openxmlformats.org/markup-compatibility/2006" xmlns:o="urn:schemas-microsoft-com:office:office" xmlns:r="http://schemas.openxmlformats.org/officeDocument/2006/relationships" xmlns:m="http://schemas.openxmlformats.org/officeDocument/2006/math" xmlns:v="urn:schemas-microsoft-com:vml" xmlns:wp14="http://schemas.microsoft.com/office/word/2010/wordprocessingDrawing" xmlns:wp="http://schemas.openxmlformats.org/drawingml/2006/wordprocessingDrawing" xmlns:w10="urn:schemas-microsoft-com:office:word" xmlns:w="http://schemas.openxmlformats.org/wordprocessingml/2006/main" xmlns:w14="http://schemas.microsoft.com/office/word/2010/wordml" xmlns:w15="http://schemas.microsoft.com/office/word/2012/wordml" xmlns:wpg="http://schemas.microsoft.com/office/word/2010/wordprocessingGroup" xmlns:wpi="http://schemas.microsoft.com/office/word/2010/wordprocessingInk" xmlns:wne="http://schemas.microsoft.com/office/word/2006/wordml" xmlns:wps="http://schemas.microsoft.com/office/word/2010/wordprocessingShape" mc:Ignorable="w14 w15 wp14">
   <w:p>
     <w:pPr>
       <w:pStyle w:val="Textoindependiente"/>
@@ -13514,7 +15497,7 @@
 </file>
 
 <file path=word/numbering.xml><?xml version="1.0" encoding="utf-8"?>
-<w:numbering xmlns:wpc="http://schemas.microsoft.com/office/word/2010/wordprocessingCanvas" xmlns:cx="http://schemas.microsoft.com/office/drawing/2014/chartex" xmlns:mc="http://schemas.openxmlformats.org/markup-compatibility/2006" xmlns:o="urn:schemas-microsoft-com:office:office" xmlns:r="http://schemas.openxmlformats.org/officeDocument/2006/relationships" xmlns:m="http://schemas.openxmlformats.org/officeDocument/2006/math" xmlns:v="urn:schemas-microsoft-com:vml" xmlns:wp14="http://schemas.microsoft.com/office/word/2010/wordprocessingDrawing" xmlns:wp="http://schemas.openxmlformats.org/drawingml/2006/wordprocessingDrawing" xmlns:w10="urn:schemas-microsoft-com:office:word" xmlns:w="http://schemas.openxmlformats.org/wordprocessingml/2006/main" xmlns:w14="http://schemas.microsoft.com/office/word/2010/wordml" xmlns:w15="http://schemas.microsoft.com/office/word/2012/wordml" xmlns:w16se="http://schemas.microsoft.com/office/word/2015/wordml/symex" xmlns:wpg="http://schemas.microsoft.com/office/word/2010/wordprocessingGroup" xmlns:wpi="http://schemas.microsoft.com/office/word/2010/wordprocessingInk" xmlns:wne="http://schemas.microsoft.com/office/word/2006/wordml" xmlns:wps="http://schemas.microsoft.com/office/word/2010/wordprocessingShape" mc:Ignorable="w14 w15 w16se wp14">
+<w:numbering xmlns:wpc="http://schemas.microsoft.com/office/word/2010/wordprocessingCanvas" xmlns:mc="http://schemas.openxmlformats.org/markup-compatibility/2006" xmlns:o="urn:schemas-microsoft-com:office:office" xmlns:r="http://schemas.openxmlformats.org/officeDocument/2006/relationships" xmlns:m="http://schemas.openxmlformats.org/officeDocument/2006/math" xmlns:v="urn:schemas-microsoft-com:vml" xmlns:wp14="http://schemas.microsoft.com/office/word/2010/wordprocessingDrawing" xmlns:wp="http://schemas.openxmlformats.org/drawingml/2006/wordprocessingDrawing" xmlns:w10="urn:schemas-microsoft-com:office:word" xmlns:w="http://schemas.openxmlformats.org/wordprocessingml/2006/main" xmlns:w14="http://schemas.microsoft.com/office/word/2010/wordml" xmlns:w15="http://schemas.microsoft.com/office/word/2012/wordml" xmlns:wpg="http://schemas.microsoft.com/office/word/2010/wordprocessingGroup" xmlns:wpi="http://schemas.microsoft.com/office/word/2010/wordprocessingInk" xmlns:wne="http://schemas.microsoft.com/office/word/2006/wordml" xmlns:wps="http://schemas.microsoft.com/office/word/2010/wordprocessingShape" mc:Ignorable="w14 w15 wp14">
   <w:abstractNum w:abstractNumId="0" w15:restartNumberingAfterBreak="0">
     <w:nsid w:val="05605AC3"/>
     <w:multiLevelType w:val="multilevel"/>
@@ -13636,6 +15619,119 @@
     </w:lvl>
   </w:abstractNum>
   <w:abstractNum w:abstractNumId="1" w15:restartNumberingAfterBreak="0">
+    <w:nsid w:val="1516266E"/>
+    <w:multiLevelType w:val="hybridMultilevel"/>
+    <w:tmpl w:val="F23A5DA4"/>
+    <w:lvl w:ilvl="0" w:tplc="280A000B">
+      <w:start w:val="1"/>
+      <w:numFmt w:val="bullet"/>
+      <w:lvlText w:val=""/>
+      <w:lvlJc w:val="left"/>
+      <w:pPr>
+        <w:ind w:left="2108" w:hanging="360"/>
+      </w:pPr>
+      <w:rPr>
+        <w:rFonts w:ascii="Wingdings" w:hAnsi="Wingdings" w:hint="default"/>
+      </w:rPr>
+    </w:lvl>
+    <w:lvl w:ilvl="1" w:tplc="280A0003" w:tentative="1">
+      <w:start w:val="1"/>
+      <w:numFmt w:val="bullet"/>
+      <w:lvlText w:val="o"/>
+      <w:lvlJc w:val="left"/>
+      <w:pPr>
+        <w:ind w:left="2828" w:hanging="360"/>
+      </w:pPr>
+      <w:rPr>
+        <w:rFonts w:ascii="Courier New" w:hAnsi="Courier New" w:cs="Courier New" w:hint="default"/>
+      </w:rPr>
+    </w:lvl>
+    <w:lvl w:ilvl="2" w:tplc="280A0005" w:tentative="1">
+      <w:start w:val="1"/>
+      <w:numFmt w:val="bullet"/>
+      <w:lvlText w:val=""/>
+      <w:lvlJc w:val="left"/>
+      <w:pPr>
+        <w:ind w:left="3548" w:hanging="360"/>
+      </w:pPr>
+      <w:rPr>
+        <w:rFonts w:ascii="Wingdings" w:hAnsi="Wingdings" w:hint="default"/>
+      </w:rPr>
+    </w:lvl>
+    <w:lvl w:ilvl="3" w:tplc="280A0001" w:tentative="1">
+      <w:start w:val="1"/>
+      <w:numFmt w:val="bullet"/>
+      <w:lvlText w:val=""/>
+      <w:lvlJc w:val="left"/>
+      <w:pPr>
+        <w:ind w:left="4268" w:hanging="360"/>
+      </w:pPr>
+      <w:rPr>
+        <w:rFonts w:ascii="Symbol" w:hAnsi="Symbol" w:hint="default"/>
+      </w:rPr>
+    </w:lvl>
+    <w:lvl w:ilvl="4" w:tplc="280A0003" w:tentative="1">
+      <w:start w:val="1"/>
+      <w:numFmt w:val="bullet"/>
+      <w:lvlText w:val="o"/>
+      <w:lvlJc w:val="left"/>
+      <w:pPr>
+        <w:ind w:left="4988" w:hanging="360"/>
+      </w:pPr>
+      <w:rPr>
+        <w:rFonts w:ascii="Courier New" w:hAnsi="Courier New" w:cs="Courier New" w:hint="default"/>
+      </w:rPr>
+    </w:lvl>
+    <w:lvl w:ilvl="5" w:tplc="280A0005" w:tentative="1">
+      <w:start w:val="1"/>
+      <w:numFmt w:val="bullet"/>
+      <w:lvlText w:val=""/>
+      <w:lvlJc w:val="left"/>
+      <w:pPr>
+        <w:ind w:left="5708" w:hanging="360"/>
+      </w:pPr>
+      <w:rPr>
+        <w:rFonts w:ascii="Wingdings" w:hAnsi="Wingdings" w:hint="default"/>
+      </w:rPr>
+    </w:lvl>
+    <w:lvl w:ilvl="6" w:tplc="280A0001" w:tentative="1">
+      <w:start w:val="1"/>
+      <w:numFmt w:val="bullet"/>
+      <w:lvlText w:val=""/>
+      <w:lvlJc w:val="left"/>
+      <w:pPr>
+        <w:ind w:left="6428" w:hanging="360"/>
+      </w:pPr>
+      <w:rPr>
+        <w:rFonts w:ascii="Symbol" w:hAnsi="Symbol" w:hint="default"/>
+      </w:rPr>
+    </w:lvl>
+    <w:lvl w:ilvl="7" w:tplc="280A0003" w:tentative="1">
+      <w:start w:val="1"/>
+      <w:numFmt w:val="bullet"/>
+      <w:lvlText w:val="o"/>
+      <w:lvlJc w:val="left"/>
+      <w:pPr>
+        <w:ind w:left="7148" w:hanging="360"/>
+      </w:pPr>
+      <w:rPr>
+        <w:rFonts w:ascii="Courier New" w:hAnsi="Courier New" w:cs="Courier New" w:hint="default"/>
+      </w:rPr>
+    </w:lvl>
+    <w:lvl w:ilvl="8" w:tplc="280A0005" w:tentative="1">
+      <w:start w:val="1"/>
+      <w:numFmt w:val="bullet"/>
+      <w:lvlText w:val=""/>
+      <w:lvlJc w:val="left"/>
+      <w:pPr>
+        <w:ind w:left="7868" w:hanging="360"/>
+      </w:pPr>
+      <w:rPr>
+        <w:rFonts w:ascii="Wingdings" w:hAnsi="Wingdings" w:hint="default"/>
+      </w:rPr>
+    </w:lvl>
+  </w:abstractNum>
+  <w:abstractNum w:abstractNumId="2" w15:restartNumberingAfterBreak="0">
     <w:nsid w:val="1C022F90"/>
     <w:multiLevelType w:val="hybridMultilevel"/>
     <w:tmpl w:val="D736BF38"/>
@@ -13751,7 +15847,7 @@
       </w:rPr>
     </w:lvl>
   </w:abstractNum>
-  <w:abstractNum w:abstractNumId="2" w15:restartNumberingAfterBreak="0">
+  <w:abstractNum w:abstractNumId="3" w15:restartNumberingAfterBreak="0">
     <w:nsid w:val="1D2D0FB5"/>
     <w:multiLevelType w:val="hybridMultilevel"/>
     <w:tmpl w:val="96EA21DC"/>
@@ -13875,7 +15971,233 @@
       </w:rPr>
     </w:lvl>
   </w:abstractNum>
-  <w:abstractNum w:abstractNumId="3" w15:restartNumberingAfterBreak="0">
+  <w:abstractNum w:abstractNumId="4" w15:restartNumberingAfterBreak="0">
+    <w:nsid w:val="33F86BBC"/>
+    <w:multiLevelType w:val="hybridMultilevel"/>
+    <w:tmpl w:val="B2CA8A84"/>
+    <w:lvl w:ilvl="0" w:tplc="280A000D">
+      <w:start w:val="1"/>
+      <w:numFmt w:val="bullet"/>
+      <w:lvlText w:val=""/>
+      <w:lvlJc w:val="left"/>
+      <w:pPr>
+        <w:ind w:left="3620" w:hanging="360"/>
+      </w:pPr>
+      <w:rPr>
+        <w:rFonts w:ascii="Wingdings" w:hAnsi="Wingdings" w:hint="default"/>
+      </w:rPr>
+    </w:lvl>
+    <w:lvl w:ilvl="1" w:tplc="280A0003" w:tentative="1">
+      <w:start w:val="1"/>
+      <w:numFmt w:val="bullet"/>
+      <w:lvlText w:val="o"/>
+      <w:lvlJc w:val="left"/>
+      <w:pPr>
+        <w:ind w:left="4340" w:hanging="360"/>
+      </w:pPr>
+      <w:rPr>
+        <w:rFonts w:ascii="Courier New" w:hAnsi="Courier New" w:cs="Courier New" w:hint="default"/>
+      </w:rPr>
+    </w:lvl>
+    <w:lvl w:ilvl="2" w:tplc="280A0005" w:tentative="1">
+      <w:start w:val="1"/>
+      <w:numFmt w:val="bullet"/>
+      <w:lvlText w:val=""/>
+      <w:lvlJc w:val="left"/>
+      <w:pPr>
+        <w:ind w:left="5060" w:hanging="360"/>
+      </w:pPr>
+      <w:rPr>
+        <w:rFonts w:ascii="Wingdings" w:hAnsi="Wingdings" w:hint="default"/>
+      </w:rPr>
+    </w:lvl>
+    <w:lvl w:ilvl="3" w:tplc="280A0001" w:tentative="1">
+      <w:start w:val="1"/>
+      <w:numFmt w:val="bullet"/>
+      <w:lvlText w:val=""/>
+      <w:lvlJc w:val="left"/>
+      <w:pPr>
+        <w:ind w:left="5780" w:hanging="360"/>
+      </w:pPr>
+      <w:rPr>
+        <w:rFonts w:ascii="Symbol" w:hAnsi="Symbol" w:hint="default"/>
+      </w:rPr>
+    </w:lvl>
+    <w:lvl w:ilvl="4" w:tplc="280A0003" w:tentative="1">
+      <w:start w:val="1"/>
+      <w:numFmt w:val="bullet"/>
+      <w:lvlText w:val="o"/>
+      <w:lvlJc w:val="left"/>
+      <w:pPr>
+        <w:ind w:left="6500" w:hanging="360"/>
+      </w:pPr>
+      <w:rPr>
+        <w:rFonts w:ascii="Courier New" w:hAnsi="Courier New" w:cs="Courier New" w:hint="default"/>
+      </w:rPr>
+    </w:lvl>
+    <w:lvl w:ilvl="5" w:tplc="280A0005" w:tentative="1">
+      <w:start w:val="1"/>
+      <w:numFmt w:val="bullet"/>
+      <w:lvlText w:val=""/>
+      <w:lvlJc w:val="left"/>
+      <w:pPr>
+        <w:ind w:left="7220" w:hanging="360"/>
+      </w:pPr>
+      <w:rPr>
+        <w:rFonts w:ascii="Wingdings" w:hAnsi="Wingdings" w:hint="default"/>
+      </w:rPr>
+    </w:lvl>
+    <w:lvl w:ilvl="6" w:tplc="280A0001" w:tentative="1">
+      <w:start w:val="1"/>
+      <w:numFmt w:val="bullet"/>
+      <w:lvlText w:val=""/>
+      <w:lvlJc w:val="left"/>
+      <w:pPr>
+        <w:ind w:left="7940" w:hanging="360"/>
+      </w:pPr>
+      <w:rPr>
+        <w:rFonts w:ascii="Symbol" w:hAnsi="Symbol" w:hint="default"/>
+      </w:rPr>
+    </w:lvl>
+    <w:lvl w:ilvl="7" w:tplc="280A0003" w:tentative="1">
+      <w:start w:val="1"/>
+      <w:numFmt w:val="bullet"/>
+      <w:lvlText w:val="o"/>
+      <w:lvlJc w:val="left"/>
+      <w:pPr>
+        <w:ind w:left="8660" w:hanging="360"/>
+      </w:pPr>
+      <w:rPr>
+        <w:rFonts w:ascii="Courier New" w:hAnsi="Courier New" w:cs="Courier New" w:hint="default"/>
+      </w:rPr>
+    </w:lvl>
+    <w:lvl w:ilvl="8" w:tplc="280A0005" w:tentative="1">
+      <w:start w:val="1"/>
+      <w:numFmt w:val="bullet"/>
+      <w:lvlText w:val=""/>
+      <w:lvlJc w:val="left"/>
+      <w:pPr>
+        <w:ind w:left="9380" w:hanging="360"/>
+      </w:pPr>
+      <w:rPr>
+        <w:rFonts w:ascii="Wingdings" w:hAnsi="Wingdings" w:hint="default"/>
+      </w:rPr>
+    </w:lvl>
+  </w:abstractNum>
+  <w:abstractNum w:abstractNumId="5" w15:restartNumberingAfterBreak="0">
+    <w:nsid w:val="38014D98"/>
+    <w:multiLevelType w:val="hybridMultilevel"/>
+    <w:tmpl w:val="398E7CEE"/>
+    <w:lvl w:ilvl="0" w:tplc="280A0001">
+      <w:start w:val="1"/>
+      <w:numFmt w:val="bullet"/>
+      <w:lvlText w:val=""/>
+      <w:lvlJc w:val="left"/>
+      <w:pPr>
+        <w:ind w:left="2220" w:hanging="360"/>
+      </w:pPr>
+      <w:rPr>
+        <w:rFonts w:ascii="Symbol" w:hAnsi="Symbol" w:hint="default"/>
+      </w:rPr>
+    </w:lvl>
+    <w:lvl w:ilvl="1" w:tplc="280A0003" w:tentative="1">
+      <w:start w:val="1"/>
+      <w:numFmt w:val="bullet"/>
+      <w:lvlText w:val="o"/>
+      <w:lvlJc w:val="left"/>
+      <w:pPr>
+        <w:ind w:left="2940" w:hanging="360"/>
+      </w:pPr>
+      <w:rPr>
+        <w:rFonts w:ascii="Courier New" w:hAnsi="Courier New" w:cs="Courier New" w:hint="default"/>
+      </w:rPr>
+    </w:lvl>
+    <w:lvl w:ilvl="2" w:tplc="280A0005" w:tentative="1">
+      <w:start w:val="1"/>
+      <w:numFmt w:val="bullet"/>
+      <w:lvlText w:val=""/>
+      <w:lvlJc w:val="left"/>
+      <w:pPr>
+        <w:ind w:left="3660" w:hanging="360"/>
+      </w:pPr>
+      <w:rPr>
+        <w:rFonts w:ascii="Wingdings" w:hAnsi="Wingdings" w:hint="default"/>
+      </w:rPr>
+    </w:lvl>
+    <w:lvl w:ilvl="3" w:tplc="280A0001" w:tentative="1">
+      <w:start w:val="1"/>
+      <w:numFmt w:val="bullet"/>
+      <w:lvlText w:val=""/>
+      <w:lvlJc w:val="left"/>
+      <w:pPr>
+        <w:ind w:left="4380" w:hanging="360"/>
+      </w:pPr>
+      <w:rPr>
+        <w:rFonts w:ascii="Symbol" w:hAnsi="Symbol" w:hint="default"/>
+      </w:rPr>
+    </w:lvl>
+    <w:lvl w:ilvl="4" w:tplc="280A0003" w:tentative="1">
+      <w:start w:val="1"/>
+      <w:numFmt w:val="bullet"/>
+      <w:lvlText w:val="o"/>
+      <w:lvlJc w:val="left"/>
+      <w:pPr>
+        <w:ind w:left="5100" w:hanging="360"/>
+      </w:pPr>
+      <w:rPr>
+        <w:rFonts w:ascii="Courier New" w:hAnsi="Courier New" w:cs="Courier New" w:hint="default"/>
+      </w:rPr>
+    </w:lvl>
+    <w:lvl w:ilvl="5" w:tplc="280A0005" w:tentative="1">
+      <w:start w:val="1"/>
+      <w:numFmt w:val="bullet"/>
+      <w:lvlText w:val=""/>
+      <w:lvlJc w:val="left"/>
+      <w:pPr>
+        <w:ind w:left="5820" w:hanging="360"/>
+      </w:pPr>
+      <w:rPr>
+        <w:rFonts w:ascii="Wingdings" w:hAnsi="Wingdings" w:hint="default"/>
+      </w:rPr>
+    </w:lvl>
+    <w:lvl w:ilvl="6" w:tplc="280A0001" w:tentative="1">
+      <w:start w:val="1"/>
+      <w:numFmt w:val="bullet"/>
+      <w:lvlText w:val=""/>
+      <w:lvlJc w:val="left"/>
+      <w:pPr>
+        <w:ind w:left="6540" w:hanging="360"/>
+      </w:pPr>
+      <w:rPr>
+        <w:rFonts w:ascii="Symbol" w:hAnsi="Symbol" w:hint="default"/>
+      </w:rPr>
+    </w:lvl>
+    <w:lvl w:ilvl="7" w:tplc="280A0003" w:tentative="1">
+      <w:start w:val="1"/>
+      <w:numFmt w:val="bullet"/>
+      <w:lvlText w:val="o"/>
+      <w:lvlJc w:val="left"/>
+      <w:pPr>
+        <w:ind w:left="7260" w:hanging="360"/>
+      </w:pPr>
+      <w:rPr>
+        <w:rFonts w:ascii="Courier New" w:hAnsi="Courier New" w:cs="Courier New" w:hint="default"/>
+      </w:rPr>
+    </w:lvl>
+    <w:lvl w:ilvl="8" w:tplc="280A0005" w:tentative="1">
+      <w:start w:val="1"/>
+      <w:numFmt w:val="bullet"/>
+      <w:lvlText w:val=""/>
+      <w:lvlJc w:val="left"/>
+      <w:pPr>
+        <w:ind w:left="7980" w:hanging="360"/>
+      </w:pPr>
+      <w:rPr>
+        <w:rFonts w:ascii="Wingdings" w:hAnsi="Wingdings" w:hint="default"/>
+      </w:rPr>
+    </w:lvl>
+  </w:abstractNum>
+  <w:abstractNum w:abstractNumId="6" w15:restartNumberingAfterBreak="0">
     <w:nsid w:val="3B416417"/>
     <w:multiLevelType w:val="multilevel"/>
     <w:tmpl w:val="7E503B74"/>
@@ -13998,7 +16320,7 @@
       </w:rPr>
     </w:lvl>
   </w:abstractNum>
-  <w:abstractNum w:abstractNumId="4" w15:restartNumberingAfterBreak="0">
+  <w:abstractNum w:abstractNumId="7" w15:restartNumberingAfterBreak="0">
     <w:nsid w:val="3C892248"/>
     <w:multiLevelType w:val="multilevel"/>
     <w:tmpl w:val="4B240B4A"/>
@@ -14119,7 +16441,7 @@
       </w:rPr>
     </w:lvl>
   </w:abstractNum>
-  <w:abstractNum w:abstractNumId="5" w15:restartNumberingAfterBreak="0">
+  <w:abstractNum w:abstractNumId="8" w15:restartNumberingAfterBreak="0">
     <w:nsid w:val="50BD24F8"/>
     <w:multiLevelType w:val="multilevel"/>
     <w:tmpl w:val="7C86B9B0"/>
@@ -14239,7 +16561,7 @@
       </w:rPr>
     </w:lvl>
   </w:abstractNum>
-  <w:abstractNum w:abstractNumId="6" w15:restartNumberingAfterBreak="0">
+  <w:abstractNum w:abstractNumId="9" w15:restartNumberingAfterBreak="0">
     <w:nsid w:val="51FA3738"/>
     <w:multiLevelType w:val="hybridMultilevel"/>
     <w:tmpl w:val="5DE69E3A"/>
@@ -14352,7 +16674,7 @@
       </w:rPr>
     </w:lvl>
   </w:abstractNum>
-  <w:abstractNum w:abstractNumId="7" w15:restartNumberingAfterBreak="0">
+  <w:abstractNum w:abstractNumId="10" w15:restartNumberingAfterBreak="0">
     <w:nsid w:val="55D228E9"/>
     <w:multiLevelType w:val="hybridMultilevel"/>
     <w:tmpl w:val="4A4EE43E"/>
@@ -14465,7 +16787,7 @@
       </w:rPr>
     </w:lvl>
   </w:abstractNum>
-  <w:abstractNum w:abstractNumId="8" w15:restartNumberingAfterBreak="0">
+  <w:abstractNum w:abstractNumId="11" w15:restartNumberingAfterBreak="0">
     <w:nsid w:val="611C3FEA"/>
     <w:multiLevelType w:val="hybridMultilevel"/>
     <w:tmpl w:val="5FD630C8"/>
@@ -14582,7 +16904,233 @@
       </w:rPr>
     </w:lvl>
   </w:abstractNum>
-  <w:abstractNum w:abstractNumId="9" w15:restartNumberingAfterBreak="0">
+  <w:abstractNum w:abstractNumId="12" w15:restartNumberingAfterBreak="0">
+    <w:nsid w:val="61A23D9A"/>
+    <w:multiLevelType w:val="hybridMultilevel"/>
+    <w:tmpl w:val="027CAE2E"/>
+    <w:lvl w:ilvl="0" w:tplc="280A000D">
+      <w:start w:val="1"/>
+      <w:numFmt w:val="bullet"/>
+      <w:lvlText w:val=""/>
+      <w:lvlJc w:val="left"/>
+      <w:pPr>
+        <w:ind w:left="3620" w:hanging="360"/>
+      </w:pPr>
+      <w:rPr>
+        <w:rFonts w:ascii="Wingdings" w:hAnsi="Wingdings" w:hint="default"/>
+      </w:rPr>
+    </w:lvl>
+    <w:lvl w:ilvl="1" w:tplc="280A0003" w:tentative="1">
+      <w:start w:val="1"/>
+      <w:numFmt w:val="bullet"/>
+      <w:lvlText w:val="o"/>
+      <w:lvlJc w:val="left"/>
+      <w:pPr>
+        <w:ind w:left="4340" w:hanging="360"/>
+      </w:pPr>
+      <w:rPr>
+        <w:rFonts w:ascii="Courier New" w:hAnsi="Courier New" w:cs="Courier New" w:hint="default"/>
+      </w:rPr>
+    </w:lvl>
+    <w:lvl w:ilvl="2" w:tplc="280A0005" w:tentative="1">
+      <w:start w:val="1"/>
+      <w:numFmt w:val="bullet"/>
+      <w:lvlText w:val=""/>
+      <w:lvlJc w:val="left"/>
+      <w:pPr>
+        <w:ind w:left="5060" w:hanging="360"/>
+      </w:pPr>
+      <w:rPr>
+        <w:rFonts w:ascii="Wingdings" w:hAnsi="Wingdings" w:hint="default"/>
+      </w:rPr>
+    </w:lvl>
+    <w:lvl w:ilvl="3" w:tplc="280A0001" w:tentative="1">
+      <w:start w:val="1"/>
+      <w:numFmt w:val="bullet"/>
+      <w:lvlText w:val=""/>
+      <w:lvlJc w:val="left"/>
+      <w:pPr>
+        <w:ind w:left="5780" w:hanging="360"/>
+      </w:pPr>
+      <w:rPr>
+        <w:rFonts w:ascii="Symbol" w:hAnsi="Symbol" w:hint="default"/>
+      </w:rPr>
+    </w:lvl>
+    <w:lvl w:ilvl="4" w:tplc="280A0003" w:tentative="1">
+      <w:start w:val="1"/>
+      <w:numFmt w:val="bullet"/>
+      <w:lvlText w:val="o"/>
+      <w:lvlJc w:val="left"/>
+      <w:pPr>
+        <w:ind w:left="6500" w:hanging="360"/>
+      </w:pPr>
+      <w:rPr>
+        <w:rFonts w:ascii="Courier New" w:hAnsi="Courier New" w:cs="Courier New" w:hint="default"/>
+      </w:rPr>
+    </w:lvl>
+    <w:lvl w:ilvl="5" w:tplc="280A0005" w:tentative="1">
+      <w:start w:val="1"/>
+      <w:numFmt w:val="bullet"/>
+      <w:lvlText w:val=""/>
+      <w:lvlJc w:val="left"/>
+      <w:pPr>
+        <w:ind w:left="7220" w:hanging="360"/>
+      </w:pPr>
+      <w:rPr>
+        <w:rFonts w:ascii="Wingdings" w:hAnsi="Wingdings" w:hint="default"/>
+      </w:rPr>
+    </w:lvl>
+    <w:lvl w:ilvl="6" w:tplc="280A0001" w:tentative="1">
+      <w:start w:val="1"/>
+      <w:numFmt w:val="bullet"/>
+      <w:lvlText w:val=""/>
+      <w:lvlJc w:val="left"/>
+      <w:pPr>
+        <w:ind w:left="7940" w:hanging="360"/>
+      </w:pPr>
+      <w:rPr>
+        <w:rFonts w:ascii="Symbol" w:hAnsi="Symbol" w:hint="default"/>
+      </w:rPr>
+    </w:lvl>
+    <w:lvl w:ilvl="7" w:tplc="280A0003" w:tentative="1">
+      <w:start w:val="1"/>
+      <w:numFmt w:val="bullet"/>
+      <w:lvlText w:val="o"/>
+      <w:lvlJc w:val="left"/>
+      <w:pPr>
+        <w:ind w:left="8660" w:hanging="360"/>
+      </w:pPr>
+      <w:rPr>
+        <w:rFonts w:ascii="Courier New" w:hAnsi="Courier New" w:cs="Courier New" w:hint="default"/>
+      </w:rPr>
+    </w:lvl>
+    <w:lvl w:ilvl="8" w:tplc="280A0005" w:tentative="1">
+      <w:start w:val="1"/>
+      <w:numFmt w:val="bullet"/>
+      <w:lvlText w:val=""/>
+      <w:lvlJc w:val="left"/>
+      <w:pPr>
+        <w:ind w:left="9380" w:hanging="360"/>
+      </w:pPr>
+      <w:rPr>
+        <w:rFonts w:ascii="Wingdings" w:hAnsi="Wingdings" w:hint="default"/>
+      </w:rPr>
+    </w:lvl>
+  </w:abstractNum>
+  <w:abstractNum w:abstractNumId="13" w15:restartNumberingAfterBreak="0">
+    <w:nsid w:val="65802306"/>
+    <w:multiLevelType w:val="hybridMultilevel"/>
+    <w:tmpl w:val="B2BC5602"/>
+    <w:lvl w:ilvl="0" w:tplc="280A000D">
+      <w:start w:val="1"/>
+      <w:numFmt w:val="bullet"/>
+      <w:lvlText w:val=""/>
+      <w:lvlJc w:val="left"/>
+      <w:pPr>
+        <w:ind w:left="3600" w:hanging="360"/>
+      </w:pPr>
+      <w:rPr>
+        <w:rFonts w:ascii="Wingdings" w:hAnsi="Wingdings" w:hint="default"/>
+      </w:rPr>
+    </w:lvl>
+    <w:lvl w:ilvl="1" w:tplc="280A0003" w:tentative="1">
+      <w:start w:val="1"/>
+      <w:numFmt w:val="bullet"/>
+      <w:lvlText w:val="o"/>
+      <w:lvlJc w:val="left"/>
+      <w:pPr>
+        <w:ind w:left="4320" w:hanging="360"/>
+      </w:pPr>
+      <w:rPr>
+        <w:rFonts w:ascii="Courier New" w:hAnsi="Courier New" w:cs="Courier New" w:hint="default"/>
+      </w:rPr>
+    </w:lvl>
+    <w:lvl w:ilvl="2" w:tplc="280A0005" w:tentative="1">
+      <w:start w:val="1"/>
+      <w:numFmt w:val="bullet"/>
+      <w:lvlText w:val=""/>
+      <w:lvlJc w:val="left"/>
+      <w:pPr>
+        <w:ind w:left="5040" w:hanging="360"/>
+      </w:pPr>
+      <w:rPr>
+        <w:rFonts w:ascii="Wingdings" w:hAnsi="Wingdings" w:hint="default"/>
+      </w:rPr>
+    </w:lvl>
+    <w:lvl w:ilvl="3" w:tplc="280A0001" w:tentative="1">
+      <w:start w:val="1"/>
+      <w:numFmt w:val="bullet"/>
+      <w:lvlText w:val=""/>
+      <w:lvlJc w:val="left"/>
+      <w:pPr>
+        <w:ind w:left="5760" w:hanging="360"/>
+      </w:pPr>
+      <w:rPr>
+        <w:rFonts w:ascii="Symbol" w:hAnsi="Symbol" w:hint="default"/>
+      </w:rPr>
+    </w:lvl>
+    <w:lvl w:ilvl="4" w:tplc="280A0003" w:tentative="1">
+      <w:start w:val="1"/>
+      <w:numFmt w:val="bullet"/>
+      <w:lvlText w:val="o"/>
+      <w:lvlJc w:val="left"/>
+      <w:pPr>
+        <w:ind w:left="6480" w:hanging="360"/>
+      </w:pPr>
+      <w:rPr>
+        <w:rFonts w:ascii="Courier New" w:hAnsi="Courier New" w:cs="Courier New" w:hint="default"/>
+      </w:rPr>
+    </w:lvl>
+    <w:lvl w:ilvl="5" w:tplc="280A0005" w:tentative="1">
+      <w:start w:val="1"/>
+      <w:numFmt w:val="bullet"/>
+      <w:lvlText w:val=""/>
+      <w:lvlJc w:val="left"/>
+      <w:pPr>
+        <w:ind w:left="7200" w:hanging="360"/>
+      </w:pPr>
+      <w:rPr>
+        <w:rFonts w:ascii="Wingdings" w:hAnsi="Wingdings" w:hint="default"/>
+      </w:rPr>
+    </w:lvl>
+    <w:lvl w:ilvl="6" w:tplc="280A0001" w:tentative="1">
+      <w:start w:val="1"/>
+      <w:numFmt w:val="bullet"/>
+      <w:lvlText w:val=""/>
+      <w:lvlJc w:val="left"/>
+      <w:pPr>
+        <w:ind w:left="7920" w:hanging="360"/>
+      </w:pPr>
+      <w:rPr>
+        <w:rFonts w:ascii="Symbol" w:hAnsi="Symbol" w:hint="default"/>
+      </w:rPr>
+    </w:lvl>
+    <w:lvl w:ilvl="7" w:tplc="280A0003" w:tentative="1">
+      <w:start w:val="1"/>
+      <w:numFmt w:val="bullet"/>
+      <w:lvlText w:val="o"/>
+      <w:lvlJc w:val="left"/>
+      <w:pPr>
+        <w:ind w:left="8640" w:hanging="360"/>
+      </w:pPr>
+      <w:rPr>
+        <w:rFonts w:ascii="Courier New" w:hAnsi="Courier New" w:cs="Courier New" w:hint="default"/>
+      </w:rPr>
+    </w:lvl>
+    <w:lvl w:ilvl="8" w:tplc="280A0005" w:tentative="1">
+      <w:start w:val="1"/>
+      <w:numFmt w:val="bullet"/>
+      <w:lvlText w:val=""/>
+      <w:lvlJc w:val="left"/>
+      <w:pPr>
+        <w:ind w:left="9360" w:hanging="360"/>
+      </w:pPr>
+      <w:rPr>
+        <w:rFonts w:ascii="Wingdings" w:hAnsi="Wingdings" w:hint="default"/>
+      </w:rPr>
+    </w:lvl>
+  </w:abstractNum>
+  <w:abstractNum w:abstractNumId="14" w15:restartNumberingAfterBreak="0">
     <w:nsid w:val="679D4CCD"/>
     <w:multiLevelType w:val="multilevel"/>
     <w:tmpl w:val="2D28AE9C"/>
@@ -14708,7 +17256,7 @@
       </w:rPr>
     </w:lvl>
   </w:abstractNum>
-  <w:abstractNum w:abstractNumId="10" w15:restartNumberingAfterBreak="0">
+  <w:abstractNum w:abstractNumId="15" w15:restartNumberingAfterBreak="0">
     <w:nsid w:val="6E021BB9"/>
     <w:multiLevelType w:val="hybridMultilevel"/>
     <w:tmpl w:val="6C28A500"/>
@@ -14824,7 +17372,7 @@
       </w:rPr>
     </w:lvl>
   </w:abstractNum>
-  <w:abstractNum w:abstractNumId="11" w15:restartNumberingAfterBreak="0">
+  <w:abstractNum w:abstractNumId="16" w15:restartNumberingAfterBreak="0">
     <w:nsid w:val="6FA60048"/>
     <w:multiLevelType w:val="multilevel"/>
     <w:tmpl w:val="D64009FC"/>
@@ -14938,46 +17486,61 @@
     </w:lvl>
   </w:abstractNum>
   <w:num w:numId="1">
-    <w:abstractNumId w:val="4"/>
+    <w:abstractNumId w:val="7"/>
   </w:num>
   <w:num w:numId="2">
-    <w:abstractNumId w:val="10"/>
+    <w:abstractNumId w:val="15"/>
   </w:num>
   <w:num w:numId="3">
-    <w:abstractNumId w:val="5"/>
+    <w:abstractNumId w:val="8"/>
   </w:num>
   <w:num w:numId="4">
-    <w:abstractNumId w:val="3"/>
+    <w:abstractNumId w:val="6"/>
   </w:num>
   <w:num w:numId="5">
     <w:abstractNumId w:val="0"/>
   </w:num>
   <w:num w:numId="6">
+    <w:abstractNumId w:val="2"/>
+  </w:num>
+  <w:num w:numId="7">
+    <w:abstractNumId w:val="3"/>
+  </w:num>
+  <w:num w:numId="8">
+    <w:abstractNumId w:val="14"/>
+  </w:num>
+  <w:num w:numId="9">
+    <w:abstractNumId w:val="11"/>
+  </w:num>
+  <w:num w:numId="10">
+    <w:abstractNumId w:val="16"/>
+  </w:num>
+  <w:num w:numId="11">
+    <w:abstractNumId w:val="10"/>
+  </w:num>
+  <w:num w:numId="12">
+    <w:abstractNumId w:val="9"/>
+  </w:num>
+  <w:num w:numId="13">
     <w:abstractNumId w:val="1"/>
   </w:num>
-  <w:num w:numId="7">
-    <w:abstractNumId w:val="2"/>
+  <w:num w:numId="14">
+    <w:abstractNumId w:val="5"/>
   </w:num>
-  <w:num w:numId="8">
-    <w:abstractNumId w:val="9"/>
+  <w:num w:numId="15">
+    <w:abstractNumId w:val="13"/>
   </w:num>
-  <w:num w:numId="9">
-    <w:abstractNumId w:val="8"/>
+  <w:num w:numId="16">
+    <w:abstractNumId w:val="12"/>
   </w:num>
-  <w:num w:numId="10">
-    <w:abstractNumId w:val="11"/>
-  </w:num>
-  <w:num w:numId="11">
-    <w:abstractNumId w:val="7"/>
-  </w:num>
-  <w:num w:numId="12">
-    <w:abstractNumId w:val="6"/>
+  <w:num w:numId="17">
+    <w:abstractNumId w:val="4"/>
   </w:num>
 </w:numbering>
 </file>
 
 <file path=word/styles.xml><?xml version="1.0" encoding="utf-8"?>
-<w:styles xmlns:mc="http://schemas.openxmlformats.org/markup-compatibility/2006" xmlns:r="http://schemas.openxmlformats.org/officeDocument/2006/relationships" xmlns:w="http://schemas.openxmlformats.org/wordprocessingml/2006/main" xmlns:w14="http://schemas.microsoft.com/office/word/2010/wordml" xmlns:w15="http://schemas.microsoft.com/office/word/2012/wordml" xmlns:w16se="http://schemas.microsoft.com/office/word/2015/wordml/symex" mc:Ignorable="w14 w15 w16se">
+<w:styles xmlns:mc="http://schemas.openxmlformats.org/markup-compatibility/2006" xmlns:r="http://schemas.openxmlformats.org/officeDocument/2006/relationships" xmlns:w="http://schemas.openxmlformats.org/wordprocessingml/2006/main" xmlns:w14="http://schemas.microsoft.com/office/word/2010/wordml" xmlns:w15="http://schemas.microsoft.com/office/word/2012/wordml" mc:Ignorable="w14 w15">
   <w:docDefaults>
     <w:rPrDefault>
       <w:rPr>
@@ -15062,7 +17625,7 @@
     <w:lsdException w:name="Closing" w:semiHidden="1" w:unhideWhenUsed="1"/>
     <w:lsdException w:name="Signature" w:semiHidden="1" w:unhideWhenUsed="1"/>
     <w:lsdException w:name="Default Paragraph Font" w:semiHidden="1" w:uiPriority="1" w:unhideWhenUsed="1"/>
-    <w:lsdException w:name="Body Text" w:semiHidden="1" w:unhideWhenUsed="1"/>
+    <w:lsdException w:name="Body Text" w:semiHidden="1" w:uiPriority="1" w:unhideWhenUsed="1" w:qFormat="1"/>
     <w:lsdException w:name="Body Text Indent" w:semiHidden="1" w:unhideWhenUsed="1"/>
     <w:lsdException w:name="List Continue" w:semiHidden="1" w:unhideWhenUsed="1"/>
     <w:lsdException w:name="List Continue 2" w:semiHidden="1" w:unhideWhenUsed="1"/>
@@ -15527,7 +18090,7 @@
       <w:szCs w:val="24"/>
     </w:rPr>
   </w:style>
-  <w:style w:type="paragraph" w:styleId="Ttulo">
+  <w:style w:type="paragraph" w:styleId="Puesto">
     <w:name w:val="Title"/>
     <w:basedOn w:val="Normal"/>
     <w:uiPriority w:val="10"/>
@@ -15561,7 +18124,7 @@
       <w:ind w:left="107"/>
     </w:pPr>
   </w:style>
-  <w:style w:type="paragraph" w:styleId="TtuloTDC">
+  <w:style w:type="paragraph" w:styleId="TtulodeTDC">
     <w:name w:val="TOC Heading"/>
     <w:basedOn w:val="Ttulo1"/>
     <w:next w:val="Normal"/>

</xml_diff>

<commit_message>
Modificacion del documento de arquitectura
</commit_message>
<xml_diff>
--- a/desarrollo/FRSIAAATR/Análisis/FRSIAAATR_DA.docx
+++ b/desarrollo/FRSIAAATR/Análisis/FRSIAAATR_DA.docx
@@ -574,7 +574,7 @@
         <mc:AlternateContent>
           <mc:Choice Requires="wps">
             <w:drawing>
-              <wp:anchor distT="0" distB="0" distL="0" distR="0" simplePos="0" relativeHeight="487589888" behindDoc="1" locked="0" layoutInCell="1" allowOverlap="1" wp14:anchorId="1621DCD5" wp14:editId="286D1C29">
+              <wp:anchor distT="0" distB="0" distL="0" distR="0" simplePos="0" relativeHeight="487589888" behindDoc="1" locked="0" layoutInCell="1" allowOverlap="1" wp14:anchorId="1621DCD5" wp14:editId="41FFB7A1">
                 <wp:simplePos x="0" y="0"/>
                 <wp:positionH relativeFrom="page">
                   <wp:posOffset>896620</wp:posOffset>
@@ -585,7 +585,7 @@
                 <wp:extent cx="5981065" cy="18415"/>
                 <wp:effectExtent l="0" t="0" r="0" b="0"/>
                 <wp:wrapTopAndBottom/>
-                <wp:docPr id="19" name="Rectangle 6"/>
+                <wp:docPr id="22" name="Rectangle 6"/>
                 <wp:cNvGraphicFramePr>
                   <a:graphicFrameLocks xmlns:a="http://schemas.openxmlformats.org/drawingml/2006/main"/>
                 </wp:cNvGraphicFramePr>
@@ -639,7 +639,7 @@
           </mc:Choice>
           <mc:Fallback>
             <w:pict>
-              <v:rect w14:anchorId="5A3047A1" id="Rectangle 6" o:spid="_x0000_s1026" style="position:absolute;margin-left:70.6pt;margin-top:16.35pt;width:470.95pt;height:1.45pt;z-index:-15726592;visibility:visible;mso-wrap-style:square;mso-width-percent:0;mso-height-percent:0;mso-wrap-distance-left:0;mso-wrap-distance-top:0;mso-wrap-distance-right:0;mso-wrap-distance-bottom:0;mso-position-horizontal:absolute;mso-position-horizontal-relative:page;mso-position-vertical:absolute;mso-position-vertical-relative:text;mso-width-percent:0;mso-height-percent:0;mso-width-relative:page;mso-height-relative:page;v-text-anchor:top" o:gfxdata="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" fillcolor="black" stroked="f">
+              <v:rect w14:anchorId="496C5048" id="Rectangle 6" o:spid="_x0000_s1026" style="position:absolute;margin-left:70.6pt;margin-top:16.35pt;width:470.95pt;height:1.45pt;z-index:-15726592;visibility:visible;mso-wrap-style:square;mso-width-percent:0;mso-height-percent:0;mso-wrap-distance-left:0;mso-wrap-distance-top:0;mso-wrap-distance-right:0;mso-wrap-distance-bottom:0;mso-position-horizontal:absolute;mso-position-horizontal-relative:page;mso-position-vertical:absolute;mso-position-vertical-relative:text;mso-width-percent:0;mso-height-percent:0;mso-width-relative:page;mso-height-relative:page;v-text-anchor:top" o:gfxdata="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" fillcolor="black" stroked="f">
                 <w10:wrap type="topAndBottom" anchorx="page"/>
               </v:rect>
             </w:pict>
@@ -741,7 +741,7 @@
         <mc:AlternateContent>
           <mc:Choice Requires="wps">
             <w:drawing>
-              <wp:anchor distT="0" distB="0" distL="0" distR="0" simplePos="0" relativeHeight="487590400" behindDoc="1" locked="0" layoutInCell="1" allowOverlap="1" wp14:anchorId="2C21A322" wp14:editId="35F12A4D">
+              <wp:anchor distT="0" distB="0" distL="0" distR="0" simplePos="0" relativeHeight="487590400" behindDoc="1" locked="0" layoutInCell="1" allowOverlap="1" wp14:anchorId="2C21A322" wp14:editId="7DBFDE12">
                 <wp:simplePos x="0" y="0"/>
                 <wp:positionH relativeFrom="page">
                   <wp:posOffset>896620</wp:posOffset>
@@ -752,7 +752,7 @@
                 <wp:extent cx="5977890" cy="6350"/>
                 <wp:effectExtent l="0" t="0" r="0" b="0"/>
                 <wp:wrapTopAndBottom/>
-                <wp:docPr id="18" name="Rectangle 5"/>
+                <wp:docPr id="21" name="Rectangle 5"/>
                 <wp:cNvGraphicFramePr>
                   <a:graphicFrameLocks xmlns:a="http://schemas.openxmlformats.org/drawingml/2006/main"/>
                 </wp:cNvGraphicFramePr>
@@ -806,7 +806,7 @@
           </mc:Choice>
           <mc:Fallback>
             <w:pict>
-              <v:rect w14:anchorId="2F854F45" id="Rectangle 5" o:spid="_x0000_s1026" style="position:absolute;margin-left:70.6pt;margin-top:12pt;width:470.7pt;height:.5pt;z-index:-15726080;visibility:visible;mso-wrap-style:square;mso-width-percent:0;mso-height-percent:0;mso-wrap-distance-left:0;mso-wrap-distance-top:0;mso-wrap-distance-right:0;mso-wrap-distance-bottom:0;mso-position-horizontal:absolute;mso-position-horizontal-relative:page;mso-position-vertical:absolute;mso-position-vertical-relative:text;mso-width-percent:0;mso-height-percent:0;mso-width-relative:page;mso-height-relative:page;v-text-anchor:top" o:gfxdata="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" fillcolor="#4f81bc" stroked="f">
+              <v:rect w14:anchorId="75FE3271" id="Rectangle 5" o:spid="_x0000_s1026" style="position:absolute;margin-left:70.6pt;margin-top:12pt;width:470.7pt;height:.5pt;z-index:-15726080;visibility:visible;mso-wrap-style:square;mso-width-percent:0;mso-height-percent:0;mso-wrap-distance-left:0;mso-wrap-distance-top:0;mso-wrap-distance-right:0;mso-wrap-distance-bottom:0;mso-position-horizontal:absolute;mso-position-horizontal-relative:page;mso-position-vertical:absolute;mso-position-vertical-relative:text;mso-width-percent:0;mso-height-percent:0;mso-width-relative:page;mso-height-relative:page;v-text-anchor:top" o:gfxdata="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" fillcolor="#4f81bc" stroked="f">
                 <w10:wrap type="topAndBottom" anchorx="page"/>
               </v:rect>
             </w:pict>
@@ -1807,7 +1807,6 @@
           <w:docPartUnique/>
         </w:docPartObj>
       </w:sdtPr>
-      <w:sdtEndPr/>
       <w:sdtContent>
         <w:p>
           <w:pPr>
@@ -3960,100 +3959,6 @@
     </w:p>
     <w:p>
       <w:pPr>
-        <w:spacing w:line="360" w:lineRule="auto"/>
-        <w:rPr>
-          <w:sz w:val="24"/>
-        </w:rPr>
-      </w:pPr>
-    </w:p>
-    <w:p>
-      <w:pPr>
-        <w:rPr>
-          <w:sz w:val="24"/>
-        </w:rPr>
-      </w:pPr>
-    </w:p>
-    <w:p>
-      <w:pPr>
-        <w:rPr>
-          <w:sz w:val="24"/>
-        </w:rPr>
-      </w:pPr>
-    </w:p>
-    <w:p>
-      <w:pPr>
-        <w:rPr>
-          <w:sz w:val="24"/>
-        </w:rPr>
-      </w:pPr>
-    </w:p>
-    <w:p>
-      <w:pPr>
-        <w:rPr>
-          <w:sz w:val="24"/>
-        </w:rPr>
-      </w:pPr>
-    </w:p>
-    <w:p>
-      <w:pPr>
-        <w:rPr>
-          <w:sz w:val="24"/>
-        </w:rPr>
-      </w:pPr>
-    </w:p>
-    <w:p>
-      <w:pPr>
-        <w:rPr>
-          <w:sz w:val="24"/>
-        </w:rPr>
-      </w:pPr>
-    </w:p>
-    <w:p>
-      <w:pPr>
-        <w:rPr>
-          <w:sz w:val="24"/>
-        </w:rPr>
-      </w:pPr>
-    </w:p>
-    <w:p>
-      <w:pPr>
-        <w:tabs>
-          <w:tab w:val="left" w:pos="2655"/>
-        </w:tabs>
-        <w:rPr>
-          <w:sz w:val="24"/>
-        </w:rPr>
-      </w:pPr>
-      <w:r>
-        <w:rPr>
-          <w:sz w:val="24"/>
-        </w:rPr>
-        <w:tab/>
-      </w:r>
-    </w:p>
-    <w:p>
-      <w:pPr>
-        <w:tabs>
-          <w:tab w:val="left" w:pos="2655"/>
-        </w:tabs>
-        <w:rPr>
-          <w:sz w:val="24"/>
-        </w:rPr>
-        <w:sectPr>
-          <w:pgSz w:w="12240" w:h="15840"/>
-          <w:pgMar w:top="1580" w:right="300" w:bottom="1200" w:left="760" w:header="727" w:footer="922" w:gutter="0"/>
-          <w:cols w:space="720"/>
-        </w:sectPr>
-      </w:pPr>
-      <w:r>
-        <w:rPr>
-          <w:sz w:val="24"/>
-        </w:rPr>
-        <w:tab/>
-      </w:r>
-    </w:p>
-    <w:p>
-      <w:pPr>
         <w:pStyle w:val="Textoindependiente"/>
         <w:spacing w:before="8"/>
       </w:pPr>
@@ -5335,84 +5240,6 @@
           </w:p>
         </w:tc>
       </w:tr>
-      <w:tr>
-        <w:trPr>
-          <w:trHeight w:val="828"/>
-        </w:trPr>
-        <w:tc>
-          <w:tcPr>
-            <w:tcW w:w="1099" w:type="dxa"/>
-          </w:tcPr>
-          <w:p>
-            <w:pPr>
-              <w:pStyle w:val="TableParagraph"/>
-              <w:spacing w:line="275" w:lineRule="exact"/>
-              <w:ind w:left="105"/>
-              <w:rPr>
-                <w:sz w:val="24"/>
-              </w:rPr>
-            </w:pPr>
-          </w:p>
-        </w:tc>
-        <w:tc>
-          <w:tcPr>
-            <w:tcW w:w="8051" w:type="dxa"/>
-          </w:tcPr>
-          <w:p>
-            <w:pPr>
-              <w:pStyle w:val="TableParagraph"/>
-              <w:spacing w:line="275" w:lineRule="exact"/>
-              <w:rPr>
-                <w:sz w:val="24"/>
-              </w:rPr>
-            </w:pPr>
-          </w:p>
-        </w:tc>
-      </w:tr>
-      <w:tr>
-        <w:trPr>
-          <w:trHeight w:val="827"/>
-        </w:trPr>
-        <w:tc>
-          <w:tcPr>
-            <w:tcW w:w="1099" w:type="dxa"/>
-          </w:tcPr>
-          <w:p>
-            <w:pPr>
-              <w:pStyle w:val="TableParagraph"/>
-              <w:spacing w:line="275" w:lineRule="exact"/>
-              <w:ind w:left="0"/>
-              <w:rPr>
-                <w:sz w:val="24"/>
-              </w:rPr>
-            </w:pPr>
-          </w:p>
-        </w:tc>
-        <w:tc>
-          <w:tcPr>
-            <w:tcW w:w="8051" w:type="dxa"/>
-          </w:tcPr>
-          <w:p>
-            <w:pPr>
-              <w:pStyle w:val="TableParagraph"/>
-              <w:spacing w:line="275" w:lineRule="exact"/>
-              <w:rPr>
-                <w:sz w:val="24"/>
-              </w:rPr>
-            </w:pPr>
-          </w:p>
-          <w:p>
-            <w:pPr>
-              <w:pStyle w:val="TableParagraph"/>
-              <w:spacing w:line="275" w:lineRule="exact"/>
-              <w:ind w:left="0"/>
-              <w:rPr>
-                <w:sz w:val="24"/>
-              </w:rPr>
-            </w:pPr>
-          </w:p>
-        </w:tc>
-      </w:tr>
     </w:tbl>
     <w:p>
       <w:pPr>
@@ -5928,7 +5755,19 @@
               <w:rPr>
                 <w:sz w:val="24"/>
               </w:rPr>
-              <w:t>La interfaz gráfica para el administrador de RR.HH debe ser entendible ante las</w:t>
+              <w:t xml:space="preserve">La interfaz gráfica para el administrador de </w:t>
+            </w:r>
+            <w:r>
+              <w:rPr>
+                <w:sz w:val="24"/>
+              </w:rPr>
+              <w:t>RR. HH</w:t>
+            </w:r>
+            <w:r>
+              <w:rPr>
+                <w:sz w:val="24"/>
+              </w:rPr>
+              <w:t xml:space="preserve"> debe ser entendible ante las</w:t>
             </w:r>
           </w:p>
           <w:p>
@@ -6187,7 +6026,13 @@
       <w:bookmarkStart w:id="6" w:name="_bookmark6"/>
       <w:bookmarkEnd w:id="6"/>
       <w:r>
-        <w:t>Escenarios de tributos de calidad</w:t>
+        <w:t xml:space="preserve">Escenarios de </w:t>
+      </w:r>
+      <w:r>
+        <w:t>a</w:t>
+      </w:r>
+      <w:r>
+        <w:t>tributos de calidad</w:t>
       </w:r>
       <w:r>
         <w:rPr>
@@ -7536,7 +7381,13 @@
               <w:rPr>
                 <w:sz w:val="24"/>
               </w:rPr>
-              <w:t>Escenario de Usuabilidad</w:t>
+              <w:t>Escenario de Us</w:t>
+            </w:r>
+            <w:r>
+              <w:rPr>
+                <w:sz w:val="24"/>
+              </w:rPr>
+              <w:t>abilidad</w:t>
             </w:r>
           </w:p>
         </w:tc>
@@ -7866,7 +7717,13 @@
               <w:rPr>
                 <w:sz w:val="24"/>
               </w:rPr>
-              <w:t>Usuabilidad</w:t>
+              <w:t>Us</w:t>
+            </w:r>
+            <w:r>
+              <w:rPr>
+                <w:sz w:val="24"/>
+              </w:rPr>
+              <w:t>abilidad</w:t>
             </w:r>
           </w:p>
         </w:tc>
@@ -7994,7 +7851,13 @@
               <w:rPr>
                 <w:sz w:val="24"/>
               </w:rPr>
-              <w:t>Modulos anexados al área de RR.HH.</w:t>
+              <w:t>Módulos</w:t>
+            </w:r>
+            <w:r>
+              <w:rPr>
+                <w:sz w:val="24"/>
+              </w:rPr>
+              <w:t xml:space="preserve"> anexados al área de RR.HH.</w:t>
             </w:r>
           </w:p>
         </w:tc>
@@ -8129,7 +7992,13 @@
               <w:rPr>
                 <w:sz w:val="24"/>
               </w:rPr>
-              <w:t>Servidor Cental</w:t>
+              <w:t xml:space="preserve">Servidor </w:t>
+            </w:r>
+            <w:r>
+              <w:rPr>
+                <w:sz w:val="24"/>
+              </w:rPr>
+              <w:t>Central</w:t>
             </w:r>
           </w:p>
         </w:tc>
@@ -8364,7 +8233,16 @@
         <w:ind w:left="1388" w:right="1128"/>
       </w:pPr>
       <w:r>
-        <w:t>En este apartado, se presentará la arquitectura del Módulo de Recursos Humanos como parte del Sistema Taxi Monterrico, con el que va a interactuar y los módulos con los que está conectado</w:t>
+        <w:t xml:space="preserve">En este apartado, se presentará la arquitectura del </w:t>
+      </w:r>
+      <w:r>
+        <w:t>Sistema de reconocimiento facial para la identificación de postulantes en el acceso de resultados del examen de admisión UNMSM</w:t>
+      </w:r>
+      <w:r>
+        <w:t xml:space="preserve">, </w:t>
+      </w:r>
+      <w:r>
+        <w:t>con el que interactuarán los usuarios y administradores:</w:t>
       </w:r>
     </w:p>
     <w:p>
@@ -8386,21 +8264,14 @@
       <w:r>
         <w:rPr>
           <w:noProof/>
+          <w:sz w:val="18"/>
           <w:lang w:val="es-PE" w:eastAsia="es-PE"/>
         </w:rPr>
         <w:drawing>
-          <wp:anchor distT="0" distB="0" distL="0" distR="0" simplePos="0" relativeHeight="9" behindDoc="0" locked="0" layoutInCell="1" allowOverlap="1" wp14:anchorId="217C1B55" wp14:editId="31314666">
-            <wp:simplePos x="0" y="0"/>
-            <wp:positionH relativeFrom="page">
-              <wp:posOffset>554990</wp:posOffset>
-            </wp:positionH>
-            <wp:positionV relativeFrom="paragraph">
-              <wp:posOffset>158937</wp:posOffset>
-            </wp:positionV>
-            <wp:extent cx="6670375" cy="4108037"/>
+          <wp:inline distT="0" distB="0" distL="0" distR="0" wp14:anchorId="4170A006" wp14:editId="3EDDE10D">
+            <wp:extent cx="7099300" cy="3841115"/>
             <wp:effectExtent l="0" t="0" r="0" b="0"/>
-            <wp:wrapTopAndBottom/>
-            <wp:docPr id="7" name="image4.png"/>
+            <wp:docPr id="9" name="Imagen 9"/>
             <wp:cNvGraphicFramePr>
               <a:graphicFrameLocks xmlns:a="http://schemas.openxmlformats.org/drawingml/2006/main" noChangeAspect="1"/>
             </wp:cNvGraphicFramePr>
@@ -8408,28 +8279,41 @@
               <a:graphicData uri="http://schemas.openxmlformats.org/drawingml/2006/picture">
                 <pic:pic xmlns:pic="http://schemas.openxmlformats.org/drawingml/2006/picture">
                   <pic:nvPicPr>
-                    <pic:cNvPr id="8" name="image4.png"/>
+                    <pic:cNvPr id="9" name="Arquitectura de Software.png"/>
                     <pic:cNvPicPr/>
                   </pic:nvPicPr>
-                  <pic:blipFill>
-                    <a:blip r:embed="rId12" cstate="print"/>
-                    <a:stretch>
-                      <a:fillRect/>
-                    </a:stretch>
+                  <pic:blipFill rotWithShape="1">
+                    <a:blip r:embed="rId12">
+                      <a:extLst>
+                        <a:ext uri="{28A0092B-C50C-407E-A947-70E740481C1C}">
+                          <a14:useLocalDpi xmlns:a14="http://schemas.microsoft.com/office/drawing/2010/main" val="0"/>
+                        </a:ext>
+                      </a:extLst>
+                    </a:blip>
+                    <a:srcRect t="3817"/>
+                    <a:stretch/>
                   </pic:blipFill>
-                  <pic:spPr>
+                  <pic:spPr bwMode="auto">
                     <a:xfrm>
                       <a:off x="0" y="0"/>
-                      <a:ext cx="6670375" cy="4108037"/>
+                      <a:ext cx="7099300" cy="3841115"/>
                     </a:xfrm>
                     <a:prstGeom prst="rect">
                       <a:avLst/>
                     </a:prstGeom>
+                    <a:ln>
+                      <a:noFill/>
+                    </a:ln>
+                    <a:extLst>
+                      <a:ext uri="{53640926-AAD7-44D8-BBD7-CCE9431645EC}">
+                        <a14:shadowObscured xmlns:a14="http://schemas.microsoft.com/office/drawing/2010/main"/>
+                      </a:ext>
+                    </a:extLst>
                   </pic:spPr>
                 </pic:pic>
               </a:graphicData>
             </a:graphic>
-          </wp:anchor>
+          </wp:inline>
         </w:drawing>
       </w:r>
     </w:p>
@@ -8518,7 +8402,16 @@
         <w:ind w:left="1400" w:right="1128"/>
       </w:pPr>
       <w:r>
-        <w:t>En esta sección, se especificará las herramientas que se utilizaron para el desarrollo del módulo de Recursos Humanos de la ERP:</w:t>
+        <w:t>En esta sección, se especificará las herramientas que se ut</w:t>
+      </w:r>
+      <w:r>
+        <w:t xml:space="preserve">ilizaron para el desarrollo del </w:t>
+      </w:r>
+      <w:r>
+        <w:t>Sistema de reconocimiento facial para la identificación de postulantes en el acceso de resultados del examen de admisión UNMSM</w:t>
+      </w:r>
+      <w:r>
+        <w:t xml:space="preserve">: </w:t>
       </w:r>
     </w:p>
     <w:p>
@@ -8540,11 +8433,11 @@
         <w:tabs>
           <w:tab w:val="left" w:pos="1814"/>
         </w:tabs>
-        <w:spacing w:line="360" w:lineRule="auto"/>
+        <w:spacing w:before="1" w:line="360" w:lineRule="auto"/>
         <w:ind w:right="1137"/>
         <w:jc w:val="both"/>
         <w:rPr>
-          <w:sz w:val="24"/>
+          <w:sz w:val="36"/>
         </w:rPr>
       </w:pPr>
       <w:r>
@@ -8552,19 +8445,60 @@
           <w:b/>
           <w:sz w:val="24"/>
         </w:rPr>
-        <w:t xml:space="preserve">Odoo  12:  </w:t>
-      </w:r>
-      <w:r>
-        <w:rPr>
+        <w:t>Node.js</w:t>
+      </w:r>
+      <w:r>
+        <w:rPr>
+          <w:b/>
           <w:sz w:val="24"/>
         </w:rPr>
-        <w:t>También  fue  conocido  como OpenERP y  TinyERP,  es  un  sistema   de ERP integrado de código abierto actualmente producido por la empresa belga Odoo S.A.</w:t>
-      </w:r>
-    </w:p>
-    <w:p>
-      <w:pPr>
-        <w:pStyle w:val="Textoindependiente"/>
-        <w:spacing w:before="1"/>
+        <w:t xml:space="preserve">:  </w:t>
+      </w:r>
+      <w:r>
+        <w:rPr>
+          <w:sz w:val="24"/>
+        </w:rPr>
+        <w:t>Es u</w:t>
+      </w:r>
+      <w:r>
+        <w:rPr>
+          <w:sz w:val="24"/>
+          <w:szCs w:val="24"/>
+          <w:shd w:val="clear" w:color="auto" w:fill="FFFFFF"/>
+        </w:rPr>
+        <w:t>n entorno en tiempo de ejecución multiplataforma, de código abierto, para la capa del servidor (pero no limitándose a ello) basado en el lenguaje de programación </w:t>
+      </w:r>
+      <w:hyperlink r:id="rId13" w:tooltip="JavaScript" w:history="1">
+        <w:r>
+          <w:rPr>
+            <w:rStyle w:val="Hipervnculo"/>
+            <w:color w:val="auto"/>
+            <w:sz w:val="24"/>
+            <w:szCs w:val="24"/>
+            <w:u w:val="none"/>
+            <w:shd w:val="clear" w:color="auto" w:fill="FFFFFF"/>
+          </w:rPr>
+          <w:t>JavaScript</w:t>
+        </w:r>
+      </w:hyperlink>
+      <w:r>
+        <w:rPr>
+          <w:sz w:val="24"/>
+          <w:szCs w:val="24"/>
+          <w:shd w:val="clear" w:color="auto" w:fill="FFFFFF"/>
+        </w:rPr>
+        <w:t>, asíncrono.</w:t>
+      </w:r>
+    </w:p>
+    <w:p>
+      <w:pPr>
+        <w:pStyle w:val="Prrafodelista"/>
+        <w:tabs>
+          <w:tab w:val="left" w:pos="1814"/>
+        </w:tabs>
+        <w:spacing w:before="1" w:line="360" w:lineRule="auto"/>
+        <w:ind w:left="1813" w:right="1137" w:firstLine="0"/>
+        <w:jc w:val="both"/>
         <w:rPr>
           <w:sz w:val="36"/>
         </w:rPr>
@@ -8592,7 +8526,14 @@
           <w:b/>
           <w:sz w:val="24"/>
         </w:rPr>
-        <w:t xml:space="preserve">PostgreSQL 10.0: </w:t>
+        <w:t>MySQL Workbench 8.0</w:t>
+      </w:r>
+      <w:r>
+        <w:rPr>
+          <w:b/>
+          <w:sz w:val="24"/>
+        </w:rPr>
+        <w:t xml:space="preserve">: </w:t>
       </w:r>
       <w:r>
         <w:rPr>
@@ -8605,7 +8546,19 @@
         <w:rPr>
           <w:sz w:val="24"/>
         </w:rPr>
-        <w:t>de gestión de bases de datos relacional orientado a  objetos y de código</w:t>
+        <w:t>de gestión de bases d</w:t>
+      </w:r>
+      <w:r>
+        <w:rPr>
+          <w:sz w:val="24"/>
+        </w:rPr>
+        <w:t xml:space="preserve">e datos relacional orientado a </w:t>
+      </w:r>
+      <w:r>
+        <w:rPr>
+          <w:sz w:val="24"/>
+        </w:rPr>
+        <w:t>objetos y de código</w:t>
       </w:r>
       <w:r>
         <w:rPr>
@@ -8623,18 +8576,9 @@
     </w:p>
     <w:p>
       <w:pPr>
-        <w:pStyle w:val="Textoindependiente"/>
-        <w:rPr>
-          <w:sz w:val="26"/>
-        </w:rPr>
-      </w:pPr>
-    </w:p>
-    <w:p>
-      <w:pPr>
-        <w:pStyle w:val="Textoindependiente"/>
-        <w:spacing w:before="2"/>
-        <w:rPr>
-          <w:sz w:val="27"/>
+        <w:pStyle w:val="Prrafodelista"/>
+        <w:rPr>
+          <w:sz w:val="24"/>
         </w:rPr>
       </w:pPr>
     </w:p>
@@ -8652,6 +8596,50 @@
         <w:ind w:right="1138"/>
         <w:jc w:val="both"/>
         <w:rPr>
+          <w:sz w:val="28"/>
+        </w:rPr>
+      </w:pPr>
+      <w:r>
+        <w:rPr>
+          <w:b/>
+          <w:color w:val="222222"/>
+          <w:sz w:val="24"/>
+          <w:shd w:val="clear" w:color="auto" w:fill="FFFFFF"/>
+        </w:rPr>
+        <w:t>Nginx:</w:t>
+      </w:r>
+      <w:r>
+        <w:rPr>
+          <w:color w:val="222222"/>
+          <w:sz w:val="24"/>
+          <w:shd w:val="clear" w:color="auto" w:fill="FFFFFF"/>
+        </w:rPr>
+        <w:t xml:space="preserve"> es un servidor web que también actúa como proxy y balanceador de carga. La estructura del software es asíncrona y controlada por eventos; lo cual permite el procesamiento de muchas solicitudes al mismo tiempo.</w:t>
+      </w:r>
+    </w:p>
+    <w:p>
+      <w:pPr>
+        <w:pStyle w:val="Textoindependiente"/>
+        <w:spacing w:before="2"/>
+        <w:rPr>
+          <w:sz w:val="27"/>
+        </w:rPr>
+      </w:pPr>
+    </w:p>
+    <w:p>
+      <w:pPr>
+        <w:pStyle w:val="Prrafodelista"/>
+        <w:numPr>
+          <w:ilvl w:val="2"/>
+          <w:numId w:val="4"/>
+        </w:numPr>
+        <w:tabs>
+          <w:tab w:val="left" w:pos="1814"/>
+        </w:tabs>
+        <w:spacing w:line="360" w:lineRule="auto"/>
+        <w:ind w:right="1138"/>
+        <w:jc w:val="both"/>
+        <w:rPr>
           <w:sz w:val="24"/>
         </w:rPr>
       </w:pPr>
@@ -8666,7 +8654,37 @@
         <w:rPr>
           <w:sz w:val="24"/>
         </w:rPr>
-        <w:t>Sistema operativo de código abierto para computadores,  compuesto  de  múltiple software  normalmente  distribuido  bajo  una licencia libre o de código</w:t>
+        <w:t>Sistema operativo de código abie</w:t>
+      </w:r>
+      <w:r>
+        <w:rPr>
+          <w:sz w:val="24"/>
+        </w:rPr>
+        <w:t xml:space="preserve">rto para computadores, </w:t>
+      </w:r>
+      <w:r>
+        <w:rPr>
+          <w:sz w:val="24"/>
+        </w:rPr>
+        <w:t>compuesto de múltiple</w:t>
+      </w:r>
+      <w:r>
+        <w:rPr>
+          <w:sz w:val="24"/>
+        </w:rPr>
+        <w:t xml:space="preserve"> </w:t>
+      </w:r>
+      <w:r>
+        <w:rPr>
+          <w:sz w:val="24"/>
+        </w:rPr>
+        <w:t xml:space="preserve">software normalmente distribuido bajo una </w:t>
+      </w:r>
+      <w:r>
+        <w:rPr>
+          <w:sz w:val="24"/>
+        </w:rPr>
+        <w:t>licencia libre o de código</w:t>
       </w:r>
       <w:r>
         <w:rPr>
@@ -8697,186 +8715,332 @@
           <w:sz w:val="20"/>
         </w:rPr>
       </w:pPr>
-    </w:p>
-    <w:p>
-      <w:pPr>
-        <w:pStyle w:val="Textoindependiente"/>
-        <w:rPr>
-          <w:sz w:val="20"/>
-        </w:rPr>
-      </w:pPr>
-    </w:p>
-    <w:p>
-      <w:pPr>
-        <w:pStyle w:val="Textoindependiente"/>
-        <w:spacing w:before="8"/>
-        <w:rPr>
-          <w:sz w:val="26"/>
-        </w:rPr>
-      </w:pPr>
       <w:r>
         <w:rPr>
           <w:noProof/>
           <w:lang w:val="es-PE" w:eastAsia="es-PE"/>
         </w:rPr>
-        <mc:AlternateContent>
-          <mc:Choice Requires="wpg">
-            <w:drawing>
-              <wp:anchor distT="0" distB="0" distL="0" distR="0" simplePos="0" relativeHeight="487592960" behindDoc="1" locked="0" layoutInCell="1" allowOverlap="1" wp14:anchorId="4A668B93" wp14:editId="45A2AA10">
-                <wp:simplePos x="0" y="0"/>
-                <wp:positionH relativeFrom="page">
-                  <wp:posOffset>1586230</wp:posOffset>
-                </wp:positionH>
-                <wp:positionV relativeFrom="paragraph">
-                  <wp:posOffset>219710</wp:posOffset>
-                </wp:positionV>
-                <wp:extent cx="5139055" cy="1530350"/>
-                <wp:effectExtent l="0" t="0" r="0" b="0"/>
-                <wp:wrapTopAndBottom/>
-                <wp:docPr id="12" name="Group 2"/>
-                <wp:cNvGraphicFramePr>
-                  <a:graphicFrameLocks xmlns:a="http://schemas.openxmlformats.org/drawingml/2006/main"/>
-                </wp:cNvGraphicFramePr>
-                <a:graphic xmlns:a="http://schemas.openxmlformats.org/drawingml/2006/main">
-                  <a:graphicData uri="http://schemas.microsoft.com/office/word/2010/wordprocessingGroup">
-                    <wpg:wgp>
-                      <wpg:cNvGrpSpPr>
-                        <a:grpSpLocks/>
-                      </wpg:cNvGrpSpPr>
-                      <wpg:grpSpPr bwMode="auto">
-                        <a:xfrm>
-                          <a:off x="0" y="0"/>
-                          <a:ext cx="5139055" cy="1530350"/>
-                          <a:chOff x="2498" y="346"/>
-                          <a:chExt cx="8093" cy="2410"/>
-                        </a:xfrm>
-                      </wpg:grpSpPr>
-                      <pic:pic xmlns:pic="http://schemas.openxmlformats.org/drawingml/2006/picture">
-                        <pic:nvPicPr>
-                          <pic:cNvPr id="14" name="Picture 4" descr="Resultado de imagen para odoo"/>
-                          <pic:cNvPicPr>
-                            <a:picLocks noChangeAspect="1" noChangeArrowheads="1"/>
-                          </pic:cNvPicPr>
-                        </pic:nvPicPr>
-                        <pic:blipFill>
-                          <a:blip r:embed="rId13">
-                            <a:extLst>
-                              <a:ext uri="{28A0092B-C50C-407E-A947-70E740481C1C}">
-                                <a14:useLocalDpi xmlns:a14="http://schemas.microsoft.com/office/drawing/2010/main" val="0"/>
-                              </a:ext>
-                            </a:extLst>
-                          </a:blip>
-                          <a:srcRect/>
-                          <a:stretch>
-                            <a:fillRect/>
-                          </a:stretch>
-                        </pic:blipFill>
-                        <pic:spPr bwMode="auto">
-                          <a:xfrm>
-                            <a:off x="2498" y="346"/>
-                            <a:ext cx="2691" cy="2410"/>
-                          </a:xfrm>
-                          <a:prstGeom prst="rect">
-                            <a:avLst/>
-                          </a:prstGeom>
-                          <a:noFill/>
-                          <a:extLst>
-                            <a:ext uri="{909E8E84-426E-40DD-AFC4-6F175D3DCCD1}">
-                              <a14:hiddenFill xmlns:a14="http://schemas.microsoft.com/office/drawing/2010/main">
-                                <a:solidFill>
-                                  <a:srgbClr val="FFFFFF"/>
-                                </a:solidFill>
-                              </a14:hiddenFill>
-                            </a:ext>
-                          </a:extLst>
-                        </pic:spPr>
-                      </pic:pic>
-                      <pic:pic xmlns:pic="http://schemas.openxmlformats.org/drawingml/2006/picture">
-                        <pic:nvPicPr>
-                          <pic:cNvPr id="16" name="Picture 3"/>
-                          <pic:cNvPicPr>
-                            <a:picLocks noChangeAspect="1" noChangeArrowheads="1"/>
-                          </pic:cNvPicPr>
-                        </pic:nvPicPr>
-                        <pic:blipFill>
-                          <a:blip r:embed="rId14">
-                            <a:extLst>
-                              <a:ext uri="{28A0092B-C50C-407E-A947-70E740481C1C}">
-                                <a14:useLocalDpi xmlns:a14="http://schemas.microsoft.com/office/drawing/2010/main" val="0"/>
-                              </a:ext>
-                            </a:extLst>
-                          </a:blip>
-                          <a:srcRect/>
-                          <a:stretch>
-                            <a:fillRect/>
-                          </a:stretch>
-                        </pic:blipFill>
-                        <pic:spPr bwMode="auto">
-                          <a:xfrm>
-                            <a:off x="5189" y="440"/>
-                            <a:ext cx="5402" cy="2316"/>
-                          </a:xfrm>
-                          <a:prstGeom prst="rect">
-                            <a:avLst/>
-                          </a:prstGeom>
-                          <a:noFill/>
-                          <a:extLst>
-                            <a:ext uri="{909E8E84-426E-40DD-AFC4-6F175D3DCCD1}">
-                              <a14:hiddenFill xmlns:a14="http://schemas.microsoft.com/office/drawing/2010/main">
-                                <a:solidFill>
-                                  <a:srgbClr val="FFFFFF"/>
-                                </a:solidFill>
-                              </a14:hiddenFill>
-                            </a:ext>
-                          </a:extLst>
-                        </pic:spPr>
-                      </pic:pic>
-                    </wpg:wgp>
-                  </a:graphicData>
-                </a:graphic>
-                <wp14:sizeRelH relativeFrom="page">
-                  <wp14:pctWidth>0</wp14:pctWidth>
-                </wp14:sizeRelH>
-                <wp14:sizeRelV relativeFrom="page">
-                  <wp14:pctHeight>0</wp14:pctHeight>
-                </wp14:sizeRelV>
-              </wp:anchor>
-            </w:drawing>
-          </mc:Choice>
-          <mc:Fallback>
-            <w:pict>
-              <v:group w14:anchorId="1B97DF85" id="Group 2" o:spid="_x0000_s1026" style="position:absolute;margin-left:124.9pt;margin-top:17.3pt;width:404.65pt;height:120.5pt;z-index:-15723520;mso-wrap-distance-left:0;mso-wrap-distance-right:0;mso-position-horizontal-relative:page" coordorigin="2498,346" coordsize="8093,2410" o:gfxdata="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">
-                <v:shapetype id="_x0000_t75" coordsize="21600,21600" o:spt="75" o:preferrelative="t" path="m@4@5l@4@11@9@11@9@5xe" filled="f" stroked="f">
-                  <v:stroke joinstyle="miter"/>
-                  <v:formulas>
-                    <v:f eqn="if lineDrawn pixelLineWidth 0"/>
-                    <v:f eqn="sum @0 1 0"/>
-                    <v:f eqn="sum 0 0 @1"/>
-                    <v:f eqn="prod @2 1 2"/>
-                    <v:f eqn="prod @3 21600 pixelWidth"/>
-                    <v:f eqn="prod @3 21600 pixelHeight"/>
-                    <v:f eqn="sum @0 0 1"/>
-                    <v:f eqn="prod @6 1 2"/>
-                    <v:f eqn="prod @7 21600 pixelWidth"/>
-                    <v:f eqn="sum @8 21600 0"/>
-                    <v:f eqn="prod @7 21600 pixelHeight"/>
-                    <v:f eqn="sum @10 21600 0"/>
-                  </v:formulas>
-                  <v:path o:extrusionok="f" gradientshapeok="t" o:connecttype="rect"/>
-                  <o:lock v:ext="edit" aspectratio="t"/>
-                </v:shapetype>
-                <v:shape id="Picture 4" o:spid="_x0000_s1027" type="#_x0000_t75" alt="Resultado de imagen para odoo" style="position:absolute;left:2498;top:346;width:2691;height:2410;visibility:visible;mso-wrap-style:square" o:gfxdata="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">
-                  <v:imagedata r:id="rId15" o:title="Resultado de imagen para odoo"/>
-                </v:shape>
-                <v:shape id="Picture 3" o:spid="_x0000_s1028" type="#_x0000_t75" style="position:absolute;left:5189;top:440;width:5402;height:2316;visibility:visible;mso-wrap-style:square" o:gfxdata="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">
-                  <v:imagedata r:id="rId16" o:title=""/>
-                </v:shape>
-                <w10:wrap type="topAndBottom" anchorx="page"/>
-              </v:group>
-            </w:pict>
-          </mc:Fallback>
-        </mc:AlternateContent>
-      </w:r>
+        <w:drawing>
+          <wp:anchor distT="0" distB="0" distL="114300" distR="114300" simplePos="0" relativeHeight="251665920" behindDoc="0" locked="0" layoutInCell="1" allowOverlap="1" wp14:anchorId="1A109AAA" wp14:editId="31BAAEBB">
+            <wp:simplePos x="0" y="0"/>
+            <wp:positionH relativeFrom="column">
+              <wp:posOffset>3851275</wp:posOffset>
+            </wp:positionH>
+            <wp:positionV relativeFrom="paragraph">
+              <wp:posOffset>11430</wp:posOffset>
+            </wp:positionV>
+            <wp:extent cx="948690" cy="894715"/>
+            <wp:effectExtent l="0" t="0" r="0" b="0"/>
+            <wp:wrapSquare wrapText="bothSides"/>
+            <wp:docPr id="8" name="Imagen 8" descr="Participa en la encuesta de &quot;experiencia Ubuntu&quot;"/>
+            <wp:cNvGraphicFramePr>
+              <a:graphicFrameLocks xmlns:a="http://schemas.openxmlformats.org/drawingml/2006/main" noChangeAspect="1"/>
+            </wp:cNvGraphicFramePr>
+            <a:graphic xmlns:a="http://schemas.openxmlformats.org/drawingml/2006/main">
+              <a:graphicData uri="http://schemas.openxmlformats.org/drawingml/2006/picture">
+                <pic:pic xmlns:pic="http://schemas.openxmlformats.org/drawingml/2006/picture">
+                  <pic:nvPicPr>
+                    <pic:cNvPr id="0" name="Picture 5" descr="Participa en la encuesta de &quot;experiencia Ubuntu&quot;"/>
+                    <pic:cNvPicPr>
+                      <a:picLocks noChangeAspect="1" noChangeArrowheads="1"/>
+                    </pic:cNvPicPr>
+                  </pic:nvPicPr>
+                  <pic:blipFill>
+                    <a:blip r:embed="rId14" cstate="print">
+                      <a:extLst>
+                        <a:ext uri="{28A0092B-C50C-407E-A947-70E740481C1C}">
+                          <a14:useLocalDpi xmlns:a14="http://schemas.microsoft.com/office/drawing/2010/main" val="0"/>
+                        </a:ext>
+                      </a:extLst>
+                    </a:blip>
+                    <a:srcRect/>
+                    <a:stretch>
+                      <a:fillRect/>
+                    </a:stretch>
+                  </pic:blipFill>
+                  <pic:spPr bwMode="auto">
+                    <a:xfrm>
+                      <a:off x="0" y="0"/>
+                      <a:ext cx="948690" cy="894715"/>
+                    </a:xfrm>
+                    <a:prstGeom prst="rect">
+                      <a:avLst/>
+                    </a:prstGeom>
+                    <a:noFill/>
+                    <a:ln>
+                      <a:noFill/>
+                    </a:ln>
+                  </pic:spPr>
+                </pic:pic>
+              </a:graphicData>
+            </a:graphic>
+            <wp14:sizeRelH relativeFrom="margin">
+              <wp14:pctWidth>0</wp14:pctWidth>
+            </wp14:sizeRelH>
+            <wp14:sizeRelV relativeFrom="margin">
+              <wp14:pctHeight>0</wp14:pctHeight>
+            </wp14:sizeRelV>
+          </wp:anchor>
+        </w:drawing>
+      </w:r>
+    </w:p>
+    <w:p>
+      <w:pPr>
+        <w:pStyle w:val="Textoindependiente"/>
+        <w:rPr>
+          <w:sz w:val="20"/>
+        </w:rPr>
+      </w:pPr>
+    </w:p>
+    <w:p>
+      <w:pPr>
+        <w:pStyle w:val="Textoindependiente"/>
+        <w:spacing w:before="8"/>
+        <w:jc w:val="center"/>
+        <w:rPr>
+          <w:sz w:val="26"/>
+        </w:rPr>
+      </w:pPr>
+      <w:r>
+        <w:rPr>
+          <w:noProof/>
+          <w:lang w:val="es-PE" w:eastAsia="es-PE"/>
+        </w:rPr>
+        <w:drawing>
+          <wp:anchor distT="0" distB="0" distL="114300" distR="114300" simplePos="0" relativeHeight="251653632" behindDoc="0" locked="0" layoutInCell="1" allowOverlap="1" wp14:anchorId="167F31D4" wp14:editId="03FEDDB7">
+            <wp:simplePos x="0" y="0"/>
+            <wp:positionH relativeFrom="column">
+              <wp:posOffset>755650</wp:posOffset>
+            </wp:positionH>
+            <wp:positionV relativeFrom="paragraph">
+              <wp:posOffset>19050</wp:posOffset>
+            </wp:positionV>
+            <wp:extent cx="1438275" cy="482600"/>
+            <wp:effectExtent l="0" t="0" r="0" b="0"/>
+            <wp:wrapSquare wrapText="bothSides"/>
+            <wp:docPr id="4" name="Imagen 4" descr="NGINX | High Performance Load Balancer, Web Server, &amp; Reverse Proxy"/>
+            <wp:cNvGraphicFramePr>
+              <a:graphicFrameLocks xmlns:a="http://schemas.openxmlformats.org/drawingml/2006/main" noChangeAspect="1"/>
+            </wp:cNvGraphicFramePr>
+            <a:graphic xmlns:a="http://schemas.openxmlformats.org/drawingml/2006/main">
+              <a:graphicData uri="http://schemas.openxmlformats.org/drawingml/2006/picture">
+                <pic:pic xmlns:pic="http://schemas.openxmlformats.org/drawingml/2006/picture">
+                  <pic:nvPicPr>
+                    <pic:cNvPr id="0" name="Picture 1" descr="NGINX | High Performance Load Balancer, Web Server, &amp; Reverse Proxy"/>
+                    <pic:cNvPicPr>
+                      <a:picLocks noChangeAspect="1" noChangeArrowheads="1"/>
+                    </pic:cNvPicPr>
+                  </pic:nvPicPr>
+                  <pic:blipFill>
+                    <a:blip r:embed="rId15" cstate="print">
+                      <a:extLst>
+                        <a:ext uri="{28A0092B-C50C-407E-A947-70E740481C1C}">
+                          <a14:useLocalDpi xmlns:a14="http://schemas.microsoft.com/office/drawing/2010/main" val="0"/>
+                        </a:ext>
+                      </a:extLst>
+                    </a:blip>
+                    <a:srcRect/>
+                    <a:stretch>
+                      <a:fillRect/>
+                    </a:stretch>
+                  </pic:blipFill>
+                  <pic:spPr bwMode="auto">
+                    <a:xfrm>
+                      <a:off x="0" y="0"/>
+                      <a:ext cx="1438275" cy="482600"/>
+                    </a:xfrm>
+                    <a:prstGeom prst="rect">
+                      <a:avLst/>
+                    </a:prstGeom>
+                    <a:noFill/>
+                    <a:ln>
+                      <a:noFill/>
+                    </a:ln>
+                  </pic:spPr>
+                </pic:pic>
+              </a:graphicData>
+            </a:graphic>
+            <wp14:sizeRelH relativeFrom="margin">
+              <wp14:pctWidth>0</wp14:pctWidth>
+            </wp14:sizeRelH>
+            <wp14:sizeRelV relativeFrom="margin">
+              <wp14:pctHeight>0</wp14:pctHeight>
+            </wp14:sizeRelV>
+          </wp:anchor>
+        </w:drawing>
+      </w:r>
+      <w:r>
+        <w:rPr>
+          <w:noProof/>
+          <w:lang w:val="es-PE" w:eastAsia="es-PE"/>
+        </w:rPr>
+        <w:drawing>
+          <wp:anchor distT="0" distB="0" distL="114300" distR="114300" simplePos="0" relativeHeight="251671040" behindDoc="0" locked="0" layoutInCell="1" allowOverlap="1" wp14:anchorId="1B9BB76C" wp14:editId="5444330D">
+            <wp:simplePos x="0" y="0"/>
+            <wp:positionH relativeFrom="column">
+              <wp:posOffset>5041900</wp:posOffset>
+            </wp:positionH>
+            <wp:positionV relativeFrom="paragraph">
+              <wp:posOffset>15875</wp:posOffset>
+            </wp:positionV>
+            <wp:extent cx="1428750" cy="535305"/>
+            <wp:effectExtent l="0" t="0" r="0" b="0"/>
+            <wp:wrapSquare wrapText="bothSides"/>
+            <wp:docPr id="10" name="Imagen 10" descr="Introducción a Node.JS - Hello, world! I'm Emilio De Manuel Aranda"/>
+            <wp:cNvGraphicFramePr>
+              <a:graphicFrameLocks xmlns:a="http://schemas.openxmlformats.org/drawingml/2006/main" noChangeAspect="1"/>
+            </wp:cNvGraphicFramePr>
+            <a:graphic xmlns:a="http://schemas.openxmlformats.org/drawingml/2006/main">
+              <a:graphicData uri="http://schemas.openxmlformats.org/drawingml/2006/picture">
+                <pic:pic xmlns:pic="http://schemas.openxmlformats.org/drawingml/2006/picture">
+                  <pic:nvPicPr>
+                    <pic:cNvPr id="0" name="Picture 9" descr="Introducción a Node.JS - Hello, world! I'm Emilio De Manuel Aranda"/>
+                    <pic:cNvPicPr>
+                      <a:picLocks noChangeAspect="1" noChangeArrowheads="1"/>
+                    </pic:cNvPicPr>
+                  </pic:nvPicPr>
+                  <pic:blipFill>
+                    <a:blip r:embed="rId16" cstate="print">
+                      <a:extLst>
+                        <a:ext uri="{28A0092B-C50C-407E-A947-70E740481C1C}">
+                          <a14:useLocalDpi xmlns:a14="http://schemas.microsoft.com/office/drawing/2010/main" val="0"/>
+                        </a:ext>
+                      </a:extLst>
+                    </a:blip>
+                    <a:srcRect/>
+                    <a:stretch>
+                      <a:fillRect/>
+                    </a:stretch>
+                  </pic:blipFill>
+                  <pic:spPr bwMode="auto">
+                    <a:xfrm>
+                      <a:off x="0" y="0"/>
+                      <a:ext cx="1428750" cy="535305"/>
+                    </a:xfrm>
+                    <a:prstGeom prst="rect">
+                      <a:avLst/>
+                    </a:prstGeom>
+                    <a:noFill/>
+                    <a:ln>
+                      <a:noFill/>
+                    </a:ln>
+                  </pic:spPr>
+                </pic:pic>
+              </a:graphicData>
+            </a:graphic>
+            <wp14:sizeRelH relativeFrom="margin">
+              <wp14:pctWidth>0</wp14:pctWidth>
+            </wp14:sizeRelH>
+            <wp14:sizeRelV relativeFrom="margin">
+              <wp14:pctHeight>0</wp14:pctHeight>
+            </wp14:sizeRelV>
+          </wp:anchor>
+        </w:drawing>
+      </w:r>
+      <w:r>
+        <w:rPr>
+          <w:noProof/>
+          <w:lang w:val="es-PE" w:eastAsia="es-PE"/>
+        </w:rPr>
+        <w:drawing>
+          <wp:anchor distT="0" distB="0" distL="114300" distR="114300" simplePos="0" relativeHeight="251662848" behindDoc="0" locked="0" layoutInCell="1" allowOverlap="1" wp14:anchorId="58D8E313" wp14:editId="7E75E819">
+            <wp:simplePos x="0" y="0"/>
+            <wp:positionH relativeFrom="column">
+              <wp:posOffset>2355850</wp:posOffset>
+            </wp:positionH>
+            <wp:positionV relativeFrom="paragraph">
+              <wp:posOffset>167005</wp:posOffset>
+            </wp:positionV>
+            <wp:extent cx="1222375" cy="631825"/>
+            <wp:effectExtent l="0" t="0" r="0" b="0"/>
+            <wp:wrapSquare wrapText="bothSides"/>
+            <wp:docPr id="6" name="Imagen 6" descr="10 consejos para MySQL. Programación en Castellano."/>
+            <wp:cNvGraphicFramePr>
+              <a:graphicFrameLocks xmlns:a="http://schemas.openxmlformats.org/drawingml/2006/main" noChangeAspect="1"/>
+            </wp:cNvGraphicFramePr>
+            <a:graphic xmlns:a="http://schemas.openxmlformats.org/drawingml/2006/main">
+              <a:graphicData uri="http://schemas.openxmlformats.org/drawingml/2006/picture">
+                <pic:pic xmlns:pic="http://schemas.openxmlformats.org/drawingml/2006/picture">
+                  <pic:nvPicPr>
+                    <pic:cNvPr id="0" name="Picture 3" descr="10 consejos para MySQL. Programación en Castellano."/>
+                    <pic:cNvPicPr>
+                      <a:picLocks noChangeAspect="1" noChangeArrowheads="1"/>
+                    </pic:cNvPicPr>
+                  </pic:nvPicPr>
+                  <pic:blipFill>
+                    <a:blip r:embed="rId17" cstate="print">
+                      <a:extLst>
+                        <a:ext uri="{28A0092B-C50C-407E-A947-70E740481C1C}">
+                          <a14:useLocalDpi xmlns:a14="http://schemas.microsoft.com/office/drawing/2010/main" val="0"/>
+                        </a:ext>
+                      </a:extLst>
+                    </a:blip>
+                    <a:srcRect/>
+                    <a:stretch>
+                      <a:fillRect/>
+                    </a:stretch>
+                  </pic:blipFill>
+                  <pic:spPr bwMode="auto">
+                    <a:xfrm>
+                      <a:off x="0" y="0"/>
+                      <a:ext cx="1222375" cy="631825"/>
+                    </a:xfrm>
+                    <a:prstGeom prst="rect">
+                      <a:avLst/>
+                    </a:prstGeom>
+                    <a:noFill/>
+                    <a:ln>
+                      <a:noFill/>
+                    </a:ln>
+                  </pic:spPr>
+                </pic:pic>
+              </a:graphicData>
+            </a:graphic>
+            <wp14:sizeRelH relativeFrom="margin">
+              <wp14:pctWidth>0</wp14:pctWidth>
+            </wp14:sizeRelH>
+            <wp14:sizeRelV relativeFrom="margin">
+              <wp14:pctHeight>0</wp14:pctHeight>
+            </wp14:sizeRelV>
+          </wp:anchor>
+        </w:drawing>
+      </w:r>
+    </w:p>
+    <w:p>
+      <w:pPr>
+        <w:pStyle w:val="Textoindependiente"/>
+        <w:spacing w:before="8"/>
+        <w:rPr>
+          <w:sz w:val="26"/>
+        </w:rPr>
+      </w:pPr>
+    </w:p>
+    <w:p>
+      <w:pPr>
+        <w:pStyle w:val="Textoindependiente"/>
+        <w:spacing w:before="8"/>
+        <w:rPr>
+          <w:sz w:val="26"/>
+        </w:rPr>
+      </w:pPr>
+    </w:p>
+    <w:p>
+      <w:pPr>
+        <w:pStyle w:val="Textoindependiente"/>
+        <w:spacing w:before="8"/>
+        <w:rPr>
+          <w:sz w:val="26"/>
+        </w:rPr>
+      </w:pPr>
+    </w:p>
+    <w:p>
+      <w:pPr>
+        <w:pStyle w:val="Textoindependiente"/>
+        <w:spacing w:before="8"/>
+        <w:rPr>
+          <w:sz w:val="26"/>
+        </w:rPr>
+      </w:pPr>
     </w:p>
     <w:p>
       <w:pPr>
@@ -9038,7 +9202,10 @@
         <w:ind w:left="1388" w:right="1128"/>
       </w:pPr>
       <w:r>
-        <w:t>Pretendemos mostrar a través de esta vista la división funcional del módulo de Recursos Humanos.</w:t>
+        <w:t xml:space="preserve">Pretendemos mostrar a través de esta vista la división funcional </w:t>
+      </w:r>
+      <w:r>
+        <w:t>del proyecto, el cual está dividido en 2 módulos:</w:t>
       </w:r>
     </w:p>
     <w:p>
@@ -9060,21 +9227,22 @@
       <w:r>
         <w:rPr>
           <w:noProof/>
+          <w:sz w:val="27"/>
           <w:lang w:val="es-PE" w:eastAsia="es-PE"/>
         </w:rPr>
         <w:drawing>
-          <wp:anchor distT="0" distB="0" distL="0" distR="0" simplePos="0" relativeHeight="11" behindDoc="0" locked="0" layoutInCell="1" allowOverlap="1" wp14:anchorId="5B055C0B" wp14:editId="77A9036F">
+          <wp:anchor distT="0" distB="0" distL="114300" distR="114300" simplePos="0" relativeHeight="487593984" behindDoc="0" locked="0" layoutInCell="1" allowOverlap="1" wp14:anchorId="0737F891" wp14:editId="37CACDB7">
             <wp:simplePos x="0" y="0"/>
-            <wp:positionH relativeFrom="page">
-              <wp:posOffset>914400</wp:posOffset>
+            <wp:positionH relativeFrom="column">
+              <wp:posOffset>327025</wp:posOffset>
             </wp:positionH>
             <wp:positionV relativeFrom="paragraph">
-              <wp:posOffset>225587</wp:posOffset>
+              <wp:posOffset>8890</wp:posOffset>
             </wp:positionV>
-            <wp:extent cx="5865103" cy="2322576"/>
+            <wp:extent cx="6151245" cy="2286635"/>
             <wp:effectExtent l="0" t="0" r="0" b="0"/>
-            <wp:wrapTopAndBottom/>
-            <wp:docPr id="9" name="image7.png"/>
+            <wp:wrapSquare wrapText="bothSides"/>
+            <wp:docPr id="1" name="Imagen 1"/>
             <wp:cNvGraphicFramePr>
               <a:graphicFrameLocks xmlns:a="http://schemas.openxmlformats.org/drawingml/2006/main" noChangeAspect="1"/>
             </wp:cNvGraphicFramePr>
@@ -9082,11 +9250,17 @@
               <a:graphicData uri="http://schemas.openxmlformats.org/drawingml/2006/picture">
                 <pic:pic xmlns:pic="http://schemas.openxmlformats.org/drawingml/2006/picture">
                   <pic:nvPicPr>
-                    <pic:cNvPr id="10" name="image7.png"/>
+                    <pic:cNvPr id="1" name="Vista Modular.png"/>
                     <pic:cNvPicPr/>
                   </pic:nvPicPr>
                   <pic:blipFill>
-                    <a:blip r:embed="rId17" cstate="print"/>
+                    <a:blip r:embed="rId18">
+                      <a:extLst>
+                        <a:ext uri="{28A0092B-C50C-407E-A947-70E740481C1C}">
+                          <a14:useLocalDpi xmlns:a14="http://schemas.microsoft.com/office/drawing/2010/main" val="0"/>
+                        </a:ext>
+                      </a:extLst>
+                    </a:blip>
                     <a:stretch>
                       <a:fillRect/>
                     </a:stretch>
@@ -9094,7 +9268,7 @@
                   <pic:spPr>
                     <a:xfrm>
                       <a:off x="0" y="0"/>
-                      <a:ext cx="5865103" cy="2322576"/>
+                      <a:ext cx="6151245" cy="2286635"/>
                     </a:xfrm>
                     <a:prstGeom prst="rect">
                       <a:avLst/>
@@ -9118,13 +9292,141 @@
           <w:sz w:val="20"/>
         </w:rPr>
       </w:pPr>
-      <w:r>
+    </w:p>
+    <w:p>
+      <w:pPr>
+        <w:spacing w:before="110"/>
+        <w:ind w:left="2024" w:right="2484"/>
+        <w:jc w:val="center"/>
         <w:rPr>
           <w:b/>
           <w:i/>
           <w:sz w:val="20"/>
         </w:rPr>
+      </w:pPr>
+    </w:p>
+    <w:p>
+      <w:pPr>
+        <w:spacing w:before="110"/>
+        <w:ind w:left="2024" w:right="2484"/>
+        <w:jc w:val="center"/>
+        <w:rPr>
+          <w:b/>
+          <w:i/>
+          <w:sz w:val="20"/>
+        </w:rPr>
+      </w:pPr>
+    </w:p>
+    <w:p>
+      <w:pPr>
+        <w:spacing w:before="110"/>
+        <w:ind w:left="2024" w:right="2484"/>
+        <w:jc w:val="center"/>
+        <w:rPr>
+          <w:b/>
+          <w:i/>
+          <w:sz w:val="20"/>
+        </w:rPr>
+      </w:pPr>
+    </w:p>
+    <w:p>
+      <w:pPr>
+        <w:spacing w:before="110"/>
+        <w:ind w:left="2024" w:right="2484"/>
+        <w:jc w:val="center"/>
+        <w:rPr>
+          <w:b/>
+          <w:i/>
+          <w:sz w:val="20"/>
+        </w:rPr>
+      </w:pPr>
+    </w:p>
+    <w:p>
+      <w:pPr>
+        <w:spacing w:before="110"/>
+        <w:ind w:left="2024" w:right="2484"/>
+        <w:jc w:val="center"/>
+        <w:rPr>
+          <w:b/>
+          <w:i/>
+          <w:sz w:val="20"/>
+        </w:rPr>
+      </w:pPr>
+    </w:p>
+    <w:p>
+      <w:pPr>
+        <w:spacing w:before="110"/>
+        <w:ind w:left="2024" w:right="2484"/>
+        <w:jc w:val="center"/>
+        <w:rPr>
+          <w:b/>
+          <w:i/>
+          <w:sz w:val="20"/>
+        </w:rPr>
+      </w:pPr>
+    </w:p>
+    <w:p>
+      <w:pPr>
+        <w:spacing w:before="110"/>
+        <w:ind w:left="2024" w:right="2484"/>
+        <w:jc w:val="center"/>
+        <w:rPr>
+          <w:b/>
+          <w:i/>
+          <w:sz w:val="20"/>
+        </w:rPr>
+      </w:pPr>
+    </w:p>
+    <w:p>
+      <w:pPr>
+        <w:spacing w:before="110"/>
+        <w:ind w:left="2024" w:right="2484"/>
+        <w:jc w:val="center"/>
+        <w:rPr>
+          <w:b/>
+          <w:i/>
+          <w:sz w:val="20"/>
+        </w:rPr>
+      </w:pPr>
+    </w:p>
+    <w:p>
+      <w:pPr>
+        <w:spacing w:before="110"/>
+        <w:ind w:left="2024" w:right="2484"/>
+        <w:jc w:val="center"/>
+        <w:rPr>
+          <w:b/>
+          <w:i/>
+          <w:sz w:val="20"/>
+        </w:rPr>
+      </w:pPr>
+    </w:p>
+    <w:p>
+      <w:pPr>
+        <w:spacing w:before="110"/>
+        <w:ind w:left="2024" w:right="2484"/>
+        <w:jc w:val="center"/>
+        <w:rPr>
+          <w:b/>
+          <w:i/>
+          <w:sz w:val="20"/>
+        </w:rPr>
+      </w:pPr>
+      <w:r>
+        <w:rPr>
+          <w:b/>
+          <w:i/>
+          <w:sz w:val="20"/>
+        </w:rPr>
         <w:t>Diagrama de la Vista Modular</w:t>
+      </w:r>
+      <w:r>
+        <w:rPr>
+          <w:b/>
+          <w:i/>
+          <w:sz w:val="20"/>
+        </w:rPr>
+        <w:t xml:space="preserve"> (1)</w:t>
       </w:r>
     </w:p>
     <w:p>
@@ -9140,16 +9442,6 @@
     <w:p>
       <w:pPr>
         <w:pStyle w:val="Textoindependiente"/>
-        <w:rPr>
-          <w:b/>
-          <w:i/>
-          <w:sz w:val="22"/>
-        </w:rPr>
-      </w:pPr>
-    </w:p>
-    <w:p>
-      <w:pPr>
-        <w:pStyle w:val="Textoindependiente"/>
         <w:spacing w:before="9"/>
         <w:rPr>
           <w:b/>
@@ -9165,7 +9457,22 @@
         <w:ind w:left="1388" w:right="1128"/>
       </w:pPr>
       <w:r>
-        <w:t>Proceso de Selección: Submódulo encargado de la selección de candidatos postulantes a puestos de trabajo.</w:t>
+        <w:rPr>
+          <w:b/>
+        </w:rPr>
+        <w:t>Gestión de postulantes</w:t>
+      </w:r>
+      <w:r>
+        <w:t>: Sub</w:t>
+      </w:r>
+      <w:r>
+        <w:t xml:space="preserve"> </w:t>
+      </w:r>
+      <w:r>
+        <w:t xml:space="preserve">módulo encargado </w:t>
+      </w:r>
+      <w:r>
+        <w:t>de listar a los postulantes que han realizado el examen y el estado según su resultado. Además, si su resultado es exitoso puede realizar la solicitud para tramitar su constancia de manera digital.</w:t>
       </w:r>
     </w:p>
     <w:p>
@@ -9175,7 +9482,22 @@
         <w:ind w:left="1388" w:right="1128"/>
       </w:pPr>
       <w:r>
-        <w:t>Evaluación y desempeño: Submódulo encargado de medir el potencial laboral de los empleados.</w:t>
+        <w:rPr>
+          <w:b/>
+        </w:rPr>
+        <w:t>Gestión de Administradores</w:t>
+      </w:r>
+      <w:r>
+        <w:t>: Sub</w:t>
+      </w:r>
+      <w:r>
+        <w:t xml:space="preserve"> </w:t>
+      </w:r>
+      <w:r>
+        <w:t xml:space="preserve">módulo encargado de </w:t>
+      </w:r>
+      <w:r>
+        <w:t>mostrar información del administrador actualmente logueado en el sistema y la posibilidad de crear administradores.</w:t>
       </w:r>
     </w:p>
     <w:p>
@@ -9185,7 +9507,22 @@
         <w:ind w:left="1388" w:right="1128"/>
       </w:pPr>
       <w:r>
-        <w:t>Ausencias y descansos laborales: Submódulo encargado de controlar las ausencias, descansos médicos, descansos laborales y feriados de los empleados.</w:t>
+        <w:rPr>
+          <w:b/>
+        </w:rPr>
+        <w:t>Gestión de trámites</w:t>
+      </w:r>
+      <w:r>
+        <w:t>: Sub</w:t>
+      </w:r>
+      <w:r>
+        <w:t xml:space="preserve"> </w:t>
+      </w:r>
+      <w:r>
+        <w:t xml:space="preserve">módulo encargado de controlar </w:t>
+      </w:r>
+      <w:r>
+        <w:t>los requisitos de las solicitudes de trámite realizadas por los usuarios y evaluar si los requisitos enviados se aprueban o se observan.</w:t>
       </w:r>
     </w:p>
     <w:p>
@@ -9194,56 +9531,40 @@
         <w:spacing w:line="360" w:lineRule="auto"/>
         <w:ind w:left="1388" w:right="1128"/>
       </w:pPr>
-      <w:r>
-        <w:t>Gestión de empleados: Submódulo encargado de gestionar a los empleados, establecer contratos y gestionar departamentos de trabajo.</w:t>
-      </w:r>
-    </w:p>
-    <w:p>
-      <w:pPr>
+    </w:p>
+    <w:p>
+      <w:pPr>
+        <w:pStyle w:val="Textoindependiente"/>
         <w:spacing w:line="360" w:lineRule="auto"/>
-        <w:sectPr>
-          <w:pgSz w:w="12240" w:h="15840"/>
-          <w:pgMar w:top="1580" w:right="300" w:bottom="1200" w:left="760" w:header="727" w:footer="922" w:gutter="0"/>
-          <w:cols w:space="720"/>
-        </w:sectPr>
-      </w:pPr>
-    </w:p>
-    <w:p>
-      <w:pPr>
-        <w:pStyle w:val="Textoindependiente"/>
-        <w:spacing w:before="7"/>
-        <w:rPr>
-          <w:sz w:val="13"/>
-        </w:rPr>
-      </w:pPr>
-    </w:p>
-    <w:p>
-      <w:pPr>
-        <w:pStyle w:val="Textoindependiente"/>
-        <w:spacing w:before="90" w:line="360" w:lineRule="auto"/>
-        <w:ind w:left="1388" w:right="1141"/>
-        <w:jc w:val="both"/>
+        <w:ind w:left="1388" w:right="1128"/>
         <w:rPr>
           <w:b/>
         </w:rPr>
       </w:pPr>
       <w:r>
-        <w:t>Gestión de nóminas: Submódulo encargado de administrar el pago de salario a los empleados, además de todas las actividades que afectan las diferentes obligaciones laborales tales como: nómina</w:t>
-      </w:r>
-      <w:r>
         <w:rPr>
           <w:b/>
         </w:rPr>
-        <w:t xml:space="preserve">, </w:t>
-      </w:r>
-      <w:r>
-        <w:t>Seguridad Social y obligaciones fiscales</w:t>
-      </w:r>
-      <w:r>
-        <w:rPr>
-          <w:b/>
-        </w:rPr>
-        <w:t>.</w:t>
+        <w:lastRenderedPageBreak/>
+        <w:t>Seguimiento de trámites</w:t>
+      </w:r>
+      <w:r>
+        <w:t xml:space="preserve">: </w:t>
+      </w:r>
+      <w:r>
+        <w:t>Sub</w:t>
+      </w:r>
+      <w:r>
+        <w:t xml:space="preserve"> </w:t>
+      </w:r>
+      <w:r>
+        <w:t xml:space="preserve">módulo encargado de </w:t>
+      </w:r>
+      <w:r>
+        <w:t xml:space="preserve">mostrar el flujo que sigue la solicitud a través de las diferentes entidades de la universidad antes de generar la </w:t>
+      </w:r>
+      <w:r>
+        <w:t>constancia virtual y mostrar los documentos involucrados en este flujo.</w:t>
       </w:r>
     </w:p>
     <w:p>
@@ -9254,6 +9575,62 @@
           <w:sz w:val="26"/>
         </w:rPr>
       </w:pPr>
+      <w:r>
+        <w:rPr>
+          <w:b/>
+          <w:noProof/>
+          <w:lang w:val="es-PE" w:eastAsia="es-PE"/>
+        </w:rPr>
+        <w:drawing>
+          <wp:anchor distT="0" distB="0" distL="114300" distR="114300" simplePos="0" relativeHeight="251644416" behindDoc="0" locked="0" layoutInCell="1" allowOverlap="1" wp14:anchorId="5EA8FFC5" wp14:editId="2526ACCB">
+            <wp:simplePos x="0" y="0"/>
+            <wp:positionH relativeFrom="column">
+              <wp:posOffset>803275</wp:posOffset>
+            </wp:positionH>
+            <wp:positionV relativeFrom="paragraph">
+              <wp:posOffset>93980</wp:posOffset>
+            </wp:positionV>
+            <wp:extent cx="5194935" cy="2543175"/>
+            <wp:effectExtent l="0" t="0" r="0" b="0"/>
+            <wp:wrapSquare wrapText="bothSides"/>
+            <wp:docPr id="2" name="Imagen 2"/>
+            <wp:cNvGraphicFramePr>
+              <a:graphicFrameLocks xmlns:a="http://schemas.openxmlformats.org/drawingml/2006/main" noChangeAspect="1"/>
+            </wp:cNvGraphicFramePr>
+            <a:graphic xmlns:a="http://schemas.openxmlformats.org/drawingml/2006/main">
+              <a:graphicData uri="http://schemas.openxmlformats.org/drawingml/2006/picture">
+                <pic:pic xmlns:pic="http://schemas.openxmlformats.org/drawingml/2006/picture">
+                  <pic:nvPicPr>
+                    <pic:cNvPr id="2" name="Usuario.png"/>
+                    <pic:cNvPicPr/>
+                  </pic:nvPicPr>
+                  <pic:blipFill>
+                    <a:blip r:embed="rId19">
+                      <a:extLst>
+                        <a:ext uri="{28A0092B-C50C-407E-A947-70E740481C1C}">
+                          <a14:useLocalDpi xmlns:a14="http://schemas.microsoft.com/office/drawing/2010/main" val="0"/>
+                        </a:ext>
+                      </a:extLst>
+                    </a:blip>
+                    <a:stretch>
+                      <a:fillRect/>
+                    </a:stretch>
+                  </pic:blipFill>
+                  <pic:spPr>
+                    <a:xfrm>
+                      <a:off x="0" y="0"/>
+                      <a:ext cx="5194935" cy="2543175"/>
+                    </a:xfrm>
+                    <a:prstGeom prst="rect">
+                      <a:avLst/>
+                    </a:prstGeom>
+                  </pic:spPr>
+                </pic:pic>
+              </a:graphicData>
+            </a:graphic>
+          </wp:anchor>
+        </w:drawing>
+      </w:r>
     </w:p>
     <w:p>
       <w:pPr>
@@ -9264,6 +9641,125 @@
         </w:rPr>
       </w:pPr>
     </w:p>
+    <w:p/>
+    <w:p/>
+    <w:p/>
+    <w:p/>
+    <w:p/>
+    <w:p/>
+    <w:p/>
+    <w:p/>
+    <w:p/>
+    <w:p/>
+    <w:p/>
+    <w:p/>
+    <w:p/>
+    <w:p/>
+    <w:p/>
+    <w:p>
+      <w:pPr>
+        <w:spacing w:before="110"/>
+        <w:ind w:left="2024" w:right="2484"/>
+        <w:jc w:val="center"/>
+        <w:rPr>
+          <w:b/>
+          <w:i/>
+          <w:sz w:val="20"/>
+        </w:rPr>
+      </w:pPr>
+      <w:r>
+        <w:tab/>
+      </w:r>
+      <w:r>
+        <w:rPr>
+          <w:b/>
+          <w:i/>
+          <w:sz w:val="20"/>
+        </w:rPr>
+        <w:t>Diagrama de la Vista Modular (2)</w:t>
+      </w:r>
+    </w:p>
+    <w:p>
+      <w:pPr>
+        <w:tabs>
+          <w:tab w:val="left" w:pos="4275"/>
+        </w:tabs>
+        <w:rPr>
+          <w:sz w:val="24"/>
+        </w:rPr>
+      </w:pPr>
+    </w:p>
+    <w:p>
+      <w:pPr>
+        <w:tabs>
+          <w:tab w:val="left" w:pos="4275"/>
+        </w:tabs>
+        <w:rPr>
+          <w:sz w:val="24"/>
+        </w:rPr>
+      </w:pPr>
+    </w:p>
+    <w:p>
+      <w:pPr>
+        <w:pStyle w:val="Textoindependiente"/>
+        <w:spacing w:line="360" w:lineRule="auto"/>
+        <w:ind w:left="1388" w:right="1128"/>
+      </w:pPr>
+      <w:r>
+        <w:tab/>
+        <w:t xml:space="preserve">La siguiente vista modular hace referencia al módulo disponible para el postulante, dividiendo así el proyecto en 2: </w:t>
+      </w:r>
+    </w:p>
+    <w:p>
+      <w:pPr>
+        <w:pStyle w:val="Textoindependiente"/>
+        <w:spacing w:line="360" w:lineRule="auto"/>
+        <w:ind w:left="1388" w:right="1128"/>
+        <w:rPr>
+          <w:b/>
+        </w:rPr>
+      </w:pPr>
+    </w:p>
+    <w:p>
+      <w:pPr>
+        <w:pStyle w:val="Textoindependiente"/>
+        <w:spacing w:line="360" w:lineRule="auto"/>
+        <w:ind w:left="1388" w:right="1128"/>
+      </w:pPr>
+      <w:r>
+        <w:rPr>
+          <w:b/>
+        </w:rPr>
+        <w:t xml:space="preserve">Gestión de trámites: </w:t>
+      </w:r>
+      <w:r>
+        <w:t>El postulante podrá realizar su solicitud para constancia virtual y observar el estado de está.</w:t>
+      </w:r>
+    </w:p>
+    <w:p>
+      <w:pPr>
+        <w:pStyle w:val="Textoindependiente"/>
+        <w:spacing w:line="360" w:lineRule="auto"/>
+        <w:ind w:left="1388" w:right="1128"/>
+      </w:pPr>
+      <w:r>
+        <w:rPr>
+          <w:b/>
+        </w:rPr>
+        <w:t xml:space="preserve">Identificación facial: </w:t>
+      </w:r>
+      <w:r>
+        <w:t>Para el correcto ingreso al sistema, hará uno de un método de identificación facial para validar su ingreso.</w:t>
+      </w:r>
+    </w:p>
+    <w:p>
+      <w:pPr>
+        <w:tabs>
+          <w:tab w:val="left" w:pos="4275"/>
+        </w:tabs>
+      </w:pPr>
+    </w:p>
+    <w:p/>
     <w:p>
       <w:pPr>
         <w:pStyle w:val="Ttulo2"/>
@@ -9370,6 +9866,7 @@
           <w:noProof/>
           <w:lang w:val="es-PE" w:eastAsia="es-PE"/>
         </w:rPr>
+        <w:lastRenderedPageBreak/>
         <w:drawing>
           <wp:anchor distT="0" distB="0" distL="0" distR="0" simplePos="0" relativeHeight="12" behindDoc="0" locked="0" layoutInCell="1" allowOverlap="1" wp14:anchorId="29F5B9AE" wp14:editId="52E10188">
             <wp:simplePos x="0" y="0"/>
@@ -9394,7 +9891,7 @@
                     <pic:cNvPicPr/>
                   </pic:nvPicPr>
                   <pic:blipFill>
-                    <a:blip r:embed="rId18" cstate="print"/>
+                    <a:blip r:embed="rId20" cstate="print"/>
                     <a:stretch>
                       <a:fillRect/>
                     </a:stretch>
@@ -11512,7 +12009,7 @@
                     <pic:cNvPicPr/>
                   </pic:nvPicPr>
                   <pic:blipFill>
-                    <a:blip r:embed="rId19" cstate="print"/>
+                    <a:blip r:embed="rId21" cstate="print"/>
                     <a:stretch>
                       <a:fillRect/>
                     </a:stretch>
@@ -11868,10 +12365,10 @@
           <w:lang w:val="es-PE" w:eastAsia="es-PE"/>
         </w:rPr>
         <w:drawing>
-          <wp:inline distT="0" distB="0" distL="0" distR="0" wp14:anchorId="0CB41DAC" wp14:editId="3AEA6E67">
-            <wp:extent cx="5781675" cy="2552700"/>
-            <wp:effectExtent l="152400" t="152400" r="352425" b="342900"/>
-            <wp:docPr id="2" name="Imagen 2"/>
+          <wp:inline distT="0" distB="0" distL="0" distR="0" wp14:anchorId="39BE0568" wp14:editId="50CC3463">
+            <wp:extent cx="5829300" cy="3352800"/>
+            <wp:effectExtent l="152400" t="152400" r="342900" b="342900"/>
+            <wp:docPr id="14" name="Imagen 14"/>
             <wp:cNvGraphicFramePr>
               <a:graphicFrameLocks xmlns:a="http://schemas.openxmlformats.org/drawingml/2006/main" noChangeAspect="1"/>
             </wp:cNvGraphicFramePr>
@@ -11883,14 +12380,14 @@
                     <pic:cNvPicPr/>
                   </pic:nvPicPr>
                   <pic:blipFill rotWithShape="1">
-                    <a:blip r:embed="rId20"/>
-                    <a:srcRect l="22675" t="25772" r="9034" b="23162"/>
+                    <a:blip r:embed="rId22"/>
+                    <a:srcRect l="22406" t="25294" r="8900" b="22924"/>
                     <a:stretch/>
                   </pic:blipFill>
                   <pic:spPr bwMode="auto">
                     <a:xfrm>
                       <a:off x="0" y="0"/>
-                      <a:ext cx="5781675" cy="2552700"/>
+                      <a:ext cx="5829300" cy="3352800"/>
                     </a:xfrm>
                     <a:prstGeom prst="rect">
                       <a:avLst/>
@@ -11929,14 +12426,6 @@
     <w:p>
       <w:pPr>
         <w:pStyle w:val="Textoindependiente"/>
-        <w:rPr>
-          <w:sz w:val="20"/>
-        </w:rPr>
-      </w:pPr>
-    </w:p>
-    <w:p>
-      <w:pPr>
-        <w:pStyle w:val="Textoindependiente"/>
         <w:spacing w:before="4"/>
         <w:rPr>
           <w:sz w:val="10"/>
@@ -12014,7 +12503,13 @@
         <w:spacing w:before="1"/>
       </w:pPr>
       <w:r>
-        <w:t>Se ha usado la plataforma de computación en la nube Heroku, en el que tendremos nuestro Servidor Web y se ha usado el complemento de Heroku, la plataforma de servicios en la nube de base de datos ClearDB Mysql, para nuestra Base de Datos. Este nodo representa al servidor que alojará a la base de datos del sistema. Los usuarios del sistema pueden acceder a los datos por medio del servidor web.</w:t>
+        <w:t>Se ha usado la plataforma de computación en Nginx, en el que</w:t>
+      </w:r>
+      <w:r>
+        <w:t xml:space="preserve"> tendremos nuestro Servidor Web. </w:t>
+      </w:r>
+      <w:r>
+        <w:t>Los usuarios del sistema pueden acceder a los datos por medio del servidor web.</w:t>
       </w:r>
     </w:p>
     <w:p>
@@ -12034,8 +12529,13 @@
         <w:spacing w:before="1"/>
       </w:pPr>
       <w:r>
-        <w:t>El Servidor Web se conecta a la Base de Datos mediante TCP/IP, la ruta de conexión lo genera Heroku.</w:t>
-      </w:r>
+        <w:t>El Servidor Web se conecta a la Base de Datos mediante TCP/IP, la ru</w:t>
+      </w:r>
+      <w:r>
+        <w:t>ta de conexión lo genera Nginx.</w:t>
+      </w:r>
+      <w:bookmarkStart w:id="18" w:name="_GoBack"/>
+      <w:bookmarkEnd w:id="18"/>
     </w:p>
     <w:p>
       <w:pPr>
@@ -12210,6 +12710,13 @@
     <w:p>
       <w:pPr>
         <w:pStyle w:val="Prrafodelista"/>
+        <w:spacing w:line="360" w:lineRule="auto"/>
+        <w:ind w:left="3620" w:firstLine="0"/>
+      </w:pPr>
+    </w:p>
+    <w:p>
+      <w:pPr>
+        <w:pStyle w:val="Prrafodelista"/>
         <w:numPr>
           <w:ilvl w:val="0"/>
           <w:numId w:val="14"/>
@@ -12219,7 +12726,6 @@
           <w:b/>
         </w:rPr>
       </w:pPr>
-      <w:bookmarkStart w:id="18" w:name="_GoBack"/>
       <w:r>
         <w:rPr>
           <w:b/>
@@ -12227,7 +12733,6 @@
         <w:t xml:space="preserve">Servidor Base de Datos MySQL </w:t>
       </w:r>
     </w:p>
-    <w:bookmarkEnd w:id="18"/>
     <w:p>
       <w:pPr>
         <w:spacing w:line="360" w:lineRule="auto"/>
@@ -12284,22 +12789,11 @@
     <w:p>
       <w:pPr>
         <w:pStyle w:val="Textoindependiente"/>
-        <w:rPr>
-          <w:b/>
-          <w:sz w:val="34"/>
-        </w:rPr>
-      </w:pPr>
-    </w:p>
-    <w:p>
-      <w:pPr>
-        <w:pStyle w:val="Textoindependiente"/>
         <w:spacing w:before="10"/>
         <w:rPr>
           <w:sz w:val="13"/>
         </w:rPr>
       </w:pPr>
-      <w:bookmarkStart w:id="19" w:name="_bookmark18"/>
-      <w:bookmarkEnd w:id="19"/>
     </w:p>
     <w:p>
       <w:pPr>
@@ -12312,8 +12806,8 @@
           <w:tab w:val="left" w:pos="1650"/>
         </w:tabs>
       </w:pPr>
-      <w:bookmarkStart w:id="20" w:name="_bookmark19"/>
-      <w:bookmarkEnd w:id="20"/>
+      <w:bookmarkStart w:id="19" w:name="_bookmark19"/>
+      <w:bookmarkEnd w:id="19"/>
       <w:r>
         <w:t>Vista de</w:t>
       </w:r>
@@ -12453,7 +12947,7 @@
                     <pic:cNvPicPr/>
                   </pic:nvPicPr>
                   <pic:blipFill>
-                    <a:blip r:embed="rId21" cstate="print"/>
+                    <a:blip r:embed="rId23" cstate="print"/>
                     <a:stretch>
                       <a:fillRect/>
                     </a:stretch>
@@ -12632,8 +13126,8 @@
         </w:tabs>
         <w:ind w:hanging="721"/>
       </w:pPr>
-      <w:bookmarkStart w:id="21" w:name="_bookmark20"/>
-      <w:bookmarkEnd w:id="21"/>
+      <w:bookmarkStart w:id="20" w:name="_bookmark20"/>
+      <w:bookmarkEnd w:id="20"/>
       <w:r>
         <w:t>Evaluación de la</w:t>
       </w:r>
@@ -12687,8 +13181,8 @@
         </w:tabs>
         <w:spacing w:before="166"/>
       </w:pPr>
-      <w:bookmarkStart w:id="22" w:name="_bookmark21"/>
-      <w:bookmarkEnd w:id="22"/>
+      <w:bookmarkStart w:id="21" w:name="_bookmark21"/>
+      <w:bookmarkEnd w:id="21"/>
       <w:r>
         <w:t>Fortalezas</w:t>
       </w:r>
@@ -12709,7 +13203,13 @@
         <w:ind w:left="1400"/>
       </w:pPr>
       <w:r>
-        <w:t>El módulo posee las siguientes fortalezas:</w:t>
+        <w:t xml:space="preserve">El </w:t>
+      </w:r>
+      <w:r>
+        <w:t>sistema</w:t>
+      </w:r>
+      <w:r>
+        <w:t xml:space="preserve"> posee las siguientes fortalezas:</w:t>
       </w:r>
     </w:p>
     <w:p>
@@ -12742,20 +13242,19 @@
         <w:rPr>
           <w:sz w:val="24"/>
         </w:rPr>
-        <w:t>El subsistema tiene una alta usabilidad, sus interfaces gráficas son muy manejables y entendibles para los trabajadores de</w:t>
-      </w:r>
-      <w:r>
-        <w:rPr>
-          <w:spacing w:val="-2"/>
+        <w:t>Tiene</w:t>
+      </w:r>
+      <w:r>
+        <w:rPr>
           <w:sz w:val="24"/>
         </w:rPr>
-        <w:t xml:space="preserve"> </w:t>
+        <w:t xml:space="preserve"> una alta usabilidad, sus interfaces gráficas son muy manejables y entendibles para los </w:t>
       </w:r>
       <w:r>
         <w:rPr>
           <w:sz w:val="24"/>
         </w:rPr>
-        <w:t>RR.HH.</w:t>
+        <w:t>administradores y usuarios del sistema.</w:t>
       </w:r>
     </w:p>
     <w:p>
@@ -12789,7 +13288,13 @@
         <w:rPr>
           <w:sz w:val="24"/>
         </w:rPr>
-        <w:t>El módulo usa tecnologías bastante reconocidas y confiables, que pueden prestar soporte en caso de algún</w:t>
+        <w:t xml:space="preserve">El sistema </w:t>
+      </w:r>
+      <w:r>
+        <w:rPr>
+          <w:sz w:val="24"/>
+        </w:rPr>
+        <w:t>usa tecnologías bastante reconocidas y confiables, que pueden prestar soporte en caso de algún</w:t>
       </w:r>
       <w:r>
         <w:rPr>
@@ -12836,49 +13341,15 @@
         <w:rPr>
           <w:sz w:val="24"/>
         </w:rPr>
-        <w:t xml:space="preserve">El sistema tiende a ser escalable, </w:t>
-      </w:r>
-      <w:r>
-        <w:rPr>
-          <w:spacing w:val="-3"/>
+        <w:t>Al presentar una arquitectura MVC, hace el sistema más escalable ya que al estar separados los componentes entre sí, cada desarrollador puede enfocarse en uno de estos de manera especializada.</w:t>
+      </w:r>
+    </w:p>
+    <w:p>
+      <w:pPr>
+        <w:pStyle w:val="Prrafodelista"/>
+        <w:rPr>
+          <w:rFonts w:ascii="Wingdings" w:hAnsi="Wingdings"/>
           <w:sz w:val="24"/>
-        </w:rPr>
-        <w:t xml:space="preserve">ya </w:t>
-      </w:r>
-      <w:r>
-        <w:rPr>
-          <w:sz w:val="24"/>
-        </w:rPr>
-        <w:t>que puede agregarse nuevos módulos cuando la empresa crezca y requiera de nuevos recursos y</w:t>
-      </w:r>
-      <w:r>
-        <w:rPr>
-          <w:spacing w:val="-6"/>
-          <w:sz w:val="24"/>
-        </w:rPr>
-        <w:t xml:space="preserve"> </w:t>
-      </w:r>
-      <w:r>
-        <w:rPr>
-          <w:sz w:val="24"/>
-        </w:rPr>
-        <w:t>necesidades.</w:t>
-      </w:r>
-    </w:p>
-    <w:p>
-      <w:pPr>
-        <w:pStyle w:val="Textoindependiente"/>
-        <w:rPr>
-          <w:sz w:val="26"/>
-        </w:rPr>
-      </w:pPr>
-    </w:p>
-    <w:p>
-      <w:pPr>
-        <w:pStyle w:val="Textoindependiente"/>
-        <w:spacing w:before="6"/>
-        <w:rPr>
-          <w:sz w:val="20"/>
         </w:rPr>
       </w:pPr>
     </w:p>
@@ -12892,8 +13363,9 @@
         <w:tabs>
           <w:tab w:val="left" w:pos="2121"/>
         </w:tabs>
-        <w:spacing w:before="1"/>
-        <w:ind w:left="2120" w:hanging="361"/>
+        <w:spacing w:line="360" w:lineRule="auto"/>
+        <w:ind w:left="2120" w:right="1136"/>
+        <w:jc w:val="both"/>
         <w:rPr>
           <w:rFonts w:ascii="Wingdings" w:hAnsi="Wingdings"/>
           <w:sz w:val="24"/>
@@ -12903,29 +13375,42 @@
         <w:rPr>
           <w:sz w:val="24"/>
         </w:rPr>
-        <w:t>Al usar un ERP, tendemos a disminuir gastos y tiempo de producción de</w:t>
-      </w:r>
-      <w:r>
-        <w:rPr>
-          <w:spacing w:val="-7"/>
+        <w:t>La arquitectura MVC permite reutilizar los componentes para reducir código repetido y mejorar la calidad del sistema.</w:t>
+      </w:r>
+    </w:p>
+    <w:p>
+      <w:pPr>
+        <w:pStyle w:val="Prrafodelista"/>
+        <w:rPr>
+          <w:rFonts w:ascii="Wingdings" w:hAnsi="Wingdings"/>
           <w:sz w:val="24"/>
         </w:rPr>
-        <w:t xml:space="preserve"> </w:t>
-      </w:r>
-      <w:r>
-        <w:rPr>
+      </w:pPr>
+    </w:p>
+    <w:p>
+      <w:pPr>
+        <w:pStyle w:val="Prrafodelista"/>
+        <w:numPr>
+          <w:ilvl w:val="2"/>
+          <w:numId w:val="1"/>
+        </w:numPr>
+        <w:tabs>
+          <w:tab w:val="left" w:pos="2121"/>
+        </w:tabs>
+        <w:spacing w:line="360" w:lineRule="auto"/>
+        <w:ind w:left="2120" w:right="1136"/>
+        <w:jc w:val="both"/>
+        <w:rPr>
+          <w:rFonts w:ascii="Wingdings" w:hAnsi="Wingdings"/>
           <w:sz w:val="24"/>
         </w:rPr>
-        <w:t>software.</w:t>
-      </w:r>
-    </w:p>
-    <w:p>
-      <w:pPr>
-        <w:pStyle w:val="Textoindependiente"/>
-        <w:rPr>
-          <w:sz w:val="26"/>
-        </w:rPr>
-      </w:pPr>
+      </w:pPr>
+      <w:r>
+        <w:rPr>
+          <w:sz w:val="24"/>
+        </w:rPr>
+        <w:t>Sistema divido en dos subsistemas que hacen que cada uno se enfoque en cierto tipo de usuario, dándole una mejor experiencia en el uso.</w:t>
+      </w:r>
     </w:p>
     <w:p>
       <w:pPr>
@@ -12956,8 +13441,8 @@
         </w:tabs>
         <w:spacing w:before="0"/>
       </w:pPr>
-      <w:bookmarkStart w:id="23" w:name="_bookmark22"/>
-      <w:bookmarkEnd w:id="23"/>
+      <w:bookmarkStart w:id="22" w:name="_bookmark22"/>
+      <w:bookmarkEnd w:id="22"/>
       <w:r>
         <w:t>Recomendaciones</w:t>
       </w:r>
@@ -12993,7 +13478,25 @@
         <w:rPr>
           <w:sz w:val="24"/>
         </w:rPr>
-        <w:t>En el sistema solo depende de un servidor, de lo cual, ante cualquier caída, puede dejar inactivo el sistema, sugiriendo a que utilice otros servidores de</w:t>
+        <w:t>Cada subsistema depende</w:t>
+      </w:r>
+      <w:r>
+        <w:rPr>
+          <w:sz w:val="24"/>
+        </w:rPr>
+        <w:t xml:space="preserve"> de un servidor, de lo cual, ante cualquier caída,</w:t>
+      </w:r>
+      <w:r>
+        <w:rPr>
+          <w:sz w:val="24"/>
+        </w:rPr>
+        <w:t xml:space="preserve"> puede dejar inactivo uno de ellos</w:t>
+      </w:r>
+      <w:r>
+        <w:rPr>
+          <w:sz w:val="24"/>
+        </w:rPr>
+        <w:t>, sugiriendo a que utilice otros servidores de</w:t>
       </w:r>
       <w:r>
         <w:rPr>
@@ -13040,20 +13543,13 @@
         <w:rPr>
           <w:sz w:val="24"/>
         </w:rPr>
-        <w:t>El módulo debería implementar una conexión web service con el que se pueda enviar documentos a las diversas entidades de control, principalmente para la información registrada de los</w:t>
-      </w:r>
-      <w:r>
-        <w:rPr>
-          <w:spacing w:val="-3"/>
+        <w:t xml:space="preserve">El módulo debería implementar una conexión web service </w:t>
+      </w:r>
+      <w:r>
+        <w:rPr>
           <w:sz w:val="24"/>
         </w:rPr>
-        <w:t xml:space="preserve"> </w:t>
-      </w:r>
-      <w:r>
-        <w:rPr>
-          <w:sz w:val="24"/>
-        </w:rPr>
-        <w:t>trabajadores.</w:t>
+        <w:t>que permita acceder a los datos de los postulantes, que será proporcionado por la Universidad Nacional Mayor de San Marcos.</w:t>
       </w:r>
     </w:p>
     <w:sectPr>
@@ -13102,7 +13598,7 @@
       <mc:AlternateContent>
         <mc:Choice Requires="wps">
           <w:drawing>
-            <wp:anchor distT="0" distB="0" distL="114300" distR="114300" simplePos="0" relativeHeight="486909952" behindDoc="1" locked="0" layoutInCell="1" allowOverlap="1" wp14:anchorId="4BFB81D4" wp14:editId="738D54C3">
+            <wp:anchor distT="0" distB="0" distL="114300" distR="114300" simplePos="0" relativeHeight="486909952" behindDoc="1" locked="0" layoutInCell="1" allowOverlap="1" wp14:anchorId="4BFB81D4" wp14:editId="5F7F8A34">
               <wp:simplePos x="0" y="0"/>
               <wp:positionH relativeFrom="page">
                 <wp:posOffset>3538855</wp:posOffset>
@@ -13113,7 +13609,7 @@
               <wp:extent cx="640080" cy="180975"/>
               <wp:effectExtent l="0" t="0" r="0" b="0"/>
               <wp:wrapNone/>
-              <wp:docPr id="8" name="Text Box 3"/>
+              <wp:docPr id="19" name="Text Box 3"/>
               <wp:cNvGraphicFramePr>
                 <a:graphicFrameLocks xmlns:a="http://schemas.openxmlformats.org/drawingml/2006/main"/>
               </wp:cNvGraphicFramePr>
@@ -13202,7 +13698,7 @@
               <v:stroke joinstyle="miter"/>
               <v:path gradientshapeok="t" o:connecttype="rect"/>
             </v:shapetype>
-            <v:shape id="Text Box 3" o:spid="_x0000_s1027" type="#_x0000_t202" style="position:absolute;margin-left:278.65pt;margin-top:730.9pt;width:50.4pt;height:14.25pt;z-index:-16406528;visibility:visible;mso-wrap-style:square;mso-width-percent:0;mso-height-percent:0;mso-wrap-distance-left:9pt;mso-wrap-distance-top:0;mso-wrap-distance-right:9pt;mso-wrap-distance-bottom:0;mso-position-horizontal:absolute;mso-position-horizontal-relative:page;mso-position-vertical:absolute;mso-position-vertical-relative:page;mso-width-percent:0;mso-height-percent:0;mso-width-relative:page;mso-height-relative:page;v-text-anchor:top" o:gfxdata="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" filled="f" stroked="f">
+            <v:shape id="Text Box 3" o:spid="_x0000_s1027" type="#_x0000_t202" style="position:absolute;margin-left:278.65pt;margin-top:730.9pt;width:50.4pt;height:14.25pt;z-index:-16406528;visibility:visible;mso-wrap-style:square;mso-width-percent:0;mso-height-percent:0;mso-wrap-distance-left:9pt;mso-wrap-distance-top:0;mso-wrap-distance-right:9pt;mso-wrap-distance-bottom:0;mso-position-horizontal:absolute;mso-position-horizontal-relative:page;mso-position-vertical:absolute;mso-position-vertical-relative:page;mso-width-percent:0;mso-height-percent:0;mso-width-relative:page;mso-height-relative:page;v-text-anchor:top" o:gfxdata="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" filled="f" stroked="f">
               <v:textbox inset="0,0,0,0">
                 <w:txbxContent>
                   <w:p>
@@ -13243,7 +13739,7 @@
       <mc:AlternateContent>
         <mc:Choice Requires="wps">
           <w:drawing>
-            <wp:anchor distT="0" distB="0" distL="114300" distR="114300" simplePos="0" relativeHeight="486910464" behindDoc="1" locked="0" layoutInCell="1" allowOverlap="1" wp14:anchorId="0AB08CDE" wp14:editId="3F56D919">
+            <wp:anchor distT="0" distB="0" distL="114300" distR="114300" simplePos="0" relativeHeight="486910464" behindDoc="1" locked="0" layoutInCell="1" allowOverlap="1" wp14:anchorId="0AB08CDE" wp14:editId="5A8EC8A7">
               <wp:simplePos x="0" y="0"/>
               <wp:positionH relativeFrom="page">
                 <wp:posOffset>901700</wp:posOffset>
@@ -13254,7 +13750,7 @@
               <wp:extent cx="678815" cy="165735"/>
               <wp:effectExtent l="0" t="0" r="0" b="0"/>
               <wp:wrapNone/>
-              <wp:docPr id="6" name="Text Box 2"/>
+              <wp:docPr id="18" name="Text Box 2"/>
               <wp:cNvGraphicFramePr>
                 <a:graphicFrameLocks xmlns:a="http://schemas.openxmlformats.org/drawingml/2006/main"/>
               </wp:cNvGraphicFramePr>
@@ -13334,7 +13830,7 @@
         </mc:Choice>
         <mc:Fallback>
           <w:pict>
-            <v:shape w14:anchorId="0AB08CDE" id="Text Box 2" o:spid="_x0000_s1028" type="#_x0000_t202" style="position:absolute;margin-left:71pt;margin-top:731.8pt;width:53.45pt;height:13.05pt;z-index:-16406016;visibility:visible;mso-wrap-style:square;mso-width-percent:0;mso-height-percent:0;mso-wrap-distance-left:9pt;mso-wrap-distance-top:0;mso-wrap-distance-right:9pt;mso-wrap-distance-bottom:0;mso-position-horizontal:absolute;mso-position-horizontal-relative:page;mso-position-vertical:absolute;mso-position-vertical-relative:page;mso-width-percent:0;mso-height-percent:0;mso-width-relative:page;mso-height-relative:page;v-text-anchor:top" o:gfxdata="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" filled="f" stroked="f">
+            <v:shape w14:anchorId="0AB08CDE" id="Text Box 2" o:spid="_x0000_s1028" type="#_x0000_t202" style="position:absolute;margin-left:71pt;margin-top:731.8pt;width:53.45pt;height:13.05pt;z-index:-16406016;visibility:visible;mso-wrap-style:square;mso-width-percent:0;mso-height-percent:0;mso-wrap-distance-left:9pt;mso-wrap-distance-top:0;mso-wrap-distance-right:9pt;mso-wrap-distance-bottom:0;mso-position-horizontal:absolute;mso-position-horizontal-relative:page;mso-position-vertical:absolute;mso-position-vertical-relative:page;mso-width-percent:0;mso-height-percent:0;mso-width-relative:page;mso-height-relative:page;v-text-anchor:top" o:gfxdata="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" filled="f" stroked="f">
               <v:textbox inset="0,0,0,0">
                 <w:txbxContent>
                   <w:p>
@@ -13370,7 +13866,7 @@
       <mc:AlternateContent>
         <mc:Choice Requires="wps">
           <w:drawing>
-            <wp:anchor distT="0" distB="0" distL="114300" distR="114300" simplePos="0" relativeHeight="486910976" behindDoc="1" locked="0" layoutInCell="1" allowOverlap="1" wp14:anchorId="3218D4E0" wp14:editId="22F4D21B">
+            <wp:anchor distT="0" distB="0" distL="114300" distR="114300" simplePos="0" relativeHeight="486910976" behindDoc="1" locked="0" layoutInCell="1" allowOverlap="1" wp14:anchorId="3218D4E0" wp14:editId="2C3DFA7C">
               <wp:simplePos x="0" y="0"/>
               <wp:positionH relativeFrom="page">
                 <wp:posOffset>5974715</wp:posOffset>
@@ -13381,7 +13877,7 @@
               <wp:extent cx="842645" cy="165735"/>
               <wp:effectExtent l="0" t="0" r="0" b="0"/>
               <wp:wrapNone/>
-              <wp:docPr id="4" name="Text Box 1"/>
+              <wp:docPr id="16" name="Text Box 1"/>
               <wp:cNvGraphicFramePr>
                 <a:graphicFrameLocks xmlns:a="http://schemas.openxmlformats.org/drawingml/2006/main"/>
               </wp:cNvGraphicFramePr>
@@ -13487,7 +13983,7 @@
         </mc:Choice>
         <mc:Fallback>
           <w:pict>
-            <v:shape w14:anchorId="3218D4E0" id="Text Box 1" o:spid="_x0000_s1029" type="#_x0000_t202" style="position:absolute;margin-left:470.45pt;margin-top:731.8pt;width:66.35pt;height:13.05pt;z-index:-16405504;visibility:visible;mso-wrap-style:square;mso-width-percent:0;mso-height-percent:0;mso-wrap-distance-left:9pt;mso-wrap-distance-top:0;mso-wrap-distance-right:9pt;mso-wrap-distance-bottom:0;mso-position-horizontal:absolute;mso-position-horizontal-relative:page;mso-position-vertical:absolute;mso-position-vertical-relative:page;mso-width-percent:0;mso-height-percent:0;mso-width-relative:page;mso-height-relative:page;v-text-anchor:top" o:gfxdata="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" filled="f" stroked="f">
+            <v:shape w14:anchorId="3218D4E0" id="Text Box 1" o:spid="_x0000_s1029" type="#_x0000_t202" style="position:absolute;margin-left:470.45pt;margin-top:731.8pt;width:66.35pt;height:13.05pt;z-index:-16405504;visibility:visible;mso-wrap-style:square;mso-width-percent:0;mso-height-percent:0;mso-wrap-distance-left:9pt;mso-wrap-distance-top:0;mso-wrap-distance-right:9pt;mso-wrap-distance-bottom:0;mso-position-horizontal:absolute;mso-position-horizontal-relative:page;mso-position-vertical:absolute;mso-position-vertical-relative:page;mso-width-percent:0;mso-height-percent:0;mso-width-relative:page;mso-height-relative:page;v-text-anchor:top" o:gfxdata="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" filled="f" stroked="f">
               <v:textbox inset="0,0,0,0">
                 <w:txbxContent>
                   <w:p>
@@ -13582,7 +14078,7 @@
       <mc:AlternateContent>
         <mc:Choice Requires="wps">
           <w:drawing>
-            <wp:anchor distT="0" distB="0" distL="114300" distR="114300" simplePos="0" relativeHeight="15732736" behindDoc="0" locked="0" layoutInCell="1" allowOverlap="1" wp14:anchorId="2ED567CA" wp14:editId="5F7CE55D">
+            <wp:anchor distT="0" distB="0" distL="114300" distR="114300" simplePos="0" relativeHeight="15732736" behindDoc="0" locked="0" layoutInCell="1" allowOverlap="1" wp14:anchorId="2ED567CA" wp14:editId="5960B26E">
               <wp:simplePos x="0" y="0"/>
               <wp:positionH relativeFrom="page">
                 <wp:posOffset>841375</wp:posOffset>
@@ -13593,7 +14089,7 @@
               <wp:extent cx="5754370" cy="560070"/>
               <wp:effectExtent l="0" t="0" r="0" b="0"/>
               <wp:wrapNone/>
-              <wp:docPr id="10" name="Text Box 4"/>
+              <wp:docPr id="20" name="Text Box 4"/>
               <wp:cNvGraphicFramePr>
                 <a:graphicFrameLocks xmlns:a="http://schemas.openxmlformats.org/drawingml/2006/main"/>
               </wp:cNvGraphicFramePr>
@@ -13796,7 +14292,7 @@
               <v:stroke joinstyle="miter"/>
               <v:path gradientshapeok="t" o:connecttype="rect"/>
             </v:shapetype>
-            <v:shape id="Text Box 4" o:spid="_x0000_s1026" type="#_x0000_t202" style="position:absolute;margin-left:66.25pt;margin-top:36pt;width:453.1pt;height:44.1pt;z-index:15732736;visibility:visible;mso-wrap-style:square;mso-width-percent:0;mso-height-percent:0;mso-wrap-distance-left:9pt;mso-wrap-distance-top:0;mso-wrap-distance-right:9pt;mso-wrap-distance-bottom:0;mso-position-horizontal:absolute;mso-position-horizontal-relative:page;mso-position-vertical:absolute;mso-position-vertical-relative:page;mso-width-percent:0;mso-height-percent:0;mso-width-relative:page;mso-height-relative:page;v-text-anchor:top" o:gfxdata="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" filled="f" stroked="f">
+            <v:shape id="Text Box 4" o:spid="_x0000_s1026" type="#_x0000_t202" style="position:absolute;margin-left:66.25pt;margin-top:36pt;width:453.1pt;height:44.1pt;z-index:15732736;visibility:visible;mso-wrap-style:square;mso-width-percent:0;mso-height-percent:0;mso-wrap-distance-left:9pt;mso-wrap-distance-top:0;mso-wrap-distance-right:9pt;mso-wrap-distance-bottom:0;mso-position-horizontal:absolute;mso-position-horizontal-relative:page;mso-position-vertical:absolute;mso-position-vertical-relative:page;mso-width-percent:0;mso-height-percent:0;mso-width-relative:page;mso-height-relative:page;v-text-anchor:top" o:gfxdata="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" filled="f" stroked="f">
               <v:textbox inset="0,0,0,0">
                 <w:txbxContent>
                   <w:tbl>
@@ -13952,7 +14448,7 @@
   <w:abstractNum w:abstractNumId="0" w15:restartNumberingAfterBreak="0">
     <w:nsid w:val="05605AC3"/>
     <w:multiLevelType w:val="multilevel"/>
-    <w:tmpl w:val="AC8ADBC0"/>
+    <w:tmpl w:val="1388B5CA"/>
     <w:lvl w:ilvl="0">
       <w:start w:val="4"/>
       <w:numFmt w:val="decimal"/>
@@ -14651,7 +15147,7 @@
   <w:abstractNum w:abstractNumId="6" w15:restartNumberingAfterBreak="0">
     <w:nsid w:val="3B416417"/>
     <w:multiLevelType w:val="multilevel"/>
-    <w:tmpl w:val="DD884B4A"/>
+    <w:tmpl w:val="7E503B74"/>
     <w:lvl w:ilvl="0">
       <w:start w:val="5"/>
       <w:numFmt w:val="decimal"/>
@@ -14774,7 +15270,7 @@
   <w:abstractNum w:abstractNumId="7" w15:restartNumberingAfterBreak="0">
     <w:nsid w:val="3C892248"/>
     <w:multiLevelType w:val="multilevel"/>
-    <w:tmpl w:val="C5B68C9A"/>
+    <w:tmpl w:val="4B240B4A"/>
     <w:lvl w:ilvl="0">
       <w:start w:val="7"/>
       <w:numFmt w:val="decimal"/>
@@ -14895,7 +15391,7 @@
   <w:abstractNum w:abstractNumId="8" w15:restartNumberingAfterBreak="0">
     <w:nsid w:val="50BD24F8"/>
     <w:multiLevelType w:val="multilevel"/>
-    <w:tmpl w:val="7BCEFA04"/>
+    <w:tmpl w:val="7C86B9B0"/>
     <w:lvl w:ilvl="0">
       <w:start w:val="6"/>
       <w:numFmt w:val="decimal"/>
@@ -15584,7 +16080,7 @@
   <w:abstractNum w:abstractNumId="14" w15:restartNumberingAfterBreak="0">
     <w:nsid w:val="679D4CCD"/>
     <w:multiLevelType w:val="multilevel"/>
-    <w:tmpl w:val="1FCE82C2"/>
+    <w:tmpl w:val="2D28AE9C"/>
     <w:lvl w:ilvl="0">
       <w:start w:val="1"/>
       <w:numFmt w:val="decimal"/>

</xml_diff>

<commit_message>
Desarrollo de la Vista de Integración
</commit_message>
<xml_diff>
--- a/desarrollo/FRSIAAATR/Análisis/FRSIAAATR_DA.docx
+++ b/desarrollo/FRSIAAATR/Análisis/FRSIAAATR_DA.docx
@@ -201,8 +201,21 @@
         <w:spacing w:line="259" w:lineRule="auto"/>
       </w:pPr>
       <w:r>
-        <w:t>ALMONACID PARIPANCCA, Antony Brayan</w:t>
-      </w:r>
+        <w:t xml:space="preserve">ALMONACID PARIPANCCA, </w:t>
+      </w:r>
+      <w:proofErr w:type="spellStart"/>
+      <w:r>
+        <w:t>Antony</w:t>
+      </w:r>
+      <w:proofErr w:type="spellEnd"/>
+      <w:r>
+        <w:t xml:space="preserve"> </w:t>
+      </w:r>
+      <w:proofErr w:type="spellStart"/>
+      <w:r>
+        <w:t>Brayan</w:t>
+      </w:r>
+      <w:proofErr w:type="spellEnd"/>
     </w:p>
     <w:p>
       <w:pPr>
@@ -219,7 +232,15 @@
         <w:spacing w:line="259" w:lineRule="auto"/>
       </w:pPr>
       <w:r>
-        <w:t>MONTALVO GARCIA, Antony Abel</w:t>
+        <w:t xml:space="preserve">MONTALVO GARCIA, </w:t>
+      </w:r>
+      <w:proofErr w:type="spellStart"/>
+      <w:r>
+        <w:t>Antony</w:t>
+      </w:r>
+      <w:proofErr w:type="spellEnd"/>
+      <w:r>
+        <w:t xml:space="preserve"> Abel</w:t>
       </w:r>
     </w:p>
     <w:p>
@@ -273,7 +294,15 @@
         <w:spacing w:line="259" w:lineRule="auto"/>
       </w:pPr>
       <w:r>
-        <w:t>PERNIA MEZA, Iver Elvis</w:t>
+        <w:t xml:space="preserve">PERNIA MEZA, </w:t>
+      </w:r>
+      <w:proofErr w:type="spellStart"/>
+      <w:r>
+        <w:t>Iver</w:t>
+      </w:r>
+      <w:proofErr w:type="spellEnd"/>
+      <w:r>
+        <w:t xml:space="preserve"> Elvis</w:t>
       </w:r>
     </w:p>
     <w:p>
@@ -1276,11 +1305,47 @@
               </w:rPr>
               <w:t>-</w:t>
             </w:r>
-            <w:r>
-              <w:rPr>
-                <w:sz w:val="24"/>
-              </w:rPr>
-              <w:t>Almonacid Paripancca Antony.</w:t>
+            <w:proofErr w:type="spellStart"/>
+            <w:r>
+              <w:rPr>
+                <w:sz w:val="24"/>
+              </w:rPr>
+              <w:t>Almonacid</w:t>
+            </w:r>
+            <w:proofErr w:type="spellEnd"/>
+            <w:r>
+              <w:rPr>
+                <w:sz w:val="24"/>
+              </w:rPr>
+              <w:t xml:space="preserve"> </w:t>
+            </w:r>
+            <w:proofErr w:type="spellStart"/>
+            <w:r>
+              <w:rPr>
+                <w:sz w:val="24"/>
+              </w:rPr>
+              <w:t>Paripancca</w:t>
+            </w:r>
+            <w:proofErr w:type="spellEnd"/>
+            <w:r>
+              <w:rPr>
+                <w:sz w:val="24"/>
+              </w:rPr>
+              <w:t xml:space="preserve"> </w:t>
+            </w:r>
+            <w:proofErr w:type="spellStart"/>
+            <w:r>
+              <w:rPr>
+                <w:sz w:val="24"/>
+              </w:rPr>
+              <w:t>Antony</w:t>
+            </w:r>
+            <w:proofErr w:type="spellEnd"/>
+            <w:r>
+              <w:rPr>
+                <w:sz w:val="24"/>
+              </w:rPr>
+              <w:t>.</w:t>
             </w:r>
           </w:p>
         </w:tc>
@@ -2711,7 +2776,13 @@
         <w:rPr>
           <w:sz w:val="24"/>
         </w:rPr>
-        <w:t>Realizar coordinaciones con las oficinas correspondientes de UNMSM, con respecto al valor legal de los requisitos de inscripción solicitados para el postulante en el presente sistema propuesta</w:t>
+        <w:t xml:space="preserve">Realizar coordinaciones con las oficinas correspondientes de UNMSM, con respecto al valor legal de los requisitos de inscripción solicitados para el postulante </w:t>
+      </w:r>
+      <w:r>
+        <w:rPr>
+          <w:sz w:val="24"/>
+        </w:rPr>
+        <w:t>en el presente sistema propuesto</w:t>
       </w:r>
       <w:r>
         <w:rPr>
@@ -3392,13 +3463,55 @@
         <w:rPr>
           <w:sz w:val="24"/>
         </w:rPr>
-        <w:t xml:space="preserve">Significa HyperText Transfer Protocol </w:t>
-      </w:r>
-      <w:r>
-        <w:rPr>
-          <w:sz w:val="24"/>
-        </w:rPr>
-        <w:t xml:space="preserve">(Protocolo de transferencia de hipertexto) es el método más común de intercambio de información en la World Wide web, el método mediante el cual se transfieren </w:t>
+        <w:t xml:space="preserve">Significa </w:t>
+      </w:r>
+      <w:proofErr w:type="spellStart"/>
+      <w:r>
+        <w:rPr>
+          <w:sz w:val="24"/>
+        </w:rPr>
+        <w:t>HyperText</w:t>
+      </w:r>
+      <w:proofErr w:type="spellEnd"/>
+      <w:r>
+        <w:rPr>
+          <w:sz w:val="24"/>
+        </w:rPr>
+        <w:t xml:space="preserve"> Transfer </w:t>
+      </w:r>
+      <w:proofErr w:type="spellStart"/>
+      <w:r>
+        <w:rPr>
+          <w:sz w:val="24"/>
+        </w:rPr>
+        <w:t>Protocol</w:t>
+      </w:r>
+      <w:proofErr w:type="spellEnd"/>
+      <w:r>
+        <w:rPr>
+          <w:sz w:val="24"/>
+        </w:rPr>
+        <w:t xml:space="preserve"> </w:t>
+      </w:r>
+      <w:r>
+        <w:rPr>
+          <w:sz w:val="24"/>
+        </w:rPr>
+        <w:t xml:space="preserve">(Protocolo de transferencia de hipertexto) es el método más común de intercambio de información en la </w:t>
+      </w:r>
+      <w:proofErr w:type="spellStart"/>
+      <w:r>
+        <w:rPr>
+          <w:sz w:val="24"/>
+        </w:rPr>
+        <w:t>World</w:t>
+      </w:r>
+      <w:proofErr w:type="spellEnd"/>
+      <w:r>
+        <w:rPr>
+          <w:sz w:val="24"/>
+        </w:rPr>
+        <w:t xml:space="preserve"> Wide web, el método mediante el cual se transfieren </w:t>
       </w:r>
       <w:r>
         <w:rPr>
@@ -3631,7 +3744,35 @@
         <w:rPr>
           <w:sz w:val="24"/>
         </w:rPr>
-        <w:t>UI: También llamado “User Interface”, se refiere a la creación de la interfaz, que puede ser gráfica o desarrollada por tecnologías como HTML, CSS, jQuery, etc.</w:t>
+        <w:t>UI: También llamado “</w:t>
+      </w:r>
+      <w:proofErr w:type="spellStart"/>
+      <w:r>
+        <w:rPr>
+          <w:sz w:val="24"/>
+        </w:rPr>
+        <w:t>User</w:t>
+      </w:r>
+      <w:proofErr w:type="spellEnd"/>
+      <w:r>
+        <w:rPr>
+          <w:sz w:val="24"/>
+        </w:rPr>
+        <w:t xml:space="preserve"> Interface”, se refiere a la creación de la interfaz, que puede ser gráfica o desarrollada por tecnologías como HTML, CSS, </w:t>
+      </w:r>
+      <w:proofErr w:type="spellStart"/>
+      <w:r>
+        <w:rPr>
+          <w:sz w:val="24"/>
+        </w:rPr>
+        <w:t>jQuery</w:t>
+      </w:r>
+      <w:proofErr w:type="spellEnd"/>
+      <w:r>
+        <w:rPr>
+          <w:sz w:val="24"/>
+        </w:rPr>
+        <w:t>, etc.</w:t>
       </w:r>
     </w:p>
     <w:p>
@@ -3664,7 +3805,35 @@
         <w:rPr>
           <w:sz w:val="24"/>
         </w:rPr>
-        <w:t xml:space="preserve">CSS: Su siglas significa “Cascading Style Sheets ” (Hojas de estilo en cascada), es un lenguaje de </w:t>
+        <w:t>CSS: Su siglas significa “</w:t>
+      </w:r>
+      <w:proofErr w:type="spellStart"/>
+      <w:r>
+        <w:rPr>
+          <w:sz w:val="24"/>
+        </w:rPr>
+        <w:t>Cascading</w:t>
+      </w:r>
+      <w:proofErr w:type="spellEnd"/>
+      <w:r>
+        <w:rPr>
+          <w:sz w:val="24"/>
+        </w:rPr>
+        <w:t xml:space="preserve"> Style </w:t>
+      </w:r>
+      <w:proofErr w:type="spellStart"/>
+      <w:r>
+        <w:rPr>
+          <w:sz w:val="24"/>
+        </w:rPr>
+        <w:t>Sheets</w:t>
+      </w:r>
+      <w:proofErr w:type="spellEnd"/>
+      <w:r>
+        <w:rPr>
+          <w:sz w:val="24"/>
+        </w:rPr>
+        <w:t xml:space="preserve"> ” (Hojas de estilo en cascada), es un lenguaje de </w:t>
       </w:r>
       <w:r>
         <w:rPr>
@@ -3796,11 +3965,19 @@
           <w:sz w:val="24"/>
         </w:rPr>
       </w:pPr>
-      <w:r>
-        <w:rPr>
-          <w:sz w:val="24"/>
-        </w:rPr>
-        <w:t>JQuery:</w:t>
+      <w:proofErr w:type="spellStart"/>
+      <w:r>
+        <w:rPr>
+          <w:sz w:val="24"/>
+        </w:rPr>
+        <w:t>JQuery</w:t>
+      </w:r>
+      <w:proofErr w:type="spellEnd"/>
+      <w:r>
+        <w:rPr>
+          <w:sz w:val="24"/>
+        </w:rPr>
+        <w:t>:</w:t>
       </w:r>
       <w:r>
         <w:rPr>
@@ -3948,7 +4125,35 @@
         <w:rPr>
           <w:sz w:val="24"/>
         </w:rPr>
-        <w:t xml:space="preserve"> siglas significa “HyperText Markup Language” (lenguaje de marcas de hipertexto), hace referencia al lenguaje de marcado para la elaboración de págin</w:t>
+        <w:t xml:space="preserve"> siglas significa “</w:t>
+      </w:r>
+      <w:proofErr w:type="spellStart"/>
+      <w:r>
+        <w:rPr>
+          <w:sz w:val="24"/>
+        </w:rPr>
+        <w:t>HyperText</w:t>
+      </w:r>
+      <w:proofErr w:type="spellEnd"/>
+      <w:r>
+        <w:rPr>
+          <w:sz w:val="24"/>
+        </w:rPr>
+        <w:t xml:space="preserve"> </w:t>
+      </w:r>
+      <w:proofErr w:type="spellStart"/>
+      <w:r>
+        <w:rPr>
+          <w:sz w:val="24"/>
+        </w:rPr>
+        <w:t>Markup</w:t>
+      </w:r>
+      <w:proofErr w:type="spellEnd"/>
+      <w:r>
+        <w:rPr>
+          <w:sz w:val="24"/>
+        </w:rPr>
+        <w:t xml:space="preserve"> Language” (lenguaje de marcas de hipertexto), hace referencia al lenguaje de marcado para la elaboración de págin</w:t>
       </w:r>
       <w:r>
         <w:rPr>
@@ -4065,7 +4270,21 @@
         <w:t xml:space="preserve">siendo dificultoso </w:t>
       </w:r>
       <w:r>
-        <w:t>este ultimo punto en la actualidad por la coyuntura postpandemia en términos de salud.</w:t>
+        <w:t xml:space="preserve">este </w:t>
+      </w:r>
+      <w:r>
+        <w:t>último</w:t>
+      </w:r>
+      <w:r>
+        <w:t xml:space="preserve"> punto en la actualidad por la coyuntura </w:t>
+      </w:r>
+      <w:proofErr w:type="spellStart"/>
+      <w:r>
+        <w:t>postpandemia</w:t>
+      </w:r>
+      <w:proofErr w:type="spellEnd"/>
+      <w:r>
+        <w:t xml:space="preserve"> en términos de salud.</w:t>
       </w:r>
     </w:p>
     <w:p>
@@ -4091,7 +4310,15 @@
         <w:t>Sistema de reconocimiento facial para la identificación de postulantes en el acceso de resultados del examen de admisión de UNMSM</w:t>
       </w:r>
       <w:r>
-        <w:t>, buscando los requisitos funcionales, vistas de negocios, de los componentes desarrollados en el software y una arquitectura propuesta como una posible solución ante esta problemática de día a día.</w:t>
+        <w:t xml:space="preserve">, buscando los requisitos funcionales, </w:t>
+      </w:r>
+      <w:proofErr w:type="gramStart"/>
+      <w:r>
+        <w:t>vistas</w:t>
+      </w:r>
+      <w:proofErr w:type="gramEnd"/>
+      <w:r>
+        <w:t xml:space="preserve"> de negocios, de los componentes desarrollados en el software y una arquitectura propuesta como una posible solución ante esta problemática de día a día.</w:t>
       </w:r>
     </w:p>
     <w:p>
@@ -4823,7 +5050,23 @@
               <w:rPr>
                 <w:sz w:val="24"/>
               </w:rPr>
-              <w:t xml:space="preserve"> tramite de constancia de ingreso digital.</w:t>
+              <w:t xml:space="preserve"> </w:t>
+            </w:r>
+            <w:proofErr w:type="spellStart"/>
+            <w:proofErr w:type="gramStart"/>
+            <w:r>
+              <w:rPr>
+                <w:sz w:val="24"/>
+              </w:rPr>
+              <w:t>tramite</w:t>
+            </w:r>
+            <w:proofErr w:type="spellEnd"/>
+            <w:proofErr w:type="gramEnd"/>
+            <w:r>
+              <w:rPr>
+                <w:sz w:val="24"/>
+              </w:rPr>
+              <w:t xml:space="preserve"> de constancia de ingreso digital.</w:t>
             </w:r>
           </w:p>
         </w:tc>
@@ -4875,7 +5118,21 @@
               <w:rPr>
                 <w:sz w:val="24"/>
               </w:rPr>
-              <w:t>usuario “administrador”, recepcionar las solicitudes de constancia de ingreso digital en una bandeja de trabajo</w:t>
+              <w:t xml:space="preserve">usuario “administrador”, </w:t>
+            </w:r>
+            <w:proofErr w:type="spellStart"/>
+            <w:r>
+              <w:rPr>
+                <w:sz w:val="24"/>
+              </w:rPr>
+              <w:t>recepcionar</w:t>
+            </w:r>
+            <w:proofErr w:type="spellEnd"/>
+            <w:r>
+              <w:rPr>
+                <w:sz w:val="24"/>
+              </w:rPr>
+              <w:t xml:space="preserve"> las solicitudes de constancia de ingreso digital en una bandeja de trabajo</w:t>
             </w:r>
             <w:r>
               <w:rPr>
@@ -5056,7 +5313,21 @@
               <w:rPr>
                 <w:sz w:val="24"/>
               </w:rPr>
-              <w:t>, generando el documento con extensión pdf asociado a la información ligada a la solicitud</w:t>
+              <w:t xml:space="preserve">, generando el documento con extensión </w:t>
+            </w:r>
+            <w:proofErr w:type="spellStart"/>
+            <w:r>
+              <w:rPr>
+                <w:sz w:val="24"/>
+              </w:rPr>
+              <w:t>pdf</w:t>
+            </w:r>
+            <w:proofErr w:type="spellEnd"/>
+            <w:r>
+              <w:rPr>
+                <w:sz w:val="24"/>
+              </w:rPr>
+              <w:t xml:space="preserve"> asociado a la información ligada a la solicitud</w:t>
             </w:r>
             <w:r>
               <w:rPr>
@@ -5135,7 +5406,35 @@
               <w:rPr>
                 <w:sz w:val="24"/>
               </w:rPr>
-              <w:t>administrador” firmar y enviar la solicitud de constancia de ingreso digital, permitiendo añadir la firma (en formato png) de la autoridad respectiva sobre la constancia de ingreso digital pdf y enviarla al correo electrónico del postulante.</w:t>
+              <w:t xml:space="preserve">administrador” firmar y enviar la solicitud de constancia de ingreso digital, permitiendo añadir la firma (en formato </w:t>
+            </w:r>
+            <w:proofErr w:type="spellStart"/>
+            <w:r>
+              <w:rPr>
+                <w:sz w:val="24"/>
+              </w:rPr>
+              <w:t>png</w:t>
+            </w:r>
+            <w:proofErr w:type="spellEnd"/>
+            <w:r>
+              <w:rPr>
+                <w:sz w:val="24"/>
+              </w:rPr>
+              <w:t xml:space="preserve">) de la autoridad respectiva sobre la constancia de ingreso digital </w:t>
+            </w:r>
+            <w:proofErr w:type="spellStart"/>
+            <w:r>
+              <w:rPr>
+                <w:sz w:val="24"/>
+              </w:rPr>
+              <w:t>pdf</w:t>
+            </w:r>
+            <w:proofErr w:type="spellEnd"/>
+            <w:r>
+              <w:rPr>
+                <w:sz w:val="24"/>
+              </w:rPr>
+              <w:t xml:space="preserve"> y enviarla al correo electrónico del postulante.</w:t>
             </w:r>
           </w:p>
           <w:p>
@@ -5565,15 +5864,12 @@
               </w:rPr>
               <w:t>El sistema de contar con un manejo de errores frente a eventos no planificados</w:t>
             </w:r>
-          </w:p>
-          <w:p>
-            <w:pPr>
-              <w:pStyle w:val="TableParagraph"/>
-              <w:spacing w:before="137"/>
-              <w:rPr>
-                <w:sz w:val="24"/>
-              </w:rPr>
-            </w:pPr>
+            <w:r>
+              <w:rPr>
+                <w:sz w:val="24"/>
+              </w:rPr>
+              <w:t xml:space="preserve"> </w:t>
+            </w:r>
             <w:r>
               <w:rPr>
                 <w:sz w:val="24"/>
@@ -5684,15 +5980,12 @@
               </w:rPr>
               <w:t>Las contraseñas deberán cumplir un nivel de complejidad tener 8 caracteres</w:t>
             </w:r>
-          </w:p>
-          <w:p>
-            <w:pPr>
-              <w:pStyle w:val="TableParagraph"/>
-              <w:spacing w:before="137"/>
-              <w:rPr>
-                <w:sz w:val="24"/>
-              </w:rPr>
-            </w:pPr>
+            <w:r>
+              <w:rPr>
+                <w:sz w:val="24"/>
+              </w:rPr>
+              <w:t xml:space="preserve"> </w:t>
+            </w:r>
             <w:r>
               <w:rPr>
                 <w:sz w:val="24"/>
@@ -5769,15 +6062,12 @@
               </w:rPr>
               <w:t xml:space="preserve"> debe ser entendible ante las</w:t>
             </w:r>
-          </w:p>
-          <w:p>
-            <w:pPr>
-              <w:pStyle w:val="TableParagraph"/>
-              <w:spacing w:before="137"/>
-              <w:rPr>
-                <w:sz w:val="24"/>
-              </w:rPr>
-            </w:pPr>
+            <w:r>
+              <w:rPr>
+                <w:sz w:val="24"/>
+              </w:rPr>
+              <w:t xml:space="preserve"> </w:t>
+            </w:r>
             <w:r>
               <w:rPr>
                 <w:sz w:val="24"/>
@@ -5840,17 +6130,28 @@
               <w:rPr>
                 <w:sz w:val="24"/>
               </w:rPr>
-              <w:t>No se modificará el código de los frameworks para que la aplicación soporte</w:t>
-            </w:r>
-          </w:p>
-          <w:p>
-            <w:pPr>
-              <w:pStyle w:val="TableParagraph"/>
-              <w:spacing w:before="137"/>
-              <w:rPr>
-                <w:sz w:val="24"/>
-              </w:rPr>
-            </w:pPr>
+              <w:t xml:space="preserve">No se modificará el código de los </w:t>
+            </w:r>
+            <w:proofErr w:type="spellStart"/>
+            <w:r>
+              <w:rPr>
+                <w:sz w:val="24"/>
+              </w:rPr>
+              <w:t>frameworks</w:t>
+            </w:r>
+            <w:proofErr w:type="spellEnd"/>
+            <w:r>
+              <w:rPr>
+                <w:sz w:val="24"/>
+              </w:rPr>
+              <w:t xml:space="preserve"> para que la aplicación soporte</w:t>
+            </w:r>
+            <w:r>
+              <w:rPr>
+                <w:sz w:val="24"/>
+              </w:rPr>
+              <w:t xml:space="preserve"> </w:t>
+            </w:r>
             <w:r>
               <w:rPr>
                 <w:sz w:val="24"/>
@@ -5915,14 +6216,12 @@
               </w:rPr>
               <w:t>El sistema permitirá cambiar su estilo a través de hojas de estilo en cascada (CSS), que deberán personalizarse para cada componente, añadir nuevos estilos</w:t>
             </w:r>
-          </w:p>
-          <w:p>
-            <w:pPr>
-              <w:pStyle w:val="TableParagraph"/>
-              <w:rPr>
-                <w:sz w:val="24"/>
-              </w:rPr>
-            </w:pPr>
+            <w:r>
+              <w:rPr>
+                <w:sz w:val="24"/>
+              </w:rPr>
+              <w:t xml:space="preserve"> </w:t>
+            </w:r>
             <w:r>
               <w:rPr>
                 <w:sz w:val="24"/>
@@ -6340,15 +6639,12 @@
               </w:rPr>
               <w:t>Se registra los cambios y la interacción con la nueva información en un tiempo</w:t>
             </w:r>
-          </w:p>
-          <w:p>
-            <w:pPr>
-              <w:pStyle w:val="TableParagraph"/>
-              <w:spacing w:before="137"/>
-              <w:rPr>
-                <w:sz w:val="24"/>
-              </w:rPr>
-            </w:pPr>
+            <w:r>
+              <w:rPr>
+                <w:sz w:val="24"/>
+              </w:rPr>
+              <w:t xml:space="preserve"> </w:t>
+            </w:r>
             <w:r>
               <w:rPr>
                 <w:sz w:val="24"/>
@@ -6435,16 +6731,25 @@
             <w:pPr>
               <w:pStyle w:val="TableParagraph"/>
               <w:spacing w:line="275" w:lineRule="exact"/>
-              <w:rPr>
-                <w:sz w:val="24"/>
-              </w:rPr>
-            </w:pPr>
+              <w:ind w:left="0"/>
+              <w:rPr>
+                <w:sz w:val="24"/>
+              </w:rPr>
+            </w:pPr>
+            <w:r>
+              <w:rPr>
+                <w:sz w:val="24"/>
+              </w:rPr>
+              <w:t xml:space="preserve"> </w:t>
+            </w:r>
+            <w:proofErr w:type="spellStart"/>
             <w:r>
               <w:rPr>
                 <w:sz w:val="24"/>
               </w:rPr>
               <w:t>Perfomance</w:t>
             </w:r>
+            <w:proofErr w:type="spellEnd"/>
           </w:p>
         </w:tc>
       </w:tr>
@@ -6924,7 +7229,13 @@
               <w:rPr>
                 <w:sz w:val="24"/>
               </w:rPr>
-              <w:t>Escenario de Fiablidad</w:t>
+              <w:t xml:space="preserve">Escenario de </w:t>
+            </w:r>
+            <w:r>
+              <w:rPr>
+                <w:sz w:val="24"/>
+              </w:rPr>
+              <w:t>Fiabilidad</w:t>
             </w:r>
           </w:p>
         </w:tc>
@@ -7240,15 +7551,12 @@
               </w:rPr>
               <w:t>El administrador del área de RR.HH. no debe abandonar la operación en el</w:t>
             </w:r>
-          </w:p>
-          <w:p>
-            <w:pPr>
-              <w:pStyle w:val="TableParagraph"/>
-              <w:spacing w:before="137"/>
-              <w:rPr>
-                <w:sz w:val="24"/>
-              </w:rPr>
-            </w:pPr>
+            <w:r>
+              <w:rPr>
+                <w:sz w:val="24"/>
+              </w:rPr>
+              <w:t xml:space="preserve"> </w:t>
+            </w:r>
             <w:r>
               <w:rPr>
                 <w:sz w:val="24"/>
@@ -7298,7 +7606,7 @@
               <w:rPr>
                 <w:sz w:val="24"/>
               </w:rPr>
-              <w:t>Fiablidad</w:t>
+              <w:t>Fiabilidad</w:t>
             </w:r>
           </w:p>
         </w:tc>
@@ -7659,15 +7967,12 @@
               </w:rPr>
               <w:t>El administrador del área de RR.HH. debe aprender a utilizar el subsistema en</w:t>
             </w:r>
-          </w:p>
-          <w:p>
-            <w:pPr>
-              <w:pStyle w:val="TableParagraph"/>
-              <w:spacing w:before="139"/>
-              <w:rPr>
-                <w:sz w:val="24"/>
-              </w:rPr>
-            </w:pPr>
+            <w:r>
+              <w:rPr>
+                <w:sz w:val="24"/>
+              </w:rPr>
+              <w:t xml:space="preserve"> </w:t>
+            </w:r>
             <w:r>
               <w:rPr>
                 <w:sz w:val="24"/>
@@ -8452,13 +8757,13 @@
           <w:b/>
           <w:sz w:val="24"/>
         </w:rPr>
-        <w:t xml:space="preserve">:  </w:t>
-      </w:r>
-      <w:r>
-        <w:rPr>
-          <w:sz w:val="24"/>
-        </w:rPr>
-        <w:t>Es u</w:t>
+        <w:t>: Es</w:t>
+      </w:r>
+      <w:r>
+        <w:rPr>
+          <w:sz w:val="24"/>
+        </w:rPr>
+        <w:t xml:space="preserve"> u</w:t>
       </w:r>
       <w:r>
         <w:rPr>
@@ -8521,12 +8826,37 @@
           <w:sz w:val="24"/>
         </w:rPr>
       </w:pPr>
+      <w:proofErr w:type="spellStart"/>
       <w:r>
         <w:rPr>
           <w:b/>
           <w:sz w:val="24"/>
         </w:rPr>
-        <w:t>MySQL Workbench 8.0</w:t>
+        <w:t>MySQL</w:t>
+      </w:r>
+      <w:proofErr w:type="spellEnd"/>
+      <w:r>
+        <w:rPr>
+          <w:b/>
+          <w:sz w:val="24"/>
+        </w:rPr>
+        <w:t xml:space="preserve"> </w:t>
+      </w:r>
+      <w:proofErr w:type="spellStart"/>
+      <w:r>
+        <w:rPr>
+          <w:b/>
+          <w:sz w:val="24"/>
+        </w:rPr>
+        <w:t>Workbench</w:t>
+      </w:r>
+      <w:proofErr w:type="spellEnd"/>
+      <w:r>
+        <w:rPr>
+          <w:b/>
+          <w:sz w:val="24"/>
+        </w:rPr>
+        <w:t xml:space="preserve"> 8.0</w:t>
       </w:r>
       <w:r>
         <w:rPr>
@@ -8599,6 +8929,7 @@
           <w:sz w:val="28"/>
         </w:rPr>
       </w:pPr>
+      <w:proofErr w:type="spellStart"/>
       <w:r>
         <w:rPr>
           <w:b/>
@@ -8606,7 +8937,17 @@
           <w:sz w:val="24"/>
           <w:shd w:val="clear" w:color="auto" w:fill="FFFFFF"/>
         </w:rPr>
-        <w:t>Nginx:</w:t>
+        <w:t>Nginx</w:t>
+      </w:r>
+      <w:proofErr w:type="spellEnd"/>
+      <w:r>
+        <w:rPr>
+          <w:b/>
+          <w:color w:val="222222"/>
+          <w:sz w:val="24"/>
+          <w:shd w:val="clear" w:color="auto" w:fill="FFFFFF"/>
+        </w:rPr>
+        <w:t>:</w:t>
       </w:r>
       <w:r>
         <w:rPr>
@@ -9472,7 +9813,11 @@
         <w:t xml:space="preserve">módulo encargado </w:t>
       </w:r>
       <w:r>
-        <w:t>de listar a los postulantes que han realizado el examen y el estado según su resultado. Además, si su resultado es exitoso puede realizar la solicitud para tramitar su constancia de manera digital.</w:t>
+        <w:t xml:space="preserve">de listar a los postulantes que han realizado el examen y el estado según su resultado. Además, si su resultado es exitoso </w:t>
+      </w:r>
+      <w:r>
+        <w:lastRenderedPageBreak/>
+        <w:t>puede realizar la solicitud para tramitar su constancia de manera digital.</w:t>
       </w:r>
     </w:p>
     <w:p>
@@ -9494,10 +9839,23 @@
         <w:t xml:space="preserve"> </w:t>
       </w:r>
       <w:r>
-        <w:t xml:space="preserve">módulo encargado de </w:t>
-      </w:r>
-      <w:r>
-        <w:t>mostrar información del administrador actualmente logueado en el sistema y la posibilidad de crear administradores.</w:t>
+        <w:t>módulo encarga</w:t>
+      </w:r>
+      <w:bookmarkStart w:id="13" w:name="_GoBack"/>
+      <w:bookmarkEnd w:id="13"/>
+      <w:r>
+        <w:t xml:space="preserve">do de </w:t>
+      </w:r>
+      <w:r>
+        <w:t xml:space="preserve">mostrar información del administrador actualmente </w:t>
+      </w:r>
+      <w:proofErr w:type="spellStart"/>
+      <w:r>
+        <w:t>logueado</w:t>
+      </w:r>
+      <w:proofErr w:type="spellEnd"/>
+      <w:r>
+        <w:t xml:space="preserve"> en el sistema y la posibilidad de crear administradores.</w:t>
       </w:r>
     </w:p>
     <w:p>
@@ -9545,7 +9903,6 @@
         <w:rPr>
           <w:b/>
         </w:rPr>
-        <w:lastRenderedPageBreak/>
         <w:t>Seguimiento de trámites</w:t>
       </w:r>
       <w:r>
@@ -9772,8 +10129,8 @@
         </w:tabs>
         <w:spacing w:before="178"/>
       </w:pPr>
-      <w:bookmarkStart w:id="13" w:name="_bookmark13"/>
-      <w:bookmarkEnd w:id="13"/>
+      <w:bookmarkStart w:id="14" w:name="_bookmark13"/>
+      <w:bookmarkEnd w:id="14"/>
       <w:r>
         <w:t>Vista</w:t>
       </w:r>
@@ -9809,8 +10166,8 @@
         <w:spacing w:before="216"/>
         <w:ind w:hanging="294"/>
       </w:pPr>
-      <w:bookmarkStart w:id="14" w:name="_bookmark14"/>
-      <w:bookmarkEnd w:id="14"/>
+      <w:bookmarkStart w:id="15" w:name="_bookmark14"/>
+      <w:bookmarkEnd w:id="15"/>
       <w:r>
         <w:t>Diagrama de Caso de</w:t>
       </w:r>
@@ -9866,7 +10223,6 @@
           <w:noProof/>
           <w:lang w:val="es-PE" w:eastAsia="es-PE"/>
         </w:rPr>
-        <w:lastRenderedPageBreak/>
         <w:drawing>
           <wp:anchor distT="0" distB="0" distL="0" distR="0" simplePos="0" relativeHeight="12" behindDoc="0" locked="0" layoutInCell="1" allowOverlap="1" wp14:anchorId="29F5B9AE" wp14:editId="52E10188">
             <wp:simplePos x="0" y="0"/>
@@ -10174,11 +10530,19 @@
                 <w:sz w:val="20"/>
               </w:rPr>
             </w:pPr>
+            <w:proofErr w:type="gramStart"/>
             <w:r>
               <w:rPr>
                 <w:sz w:val="20"/>
               </w:rPr>
-              <w:t>finalizar contratos.</w:t>
+              <w:t>finalizar</w:t>
+            </w:r>
+            <w:proofErr w:type="gramEnd"/>
+            <w:r>
+              <w:rPr>
+                <w:sz w:val="20"/>
+              </w:rPr>
+              <w:t xml:space="preserve"> contratos.</w:t>
             </w:r>
           </w:p>
         </w:tc>
@@ -10641,11 +11005,19 @@
                 <w:sz w:val="20"/>
               </w:rPr>
             </w:pPr>
+            <w:proofErr w:type="gramStart"/>
             <w:r>
               <w:rPr>
                 <w:sz w:val="20"/>
               </w:rPr>
-              <w:t>del proceso de selección para los puestos de trabajo disponible.</w:t>
+              <w:t>del</w:t>
+            </w:r>
+            <w:proofErr w:type="gramEnd"/>
+            <w:r>
+              <w:rPr>
+                <w:sz w:val="20"/>
+              </w:rPr>
+              <w:t xml:space="preserve"> proceso de selección para los puestos de trabajo disponible.</w:t>
             </w:r>
           </w:p>
         </w:tc>
@@ -10871,11 +11243,19 @@
                 <w:sz w:val="20"/>
               </w:rPr>
             </w:pPr>
+            <w:proofErr w:type="gramStart"/>
             <w:r>
               <w:rPr>
                 <w:sz w:val="20"/>
               </w:rPr>
-              <w:t>de empleados.</w:t>
+              <w:t>de</w:t>
+            </w:r>
+            <w:proofErr w:type="gramEnd"/>
+            <w:r>
+              <w:rPr>
+                <w:sz w:val="20"/>
+              </w:rPr>
+              <w:t xml:space="preserve"> empleados.</w:t>
             </w:r>
           </w:p>
         </w:tc>
@@ -11099,11 +11479,19 @@
                 <w:sz w:val="20"/>
               </w:rPr>
             </w:pPr>
+            <w:proofErr w:type="gramStart"/>
             <w:r>
               <w:rPr>
                 <w:sz w:val="20"/>
               </w:rPr>
-              <w:t>laborales presentadas en la oficina de RRHH.</w:t>
+              <w:t>laborales</w:t>
+            </w:r>
+            <w:proofErr w:type="gramEnd"/>
+            <w:r>
+              <w:rPr>
+                <w:sz w:val="20"/>
+              </w:rPr>
+              <w:t xml:space="preserve"> presentadas en la oficina de RRHH.</w:t>
             </w:r>
           </w:p>
         </w:tc>
@@ -11350,11 +11738,19 @@
                 <w:sz w:val="20"/>
               </w:rPr>
             </w:pPr>
+            <w:proofErr w:type="gramStart"/>
             <w:r>
               <w:rPr>
                 <w:sz w:val="20"/>
               </w:rPr>
-              <w:t>trabajos de cada empleador.</w:t>
+              <w:t>trabajos</w:t>
+            </w:r>
+            <w:proofErr w:type="gramEnd"/>
+            <w:r>
+              <w:rPr>
+                <w:sz w:val="20"/>
+              </w:rPr>
+              <w:t xml:space="preserve"> de cada empleador.</w:t>
             </w:r>
           </w:p>
         </w:tc>
@@ -11608,11 +12004,19 @@
                 <w:sz w:val="20"/>
               </w:rPr>
             </w:pPr>
+            <w:proofErr w:type="gramStart"/>
             <w:r>
               <w:rPr>
                 <w:sz w:val="20"/>
               </w:rPr>
-              <w:t>no laborales según la empresa.</w:t>
+              <w:t>no</w:t>
+            </w:r>
+            <w:proofErr w:type="gramEnd"/>
+            <w:r>
+              <w:rPr>
+                <w:sz w:val="20"/>
+              </w:rPr>
+              <w:t xml:space="preserve"> laborales según la empresa.</w:t>
             </w:r>
           </w:p>
         </w:tc>
@@ -11847,11 +12251,19 @@
                 <w:sz w:val="20"/>
               </w:rPr>
             </w:pPr>
+            <w:proofErr w:type="gramStart"/>
             <w:r>
               <w:rPr>
                 <w:sz w:val="20"/>
               </w:rPr>
-              <w:t>caso que tenga un eficiente capacidad ante sus labores y baja en caso contrario.</w:t>
+              <w:t>caso</w:t>
+            </w:r>
+            <w:proofErr w:type="gramEnd"/>
+            <w:r>
+              <w:rPr>
+                <w:sz w:val="20"/>
+              </w:rPr>
+              <w:t xml:space="preserve"> que tenga un eficiente capacidad ante sus labores y baja en caso contrario.</w:t>
             </w:r>
           </w:p>
         </w:tc>
@@ -11890,8 +12302,8 @@
           <w:tab w:val="left" w:pos="1650"/>
         </w:tabs>
       </w:pPr>
-      <w:bookmarkStart w:id="15" w:name="_bookmark15"/>
-      <w:bookmarkEnd w:id="15"/>
+      <w:bookmarkStart w:id="16" w:name="_bookmark15"/>
+      <w:bookmarkEnd w:id="16"/>
       <w:r>
         <w:t>Vista de</w:t>
       </w:r>
@@ -11937,8 +12349,8 @@
         <w:spacing w:before="0"/>
         <w:ind w:hanging="294"/>
       </w:pPr>
-      <w:bookmarkStart w:id="16" w:name="_bookmark16"/>
-      <w:bookmarkEnd w:id="16"/>
+      <w:bookmarkStart w:id="17" w:name="_bookmark16"/>
+      <w:bookmarkEnd w:id="17"/>
       <w:r>
         <w:t>Diagrama de</w:t>
       </w:r>
@@ -12250,8 +12662,13 @@
         <w:spacing w:before="1"/>
         <w:ind w:left="1388"/>
       </w:pPr>
-      <w:r>
-        <w:t>PostgresSQL: Motor de Base de Datos seleccionado para la aplicación.</w:t>
+      <w:proofErr w:type="spellStart"/>
+      <w:r>
+        <w:t>PostgresSQL</w:t>
+      </w:r>
+      <w:proofErr w:type="spellEnd"/>
+      <w:r>
+        <w:t>: Motor de Base de Datos seleccionado para la aplicación.</w:t>
       </w:r>
     </w:p>
     <w:p>
@@ -12280,8 +12697,8 @@
           <w:tab w:val="left" w:pos="1650"/>
         </w:tabs>
       </w:pPr>
-      <w:bookmarkStart w:id="17" w:name="_bookmark17"/>
-      <w:bookmarkEnd w:id="17"/>
+      <w:bookmarkStart w:id="18" w:name="_bookmark17"/>
+      <w:bookmarkEnd w:id="18"/>
       <w:r>
         <w:t>Vista de</w:t>
       </w:r>
@@ -12503,7 +12920,15 @@
         <w:spacing w:before="1"/>
       </w:pPr>
       <w:r>
-        <w:t>Se ha usado la plataforma de computación en Nginx, en el que</w:t>
+        <w:t xml:space="preserve">Se ha usado la plataforma de computación en </w:t>
+      </w:r>
+      <w:proofErr w:type="spellStart"/>
+      <w:r>
+        <w:t>Nginx</w:t>
+      </w:r>
+      <w:proofErr w:type="spellEnd"/>
+      <w:r>
+        <w:t>, en el que</w:t>
       </w:r>
       <w:r>
         <w:t xml:space="preserve"> tendremos nuestro Servidor Web. </w:t>
@@ -12532,10 +12957,16 @@
         <w:t>El Servidor Web se conecta a la Base de Datos mediante TCP/IP, la ru</w:t>
       </w:r>
       <w:r>
-        <w:t>ta de conexión lo genera Nginx.</w:t>
-      </w:r>
-      <w:bookmarkStart w:id="18" w:name="_GoBack"/>
-      <w:bookmarkEnd w:id="18"/>
+        <w:t xml:space="preserve">ta de conexión lo genera </w:t>
+      </w:r>
+      <w:proofErr w:type="spellStart"/>
+      <w:r>
+        <w:t>Nginx</w:t>
+      </w:r>
+      <w:proofErr w:type="spellEnd"/>
+      <w:r>
+        <w:t>.</w:t>
+      </w:r>
     </w:p>
     <w:p>
       <w:pPr>
@@ -12554,7 +12985,15 @@
         <w:spacing w:before="1"/>
       </w:pPr>
       <w:r>
-        <w:t>Se usará la Base de Datos MySQL.</w:t>
+        <w:t xml:space="preserve">Se usará la Base de Datos </w:t>
+      </w:r>
+      <w:proofErr w:type="spellStart"/>
+      <w:r>
+        <w:t>MySQL</w:t>
+      </w:r>
+      <w:proofErr w:type="spellEnd"/>
+      <w:r>
+        <w:t>.</w:t>
       </w:r>
     </w:p>
     <w:p>
@@ -12730,7 +13169,21 @@
         <w:rPr>
           <w:b/>
         </w:rPr>
-        <w:t xml:space="preserve">Servidor Base de Datos MySQL </w:t>
+        <w:t xml:space="preserve">Servidor Base de Datos </w:t>
+      </w:r>
+      <w:proofErr w:type="spellStart"/>
+      <w:r>
+        <w:rPr>
+          <w:b/>
+        </w:rPr>
+        <w:t>MySQL</w:t>
+      </w:r>
+      <w:proofErr w:type="spellEnd"/>
+      <w:r>
+        <w:rPr>
+          <w:b/>
+        </w:rPr>
+        <w:t xml:space="preserve"> </w:t>
       </w:r>
     </w:p>
     <w:p>
@@ -12752,7 +13205,15 @@
         <w:spacing w:line="360" w:lineRule="auto"/>
       </w:pPr>
       <w:r>
-        <w:t xml:space="preserve">Procesador: Intel Xeon E7 2.4 GHz / acceso de memoria de hasta 1066 MHz. </w:t>
+        <w:t xml:space="preserve">Procesador: Intel </w:t>
+      </w:r>
+      <w:proofErr w:type="spellStart"/>
+      <w:r>
+        <w:t>Xeon</w:t>
+      </w:r>
+      <w:proofErr w:type="spellEnd"/>
+      <w:r>
+        <w:t xml:space="preserve"> E7 2.4 GHz / acceso de memoria de hasta 1066 MHz. </w:t>
       </w:r>
     </w:p>
     <w:p>
@@ -12871,7 +13332,7 @@
           <w:i/>
           <w:sz w:val="24"/>
         </w:rPr>
-        <w:t>Integraci{on</w:t>
+        <w:t>Integración</w:t>
       </w:r>
     </w:p>
     <w:p>
@@ -12924,18 +13385,18 @@
           <w:lang w:val="es-PE" w:eastAsia="es-PE"/>
         </w:rPr>
         <w:drawing>
-          <wp:anchor distT="0" distB="0" distL="0" distR="0" simplePos="0" relativeHeight="15" behindDoc="0" locked="0" layoutInCell="1" allowOverlap="1" wp14:anchorId="214299B9" wp14:editId="1310085B">
+          <wp:anchor distT="0" distB="0" distL="114300" distR="114300" simplePos="0" relativeHeight="487595008" behindDoc="0" locked="0" layoutInCell="1" allowOverlap="1" wp14:anchorId="5A860A53" wp14:editId="4213FD72">
             <wp:simplePos x="0" y="0"/>
-            <wp:positionH relativeFrom="page">
-              <wp:posOffset>643255</wp:posOffset>
+            <wp:positionH relativeFrom="column">
+              <wp:posOffset>547967</wp:posOffset>
             </wp:positionH>
             <wp:positionV relativeFrom="paragraph">
-              <wp:posOffset>101402</wp:posOffset>
+              <wp:posOffset>94130</wp:posOffset>
             </wp:positionV>
-            <wp:extent cx="6561577" cy="2593086"/>
+            <wp:extent cx="5889625" cy="3185795"/>
             <wp:effectExtent l="0" t="0" r="0" b="0"/>
             <wp:wrapTopAndBottom/>
-            <wp:docPr id="17" name="image11.jpeg"/>
+            <wp:docPr id="7" name="Imagen 7"/>
             <wp:cNvGraphicFramePr>
               <a:graphicFrameLocks xmlns:a="http://schemas.openxmlformats.org/drawingml/2006/main" noChangeAspect="1"/>
             </wp:cNvGraphicFramePr>
@@ -12943,11 +13404,17 @@
               <a:graphicData uri="http://schemas.openxmlformats.org/drawingml/2006/picture">
                 <pic:pic xmlns:pic="http://schemas.openxmlformats.org/drawingml/2006/picture">
                   <pic:nvPicPr>
-                    <pic:cNvPr id="18" name="image11.jpeg"/>
+                    <pic:cNvPr id="1" name=""/>
                     <pic:cNvPicPr/>
                   </pic:nvPicPr>
                   <pic:blipFill>
-                    <a:blip r:embed="rId23" cstate="print"/>
+                    <a:blip r:embed="rId23">
+                      <a:extLst>
+                        <a:ext uri="{28A0092B-C50C-407E-A947-70E740481C1C}">
+                          <a14:useLocalDpi xmlns:a14="http://schemas.microsoft.com/office/drawing/2010/main" val="0"/>
+                        </a:ext>
+                      </a:extLst>
+                    </a:blip>
                     <a:stretch>
                       <a:fillRect/>
                     </a:stretch>
@@ -12955,7 +13422,7 @@
                   <pic:spPr>
                     <a:xfrm>
                       <a:off x="0" y="0"/>
-                      <a:ext cx="6561577" cy="2593086"/>
+                      <a:ext cx="5889625" cy="3185795"/>
                     </a:xfrm>
                     <a:prstGeom prst="rect">
                       <a:avLst/>
@@ -12964,6 +13431,12 @@
                 </pic:pic>
               </a:graphicData>
             </a:graphic>
+            <wp14:sizeRelH relativeFrom="page">
+              <wp14:pctWidth>0</wp14:pctWidth>
+            </wp14:sizeRelH>
+            <wp14:sizeRelV relativeFrom="page">
+              <wp14:pctHeight>0</wp14:pctHeight>
+            </wp14:sizeRelV>
           </wp:anchor>
         </w:drawing>
       </w:r>
@@ -13044,38 +13517,6 @@
     </w:p>
     <w:p>
       <w:pPr>
-        <w:pStyle w:val="Textoindependiente"/>
-        <w:spacing w:before="10"/>
-        <w:rPr>
-          <w:sz w:val="29"/>
-        </w:rPr>
-      </w:pPr>
-    </w:p>
-    <w:p>
-      <w:pPr>
-        <w:pStyle w:val="Textoindependiente"/>
-        <w:ind w:left="1388"/>
-      </w:pPr>
-      <w:r>
-        <w:rPr>
-          <w:sz w:val="20"/>
-        </w:rPr>
-        <w:t xml:space="preserve">Psycopg2: </w:t>
-      </w:r>
-      <w:r>
-        <w:t>Es un adaptador PostgreSQL que nos da acceso a la Base de Datos Postgres.</w:t>
-      </w:r>
-    </w:p>
-    <w:p>
-      <w:pPr>
-        <w:pStyle w:val="Textoindependiente"/>
-        <w:rPr>
-          <w:sz w:val="26"/>
-        </w:rPr>
-      </w:pPr>
-    </w:p>
-    <w:p>
-      <w:pPr>
         <w:spacing w:before="186"/>
         <w:ind w:left="1388"/>
         <w:rPr>
@@ -13086,7 +13527,21 @@
         <w:rPr>
           <w:sz w:val="20"/>
         </w:rPr>
-        <w:t xml:space="preserve">BD PostgresSQL 10: </w:t>
+        <w:t xml:space="preserve">BD </w:t>
+      </w:r>
+      <w:proofErr w:type="spellStart"/>
+      <w:r>
+        <w:rPr>
+          <w:sz w:val="20"/>
+        </w:rPr>
+        <w:t>MySQL</w:t>
+      </w:r>
+      <w:proofErr w:type="spellEnd"/>
+      <w:r>
+        <w:rPr>
+          <w:sz w:val="20"/>
+        </w:rPr>
+        <w:t xml:space="preserve">: </w:t>
       </w:r>
       <w:r>
         <w:rPr>
@@ -13543,7 +13998,21 @@
         <w:rPr>
           <w:sz w:val="24"/>
         </w:rPr>
-        <w:t xml:space="preserve">El módulo debería implementar una conexión web service </w:t>
+        <w:t xml:space="preserve">El módulo debería implementar una conexión web </w:t>
+      </w:r>
+      <w:proofErr w:type="spellStart"/>
+      <w:r>
+        <w:rPr>
+          <w:sz w:val="24"/>
+        </w:rPr>
+        <w:t>service</w:t>
+      </w:r>
+      <w:proofErr w:type="spellEnd"/>
+      <w:r>
+        <w:rPr>
+          <w:sz w:val="24"/>
+        </w:rPr>
+        <w:t xml:space="preserve"> </w:t>
       </w:r>
       <w:r>
         <w:rPr>
@@ -13952,7 +14421,7 @@
                               <w:noProof/>
                               <w:sz w:val="20"/>
                             </w:rPr>
-                            <w:t>24</w:t>
+                            <w:t>10</w:t>
                           </w:r>
                           <w:r>
                             <w:fldChar w:fldCharType="end"/>
@@ -14017,7 +14486,7 @@
                         <w:noProof/>
                         <w:sz w:val="20"/>
                       </w:rPr>
-                      <w:t>24</w:t>
+                      <w:t>10</w:t>
                     </w:r>
                     <w:r>
                       <w:fldChar w:fldCharType="end"/>
@@ -14166,9 +14635,11 @@
                                   <w:pStyle w:val="TableParagraph"/>
                                   <w:spacing w:line="251" w:lineRule="exact"/>
                                 </w:pPr>
+                                <w:proofErr w:type="spellStart"/>
                                 <w:r>
                                   <w:t>FaceSolutions</w:t>
                                 </w:r>
+                                <w:proofErr w:type="spellEnd"/>
                               </w:p>
                             </w:tc>
                             <w:tc>
@@ -14328,9 +14799,11 @@
                             <w:pStyle w:val="TableParagraph"/>
                             <w:spacing w:line="251" w:lineRule="exact"/>
                           </w:pPr>
+                          <w:proofErr w:type="spellStart"/>
                           <w:r>
                             <w:t>FaceSolutions</w:t>
                           </w:r>
+                          <w:proofErr w:type="spellEnd"/>
                         </w:p>
                       </w:tc>
                       <w:tc>

</xml_diff>

<commit_message>
Cambios en Vista Modular, Arquitectura
</commit_message>
<xml_diff>
--- a/desarrollo/FRSIAAATR/Análisis/FRSIAAATR_DA.docx
+++ b/desarrollo/FRSIAAATR/Análisis/FRSIAAATR_DA.docx
@@ -1,6 +1,6 @@
 
 <file path=word/document.xml><?xml version="1.0" encoding="utf-8"?>
-<w:document xmlns:wpc="http://schemas.microsoft.com/office/word/2010/wordprocessingCanvas" xmlns:mc="http://schemas.openxmlformats.org/markup-compatibility/2006" xmlns:o="urn:schemas-microsoft-com:office:office" xmlns:r="http://schemas.openxmlformats.org/officeDocument/2006/relationships" xmlns:m="http://schemas.openxmlformats.org/officeDocument/2006/math" xmlns:v="urn:schemas-microsoft-com:vml" xmlns:wp14="http://schemas.microsoft.com/office/word/2010/wordprocessingDrawing" xmlns:wp="http://schemas.openxmlformats.org/drawingml/2006/wordprocessingDrawing" xmlns:w10="urn:schemas-microsoft-com:office:word" xmlns:w="http://schemas.openxmlformats.org/wordprocessingml/2006/main" xmlns:w14="http://schemas.microsoft.com/office/word/2010/wordml" xmlns:w15="http://schemas.microsoft.com/office/word/2012/wordml" xmlns:wpg="http://schemas.microsoft.com/office/word/2010/wordprocessingGroup" xmlns:wpi="http://schemas.microsoft.com/office/word/2010/wordprocessingInk" xmlns:wne="http://schemas.microsoft.com/office/word/2006/wordml" xmlns:wps="http://schemas.microsoft.com/office/word/2010/wordprocessingShape" mc:Ignorable="w14 w15 wp14">
+<w:document xmlns:wpc="http://schemas.microsoft.com/office/word/2010/wordprocessingCanvas" xmlns:cx="http://schemas.microsoft.com/office/drawing/2014/chartex" xmlns:mc="http://schemas.openxmlformats.org/markup-compatibility/2006" xmlns:o="urn:schemas-microsoft-com:office:office" xmlns:r="http://schemas.openxmlformats.org/officeDocument/2006/relationships" xmlns:m="http://schemas.openxmlformats.org/officeDocument/2006/math" xmlns:v="urn:schemas-microsoft-com:vml" xmlns:wp14="http://schemas.microsoft.com/office/word/2010/wordprocessingDrawing" xmlns:wp="http://schemas.openxmlformats.org/drawingml/2006/wordprocessingDrawing" xmlns:w10="urn:schemas-microsoft-com:office:word" xmlns:w="http://schemas.openxmlformats.org/wordprocessingml/2006/main" xmlns:w14="http://schemas.microsoft.com/office/word/2010/wordml" xmlns:w15="http://schemas.microsoft.com/office/word/2012/wordml" xmlns:w16se="http://schemas.microsoft.com/office/word/2015/wordml/symex" xmlns:wpg="http://schemas.microsoft.com/office/word/2010/wordprocessingGroup" xmlns:wpi="http://schemas.microsoft.com/office/word/2010/wordprocessingInk" xmlns:wne="http://schemas.microsoft.com/office/word/2006/wordml" xmlns:wps="http://schemas.microsoft.com/office/word/2010/wordprocessingShape" mc:Ignorable="w14 w15 w16se wp14">
   <w:body>
     <w:p>
       <w:pPr>
@@ -201,8 +201,13 @@
         <w:spacing w:line="259" w:lineRule="auto"/>
       </w:pPr>
       <w:r>
-        <w:t>ALMONACID PARIPANCCA, Antony Brayan</w:t>
-      </w:r>
+        <w:t xml:space="preserve">ALMONACID PARIPANCCA, Antony </w:t>
+      </w:r>
+      <w:proofErr w:type="spellStart"/>
+      <w:r>
+        <w:t>Brayan</w:t>
+      </w:r>
+      <w:proofErr w:type="spellEnd"/>
     </w:p>
     <w:p>
       <w:pPr>
@@ -299,7 +304,7 @@
     </w:p>
     <w:p>
       <w:pPr>
-        <w:pStyle w:val="TtulodeTDC"/>
+        <w:pStyle w:val="TtuloTDC"/>
       </w:pPr>
     </w:p>
     <w:p>
@@ -327,7 +332,7 @@
       <w:r>
         <w:rPr>
           <w:noProof/>
-          <w:lang w:eastAsia="es-ES"/>
+          <w:lang w:val="es-PE" w:eastAsia="es-PE"/>
         </w:rPr>
         <w:lastRenderedPageBreak/>
         <w:drawing>
@@ -377,7 +382,7 @@
       <w:r>
         <w:rPr>
           <w:noProof/>
-          <w:lang w:eastAsia="es-ES"/>
+          <w:lang w:val="es-PE" w:eastAsia="es-PE"/>
         </w:rPr>
         <w:drawing>
           <wp:anchor distT="0" distB="0" distL="0" distR="0" simplePos="0" relativeHeight="15732224" behindDoc="0" locked="0" layoutInCell="1" allowOverlap="1" wp14:anchorId="174D6A90" wp14:editId="0FFDC958">
@@ -569,7 +574,7 @@
       <w:r>
         <w:rPr>
           <w:noProof/>
-          <w:lang w:eastAsia="es-ES"/>
+          <w:lang w:val="es-PE" w:eastAsia="es-PE"/>
         </w:rPr>
         <mc:AlternateContent>
           <mc:Choice Requires="wps">
@@ -695,7 +700,7 @@
     </w:p>
     <w:p>
       <w:pPr>
-        <w:pStyle w:val="Puesto"/>
+        <w:pStyle w:val="Ttulo"/>
         <w:ind w:left="3828"/>
       </w:pPr>
       <w:r>
@@ -736,7 +741,7 @@
       <w:r>
         <w:rPr>
           <w:noProof/>
-          <w:lang w:eastAsia="es-ES"/>
+          <w:lang w:val="es-PE" w:eastAsia="es-PE"/>
         </w:rPr>
         <mc:AlternateContent>
           <mc:Choice Requires="wps">
@@ -1807,6 +1812,7 @@
           <w:docPartUnique/>
         </w:docPartObj>
       </w:sdtPr>
+      <w:sdtEndPr/>
       <w:sdtContent>
         <w:p>
           <w:pPr>
@@ -3398,13 +3404,41 @@
         <w:rPr>
           <w:sz w:val="24"/>
         </w:rPr>
-        <w:t xml:space="preserve">Significa HyperText Transfer Protocol </w:t>
-      </w:r>
-      <w:r>
-        <w:rPr>
-          <w:sz w:val="24"/>
-        </w:rPr>
-        <w:t xml:space="preserve">(Protocolo de transferencia de hipertexto) es el método más común de intercambio de información en la World Wide web, el método mediante el cual se transfieren </w:t>
+        <w:t xml:space="preserve">Significa </w:t>
+      </w:r>
+      <w:proofErr w:type="spellStart"/>
+      <w:r>
+        <w:rPr>
+          <w:sz w:val="24"/>
+        </w:rPr>
+        <w:t>HyperText</w:t>
+      </w:r>
+      <w:proofErr w:type="spellEnd"/>
+      <w:r>
+        <w:rPr>
+          <w:sz w:val="24"/>
+        </w:rPr>
+        <w:t xml:space="preserve"> Transfer Protocol </w:t>
+      </w:r>
+      <w:r>
+        <w:rPr>
+          <w:sz w:val="24"/>
+        </w:rPr>
+        <w:t xml:space="preserve">(Protocolo de transferencia de hipertexto) es el método más común de intercambio de información en la </w:t>
+      </w:r>
+      <w:proofErr w:type="spellStart"/>
+      <w:r>
+        <w:rPr>
+          <w:sz w:val="24"/>
+        </w:rPr>
+        <w:t>World</w:t>
+      </w:r>
+      <w:proofErr w:type="spellEnd"/>
+      <w:r>
+        <w:rPr>
+          <w:sz w:val="24"/>
+        </w:rPr>
+        <w:t xml:space="preserve"> Wide web, el método mediante el cual se transfieren </w:t>
       </w:r>
       <w:r>
         <w:rPr>
@@ -3450,7 +3484,49 @@
         <w:rPr>
           <w:sz w:val="24"/>
         </w:rPr>
-        <w:t>SQL: Significa Structured Query Language, un lenguaje de programación estándar e interactiva para la obtención de información desde una base de datos y para actualizarla.</w:t>
+        <w:t xml:space="preserve">SQL: Significa </w:t>
+      </w:r>
+      <w:proofErr w:type="spellStart"/>
+      <w:r>
+        <w:rPr>
+          <w:sz w:val="24"/>
+        </w:rPr>
+        <w:t>Structured</w:t>
+      </w:r>
+      <w:proofErr w:type="spellEnd"/>
+      <w:r>
+        <w:rPr>
+          <w:sz w:val="24"/>
+        </w:rPr>
+        <w:t xml:space="preserve"> </w:t>
+      </w:r>
+      <w:proofErr w:type="spellStart"/>
+      <w:r>
+        <w:rPr>
+          <w:sz w:val="24"/>
+        </w:rPr>
+        <w:t>Query</w:t>
+      </w:r>
+      <w:proofErr w:type="spellEnd"/>
+      <w:r>
+        <w:rPr>
+          <w:sz w:val="24"/>
+        </w:rPr>
+        <w:t xml:space="preserve"> </w:t>
+      </w:r>
+      <w:proofErr w:type="spellStart"/>
+      <w:r>
+        <w:rPr>
+          <w:sz w:val="24"/>
+        </w:rPr>
+        <w:t>Language</w:t>
+      </w:r>
+      <w:proofErr w:type="spellEnd"/>
+      <w:r>
+        <w:rPr>
+          <w:sz w:val="24"/>
+        </w:rPr>
+        <w:t>, un lenguaje de programación estándar e interactiva para la obtención de información desde una base de datos y para actualizarla.</w:t>
       </w:r>
     </w:p>
     <w:p>
@@ -3637,7 +3713,35 @@
         <w:rPr>
           <w:sz w:val="24"/>
         </w:rPr>
-        <w:t>UI: También llamado “User Interface”, se refiere a la creación de la interfaz, que puede ser gráfica o desarrollada por tecnologías como HTML, CSS, jQuery, etc.</w:t>
+        <w:t>UI: También llamado “</w:t>
+      </w:r>
+      <w:proofErr w:type="spellStart"/>
+      <w:r>
+        <w:rPr>
+          <w:sz w:val="24"/>
+        </w:rPr>
+        <w:t>User</w:t>
+      </w:r>
+      <w:proofErr w:type="spellEnd"/>
+      <w:r>
+        <w:rPr>
+          <w:sz w:val="24"/>
+        </w:rPr>
+        <w:t xml:space="preserve"> Interface”, se refiere a la creación de la interfaz, que puede ser gráfica o desarrollada por tecnologías como HTML, CSS, </w:t>
+      </w:r>
+      <w:proofErr w:type="spellStart"/>
+      <w:r>
+        <w:rPr>
+          <w:sz w:val="24"/>
+        </w:rPr>
+        <w:t>jQuery</w:t>
+      </w:r>
+      <w:proofErr w:type="spellEnd"/>
+      <w:r>
+        <w:rPr>
+          <w:sz w:val="24"/>
+        </w:rPr>
+        <w:t>, etc.</w:t>
       </w:r>
     </w:p>
     <w:p>
@@ -3670,7 +3774,43 @@
         <w:rPr>
           <w:sz w:val="24"/>
         </w:rPr>
-        <w:t xml:space="preserve">CSS: Su siglas significa “Cascading Style Sheets ” (Hojas de estilo en cascada), es un lenguaje de </w:t>
+        <w:t>CSS: Su siglas significa “</w:t>
+      </w:r>
+      <w:proofErr w:type="spellStart"/>
+      <w:r>
+        <w:rPr>
+          <w:sz w:val="24"/>
+        </w:rPr>
+        <w:t>Cascading</w:t>
+      </w:r>
+      <w:proofErr w:type="spellEnd"/>
+      <w:r>
+        <w:rPr>
+          <w:sz w:val="24"/>
+        </w:rPr>
+        <w:t xml:space="preserve"> Style </w:t>
+      </w:r>
+      <w:proofErr w:type="spellStart"/>
+      <w:proofErr w:type="gramStart"/>
+      <w:r>
+        <w:rPr>
+          <w:sz w:val="24"/>
+        </w:rPr>
+        <w:t>Sheets</w:t>
+      </w:r>
+      <w:proofErr w:type="spellEnd"/>
+      <w:r>
+        <w:rPr>
+          <w:sz w:val="24"/>
+        </w:rPr>
+        <w:t xml:space="preserve"> ”</w:t>
+      </w:r>
+      <w:proofErr w:type="gramEnd"/>
+      <w:r>
+        <w:rPr>
+          <w:sz w:val="24"/>
+        </w:rPr>
+        <w:t xml:space="preserve"> (Hojas de estilo en cascada), es un lenguaje de </w:t>
       </w:r>
       <w:r>
         <w:rPr>
@@ -3802,11 +3942,19 @@
           <w:sz w:val="24"/>
         </w:rPr>
       </w:pPr>
-      <w:r>
-        <w:rPr>
-          <w:sz w:val="24"/>
-        </w:rPr>
-        <w:t>JQuery:</w:t>
+      <w:proofErr w:type="spellStart"/>
+      <w:r>
+        <w:rPr>
+          <w:sz w:val="24"/>
+        </w:rPr>
+        <w:t>JQuery</w:t>
+      </w:r>
+      <w:proofErr w:type="spellEnd"/>
+      <w:r>
+        <w:rPr>
+          <w:sz w:val="24"/>
+        </w:rPr>
+        <w:t>:</w:t>
       </w:r>
       <w:r>
         <w:rPr>
@@ -3954,7 +4102,49 @@
         <w:rPr>
           <w:sz w:val="24"/>
         </w:rPr>
-        <w:t xml:space="preserve"> siglas significa “HyperText Markup Language” (lenguaje de marcas de hipertexto), hace referencia al lenguaje de marcado para la elaboración de págin</w:t>
+        <w:t xml:space="preserve"> siglas significa “</w:t>
+      </w:r>
+      <w:proofErr w:type="spellStart"/>
+      <w:r>
+        <w:rPr>
+          <w:sz w:val="24"/>
+        </w:rPr>
+        <w:t>HyperText</w:t>
+      </w:r>
+      <w:proofErr w:type="spellEnd"/>
+      <w:r>
+        <w:rPr>
+          <w:sz w:val="24"/>
+        </w:rPr>
+        <w:t xml:space="preserve"> </w:t>
+      </w:r>
+      <w:proofErr w:type="spellStart"/>
+      <w:r>
+        <w:rPr>
+          <w:sz w:val="24"/>
+        </w:rPr>
+        <w:t>Markup</w:t>
+      </w:r>
+      <w:proofErr w:type="spellEnd"/>
+      <w:r>
+        <w:rPr>
+          <w:sz w:val="24"/>
+        </w:rPr>
+        <w:t xml:space="preserve"> </w:t>
+      </w:r>
+      <w:proofErr w:type="spellStart"/>
+      <w:r>
+        <w:rPr>
+          <w:sz w:val="24"/>
+        </w:rPr>
+        <w:t>Language</w:t>
+      </w:r>
+      <w:proofErr w:type="spellEnd"/>
+      <w:r>
+        <w:rPr>
+          <w:sz w:val="24"/>
+        </w:rPr>
+        <w:t>” (lenguaje de marcas de hipertexto), hace referencia al lenguaje de marcado para la elaboración de págin</w:t>
       </w:r>
       <w:r>
         <w:rPr>
@@ -4077,7 +4267,15 @@
         <w:t>último</w:t>
       </w:r>
       <w:r>
-        <w:t xml:space="preserve"> punto en la actualidad por la coyuntura postpandemia en términos de salud.</w:t>
+        <w:t xml:space="preserve"> punto en la actualidad por la coyuntura </w:t>
+      </w:r>
+      <w:proofErr w:type="spellStart"/>
+      <w:r>
+        <w:t>postpandemia</w:t>
+      </w:r>
+      <w:proofErr w:type="spellEnd"/>
+      <w:r>
+        <w:t xml:space="preserve"> en términos de salud.</w:t>
       </w:r>
     </w:p>
     <w:p>
@@ -4835,7 +5033,21 @@
               <w:rPr>
                 <w:sz w:val="24"/>
               </w:rPr>
-              <w:t xml:space="preserve"> tramite de constancia de ingreso digital.</w:t>
+              <w:t xml:space="preserve"> </w:t>
+            </w:r>
+            <w:proofErr w:type="spellStart"/>
+            <w:r>
+              <w:rPr>
+                <w:sz w:val="24"/>
+              </w:rPr>
+              <w:t>tramite</w:t>
+            </w:r>
+            <w:proofErr w:type="spellEnd"/>
+            <w:r>
+              <w:rPr>
+                <w:sz w:val="24"/>
+              </w:rPr>
+              <w:t xml:space="preserve"> de constancia de ingreso digital.</w:t>
             </w:r>
           </w:p>
         </w:tc>
@@ -4887,7 +5099,21 @@
               <w:rPr>
                 <w:sz w:val="24"/>
               </w:rPr>
-              <w:t>usuario “administrador”, recepcionar las solicitudes de constancia de ingreso digital en una bandeja de trabajo</w:t>
+              <w:t xml:space="preserve">usuario “administrador”, </w:t>
+            </w:r>
+            <w:proofErr w:type="spellStart"/>
+            <w:r>
+              <w:rPr>
+                <w:sz w:val="24"/>
+              </w:rPr>
+              <w:t>recepcionar</w:t>
+            </w:r>
+            <w:proofErr w:type="spellEnd"/>
+            <w:r>
+              <w:rPr>
+                <w:sz w:val="24"/>
+              </w:rPr>
+              <w:t xml:space="preserve"> las solicitudes de constancia de ingreso digital en una bandeja de trabajo</w:t>
             </w:r>
             <w:r>
               <w:rPr>
@@ -5068,7 +5294,21 @@
               <w:rPr>
                 <w:sz w:val="24"/>
               </w:rPr>
-              <w:t>, generando el documento con extensión pdf asociado a la información ligada a la solicitud</w:t>
+              <w:t xml:space="preserve">, generando el documento con extensión </w:t>
+            </w:r>
+            <w:proofErr w:type="spellStart"/>
+            <w:r>
+              <w:rPr>
+                <w:sz w:val="24"/>
+              </w:rPr>
+              <w:t>pdf</w:t>
+            </w:r>
+            <w:proofErr w:type="spellEnd"/>
+            <w:r>
+              <w:rPr>
+                <w:sz w:val="24"/>
+              </w:rPr>
+              <w:t xml:space="preserve"> asociado a la información ligada a la solicitud</w:t>
             </w:r>
             <w:r>
               <w:rPr>
@@ -5147,7 +5387,35 @@
               <w:rPr>
                 <w:sz w:val="24"/>
               </w:rPr>
-              <w:t>administrador” firmar y enviar la solicitud de constancia de ingreso digital, permitiendo añadir la firma (en formato png) de la autoridad respectiva sobre la constancia de ingreso digital pdf y enviarla al correo electrónico del postulante.</w:t>
+              <w:t xml:space="preserve">administrador” firmar y enviar la solicitud de constancia de ingreso digital, permitiendo añadir la firma (en formato </w:t>
+            </w:r>
+            <w:proofErr w:type="spellStart"/>
+            <w:r>
+              <w:rPr>
+                <w:sz w:val="24"/>
+              </w:rPr>
+              <w:t>png</w:t>
+            </w:r>
+            <w:proofErr w:type="spellEnd"/>
+            <w:r>
+              <w:rPr>
+                <w:sz w:val="24"/>
+              </w:rPr>
+              <w:t xml:space="preserve">) de la autoridad respectiva sobre la constancia de ingreso digital </w:t>
+            </w:r>
+            <w:proofErr w:type="spellStart"/>
+            <w:r>
+              <w:rPr>
+                <w:sz w:val="24"/>
+              </w:rPr>
+              <w:t>pdf</w:t>
+            </w:r>
+            <w:proofErr w:type="spellEnd"/>
+            <w:r>
+              <w:rPr>
+                <w:sz w:val="24"/>
+              </w:rPr>
+              <w:t xml:space="preserve"> y enviarla al correo electrónico del postulante.</w:t>
             </w:r>
           </w:p>
           <w:p>
@@ -6441,12 +6709,14 @@
               </w:rPr>
               <w:t xml:space="preserve"> </w:t>
             </w:r>
+            <w:proofErr w:type="spellStart"/>
             <w:r>
               <w:rPr>
                 <w:sz w:val="24"/>
               </w:rPr>
               <w:t>Perfomance</w:t>
             </w:r>
+            <w:proofErr w:type="spellEnd"/>
           </w:p>
         </w:tc>
       </w:tr>
@@ -8267,13 +8537,13 @@
         <w:rPr>
           <w:noProof/>
           <w:sz w:val="18"/>
-          <w:lang w:eastAsia="es-ES"/>
+          <w:lang w:val="es-PE" w:eastAsia="es-PE"/>
         </w:rPr>
         <w:drawing>
-          <wp:inline distT="0" distB="0" distL="0" distR="0" wp14:anchorId="4170A006" wp14:editId="3EDDE10D">
-            <wp:extent cx="7099300" cy="3841115"/>
-            <wp:effectExtent l="0" t="0" r="0" b="0"/>
-            <wp:docPr id="9" name="Imagen 9"/>
+          <wp:inline distT="0" distB="0" distL="0" distR="0" wp14:anchorId="792782C1" wp14:editId="47BEB07D">
+            <wp:extent cx="7099300" cy="3831590"/>
+            <wp:effectExtent l="0" t="0" r="6350" b="0"/>
+            <wp:docPr id="23" name="Imagen 23"/>
             <wp:cNvGraphicFramePr>
               <a:graphicFrameLocks xmlns:a="http://schemas.openxmlformats.org/drawingml/2006/main" noChangeAspect="1"/>
             </wp:cNvGraphicFramePr>
@@ -8281,7 +8551,7 @@
               <a:graphicData uri="http://schemas.openxmlformats.org/drawingml/2006/picture">
                 <pic:pic xmlns:pic="http://schemas.openxmlformats.org/drawingml/2006/picture">
                   <pic:nvPicPr>
-                    <pic:cNvPr id="9" name="Arquitectura de Software.png"/>
+                    <pic:cNvPr id="23" name="Arquitectura de Software (1).png"/>
                     <pic:cNvPicPr/>
                   </pic:nvPicPr>
                   <pic:blipFill rotWithShape="1">
@@ -8292,13 +8562,13 @@
                         </a:ext>
                       </a:extLst>
                     </a:blip>
-                    <a:srcRect t="3817"/>
+                    <a:srcRect t="4055"/>
                     <a:stretch/>
                   </pic:blipFill>
                   <pic:spPr bwMode="auto">
                     <a:xfrm>
                       <a:off x="0" y="0"/>
-                      <a:ext cx="7099300" cy="3841115"/>
+                      <a:ext cx="7099300" cy="3831590"/>
                     </a:xfrm>
                     <a:prstGeom prst="rect">
                       <a:avLst/>
@@ -8318,7 +8588,9 @@
           </wp:inline>
         </w:drawing>
       </w:r>
-    </w:p>
+      <w:bookmarkStart w:id="9" w:name="_GoBack"/>
+    </w:p>
+    <w:bookmarkEnd w:id="9"/>
     <w:p>
       <w:pPr>
         <w:spacing w:before="56"/>
@@ -8373,8 +8645,8 @@
           <w:tab w:val="left" w:pos="1650"/>
         </w:tabs>
       </w:pPr>
-      <w:bookmarkStart w:id="9" w:name="_bookmark9"/>
-      <w:bookmarkEnd w:id="9"/>
+      <w:bookmarkStart w:id="10" w:name="_bookmark9"/>
+      <w:bookmarkEnd w:id="10"/>
       <w:r>
         <w:t>Tecnologías</w:t>
       </w:r>
@@ -8523,12 +8795,37 @@
           <w:sz w:val="24"/>
         </w:rPr>
       </w:pPr>
-      <w:r>
-        <w:rPr>
-          <w:b/>
-          <w:sz w:val="24"/>
-        </w:rPr>
-        <w:t>MySQL Workbench 8.0</w:t>
+      <w:proofErr w:type="spellStart"/>
+      <w:r>
+        <w:rPr>
+          <w:b/>
+          <w:sz w:val="24"/>
+        </w:rPr>
+        <w:t>MySQL</w:t>
+      </w:r>
+      <w:proofErr w:type="spellEnd"/>
+      <w:r>
+        <w:rPr>
+          <w:b/>
+          <w:sz w:val="24"/>
+        </w:rPr>
+        <w:t xml:space="preserve"> </w:t>
+      </w:r>
+      <w:proofErr w:type="spellStart"/>
+      <w:r>
+        <w:rPr>
+          <w:b/>
+          <w:sz w:val="24"/>
+        </w:rPr>
+        <w:t>Workbench</w:t>
+      </w:r>
+      <w:proofErr w:type="spellEnd"/>
+      <w:r>
+        <w:rPr>
+          <w:b/>
+          <w:sz w:val="24"/>
+        </w:rPr>
+        <w:t xml:space="preserve"> 8.0</w:t>
       </w:r>
       <w:r>
         <w:rPr>
@@ -8601,6 +8898,7 @@
           <w:sz w:val="28"/>
         </w:rPr>
       </w:pPr>
+      <w:proofErr w:type="spellStart"/>
       <w:r>
         <w:rPr>
           <w:b/>
@@ -8608,7 +8906,17 @@
           <w:sz w:val="24"/>
           <w:shd w:val="clear" w:color="auto" w:fill="FFFFFF"/>
         </w:rPr>
-        <w:t>Nginx:</w:t>
+        <w:t>Nginx</w:t>
+      </w:r>
+      <w:proofErr w:type="spellEnd"/>
+      <w:r>
+        <w:rPr>
+          <w:b/>
+          <w:color w:val="222222"/>
+          <w:sz w:val="24"/>
+          <w:shd w:val="clear" w:color="auto" w:fill="FFFFFF"/>
+        </w:rPr>
+        <w:t>:</w:t>
       </w:r>
       <w:r>
         <w:rPr>
@@ -8720,7 +9028,7 @@
       <w:r>
         <w:rPr>
           <w:noProof/>
-          <w:lang w:eastAsia="es-ES"/>
+          <w:lang w:val="es-PE" w:eastAsia="es-PE"/>
         </w:rPr>
         <w:drawing>
           <wp:anchor distT="0" distB="0" distL="114300" distR="114300" simplePos="0" relativeHeight="251665920" behindDoc="0" locked="0" layoutInCell="1" allowOverlap="1" wp14:anchorId="1A109AAA" wp14:editId="31BAAEBB">
@@ -8806,7 +9114,7 @@
       <w:r>
         <w:rPr>
           <w:noProof/>
-          <w:lang w:eastAsia="es-ES"/>
+          <w:lang w:val="es-PE" w:eastAsia="es-PE"/>
         </w:rPr>
         <w:drawing>
           <wp:anchor distT="0" distB="0" distL="114300" distR="114300" simplePos="0" relativeHeight="251653632" behindDoc="0" locked="0" layoutInCell="1" allowOverlap="1" wp14:anchorId="167F31D4" wp14:editId="03FEDDB7">
@@ -8874,7 +9182,7 @@
       <w:r>
         <w:rPr>
           <w:noProof/>
-          <w:lang w:eastAsia="es-ES"/>
+          <w:lang w:val="es-PE" w:eastAsia="es-PE"/>
         </w:rPr>
         <w:drawing>
           <wp:anchor distT="0" distB="0" distL="114300" distR="114300" simplePos="0" relativeHeight="251671040" behindDoc="0" locked="0" layoutInCell="1" allowOverlap="1" wp14:anchorId="1B9BB76C" wp14:editId="5444330D">
@@ -8942,7 +9250,7 @@
       <w:r>
         <w:rPr>
           <w:noProof/>
-          <w:lang w:eastAsia="es-ES"/>
+          <w:lang w:val="es-PE" w:eastAsia="es-PE"/>
         </w:rPr>
         <w:drawing>
           <wp:anchor distT="0" distB="0" distL="114300" distR="114300" simplePos="0" relativeHeight="251662848" behindDoc="0" locked="0" layoutInCell="1" allowOverlap="1" wp14:anchorId="58D8E313" wp14:editId="7E75E819">
@@ -9100,8 +9408,8 @@
         </w:tabs>
         <w:ind w:hanging="721"/>
       </w:pPr>
-      <w:bookmarkStart w:id="10" w:name="_bookmark10"/>
-      <w:bookmarkEnd w:id="10"/>
+      <w:bookmarkStart w:id="11" w:name="_bookmark10"/>
+      <w:bookmarkEnd w:id="11"/>
       <w:r>
         <w:t>Vistas de la</w:t>
       </w:r>
@@ -9136,8 +9444,8 @@
         </w:tabs>
         <w:spacing w:before="270"/>
       </w:pPr>
-      <w:bookmarkStart w:id="11" w:name="_bookmark11"/>
-      <w:bookmarkEnd w:id="11"/>
+      <w:bookmarkStart w:id="12" w:name="_bookmark11"/>
+      <w:bookmarkEnd w:id="12"/>
       <w:r>
         <w:t>Vista</w:t>
       </w:r>
@@ -9172,8 +9480,8 @@
         </w:tabs>
         <w:ind w:hanging="294"/>
       </w:pPr>
-      <w:bookmarkStart w:id="12" w:name="_bookmark12"/>
-      <w:bookmarkEnd w:id="12"/>
+      <w:bookmarkStart w:id="13" w:name="_bookmark12"/>
+      <w:bookmarkEnd w:id="13"/>
       <w:r>
         <w:t>Vista</w:t>
       </w:r>
@@ -9230,21 +9538,21 @@
         <w:rPr>
           <w:noProof/>
           <w:sz w:val="27"/>
-          <w:lang w:eastAsia="es-ES"/>
+          <w:lang w:val="es-PE" w:eastAsia="es-PE"/>
         </w:rPr>
         <w:drawing>
-          <wp:anchor distT="0" distB="0" distL="114300" distR="114300" simplePos="0" relativeHeight="487593984" behindDoc="0" locked="0" layoutInCell="1" allowOverlap="1" wp14:anchorId="0737F891" wp14:editId="37CACDB7">
+          <wp:anchor distT="0" distB="0" distL="114300" distR="114300" simplePos="0" relativeHeight="487596032" behindDoc="0" locked="0" layoutInCell="1" allowOverlap="1" wp14:anchorId="310014BC" wp14:editId="7428F534">
             <wp:simplePos x="0" y="0"/>
-            <wp:positionH relativeFrom="column">
-              <wp:posOffset>327025</wp:posOffset>
+            <wp:positionH relativeFrom="page">
+              <wp:align>center</wp:align>
             </wp:positionH>
             <wp:positionV relativeFrom="paragraph">
               <wp:posOffset>8890</wp:posOffset>
             </wp:positionV>
-            <wp:extent cx="6151245" cy="2286635"/>
-            <wp:effectExtent l="0" t="0" r="0" b="0"/>
+            <wp:extent cx="5680075" cy="2111484"/>
+            <wp:effectExtent l="0" t="0" r="0" b="3175"/>
             <wp:wrapSquare wrapText="bothSides"/>
-            <wp:docPr id="1" name="Imagen 1"/>
+            <wp:docPr id="11" name="Imagen 11"/>
             <wp:cNvGraphicFramePr>
               <a:graphicFrameLocks xmlns:a="http://schemas.openxmlformats.org/drawingml/2006/main" noChangeAspect="1"/>
             </wp:cNvGraphicFramePr>
@@ -9252,7 +9560,7 @@
               <a:graphicData uri="http://schemas.openxmlformats.org/drawingml/2006/picture">
                 <pic:pic xmlns:pic="http://schemas.openxmlformats.org/drawingml/2006/picture">
                   <pic:nvPicPr>
-                    <pic:cNvPr id="1" name="Vista Modular.png"/>
+                    <pic:cNvPr id="11" name="Vista Modular (1).png"/>
                     <pic:cNvPicPr/>
                   </pic:nvPicPr>
                   <pic:blipFill>
@@ -9270,7 +9578,7 @@
                   <pic:spPr>
                     <a:xfrm>
                       <a:off x="0" y="0"/>
-                      <a:ext cx="6151245" cy="2286635"/>
+                      <a:ext cx="5680075" cy="2111484"/>
                     </a:xfrm>
                     <a:prstGeom prst="rect">
                       <a:avLst/>
@@ -9286,8 +9594,7 @@
     <w:p>
       <w:pPr>
         <w:spacing w:before="110"/>
-        <w:ind w:left="2024" w:right="2484"/>
-        <w:jc w:val="center"/>
+        <w:ind w:right="2484"/>
         <w:rPr>
           <w:b/>
           <w:i/>
@@ -9306,7 +9613,183 @@
           <w:sz w:val="20"/>
         </w:rPr>
       </w:pPr>
-    </w:p>
+      <w:r>
+        <w:rPr>
+          <w:b/>
+          <w:i/>
+          <w:sz w:val="20"/>
+        </w:rPr>
+        <w:t>Diagrama de la Vista Modular</w:t>
+      </w:r>
+      <w:r>
+        <w:rPr>
+          <w:b/>
+          <w:i/>
+          <w:sz w:val="20"/>
+        </w:rPr>
+        <w:t xml:space="preserve"> (1)</w:t>
+      </w:r>
+    </w:p>
+    <w:p>
+      <w:pPr>
+        <w:pStyle w:val="Textoindependiente"/>
+        <w:rPr>
+          <w:b/>
+          <w:i/>
+          <w:sz w:val="22"/>
+        </w:rPr>
+      </w:pPr>
+    </w:p>
+    <w:p>
+      <w:pPr>
+        <w:pStyle w:val="Textoindependiente"/>
+        <w:spacing w:before="9"/>
+        <w:rPr>
+          <w:b/>
+          <w:i/>
+          <w:sz w:val="25"/>
+        </w:rPr>
+      </w:pPr>
+    </w:p>
+    <w:p>
+      <w:pPr>
+        <w:pStyle w:val="Textoindependiente"/>
+        <w:spacing w:line="362" w:lineRule="auto"/>
+        <w:ind w:left="1388" w:right="1128"/>
+      </w:pPr>
+      <w:r>
+        <w:rPr>
+          <w:b/>
+        </w:rPr>
+        <w:t>Gestión de postulantes</w:t>
+      </w:r>
+      <w:r>
+        <w:t>: Sub</w:t>
+      </w:r>
+      <w:r>
+        <w:t xml:space="preserve"> </w:t>
+      </w:r>
+      <w:r>
+        <w:t xml:space="preserve">módulo encargado </w:t>
+      </w:r>
+      <w:r>
+        <w:t xml:space="preserve">de listar a los postulantes que han realizado el examen y </w:t>
+      </w:r>
+      <w:r>
+        <w:t>los resultados asociados a estos.</w:t>
+      </w:r>
+    </w:p>
+    <w:p>
+      <w:pPr>
+        <w:pStyle w:val="Textoindependiente"/>
+        <w:spacing w:line="360" w:lineRule="auto"/>
+        <w:ind w:left="1388" w:right="1128"/>
+      </w:pPr>
+      <w:r>
+        <w:rPr>
+          <w:b/>
+        </w:rPr>
+        <w:t>Gestión de Administradores</w:t>
+      </w:r>
+      <w:r>
+        <w:t>: Sub</w:t>
+      </w:r>
+      <w:r>
+        <w:t xml:space="preserve"> </w:t>
+      </w:r>
+      <w:r>
+        <w:t xml:space="preserve">módulo encargado de </w:t>
+      </w:r>
+      <w:r>
+        <w:t>mostrar información del administrador actualmente logueado en el sistema y la posibilidad de crear administradores.</w:t>
+      </w:r>
+    </w:p>
+    <w:p>
+      <w:pPr>
+        <w:pStyle w:val="Textoindependiente"/>
+        <w:spacing w:line="360" w:lineRule="auto"/>
+        <w:ind w:left="1388" w:right="1128"/>
+      </w:pPr>
+      <w:r>
+        <w:rPr>
+          <w:b/>
+        </w:rPr>
+        <w:t xml:space="preserve">Gestión de requisitos: </w:t>
+      </w:r>
+      <w:r>
+        <w:t>Sub módulo encargado de controlar los requisitos brindados por los usuarios con perfil postulante, evaluar si los requisitos cumplen con lo establecido para el proceso de examen de admisión, generar notificaciones hacia los usuarios postulantes en caso haya requisitos por subsanar.</w:t>
+      </w:r>
+    </w:p>
+    <w:p>
+      <w:pPr>
+        <w:pStyle w:val="Textoindependiente"/>
+        <w:spacing w:line="360" w:lineRule="auto"/>
+        <w:ind w:left="1388" w:right="1128"/>
+      </w:pPr>
+      <w:r>
+        <w:rPr>
+          <w:b/>
+        </w:rPr>
+        <w:t>Gestión de trámites</w:t>
+      </w:r>
+      <w:r>
+        <w:t>: Sub</w:t>
+      </w:r>
+      <w:r>
+        <w:t xml:space="preserve"> </w:t>
+      </w:r>
+      <w:r>
+        <w:t xml:space="preserve">módulo encargado del procesamiento de las solicitudes hechas por los usuarios con perfil postulante, desde la recepción de estas hasta la generación de </w:t>
+      </w:r>
+      <w:r>
+        <w:lastRenderedPageBreak/>
+        <w:t xml:space="preserve">la constancia digital en </w:t>
+      </w:r>
+      <w:r>
+        <w:t xml:space="preserve">formato </w:t>
+      </w:r>
+      <w:proofErr w:type="spellStart"/>
+      <w:r>
+        <w:t>pdf</w:t>
+      </w:r>
+      <w:proofErr w:type="spellEnd"/>
+      <w:r>
+        <w:t>.</w:t>
+      </w:r>
+    </w:p>
+    <w:p>
+      <w:pPr>
+        <w:pStyle w:val="Textoindependiente"/>
+        <w:rPr>
+          <w:b/>
+          <w:sz w:val="26"/>
+        </w:rPr>
+      </w:pPr>
+    </w:p>
+    <w:p>
+      <w:pPr>
+        <w:pStyle w:val="Textoindependiente"/>
+        <w:rPr>
+          <w:b/>
+          <w:sz w:val="26"/>
+        </w:rPr>
+      </w:pPr>
+    </w:p>
+    <w:p/>
+    <w:p/>
+    <w:p/>
+    <w:p/>
+    <w:p/>
+    <w:p/>
+    <w:p/>
+    <w:p/>
+    <w:p/>
+    <w:p/>
+    <w:p/>
+    <w:p/>
+    <w:p/>
+    <w:p/>
+    <w:p/>
     <w:p>
       <w:pPr>
         <w:spacing w:before="110"/>
@@ -9318,168 +9801,37 @@
           <w:sz w:val="20"/>
         </w:rPr>
       </w:pPr>
-    </w:p>
-    <w:p>
-      <w:pPr>
-        <w:spacing w:before="110"/>
-        <w:ind w:left="2024" w:right="2484"/>
-        <w:jc w:val="center"/>
+      <w:r>
+        <w:tab/>
+      </w:r>
+      <w:r>
         <w:rPr>
           <w:b/>
           <w:i/>
           <w:sz w:val="20"/>
         </w:rPr>
-      </w:pPr>
-    </w:p>
-    <w:p>
-      <w:pPr>
-        <w:spacing w:before="110"/>
-        <w:ind w:left="2024" w:right="2484"/>
-        <w:jc w:val="center"/>
-        <w:rPr>
-          <w:b/>
-          <w:i/>
-          <w:sz w:val="20"/>
-        </w:rPr>
-      </w:pPr>
-    </w:p>
-    <w:p>
-      <w:pPr>
-        <w:spacing w:before="110"/>
-        <w:ind w:left="2024" w:right="2484"/>
-        <w:jc w:val="center"/>
-        <w:rPr>
-          <w:b/>
-          <w:i/>
-          <w:sz w:val="20"/>
-        </w:rPr>
-      </w:pPr>
-    </w:p>
-    <w:p>
-      <w:pPr>
-        <w:spacing w:before="110"/>
-        <w:ind w:left="2024" w:right="2484"/>
-        <w:jc w:val="center"/>
-        <w:rPr>
-          <w:b/>
-          <w:i/>
-          <w:sz w:val="20"/>
-        </w:rPr>
-      </w:pPr>
-    </w:p>
-    <w:p>
-      <w:pPr>
-        <w:spacing w:before="110"/>
-        <w:ind w:left="2024" w:right="2484"/>
-        <w:jc w:val="center"/>
-        <w:rPr>
-          <w:b/>
-          <w:i/>
-          <w:sz w:val="20"/>
-        </w:rPr>
-      </w:pPr>
-    </w:p>
-    <w:p>
-      <w:pPr>
-        <w:spacing w:before="110"/>
-        <w:ind w:left="2024" w:right="2484"/>
-        <w:jc w:val="center"/>
-        <w:rPr>
-          <w:b/>
-          <w:i/>
-          <w:sz w:val="20"/>
-        </w:rPr>
-      </w:pPr>
-    </w:p>
-    <w:p>
-      <w:pPr>
-        <w:spacing w:before="110"/>
-        <w:ind w:left="2024" w:right="2484"/>
-        <w:jc w:val="center"/>
-        <w:rPr>
-          <w:b/>
-          <w:i/>
-          <w:sz w:val="20"/>
-        </w:rPr>
-      </w:pPr>
-    </w:p>
-    <w:p>
-      <w:pPr>
-        <w:spacing w:before="110"/>
-        <w:ind w:left="2024" w:right="2484"/>
-        <w:jc w:val="center"/>
-        <w:rPr>
-          <w:b/>
-          <w:i/>
-          <w:sz w:val="20"/>
-        </w:rPr>
-      </w:pPr>
-      <w:r>
-        <w:rPr>
-          <w:b/>
-          <w:i/>
-          <w:sz w:val="20"/>
-        </w:rPr>
-        <w:t>Diagrama de la Vista Modular</w:t>
-      </w:r>
-      <w:r>
-        <w:rPr>
-          <w:b/>
-          <w:i/>
-          <w:sz w:val="20"/>
-        </w:rPr>
-        <w:t xml:space="preserve"> (1)</w:t>
-      </w:r>
-    </w:p>
-    <w:p>
-      <w:pPr>
-        <w:pStyle w:val="Textoindependiente"/>
-        <w:rPr>
-          <w:b/>
-          <w:i/>
-          <w:sz w:val="22"/>
-        </w:rPr>
-      </w:pPr>
-    </w:p>
-    <w:p>
-      <w:pPr>
-        <w:pStyle w:val="Textoindependiente"/>
-        <w:spacing w:before="9"/>
-        <w:rPr>
-          <w:b/>
-          <w:i/>
-          <w:sz w:val="25"/>
-        </w:rPr>
-      </w:pPr>
-    </w:p>
-    <w:p>
-      <w:pPr>
-        <w:pStyle w:val="Textoindependiente"/>
-        <w:spacing w:line="362" w:lineRule="auto"/>
-        <w:ind w:left="1388" w:right="1128"/>
-      </w:pPr>
-      <w:r>
-        <w:rPr>
-          <w:b/>
-        </w:rPr>
-        <w:t>Gestión de postulantes</w:t>
-      </w:r>
-      <w:r>
-        <w:t>: Sub</w:t>
-      </w:r>
-      <w:r>
-        <w:t xml:space="preserve"> </w:t>
-      </w:r>
-      <w:r>
-        <w:t xml:space="preserve">módulo encargado </w:t>
-      </w:r>
-      <w:r>
-        <w:t xml:space="preserve">de listar a los postulantes que han realizado el examen y el estado según su resultado. Además, si su resultado es exitoso </w:t>
-      </w:r>
-      <w:r>
-        <w:lastRenderedPageBreak/>
-        <w:t>puede realizar la solicitud para tramitar su constancia de manera digital.</w:t>
-      </w:r>
+        <w:t>Diagrama de la Vista Modular (2)</w:t>
+      </w:r>
+    </w:p>
+    <w:p>
+      <w:pPr>
+        <w:tabs>
+          <w:tab w:val="left" w:pos="4275"/>
+        </w:tabs>
+        <w:rPr>
+          <w:sz w:val="24"/>
+        </w:rPr>
+      </w:pPr>
+    </w:p>
+    <w:p>
+      <w:pPr>
+        <w:tabs>
+          <w:tab w:val="left" w:pos="4275"/>
+        </w:tabs>
+        <w:rPr>
+          <w:sz w:val="24"/>
+        </w:rPr>
+      </w:pPr>
     </w:p>
     <w:p>
       <w:pPr>
@@ -9488,22 +9840,8 @@
         <w:ind w:left="1388" w:right="1128"/>
       </w:pPr>
       <w:r>
-        <w:rPr>
-          <w:b/>
-        </w:rPr>
-        <w:t>Gestión de Administradores</w:t>
-      </w:r>
-      <w:r>
-        <w:t>: Sub</w:t>
-      </w:r>
-      <w:r>
-        <w:t xml:space="preserve"> </w:t>
-      </w:r>
-      <w:r>
-        <w:t xml:space="preserve">módulo encargado de </w:t>
-      </w:r>
-      <w:r>
-        <w:t>mostrar información del administrador actualmente logueado en el sistema y la posibilidad de crear administradores.</w:t>
+        <w:tab/>
+        <w:t xml:space="preserve">La siguiente vista modular hace referencia al módulo disponible para el postulante, dividiendo así el proyecto en 2: </w:t>
       </w:r>
     </w:p>
     <w:p>
@@ -9511,94 +9849,29 @@
         <w:pStyle w:val="Textoindependiente"/>
         <w:spacing w:line="360" w:lineRule="auto"/>
         <w:ind w:left="1388" w:right="1128"/>
-      </w:pPr>
-      <w:r>
-        <w:rPr>
-          <w:b/>
-        </w:rPr>
-        <w:t>Gestión de trámites</w:t>
-      </w:r>
-      <w:r>
-        <w:t>: Sub</w:t>
-      </w:r>
-      <w:r>
-        <w:t xml:space="preserve"> </w:t>
-      </w:r>
-      <w:r>
-        <w:t xml:space="preserve">módulo encargado de controlar </w:t>
-      </w:r>
-      <w:r>
-        <w:t>los requisitos de las solicitudes de trámite realizadas por los usuarios y evaluar si los requisitos enviados se aprueban o se observan.</w:t>
-      </w:r>
-    </w:p>
-    <w:p>
-      <w:pPr>
-        <w:pStyle w:val="Textoindependiente"/>
-        <w:spacing w:line="360" w:lineRule="auto"/>
-        <w:ind w:left="1388" w:right="1128"/>
-      </w:pPr>
-    </w:p>
-    <w:p>
-      <w:pPr>
-        <w:pStyle w:val="Textoindependiente"/>
-        <w:spacing w:line="360" w:lineRule="auto"/>
-        <w:ind w:left="1388" w:right="1128"/>
-        <w:rPr>
-          <w:b/>
-        </w:rPr>
-      </w:pPr>
-      <w:r>
-        <w:rPr>
-          <w:b/>
-        </w:rPr>
-        <w:t>Seguimiento de trámites</w:t>
-      </w:r>
-      <w:r>
-        <w:t xml:space="preserve">: </w:t>
-      </w:r>
-      <w:r>
-        <w:t>Sub</w:t>
-      </w:r>
-      <w:r>
-        <w:t xml:space="preserve"> </w:t>
-      </w:r>
-      <w:r>
-        <w:t xml:space="preserve">módulo encargado de </w:t>
-      </w:r>
-      <w:r>
-        <w:t xml:space="preserve">mostrar el flujo que sigue la solicitud a través de las diferentes entidades de la universidad antes de generar la </w:t>
-      </w:r>
-      <w:r>
-        <w:t>constancia virtual y mostrar los documentos involucrados en este flujo.</w:t>
-      </w:r>
-    </w:p>
-    <w:p>
-      <w:pPr>
-        <w:pStyle w:val="Textoindependiente"/>
-        <w:rPr>
-          <w:b/>
-          <w:sz w:val="26"/>
+        <w:rPr>
+          <w:b/>
         </w:rPr>
       </w:pPr>
       <w:r>
         <w:rPr>
           <w:b/>
           <w:noProof/>
-          <w:lang w:eastAsia="es-ES"/>
+          <w:lang w:val="es-PE" w:eastAsia="es-PE"/>
         </w:rPr>
         <w:drawing>
-          <wp:anchor distT="0" distB="0" distL="114300" distR="114300" simplePos="0" relativeHeight="251644416" behindDoc="0" locked="0" layoutInCell="1" allowOverlap="1" wp14:anchorId="5EA8FFC5" wp14:editId="2526ACCB">
+          <wp:anchor distT="0" distB="0" distL="114300" distR="114300" simplePos="0" relativeHeight="487597056" behindDoc="0" locked="0" layoutInCell="1" allowOverlap="1" wp14:anchorId="114F3018" wp14:editId="0F36311C">
             <wp:simplePos x="0" y="0"/>
-            <wp:positionH relativeFrom="column">
-              <wp:posOffset>803275</wp:posOffset>
+            <wp:positionH relativeFrom="margin">
+              <wp:posOffset>1441450</wp:posOffset>
             </wp:positionH>
             <wp:positionV relativeFrom="paragraph">
-              <wp:posOffset>93980</wp:posOffset>
+              <wp:posOffset>5715</wp:posOffset>
             </wp:positionV>
-            <wp:extent cx="5194935" cy="2543175"/>
-            <wp:effectExtent l="0" t="0" r="0" b="0"/>
+            <wp:extent cx="4200525" cy="2162175"/>
+            <wp:effectExtent l="0" t="0" r="9525" b="9525"/>
             <wp:wrapSquare wrapText="bothSides"/>
-            <wp:docPr id="2" name="Imagen 2"/>
+            <wp:docPr id="12" name="Imagen 12"/>
             <wp:cNvGraphicFramePr>
               <a:graphicFrameLocks xmlns:a="http://schemas.openxmlformats.org/drawingml/2006/main" noChangeAspect="1"/>
             </wp:cNvGraphicFramePr>
@@ -9606,7 +9879,7 @@
               <a:graphicData uri="http://schemas.openxmlformats.org/drawingml/2006/picture">
                 <pic:pic xmlns:pic="http://schemas.openxmlformats.org/drawingml/2006/picture">
                   <pic:nvPicPr>
-                    <pic:cNvPr id="2" name="Usuario.png"/>
+                    <pic:cNvPr id="12" name="Usuario (1).png"/>
                     <pic:cNvPicPr/>
                   </pic:nvPicPr>
                   <pic:blipFill>
@@ -9624,7 +9897,7 @@
                   <pic:spPr>
                     <a:xfrm>
                       <a:off x="0" y="0"/>
-                      <a:ext cx="5194935" cy="2543175"/>
+                      <a:ext cx="4200525" cy="2162175"/>
                     </a:xfrm>
                     <a:prstGeom prst="rect">
                       <a:avLst/>
@@ -9633,6 +9906,12 @@
                 </pic:pic>
               </a:graphicData>
             </a:graphic>
+            <wp14:sizeRelH relativeFrom="margin">
+              <wp14:pctWidth>0</wp14:pctWidth>
+            </wp14:sizeRelH>
+            <wp14:sizeRelV relativeFrom="margin">
+              <wp14:pctHeight>0</wp14:pctHeight>
+            </wp14:sizeRelV>
           </wp:anchor>
         </w:drawing>
       </w:r>
@@ -9640,80 +9919,12 @@
     <w:p>
       <w:pPr>
         <w:pStyle w:val="Textoindependiente"/>
-        <w:rPr>
-          <w:b/>
-          <w:sz w:val="26"/>
-        </w:rPr>
-      </w:pPr>
-    </w:p>
-    <w:p/>
-    <w:p/>
-    <w:p/>
-    <w:p/>
-    <w:p/>
-    <w:p/>
-    <w:p/>
-    <w:p/>
-    <w:p/>
-    <w:p/>
-    <w:p/>
-    <w:p/>
-    <w:p/>
-    <w:p/>
-    <w:p/>
-    <w:p>
-      <w:pPr>
-        <w:spacing w:before="110"/>
-        <w:ind w:left="2024" w:right="2484"/>
-        <w:jc w:val="center"/>
-        <w:rPr>
-          <w:b/>
-          <w:i/>
-          <w:sz w:val="20"/>
-        </w:rPr>
-      </w:pPr>
-      <w:r>
-        <w:tab/>
-      </w:r>
-      <w:r>
-        <w:rPr>
-          <w:b/>
-          <w:i/>
-          <w:sz w:val="20"/>
-        </w:rPr>
-        <w:t>Diagrama de la Vista Modular (2)</w:t>
-      </w:r>
-    </w:p>
-    <w:p>
-      <w:pPr>
-        <w:tabs>
-          <w:tab w:val="left" w:pos="4275"/>
-        </w:tabs>
-        <w:rPr>
-          <w:sz w:val="24"/>
-        </w:rPr>
-      </w:pPr>
-    </w:p>
-    <w:p>
-      <w:pPr>
-        <w:tabs>
-          <w:tab w:val="left" w:pos="4275"/>
-        </w:tabs>
-        <w:rPr>
-          <w:sz w:val="24"/>
-        </w:rPr>
-      </w:pPr>
-    </w:p>
-    <w:p>
-      <w:pPr>
-        <w:pStyle w:val="Textoindependiente"/>
         <w:spacing w:line="360" w:lineRule="auto"/>
         <w:ind w:left="1388" w:right="1128"/>
-      </w:pPr>
-      <w:r>
-        <w:tab/>
-        <w:t xml:space="preserve">La siguiente vista modular hace referencia al módulo disponible para el postulante, dividiendo así el proyecto en 2: </w:t>
-      </w:r>
+        <w:rPr>
+          <w:b/>
+        </w:rPr>
+      </w:pPr>
     </w:p>
     <w:p>
       <w:pPr>
@@ -9730,27 +9941,116 @@
         <w:pStyle w:val="Textoindependiente"/>
         <w:spacing w:line="360" w:lineRule="auto"/>
         <w:ind w:left="1388" w:right="1128"/>
-      </w:pPr>
-      <w:r>
-        <w:rPr>
-          <w:b/>
-        </w:rPr>
-        <w:t xml:space="preserve">Gestión de trámites: </w:t>
-      </w:r>
-      <w:r>
-        <w:t>El postulante podrá realizar su solicitud para constancia virtual y observar el estado de está.</w:t>
-      </w:r>
+        <w:rPr>
+          <w:b/>
+        </w:rPr>
+      </w:pPr>
     </w:p>
     <w:p>
       <w:pPr>
         <w:pStyle w:val="Textoindependiente"/>
         <w:spacing w:line="360" w:lineRule="auto"/>
         <w:ind w:left="1388" w:right="1128"/>
-      </w:pPr>
-      <w:r>
-        <w:rPr>
-          <w:b/>
-        </w:rPr>
+        <w:rPr>
+          <w:b/>
+        </w:rPr>
+      </w:pPr>
+    </w:p>
+    <w:p>
+      <w:pPr>
+        <w:pStyle w:val="Textoindependiente"/>
+        <w:spacing w:line="360" w:lineRule="auto"/>
+        <w:ind w:left="1388" w:right="1128"/>
+        <w:rPr>
+          <w:b/>
+        </w:rPr>
+      </w:pPr>
+    </w:p>
+    <w:p>
+      <w:pPr>
+        <w:pStyle w:val="Textoindependiente"/>
+        <w:spacing w:line="360" w:lineRule="auto"/>
+        <w:ind w:left="1388" w:right="1128"/>
+        <w:rPr>
+          <w:b/>
+        </w:rPr>
+      </w:pPr>
+    </w:p>
+    <w:p>
+      <w:pPr>
+        <w:pStyle w:val="Textoindependiente"/>
+        <w:spacing w:line="360" w:lineRule="auto"/>
+        <w:ind w:left="1388" w:right="1128"/>
+        <w:rPr>
+          <w:b/>
+        </w:rPr>
+      </w:pPr>
+    </w:p>
+    <w:p>
+      <w:pPr>
+        <w:pStyle w:val="Textoindependiente"/>
+        <w:spacing w:line="360" w:lineRule="auto"/>
+        <w:ind w:left="1388" w:right="1128"/>
+        <w:rPr>
+          <w:b/>
+        </w:rPr>
+      </w:pPr>
+    </w:p>
+    <w:p>
+      <w:pPr>
+        <w:pStyle w:val="Textoindependiente"/>
+        <w:spacing w:line="360" w:lineRule="auto"/>
+        <w:ind w:left="1388" w:right="1128"/>
+      </w:pPr>
+      <w:r>
+        <w:rPr>
+          <w:b/>
+        </w:rPr>
+        <w:t xml:space="preserve">Gestión de trámites: </w:t>
+      </w:r>
+      <w:r>
+        <w:t xml:space="preserve">El postulante podrá realizar su </w:t>
+      </w:r>
+      <w:r>
+        <w:t>solicitud de</w:t>
+      </w:r>
+      <w:r>
+        <w:t xml:space="preserve"> constancia</w:t>
+      </w:r>
+      <w:r>
+        <w:t xml:space="preserve"> de ingreso digital corroborando previamente las validaciones en lo que se refiere a los resultados del proceso de admisión</w:t>
+      </w:r>
+      <w:r>
+        <w:t>.</w:t>
+      </w:r>
+    </w:p>
+    <w:p>
+      <w:pPr>
+        <w:pStyle w:val="Textoindependiente"/>
+        <w:spacing w:line="360" w:lineRule="auto"/>
+        <w:ind w:left="1388" w:right="1128"/>
+      </w:pPr>
+      <w:r>
+        <w:rPr>
+          <w:b/>
+        </w:rPr>
+        <w:t>Seguimiento de trámites</w:t>
+      </w:r>
+      <w:r>
+        <w:t>: Sub módulo encargado de acceder a la información sobre el flujo de trabajo de la constancia de ingreso, obteniendo indicadores como tiempo de espera que lleva la solicitud en una determinada oficina sin ser atendida y estado de la solicitud.</w:t>
+      </w:r>
+    </w:p>
+    <w:p>
+      <w:pPr>
+        <w:pStyle w:val="Textoindependiente"/>
+        <w:spacing w:line="360" w:lineRule="auto"/>
+        <w:ind w:left="1388" w:right="1128"/>
+      </w:pPr>
+      <w:r>
+        <w:rPr>
+          <w:b/>
+        </w:rPr>
+        <w:lastRenderedPageBreak/>
         <w:t xml:space="preserve">Identificación facial: </w:t>
       </w:r>
       <w:r>
@@ -9777,8 +10077,8 @@
         </w:tabs>
         <w:spacing w:before="178"/>
       </w:pPr>
-      <w:bookmarkStart w:id="13" w:name="_bookmark13"/>
-      <w:bookmarkEnd w:id="13"/>
+      <w:bookmarkStart w:id="14" w:name="_bookmark13"/>
+      <w:bookmarkEnd w:id="14"/>
       <w:r>
         <w:t>Vista</w:t>
       </w:r>
@@ -9814,8 +10114,8 @@
         <w:spacing w:before="216"/>
         <w:ind w:hanging="294"/>
       </w:pPr>
-      <w:bookmarkStart w:id="14" w:name="_bookmark14"/>
-      <w:bookmarkEnd w:id="14"/>
+      <w:bookmarkStart w:id="15" w:name="_bookmark14"/>
+      <w:bookmarkEnd w:id="15"/>
       <w:r>
         <w:t>Diagrama de Caso de</w:t>
       </w:r>
@@ -9870,8 +10170,6 @@
           <w:sz w:val="25"/>
         </w:rPr>
       </w:pPr>
-      <w:bookmarkStart w:id="15" w:name="_GoBack"/>
-      <w:bookmarkEnd w:id="15"/>
     </w:p>
     <w:p>
       <w:pPr>
@@ -9895,7 +10193,7 @@
         <w:rPr>
           <w:noProof/>
           <w:sz w:val="20"/>
-          <w:lang w:eastAsia="es-ES"/>
+          <w:lang w:val="es-PE" w:eastAsia="es-PE"/>
         </w:rPr>
         <w:drawing>
           <wp:inline distT="0" distB="0" distL="0" distR="0" wp14:anchorId="7B934599" wp14:editId="797373C5">
@@ -10052,7 +10350,7 @@
           <w:i/>
           <w:noProof/>
           <w:sz w:val="25"/>
-          <w:lang w:eastAsia="es-ES"/>
+          <w:lang w:val="es-PE" w:eastAsia="es-PE"/>
         </w:rPr>
         <w:drawing>
           <wp:inline distT="0" distB="0" distL="0" distR="0" wp14:anchorId="36A9AEB3" wp14:editId="269FCB31">
@@ -10456,12 +10754,14 @@
                 <w:sz w:val="20"/>
               </w:rPr>
             </w:pPr>
+            <w:proofErr w:type="spellStart"/>
             <w:r>
               <w:rPr>
                 <w:sz w:val="20"/>
               </w:rPr>
               <w:t>Postcondición</w:t>
             </w:r>
+            <w:proofErr w:type="spellEnd"/>
           </w:p>
         </w:tc>
         <w:tc>
@@ -10845,12 +11145,14 @@
                 <w:sz w:val="20"/>
               </w:rPr>
             </w:pPr>
+            <w:proofErr w:type="spellStart"/>
             <w:r>
               <w:rPr>
                 <w:sz w:val="20"/>
               </w:rPr>
               <w:t>PostCondicion</w:t>
             </w:r>
+            <w:proofErr w:type="spellEnd"/>
           </w:p>
         </w:tc>
         <w:tc>
@@ -11339,11 +11641,19 @@
                 <w:sz w:val="20"/>
               </w:rPr>
             </w:pPr>
-            <w:r>
-              <w:rPr>
-                <w:sz w:val="20"/>
-              </w:rPr>
-              <w:t>Recepcionar solicitudes</w:t>
+            <w:proofErr w:type="spellStart"/>
+            <w:r>
+              <w:rPr>
+                <w:sz w:val="20"/>
+              </w:rPr>
+              <w:t>Recepcionar</w:t>
+            </w:r>
+            <w:proofErr w:type="spellEnd"/>
+            <w:r>
+              <w:rPr>
+                <w:sz w:val="20"/>
+              </w:rPr>
+              <w:t xml:space="preserve"> solicitudes</w:t>
             </w:r>
           </w:p>
         </w:tc>
@@ -11425,11 +11735,19 @@
                 <w:sz w:val="20"/>
               </w:rPr>
             </w:pPr>
-            <w:r>
-              <w:rPr>
-                <w:sz w:val="20"/>
-              </w:rPr>
-              <w:t>Recepcionar las solicitudes de constancia de ingreso digital que los postulantes enviaron.</w:t>
+            <w:proofErr w:type="spellStart"/>
+            <w:r>
+              <w:rPr>
+                <w:sz w:val="20"/>
+              </w:rPr>
+              <w:t>Recepcionar</w:t>
+            </w:r>
+            <w:proofErr w:type="spellEnd"/>
+            <w:r>
+              <w:rPr>
+                <w:sz w:val="20"/>
+              </w:rPr>
+              <w:t xml:space="preserve"> las solicitudes de constancia de ingreso digital que los postulantes enviaron.</w:t>
             </w:r>
           </w:p>
         </w:tc>
@@ -11780,6 +12098,7 @@
                 <w:sz w:val="20"/>
               </w:rPr>
             </w:pPr>
+            <w:proofErr w:type="spellStart"/>
             <w:r>
               <w:rPr>
                 <w:sz w:val="20"/>
@@ -11787,6 +12106,7 @@
               <w:lastRenderedPageBreak/>
               <w:t>PostCondicion</w:t>
             </w:r>
+            <w:proofErr w:type="spellEnd"/>
           </w:p>
         </w:tc>
         <w:tc>
@@ -12063,8 +12383,30 @@
               <w:rPr>
                 <w:sz w:val="20"/>
               </w:rPr>
-              <w:t>El Administrador del Sistema atenderá la solicitud de tramite de constancia, respondiendo con la generación de una archivo con extensión pdf</w:t>
-            </w:r>
+              <w:t xml:space="preserve">El Administrador del Sistema atenderá la solicitud de </w:t>
+            </w:r>
+            <w:proofErr w:type="spellStart"/>
+            <w:r>
+              <w:rPr>
+                <w:sz w:val="20"/>
+              </w:rPr>
+              <w:t>tramite</w:t>
+            </w:r>
+            <w:proofErr w:type="spellEnd"/>
+            <w:r>
+              <w:rPr>
+                <w:sz w:val="20"/>
+              </w:rPr>
+              <w:t xml:space="preserve"> de constancia, respondiendo con la generación de una archivo con extensión </w:t>
+            </w:r>
+            <w:proofErr w:type="spellStart"/>
+            <w:r>
+              <w:rPr>
+                <w:sz w:val="20"/>
+              </w:rPr>
+              <w:t>pdf</w:t>
+            </w:r>
+            <w:proofErr w:type="spellEnd"/>
             <w:r>
               <w:rPr>
                 <w:b/>
@@ -12160,7 +12502,35 @@
               <w:rPr>
                 <w:sz w:val="20"/>
               </w:rPr>
-              <w:t>En caso se haya aceptado el tramite, se generara el archivo pdf.</w:t>
+              <w:t xml:space="preserve">En caso se haya aceptado el </w:t>
+            </w:r>
+            <w:proofErr w:type="spellStart"/>
+            <w:r>
+              <w:rPr>
+                <w:sz w:val="20"/>
+              </w:rPr>
+              <w:t>tramite</w:t>
+            </w:r>
+            <w:proofErr w:type="spellEnd"/>
+            <w:r>
+              <w:rPr>
+                <w:sz w:val="20"/>
+              </w:rPr>
+              <w:t xml:space="preserve">, se generara el archivo </w:t>
+            </w:r>
+            <w:proofErr w:type="spellStart"/>
+            <w:r>
+              <w:rPr>
+                <w:sz w:val="20"/>
+              </w:rPr>
+              <w:t>pdf</w:t>
+            </w:r>
+            <w:proofErr w:type="spellEnd"/>
+            <w:r>
+              <w:rPr>
+                <w:sz w:val="20"/>
+              </w:rPr>
+              <w:t>.</w:t>
             </w:r>
           </w:p>
         </w:tc>
@@ -13277,12 +13647,14 @@
                 <w:sz w:val="20"/>
               </w:rPr>
             </w:pPr>
+            <w:proofErr w:type="spellStart"/>
             <w:r>
               <w:rPr>
                 <w:sz w:val="20"/>
               </w:rPr>
               <w:t>PostCondicion</w:t>
             </w:r>
+            <w:proofErr w:type="spellEnd"/>
           </w:p>
         </w:tc>
         <w:tc>
@@ -13602,12 +13974,14 @@
                 <w:sz w:val="20"/>
               </w:rPr>
             </w:pPr>
+            <w:proofErr w:type="spellStart"/>
             <w:r>
               <w:rPr>
                 <w:sz w:val="20"/>
               </w:rPr>
               <w:t>PostCondicion</w:t>
             </w:r>
+            <w:proofErr w:type="spellEnd"/>
           </w:p>
         </w:tc>
         <w:tc>
@@ -13932,12 +14306,14 @@
                 <w:sz w:val="20"/>
               </w:rPr>
             </w:pPr>
+            <w:proofErr w:type="spellStart"/>
             <w:r>
               <w:rPr>
                 <w:sz w:val="20"/>
               </w:rPr>
               <w:t>Postcondición</w:t>
             </w:r>
+            <w:proofErr w:type="spellEnd"/>
           </w:p>
         </w:tc>
         <w:tc>
@@ -13955,7 +14331,21 @@
               <w:rPr>
                 <w:sz w:val="20"/>
               </w:rPr>
-              <w:t>Se actulizaran los requisitos de inscripción del usuario.</w:t>
+              <w:t xml:space="preserve">Se </w:t>
+            </w:r>
+            <w:proofErr w:type="spellStart"/>
+            <w:r>
+              <w:rPr>
+                <w:sz w:val="20"/>
+              </w:rPr>
+              <w:t>actulizaran</w:t>
+            </w:r>
+            <w:proofErr w:type="spellEnd"/>
+            <w:r>
+              <w:rPr>
+                <w:sz w:val="20"/>
+              </w:rPr>
+              <w:t xml:space="preserve"> los requisitos de inscripción del usuario.</w:t>
             </w:r>
           </w:p>
         </w:tc>
@@ -14183,7 +14573,7 @@
       <w:r>
         <w:rPr>
           <w:noProof/>
-          <w:lang w:eastAsia="es-ES"/>
+          <w:lang w:val="es-PE" w:eastAsia="es-PE"/>
         </w:rPr>
         <w:drawing>
           <wp:anchor distT="0" distB="0" distL="0" distR="0" simplePos="0" relativeHeight="13" behindDoc="0" locked="0" layoutInCell="1" allowOverlap="1" wp14:anchorId="1D049686" wp14:editId="540F5D88">
@@ -14343,25 +14733,6 @@
     </w:p>
     <w:p>
       <w:pPr>
-        <w:spacing w:line="360" w:lineRule="auto"/>
-        <w:jc w:val="both"/>
-        <w:sectPr>
-          <w:pgSz w:w="12240" w:h="15840"/>
-          <w:pgMar w:top="1580" w:right="300" w:bottom="1120" w:left="760" w:header="727" w:footer="922" w:gutter="0"/>
-          <w:cols w:space="720"/>
-        </w:sectPr>
-      </w:pPr>
-    </w:p>
-    <w:p>
-      <w:pPr>
-        <w:pStyle w:val="Textoindependiente"/>
-        <w:rPr>
-          <w:sz w:val="20"/>
-        </w:rPr>
-      </w:pPr>
-    </w:p>
-    <w:p>
-      <w:pPr>
         <w:pStyle w:val="Textoindependiente"/>
         <w:spacing w:before="8"/>
         <w:rPr>
@@ -14450,8 +14821,13 @@
         <w:spacing w:before="1"/>
         <w:ind w:left="1388"/>
       </w:pPr>
-      <w:r>
-        <w:t>PostgresSQL: Motor de Base de Datos seleccionado para la aplicación.</w:t>
+      <w:proofErr w:type="spellStart"/>
+      <w:r>
+        <w:t>PostgresSQL</w:t>
+      </w:r>
+      <w:proofErr w:type="spellEnd"/>
+      <w:r>
+        <w:t>: Motor de Base de Datos seleccionado para la aplicación.</w:t>
       </w:r>
     </w:p>
     <w:p>
@@ -14562,7 +14938,7 @@
       <w:r>
         <w:rPr>
           <w:noProof/>
-          <w:lang w:eastAsia="es-ES"/>
+          <w:lang w:val="es-PE" w:eastAsia="es-PE"/>
         </w:rPr>
         <w:drawing>
           <wp:inline distT="0" distB="0" distL="0" distR="0" wp14:anchorId="39BE0568" wp14:editId="50CC3463">
@@ -14649,8 +15025,18 @@
           <w:i/>
           <w:sz w:val="20"/>
         </w:rPr>
-        <w:t>Diagrama de  Despliegue</w:t>
-      </w:r>
+        <w:t xml:space="preserve">Diagrama </w:t>
+      </w:r>
+      <w:proofErr w:type="gramStart"/>
+      <w:r>
+        <w:rPr>
+          <w:b/>
+          <w:i/>
+          <w:sz w:val="20"/>
+        </w:rPr>
+        <w:t>de  Despliegue</w:t>
+      </w:r>
+      <w:proofErr w:type="gramEnd"/>
     </w:p>
     <w:p>
       <w:pPr>
@@ -14703,7 +15089,15 @@
         <w:spacing w:before="1"/>
       </w:pPr>
       <w:r>
-        <w:t>Se ha usado la plataforma de computación en Nginx, en el que</w:t>
+        <w:t xml:space="preserve">Se ha usado la plataforma de computación en </w:t>
+      </w:r>
+      <w:proofErr w:type="spellStart"/>
+      <w:r>
+        <w:t>Nginx</w:t>
+      </w:r>
+      <w:proofErr w:type="spellEnd"/>
+      <w:r>
+        <w:t>, en el que</w:t>
       </w:r>
       <w:r>
         <w:t xml:space="preserve"> tendremos nuestro Servidor Web. </w:t>
@@ -14732,7 +15126,15 @@
         <w:t>El Servidor Web se conecta a la Base de Datos mediante TCP/IP, la ru</w:t>
       </w:r>
       <w:r>
-        <w:t>ta de conexión lo genera Nginx.</w:t>
+        <w:t xml:space="preserve">ta de conexión lo genera </w:t>
+      </w:r>
+      <w:proofErr w:type="spellStart"/>
+      <w:r>
+        <w:t>Nginx</w:t>
+      </w:r>
+      <w:proofErr w:type="spellEnd"/>
+      <w:r>
+        <w:t>.</w:t>
       </w:r>
     </w:p>
     <w:p>
@@ -14752,7 +15154,15 @@
         <w:spacing w:before="1"/>
       </w:pPr>
       <w:r>
-        <w:t>Se usará la Base de Datos MySQL.</w:t>
+        <w:t xml:space="preserve">Se usará la Base de Datos </w:t>
+      </w:r>
+      <w:proofErr w:type="spellStart"/>
+      <w:r>
+        <w:t>MySQL</w:t>
+      </w:r>
+      <w:proofErr w:type="spellEnd"/>
+      <w:r>
+        <w:t>.</w:t>
       </w:r>
     </w:p>
     <w:p>
@@ -14764,7 +15174,36 @@
       <w:pPr>
         <w:pStyle w:val="Textoindependiente"/>
         <w:spacing w:before="1"/>
-      </w:pPr>
+        <w:ind w:left="2108"/>
+      </w:pPr>
+    </w:p>
+    <w:p>
+      <w:pPr>
+        <w:pStyle w:val="Prrafodelista"/>
+      </w:pPr>
+    </w:p>
+    <w:p>
+      <w:pPr>
+        <w:pStyle w:val="Textoindependiente"/>
+        <w:numPr>
+          <w:ilvl w:val="0"/>
+          <w:numId w:val="13"/>
+        </w:numPr>
+        <w:spacing w:before="1"/>
+      </w:pPr>
+      <w:r>
+        <w:t>Está estructura está definida para ambos subsistemas, tanto para administrador como</w:t>
+      </w:r>
+    </w:p>
+    <w:p>
+      <w:pPr>
+        <w:pStyle w:val="Textoindependiente"/>
+        <w:spacing w:before="1"/>
+        <w:ind w:left="2108"/>
+      </w:pPr>
+      <w:r>
+        <w:t>para el usuario.</w:t>
+      </w:r>
     </w:p>
     <w:p>
       <w:pPr>
@@ -14928,7 +15367,21 @@
         <w:rPr>
           <w:b/>
         </w:rPr>
-        <w:t xml:space="preserve">Servidor Base de Datos MySQL </w:t>
+        <w:t xml:space="preserve">Servidor Base de Datos </w:t>
+      </w:r>
+      <w:proofErr w:type="spellStart"/>
+      <w:r>
+        <w:rPr>
+          <w:b/>
+        </w:rPr>
+        <w:t>MySQL</w:t>
+      </w:r>
+      <w:proofErr w:type="spellEnd"/>
+      <w:r>
+        <w:rPr>
+          <w:b/>
+        </w:rPr>
+        <w:t xml:space="preserve"> </w:t>
       </w:r>
     </w:p>
     <w:p>
@@ -14950,7 +15403,15 @@
         <w:spacing w:line="360" w:lineRule="auto"/>
       </w:pPr>
       <w:r>
-        <w:t xml:space="preserve">Procesador: Intel Xeon E7 2.4 GHz / acceso de memoria de hasta 1066 MHz. </w:t>
+        <w:t xml:space="preserve">Procesador: Intel </w:t>
+      </w:r>
+      <w:proofErr w:type="spellStart"/>
+      <w:r>
+        <w:t>Xeon</w:t>
+      </w:r>
+      <w:proofErr w:type="spellEnd"/>
+      <w:r>
+        <w:t xml:space="preserve"> E7 2.4 GHz / acceso de memoria de hasta 1066 MHz. </w:t>
       </w:r>
     </w:p>
     <w:p>
@@ -15119,7 +15580,7 @@
       <w:r>
         <w:rPr>
           <w:noProof/>
-          <w:lang w:eastAsia="es-ES"/>
+          <w:lang w:val="es-PE" w:eastAsia="es-PE"/>
         </w:rPr>
         <w:drawing>
           <wp:anchor distT="0" distB="0" distL="114300" distR="114300" simplePos="0" relativeHeight="487595008" behindDoc="0" locked="0" layoutInCell="1" allowOverlap="1" wp14:anchorId="5A860A53" wp14:editId="4213FD72">
@@ -15266,12 +15727,14 @@
         </w:rPr>
         <w:t xml:space="preserve">BD </w:t>
       </w:r>
+      <w:proofErr w:type="spellStart"/>
       <w:r>
         <w:rPr>
           <w:sz w:val="20"/>
         </w:rPr>
         <w:t>MySQL</w:t>
       </w:r>
+      <w:proofErr w:type="spellEnd"/>
       <w:r>
         <w:rPr>
           <w:sz w:val="20"/>
@@ -15752,7 +16215,7 @@
 </file>
 
 <file path=word/endnotes.xml><?xml version="1.0" encoding="utf-8"?>
-<w:endnotes xmlns:wpc="http://schemas.microsoft.com/office/word/2010/wordprocessingCanvas" xmlns:mc="http://schemas.openxmlformats.org/markup-compatibility/2006" xmlns:o="urn:schemas-microsoft-com:office:office" xmlns:r="http://schemas.openxmlformats.org/officeDocument/2006/relationships" xmlns:m="http://schemas.openxmlformats.org/officeDocument/2006/math" xmlns:v="urn:schemas-microsoft-com:vml" xmlns:wp14="http://schemas.microsoft.com/office/word/2010/wordprocessingDrawing" xmlns:wp="http://schemas.openxmlformats.org/drawingml/2006/wordprocessingDrawing" xmlns:w10="urn:schemas-microsoft-com:office:word" xmlns:w="http://schemas.openxmlformats.org/wordprocessingml/2006/main" xmlns:w14="http://schemas.microsoft.com/office/word/2010/wordml" xmlns:w15="http://schemas.microsoft.com/office/word/2012/wordml" xmlns:wpg="http://schemas.microsoft.com/office/word/2010/wordprocessingGroup" xmlns:wpi="http://schemas.microsoft.com/office/word/2010/wordprocessingInk" xmlns:wne="http://schemas.microsoft.com/office/word/2006/wordml" xmlns:wps="http://schemas.microsoft.com/office/word/2010/wordprocessingShape" mc:Ignorable="w14 w15 wp14">
+<w:endnotes xmlns:wpc="http://schemas.microsoft.com/office/word/2010/wordprocessingCanvas" xmlns:cx="http://schemas.microsoft.com/office/drawing/2014/chartex" xmlns:mc="http://schemas.openxmlformats.org/markup-compatibility/2006" xmlns:o="urn:schemas-microsoft-com:office:office" xmlns:r="http://schemas.openxmlformats.org/officeDocument/2006/relationships" xmlns:m="http://schemas.openxmlformats.org/officeDocument/2006/math" xmlns:v="urn:schemas-microsoft-com:vml" xmlns:wp14="http://schemas.microsoft.com/office/word/2010/wordprocessingDrawing" xmlns:wp="http://schemas.openxmlformats.org/drawingml/2006/wordprocessingDrawing" xmlns:w10="urn:schemas-microsoft-com:office:word" xmlns:w="http://schemas.openxmlformats.org/wordprocessingml/2006/main" xmlns:w14="http://schemas.microsoft.com/office/word/2010/wordml" xmlns:w15="http://schemas.microsoft.com/office/word/2012/wordml" xmlns:w16se="http://schemas.microsoft.com/office/word/2015/wordml/symex" xmlns:wpg="http://schemas.microsoft.com/office/word/2010/wordprocessingGroup" xmlns:wpi="http://schemas.microsoft.com/office/word/2010/wordprocessingInk" xmlns:wne="http://schemas.microsoft.com/office/word/2006/wordml" xmlns:wps="http://schemas.microsoft.com/office/word/2010/wordprocessingShape" mc:Ignorable="w14 w15 w16se wp14">
   <w:endnote w:type="separator" w:id="-1">
     <w:p>
       <w:r>
@@ -15771,7 +16234,7 @@
 </file>
 
 <file path=word/footer1.xml><?xml version="1.0" encoding="utf-8"?>
-<w:ftr xmlns:wpc="http://schemas.microsoft.com/office/word/2010/wordprocessingCanvas" xmlns:mc="http://schemas.openxmlformats.org/markup-compatibility/2006" xmlns:o="urn:schemas-microsoft-com:office:office" xmlns:r="http://schemas.openxmlformats.org/officeDocument/2006/relationships" xmlns:m="http://schemas.openxmlformats.org/officeDocument/2006/math" xmlns:v="urn:schemas-microsoft-com:vml" xmlns:wp14="http://schemas.microsoft.com/office/word/2010/wordprocessingDrawing" xmlns:wp="http://schemas.openxmlformats.org/drawingml/2006/wordprocessingDrawing" xmlns:w10="urn:schemas-microsoft-com:office:word" xmlns:w="http://schemas.openxmlformats.org/wordprocessingml/2006/main" xmlns:w14="http://schemas.microsoft.com/office/word/2010/wordml" xmlns:w15="http://schemas.microsoft.com/office/word/2012/wordml" xmlns:wpg="http://schemas.microsoft.com/office/word/2010/wordprocessingGroup" xmlns:wpi="http://schemas.microsoft.com/office/word/2010/wordprocessingInk" xmlns:wne="http://schemas.microsoft.com/office/word/2006/wordml" xmlns:wps="http://schemas.microsoft.com/office/word/2010/wordprocessingShape" mc:Ignorable="w14 w15 wp14">
+<w:ftr xmlns:wpc="http://schemas.microsoft.com/office/word/2010/wordprocessingCanvas" xmlns:cx="http://schemas.microsoft.com/office/drawing/2014/chartex" xmlns:mc="http://schemas.openxmlformats.org/markup-compatibility/2006" xmlns:o="urn:schemas-microsoft-com:office:office" xmlns:r="http://schemas.openxmlformats.org/officeDocument/2006/relationships" xmlns:m="http://schemas.openxmlformats.org/officeDocument/2006/math" xmlns:v="urn:schemas-microsoft-com:vml" xmlns:wp14="http://schemas.microsoft.com/office/word/2010/wordprocessingDrawing" xmlns:wp="http://schemas.openxmlformats.org/drawingml/2006/wordprocessingDrawing" xmlns:w10="urn:schemas-microsoft-com:office:word" xmlns:w="http://schemas.openxmlformats.org/wordprocessingml/2006/main" xmlns:w14="http://schemas.microsoft.com/office/word/2010/wordml" xmlns:w15="http://schemas.microsoft.com/office/word/2012/wordml" xmlns:w16se="http://schemas.microsoft.com/office/word/2015/wordml/symex" xmlns:wpg="http://schemas.microsoft.com/office/word/2010/wordprocessingGroup" xmlns:wpi="http://schemas.microsoft.com/office/word/2010/wordprocessingInk" xmlns:wne="http://schemas.microsoft.com/office/word/2006/wordml" xmlns:wps="http://schemas.microsoft.com/office/word/2010/wordprocessingShape" mc:Ignorable="w14 w15 w16se wp14">
   <w:p>
     <w:pPr>
       <w:pStyle w:val="Textoindependiente"/>
@@ -15783,7 +16246,7 @@
     <w:r>
       <w:rPr>
         <w:noProof/>
-        <w:lang w:eastAsia="es-ES"/>
+        <w:lang w:val="es-PE" w:eastAsia="es-PE"/>
       </w:rPr>
       <mc:AlternateContent>
         <mc:Choice Requires="wps">
@@ -15924,7 +16387,7 @@
     <w:r>
       <w:rPr>
         <w:noProof/>
-        <w:lang w:eastAsia="es-ES"/>
+        <w:lang w:val="es-PE" w:eastAsia="es-PE"/>
       </w:rPr>
       <mc:AlternateContent>
         <mc:Choice Requires="wps">
@@ -16051,7 +16514,7 @@
     <w:r>
       <w:rPr>
         <w:noProof/>
-        <w:lang w:eastAsia="es-ES"/>
+        <w:lang w:val="es-PE" w:eastAsia="es-PE"/>
       </w:rPr>
       <mc:AlternateContent>
         <mc:Choice Requires="wps">
@@ -16142,7 +16605,7 @@
                               <w:noProof/>
                               <w:sz w:val="20"/>
                             </w:rPr>
-                            <w:t>23</w:t>
+                            <w:t>17</w:t>
                           </w:r>
                           <w:r>
                             <w:fldChar w:fldCharType="end"/>
@@ -16173,7 +16636,11 @@
         </mc:Choice>
         <mc:Fallback>
           <w:pict>
-            <v:shape w14:anchorId="3218D4E0" id="Text Box 1" o:spid="_x0000_s1029" type="#_x0000_t202" style="position:absolute;margin-left:470.45pt;margin-top:731.8pt;width:66.35pt;height:13.05pt;z-index:-16405504;visibility:visible;mso-wrap-style:square;mso-width-percent:0;mso-height-percent:0;mso-wrap-distance-left:9pt;mso-wrap-distance-top:0;mso-wrap-distance-right:9pt;mso-wrap-distance-bottom:0;mso-position-horizontal:absolute;mso-position-horizontal-relative:page;mso-position-vertical:absolute;mso-position-vertical-relative:page;mso-width-percent:0;mso-height-percent:0;mso-width-relative:page;mso-height-relative:page;v-text-anchor:top" o:gfxdata="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" filled="f" stroked="f">
+            <v:shapetype w14:anchorId="3218D4E0" id="_x0000_t202" coordsize="21600,21600" o:spt="202" path="m,l,21600r21600,l21600,xe">
+              <v:stroke joinstyle="miter"/>
+              <v:path gradientshapeok="t" o:connecttype="rect"/>
+            </v:shapetype>
+            <v:shape id="Text Box 1" o:spid="_x0000_s1029" type="#_x0000_t202" style="position:absolute;margin-left:470.45pt;margin-top:731.8pt;width:66.35pt;height:13.05pt;z-index:-16405504;visibility:visible;mso-wrap-style:square;mso-width-percent:0;mso-height-percent:0;mso-wrap-distance-left:9pt;mso-wrap-distance-top:0;mso-wrap-distance-right:9pt;mso-wrap-distance-bottom:0;mso-position-horizontal:absolute;mso-position-horizontal-relative:page;mso-position-vertical:absolute;mso-position-vertical-relative:page;mso-width-percent:0;mso-height-percent:0;mso-width-relative:page;mso-height-relative:page;v-text-anchor:top" o:gfxdata="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" filled="f" stroked="f">
               <v:textbox inset="0,0,0,0">
                 <w:txbxContent>
                   <w:p>
@@ -16207,7 +16674,7 @@
                         <w:noProof/>
                         <w:sz w:val="20"/>
                       </w:rPr>
-                      <w:t>23</w:t>
+                      <w:t>17</w:t>
                     </w:r>
                     <w:r>
                       <w:fldChar w:fldCharType="end"/>
@@ -16232,7 +16699,7 @@
 </file>
 
 <file path=word/footnotes.xml><?xml version="1.0" encoding="utf-8"?>
-<w:footnotes xmlns:wpc="http://schemas.microsoft.com/office/word/2010/wordprocessingCanvas" xmlns:mc="http://schemas.openxmlformats.org/markup-compatibility/2006" xmlns:o="urn:schemas-microsoft-com:office:office" xmlns:r="http://schemas.openxmlformats.org/officeDocument/2006/relationships" xmlns:m="http://schemas.openxmlformats.org/officeDocument/2006/math" xmlns:v="urn:schemas-microsoft-com:vml" xmlns:wp14="http://schemas.microsoft.com/office/word/2010/wordprocessingDrawing" xmlns:wp="http://schemas.openxmlformats.org/drawingml/2006/wordprocessingDrawing" xmlns:w10="urn:schemas-microsoft-com:office:word" xmlns:w="http://schemas.openxmlformats.org/wordprocessingml/2006/main" xmlns:w14="http://schemas.microsoft.com/office/word/2010/wordml" xmlns:w15="http://schemas.microsoft.com/office/word/2012/wordml" xmlns:wpg="http://schemas.microsoft.com/office/word/2010/wordprocessingGroup" xmlns:wpi="http://schemas.microsoft.com/office/word/2010/wordprocessingInk" xmlns:wne="http://schemas.microsoft.com/office/word/2006/wordml" xmlns:wps="http://schemas.microsoft.com/office/word/2010/wordprocessingShape" mc:Ignorable="w14 w15 wp14">
+<w:footnotes xmlns:wpc="http://schemas.microsoft.com/office/word/2010/wordprocessingCanvas" xmlns:cx="http://schemas.microsoft.com/office/drawing/2014/chartex" xmlns:mc="http://schemas.openxmlformats.org/markup-compatibility/2006" xmlns:o="urn:schemas-microsoft-com:office:office" xmlns:r="http://schemas.openxmlformats.org/officeDocument/2006/relationships" xmlns:m="http://schemas.openxmlformats.org/officeDocument/2006/math" xmlns:v="urn:schemas-microsoft-com:vml" xmlns:wp14="http://schemas.microsoft.com/office/word/2010/wordprocessingDrawing" xmlns:wp="http://schemas.openxmlformats.org/drawingml/2006/wordprocessingDrawing" xmlns:w10="urn:schemas-microsoft-com:office:word" xmlns:w="http://schemas.openxmlformats.org/wordprocessingml/2006/main" xmlns:w14="http://schemas.microsoft.com/office/word/2010/wordml" xmlns:w15="http://schemas.microsoft.com/office/word/2012/wordml" xmlns:w16se="http://schemas.microsoft.com/office/word/2015/wordml/symex" xmlns:wpg="http://schemas.microsoft.com/office/word/2010/wordprocessingGroup" xmlns:wpi="http://schemas.microsoft.com/office/word/2010/wordprocessingInk" xmlns:wne="http://schemas.microsoft.com/office/word/2006/wordml" xmlns:wps="http://schemas.microsoft.com/office/word/2010/wordprocessingShape" mc:Ignorable="w14 w15 w16se wp14">
   <w:footnote w:type="separator" w:id="-1">
     <w:p>
       <w:r>
@@ -16251,7 +16718,7 @@
 </file>
 
 <file path=word/header1.xml><?xml version="1.0" encoding="utf-8"?>
-<w:hdr xmlns:wpc="http://schemas.microsoft.com/office/word/2010/wordprocessingCanvas" xmlns:mc="http://schemas.openxmlformats.org/markup-compatibility/2006" xmlns:o="urn:schemas-microsoft-com:office:office" xmlns:r="http://schemas.openxmlformats.org/officeDocument/2006/relationships" xmlns:m="http://schemas.openxmlformats.org/officeDocument/2006/math" xmlns:v="urn:schemas-microsoft-com:vml" xmlns:wp14="http://schemas.microsoft.com/office/word/2010/wordprocessingDrawing" xmlns:wp="http://schemas.openxmlformats.org/drawingml/2006/wordprocessingDrawing" xmlns:w10="urn:schemas-microsoft-com:office:word" xmlns:w="http://schemas.openxmlformats.org/wordprocessingml/2006/main" xmlns:w14="http://schemas.microsoft.com/office/word/2010/wordml" xmlns:w15="http://schemas.microsoft.com/office/word/2012/wordml" xmlns:wpg="http://schemas.microsoft.com/office/word/2010/wordprocessingGroup" xmlns:wpi="http://schemas.microsoft.com/office/word/2010/wordprocessingInk" xmlns:wne="http://schemas.microsoft.com/office/word/2006/wordml" xmlns:wps="http://schemas.microsoft.com/office/word/2010/wordprocessingShape" mc:Ignorable="w14 w15 wp14">
+<w:hdr xmlns:wpc="http://schemas.microsoft.com/office/word/2010/wordprocessingCanvas" xmlns:cx="http://schemas.microsoft.com/office/drawing/2014/chartex" xmlns:mc="http://schemas.openxmlformats.org/markup-compatibility/2006" xmlns:o="urn:schemas-microsoft-com:office:office" xmlns:r="http://schemas.openxmlformats.org/officeDocument/2006/relationships" xmlns:m="http://schemas.openxmlformats.org/officeDocument/2006/math" xmlns:v="urn:schemas-microsoft-com:vml" xmlns:wp14="http://schemas.microsoft.com/office/word/2010/wordprocessingDrawing" xmlns:wp="http://schemas.openxmlformats.org/drawingml/2006/wordprocessingDrawing" xmlns:w10="urn:schemas-microsoft-com:office:word" xmlns:w="http://schemas.openxmlformats.org/wordprocessingml/2006/main" xmlns:w14="http://schemas.microsoft.com/office/word/2010/wordml" xmlns:w15="http://schemas.microsoft.com/office/word/2012/wordml" xmlns:w16se="http://schemas.microsoft.com/office/word/2015/wordml/symex" xmlns:wpg="http://schemas.microsoft.com/office/word/2010/wordprocessingGroup" xmlns:wpi="http://schemas.microsoft.com/office/word/2010/wordprocessingInk" xmlns:wne="http://schemas.microsoft.com/office/word/2006/wordml" xmlns:wps="http://schemas.microsoft.com/office/word/2010/wordprocessingShape" mc:Ignorable="w14 w15 w16se wp14">
   <w:p>
     <w:pPr>
       <w:pStyle w:val="Textoindependiente"/>
@@ -16263,7 +16730,7 @@
     <w:r>
       <w:rPr>
         <w:noProof/>
-        <w:lang w:eastAsia="es-ES"/>
+        <w:lang w:val="es-PE" w:eastAsia="es-PE"/>
       </w:rPr>
       <mc:AlternateContent>
         <mc:Choice Requires="wps">
@@ -16356,9 +16823,11 @@
                                   <w:pStyle w:val="TableParagraph"/>
                                   <w:spacing w:line="251" w:lineRule="exact"/>
                                 </w:pPr>
+                                <w:proofErr w:type="spellStart"/>
                                 <w:r>
                                   <w:t>FaceSolutions</w:t>
                                 </w:r>
+                                <w:proofErr w:type="spellEnd"/>
                               </w:p>
                             </w:tc>
                             <w:tc>
@@ -16518,9 +16987,11 @@
                             <w:pStyle w:val="TableParagraph"/>
                             <w:spacing w:line="251" w:lineRule="exact"/>
                           </w:pPr>
+                          <w:proofErr w:type="spellStart"/>
                           <w:r>
                             <w:t>FaceSolutions</w:t>
                           </w:r>
+                          <w:proofErr w:type="spellEnd"/>
                         </w:p>
                       </w:tc>
                       <w:tc>
@@ -16634,8 +17105,8 @@
 </file>
 
 <file path=word/numbering.xml><?xml version="1.0" encoding="utf-8"?>
-<w:numbering xmlns:wpc="http://schemas.microsoft.com/office/word/2010/wordprocessingCanvas" xmlns:mc="http://schemas.openxmlformats.org/markup-compatibility/2006" xmlns:o="urn:schemas-microsoft-com:office:office" xmlns:r="http://schemas.openxmlformats.org/officeDocument/2006/relationships" xmlns:m="http://schemas.openxmlformats.org/officeDocument/2006/math" xmlns:v="urn:schemas-microsoft-com:vml" xmlns:wp14="http://schemas.microsoft.com/office/word/2010/wordprocessingDrawing" xmlns:wp="http://schemas.openxmlformats.org/drawingml/2006/wordprocessingDrawing" xmlns:w10="urn:schemas-microsoft-com:office:word" xmlns:w="http://schemas.openxmlformats.org/wordprocessingml/2006/main" xmlns:w14="http://schemas.microsoft.com/office/word/2010/wordml" xmlns:w15="http://schemas.microsoft.com/office/word/2012/wordml" xmlns:wpg="http://schemas.microsoft.com/office/word/2010/wordprocessingGroup" xmlns:wpi="http://schemas.microsoft.com/office/word/2010/wordprocessingInk" xmlns:wne="http://schemas.microsoft.com/office/word/2006/wordml" xmlns:wps="http://schemas.microsoft.com/office/word/2010/wordprocessingShape" mc:Ignorable="w14 w15 wp14">
-  <w:abstractNum w:abstractNumId="0">
+<w:numbering xmlns:wpc="http://schemas.microsoft.com/office/word/2010/wordprocessingCanvas" xmlns:cx="http://schemas.microsoft.com/office/drawing/2014/chartex" xmlns:mc="http://schemas.openxmlformats.org/markup-compatibility/2006" xmlns:o="urn:schemas-microsoft-com:office:office" xmlns:r="http://schemas.openxmlformats.org/officeDocument/2006/relationships" xmlns:m="http://schemas.openxmlformats.org/officeDocument/2006/math" xmlns:v="urn:schemas-microsoft-com:vml" xmlns:wp14="http://schemas.microsoft.com/office/word/2010/wordprocessingDrawing" xmlns:wp="http://schemas.openxmlformats.org/drawingml/2006/wordprocessingDrawing" xmlns:w10="urn:schemas-microsoft-com:office:word" xmlns:w="http://schemas.openxmlformats.org/wordprocessingml/2006/main" xmlns:w14="http://schemas.microsoft.com/office/word/2010/wordml" xmlns:w15="http://schemas.microsoft.com/office/word/2012/wordml" xmlns:w16se="http://schemas.microsoft.com/office/word/2015/wordml/symex" xmlns:wpg="http://schemas.microsoft.com/office/word/2010/wordprocessingGroup" xmlns:wpi="http://schemas.microsoft.com/office/word/2010/wordprocessingInk" xmlns:wne="http://schemas.microsoft.com/office/word/2006/wordml" xmlns:wps="http://schemas.microsoft.com/office/word/2010/wordprocessingShape" mc:Ignorable="w14 w15 w16se wp14">
+  <w:abstractNum w:abstractNumId="0" w15:restartNumberingAfterBreak="0">
     <w:nsid w:val="05605AC3"/>
     <w:multiLevelType w:val="multilevel"/>
     <w:tmpl w:val="1388B5CA"/>
@@ -16755,7 +17226,7 @@
       </w:rPr>
     </w:lvl>
   </w:abstractNum>
-  <w:abstractNum w:abstractNumId="1">
+  <w:abstractNum w:abstractNumId="1" w15:restartNumberingAfterBreak="0">
     <w:nsid w:val="1516266E"/>
     <w:multiLevelType w:val="hybridMultilevel"/>
     <w:tmpl w:val="F23A5DA4"/>
@@ -16868,7 +17339,7 @@
       </w:rPr>
     </w:lvl>
   </w:abstractNum>
-  <w:abstractNum w:abstractNumId="2">
+  <w:abstractNum w:abstractNumId="2" w15:restartNumberingAfterBreak="0">
     <w:nsid w:val="1C022F90"/>
     <w:multiLevelType w:val="hybridMultilevel"/>
     <w:tmpl w:val="D736BF38"/>
@@ -16984,7 +17455,7 @@
       </w:rPr>
     </w:lvl>
   </w:abstractNum>
-  <w:abstractNum w:abstractNumId="3">
+  <w:abstractNum w:abstractNumId="3" w15:restartNumberingAfterBreak="0">
     <w:nsid w:val="1D2D0FB5"/>
     <w:multiLevelType w:val="hybridMultilevel"/>
     <w:tmpl w:val="96EA21DC"/>
@@ -17108,7 +17579,7 @@
       </w:rPr>
     </w:lvl>
   </w:abstractNum>
-  <w:abstractNum w:abstractNumId="4">
+  <w:abstractNum w:abstractNumId="4" w15:restartNumberingAfterBreak="0">
     <w:nsid w:val="33F86BBC"/>
     <w:multiLevelType w:val="hybridMultilevel"/>
     <w:tmpl w:val="B2CA8A84"/>
@@ -17221,7 +17692,7 @@
       </w:rPr>
     </w:lvl>
   </w:abstractNum>
-  <w:abstractNum w:abstractNumId="5">
+  <w:abstractNum w:abstractNumId="5" w15:restartNumberingAfterBreak="0">
     <w:nsid w:val="38014D98"/>
     <w:multiLevelType w:val="hybridMultilevel"/>
     <w:tmpl w:val="398E7CEE"/>
@@ -17334,7 +17805,7 @@
       </w:rPr>
     </w:lvl>
   </w:abstractNum>
-  <w:abstractNum w:abstractNumId="6">
+  <w:abstractNum w:abstractNumId="6" w15:restartNumberingAfterBreak="0">
     <w:nsid w:val="3B416417"/>
     <w:multiLevelType w:val="multilevel"/>
     <w:tmpl w:val="7E503B74"/>
@@ -17457,7 +17928,7 @@
       </w:rPr>
     </w:lvl>
   </w:abstractNum>
-  <w:abstractNum w:abstractNumId="7">
+  <w:abstractNum w:abstractNumId="7" w15:restartNumberingAfterBreak="0">
     <w:nsid w:val="3C892248"/>
     <w:multiLevelType w:val="multilevel"/>
     <w:tmpl w:val="4B240B4A"/>
@@ -17578,7 +18049,7 @@
       </w:rPr>
     </w:lvl>
   </w:abstractNum>
-  <w:abstractNum w:abstractNumId="8">
+  <w:abstractNum w:abstractNumId="8" w15:restartNumberingAfterBreak="0">
     <w:nsid w:val="50BD24F8"/>
     <w:multiLevelType w:val="multilevel"/>
     <w:tmpl w:val="7C86B9B0"/>
@@ -17698,7 +18169,7 @@
       </w:rPr>
     </w:lvl>
   </w:abstractNum>
-  <w:abstractNum w:abstractNumId="9">
+  <w:abstractNum w:abstractNumId="9" w15:restartNumberingAfterBreak="0">
     <w:nsid w:val="51FA3738"/>
     <w:multiLevelType w:val="hybridMultilevel"/>
     <w:tmpl w:val="5DE69E3A"/>
@@ -17811,7 +18282,7 @@
       </w:rPr>
     </w:lvl>
   </w:abstractNum>
-  <w:abstractNum w:abstractNumId="10">
+  <w:abstractNum w:abstractNumId="10" w15:restartNumberingAfterBreak="0">
     <w:nsid w:val="55D228E9"/>
     <w:multiLevelType w:val="hybridMultilevel"/>
     <w:tmpl w:val="4A4EE43E"/>
@@ -17924,7 +18395,7 @@
       </w:rPr>
     </w:lvl>
   </w:abstractNum>
-  <w:abstractNum w:abstractNumId="11">
+  <w:abstractNum w:abstractNumId="11" w15:restartNumberingAfterBreak="0">
     <w:nsid w:val="611C3FEA"/>
     <w:multiLevelType w:val="hybridMultilevel"/>
     <w:tmpl w:val="5FD630C8"/>
@@ -18041,7 +18512,7 @@
       </w:rPr>
     </w:lvl>
   </w:abstractNum>
-  <w:abstractNum w:abstractNumId="12">
+  <w:abstractNum w:abstractNumId="12" w15:restartNumberingAfterBreak="0">
     <w:nsid w:val="61A23D9A"/>
     <w:multiLevelType w:val="hybridMultilevel"/>
     <w:tmpl w:val="027CAE2E"/>
@@ -18154,7 +18625,7 @@
       </w:rPr>
     </w:lvl>
   </w:abstractNum>
-  <w:abstractNum w:abstractNumId="13">
+  <w:abstractNum w:abstractNumId="13" w15:restartNumberingAfterBreak="0">
     <w:nsid w:val="65802306"/>
     <w:multiLevelType w:val="hybridMultilevel"/>
     <w:tmpl w:val="B2BC5602"/>
@@ -18267,7 +18738,7 @@
       </w:rPr>
     </w:lvl>
   </w:abstractNum>
-  <w:abstractNum w:abstractNumId="14">
+  <w:abstractNum w:abstractNumId="14" w15:restartNumberingAfterBreak="0">
     <w:nsid w:val="679D4CCD"/>
     <w:multiLevelType w:val="multilevel"/>
     <w:tmpl w:val="2D28AE9C"/>
@@ -18393,7 +18864,7 @@
       </w:rPr>
     </w:lvl>
   </w:abstractNum>
-  <w:abstractNum w:abstractNumId="15">
+  <w:abstractNum w:abstractNumId="15" w15:restartNumberingAfterBreak="0">
     <w:nsid w:val="6E021BB9"/>
     <w:multiLevelType w:val="hybridMultilevel"/>
     <w:tmpl w:val="6C28A500"/>
@@ -18509,7 +18980,7 @@
       </w:rPr>
     </w:lvl>
   </w:abstractNum>
-  <w:abstractNum w:abstractNumId="16">
+  <w:abstractNum w:abstractNumId="16" w15:restartNumberingAfterBreak="0">
     <w:nsid w:val="6FA60048"/>
     <w:multiLevelType w:val="multilevel"/>
     <w:tmpl w:val="D64009FC"/>
@@ -18677,7 +19148,7 @@
 </file>
 
 <file path=word/styles.xml><?xml version="1.0" encoding="utf-8"?>
-<w:styles xmlns:mc="http://schemas.openxmlformats.org/markup-compatibility/2006" xmlns:r="http://schemas.openxmlformats.org/officeDocument/2006/relationships" xmlns:w="http://schemas.openxmlformats.org/wordprocessingml/2006/main" xmlns:w14="http://schemas.microsoft.com/office/word/2010/wordml" xmlns:w15="http://schemas.microsoft.com/office/word/2012/wordml" mc:Ignorable="w14 w15">
+<w:styles xmlns:mc="http://schemas.openxmlformats.org/markup-compatibility/2006" xmlns:r="http://schemas.openxmlformats.org/officeDocument/2006/relationships" xmlns:w="http://schemas.openxmlformats.org/wordprocessingml/2006/main" xmlns:w14="http://schemas.microsoft.com/office/word/2010/wordml" xmlns:w15="http://schemas.microsoft.com/office/word/2012/wordml" xmlns:w16se="http://schemas.microsoft.com/office/word/2015/wordml/symex" mc:Ignorable="w14 w15 w16se">
   <w:docDefaults>
     <w:rPrDefault>
       <w:rPr>
@@ -19227,7 +19698,7 @@
       <w:szCs w:val="24"/>
     </w:rPr>
   </w:style>
-  <w:style w:type="paragraph" w:styleId="Puesto">
+  <w:style w:type="paragraph" w:styleId="Ttulo">
     <w:name w:val="Title"/>
     <w:basedOn w:val="Normal"/>
     <w:uiPriority w:val="10"/>
@@ -19261,7 +19732,7 @@
       <w:ind w:left="107"/>
     </w:pPr>
   </w:style>
-  <w:style w:type="paragraph" w:styleId="TtulodeTDC">
+  <w:style w:type="paragraph" w:styleId="TtuloTDC">
     <w:name w:val="TOC Heading"/>
     <w:basedOn w:val="Ttulo1"/>
     <w:next w:val="Normal"/>

</xml_diff>

<commit_message>
Actualizando vista de funcional
</commit_message>
<xml_diff>
--- a/desarrollo/FRSIAAATR/Análisis/FRSIAAATR_DA.docx
+++ b/desarrollo/FRSIAAATR/Análisis/FRSIAAATR_DA.docx
@@ -201,8 +201,21 @@
         <w:spacing w:line="259" w:lineRule="auto"/>
       </w:pPr>
       <w:r>
-        <w:t>ALMONACID PARIPANCCA, Antony Brayan</w:t>
-      </w:r>
+        <w:t xml:space="preserve">ALMONACID PARIPANCCA, </w:t>
+      </w:r>
+      <w:proofErr w:type="spellStart"/>
+      <w:r>
+        <w:t>Antony</w:t>
+      </w:r>
+      <w:proofErr w:type="spellEnd"/>
+      <w:r>
+        <w:t xml:space="preserve"> </w:t>
+      </w:r>
+      <w:proofErr w:type="spellStart"/>
+      <w:r>
+        <w:t>Brayan</w:t>
+      </w:r>
+      <w:proofErr w:type="spellEnd"/>
     </w:p>
     <w:p>
       <w:pPr>
@@ -219,7 +232,15 @@
         <w:spacing w:line="259" w:lineRule="auto"/>
       </w:pPr>
       <w:r>
-        <w:t>MONTALVO GARCIA, Antony Abel</w:t>
+        <w:t xml:space="preserve">MONTALVO GARCIA, </w:t>
+      </w:r>
+      <w:proofErr w:type="spellStart"/>
+      <w:r>
+        <w:t>Antony</w:t>
+      </w:r>
+      <w:proofErr w:type="spellEnd"/>
+      <w:r>
+        <w:t xml:space="preserve"> Abel</w:t>
       </w:r>
     </w:p>
     <w:p>
@@ -273,7 +294,15 @@
         <w:spacing w:line="259" w:lineRule="auto"/>
       </w:pPr>
       <w:r>
-        <w:t>PERNIA MEZA, Iver Elvis</w:t>
+        <w:t xml:space="preserve">PERNIA MEZA, </w:t>
+      </w:r>
+      <w:proofErr w:type="spellStart"/>
+      <w:r>
+        <w:t>Iver</w:t>
+      </w:r>
+      <w:proofErr w:type="spellEnd"/>
+      <w:r>
+        <w:t xml:space="preserve"> Elvis</w:t>
       </w:r>
     </w:p>
     <w:p>
@@ -1276,11 +1305,47 @@
               </w:rPr>
               <w:t>-</w:t>
             </w:r>
-            <w:r>
-              <w:rPr>
-                <w:sz w:val="24"/>
-              </w:rPr>
-              <w:t>Almonacid Paripancca Antony.</w:t>
+            <w:proofErr w:type="spellStart"/>
+            <w:r>
+              <w:rPr>
+                <w:sz w:val="24"/>
+              </w:rPr>
+              <w:t>Almonacid</w:t>
+            </w:r>
+            <w:proofErr w:type="spellEnd"/>
+            <w:r>
+              <w:rPr>
+                <w:sz w:val="24"/>
+              </w:rPr>
+              <w:t xml:space="preserve"> </w:t>
+            </w:r>
+            <w:proofErr w:type="spellStart"/>
+            <w:r>
+              <w:rPr>
+                <w:sz w:val="24"/>
+              </w:rPr>
+              <w:t>Paripancca</w:t>
+            </w:r>
+            <w:proofErr w:type="spellEnd"/>
+            <w:r>
+              <w:rPr>
+                <w:sz w:val="24"/>
+              </w:rPr>
+              <w:t xml:space="preserve"> </w:t>
+            </w:r>
+            <w:proofErr w:type="spellStart"/>
+            <w:r>
+              <w:rPr>
+                <w:sz w:val="24"/>
+              </w:rPr>
+              <w:t>Antony</w:t>
+            </w:r>
+            <w:proofErr w:type="spellEnd"/>
+            <w:r>
+              <w:rPr>
+                <w:sz w:val="24"/>
+              </w:rPr>
+              <w:t>.</w:t>
             </w:r>
           </w:p>
         </w:tc>
@@ -3398,13 +3463,55 @@
         <w:rPr>
           <w:sz w:val="24"/>
         </w:rPr>
-        <w:t xml:space="preserve">Significa HyperText Transfer Protocol </w:t>
-      </w:r>
+        <w:t xml:space="preserve">Significa </w:t>
+      </w:r>
+      <w:proofErr w:type="spellStart"/>
       <w:r>
         <w:rPr>
           <w:sz w:val="24"/>
         </w:rPr>
-        <w:t xml:space="preserve">(Protocolo de transferencia de hipertexto) es el método más común de intercambio de información en la World Wide web, el método mediante el cual se transfieren </w:t>
+        <w:t>HyperText</w:t>
+      </w:r>
+      <w:proofErr w:type="spellEnd"/>
+      <w:r>
+        <w:rPr>
+          <w:sz w:val="24"/>
+        </w:rPr>
+        <w:t xml:space="preserve"> Transfer </w:t>
+      </w:r>
+      <w:proofErr w:type="spellStart"/>
+      <w:r>
+        <w:rPr>
+          <w:sz w:val="24"/>
+        </w:rPr>
+        <w:t>Protocol</w:t>
+      </w:r>
+      <w:proofErr w:type="spellEnd"/>
+      <w:r>
+        <w:rPr>
+          <w:sz w:val="24"/>
+        </w:rPr>
+        <w:t xml:space="preserve"> </w:t>
+      </w:r>
+      <w:r>
+        <w:rPr>
+          <w:sz w:val="24"/>
+        </w:rPr>
+        <w:t xml:space="preserve">(Protocolo de transferencia de hipertexto) es el método más común de intercambio de información en la </w:t>
+      </w:r>
+      <w:proofErr w:type="spellStart"/>
+      <w:r>
+        <w:rPr>
+          <w:sz w:val="24"/>
+        </w:rPr>
+        <w:t>World</w:t>
+      </w:r>
+      <w:proofErr w:type="spellEnd"/>
+      <w:r>
+        <w:rPr>
+          <w:sz w:val="24"/>
+        </w:rPr>
+        <w:t xml:space="preserve"> Wide web, el método mediante el cual se transfieren </w:t>
       </w:r>
       <w:r>
         <w:rPr>
@@ -3450,7 +3557,49 @@
         <w:rPr>
           <w:sz w:val="24"/>
         </w:rPr>
-        <w:t>SQL: Significa Structured Query Language, un lenguaje de programación estándar e interactiva para la obtención de información desde una base de datos y para actualizarla.</w:t>
+        <w:t xml:space="preserve">SQL: Significa </w:t>
+      </w:r>
+      <w:proofErr w:type="spellStart"/>
+      <w:r>
+        <w:rPr>
+          <w:sz w:val="24"/>
+        </w:rPr>
+        <w:t>Structured</w:t>
+      </w:r>
+      <w:proofErr w:type="spellEnd"/>
+      <w:r>
+        <w:rPr>
+          <w:sz w:val="24"/>
+        </w:rPr>
+        <w:t xml:space="preserve"> </w:t>
+      </w:r>
+      <w:proofErr w:type="spellStart"/>
+      <w:r>
+        <w:rPr>
+          <w:sz w:val="24"/>
+        </w:rPr>
+        <w:t>Query</w:t>
+      </w:r>
+      <w:proofErr w:type="spellEnd"/>
+      <w:r>
+        <w:rPr>
+          <w:sz w:val="24"/>
+        </w:rPr>
+        <w:t xml:space="preserve"> </w:t>
+      </w:r>
+      <w:proofErr w:type="spellStart"/>
+      <w:r>
+        <w:rPr>
+          <w:sz w:val="24"/>
+        </w:rPr>
+        <w:t>Language</w:t>
+      </w:r>
+      <w:proofErr w:type="spellEnd"/>
+      <w:r>
+        <w:rPr>
+          <w:sz w:val="24"/>
+        </w:rPr>
+        <w:t>, un lenguaje de programación estándar e interactiva para la obtención de información desde una base de datos y para actualizarla.</w:t>
       </w:r>
     </w:p>
     <w:p>
@@ -3637,7 +3786,35 @@
         <w:rPr>
           <w:sz w:val="24"/>
         </w:rPr>
-        <w:t>UI: También llamado “User Interface”, se refiere a la creación de la interfaz, que puede ser gráfica o desarrollada por tecnologías como HTML, CSS, jQuery, etc.</w:t>
+        <w:t>UI: También llamado “</w:t>
+      </w:r>
+      <w:proofErr w:type="spellStart"/>
+      <w:r>
+        <w:rPr>
+          <w:sz w:val="24"/>
+        </w:rPr>
+        <w:t>User</w:t>
+      </w:r>
+      <w:proofErr w:type="spellEnd"/>
+      <w:r>
+        <w:rPr>
+          <w:sz w:val="24"/>
+        </w:rPr>
+        <w:t xml:space="preserve"> Interface”, se refiere a la creación de la interfaz, que puede ser gráfica o desarrollada por tecnologías como HTML, CSS, </w:t>
+      </w:r>
+      <w:proofErr w:type="spellStart"/>
+      <w:r>
+        <w:rPr>
+          <w:sz w:val="24"/>
+        </w:rPr>
+        <w:t>jQuery</w:t>
+      </w:r>
+      <w:proofErr w:type="spellEnd"/>
+      <w:r>
+        <w:rPr>
+          <w:sz w:val="24"/>
+        </w:rPr>
+        <w:t>, etc.</w:t>
       </w:r>
     </w:p>
     <w:p>
@@ -3670,7 +3847,35 @@
         <w:rPr>
           <w:sz w:val="24"/>
         </w:rPr>
-        <w:t xml:space="preserve">CSS: Su siglas significa “Cascading Style Sheets ” (Hojas de estilo en cascada), es un lenguaje de </w:t>
+        <w:t>CSS: Su siglas significa “</w:t>
+      </w:r>
+      <w:proofErr w:type="spellStart"/>
+      <w:r>
+        <w:rPr>
+          <w:sz w:val="24"/>
+        </w:rPr>
+        <w:t>Cascading</w:t>
+      </w:r>
+      <w:proofErr w:type="spellEnd"/>
+      <w:r>
+        <w:rPr>
+          <w:sz w:val="24"/>
+        </w:rPr>
+        <w:t xml:space="preserve"> Style </w:t>
+      </w:r>
+      <w:proofErr w:type="spellStart"/>
+      <w:r>
+        <w:rPr>
+          <w:sz w:val="24"/>
+        </w:rPr>
+        <w:t>Sheets</w:t>
+      </w:r>
+      <w:proofErr w:type="spellEnd"/>
+      <w:r>
+        <w:rPr>
+          <w:sz w:val="24"/>
+        </w:rPr>
+        <w:t xml:space="preserve"> ” (Hojas de estilo en cascada), es un lenguaje de </w:t>
       </w:r>
       <w:r>
         <w:rPr>
@@ -3727,11 +3932,19 @@
           <w:sz w:val="24"/>
         </w:rPr>
       </w:pPr>
+      <w:proofErr w:type="spellStart"/>
       <w:r>
         <w:rPr>
           <w:sz w:val="24"/>
         </w:rPr>
-        <w:t xml:space="preserve">Python: </w:t>
+        <w:t>Python</w:t>
+      </w:r>
+      <w:proofErr w:type="spellEnd"/>
+      <w:r>
+        <w:rPr>
+          <w:sz w:val="24"/>
+        </w:rPr>
+        <w:t xml:space="preserve">: </w:t>
       </w:r>
       <w:r>
         <w:rPr>
@@ -3802,11 +4015,19 @@
           <w:sz w:val="24"/>
         </w:rPr>
       </w:pPr>
+      <w:proofErr w:type="spellStart"/>
       <w:r>
         <w:rPr>
           <w:sz w:val="24"/>
         </w:rPr>
-        <w:t>JQuery:</w:t>
+        <w:t>JQuery</w:t>
+      </w:r>
+      <w:proofErr w:type="spellEnd"/>
+      <w:r>
+        <w:rPr>
+          <w:sz w:val="24"/>
+        </w:rPr>
+        <w:t>:</w:t>
       </w:r>
       <w:r>
         <w:rPr>
@@ -3954,7 +4175,49 @@
         <w:rPr>
           <w:sz w:val="24"/>
         </w:rPr>
-        <w:t xml:space="preserve"> siglas significa “HyperText Markup Language” (lenguaje de marcas de hipertexto), hace referencia al lenguaje de marcado para la elaboración de págin</w:t>
+        <w:t xml:space="preserve"> siglas significa “</w:t>
+      </w:r>
+      <w:proofErr w:type="spellStart"/>
+      <w:r>
+        <w:rPr>
+          <w:sz w:val="24"/>
+        </w:rPr>
+        <w:t>HyperText</w:t>
+      </w:r>
+      <w:proofErr w:type="spellEnd"/>
+      <w:r>
+        <w:rPr>
+          <w:sz w:val="24"/>
+        </w:rPr>
+        <w:t xml:space="preserve"> </w:t>
+      </w:r>
+      <w:proofErr w:type="spellStart"/>
+      <w:r>
+        <w:rPr>
+          <w:sz w:val="24"/>
+        </w:rPr>
+        <w:t>Markup</w:t>
+      </w:r>
+      <w:proofErr w:type="spellEnd"/>
+      <w:r>
+        <w:rPr>
+          <w:sz w:val="24"/>
+        </w:rPr>
+        <w:t xml:space="preserve"> </w:t>
+      </w:r>
+      <w:proofErr w:type="spellStart"/>
+      <w:r>
+        <w:rPr>
+          <w:sz w:val="24"/>
+        </w:rPr>
+        <w:t>Language</w:t>
+      </w:r>
+      <w:proofErr w:type="spellEnd"/>
+      <w:r>
+        <w:rPr>
+          <w:sz w:val="24"/>
+        </w:rPr>
+        <w:t>” (lenguaje de marcas de hipertexto), hace referencia al lenguaje de marcado para la elaboración de págin</w:t>
       </w:r>
       <w:r>
         <w:rPr>
@@ -4077,7 +4340,15 @@
         <w:t>último</w:t>
       </w:r>
       <w:r>
-        <w:t xml:space="preserve"> punto en la actualidad por la coyuntura postpandemia en términos de salud.</w:t>
+        <w:t xml:space="preserve"> punto en la actualidad por la coyuntura </w:t>
+      </w:r>
+      <w:proofErr w:type="spellStart"/>
+      <w:r>
+        <w:t>postpandemia</w:t>
+      </w:r>
+      <w:proofErr w:type="spellEnd"/>
+      <w:r>
+        <w:t xml:space="preserve"> en términos de salud.</w:t>
       </w:r>
     </w:p>
     <w:p>
@@ -4103,7 +4374,15 @@
         <w:t>Sistema de reconocimiento facial para la identificación de postulantes en el acceso de resultados del examen de admisión de UNMSM</w:t>
       </w:r>
       <w:r>
-        <w:t>, buscando los requisitos funcionales, vistas de negocios, de los componentes desarrollados en el software y una arquitectura propuesta como una posible solución ante esta problemática de día a día.</w:t>
+        <w:t xml:space="preserve">, buscando los requisitos funcionales, </w:t>
+      </w:r>
+      <w:proofErr w:type="gramStart"/>
+      <w:r>
+        <w:t>vistas</w:t>
+      </w:r>
+      <w:proofErr w:type="gramEnd"/>
+      <w:r>
+        <w:t xml:space="preserve"> de negocios, de los componentes desarrollados en el software y una arquitectura propuesta como una posible solución ante esta problemática de día a día.</w:t>
       </w:r>
     </w:p>
     <w:p>
@@ -4630,23 +4909,27 @@
               <w:pStyle w:val="TableParagraph"/>
               <w:spacing w:before="137"/>
               <w:rPr>
-                <w:sz w:val="24"/>
-              </w:rPr>
-            </w:pPr>
-            <w:r>
-              <w:rPr>
+                <w:color w:val="FF0000"/>
+                <w:sz w:val="24"/>
+              </w:rPr>
+            </w:pPr>
+            <w:r>
+              <w:rPr>
+                <w:color w:val="FF0000"/>
                 <w:sz w:val="24"/>
               </w:rPr>
               <w:t xml:space="preserve">El sistema debe permitir al usuario “administrador” visualizar la información relacionada a su perfil. (Datos personales, fotos registradas, bandeja de </w:t>
             </w:r>
             <w:r>
               <w:rPr>
+                <w:color w:val="FF0000"/>
                 <w:sz w:val="24"/>
               </w:rPr>
               <w:t>notificaciones</w:t>
             </w:r>
             <w:r>
               <w:rPr>
+                <w:color w:val="FF0000"/>
                 <w:sz w:val="24"/>
               </w:rPr>
               <w:t>).</w:t>
@@ -4697,11 +4980,13 @@
               <w:pStyle w:val="TableParagraph"/>
               <w:spacing w:line="275" w:lineRule="exact"/>
               <w:rPr>
-                <w:sz w:val="24"/>
-              </w:rPr>
-            </w:pPr>
-            <w:r>
-              <w:rPr>
+                <w:color w:val="FF0000"/>
+                <w:sz w:val="24"/>
+              </w:rPr>
+            </w:pPr>
+            <w:r>
+              <w:rPr>
+                <w:color w:val="FF0000"/>
                 <w:sz w:val="24"/>
               </w:rPr>
               <w:t>El sistema debe permitir al usuario “administrador” buscar los requisitos de un determinado postulante, utilizando filtros como facultad y especialidad.</w:t>
@@ -4743,11 +5028,13 @@
               <w:pStyle w:val="TableParagraph"/>
               <w:spacing w:before="137"/>
               <w:rPr>
-                <w:sz w:val="24"/>
-              </w:rPr>
-            </w:pPr>
-            <w:r>
-              <w:rPr>
+                <w:color w:val="FF0000"/>
+                <w:sz w:val="24"/>
+              </w:rPr>
+            </w:pPr>
+            <w:r>
+              <w:rPr>
+                <w:color w:val="FF0000"/>
                 <w:sz w:val="24"/>
               </w:rPr>
               <w:t>El sistema debe permitir al usuario “administrador” generar una notificación con respecto a la legibilidad de un requisito(s) presentado por un postulante, en caso haya motivo de observación.</w:t>
@@ -4835,7 +5122,23 @@
               <w:rPr>
                 <w:sz w:val="24"/>
               </w:rPr>
-              <w:t xml:space="preserve"> tramite de constancia de ingreso digital.</w:t>
+              <w:t xml:space="preserve"> </w:t>
+            </w:r>
+            <w:proofErr w:type="spellStart"/>
+            <w:proofErr w:type="gramStart"/>
+            <w:r>
+              <w:rPr>
+                <w:sz w:val="24"/>
+              </w:rPr>
+              <w:t>tramite</w:t>
+            </w:r>
+            <w:proofErr w:type="spellEnd"/>
+            <w:proofErr w:type="gramEnd"/>
+            <w:r>
+              <w:rPr>
+                <w:sz w:val="24"/>
+              </w:rPr>
+              <w:t xml:space="preserve"> de constancia de ingreso digital.</w:t>
             </w:r>
           </w:p>
         </w:tc>
@@ -4887,7 +5190,21 @@
               <w:rPr>
                 <w:sz w:val="24"/>
               </w:rPr>
-              <w:t>usuario “administrador”, recepcionar las solicitudes de constancia de ingreso digital en una bandeja de trabajo</w:t>
+              <w:t xml:space="preserve">usuario “administrador”, </w:t>
+            </w:r>
+            <w:proofErr w:type="spellStart"/>
+            <w:r>
+              <w:rPr>
+                <w:sz w:val="24"/>
+              </w:rPr>
+              <w:t>recepcionar</w:t>
+            </w:r>
+            <w:proofErr w:type="spellEnd"/>
+            <w:r>
+              <w:rPr>
+                <w:sz w:val="24"/>
+              </w:rPr>
+              <w:t xml:space="preserve"> las solicitudes de constancia de ingreso digital en una bandeja de trabajo</w:t>
             </w:r>
             <w:r>
               <w:rPr>
@@ -5068,7 +5385,21 @@
               <w:rPr>
                 <w:sz w:val="24"/>
               </w:rPr>
-              <w:t>, generando el documento con extensión pdf asociado a la información ligada a la solicitud</w:t>
+              <w:t xml:space="preserve">, generando el documento con extensión </w:t>
+            </w:r>
+            <w:proofErr w:type="spellStart"/>
+            <w:r>
+              <w:rPr>
+                <w:sz w:val="24"/>
+              </w:rPr>
+              <w:t>pdf</w:t>
+            </w:r>
+            <w:proofErr w:type="spellEnd"/>
+            <w:r>
+              <w:rPr>
+                <w:sz w:val="24"/>
+              </w:rPr>
+              <w:t xml:space="preserve"> asociado a la información ligada a la solicitud</w:t>
             </w:r>
             <w:r>
               <w:rPr>
@@ -5147,7 +5478,35 @@
               <w:rPr>
                 <w:sz w:val="24"/>
               </w:rPr>
-              <w:t>administrador” firmar y enviar la solicitud de constancia de ingreso digital, permitiendo añadir la firma (en formato png) de la autoridad respectiva sobre la constancia de ingreso digital pdf y enviarla al correo electrónico del postulante.</w:t>
+              <w:t xml:space="preserve">administrador” firmar y enviar la solicitud de constancia de ingreso digital, permitiendo añadir la firma (en formato </w:t>
+            </w:r>
+            <w:proofErr w:type="spellStart"/>
+            <w:r>
+              <w:rPr>
+                <w:sz w:val="24"/>
+              </w:rPr>
+              <w:t>png</w:t>
+            </w:r>
+            <w:proofErr w:type="spellEnd"/>
+            <w:r>
+              <w:rPr>
+                <w:sz w:val="24"/>
+              </w:rPr>
+              <w:t xml:space="preserve">) de la autoridad respectiva sobre la constancia de ingreso digital </w:t>
+            </w:r>
+            <w:proofErr w:type="spellStart"/>
+            <w:r>
+              <w:rPr>
+                <w:sz w:val="24"/>
+              </w:rPr>
+              <w:t>pdf</w:t>
+            </w:r>
+            <w:proofErr w:type="spellEnd"/>
+            <w:r>
+              <w:rPr>
+                <w:sz w:val="24"/>
+              </w:rPr>
+              <w:t xml:space="preserve"> y enviarla al correo electrónico del postulante.</w:t>
             </w:r>
           </w:p>
           <w:p>
@@ -5633,7 +5992,21 @@
               <w:rPr>
                 <w:sz w:val="24"/>
               </w:rPr>
-              <w:t>Las contraseñas deben ser encriptadas antes de ser almacenadas.</w:t>
+              <w:t xml:space="preserve">Las contraseñas deben ser </w:t>
+            </w:r>
+            <w:proofErr w:type="spellStart"/>
+            <w:r>
+              <w:rPr>
+                <w:sz w:val="24"/>
+              </w:rPr>
+              <w:t>encriptadas</w:t>
+            </w:r>
+            <w:proofErr w:type="spellEnd"/>
+            <w:r>
+              <w:rPr>
+                <w:sz w:val="24"/>
+              </w:rPr>
+              <w:t xml:space="preserve"> antes de ser almacenadas.</w:t>
             </w:r>
           </w:p>
         </w:tc>
@@ -5843,7 +6216,21 @@
               <w:rPr>
                 <w:sz w:val="24"/>
               </w:rPr>
-              <w:t>No se modificará el código de los frameworks para que la aplicación soporte</w:t>
+              <w:t xml:space="preserve">No se modificará el código de los </w:t>
+            </w:r>
+            <w:proofErr w:type="spellStart"/>
+            <w:r>
+              <w:rPr>
+                <w:sz w:val="24"/>
+              </w:rPr>
+              <w:t>frameworks</w:t>
+            </w:r>
+            <w:proofErr w:type="spellEnd"/>
+            <w:r>
+              <w:rPr>
+                <w:sz w:val="24"/>
+              </w:rPr>
+              <w:t xml:space="preserve"> para que la aplicación soporte</w:t>
             </w:r>
             <w:r>
               <w:rPr>
@@ -6441,12 +6828,14 @@
               </w:rPr>
               <w:t xml:space="preserve"> </w:t>
             </w:r>
+            <w:proofErr w:type="spellStart"/>
             <w:r>
               <w:rPr>
                 <w:sz w:val="24"/>
               </w:rPr>
               <w:t>Perfomance</w:t>
             </w:r>
+            <w:proofErr w:type="spellEnd"/>
           </w:p>
         </w:tc>
       </w:tr>
@@ -8523,12 +8912,37 @@
           <w:sz w:val="24"/>
         </w:rPr>
       </w:pPr>
+      <w:proofErr w:type="spellStart"/>
       <w:r>
         <w:rPr>
           <w:b/>
           <w:sz w:val="24"/>
         </w:rPr>
-        <w:t>MySQL Workbench 8.0</w:t>
+        <w:t>MySQL</w:t>
+      </w:r>
+      <w:proofErr w:type="spellEnd"/>
+      <w:r>
+        <w:rPr>
+          <w:b/>
+          <w:sz w:val="24"/>
+        </w:rPr>
+        <w:t xml:space="preserve"> </w:t>
+      </w:r>
+      <w:proofErr w:type="spellStart"/>
+      <w:r>
+        <w:rPr>
+          <w:b/>
+          <w:sz w:val="24"/>
+        </w:rPr>
+        <w:t>Workbench</w:t>
+      </w:r>
+      <w:proofErr w:type="spellEnd"/>
+      <w:r>
+        <w:rPr>
+          <w:b/>
+          <w:sz w:val="24"/>
+        </w:rPr>
+        <w:t xml:space="preserve"> 8.0</w:t>
       </w:r>
       <w:r>
         <w:rPr>
@@ -8601,6 +9015,7 @@
           <w:sz w:val="28"/>
         </w:rPr>
       </w:pPr>
+      <w:proofErr w:type="spellStart"/>
       <w:r>
         <w:rPr>
           <w:b/>
@@ -8608,7 +9023,17 @@
           <w:sz w:val="24"/>
           <w:shd w:val="clear" w:color="auto" w:fill="FFFFFF"/>
         </w:rPr>
-        <w:t>Nginx:</w:t>
+        <w:t>Nginx</w:t>
+      </w:r>
+      <w:proofErr w:type="spellEnd"/>
+      <w:r>
+        <w:rPr>
+          <w:b/>
+          <w:color w:val="222222"/>
+          <w:sz w:val="24"/>
+          <w:shd w:val="clear" w:color="auto" w:fill="FFFFFF"/>
+        </w:rPr>
+        <w:t>:</w:t>
       </w:r>
       <w:r>
         <w:rPr>
@@ -9503,7 +9928,15 @@
         <w:t xml:space="preserve">módulo encargado de </w:t>
       </w:r>
       <w:r>
-        <w:t>mostrar información del administrador actualmente logueado en el sistema y la posibilidad de crear administradores.</w:t>
+        <w:t xml:space="preserve">mostrar información del administrador actualmente </w:t>
+      </w:r>
+      <w:proofErr w:type="spellStart"/>
+      <w:r>
+        <w:t>logueado</w:t>
+      </w:r>
+      <w:proofErr w:type="spellEnd"/>
+      <w:r>
+        <w:t xml:space="preserve"> en el sistema y la posibilidad de crear administradores.</w:t>
       </w:r>
     </w:p>
     <w:p>
@@ -9870,8 +10303,6 @@
           <w:sz w:val="25"/>
         </w:rPr>
       </w:pPr>
-      <w:bookmarkStart w:id="15" w:name="_GoBack"/>
-      <w:bookmarkEnd w:id="15"/>
     </w:p>
     <w:p>
       <w:pPr>
@@ -9898,10 +10329,10 @@
           <w:lang w:eastAsia="es-ES"/>
         </w:rPr>
         <w:drawing>
-          <wp:inline distT="0" distB="0" distL="0" distR="0" wp14:anchorId="7B934599" wp14:editId="797373C5">
-            <wp:extent cx="7099300" cy="4061460"/>
+          <wp:inline distT="0" distB="0" distL="0" distR="0" wp14:anchorId="37E39BCA" wp14:editId="1F283C81">
+            <wp:extent cx="7099300" cy="4331970"/>
             <wp:effectExtent l="0" t="0" r="6350" b="0"/>
-            <wp:docPr id="17" name="Imagen 17"/>
+            <wp:docPr id="12" name="Imagen 12"/>
             <wp:cNvGraphicFramePr>
               <a:graphicFrameLocks xmlns:a="http://schemas.openxmlformats.org/drawingml/2006/main" noChangeAspect="1"/>
             </wp:cNvGraphicFramePr>
@@ -9909,7 +10340,7 @@
               <a:graphicData uri="http://schemas.openxmlformats.org/drawingml/2006/picture">
                 <pic:pic xmlns:pic="http://schemas.openxmlformats.org/drawingml/2006/picture">
                   <pic:nvPicPr>
-                    <pic:cNvPr id="17" name="admin.PNG"/>
+                    <pic:cNvPr id="12" name="admin.PNG"/>
                     <pic:cNvPicPr/>
                   </pic:nvPicPr>
                   <pic:blipFill>
@@ -9927,7 +10358,7 @@
                   <pic:spPr>
                     <a:xfrm>
                       <a:off x="0" y="0"/>
-                      <a:ext cx="7099300" cy="4061460"/>
+                      <a:ext cx="7099300" cy="4331970"/>
                     </a:xfrm>
                     <a:prstGeom prst="rect">
                       <a:avLst/>
@@ -10048,17 +10479,14 @@
       </w:pPr>
       <w:r>
         <w:rPr>
-          <w:b/>
-          <w:i/>
           <w:noProof/>
-          <w:sz w:val="25"/>
           <w:lang w:eastAsia="es-ES"/>
         </w:rPr>
         <w:drawing>
-          <wp:inline distT="0" distB="0" distL="0" distR="0" wp14:anchorId="36A9AEB3" wp14:editId="269FCB31">
-            <wp:extent cx="6344535" cy="3820058"/>
-            <wp:effectExtent l="0" t="0" r="0" b="0"/>
-            <wp:docPr id="15" name="Imagen 15"/>
+          <wp:inline distT="0" distB="0" distL="0" distR="0" wp14:anchorId="1C22ACAF" wp14:editId="1A29441D">
+            <wp:extent cx="5687219" cy="3229426"/>
+            <wp:effectExtent l="0" t="0" r="8890" b="9525"/>
+            <wp:docPr id="11" name="Imagen 11"/>
             <wp:cNvGraphicFramePr>
               <a:graphicFrameLocks xmlns:a="http://schemas.openxmlformats.org/drawingml/2006/main" noChangeAspect="1"/>
             </wp:cNvGraphicFramePr>
@@ -10066,7 +10494,7 @@
               <a:graphicData uri="http://schemas.openxmlformats.org/drawingml/2006/picture">
                 <pic:pic xmlns:pic="http://schemas.openxmlformats.org/drawingml/2006/picture">
                   <pic:nvPicPr>
-                    <pic:cNvPr id="2" name="postulante.PNG"/>
+                    <pic:cNvPr id="11" name="postulante.PNG"/>
                     <pic:cNvPicPr/>
                   </pic:nvPicPr>
                   <pic:blipFill>
@@ -10084,7 +10512,7 @@
                   <pic:spPr>
                     <a:xfrm>
                       <a:off x="0" y="0"/>
-                      <a:ext cx="6344535" cy="3820058"/>
+                      <a:ext cx="5687219" cy="3229426"/>
                     </a:xfrm>
                     <a:prstGeom prst="rect">
                       <a:avLst/>
@@ -10163,24 +10591,6 @@
           <w:sz w:val="20"/>
         </w:rPr>
         <w:t>CASO DE USO DEL SISTEMA -ADMINISTRADOR</w:t>
-      </w:r>
-    </w:p>
-    <w:p>
-      <w:pPr>
-        <w:pStyle w:val="Textoindependiente"/>
-        <w:rPr>
-          <w:b/>
-          <w:i/>
-          <w:sz w:val="20"/>
-        </w:rPr>
-      </w:pPr>
-      <w:r>
-        <w:rPr>
-          <w:b/>
-          <w:i/>
-          <w:sz w:val="20"/>
-        </w:rPr>
-        <w:tab/>
       </w:r>
     </w:p>
     <w:p>
@@ -10302,8 +10712,16 @@
               <w:rPr>
                 <w:sz w:val="20"/>
               </w:rPr>
-              <w:t>Visualizar perfil</w:t>
-            </w:r>
+              <w:t xml:space="preserve">Iniciar </w:t>
+            </w:r>
+            <w:proofErr w:type="spellStart"/>
+            <w:r>
+              <w:rPr>
+                <w:sz w:val="20"/>
+              </w:rPr>
+              <w:t>Sesion</w:t>
+            </w:r>
+            <w:proofErr w:type="spellEnd"/>
           </w:p>
         </w:tc>
       </w:tr>
@@ -10388,7 +10806,13 @@
               <w:rPr>
                 <w:sz w:val="20"/>
               </w:rPr>
-              <w:t>El Administrador del Sistema podrá visualizar la información de su perfil (Datos personales, imagen de perfil).</w:t>
+              <w:t xml:space="preserve">El Administrador </w:t>
+            </w:r>
+            <w:r>
+              <w:rPr>
+                <w:sz w:val="20"/>
+              </w:rPr>
+              <w:t>deberá ingresar su nombre de usuario y contraseña, para poder entrar al sistema.</w:t>
             </w:r>
           </w:p>
         </w:tc>
@@ -10431,7 +10855,7 @@
               <w:rPr>
                 <w:sz w:val="20"/>
               </w:rPr>
-              <w:t>Para que el administrador pueda visualizar su perfil debe haber antes iniciado sesión en el sistema.</w:t>
+              <w:t xml:space="preserve">Para este caso de uso no hay  una precondición </w:t>
             </w:r>
           </w:p>
           <w:p>
@@ -10479,70 +10903,55 @@
               <w:rPr>
                 <w:sz w:val="20"/>
               </w:rPr>
-              <w:t>Se visualizara de forma satisfactoria el perfil del administrador.</w:t>
+              <w:t xml:space="preserve"> El administrador entrara al modulo administrador</w:t>
+            </w:r>
+          </w:p>
+        </w:tc>
+      </w:tr>
+      <w:tr>
+        <w:trPr>
+          <w:trHeight w:val="690"/>
+        </w:trPr>
+        <w:tc>
+          <w:tcPr>
+            <w:tcW w:w="1385" w:type="dxa"/>
+          </w:tcPr>
+          <w:p>
+            <w:pPr>
+              <w:pStyle w:val="TableParagraph"/>
+              <w:rPr>
+                <w:sz w:val="20"/>
+              </w:rPr>
+            </w:pPr>
+            <w:r>
+              <w:rPr>
+                <w:sz w:val="20"/>
+              </w:rPr>
+              <w:t>Flujo alternativo</w:t>
+            </w:r>
+          </w:p>
+        </w:tc>
+        <w:tc>
+          <w:tcPr>
+            <w:tcW w:w="8116" w:type="dxa"/>
+          </w:tcPr>
+          <w:p>
+            <w:pPr>
+              <w:pStyle w:val="TableParagraph"/>
+              <w:rPr>
+                <w:sz w:val="20"/>
+              </w:rPr>
+            </w:pPr>
+            <w:r>
+              <w:rPr>
+                <w:sz w:val="20"/>
+              </w:rPr>
+              <w:t>En caso la autenticación falle, se mostrara una mensaje de alerta.</w:t>
             </w:r>
           </w:p>
         </w:tc>
       </w:tr>
     </w:tbl>
-    <w:p>
-      <w:pPr>
-        <w:pStyle w:val="Textoindependiente"/>
-        <w:rPr>
-          <w:b/>
-          <w:i/>
-          <w:sz w:val="20"/>
-        </w:rPr>
-      </w:pPr>
-    </w:p>
-    <w:p>
-      <w:pPr>
-        <w:pStyle w:val="Textoindependiente"/>
-        <w:rPr>
-          <w:b/>
-          <w:i/>
-          <w:sz w:val="20"/>
-        </w:rPr>
-      </w:pPr>
-      <w:r>
-        <w:rPr>
-          <w:b/>
-          <w:i/>
-          <w:sz w:val="20"/>
-        </w:rPr>
-        <w:tab/>
-      </w:r>
-    </w:p>
-    <w:p>
-      <w:pPr>
-        <w:pStyle w:val="Textoindependiente"/>
-        <w:rPr>
-          <w:b/>
-          <w:i/>
-          <w:sz w:val="20"/>
-        </w:rPr>
-      </w:pPr>
-    </w:p>
-    <w:p>
-      <w:pPr>
-        <w:pStyle w:val="Textoindependiente"/>
-        <w:rPr>
-          <w:b/>
-          <w:i/>
-          <w:sz w:val="20"/>
-        </w:rPr>
-      </w:pPr>
-    </w:p>
-    <w:p>
-      <w:pPr>
-        <w:pStyle w:val="Textoindependiente"/>
-        <w:rPr>
-          <w:b/>
-          <w:i/>
-          <w:sz w:val="20"/>
-        </w:rPr>
-      </w:pPr>
-    </w:p>
     <w:p>
       <w:pPr>
         <w:pStyle w:val="Textoindependiente"/>
@@ -10629,7 +11038,7 @@
               <w:rPr>
                 <w:sz w:val="20"/>
               </w:rPr>
-              <w:t>CUS - 02</w:t>
+              <w:t>CUS – 02</w:t>
             </w:r>
           </w:p>
         </w:tc>
@@ -10653,6 +11062,7 @@
               <w:rPr>
                 <w:sz w:val="20"/>
               </w:rPr>
+              <w:lastRenderedPageBreak/>
               <w:t>Caso de Uso:</w:t>
             </w:r>
           </w:p>
@@ -10672,7 +11082,7 @@
               <w:rPr>
                 <w:sz w:val="20"/>
               </w:rPr>
-              <w:t>Buscar  requisitos postulante</w:t>
+              <w:t>Visualizar perfil</w:t>
             </w:r>
           </w:p>
         </w:tc>
@@ -10722,7 +11132,7 @@
       </w:tr>
       <w:tr>
         <w:trPr>
-          <w:trHeight w:val="345"/>
+          <w:trHeight w:val="690"/>
         </w:trPr>
         <w:tc>
           <w:tcPr>
@@ -10758,14 +11168,14 @@
               <w:rPr>
                 <w:sz w:val="20"/>
               </w:rPr>
-              <w:t>El Administrador del Sistema podrá buscar a un postulante en específico, filtrando por facultad o especialidad.</w:t>
+              <w:t>El Administrador del Sistema podrá visualizar la información de su perfil (Datos personales, imagen de perfil).</w:t>
             </w:r>
           </w:p>
         </w:tc>
       </w:tr>
       <w:tr>
         <w:trPr>
-          <w:trHeight w:val="345"/>
+          <w:trHeight w:val="690"/>
         </w:trPr>
         <w:tc>
           <w:tcPr>
@@ -10782,7 +11192,7 @@
               <w:rPr>
                 <w:sz w:val="20"/>
               </w:rPr>
-              <w:t>Precondición:</w:t>
+              <w:t xml:space="preserve">Precondición: </w:t>
             </w:r>
           </w:p>
         </w:tc>
@@ -10801,38 +11211,19 @@
               <w:rPr>
                 <w:sz w:val="20"/>
               </w:rPr>
-              <w:t>El administrador debe haber iniciado sesión.</w:t>
-            </w:r>
-          </w:p>
-          <w:p>
-            <w:pPr>
-              <w:pStyle w:val="TableParagraph"/>
-              <w:tabs>
-                <w:tab w:val="left" w:pos="3315"/>
-                <w:tab w:val="center" w:pos="4106"/>
-              </w:tabs>
-              <w:rPr>
-                <w:sz w:val="20"/>
-              </w:rPr>
-            </w:pPr>
-            <w:r>
-              <w:rPr>
-                <w:sz w:val="20"/>
-              </w:rPr>
-              <w:tab/>
-            </w:r>
-            <w:r>
-              <w:rPr>
-                <w:sz w:val="20"/>
-              </w:rPr>
-              <w:tab/>
-            </w:r>
+              <w:t>Para que el administrador pueda visualizar su perfil debe haber antes iniciado sesión en el sistema.</w:t>
+            </w:r>
+          </w:p>
+          <w:p>
+            <w:pPr>
+              <w:jc w:val="center"/>
+            </w:pPr>
           </w:p>
         </w:tc>
       </w:tr>
       <w:tr>
         <w:trPr>
-          <w:trHeight w:val="345"/>
+          <w:trHeight w:val="690"/>
         </w:trPr>
         <w:tc>
           <w:tcPr>
@@ -10849,7 +11240,7 @@
               <w:rPr>
                 <w:sz w:val="20"/>
               </w:rPr>
-              <w:t>PostCondicion</w:t>
+              <w:t>Postcondición</w:t>
             </w:r>
           </w:p>
         </w:tc>
@@ -10868,50 +11259,7 @@
               <w:rPr>
                 <w:sz w:val="20"/>
               </w:rPr>
-              <w:t>Se visualizar los requisitos del postulante</w:t>
-            </w:r>
-          </w:p>
-        </w:tc>
-      </w:tr>
-      <w:tr>
-        <w:trPr>
-          <w:trHeight w:val="345"/>
-        </w:trPr>
-        <w:tc>
-          <w:tcPr>
-            <w:tcW w:w="1385" w:type="dxa"/>
-          </w:tcPr>
-          <w:p>
-            <w:pPr>
-              <w:pStyle w:val="TableParagraph"/>
-              <w:rPr>
-                <w:sz w:val="20"/>
-              </w:rPr>
-            </w:pPr>
-            <w:r>
-              <w:rPr>
-                <w:sz w:val="20"/>
-              </w:rPr>
-              <w:t>Flujo alternativo</w:t>
-            </w:r>
-          </w:p>
-        </w:tc>
-        <w:tc>
-          <w:tcPr>
-            <w:tcW w:w="8116" w:type="dxa"/>
-          </w:tcPr>
-          <w:p>
-            <w:pPr>
-              <w:pStyle w:val="TableParagraph"/>
-              <w:rPr>
-                <w:sz w:val="20"/>
-              </w:rPr>
-            </w:pPr>
-            <w:r>
-              <w:rPr>
-                <w:sz w:val="20"/>
-              </w:rPr>
-              <w:t>En caso no se encuentre al postulante se mostrara un mensaje de “No se encontró al postulante”.</w:t>
+              <w:t>Se visualizara de forma satisfactoria el perfil del administrador.</w:t>
             </w:r>
           </w:p>
         </w:tc>
@@ -10930,18 +11278,17 @@
     <w:p>
       <w:pPr>
         <w:pStyle w:val="Textoindependiente"/>
-        <w:spacing w:before="6"/>
         <w:rPr>
           <w:b/>
           <w:i/>
-          <w:sz w:val="11"/>
+          <w:sz w:val="20"/>
         </w:rPr>
       </w:pPr>
       <w:r>
         <w:rPr>
           <w:b/>
           <w:i/>
-          <w:sz w:val="11"/>
+          <w:sz w:val="20"/>
         </w:rPr>
         <w:tab/>
       </w:r>
@@ -10949,21 +11296,12 @@
     <w:p>
       <w:pPr>
         <w:pStyle w:val="Textoindependiente"/>
-        <w:spacing w:before="6"/>
         <w:rPr>
           <w:b/>
           <w:i/>
-          <w:sz w:val="11"/>
-        </w:rPr>
-      </w:pPr>
-      <w:r>
-        <w:rPr>
-          <w:b/>
-          <w:i/>
-          <w:sz w:val="11"/>
-        </w:rPr>
-        <w:tab/>
-      </w:r>
+          <w:sz w:val="20"/>
+        </w:rPr>
+      </w:pPr>
     </w:p>
     <w:tbl>
       <w:tblPr>
@@ -11023,7 +11361,7 @@
               <w:rPr>
                 <w:sz w:val="20"/>
               </w:rPr>
-              <w:t>CUS - 03</w:t>
+              <w:t>CUS – 03</w:t>
             </w:r>
           </w:p>
         </w:tc>
@@ -11047,7 +11385,7 @@
               <w:rPr>
                 <w:sz w:val="20"/>
               </w:rPr>
-              <w:t>Caso de uso</w:t>
+              <w:t>Caso de Uso:</w:t>
             </w:r>
           </w:p>
         </w:tc>
@@ -11066,7 +11404,7 @@
               <w:rPr>
                 <w:sz w:val="20"/>
               </w:rPr>
-              <w:t>Generar notificación</w:t>
+              <w:t>Buscar  requisitos postulante</w:t>
             </w:r>
           </w:p>
         </w:tc>
@@ -11116,7 +11454,7 @@
       </w:tr>
       <w:tr>
         <w:trPr>
-          <w:trHeight w:val="688"/>
+          <w:trHeight w:val="345"/>
         </w:trPr>
         <w:tc>
           <w:tcPr>
@@ -11152,14 +11490,14 @@
               <w:rPr>
                 <w:sz w:val="20"/>
               </w:rPr>
-              <w:t>Registrar los requisitos solicitados para la inscripción al proceso de examen de admisión.</w:t>
+              <w:t>El Administrador del Sistema podrá buscar a un postulante en específico, filtrando por facultad o especialidad.</w:t>
             </w:r>
           </w:p>
         </w:tc>
       </w:tr>
       <w:tr>
         <w:trPr>
-          <w:trHeight w:val="688"/>
+          <w:trHeight w:val="345"/>
         </w:trPr>
         <w:tc>
           <w:tcPr>
@@ -11176,7 +11514,7 @@
               <w:rPr>
                 <w:sz w:val="20"/>
               </w:rPr>
-              <w:t>Precondición</w:t>
+              <w:t>Precondición:</w:t>
             </w:r>
           </w:p>
         </w:tc>
@@ -11195,7 +11533,119 @@
               <w:rPr>
                 <w:sz w:val="20"/>
               </w:rPr>
-              <w:t>Se generara la notificación siempre se haya encontrado una observación con respecto a la legibilidad de los requisitos que el postulante que el postulante presento.</w:t>
+              <w:t>El administrador debe haber iniciado sesión.</w:t>
+            </w:r>
+          </w:p>
+          <w:p>
+            <w:pPr>
+              <w:pStyle w:val="TableParagraph"/>
+              <w:tabs>
+                <w:tab w:val="left" w:pos="3315"/>
+                <w:tab w:val="center" w:pos="4106"/>
+              </w:tabs>
+              <w:rPr>
+                <w:sz w:val="20"/>
+              </w:rPr>
+            </w:pPr>
+            <w:r>
+              <w:rPr>
+                <w:sz w:val="20"/>
+              </w:rPr>
+              <w:tab/>
+            </w:r>
+            <w:r>
+              <w:rPr>
+                <w:sz w:val="20"/>
+              </w:rPr>
+              <w:tab/>
+            </w:r>
+          </w:p>
+        </w:tc>
+      </w:tr>
+      <w:tr>
+        <w:trPr>
+          <w:trHeight w:val="345"/>
+        </w:trPr>
+        <w:tc>
+          <w:tcPr>
+            <w:tcW w:w="1385" w:type="dxa"/>
+          </w:tcPr>
+          <w:p>
+            <w:pPr>
+              <w:pStyle w:val="TableParagraph"/>
+              <w:rPr>
+                <w:sz w:val="20"/>
+              </w:rPr>
+            </w:pPr>
+            <w:proofErr w:type="spellStart"/>
+            <w:r>
+              <w:rPr>
+                <w:sz w:val="20"/>
+              </w:rPr>
+              <w:t>PostCondicion</w:t>
+            </w:r>
+            <w:proofErr w:type="spellEnd"/>
+          </w:p>
+        </w:tc>
+        <w:tc>
+          <w:tcPr>
+            <w:tcW w:w="8116" w:type="dxa"/>
+          </w:tcPr>
+          <w:p>
+            <w:pPr>
+              <w:pStyle w:val="TableParagraph"/>
+              <w:rPr>
+                <w:sz w:val="20"/>
+              </w:rPr>
+            </w:pPr>
+            <w:r>
+              <w:rPr>
+                <w:sz w:val="20"/>
+              </w:rPr>
+              <w:t>Se visualizar los requisitos del postulante</w:t>
+            </w:r>
+          </w:p>
+        </w:tc>
+      </w:tr>
+      <w:tr>
+        <w:trPr>
+          <w:trHeight w:val="345"/>
+        </w:trPr>
+        <w:tc>
+          <w:tcPr>
+            <w:tcW w:w="1385" w:type="dxa"/>
+          </w:tcPr>
+          <w:p>
+            <w:pPr>
+              <w:pStyle w:val="TableParagraph"/>
+              <w:rPr>
+                <w:sz w:val="20"/>
+              </w:rPr>
+            </w:pPr>
+            <w:r>
+              <w:rPr>
+                <w:sz w:val="20"/>
+              </w:rPr>
+              <w:t>Flujo alternativo</w:t>
+            </w:r>
+          </w:p>
+        </w:tc>
+        <w:tc>
+          <w:tcPr>
+            <w:tcW w:w="8116" w:type="dxa"/>
+          </w:tcPr>
+          <w:p>
+            <w:pPr>
+              <w:pStyle w:val="TableParagraph"/>
+              <w:rPr>
+                <w:sz w:val="20"/>
+              </w:rPr>
+            </w:pPr>
+            <w:r>
+              <w:rPr>
+                <w:sz w:val="20"/>
+              </w:rPr>
+              <w:t>En caso no se encuentre al postulante se mostrara un mensaje de “No se encontró al postulante”.</w:t>
             </w:r>
           </w:p>
         </w:tc>
@@ -11204,6 +11654,16 @@
     <w:p>
       <w:pPr>
         <w:pStyle w:val="Textoindependiente"/>
+        <w:rPr>
+          <w:b/>
+          <w:i/>
+          <w:sz w:val="20"/>
+        </w:rPr>
+      </w:pPr>
+    </w:p>
+    <w:p>
+      <w:pPr>
+        <w:pStyle w:val="Textoindependiente"/>
         <w:spacing w:before="6"/>
         <w:rPr>
           <w:b/>
@@ -11211,17 +11671,14 @@
           <w:sz w:val="11"/>
         </w:rPr>
       </w:pPr>
-    </w:p>
-    <w:p>
-      <w:pPr>
-        <w:pStyle w:val="Textoindependiente"/>
-        <w:spacing w:before="6"/>
+      <w:r>
         <w:rPr>
           <w:b/>
           <w:i/>
           <w:sz w:val="11"/>
         </w:rPr>
-      </w:pPr>
+        <w:tab/>
+      </w:r>
     </w:p>
     <w:p>
       <w:pPr>
@@ -11300,7 +11757,7 @@
               <w:rPr>
                 <w:sz w:val="20"/>
               </w:rPr>
-              <w:t>CUS - 04</w:t>
+              <w:t>CUS – 04</w:t>
             </w:r>
           </w:p>
         </w:tc>
@@ -11343,7 +11800,7 @@
               <w:rPr>
                 <w:sz w:val="20"/>
               </w:rPr>
-              <w:t>Recepcionar solicitudes</w:t>
+              <w:t>Generar notificación</w:t>
             </w:r>
           </w:p>
         </w:tc>
@@ -11429,7 +11886,7 @@
               <w:rPr>
                 <w:sz w:val="20"/>
               </w:rPr>
-              <w:t>Recepcionar las solicitudes de constancia de ingreso digital que los postulantes enviaron.</w:t>
+              <w:t>Registrar los requisitos solicitados para la inscripción al proceso de examen de admisión.</w:t>
             </w:r>
           </w:p>
         </w:tc>
@@ -11472,23 +11929,12 @@
               <w:rPr>
                 <w:sz w:val="20"/>
               </w:rPr>
-              <w:t>El administrador debió haber iniciado sesión.</w:t>
+              <w:t>Se generara la notificación siempre se haya encontrado una observación con respecto a la legibilidad de los requisitos que el postulante que el postulante presento.</w:t>
             </w:r>
           </w:p>
         </w:tc>
       </w:tr>
     </w:tbl>
-    <w:p>
-      <w:pPr>
-        <w:pStyle w:val="Textoindependiente"/>
-        <w:spacing w:before="6"/>
-        <w:rPr>
-          <w:b/>
-          <w:i/>
-          <w:sz w:val="11"/>
-        </w:rPr>
-      </w:pPr>
-    </w:p>
     <w:p>
       <w:pPr>
         <w:pStyle w:val="Textoindependiente"/>
@@ -11588,7 +12034,13 @@
               <w:rPr>
                 <w:sz w:val="20"/>
               </w:rPr>
-              <w:t>CUS - 05</w:t>
+              <w:t xml:space="preserve">CUS </w:t>
+            </w:r>
+            <w:r>
+              <w:rPr>
+                <w:sz w:val="20"/>
+              </w:rPr>
+              <w:t>– 05</w:t>
             </w:r>
           </w:p>
         </w:tc>
@@ -11627,11 +12079,19 @@
                 <w:sz w:val="20"/>
               </w:rPr>
             </w:pPr>
-            <w:r>
-              <w:rPr>
-                <w:sz w:val="20"/>
-              </w:rPr>
-              <w:t>Buscar solicitud de constancia.</w:t>
+            <w:proofErr w:type="spellStart"/>
+            <w:r>
+              <w:rPr>
+                <w:sz w:val="20"/>
+              </w:rPr>
+              <w:t>Recepcionar</w:t>
+            </w:r>
+            <w:proofErr w:type="spellEnd"/>
+            <w:r>
+              <w:rPr>
+                <w:sz w:val="20"/>
+              </w:rPr>
+              <w:t xml:space="preserve"> solicitudes</w:t>
             </w:r>
           </w:p>
         </w:tc>
@@ -11674,7 +12134,7 @@
               <w:rPr>
                 <w:sz w:val="20"/>
               </w:rPr>
-              <w:t>Administrador.</w:t>
+              <w:t>Administrador</w:t>
             </w:r>
           </w:p>
         </w:tc>
@@ -11713,11 +12173,19 @@
                 <w:sz w:val="20"/>
               </w:rPr>
             </w:pPr>
-            <w:r>
-              <w:rPr>
-                <w:sz w:val="20"/>
-              </w:rPr>
-              <w:t>El administrador buscara una solicitud de constancia de ingreso digital en específico, para eso podrá filtrar por facultad, especialidad o rango de fecha.</w:t>
+            <w:proofErr w:type="spellStart"/>
+            <w:r>
+              <w:rPr>
+                <w:sz w:val="20"/>
+              </w:rPr>
+              <w:t>Recepcionar</w:t>
+            </w:r>
+            <w:proofErr w:type="spellEnd"/>
+            <w:r>
+              <w:rPr>
+                <w:sz w:val="20"/>
+              </w:rPr>
+              <w:t xml:space="preserve"> las solicitudes de constancia de ingreso digital que los postulantes enviaron.</w:t>
             </w:r>
           </w:p>
         </w:tc>
@@ -11765,51 +12233,62 @@
           </w:p>
         </w:tc>
       </w:tr>
-      <w:tr>
-        <w:trPr>
-          <w:trHeight w:val="688"/>
-        </w:trPr>
-        <w:tc>
-          <w:tcPr>
-            <w:tcW w:w="1385" w:type="dxa"/>
-          </w:tcPr>
-          <w:p>
-            <w:pPr>
-              <w:pStyle w:val="TableParagraph"/>
-              <w:rPr>
-                <w:sz w:val="20"/>
-              </w:rPr>
-            </w:pPr>
-            <w:r>
-              <w:rPr>
-                <w:sz w:val="20"/>
-              </w:rPr>
-              <w:lastRenderedPageBreak/>
-              <w:t>PostCondicion</w:t>
-            </w:r>
-          </w:p>
-        </w:tc>
-        <w:tc>
-          <w:tcPr>
-            <w:tcW w:w="8116" w:type="dxa"/>
-          </w:tcPr>
-          <w:p>
-            <w:pPr>
-              <w:pStyle w:val="TableParagraph"/>
-              <w:rPr>
-                <w:sz w:val="20"/>
-              </w:rPr>
-            </w:pPr>
-            <w:r>
-              <w:rPr>
-                <w:sz w:val="20"/>
-              </w:rPr>
-              <w:t>Se visualizara la constancia de ingreso digital.</w:t>
-            </w:r>
-          </w:p>
-        </w:tc>
-      </w:tr>
     </w:tbl>
+    <w:p>
+      <w:pPr>
+        <w:pStyle w:val="Textoindependiente"/>
+        <w:spacing w:before="6"/>
+        <w:rPr>
+          <w:b/>
+          <w:i/>
+          <w:sz w:val="11"/>
+        </w:rPr>
+      </w:pPr>
+    </w:p>
+    <w:p>
+      <w:pPr>
+        <w:pStyle w:val="Textoindependiente"/>
+        <w:spacing w:before="6"/>
+        <w:rPr>
+          <w:b/>
+          <w:i/>
+          <w:sz w:val="11"/>
+        </w:rPr>
+      </w:pPr>
+    </w:p>
+    <w:p>
+      <w:pPr>
+        <w:pStyle w:val="Textoindependiente"/>
+        <w:spacing w:before="6"/>
+        <w:rPr>
+          <w:b/>
+          <w:i/>
+          <w:sz w:val="11"/>
+        </w:rPr>
+      </w:pPr>
+    </w:p>
+    <w:p>
+      <w:pPr>
+        <w:pStyle w:val="Textoindependiente"/>
+        <w:spacing w:before="6"/>
+        <w:rPr>
+          <w:b/>
+          <w:i/>
+          <w:sz w:val="11"/>
+        </w:rPr>
+      </w:pPr>
+    </w:p>
+    <w:p>
+      <w:pPr>
+        <w:pStyle w:val="Textoindependiente"/>
+        <w:spacing w:before="6"/>
+        <w:rPr>
+          <w:b/>
+          <w:i/>
+          <w:sz w:val="11"/>
+        </w:rPr>
+      </w:pPr>
+    </w:p>
     <w:p>
       <w:pPr>
         <w:pStyle w:val="Textoindependiente"/>
@@ -11931,7 +12410,13 @@
               <w:rPr>
                 <w:sz w:val="20"/>
               </w:rPr>
-              <w:t>CUS - 06</w:t>
+              <w:t xml:space="preserve">CUS </w:t>
+            </w:r>
+            <w:r>
+              <w:rPr>
+                <w:sz w:val="20"/>
+              </w:rPr>
+              <w:t>– 06</w:t>
             </w:r>
           </w:p>
         </w:tc>
@@ -11955,7 +12440,7 @@
               <w:rPr>
                 <w:sz w:val="20"/>
               </w:rPr>
-              <w:t>Caso de Uso:</w:t>
+              <w:t>Caso de uso</w:t>
             </w:r>
           </w:p>
         </w:tc>
@@ -11974,14 +12459,14 @@
               <w:rPr>
                 <w:sz w:val="20"/>
               </w:rPr>
-              <w:t>Atender solicitud de constancia.</w:t>
+              <w:t>Buscar solicitud de constancia.</w:t>
             </w:r>
           </w:p>
         </w:tc>
       </w:tr>
       <w:tr>
         <w:trPr>
-          <w:trHeight w:val="342"/>
+          <w:trHeight w:val="345"/>
         </w:trPr>
         <w:tc>
           <w:tcPr>
@@ -12024,7 +12509,7 @@
       </w:tr>
       <w:tr>
         <w:trPr>
-          <w:trHeight w:val="690"/>
+          <w:trHeight w:val="688"/>
         </w:trPr>
         <w:tc>
           <w:tcPr>
@@ -12033,7 +12518,6 @@
           <w:p>
             <w:pPr>
               <w:pStyle w:val="TableParagraph"/>
-              <w:spacing w:before="2"/>
               <w:rPr>
                 <w:sz w:val="20"/>
               </w:rPr>
@@ -12053,31 +12537,22 @@
           <w:p>
             <w:pPr>
               <w:pStyle w:val="TableParagraph"/>
-              <w:spacing w:before="2"/>
-              <w:rPr>
-                <w:b/>
-                <w:sz w:val="20"/>
-              </w:rPr>
-            </w:pPr>
-            <w:r>
-              <w:rPr>
-                <w:sz w:val="20"/>
-              </w:rPr>
-              <w:t>El Administrador del Sistema atenderá la solicitud de tramite de constancia, respondiendo con la generación de una archivo con extensión pdf</w:t>
-            </w:r>
-            <w:r>
-              <w:rPr>
-                <w:b/>
-                <w:sz w:val="20"/>
-              </w:rPr>
-              <w:t>.</w:t>
+              <w:rPr>
+                <w:sz w:val="20"/>
+              </w:rPr>
+            </w:pPr>
+            <w:r>
+              <w:rPr>
+                <w:sz w:val="20"/>
+              </w:rPr>
+              <w:t>El administrador buscara una solicitud de constancia de ingreso digital en específico, para eso podrá filtrar por facultad, especialidad o rango de fecha.</w:t>
             </w:r>
           </w:p>
         </w:tc>
       </w:tr>
       <w:tr>
         <w:trPr>
-          <w:trHeight w:val="690"/>
+          <w:trHeight w:val="688"/>
         </w:trPr>
         <w:tc>
           <w:tcPr>
@@ -12086,16 +12561,15 @@
           <w:p>
             <w:pPr>
               <w:pStyle w:val="TableParagraph"/>
-              <w:spacing w:before="2"/>
-              <w:rPr>
-                <w:sz w:val="20"/>
-              </w:rPr>
-            </w:pPr>
-            <w:r>
-              <w:rPr>
-                <w:sz w:val="20"/>
-              </w:rPr>
-              <w:t>Precondición:</w:t>
+              <w:rPr>
+                <w:sz w:val="20"/>
+              </w:rPr>
+            </w:pPr>
+            <w:r>
+              <w:rPr>
+                <w:sz w:val="20"/>
+              </w:rPr>
+              <w:t>Precondición</w:t>
             </w:r>
           </w:p>
         </w:tc>
@@ -12106,7 +12580,6 @@
           <w:p>
             <w:pPr>
               <w:pStyle w:val="TableParagraph"/>
-              <w:spacing w:before="2"/>
               <w:rPr>
                 <w:sz w:val="20"/>
               </w:rPr>
@@ -12122,7 +12595,7 @@
       </w:tr>
       <w:tr>
         <w:trPr>
-          <w:trHeight w:val="690"/>
+          <w:trHeight w:val="688"/>
         </w:trPr>
         <w:tc>
           <w:tcPr>
@@ -12131,17 +12604,18 @@
           <w:p>
             <w:pPr>
               <w:pStyle w:val="TableParagraph"/>
-              <w:spacing w:before="2"/>
-              <w:rPr>
-                <w:sz w:val="20"/>
-              </w:rPr>
-            </w:pPr>
-            <w:r>
-              <w:rPr>
-                <w:sz w:val="20"/>
-              </w:rPr>
-              <w:t xml:space="preserve">Post condición </w:t>
-            </w:r>
+              <w:rPr>
+                <w:sz w:val="20"/>
+              </w:rPr>
+            </w:pPr>
+            <w:proofErr w:type="spellStart"/>
+            <w:r>
+              <w:rPr>
+                <w:sz w:val="20"/>
+              </w:rPr>
+              <w:t>PostCondicion</w:t>
+            </w:r>
+            <w:proofErr w:type="spellEnd"/>
           </w:p>
         </w:tc>
         <w:tc>
@@ -12151,21 +12625,31 @@
           <w:p>
             <w:pPr>
               <w:pStyle w:val="TableParagraph"/>
-              <w:spacing w:before="2"/>
-              <w:rPr>
-                <w:sz w:val="20"/>
-              </w:rPr>
-            </w:pPr>
-            <w:r>
-              <w:rPr>
-                <w:sz w:val="20"/>
-              </w:rPr>
-              <w:t>En caso se haya aceptado el tramite, se generara el archivo pdf.</w:t>
+              <w:rPr>
+                <w:sz w:val="20"/>
+              </w:rPr>
+            </w:pPr>
+            <w:r>
+              <w:rPr>
+                <w:sz w:val="20"/>
+              </w:rPr>
+              <w:t>Se visualizara la constancia de ingreso digital.</w:t>
             </w:r>
           </w:p>
         </w:tc>
       </w:tr>
     </w:tbl>
+    <w:p>
+      <w:pPr>
+        <w:pStyle w:val="Textoindependiente"/>
+        <w:spacing w:before="6"/>
+        <w:rPr>
+          <w:b/>
+          <w:i/>
+          <w:sz w:val="11"/>
+        </w:rPr>
+      </w:pPr>
+    </w:p>
     <w:p>
       <w:pPr>
         <w:pStyle w:val="Textoindependiente"/>
@@ -12276,7 +12760,13 @@
               <w:rPr>
                 <w:sz w:val="20"/>
               </w:rPr>
-              <w:t>CUS - 07</w:t>
+              <w:t xml:space="preserve">CUS </w:t>
+            </w:r>
+            <w:r>
+              <w:rPr>
+                <w:sz w:val="20"/>
+              </w:rPr>
+              <w:t>– 07</w:t>
             </w:r>
           </w:p>
         </w:tc>
@@ -12319,14 +12809,14 @@
               <w:rPr>
                 <w:sz w:val="20"/>
               </w:rPr>
-              <w:t>Enviar solicitud de constancia.</w:t>
+              <w:t>Atender solicitud de constancia.</w:t>
             </w:r>
           </w:p>
         </w:tc>
       </w:tr>
       <w:tr>
         <w:trPr>
-          <w:trHeight w:val="345"/>
+          <w:trHeight w:val="342"/>
         </w:trPr>
         <w:tc>
           <w:tcPr>
@@ -12378,6 +12868,7 @@
           <w:p>
             <w:pPr>
               <w:pStyle w:val="TableParagraph"/>
+              <w:spacing w:before="2"/>
               <w:rPr>
                 <w:sz w:val="20"/>
               </w:rPr>
@@ -12397,15 +12888,48 @@
           <w:p>
             <w:pPr>
               <w:pStyle w:val="TableParagraph"/>
-              <w:rPr>
-                <w:sz w:val="20"/>
-              </w:rPr>
-            </w:pPr>
-            <w:r>
-              <w:rPr>
-                <w:sz w:val="20"/>
-              </w:rPr>
-              <w:t>El Administrador del Sistema enviara la solicitud de constancia de ingreso digital, añadiendo una firma , y enviándolo mediante correo electrónico al postulante</w:t>
+              <w:spacing w:before="2"/>
+              <w:rPr>
+                <w:b/>
+                <w:sz w:val="20"/>
+              </w:rPr>
+            </w:pPr>
+            <w:r>
+              <w:rPr>
+                <w:sz w:val="20"/>
+              </w:rPr>
+              <w:t xml:space="preserve">El Administrador del Sistema atenderá la solicitud de </w:t>
+            </w:r>
+            <w:proofErr w:type="spellStart"/>
+            <w:proofErr w:type="gramStart"/>
+            <w:r>
+              <w:rPr>
+                <w:sz w:val="20"/>
+              </w:rPr>
+              <w:t>tramite</w:t>
+            </w:r>
+            <w:proofErr w:type="spellEnd"/>
+            <w:proofErr w:type="gramEnd"/>
+            <w:r>
+              <w:rPr>
+                <w:sz w:val="20"/>
+              </w:rPr>
+              <w:t xml:space="preserve"> de constancia, respondiendo con la generación de una archivo con extensión </w:t>
+            </w:r>
+            <w:proofErr w:type="spellStart"/>
+            <w:r>
+              <w:rPr>
+                <w:sz w:val="20"/>
+              </w:rPr>
+              <w:t>pdf</w:t>
+            </w:r>
+            <w:proofErr w:type="spellEnd"/>
+            <w:r>
+              <w:rPr>
+                <w:b/>
+                <w:sz w:val="20"/>
+              </w:rPr>
+              <w:t>.</w:t>
             </w:r>
           </w:p>
         </w:tc>
@@ -12421,15 +12945,16 @@
           <w:p>
             <w:pPr>
               <w:pStyle w:val="TableParagraph"/>
-              <w:rPr>
-                <w:sz w:val="20"/>
-              </w:rPr>
-            </w:pPr>
-            <w:r>
-              <w:rPr>
-                <w:sz w:val="20"/>
-              </w:rPr>
-              <w:t>Precondición</w:t>
+              <w:spacing w:before="2"/>
+              <w:rPr>
+                <w:sz w:val="20"/>
+              </w:rPr>
+            </w:pPr>
+            <w:r>
+              <w:rPr>
+                <w:sz w:val="20"/>
+              </w:rPr>
+              <w:t>Precondición:</w:t>
             </w:r>
           </w:p>
         </w:tc>
@@ -12440,18 +12965,18 @@
           <w:p>
             <w:pPr>
               <w:pStyle w:val="TableParagraph"/>
-              <w:rPr>
-                <w:sz w:val="20"/>
-              </w:rPr>
-            </w:pPr>
-            <w:r>
-              <w:rPr>
-                <w:sz w:val="20"/>
-              </w:rPr>
-              <w:t>Para enviar la solicitud el administrador debió haber iniciado sesión.</w:t>
-            </w:r>
-          </w:p>
-          <w:p/>
+              <w:spacing w:before="2"/>
+              <w:rPr>
+                <w:sz w:val="20"/>
+              </w:rPr>
+            </w:pPr>
+            <w:r>
+              <w:rPr>
+                <w:sz w:val="20"/>
+              </w:rPr>
+              <w:t>El administrador debió haber iniciado sesión.</w:t>
+            </w:r>
+          </w:p>
         </w:tc>
       </w:tr>
       <w:tr>
@@ -12465,15 +12990,16 @@
           <w:p>
             <w:pPr>
               <w:pStyle w:val="TableParagraph"/>
-              <w:rPr>
-                <w:sz w:val="20"/>
-              </w:rPr>
-            </w:pPr>
-            <w:r>
-              <w:rPr>
-                <w:sz w:val="20"/>
-              </w:rPr>
-              <w:t>Post condición</w:t>
+              <w:spacing w:before="2"/>
+              <w:rPr>
+                <w:sz w:val="20"/>
+              </w:rPr>
+            </w:pPr>
+            <w:r>
+              <w:rPr>
+                <w:sz w:val="20"/>
+              </w:rPr>
+              <w:t xml:space="preserve">Post condición </w:t>
             </w:r>
           </w:p>
         </w:tc>
@@ -12484,15 +13010,44 @@
           <w:p>
             <w:pPr>
               <w:pStyle w:val="TableParagraph"/>
-              <w:rPr>
-                <w:sz w:val="20"/>
-              </w:rPr>
-            </w:pPr>
-            <w:r>
-              <w:rPr>
-                <w:sz w:val="20"/>
-              </w:rPr>
-              <w:t>Se enviara la constancia de ingreso digital al correo con el cual el postulante se haya registrado.</w:t>
+              <w:spacing w:before="2"/>
+              <w:rPr>
+                <w:sz w:val="20"/>
+              </w:rPr>
+            </w:pPr>
+            <w:r>
+              <w:rPr>
+                <w:sz w:val="20"/>
+              </w:rPr>
+              <w:t xml:space="preserve">En caso se haya aceptado el </w:t>
+            </w:r>
+            <w:proofErr w:type="spellStart"/>
+            <w:r>
+              <w:rPr>
+                <w:sz w:val="20"/>
+              </w:rPr>
+              <w:t>tramite</w:t>
+            </w:r>
+            <w:proofErr w:type="spellEnd"/>
+            <w:r>
+              <w:rPr>
+                <w:sz w:val="20"/>
+              </w:rPr>
+              <w:t xml:space="preserve">, se generara el archivo </w:t>
+            </w:r>
+            <w:proofErr w:type="spellStart"/>
+            <w:r>
+              <w:rPr>
+                <w:sz w:val="20"/>
+              </w:rPr>
+              <w:t>pdf</w:t>
+            </w:r>
+            <w:proofErr w:type="spellEnd"/>
+            <w:r>
+              <w:rPr>
+                <w:sz w:val="20"/>
+              </w:rPr>
+              <w:t>.</w:t>
             </w:r>
           </w:p>
         </w:tc>
@@ -12530,25 +13085,6 @@
           <w:sz w:val="11"/>
         </w:rPr>
       </w:pPr>
-    </w:p>
-    <w:p>
-      <w:pPr>
-        <w:pStyle w:val="Textoindependiente"/>
-        <w:spacing w:before="6"/>
-        <w:rPr>
-          <w:b/>
-          <w:i/>
-          <w:sz w:val="11"/>
-        </w:rPr>
-      </w:pPr>
-      <w:r>
-        <w:rPr>
-          <w:b/>
-          <w:i/>
-          <w:sz w:val="11"/>
-        </w:rPr>
-        <w:tab/>
-      </w:r>
     </w:p>
     <w:p>
       <w:pPr>
@@ -12627,7 +13163,13 @@
               <w:rPr>
                 <w:sz w:val="20"/>
               </w:rPr>
-              <w:t>CUS - 08</w:t>
+              <w:t xml:space="preserve">CUS </w:t>
+            </w:r>
+            <w:r>
+              <w:rPr>
+                <w:sz w:val="20"/>
+              </w:rPr>
+              <w:t>– 08</w:t>
             </w:r>
           </w:p>
         </w:tc>
@@ -12651,7 +13193,7 @@
               <w:rPr>
                 <w:sz w:val="20"/>
               </w:rPr>
-              <w:t>Caso de uso</w:t>
+              <w:t>Caso de Uso:</w:t>
             </w:r>
           </w:p>
         </w:tc>
@@ -12670,7 +13212,7 @@
               <w:rPr>
                 <w:sz w:val="20"/>
               </w:rPr>
-              <w:t>Visualizar historial de solicitudes</w:t>
+              <w:t>Enviar solicitud de constancia.</w:t>
             </w:r>
           </w:p>
         </w:tc>
@@ -12713,7 +13255,7 @@
               <w:rPr>
                 <w:sz w:val="20"/>
               </w:rPr>
-              <w:t xml:space="preserve">Administrador </w:t>
+              <w:t>Administrador.</w:t>
             </w:r>
           </w:p>
         </w:tc>
@@ -12756,7 +13298,7 @@
               <w:rPr>
                 <w:sz w:val="20"/>
               </w:rPr>
-              <w:t>El Administrador del Sistema podrá visualizar el historia de solicitudes de constancia de ingreso digital y podrá filtrar por facultad, especialidad o fecha.</w:t>
+              <w:t>El Administrador del Sistema enviara la solicitud de constancia de ingreso digital, añadiendo una firma , y enviándolo mediante correo electrónico al postulante</w:t>
             </w:r>
           </w:p>
         </w:tc>
@@ -12795,17 +13337,14 @@
                 <w:sz w:val="20"/>
               </w:rPr>
             </w:pPr>
-          </w:p>
-          <w:p>
-            <w:pPr>
-              <w:tabs>
-                <w:tab w:val="left" w:pos="1890"/>
-              </w:tabs>
-            </w:pPr>
-            <w:r>
-              <w:t xml:space="preserve"> Para visualizar el historial de solicitudes, el administrador debió haber iniciado sesión.</w:t>
-            </w:r>
-          </w:p>
+            <w:r>
+              <w:rPr>
+                <w:sz w:val="20"/>
+              </w:rPr>
+              <w:t>Para enviar la solicitud el administrador debió haber iniciado sesión.</w:t>
+            </w:r>
+          </w:p>
+          <w:p/>
         </w:tc>
       </w:tr>
       <w:tr>
@@ -12842,53 +13381,11 @@
                 <w:sz w:val="20"/>
               </w:rPr>
             </w:pPr>
-          </w:p>
-          <w:p>
-            <w:r>
-              <w:t xml:space="preserve"> Se muestra la vista con todas las solicitudes recibidas.</w:t>
-            </w:r>
-          </w:p>
-        </w:tc>
-      </w:tr>
-      <w:tr>
-        <w:trPr>
-          <w:trHeight w:val="690"/>
-        </w:trPr>
-        <w:tc>
-          <w:tcPr>
-            <w:tcW w:w="1385" w:type="dxa"/>
-          </w:tcPr>
-          <w:p>
-            <w:pPr>
-              <w:pStyle w:val="TableParagraph"/>
-              <w:rPr>
-                <w:sz w:val="20"/>
-              </w:rPr>
-            </w:pPr>
-            <w:r>
-              <w:rPr>
-                <w:sz w:val="20"/>
-              </w:rPr>
-              <w:t>Flujo alternativo</w:t>
-            </w:r>
-          </w:p>
-        </w:tc>
-        <w:tc>
-          <w:tcPr>
-            <w:tcW w:w="8116" w:type="dxa"/>
-          </w:tcPr>
-          <w:p>
-            <w:pPr>
-              <w:pStyle w:val="TableParagraph"/>
-              <w:rPr>
-                <w:sz w:val="20"/>
-              </w:rPr>
-            </w:pPr>
-            <w:r>
-              <w:rPr>
-                <w:sz w:val="20"/>
-              </w:rPr>
-              <w:t>En caso no se encuentre solicitudes se mostrara un mensaje de “No se han recibido solicitudes”</w:t>
+            <w:r>
+              <w:rPr>
+                <w:sz w:val="20"/>
+              </w:rPr>
+              <w:t>Se enviara la constancia de ingreso digital al correo con el cual el postulante se haya registrado.</w:t>
             </w:r>
           </w:p>
         </w:tc>
@@ -12908,111 +13405,202 @@
     <w:p>
       <w:pPr>
         <w:pStyle w:val="Textoindependiente"/>
+        <w:spacing w:before="6"/>
         <w:rPr>
           <w:b/>
           <w:i/>
-          <w:sz w:val="20"/>
-        </w:rPr>
-      </w:pPr>
-    </w:p>
-    <w:p>
-      <w:pPr>
-        <w:pStyle w:val="Textoindependiente"/>
+          <w:sz w:val="11"/>
+        </w:rPr>
+      </w:pPr>
+    </w:p>
+    <w:p>
+      <w:pPr>
+        <w:pStyle w:val="Textoindependiente"/>
+        <w:spacing w:before="6"/>
         <w:rPr>
           <w:b/>
           <w:i/>
-          <w:sz w:val="20"/>
-        </w:rPr>
-      </w:pPr>
-    </w:p>
-    <w:p>
-      <w:pPr>
-        <w:pStyle w:val="Textoindependiente"/>
+          <w:sz w:val="11"/>
+        </w:rPr>
+      </w:pPr>
+    </w:p>
+    <w:p>
+      <w:pPr>
+        <w:pStyle w:val="Textoindependiente"/>
+        <w:spacing w:before="6"/>
         <w:rPr>
           <w:b/>
           <w:i/>
-          <w:sz w:val="20"/>
-        </w:rPr>
-      </w:pPr>
-    </w:p>
-    <w:p>
-      <w:pPr>
-        <w:pStyle w:val="Textoindependiente"/>
+          <w:sz w:val="11"/>
+        </w:rPr>
+      </w:pPr>
+    </w:p>
+    <w:p>
+      <w:pPr>
+        <w:pStyle w:val="Textoindependiente"/>
+        <w:spacing w:before="6"/>
         <w:rPr>
           <w:b/>
           <w:i/>
-          <w:sz w:val="20"/>
-        </w:rPr>
-      </w:pPr>
-    </w:p>
-    <w:p>
-      <w:pPr>
-        <w:pStyle w:val="Textoindependiente"/>
+          <w:sz w:val="11"/>
+        </w:rPr>
+      </w:pPr>
+    </w:p>
+    <w:p>
+      <w:pPr>
+        <w:pStyle w:val="Textoindependiente"/>
+        <w:spacing w:before="6"/>
         <w:rPr>
           <w:b/>
           <w:i/>
-          <w:sz w:val="20"/>
-        </w:rPr>
-      </w:pPr>
-    </w:p>
-    <w:p>
-      <w:pPr>
-        <w:pStyle w:val="Textoindependiente"/>
+          <w:sz w:val="11"/>
+        </w:rPr>
+      </w:pPr>
+    </w:p>
+    <w:p>
+      <w:pPr>
+        <w:pStyle w:val="Textoindependiente"/>
+        <w:spacing w:before="6"/>
         <w:rPr>
           <w:b/>
           <w:i/>
-          <w:sz w:val="20"/>
-        </w:rPr>
-      </w:pPr>
-      <w:r>
+          <w:sz w:val="11"/>
+        </w:rPr>
+      </w:pPr>
+    </w:p>
+    <w:p>
+      <w:pPr>
+        <w:pStyle w:val="Textoindependiente"/>
+        <w:spacing w:before="6"/>
         <w:rPr>
           <w:b/>
           <w:i/>
-          <w:sz w:val="20"/>
+          <w:sz w:val="11"/>
+        </w:rPr>
+      </w:pPr>
+    </w:p>
+    <w:p>
+      <w:pPr>
+        <w:pStyle w:val="Textoindependiente"/>
+        <w:spacing w:before="6"/>
+        <w:rPr>
+          <w:b/>
+          <w:i/>
+          <w:sz w:val="11"/>
+        </w:rPr>
+      </w:pPr>
+    </w:p>
+    <w:p>
+      <w:pPr>
+        <w:pStyle w:val="Textoindependiente"/>
+        <w:spacing w:before="6"/>
+        <w:rPr>
+          <w:b/>
+          <w:i/>
+          <w:sz w:val="11"/>
+        </w:rPr>
+      </w:pPr>
+    </w:p>
+    <w:p>
+      <w:pPr>
+        <w:pStyle w:val="Textoindependiente"/>
+        <w:spacing w:before="6"/>
+        <w:rPr>
+          <w:b/>
+          <w:i/>
+          <w:sz w:val="11"/>
+        </w:rPr>
+      </w:pPr>
+    </w:p>
+    <w:p>
+      <w:pPr>
+        <w:pStyle w:val="Textoindependiente"/>
+        <w:spacing w:before="6"/>
+        <w:rPr>
+          <w:b/>
+          <w:i/>
+          <w:sz w:val="11"/>
+        </w:rPr>
+      </w:pPr>
+    </w:p>
+    <w:p>
+      <w:pPr>
+        <w:pStyle w:val="Textoindependiente"/>
+        <w:spacing w:before="6"/>
+        <w:rPr>
+          <w:b/>
+          <w:i/>
+          <w:sz w:val="11"/>
+        </w:rPr>
+      </w:pPr>
+    </w:p>
+    <w:p>
+      <w:pPr>
+        <w:pStyle w:val="Textoindependiente"/>
+        <w:spacing w:before="6"/>
+        <w:rPr>
+          <w:b/>
+          <w:i/>
+          <w:sz w:val="11"/>
+        </w:rPr>
+      </w:pPr>
+    </w:p>
+    <w:p>
+      <w:pPr>
+        <w:pStyle w:val="Textoindependiente"/>
+        <w:spacing w:before="6"/>
+        <w:rPr>
+          <w:b/>
+          <w:i/>
+          <w:sz w:val="11"/>
+        </w:rPr>
+      </w:pPr>
+    </w:p>
+    <w:p>
+      <w:pPr>
+        <w:pStyle w:val="Textoindependiente"/>
+        <w:spacing w:before="6"/>
+        <w:rPr>
+          <w:b/>
+          <w:i/>
+          <w:sz w:val="11"/>
+        </w:rPr>
+      </w:pPr>
+    </w:p>
+    <w:p>
+      <w:pPr>
+        <w:pStyle w:val="Textoindependiente"/>
+        <w:spacing w:before="6"/>
+        <w:rPr>
+          <w:b/>
+          <w:i/>
+          <w:sz w:val="11"/>
+        </w:rPr>
+      </w:pPr>
+      <w:r>
+        <w:rPr>
+          <w:b/>
+          <w:i/>
+          <w:sz w:val="11"/>
         </w:rPr>
         <w:tab/>
       </w:r>
-      <w:r>
+    </w:p>
+    <w:p>
+      <w:pPr>
+        <w:pStyle w:val="Textoindependiente"/>
+        <w:spacing w:before="6"/>
         <w:rPr>
           <w:b/>
           <w:i/>
-          <w:sz w:val="20"/>
-        </w:rPr>
-        <w:t>CASO DE USO DEL SISTEMA -POSTULANTE</w:t>
-      </w:r>
-    </w:p>
-    <w:p>
-      <w:pPr>
-        <w:pStyle w:val="Textoindependiente"/>
+          <w:sz w:val="11"/>
+        </w:rPr>
+      </w:pPr>
+      <w:r>
         <w:rPr>
           <w:b/>
           <w:i/>
-          <w:sz w:val="20"/>
-        </w:rPr>
-      </w:pPr>
-      <w:r>
-        <w:rPr>
-          <w:b/>
-          <w:i/>
-          <w:sz w:val="20"/>
-        </w:rPr>
-        <w:tab/>
-      </w:r>
-    </w:p>
-    <w:p>
-      <w:pPr>
-        <w:pStyle w:val="Textoindependiente"/>
-        <w:rPr>
-          <w:b/>
-          <w:i/>
-          <w:sz w:val="20"/>
-        </w:rPr>
-      </w:pPr>
-      <w:r>
-        <w:rPr>
-          <w:b/>
-          <w:i/>
-          <w:sz w:val="20"/>
+          <w:sz w:val="11"/>
         </w:rPr>
         <w:tab/>
       </w:r>
@@ -13075,7 +13663,13 @@
               <w:rPr>
                 <w:sz w:val="20"/>
               </w:rPr>
-              <w:t>CUS – 09</w:t>
+              <w:t xml:space="preserve">CUS </w:t>
+            </w:r>
+            <w:r>
+              <w:rPr>
+                <w:sz w:val="20"/>
+              </w:rPr>
+              <w:t>– 09</w:t>
             </w:r>
           </w:p>
         </w:tc>
@@ -13118,7 +13712,7 @@
               <w:rPr>
                 <w:sz w:val="20"/>
               </w:rPr>
-              <w:t>Registrar requisitos</w:t>
+              <w:t>Visualizar historial de solicitudes</w:t>
             </w:r>
           </w:p>
         </w:tc>
@@ -13161,14 +13755,14 @@
               <w:rPr>
                 <w:sz w:val="20"/>
               </w:rPr>
-              <w:t>Postulante</w:t>
+              <w:t xml:space="preserve">Administrador </w:t>
             </w:r>
           </w:p>
         </w:tc>
       </w:tr>
       <w:tr>
         <w:trPr>
-          <w:trHeight w:val="688"/>
+          <w:trHeight w:val="690"/>
         </w:trPr>
         <w:tc>
           <w:tcPr>
@@ -13204,14 +13798,28 @@
               <w:rPr>
                 <w:sz w:val="20"/>
               </w:rPr>
-              <w:t>El postulante podrá registrar los requisitos solicitados para la inscripción al proceso de examen de admisión.</w:t>
+              <w:t xml:space="preserve">El Administrador del Sistema podrá visualizar </w:t>
+            </w:r>
+            <w:proofErr w:type="gramStart"/>
+            <w:r>
+              <w:rPr>
+                <w:sz w:val="20"/>
+              </w:rPr>
+              <w:t>el</w:t>
+            </w:r>
+            <w:proofErr w:type="gramEnd"/>
+            <w:r>
+              <w:rPr>
+                <w:sz w:val="20"/>
+              </w:rPr>
+              <w:t xml:space="preserve"> historia de solicitudes de constancia de ingreso digital y podrá filtrar por facultad, especialidad o fecha.</w:t>
             </w:r>
           </w:p>
         </w:tc>
       </w:tr>
       <w:tr>
         <w:trPr>
-          <w:trHeight w:val="688"/>
+          <w:trHeight w:val="690"/>
         </w:trPr>
         <w:tc>
           <w:tcPr>
@@ -13243,28 +13851,22 @@
                 <w:sz w:val="20"/>
               </w:rPr>
             </w:pPr>
-            <w:r>
-              <w:rPr>
-                <w:sz w:val="20"/>
-              </w:rPr>
-              <w:t>Para registrar los requisitos el postulante debió haber iniciado sesión.</w:t>
-            </w:r>
           </w:p>
           <w:p>
             <w:pPr>
               <w:tabs>
-                <w:tab w:val="left" w:pos="1485"/>
+                <w:tab w:val="left" w:pos="1890"/>
               </w:tabs>
             </w:pPr>
             <w:r>
-              <w:tab/>
+              <w:t xml:space="preserve"> Para visualizar el historial de solicitudes, el administrador debió haber iniciado sesión.</w:t>
             </w:r>
           </w:p>
         </w:tc>
       </w:tr>
       <w:tr>
         <w:trPr>
-          <w:trHeight w:val="688"/>
+          <w:trHeight w:val="690"/>
         </w:trPr>
         <w:tc>
           <w:tcPr>
@@ -13281,7 +13883,7 @@
               <w:rPr>
                 <w:sz w:val="20"/>
               </w:rPr>
-              <w:t>PostCondicion</w:t>
+              <w:t>Post condición</w:t>
             </w:r>
           </w:p>
         </w:tc>
@@ -13296,11 +13898,53 @@
                 <w:sz w:val="20"/>
               </w:rPr>
             </w:pPr>
-            <w:r>
-              <w:rPr>
-                <w:sz w:val="20"/>
-              </w:rPr>
-              <w:t>Se mostrara la vista para que el usuario registre los requisitos solicitados.</w:t>
+          </w:p>
+          <w:p>
+            <w:r>
+              <w:t xml:space="preserve"> Se muestra la vista con todas las solicitudes recibidas.</w:t>
+            </w:r>
+          </w:p>
+        </w:tc>
+      </w:tr>
+      <w:tr>
+        <w:trPr>
+          <w:trHeight w:val="690"/>
+        </w:trPr>
+        <w:tc>
+          <w:tcPr>
+            <w:tcW w:w="1385" w:type="dxa"/>
+          </w:tcPr>
+          <w:p>
+            <w:pPr>
+              <w:pStyle w:val="TableParagraph"/>
+              <w:rPr>
+                <w:sz w:val="20"/>
+              </w:rPr>
+            </w:pPr>
+            <w:r>
+              <w:rPr>
+                <w:sz w:val="20"/>
+              </w:rPr>
+              <w:t>Flujo alternativo</w:t>
+            </w:r>
+          </w:p>
+        </w:tc>
+        <w:tc>
+          <w:tcPr>
+            <w:tcW w:w="8116" w:type="dxa"/>
+          </w:tcPr>
+          <w:p>
+            <w:pPr>
+              <w:pStyle w:val="TableParagraph"/>
+              <w:rPr>
+                <w:sz w:val="20"/>
+              </w:rPr>
+            </w:pPr>
+            <w:r>
+              <w:rPr>
+                <w:sz w:val="20"/>
+              </w:rPr>
+              <w:t>En caso no se encuentre solicitudes se mostrara un mensaje de “No se han recibido solicitudes”</w:t>
             </w:r>
           </w:p>
         </w:tc>
@@ -13309,6 +13953,17 @@
     <w:p>
       <w:pPr>
         <w:pStyle w:val="Textoindependiente"/>
+        <w:spacing w:before="6"/>
+        <w:rPr>
+          <w:b/>
+          <w:i/>
+          <w:sz w:val="11"/>
+        </w:rPr>
+      </w:pPr>
+    </w:p>
+    <w:p>
+      <w:pPr>
+        <w:pStyle w:val="Textoindependiente"/>
         <w:rPr>
           <w:b/>
           <w:i/>
@@ -13325,14 +13980,16 @@
           <w:sz w:val="20"/>
         </w:rPr>
       </w:pPr>
-      <w:r>
+    </w:p>
+    <w:p>
+      <w:pPr>
+        <w:pStyle w:val="Textoindependiente"/>
         <w:rPr>
           <w:b/>
           <w:i/>
           <w:sz w:val="20"/>
         </w:rPr>
-        <w:tab/>
-      </w:r>
+      </w:pPr>
     </w:p>
     <w:p>
       <w:pPr>
@@ -13350,6 +14007,30 @@
           <w:sz w:val="20"/>
         </w:rPr>
         <w:tab/>
+      </w:r>
+      <w:r>
+        <w:rPr>
+          <w:b/>
+          <w:i/>
+          <w:sz w:val="20"/>
+        </w:rPr>
+        <w:t xml:space="preserve">CASO DE USO DEL SISTEMA </w:t>
+      </w:r>
+      <w:r>
+        <w:rPr>
+          <w:b/>
+          <w:i/>
+          <w:sz w:val="20"/>
+        </w:rPr>
+        <w:t>–</w:t>
+      </w:r>
+      <w:r>
+        <w:rPr>
+          <w:b/>
+          <w:i/>
+          <w:sz w:val="20"/>
+        </w:rPr>
+        <w:t>POSTULANTE</w:t>
       </w:r>
     </w:p>
     <w:tbl>
@@ -13410,7 +14091,7 @@
               <w:rPr>
                 <w:sz w:val="20"/>
               </w:rPr>
-              <w:t>CUS - 10</w:t>
+              <w:t>CUS – 10</w:t>
             </w:r>
           </w:p>
         </w:tc>
@@ -13434,7 +14115,7 @@
               <w:rPr>
                 <w:sz w:val="20"/>
               </w:rPr>
-              <w:t>Caso de uso</w:t>
+              <w:t>Caso de Uso:</w:t>
             </w:r>
           </w:p>
         </w:tc>
@@ -13453,7 +14134,13 @@
               <w:rPr>
                 <w:sz w:val="20"/>
               </w:rPr>
-              <w:t>Visualizar perfil</w:t>
+              <w:t xml:space="preserve">Iniciar </w:t>
+            </w:r>
+            <w:r>
+              <w:rPr>
+                <w:sz w:val="20"/>
+              </w:rPr>
+              <w:t>Sesión</w:t>
             </w:r>
           </w:p>
         </w:tc>
@@ -13503,7 +14190,7 @@
       </w:tr>
       <w:tr>
         <w:trPr>
-          <w:trHeight w:val="688"/>
+          <w:trHeight w:val="690"/>
         </w:trPr>
         <w:tc>
           <w:tcPr>
@@ -13539,14 +14226,26 @@
               <w:rPr>
                 <w:sz w:val="20"/>
               </w:rPr>
-              <w:t>El postulante podrá visualizar toda la información de su perfil, así como también una bandeja de mensajes, y las fotos que ingreso al registrarse.</w:t>
+              <w:t xml:space="preserve">El </w:t>
+            </w:r>
+            <w:r>
+              <w:rPr>
+                <w:sz w:val="20"/>
+              </w:rPr>
+              <w:t>postulante iniciara sesión mediante un mecanismo de reconocimiento facial</w:t>
+            </w:r>
+            <w:r>
+              <w:rPr>
+                <w:sz w:val="20"/>
+              </w:rPr>
+              <w:t>.</w:t>
             </w:r>
           </w:p>
         </w:tc>
       </w:tr>
       <w:tr>
         <w:trPr>
-          <w:trHeight w:val="688"/>
+          <w:trHeight w:val="690"/>
         </w:trPr>
         <w:tc>
           <w:tcPr>
@@ -13563,7 +14262,7 @@
               <w:rPr>
                 <w:sz w:val="20"/>
               </w:rPr>
-              <w:t>Precondición</w:t>
+              <w:t xml:space="preserve">Precondición: </w:t>
             </w:r>
           </w:p>
         </w:tc>
@@ -13582,14 +14281,19 @@
               <w:rPr>
                 <w:sz w:val="20"/>
               </w:rPr>
-              <w:t>Para poder visualizar la página del perfil el postulante antes debió haber iniciado sesión en el sistema.</w:t>
-            </w:r>
+              <w:t xml:space="preserve">Para este caso de uso no hay  una precondición </w:t>
+            </w:r>
+          </w:p>
+          <w:p>
+            <w:pPr>
+              <w:jc w:val="center"/>
+            </w:pPr>
           </w:p>
         </w:tc>
       </w:tr>
       <w:tr>
         <w:trPr>
-          <w:trHeight w:val="688"/>
+          <w:trHeight w:val="690"/>
         </w:trPr>
         <w:tc>
           <w:tcPr>
@@ -13606,7 +14310,7 @@
               <w:rPr>
                 <w:sz w:val="20"/>
               </w:rPr>
-              <w:t>PostCondicion</w:t>
+              <w:t>Postcondición</w:t>
             </w:r>
           </w:p>
         </w:tc>
@@ -13625,7 +14329,68 @@
               <w:rPr>
                 <w:sz w:val="20"/>
               </w:rPr>
-              <w:t>Se visualizara la vista con el perfil del postulante.</w:t>
+              <w:t xml:space="preserve"> El administrador entrara al </w:t>
+            </w:r>
+            <w:r>
+              <w:rPr>
+                <w:sz w:val="20"/>
+              </w:rPr>
+              <w:t>módulo</w:t>
+            </w:r>
+            <w:r>
+              <w:rPr>
+                <w:sz w:val="20"/>
+              </w:rPr>
+              <w:t xml:space="preserve"> </w:t>
+            </w:r>
+            <w:r>
+              <w:rPr>
+                <w:sz w:val="20"/>
+              </w:rPr>
+              <w:t>postulante</w:t>
+            </w:r>
+          </w:p>
+        </w:tc>
+      </w:tr>
+      <w:tr>
+        <w:trPr>
+          <w:trHeight w:val="690"/>
+        </w:trPr>
+        <w:tc>
+          <w:tcPr>
+            <w:tcW w:w="1385" w:type="dxa"/>
+          </w:tcPr>
+          <w:p>
+            <w:pPr>
+              <w:pStyle w:val="TableParagraph"/>
+              <w:rPr>
+                <w:sz w:val="20"/>
+              </w:rPr>
+            </w:pPr>
+            <w:r>
+              <w:rPr>
+                <w:sz w:val="20"/>
+              </w:rPr>
+              <w:t>Flujo alternativo</w:t>
+            </w:r>
+          </w:p>
+        </w:tc>
+        <w:tc>
+          <w:tcPr>
+            <w:tcW w:w="8116" w:type="dxa"/>
+          </w:tcPr>
+          <w:p>
+            <w:pPr>
+              <w:pStyle w:val="TableParagraph"/>
+              <w:rPr>
+                <w:sz w:val="20"/>
+              </w:rPr>
+            </w:pPr>
+            <w:r>
+              <w:rPr>
+                <w:sz w:val="20"/>
+              </w:rPr>
+              <w:t>En caso la autenticación falle, se mostrara una mensaje de alerta.</w:t>
             </w:r>
           </w:p>
         </w:tc>
@@ -13735,7 +14500,7 @@
               <w:rPr>
                 <w:sz w:val="20"/>
               </w:rPr>
-              <w:t>CUS - 11</w:t>
+              <w:t>CUS – 11</w:t>
             </w:r>
           </w:p>
         </w:tc>
@@ -13778,7 +14543,7 @@
               <w:rPr>
                 <w:sz w:val="20"/>
               </w:rPr>
-              <w:t>Actualizar requisitos</w:t>
+              <w:t>Registrar requisitos</w:t>
             </w:r>
           </w:p>
         </w:tc>
@@ -13864,7 +14629,7 @@
               <w:rPr>
                 <w:sz w:val="20"/>
               </w:rPr>
-              <w:t>El postulante actualizar requisitos de inscripción en caso haya algún ingresado algunos datos erróneos.</w:t>
+              <w:t>El postulante podrá registrar los requisitos solicitados para la inscripción al proceso de examen de admisión.</w:t>
             </w:r>
           </w:p>
         </w:tc>
@@ -13891,11 +14656,6 @@
               <w:t>Precondición</w:t>
             </w:r>
           </w:p>
-          <w:p>
-            <w:pPr>
-              <w:jc w:val="center"/>
-            </w:pPr>
-          </w:p>
         </w:tc>
         <w:tc>
           <w:tcPr>
@@ -13912,7 +14672,17 @@
               <w:rPr>
                 <w:sz w:val="20"/>
               </w:rPr>
-              <w:t>Para poder actualizar los requisitos el estudiante debió registrarse.</w:t>
+              <w:t>Para registrar los requisitos el postulante debió haber iniciado sesión.</w:t>
+            </w:r>
+          </w:p>
+          <w:p>
+            <w:pPr>
+              <w:tabs>
+                <w:tab w:val="left" w:pos="1485"/>
+              </w:tabs>
+            </w:pPr>
+            <w:r>
+              <w:tab/>
             </w:r>
           </w:p>
         </w:tc>
@@ -13932,12 +14702,14 @@
                 <w:sz w:val="20"/>
               </w:rPr>
             </w:pPr>
-            <w:r>
-              <w:rPr>
-                <w:sz w:val="20"/>
-              </w:rPr>
-              <w:t>Postcondición</w:t>
-            </w:r>
+            <w:proofErr w:type="spellStart"/>
+            <w:r>
+              <w:rPr>
+                <w:sz w:val="20"/>
+              </w:rPr>
+              <w:t>PostCondicion</w:t>
+            </w:r>
+            <w:proofErr w:type="spellEnd"/>
           </w:p>
         </w:tc>
         <w:tc>
@@ -13955,7 +14727,7 @@
               <w:rPr>
                 <w:sz w:val="20"/>
               </w:rPr>
-              <w:t>Se actulizaran los requisitos de inscripción del usuario.</w:t>
+              <w:t>Se mostrara la vista para que el usuario registre los requisitos solicitados.</w:t>
             </w:r>
           </w:p>
         </w:tc>
@@ -13986,7 +14758,6 @@
           <w:i/>
           <w:sz w:val="20"/>
         </w:rPr>
-        <w:lastRenderedPageBreak/>
         <w:tab/>
       </w:r>
     </w:p>
@@ -13999,17 +14770,302 @@
           <w:sz w:val="20"/>
         </w:rPr>
       </w:pPr>
-    </w:p>
-    <w:p>
-      <w:pPr>
-        <w:pStyle w:val="Textoindependiente"/>
+      <w:r>
         <w:rPr>
           <w:b/>
           <w:i/>
           <w:sz w:val="20"/>
         </w:rPr>
-      </w:pPr>
-    </w:p>
+        <w:tab/>
+      </w:r>
+    </w:p>
+    <w:tbl>
+      <w:tblPr>
+        <w:tblStyle w:val="TableNormal"/>
+        <w:tblW w:w="0" w:type="auto"/>
+        <w:tblInd w:w="577" w:type="dxa"/>
+        <w:tblBorders>
+          <w:top w:val="single" w:sz="4" w:space="0" w:color="000000"/>
+          <w:left w:val="single" w:sz="4" w:space="0" w:color="000000"/>
+          <w:bottom w:val="single" w:sz="4" w:space="0" w:color="000000"/>
+          <w:right w:val="single" w:sz="4" w:space="0" w:color="000000"/>
+          <w:insideH w:val="single" w:sz="4" w:space="0" w:color="000000"/>
+          <w:insideV w:val="single" w:sz="4" w:space="0" w:color="000000"/>
+        </w:tblBorders>
+        <w:tblLayout w:type="fixed"/>
+        <w:tblLook w:val="01E0" w:firstRow="1" w:lastRow="1" w:firstColumn="1" w:lastColumn="1" w:noHBand="0" w:noVBand="0"/>
+      </w:tblPr>
+      <w:tblGrid>
+        <w:gridCol w:w="1385"/>
+        <w:gridCol w:w="8116"/>
+      </w:tblGrid>
+      <w:tr>
+        <w:trPr>
+          <w:trHeight w:val="345"/>
+        </w:trPr>
+        <w:tc>
+          <w:tcPr>
+            <w:tcW w:w="1385" w:type="dxa"/>
+          </w:tcPr>
+          <w:p>
+            <w:pPr>
+              <w:pStyle w:val="TableParagraph"/>
+              <w:rPr>
+                <w:sz w:val="20"/>
+              </w:rPr>
+            </w:pPr>
+            <w:r>
+              <w:rPr>
+                <w:sz w:val="20"/>
+              </w:rPr>
+              <w:t>ID</w:t>
+            </w:r>
+          </w:p>
+        </w:tc>
+        <w:tc>
+          <w:tcPr>
+            <w:tcW w:w="8116" w:type="dxa"/>
+          </w:tcPr>
+          <w:p>
+            <w:pPr>
+              <w:pStyle w:val="TableParagraph"/>
+              <w:rPr>
+                <w:sz w:val="20"/>
+              </w:rPr>
+            </w:pPr>
+            <w:r>
+              <w:rPr>
+                <w:sz w:val="20"/>
+              </w:rPr>
+              <w:t xml:space="preserve">CUS </w:t>
+            </w:r>
+            <w:r>
+              <w:rPr>
+                <w:sz w:val="20"/>
+              </w:rPr>
+              <w:t>– 12</w:t>
+            </w:r>
+          </w:p>
+        </w:tc>
+      </w:tr>
+      <w:tr>
+        <w:trPr>
+          <w:trHeight w:val="345"/>
+        </w:trPr>
+        <w:tc>
+          <w:tcPr>
+            <w:tcW w:w="1385" w:type="dxa"/>
+          </w:tcPr>
+          <w:p>
+            <w:pPr>
+              <w:pStyle w:val="TableParagraph"/>
+              <w:rPr>
+                <w:sz w:val="20"/>
+              </w:rPr>
+            </w:pPr>
+            <w:r>
+              <w:rPr>
+                <w:sz w:val="20"/>
+              </w:rPr>
+              <w:t>Caso de uso</w:t>
+            </w:r>
+          </w:p>
+        </w:tc>
+        <w:tc>
+          <w:tcPr>
+            <w:tcW w:w="8116" w:type="dxa"/>
+          </w:tcPr>
+          <w:p>
+            <w:pPr>
+              <w:pStyle w:val="TableParagraph"/>
+              <w:rPr>
+                <w:sz w:val="20"/>
+              </w:rPr>
+            </w:pPr>
+            <w:r>
+              <w:rPr>
+                <w:sz w:val="20"/>
+              </w:rPr>
+              <w:t>Visualizar perfil</w:t>
+            </w:r>
+          </w:p>
+        </w:tc>
+      </w:tr>
+      <w:tr>
+        <w:trPr>
+          <w:trHeight w:val="345"/>
+        </w:trPr>
+        <w:tc>
+          <w:tcPr>
+            <w:tcW w:w="1385" w:type="dxa"/>
+          </w:tcPr>
+          <w:p>
+            <w:pPr>
+              <w:pStyle w:val="TableParagraph"/>
+              <w:rPr>
+                <w:sz w:val="20"/>
+              </w:rPr>
+            </w:pPr>
+            <w:r>
+              <w:rPr>
+                <w:sz w:val="20"/>
+              </w:rPr>
+              <w:t>Actor:</w:t>
+            </w:r>
+          </w:p>
+        </w:tc>
+        <w:tc>
+          <w:tcPr>
+            <w:tcW w:w="8116" w:type="dxa"/>
+          </w:tcPr>
+          <w:p>
+            <w:pPr>
+              <w:pStyle w:val="TableParagraph"/>
+              <w:rPr>
+                <w:sz w:val="20"/>
+              </w:rPr>
+            </w:pPr>
+            <w:r>
+              <w:rPr>
+                <w:sz w:val="20"/>
+              </w:rPr>
+              <w:t>Postulante</w:t>
+            </w:r>
+          </w:p>
+        </w:tc>
+      </w:tr>
+      <w:tr>
+        <w:trPr>
+          <w:trHeight w:val="688"/>
+        </w:trPr>
+        <w:tc>
+          <w:tcPr>
+            <w:tcW w:w="1385" w:type="dxa"/>
+          </w:tcPr>
+          <w:p>
+            <w:pPr>
+              <w:pStyle w:val="TableParagraph"/>
+              <w:rPr>
+                <w:sz w:val="20"/>
+              </w:rPr>
+            </w:pPr>
+            <w:r>
+              <w:rPr>
+                <w:sz w:val="20"/>
+              </w:rPr>
+              <w:t>Descripción:</w:t>
+            </w:r>
+          </w:p>
+        </w:tc>
+        <w:tc>
+          <w:tcPr>
+            <w:tcW w:w="8116" w:type="dxa"/>
+          </w:tcPr>
+          <w:p>
+            <w:pPr>
+              <w:pStyle w:val="TableParagraph"/>
+              <w:rPr>
+                <w:sz w:val="20"/>
+              </w:rPr>
+            </w:pPr>
+            <w:r>
+              <w:rPr>
+                <w:sz w:val="20"/>
+              </w:rPr>
+              <w:t>El postulante podrá visualizar toda la información de su perfil, así como también una bandeja de mensajes, y las fotos que ingreso al registrarse.</w:t>
+            </w:r>
+          </w:p>
+        </w:tc>
+      </w:tr>
+      <w:tr>
+        <w:trPr>
+          <w:trHeight w:val="688"/>
+        </w:trPr>
+        <w:tc>
+          <w:tcPr>
+            <w:tcW w:w="1385" w:type="dxa"/>
+          </w:tcPr>
+          <w:p>
+            <w:pPr>
+              <w:pStyle w:val="TableParagraph"/>
+              <w:rPr>
+                <w:sz w:val="20"/>
+              </w:rPr>
+            </w:pPr>
+            <w:r>
+              <w:rPr>
+                <w:sz w:val="20"/>
+              </w:rPr>
+              <w:t>Precondición</w:t>
+            </w:r>
+          </w:p>
+        </w:tc>
+        <w:tc>
+          <w:tcPr>
+            <w:tcW w:w="8116" w:type="dxa"/>
+          </w:tcPr>
+          <w:p>
+            <w:pPr>
+              <w:pStyle w:val="TableParagraph"/>
+              <w:rPr>
+                <w:sz w:val="20"/>
+              </w:rPr>
+            </w:pPr>
+            <w:r>
+              <w:rPr>
+                <w:sz w:val="20"/>
+              </w:rPr>
+              <w:t>Para poder visualizar la página del perfil el postulante antes debió haber iniciado sesión en el sistema.</w:t>
+            </w:r>
+          </w:p>
+        </w:tc>
+      </w:tr>
+      <w:tr>
+        <w:trPr>
+          <w:trHeight w:val="688"/>
+        </w:trPr>
+        <w:tc>
+          <w:tcPr>
+            <w:tcW w:w="1385" w:type="dxa"/>
+          </w:tcPr>
+          <w:p>
+            <w:pPr>
+              <w:pStyle w:val="TableParagraph"/>
+              <w:rPr>
+                <w:sz w:val="20"/>
+              </w:rPr>
+            </w:pPr>
+            <w:proofErr w:type="spellStart"/>
+            <w:r>
+              <w:rPr>
+                <w:sz w:val="20"/>
+              </w:rPr>
+              <w:t>PostCondicion</w:t>
+            </w:r>
+            <w:proofErr w:type="spellEnd"/>
+          </w:p>
+        </w:tc>
+        <w:tc>
+          <w:tcPr>
+            <w:tcW w:w="8116" w:type="dxa"/>
+          </w:tcPr>
+          <w:p>
+            <w:pPr>
+              <w:pStyle w:val="TableParagraph"/>
+              <w:rPr>
+                <w:sz w:val="20"/>
+              </w:rPr>
+            </w:pPr>
+            <w:r>
+              <w:rPr>
+                <w:sz w:val="20"/>
+              </w:rPr>
+              <w:t>Se visualizara la vista con el perfil del postulante.</w:t>
+            </w:r>
+          </w:p>
+        </w:tc>
+      </w:tr>
+    </w:tbl>
     <w:p>
       <w:pPr>
         <w:pStyle w:val="Textoindependiente"/>
@@ -14026,58 +15082,379 @@
         <w:rPr>
           <w:b/>
           <w:i/>
-          <w:sz w:val="10"/>
-        </w:rPr>
-      </w:pPr>
-      <w:r>
+          <w:sz w:val="20"/>
+        </w:rPr>
+      </w:pPr>
+      <w:r>
+        <w:rPr>
+          <w:b/>
+          <w:i/>
+          <w:sz w:val="20"/>
+        </w:rPr>
+        <w:tab/>
+      </w:r>
+    </w:p>
+    <w:p>
+      <w:pPr>
+        <w:pStyle w:val="Textoindependiente"/>
+        <w:rPr>
+          <w:b/>
+          <w:i/>
+          <w:sz w:val="20"/>
+        </w:rPr>
+      </w:pPr>
+      <w:r>
+        <w:rPr>
+          <w:b/>
+          <w:i/>
+          <w:sz w:val="20"/>
+        </w:rPr>
+        <w:tab/>
+      </w:r>
+    </w:p>
+    <w:tbl>
+      <w:tblPr>
+        <w:tblStyle w:val="TableNormal"/>
+        <w:tblW w:w="0" w:type="auto"/>
+        <w:tblInd w:w="577" w:type="dxa"/>
+        <w:tblBorders>
+          <w:top w:val="single" w:sz="4" w:space="0" w:color="000000"/>
+          <w:left w:val="single" w:sz="4" w:space="0" w:color="000000"/>
+          <w:bottom w:val="single" w:sz="4" w:space="0" w:color="000000"/>
+          <w:right w:val="single" w:sz="4" w:space="0" w:color="000000"/>
+          <w:insideH w:val="single" w:sz="4" w:space="0" w:color="000000"/>
+          <w:insideV w:val="single" w:sz="4" w:space="0" w:color="000000"/>
+        </w:tblBorders>
+        <w:tblLayout w:type="fixed"/>
+        <w:tblLook w:val="01E0" w:firstRow="1" w:lastRow="1" w:firstColumn="1" w:lastColumn="1" w:noHBand="0" w:noVBand="0"/>
+      </w:tblPr>
+      <w:tblGrid>
+        <w:gridCol w:w="1385"/>
+        <w:gridCol w:w="8116"/>
+      </w:tblGrid>
+      <w:tr>
+        <w:trPr>
+          <w:trHeight w:val="345"/>
+        </w:trPr>
+        <w:tc>
+          <w:tcPr>
+            <w:tcW w:w="1385" w:type="dxa"/>
+          </w:tcPr>
+          <w:p>
+            <w:pPr>
+              <w:pStyle w:val="TableParagraph"/>
+              <w:rPr>
+                <w:sz w:val="20"/>
+              </w:rPr>
+            </w:pPr>
+            <w:r>
+              <w:rPr>
+                <w:sz w:val="20"/>
+              </w:rPr>
+              <w:t>ID</w:t>
+            </w:r>
+          </w:p>
+        </w:tc>
+        <w:tc>
+          <w:tcPr>
+            <w:tcW w:w="8116" w:type="dxa"/>
+          </w:tcPr>
+          <w:p>
+            <w:pPr>
+              <w:pStyle w:val="TableParagraph"/>
+              <w:rPr>
+                <w:sz w:val="20"/>
+              </w:rPr>
+            </w:pPr>
+            <w:r>
+              <w:rPr>
+                <w:sz w:val="20"/>
+              </w:rPr>
+              <w:t xml:space="preserve">CUS </w:t>
+            </w:r>
+            <w:r>
+              <w:rPr>
+                <w:sz w:val="20"/>
+              </w:rPr>
+              <w:t>– 13</w:t>
+            </w:r>
+          </w:p>
+        </w:tc>
+      </w:tr>
+      <w:tr>
+        <w:trPr>
+          <w:trHeight w:val="345"/>
+        </w:trPr>
+        <w:tc>
+          <w:tcPr>
+            <w:tcW w:w="1385" w:type="dxa"/>
+          </w:tcPr>
+          <w:p>
+            <w:pPr>
+              <w:pStyle w:val="TableParagraph"/>
+              <w:rPr>
+                <w:sz w:val="20"/>
+              </w:rPr>
+            </w:pPr>
+            <w:r>
+              <w:rPr>
+                <w:sz w:val="20"/>
+              </w:rPr>
+              <w:t>Caso de uso</w:t>
+            </w:r>
+          </w:p>
+        </w:tc>
+        <w:tc>
+          <w:tcPr>
+            <w:tcW w:w="8116" w:type="dxa"/>
+          </w:tcPr>
+          <w:p>
+            <w:pPr>
+              <w:pStyle w:val="TableParagraph"/>
+              <w:rPr>
+                <w:sz w:val="20"/>
+              </w:rPr>
+            </w:pPr>
+            <w:r>
+              <w:rPr>
+                <w:sz w:val="20"/>
+              </w:rPr>
+              <w:t>Actualizar requisitos</w:t>
+            </w:r>
+          </w:p>
+        </w:tc>
+      </w:tr>
+      <w:tr>
+        <w:trPr>
+          <w:trHeight w:val="345"/>
+        </w:trPr>
+        <w:tc>
+          <w:tcPr>
+            <w:tcW w:w="1385" w:type="dxa"/>
+          </w:tcPr>
+          <w:p>
+            <w:pPr>
+              <w:pStyle w:val="TableParagraph"/>
+              <w:rPr>
+                <w:sz w:val="20"/>
+              </w:rPr>
+            </w:pPr>
+            <w:r>
+              <w:rPr>
+                <w:sz w:val="20"/>
+              </w:rPr>
+              <w:t>Actor:</w:t>
+            </w:r>
+          </w:p>
+        </w:tc>
+        <w:tc>
+          <w:tcPr>
+            <w:tcW w:w="8116" w:type="dxa"/>
+          </w:tcPr>
+          <w:p>
+            <w:pPr>
+              <w:pStyle w:val="TableParagraph"/>
+              <w:rPr>
+                <w:sz w:val="20"/>
+              </w:rPr>
+            </w:pPr>
+            <w:r>
+              <w:rPr>
+                <w:sz w:val="20"/>
+              </w:rPr>
+              <w:t>Postulante</w:t>
+            </w:r>
+          </w:p>
+        </w:tc>
+      </w:tr>
+      <w:tr>
+        <w:trPr>
+          <w:trHeight w:val="688"/>
+        </w:trPr>
+        <w:tc>
+          <w:tcPr>
+            <w:tcW w:w="1385" w:type="dxa"/>
+          </w:tcPr>
+          <w:p>
+            <w:pPr>
+              <w:pStyle w:val="TableParagraph"/>
+              <w:rPr>
+                <w:sz w:val="20"/>
+              </w:rPr>
+            </w:pPr>
+            <w:r>
+              <w:rPr>
+                <w:sz w:val="20"/>
+              </w:rPr>
+              <w:t>Descripción:</w:t>
+            </w:r>
+          </w:p>
+        </w:tc>
+        <w:tc>
+          <w:tcPr>
+            <w:tcW w:w="8116" w:type="dxa"/>
+          </w:tcPr>
+          <w:p>
+            <w:pPr>
+              <w:pStyle w:val="TableParagraph"/>
+              <w:rPr>
+                <w:sz w:val="20"/>
+              </w:rPr>
+            </w:pPr>
+            <w:r>
+              <w:rPr>
+                <w:sz w:val="20"/>
+              </w:rPr>
+              <w:t>El postulante actualizar requisitos de inscripción en caso haya algún ingresado algunos datos erróneos.</w:t>
+            </w:r>
+          </w:p>
+        </w:tc>
+      </w:tr>
+      <w:tr>
+        <w:trPr>
+          <w:trHeight w:val="688"/>
+        </w:trPr>
+        <w:tc>
+          <w:tcPr>
+            <w:tcW w:w="1385" w:type="dxa"/>
+          </w:tcPr>
+          <w:p>
+            <w:pPr>
+              <w:pStyle w:val="TableParagraph"/>
+              <w:rPr>
+                <w:sz w:val="20"/>
+              </w:rPr>
+            </w:pPr>
+            <w:r>
+              <w:rPr>
+                <w:sz w:val="20"/>
+              </w:rPr>
+              <w:t>Precondición</w:t>
+            </w:r>
+          </w:p>
+          <w:p>
+            <w:pPr>
+              <w:jc w:val="center"/>
+            </w:pPr>
+          </w:p>
+        </w:tc>
+        <w:tc>
+          <w:tcPr>
+            <w:tcW w:w="8116" w:type="dxa"/>
+          </w:tcPr>
+          <w:p>
+            <w:pPr>
+              <w:pStyle w:val="TableParagraph"/>
+              <w:rPr>
+                <w:sz w:val="20"/>
+              </w:rPr>
+            </w:pPr>
+            <w:r>
+              <w:rPr>
+                <w:sz w:val="20"/>
+              </w:rPr>
+              <w:t>Para poder actualizar los requisitos el estudiante debió registrarse.</w:t>
+            </w:r>
+          </w:p>
+        </w:tc>
+      </w:tr>
+      <w:tr>
+        <w:trPr>
+          <w:trHeight w:val="688"/>
+        </w:trPr>
+        <w:tc>
+          <w:tcPr>
+            <w:tcW w:w="1385" w:type="dxa"/>
+          </w:tcPr>
+          <w:p>
+            <w:pPr>
+              <w:pStyle w:val="TableParagraph"/>
+              <w:rPr>
+                <w:sz w:val="20"/>
+              </w:rPr>
+            </w:pPr>
+            <w:r>
+              <w:rPr>
+                <w:sz w:val="20"/>
+              </w:rPr>
+              <w:t>Postcondición</w:t>
+            </w:r>
+          </w:p>
+        </w:tc>
+        <w:tc>
+          <w:tcPr>
+            <w:tcW w:w="8116" w:type="dxa"/>
+          </w:tcPr>
+          <w:p>
+            <w:pPr>
+              <w:pStyle w:val="TableParagraph"/>
+              <w:rPr>
+                <w:sz w:val="20"/>
+              </w:rPr>
+            </w:pPr>
+            <w:r>
+              <w:rPr>
+                <w:sz w:val="20"/>
+              </w:rPr>
+              <w:t xml:space="preserve">Se </w:t>
+            </w:r>
+            <w:proofErr w:type="spellStart"/>
+            <w:r>
+              <w:rPr>
+                <w:sz w:val="20"/>
+              </w:rPr>
+              <w:t>actulizaran</w:t>
+            </w:r>
+            <w:proofErr w:type="spellEnd"/>
+            <w:r>
+              <w:rPr>
+                <w:sz w:val="20"/>
+              </w:rPr>
+              <w:t xml:space="preserve"> los requisitos de inscripción del usuario.</w:t>
+            </w:r>
+          </w:p>
+        </w:tc>
+      </w:tr>
+    </w:tbl>
+    <w:p>
+      <w:pPr>
+        <w:pStyle w:val="Textoindependiente"/>
+        <w:rPr>
+          <w:b/>
+          <w:i/>
+          <w:sz w:val="20"/>
+        </w:rPr>
+      </w:pPr>
+    </w:p>
+    <w:p>
+      <w:pPr>
+        <w:pStyle w:val="Textoindependiente"/>
+        <w:rPr>
+          <w:b/>
+          <w:i/>
+          <w:sz w:val="20"/>
+        </w:rPr>
+      </w:pPr>
+      <w:r>
+        <w:rPr>
+          <w:b/>
+          <w:i/>
+          <w:sz w:val="20"/>
+        </w:rPr>
+        <w:tab/>
+      </w:r>
+    </w:p>
+    <w:p>
+      <w:pPr>
+        <w:pStyle w:val="Textoindependiente"/>
         <w:rPr>
           <w:b/>
           <w:i/>
           <w:sz w:val="10"/>
         </w:rPr>
-        <w:tab/>
-      </w:r>
-    </w:p>
-    <w:p>
-      <w:pPr>
-        <w:pStyle w:val="Textoindependiente"/>
-        <w:rPr>
-          <w:b/>
-          <w:i/>
-          <w:sz w:val="20"/>
-        </w:rPr>
-      </w:pPr>
-    </w:p>
-    <w:p>
-      <w:pPr>
-        <w:pStyle w:val="Textoindependiente"/>
-        <w:rPr>
-          <w:b/>
-          <w:i/>
-          <w:sz w:val="20"/>
-        </w:rPr>
-      </w:pPr>
-    </w:p>
-    <w:p>
-      <w:pPr>
-        <w:pStyle w:val="Textoindependiente"/>
-        <w:spacing w:before="1"/>
-        <w:rPr>
-          <w:b/>
-          <w:i/>
-          <w:sz w:val="20"/>
-        </w:rPr>
-      </w:pPr>
-    </w:p>
-    <w:p>
-      <w:pPr>
-        <w:pStyle w:val="Textoindependiente"/>
-        <w:spacing w:before="4"/>
-        <w:rPr>
-          <w:b/>
-          <w:i/>
-        </w:rPr>
-      </w:pPr>
+      </w:pPr>
+      <w:bookmarkStart w:id="15" w:name="_GoBack"/>
+      <w:bookmarkEnd w:id="15"/>
     </w:p>
     <w:p>
       <w:pPr>
@@ -14185,6 +15562,7 @@
           <w:noProof/>
           <w:lang w:eastAsia="es-ES"/>
         </w:rPr>
+        <w:lastRenderedPageBreak/>
         <w:drawing>
           <wp:anchor distT="0" distB="0" distL="0" distR="0" simplePos="0" relativeHeight="13" behindDoc="0" locked="0" layoutInCell="1" allowOverlap="1" wp14:anchorId="1D049686" wp14:editId="540F5D88">
             <wp:simplePos x="0" y="0"/>
@@ -14450,8 +15828,13 @@
         <w:spacing w:before="1"/>
         <w:ind w:left="1388"/>
       </w:pPr>
-      <w:r>
-        <w:t>PostgresSQL: Motor de Base de Datos seleccionado para la aplicación.</w:t>
+      <w:proofErr w:type="spellStart"/>
+      <w:r>
+        <w:t>PostgresSQL</w:t>
+      </w:r>
+      <w:proofErr w:type="spellEnd"/>
+      <w:r>
+        <w:t>: Motor de Base de Datos seleccionado para la aplicación.</w:t>
       </w:r>
     </w:p>
     <w:p>
@@ -14703,7 +16086,15 @@
         <w:spacing w:before="1"/>
       </w:pPr>
       <w:r>
-        <w:t>Se ha usado la plataforma de computación en Nginx, en el que</w:t>
+        <w:t xml:space="preserve">Se ha usado la plataforma de computación en </w:t>
+      </w:r>
+      <w:proofErr w:type="spellStart"/>
+      <w:r>
+        <w:t>Nginx</w:t>
+      </w:r>
+      <w:proofErr w:type="spellEnd"/>
+      <w:r>
+        <w:t>, en el que</w:t>
       </w:r>
       <w:r>
         <w:t xml:space="preserve"> tendremos nuestro Servidor Web. </w:t>
@@ -14732,7 +16123,15 @@
         <w:t>El Servidor Web se conecta a la Base de Datos mediante TCP/IP, la ru</w:t>
       </w:r>
       <w:r>
-        <w:t>ta de conexión lo genera Nginx.</w:t>
+        <w:t xml:space="preserve">ta de conexión lo genera </w:t>
+      </w:r>
+      <w:proofErr w:type="spellStart"/>
+      <w:r>
+        <w:t>Nginx</w:t>
+      </w:r>
+      <w:proofErr w:type="spellEnd"/>
+      <w:r>
+        <w:t>.</w:t>
       </w:r>
     </w:p>
     <w:p>
@@ -14752,7 +16151,15 @@
         <w:spacing w:before="1"/>
       </w:pPr>
       <w:r>
-        <w:t>Se usará la Base de Datos MySQL.</w:t>
+        <w:t xml:space="preserve">Se usará la Base de Datos </w:t>
+      </w:r>
+      <w:proofErr w:type="spellStart"/>
+      <w:r>
+        <w:t>MySQL</w:t>
+      </w:r>
+      <w:proofErr w:type="spellEnd"/>
+      <w:r>
+        <w:t>.</w:t>
       </w:r>
     </w:p>
     <w:p>
@@ -14816,8 +16223,13 @@
         </w:numPr>
         <w:spacing w:line="360" w:lineRule="auto"/>
       </w:pPr>
-      <w:r>
-        <w:t xml:space="preserve">Chrome y Firefox: año 2018 en adelante </w:t>
+      <w:proofErr w:type="spellStart"/>
+      <w:r>
+        <w:t>Chrome</w:t>
+      </w:r>
+      <w:proofErr w:type="spellEnd"/>
+      <w:r>
+        <w:t xml:space="preserve"> y Firefox: año 2018 en adelante </w:t>
       </w:r>
     </w:p>
     <w:p>
@@ -14928,7 +16340,21 @@
         <w:rPr>
           <w:b/>
         </w:rPr>
-        <w:t xml:space="preserve">Servidor Base de Datos MySQL </w:t>
+        <w:t xml:space="preserve">Servidor Base de Datos </w:t>
+      </w:r>
+      <w:proofErr w:type="spellStart"/>
+      <w:r>
+        <w:rPr>
+          <w:b/>
+        </w:rPr>
+        <w:t>MySQL</w:t>
+      </w:r>
+      <w:proofErr w:type="spellEnd"/>
+      <w:r>
+        <w:rPr>
+          <w:b/>
+        </w:rPr>
+        <w:t xml:space="preserve"> </w:t>
       </w:r>
     </w:p>
     <w:p>
@@ -14950,7 +16376,15 @@
         <w:spacing w:line="360" w:lineRule="auto"/>
       </w:pPr>
       <w:r>
-        <w:t xml:space="preserve">Procesador: Intel Xeon E7 2.4 GHz / acceso de memoria de hasta 1066 MHz. </w:t>
+        <w:t xml:space="preserve">Procesador: Intel </w:t>
+      </w:r>
+      <w:proofErr w:type="spellStart"/>
+      <w:r>
+        <w:t>Xeon</w:t>
+      </w:r>
+      <w:proofErr w:type="spellEnd"/>
+      <w:r>
+        <w:t xml:space="preserve"> E7 2.4 GHz / acceso de memoria de hasta 1066 MHz. </w:t>
       </w:r>
     </w:p>
     <w:p>
@@ -15266,12 +16700,14 @@
         </w:rPr>
         <w:t xml:space="preserve">BD </w:t>
       </w:r>
+      <w:proofErr w:type="spellStart"/>
       <w:r>
         <w:rPr>
           <w:sz w:val="20"/>
         </w:rPr>
         <w:t>MySQL</w:t>
       </w:r>
+      <w:proofErr w:type="spellEnd"/>
       <w:r>
         <w:rPr>
           <w:sz w:val="20"/>
@@ -15733,7 +17169,21 @@
         <w:rPr>
           <w:sz w:val="24"/>
         </w:rPr>
-        <w:t xml:space="preserve">El módulo debería implementar una conexión web service </w:t>
+        <w:t xml:space="preserve">El módulo debería implementar una conexión web </w:t>
+      </w:r>
+      <w:proofErr w:type="spellStart"/>
+      <w:r>
+        <w:rPr>
+          <w:sz w:val="24"/>
+        </w:rPr>
+        <w:t>service</w:t>
+      </w:r>
+      <w:proofErr w:type="spellEnd"/>
+      <w:r>
+        <w:rPr>
+          <w:sz w:val="24"/>
+        </w:rPr>
+        <w:t xml:space="preserve"> </w:t>
       </w:r>
       <w:r>
         <w:rPr>
@@ -16142,7 +17592,7 @@
                               <w:noProof/>
                               <w:sz w:val="20"/>
                             </w:rPr>
-                            <w:t>23</w:t>
+                            <w:t>30</w:t>
                           </w:r>
                           <w:r>
                             <w:fldChar w:fldCharType="end"/>
@@ -16207,7 +17657,7 @@
                         <w:noProof/>
                         <w:sz w:val="20"/>
                       </w:rPr>
-                      <w:t>23</w:t>
+                      <w:t>30</w:t>
                     </w:r>
                     <w:r>
                       <w:fldChar w:fldCharType="end"/>
@@ -16356,9 +17806,11 @@
                                   <w:pStyle w:val="TableParagraph"/>
                                   <w:spacing w:line="251" w:lineRule="exact"/>
                                 </w:pPr>
+                                <w:proofErr w:type="spellStart"/>
                                 <w:r>
                                   <w:t>FaceSolutions</w:t>
                                 </w:r>
+                                <w:proofErr w:type="spellEnd"/>
                               </w:p>
                             </w:tc>
                             <w:tc>
@@ -16518,9 +17970,11 @@
                             <w:pStyle w:val="TableParagraph"/>
                             <w:spacing w:line="251" w:lineRule="exact"/>
                           </w:pPr>
+                          <w:proofErr w:type="spellStart"/>
                           <w:r>
                             <w:t>FaceSolutions</w:t>
                           </w:r>
+                          <w:proofErr w:type="spellEnd"/>
                         </w:p>
                       </w:tc>
                       <w:tc>

</xml_diff>

<commit_message>
Vista de componentes - postulante
</commit_message>
<xml_diff>
--- a/desarrollo/FRSIAAATR/Análisis/FRSIAAATR_DA.docx
+++ b/desarrollo/FRSIAAATR/Análisis/FRSIAAATR_DA.docx
@@ -9787,22 +9787,10 @@
         <w:rPr>
           <w:b/>
         </w:rPr>
-        <w:t xml:space="preserve">Gestión de trámites: </w:t>
-      </w:r>
-      <w:r>
-        <w:t xml:space="preserve">El postulante podrá realizar su </w:t>
-      </w:r>
-      <w:r>
-        <w:t>solicitud de</w:t>
-      </w:r>
-      <w:r>
-        <w:t xml:space="preserve"> constancia</w:t>
-      </w:r>
-      <w:r>
-        <w:t xml:space="preserve"> de ingreso digital corroborando previamente las validaciones en lo que se refiere a los resultados del proceso de admisión</w:t>
-      </w:r>
-      <w:r>
-        <w:t>.</w:t>
+        <w:t>Gestión de postulante:</w:t>
+      </w:r>
+      <w:r>
+        <w:t xml:space="preserve"> Sub módulo encargado de gestionar la información asociada a un postulante, y requisitos asociados que este brinde al sistema.</w:t>
       </w:r>
     </w:p>
     <w:p>
@@ -9815,10 +9803,22 @@
         <w:rPr>
           <w:b/>
         </w:rPr>
-        <w:t>Seguimiento de trámites</w:t>
-      </w:r>
-      <w:r>
-        <w:t>: Sub módulo encargado de acceder a la información sobre el flujo de trabajo de la constancia de ingreso, obteniendo indicadores como tiempo de espera que lleva la solicitud en una determinada oficina sin ser atendida y estado de la solicitud.</w:t>
+        <w:t xml:space="preserve">Gestión de trámites: </w:t>
+      </w:r>
+      <w:r>
+        <w:t xml:space="preserve">El postulante podrá realizar su </w:t>
+      </w:r>
+      <w:r>
+        <w:t>solicitud de</w:t>
+      </w:r>
+      <w:r>
+        <w:t xml:space="preserve"> constancia</w:t>
+      </w:r>
+      <w:r>
+        <w:t xml:space="preserve"> de ingreso digital corroborando previamente las validaciones en lo que se refiere a los resultados del proceso de admisión</w:t>
+      </w:r>
+      <w:r>
+        <w:t>.</w:t>
       </w:r>
     </w:p>
     <w:p>
@@ -9831,7 +9831,26 @@
         <w:rPr>
           <w:b/>
         </w:rPr>
+        <w:t>Seguimiento de trámites</w:t>
+      </w:r>
+      <w:r>
+        <w:t xml:space="preserve">: Sub módulo encargado de acceder a la información sobre el flujo de trabajo de la constancia de ingreso, obteniendo indicadores como tiempo de </w:t>
+      </w:r>
+      <w:r>
         <w:lastRenderedPageBreak/>
+        <w:t>espera que lleva la solicitud en una determinada oficina sin ser atendida y estado de la solicitud.</w:t>
+      </w:r>
+    </w:p>
+    <w:p>
+      <w:pPr>
+        <w:pStyle w:val="Textoindependiente"/>
+        <w:spacing w:line="360" w:lineRule="auto"/>
+        <w:ind w:left="1388" w:right="1128"/>
+      </w:pPr>
+      <w:r>
+        <w:rPr>
+          <w:b/>
+        </w:rPr>
         <w:t xml:space="preserve">Identificación facial: </w:t>
       </w:r>
       <w:r>
@@ -10338,7 +10357,19 @@
               <w:rPr>
                 <w:sz w:val="20"/>
               </w:rPr>
-              <w:t>CUS - 01</w:t>
+              <w:t xml:space="preserve">CUS </w:t>
+            </w:r>
+            <w:r>
+              <w:rPr>
+                <w:sz w:val="20"/>
+              </w:rPr>
+              <w:t>–</w:t>
+            </w:r>
+            <w:r>
+              <w:rPr>
+                <w:sz w:val="20"/>
+              </w:rPr>
+              <w:t xml:space="preserve"> 01</w:t>
             </w:r>
           </w:p>
         </w:tc>
@@ -10708,7 +10739,19 @@
               <w:rPr>
                 <w:sz w:val="20"/>
               </w:rPr>
-              <w:t>CUS - 02</w:t>
+              <w:t xml:space="preserve">CUS </w:t>
+            </w:r>
+            <w:r>
+              <w:rPr>
+                <w:sz w:val="20"/>
+              </w:rPr>
+              <w:t>–</w:t>
+            </w:r>
+            <w:r>
+              <w:rPr>
+                <w:sz w:val="20"/>
+              </w:rPr>
+              <w:t xml:space="preserve"> 02</w:t>
             </w:r>
           </w:p>
         </w:tc>
@@ -14390,7 +14433,23 @@
           <w:i/>
           <w:sz w:val="20"/>
         </w:rPr>
-        <w:t xml:space="preserve"> (Administrador)</w:t>
+        <w:t xml:space="preserve"> (</w:t>
+      </w:r>
+      <w:r>
+        <w:rPr>
+          <w:b/>
+          <w:i/>
+          <w:sz w:val="20"/>
+        </w:rPr>
+        <w:t>1</w:t>
+      </w:r>
+      <w:r>
+        <w:rPr>
+          <w:b/>
+          <w:i/>
+          <w:sz w:val="20"/>
+        </w:rPr>
+        <w:t>)</w:t>
       </w:r>
     </w:p>
     <w:p>
@@ -14555,25 +14614,227 @@
         <w:pStyle w:val="Textoindependiente"/>
         <w:spacing w:before="1"/>
         <w:ind w:left="1418" w:right="1115"/>
-      </w:pPr>
-      <w:r>
-        <w:t>MYSQL: Motor de Base de Datos seleccionado para el sistema.</w:t>
-      </w:r>
-    </w:p>
-    <w:p>
-      <w:pPr>
         <w:sectPr>
           <w:pgSz w:w="12240" w:h="15840"/>
           <w:pgMar w:top="1580" w:right="300" w:bottom="1200" w:left="760" w:header="727" w:footer="922" w:gutter="0"/>
           <w:cols w:space="720"/>
         </w:sectPr>
       </w:pPr>
+      <w:r>
+        <w:t>MYSQL: Motor de Base de Datos seleccionado para el sistema.</w:t>
+      </w:r>
     </w:p>
     <w:p>
       <w:pPr>
         <w:pStyle w:val="Textoindependiente"/>
         <w:spacing w:before="4"/>
       </w:pPr>
+    </w:p>
+    <w:p>
+      <w:pPr>
+        <w:pStyle w:val="Textoindependiente"/>
+        <w:spacing w:before="4"/>
+      </w:pPr>
+    </w:p>
+    <w:p>
+      <w:pPr>
+        <w:pStyle w:val="Textoindependiente"/>
+        <w:spacing w:before="4"/>
+        <w:ind w:left="1418"/>
+      </w:pPr>
+      <w:r>
+        <w:rPr>
+          <w:noProof/>
+        </w:rPr>
+        <w:drawing>
+          <wp:inline distT="0" distB="0" distL="0" distR="0" wp14:anchorId="2A9F2F75" wp14:editId="4418FC71">
+            <wp:extent cx="5685155" cy="3914775"/>
+            <wp:effectExtent l="0" t="0" r="0" b="9525"/>
+            <wp:docPr id="9" name="Imagen 9"/>
+            <wp:cNvGraphicFramePr>
+              <a:graphicFrameLocks xmlns:a="http://schemas.openxmlformats.org/drawingml/2006/main" noChangeAspect="1"/>
+            </wp:cNvGraphicFramePr>
+            <a:graphic xmlns:a="http://schemas.openxmlformats.org/drawingml/2006/main">
+              <a:graphicData uri="http://schemas.openxmlformats.org/drawingml/2006/picture">
+                <pic:pic xmlns:pic="http://schemas.openxmlformats.org/drawingml/2006/picture">
+                  <pic:nvPicPr>
+                    <pic:cNvPr id="1" name=""/>
+                    <pic:cNvPicPr/>
+                  </pic:nvPicPr>
+                  <pic:blipFill>
+                    <a:blip r:embed="rId23"/>
+                    <a:stretch>
+                      <a:fillRect/>
+                    </a:stretch>
+                  </pic:blipFill>
+                  <pic:spPr>
+                    <a:xfrm>
+                      <a:off x="0" y="0"/>
+                      <a:ext cx="5696981" cy="3922918"/>
+                    </a:xfrm>
+                    <a:prstGeom prst="rect">
+                      <a:avLst/>
+                    </a:prstGeom>
+                  </pic:spPr>
+                </pic:pic>
+              </a:graphicData>
+            </a:graphic>
+          </wp:inline>
+        </w:drawing>
+      </w:r>
+    </w:p>
+    <w:p>
+      <w:pPr>
+        <w:spacing w:before="103"/>
+        <w:ind w:left="2024" w:right="2482"/>
+        <w:jc w:val="center"/>
+        <w:rPr>
+          <w:b/>
+          <w:i/>
+          <w:sz w:val="20"/>
+        </w:rPr>
+      </w:pPr>
+      <w:r>
+        <w:tab/>
+      </w:r>
+      <w:r>
+        <w:tab/>
+      </w:r>
+      <w:r>
+        <w:tab/>
+      </w:r>
+      <w:r>
+        <w:rPr>
+          <w:b/>
+          <w:i/>
+          <w:sz w:val="20"/>
+        </w:rPr>
+        <w:t>Diagrama de Componentes (</w:t>
+      </w:r>
+      <w:r>
+        <w:rPr>
+          <w:b/>
+          <w:i/>
+          <w:sz w:val="20"/>
+        </w:rPr>
+        <w:t>2</w:t>
+      </w:r>
+      <w:r>
+        <w:rPr>
+          <w:b/>
+          <w:i/>
+          <w:sz w:val="20"/>
+        </w:rPr>
+        <w:t>)</w:t>
+      </w:r>
+    </w:p>
+    <w:p>
+      <w:pPr>
+        <w:pStyle w:val="Textoindependiente"/>
+        <w:spacing w:before="4"/>
+      </w:pPr>
+      <w:r>
+        <w:tab/>
+      </w:r>
+      <w:r>
+        <w:tab/>
+      </w:r>
+    </w:p>
+    <w:p>
+      <w:pPr>
+        <w:pStyle w:val="Textoindependiente"/>
+        <w:spacing w:before="4" w:line="360" w:lineRule="auto"/>
+        <w:ind w:left="1418" w:right="1115"/>
+        <w:jc w:val="both"/>
+      </w:pPr>
+      <w:r>
+        <w:tab/>
+        <w:t>Gestión de postulante: Componente encargado del acceso a la información asociada a un usuario con perfil postulante, comprendiendo los datos personales y requisitos brindados por este.</w:t>
+      </w:r>
+    </w:p>
+    <w:p>
+      <w:pPr>
+        <w:pStyle w:val="Textoindependiente"/>
+        <w:spacing w:before="4"/>
+        <w:ind w:left="1418" w:right="832"/>
+      </w:pPr>
+    </w:p>
+    <w:p>
+      <w:pPr>
+        <w:pStyle w:val="Textoindependiente"/>
+        <w:spacing w:line="360" w:lineRule="auto"/>
+        <w:ind w:left="1418" w:right="1115"/>
+        <w:jc w:val="both"/>
+      </w:pPr>
+      <w:r>
+        <w:tab/>
+      </w:r>
+      <w:r>
+        <w:t>Gestión de trámites: Componente encargado de</w:t>
+      </w:r>
+      <w:r>
+        <w:t>l envío de</w:t>
+      </w:r>
+      <w:r>
+        <w:t xml:space="preserve"> las solicitudes de constancia de ingreso digital.</w:t>
+      </w:r>
+    </w:p>
+    <w:p>
+      <w:pPr>
+        <w:pStyle w:val="Textoindependiente"/>
+        <w:spacing w:line="360" w:lineRule="auto"/>
+        <w:ind w:left="1418" w:right="1115"/>
+        <w:jc w:val="both"/>
+      </w:pPr>
+    </w:p>
+    <w:p>
+      <w:pPr>
+        <w:pStyle w:val="Textoindependiente"/>
+        <w:spacing w:line="360" w:lineRule="auto"/>
+        <w:ind w:left="1418" w:right="1115"/>
+        <w:jc w:val="both"/>
+      </w:pPr>
+      <w:r>
+        <w:t>Seguimiento de trámite: Componente encargado del realizar el seguimiento a una solicitud de constancia de ingreso, permitiendo el acceso a información como el tiempo de espera en ser atendida una solicitud y el estado de la misma.</w:t>
+      </w:r>
+    </w:p>
+    <w:p>
+      <w:pPr>
+        <w:pStyle w:val="Textoindependiente"/>
+        <w:spacing w:line="360" w:lineRule="auto"/>
+        <w:ind w:left="1418" w:right="1115"/>
+        <w:jc w:val="both"/>
+      </w:pPr>
+    </w:p>
+    <w:p>
+      <w:pPr>
+        <w:pStyle w:val="Textoindependiente"/>
+        <w:spacing w:line="360" w:lineRule="auto"/>
+        <w:ind w:left="1418" w:right="1115"/>
+        <w:jc w:val="both"/>
+      </w:pPr>
+      <w:r>
+        <w:t>Identificación facial: Componente encargado de identificar al usuario postulante en el sistema mediante un reconocimiento facial.</w:t>
+      </w:r>
+    </w:p>
+    <w:p>
+      <w:pPr>
+        <w:pStyle w:val="Textoindependiente"/>
+        <w:spacing w:before="4"/>
+      </w:pPr>
+    </w:p>
+    <w:p>
+      <w:pPr>
+        <w:pStyle w:val="Textoindependiente"/>
+        <w:spacing w:before="4"/>
+      </w:pPr>
+      <w:r>
+        <w:lastRenderedPageBreak/>
+        <w:tab/>
+      </w:r>
+      <w:r>
+        <w:tab/>
+      </w:r>
     </w:p>
     <w:p>
       <w:pPr>
@@ -14686,7 +14947,7 @@
                     <pic:cNvPicPr/>
                   </pic:nvPicPr>
                   <pic:blipFill rotWithShape="1">
-                    <a:blip r:embed="rId23"/>
+                    <a:blip r:embed="rId24"/>
                     <a:srcRect l="22406" t="25294" r="8900" b="22924"/>
                     <a:stretch/>
                   </pic:blipFill>
@@ -15306,7 +15567,7 @@
                     <pic:cNvPicPr/>
                   </pic:nvPicPr>
                   <pic:blipFill>
-                    <a:blip r:embed="rId24">
+                    <a:blip r:embed="rId25">
                       <a:extLst>
                         <a:ext uri="{28A0092B-C50C-407E-A947-70E740481C1C}">
                           <a14:useLocalDpi xmlns:a14="http://schemas.microsoft.com/office/drawing/2010/main" val="0"/>
@@ -18966,6 +19227,7 @@
     <w:lsdException w:name="HTML Sample" w:semiHidden="1" w:unhideWhenUsed="1"/>
     <w:lsdException w:name="HTML Typewriter" w:semiHidden="1" w:unhideWhenUsed="1"/>
     <w:lsdException w:name="HTML Variable" w:semiHidden="1" w:unhideWhenUsed="1"/>
+    <w:lsdException w:name="Normal Table" w:semiHidden="1" w:unhideWhenUsed="1"/>
     <w:lsdException w:name="annotation subject" w:semiHidden="1" w:unhideWhenUsed="1"/>
     <w:lsdException w:name="No List" w:semiHidden="1" w:unhideWhenUsed="1"/>
     <w:lsdException w:name="Outline List 1" w:semiHidden="1" w:unhideWhenUsed="1"/>
@@ -19008,8 +19270,11 @@
     <w:lsdException w:name="Table Contemporary" w:semiHidden="1" w:unhideWhenUsed="1"/>
     <w:lsdException w:name="Table Elegant" w:semiHidden="1" w:unhideWhenUsed="1"/>
     <w:lsdException w:name="Table Professional" w:semiHidden="1" w:unhideWhenUsed="1"/>
+    <w:lsdException w:name="Table Subtle 1" w:semiHidden="1" w:unhideWhenUsed="1"/>
     <w:lsdException w:name="Table Subtle 2" w:semiHidden="1" w:unhideWhenUsed="1"/>
     <w:lsdException w:name="Table Web 1" w:semiHidden="1" w:unhideWhenUsed="1"/>
+    <w:lsdException w:name="Table Web 2" w:semiHidden="1" w:unhideWhenUsed="1"/>
+    <w:lsdException w:name="Table Web 3" w:semiHidden="1" w:unhideWhenUsed="1"/>
     <w:lsdException w:name="Balloon Text" w:semiHidden="1" w:unhideWhenUsed="1"/>
     <w:lsdException w:name="Table Grid" w:uiPriority="39"/>
     <w:lsdException w:name="Table Theme" w:semiHidden="1" w:unhideWhenUsed="1"/>

</xml_diff>

<commit_message>
Corrección de vista modular
</commit_message>
<xml_diff>
--- a/desarrollo/FRSIAAATR/Análisis/FRSIAAATR_DA.docx
+++ b/desarrollo/FRSIAAATR/Análisis/FRSIAAATR_DA.docx
@@ -9211,15 +9211,6 @@
     </w:p>
     <w:p>
       <w:pPr>
-        <w:pStyle w:val="Textoindependiente"/>
-        <w:rPr>
-          <w:b/>
-          <w:sz w:val="40"/>
-        </w:rPr>
-      </w:pPr>
-    </w:p>
-    <w:p>
-      <w:pPr>
         <w:pStyle w:val="Ttulo2"/>
         <w:numPr>
           <w:ilvl w:val="1"/>
@@ -9247,15 +9238,6 @@
     </w:p>
     <w:p>
       <w:pPr>
-        <w:pStyle w:val="Textoindependiente"/>
-        <w:rPr>
-          <w:b/>
-          <w:sz w:val="34"/>
-        </w:rPr>
-      </w:pPr>
-    </w:p>
-    <w:p>
-      <w:pPr>
         <w:pStyle w:val="Ttulo3"/>
         <w:numPr>
           <w:ilvl w:val="0"/>
@@ -9280,16 +9262,6 @@
       <w:r>
         <w:t>Modular</w:t>
       </w:r>
-    </w:p>
-    <w:p>
-      <w:pPr>
-        <w:pStyle w:val="Textoindependiente"/>
-        <w:rPr>
-          <w:b/>
-          <w:i/>
-          <w:sz w:val="28"/>
-        </w:rPr>
-      </w:pPr>
     </w:p>
     <w:p>
       <w:pPr>
@@ -9442,6 +9414,7 @@
         <w:pStyle w:val="Textoindependiente"/>
         <w:spacing w:line="362" w:lineRule="auto"/>
         <w:ind w:left="1388" w:right="1128"/>
+        <w:jc w:val="both"/>
       </w:pPr>
       <w:r>
         <w:rPr>
@@ -9470,6 +9443,7 @@
         <w:pStyle w:val="Textoindependiente"/>
         <w:spacing w:line="360" w:lineRule="auto"/>
         <w:ind w:left="1388" w:right="1128"/>
+        <w:jc w:val="both"/>
       </w:pPr>
       <w:r>
         <w:rPr>
@@ -9495,6 +9469,7 @@
         <w:pStyle w:val="Textoindependiente"/>
         <w:spacing w:line="360" w:lineRule="auto"/>
         <w:ind w:left="1388" w:right="1128"/>
+        <w:jc w:val="both"/>
       </w:pPr>
       <w:r>
         <w:rPr>
@@ -9511,6 +9486,7 @@
         <w:pStyle w:val="Textoindependiente"/>
         <w:spacing w:line="360" w:lineRule="auto"/>
         <w:ind w:left="1388" w:right="1128"/>
+        <w:jc w:val="both"/>
       </w:pPr>
       <w:r>
         <w:rPr>
@@ -9525,11 +9501,7 @@
         <w:t xml:space="preserve"> </w:t>
       </w:r>
       <w:r>
-        <w:t xml:space="preserve">módulo encargado del procesamiento de las solicitudes hechas por los usuarios con perfil postulante, desde la recepción de estas hasta la generación de </w:t>
-      </w:r>
-      <w:r>
-        <w:lastRenderedPageBreak/>
-        <w:t xml:space="preserve">la constancia digital en </w:t>
+        <w:t xml:space="preserve">módulo encargado del procesamiento de las solicitudes hechas por los usuarios con perfil postulante, desde la recepción de estas hasta la generación de la constancia digital en </w:t>
       </w:r>
       <w:r>
         <w:t xml:space="preserve">formato </w:t>
@@ -9560,50 +9532,6 @@
     <w:p/>
     <w:p/>
     <w:p/>
-    <w:p/>
-    <w:p/>
-    <w:p/>
-    <w:p/>
-    <w:p/>
-    <w:p/>
-    <w:p/>
-    <w:p/>
-    <w:p/>
-    <w:p/>
-    <w:p/>
-    <w:p>
-      <w:pPr>
-        <w:spacing w:before="110"/>
-        <w:ind w:left="2024" w:right="2484"/>
-        <w:jc w:val="center"/>
-        <w:rPr>
-          <w:b/>
-          <w:i/>
-          <w:sz w:val="20"/>
-        </w:rPr>
-      </w:pPr>
-      <w:r>
-        <w:tab/>
-      </w:r>
-      <w:r>
-        <w:rPr>
-          <w:b/>
-          <w:i/>
-          <w:sz w:val="20"/>
-        </w:rPr>
-        <w:t>Diagrama de la Vista Modular (2)</w:t>
-      </w:r>
-    </w:p>
-    <w:p>
-      <w:pPr>
-        <w:tabs>
-          <w:tab w:val="left" w:pos="4275"/>
-        </w:tabs>
-        <w:rPr>
-          <w:sz w:val="24"/>
-        </w:rPr>
-      </w:pPr>
-    </w:p>
     <w:p>
       <w:pPr>
         <w:tabs>
@@ -9769,92 +9697,31 @@
     </w:p>
     <w:p>
       <w:pPr>
-        <w:pStyle w:val="Textoindependiente"/>
-        <w:spacing w:line="360" w:lineRule="auto"/>
-        <w:ind w:left="1388" w:right="1128"/>
-        <w:rPr>
-          <w:b/>
-        </w:rPr>
-      </w:pPr>
-    </w:p>
-    <w:p>
-      <w:pPr>
-        <w:pStyle w:val="Textoindependiente"/>
-        <w:spacing w:line="360" w:lineRule="auto"/>
-        <w:ind w:left="1388" w:right="1128"/>
-      </w:pPr>
-      <w:r>
-        <w:rPr>
-          <w:b/>
-        </w:rPr>
-        <w:t>Gestión de postulante:</w:t>
-      </w:r>
-      <w:r>
-        <w:t xml:space="preserve"> Sub módulo encargado de gestionar la información asociada a un postulante, y requisitos asociados que este brinde al sistema.</w:t>
-      </w:r>
-    </w:p>
-    <w:p>
-      <w:pPr>
-        <w:pStyle w:val="Textoindependiente"/>
-        <w:spacing w:line="360" w:lineRule="auto"/>
-        <w:ind w:left="1388" w:right="1128"/>
-      </w:pPr>
-      <w:r>
-        <w:rPr>
-          <w:b/>
-        </w:rPr>
-        <w:t xml:space="preserve">Gestión de trámites: </w:t>
-      </w:r>
-      <w:r>
-        <w:t xml:space="preserve">El postulante podrá realizar su </w:t>
-      </w:r>
-      <w:r>
-        <w:t>solicitud de</w:t>
-      </w:r>
-      <w:r>
-        <w:t xml:space="preserve"> constancia</w:t>
-      </w:r>
-      <w:r>
-        <w:t xml:space="preserve"> de ingreso digital corroborando previamente las validaciones en lo que se refiere a los resultados del proceso de admisión</w:t>
-      </w:r>
-      <w:r>
-        <w:t>.</w:t>
-      </w:r>
-    </w:p>
-    <w:p>
-      <w:pPr>
-        <w:pStyle w:val="Textoindependiente"/>
-        <w:spacing w:line="360" w:lineRule="auto"/>
-        <w:ind w:left="1388" w:right="1128"/>
-      </w:pPr>
-      <w:r>
-        <w:rPr>
-          <w:b/>
-        </w:rPr>
-        <w:t>Seguimiento de trámites</w:t>
-      </w:r>
-      <w:r>
-        <w:t xml:space="preserve">: Sub módulo encargado de acceder a la información sobre el flujo de trabajo de la constancia de ingreso, obteniendo indicadores como tiempo de </w:t>
-      </w:r>
-      <w:r>
-        <w:lastRenderedPageBreak/>
-        <w:t>espera que lleva la solicitud en una determinada oficina sin ser atendida y estado de la solicitud.</w:t>
-      </w:r>
-    </w:p>
-    <w:p>
-      <w:pPr>
-        <w:pStyle w:val="Textoindependiente"/>
-        <w:spacing w:line="360" w:lineRule="auto"/>
-        <w:ind w:left="1388" w:right="1128"/>
-      </w:pPr>
-      <w:r>
-        <w:rPr>
-          <w:b/>
-        </w:rPr>
-        <w:t xml:space="preserve">Identificación facial: </w:t>
-      </w:r>
-      <w:r>
-        <w:t>Para el correcto ingreso al sistema, hará uno de un método de identificación facial para validar su ingreso.</w:t>
+        <w:spacing w:before="110"/>
+        <w:ind w:left="2024" w:right="2484"/>
+        <w:jc w:val="center"/>
+        <w:rPr>
+          <w:b/>
+          <w:i/>
+          <w:sz w:val="20"/>
+        </w:rPr>
+      </w:pPr>
+      <w:r>
+        <w:rPr>
+          <w:b/>
+        </w:rPr>
+        <w:tab/>
+      </w:r>
+      <w:r>
+        <w:tab/>
+      </w:r>
+      <w:r>
+        <w:rPr>
+          <w:b/>
+          <w:i/>
+          <w:sz w:val="20"/>
+        </w:rPr>
+        <w:t>Diagrama de la Vista Modular (2)</w:t>
       </w:r>
     </w:p>
     <w:p>
@@ -9862,8 +9729,161 @@
         <w:tabs>
           <w:tab w:val="left" w:pos="4275"/>
         </w:tabs>
-      </w:pPr>
-    </w:p>
+        <w:rPr>
+          <w:sz w:val="24"/>
+        </w:rPr>
+      </w:pPr>
+    </w:p>
+    <w:p>
+      <w:pPr>
+        <w:pStyle w:val="Textoindependiente"/>
+        <w:spacing w:line="360" w:lineRule="auto"/>
+        <w:ind w:right="1128"/>
+        <w:rPr>
+          <w:b/>
+        </w:rPr>
+      </w:pPr>
+    </w:p>
+    <w:p>
+      <w:pPr>
+        <w:pStyle w:val="Textoindependiente"/>
+        <w:spacing w:line="360" w:lineRule="auto"/>
+        <w:ind w:left="1388" w:right="1128"/>
+        <w:jc w:val="both"/>
+      </w:pPr>
+      <w:r>
+        <w:rPr>
+          <w:b/>
+        </w:rPr>
+        <w:t>Gestión de postulante:</w:t>
+      </w:r>
+      <w:r>
+        <w:t xml:space="preserve"> Sub módulo encargado de gestionar la información asociada a un postulante, </w:t>
+      </w:r>
+      <w:r>
+        <w:t xml:space="preserve">datos personales </w:t>
+      </w:r>
+      <w:r>
+        <w:t xml:space="preserve">y requisitos asociados que este </w:t>
+      </w:r>
+      <w:r>
+        <w:t>registre en el sistema propuesto</w:t>
+      </w:r>
+      <w:r>
+        <w:t>.</w:t>
+      </w:r>
+    </w:p>
+    <w:p>
+      <w:pPr>
+        <w:pStyle w:val="Textoindependiente"/>
+        <w:spacing w:line="360" w:lineRule="auto"/>
+        <w:ind w:left="1388" w:right="1128"/>
+        <w:jc w:val="both"/>
+        <w:rPr>
+          <w:b/>
+        </w:rPr>
+      </w:pPr>
+    </w:p>
+    <w:p>
+      <w:pPr>
+        <w:pStyle w:val="Textoindependiente"/>
+        <w:spacing w:line="360" w:lineRule="auto"/>
+        <w:ind w:left="1388" w:right="1128"/>
+        <w:jc w:val="both"/>
+      </w:pPr>
+      <w:r>
+        <w:rPr>
+          <w:b/>
+        </w:rPr>
+        <w:t xml:space="preserve">Gestión de trámites: </w:t>
+      </w:r>
+      <w:r>
+        <w:t xml:space="preserve">El postulante podrá realizar su </w:t>
+      </w:r>
+      <w:r>
+        <w:t>solicitud de</w:t>
+      </w:r>
+      <w:r>
+        <w:t xml:space="preserve"> constancia</w:t>
+      </w:r>
+      <w:r>
+        <w:t xml:space="preserve"> de ingreso digital corroborando previamente las validaciones en lo que se refiere a los resultados del proceso de admisión</w:t>
+      </w:r>
+      <w:r>
+        <w:t>.</w:t>
+      </w:r>
+    </w:p>
+    <w:p>
+      <w:pPr>
+        <w:pStyle w:val="Textoindependiente"/>
+        <w:spacing w:line="360" w:lineRule="auto"/>
+        <w:ind w:left="1388" w:right="1128"/>
+        <w:jc w:val="both"/>
+        <w:rPr>
+          <w:b/>
+        </w:rPr>
+      </w:pPr>
+    </w:p>
+    <w:p>
+      <w:pPr>
+        <w:pStyle w:val="Textoindependiente"/>
+        <w:spacing w:line="360" w:lineRule="auto"/>
+        <w:ind w:left="1388" w:right="1128"/>
+        <w:jc w:val="both"/>
+      </w:pPr>
+      <w:r>
+        <w:rPr>
+          <w:b/>
+        </w:rPr>
+        <w:t>Seguimiento de trámites</w:t>
+      </w:r>
+      <w:r>
+        <w:t>: Sub módulo encargado de acceder a la información sobre el flujo de trabajo de la constancia de ingreso, obteniendo indicadores como tiempo de espera que lleva la solicitud en una determinada oficina sin ser atendida y estado de la solicitud.</w:t>
+      </w:r>
+    </w:p>
+    <w:p>
+      <w:pPr>
+        <w:pStyle w:val="Textoindependiente"/>
+        <w:spacing w:line="360" w:lineRule="auto"/>
+        <w:ind w:left="1388" w:right="1128"/>
+        <w:jc w:val="both"/>
+        <w:rPr>
+          <w:b/>
+        </w:rPr>
+      </w:pPr>
+    </w:p>
+    <w:p>
+      <w:pPr>
+        <w:pStyle w:val="Textoindependiente"/>
+        <w:spacing w:line="360" w:lineRule="auto"/>
+        <w:ind w:left="1388" w:right="1128"/>
+        <w:jc w:val="both"/>
+      </w:pPr>
+      <w:r>
+        <w:rPr>
+          <w:b/>
+        </w:rPr>
+        <w:t xml:space="preserve">Identificación facial: </w:t>
+      </w:r>
+      <w:r>
+        <w:t>Para el correcto ingreso al sistema, hará uno de un método de identificación facial para validar su ingreso.</w:t>
+      </w:r>
+    </w:p>
+    <w:p>
+      <w:pPr>
+        <w:tabs>
+          <w:tab w:val="left" w:pos="4275"/>
+        </w:tabs>
+      </w:pPr>
+    </w:p>
+    <w:p>
+      <w:pPr>
+        <w:tabs>
+          <w:tab w:val="left" w:pos="4275"/>
+        </w:tabs>
+      </w:pPr>
+    </w:p>
+    <w:p/>
     <w:p/>
     <w:p>
       <w:pPr>
@@ -9880,6 +9900,7 @@
       <w:bookmarkStart w:id="13" w:name="_bookmark13"/>
       <w:bookmarkEnd w:id="13"/>
       <w:r>
+        <w:lastRenderedPageBreak/>
         <w:t>Vista</w:t>
       </w:r>
       <w:r>
@@ -11147,7 +11168,19 @@
               <w:rPr>
                 <w:sz w:val="20"/>
               </w:rPr>
-              <w:t>CUS - 03</w:t>
+              <w:t xml:space="preserve">CUS </w:t>
+            </w:r>
+            <w:r>
+              <w:rPr>
+                <w:sz w:val="20"/>
+              </w:rPr>
+              <w:t>–</w:t>
+            </w:r>
+            <w:r>
+              <w:rPr>
+                <w:sz w:val="20"/>
+              </w:rPr>
+              <w:t xml:space="preserve"> 03</w:t>
             </w:r>
           </w:p>
         </w:tc>
@@ -11424,7 +11457,19 @@
               <w:rPr>
                 <w:sz w:val="20"/>
               </w:rPr>
-              <w:t>CUS - 04</w:t>
+              <w:t xml:space="preserve">CUS </w:t>
+            </w:r>
+            <w:r>
+              <w:rPr>
+                <w:sz w:val="20"/>
+              </w:rPr>
+              <w:t>–</w:t>
+            </w:r>
+            <w:r>
+              <w:rPr>
+                <w:sz w:val="20"/>
+              </w:rPr>
+              <w:t xml:space="preserve"> 04</w:t>
             </w:r>
           </w:p>
         </w:tc>
@@ -14168,86 +14213,7 @@
         <w:rPr>
           <w:b/>
           <w:i/>
-          <w:sz w:val="20"/>
-        </w:rPr>
-      </w:pPr>
-    </w:p>
-    <w:p>
-      <w:pPr>
-        <w:pStyle w:val="Textoindependiente"/>
-        <w:rPr>
-          <w:b/>
-          <w:i/>
-          <w:sz w:val="20"/>
-        </w:rPr>
-      </w:pPr>
-    </w:p>
-    <w:p>
-      <w:pPr>
-        <w:pStyle w:val="Textoindependiente"/>
-        <w:rPr>
-          <w:b/>
-          <w:i/>
-          <w:sz w:val="20"/>
-        </w:rPr>
-      </w:pPr>
-    </w:p>
-    <w:p>
-      <w:pPr>
-        <w:pStyle w:val="Textoindependiente"/>
-        <w:rPr>
-          <w:b/>
-          <w:i/>
           <w:sz w:val="10"/>
-        </w:rPr>
-      </w:pPr>
-      <w:r>
-        <w:rPr>
-          <w:b/>
-          <w:i/>
-          <w:sz w:val="10"/>
-        </w:rPr>
-        <w:tab/>
-      </w:r>
-    </w:p>
-    <w:p>
-      <w:pPr>
-        <w:pStyle w:val="Textoindependiente"/>
-        <w:rPr>
-          <w:b/>
-          <w:i/>
-          <w:sz w:val="20"/>
-        </w:rPr>
-      </w:pPr>
-    </w:p>
-    <w:p>
-      <w:pPr>
-        <w:pStyle w:val="Textoindependiente"/>
-        <w:rPr>
-          <w:b/>
-          <w:i/>
-          <w:sz w:val="20"/>
-        </w:rPr>
-      </w:pPr>
-    </w:p>
-    <w:p>
-      <w:pPr>
-        <w:pStyle w:val="Textoindependiente"/>
-        <w:spacing w:before="1"/>
-        <w:rPr>
-          <w:b/>
-          <w:i/>
-          <w:sz w:val="20"/>
-        </w:rPr>
-      </w:pPr>
-    </w:p>
-    <w:p>
-      <w:pPr>
-        <w:pStyle w:val="Textoindependiente"/>
-        <w:spacing w:before="4"/>
-        <w:rPr>
-          <w:b/>
-          <w:i/>
         </w:rPr>
       </w:pPr>
     </w:p>
@@ -14354,6 +14320,25 @@
       </w:pPr>
       <w:r>
         <w:t>El sistema, dividido en dos subsistemas (administrador y postulante), cuenta con módulos claramente definidos los cuales acceden al modelo de datos único de la solución.</w:t>
+      </w:r>
+    </w:p>
+    <w:p>
+      <w:pPr>
+        <w:pStyle w:val="Textoindependiente"/>
+        <w:spacing w:line="362" w:lineRule="auto"/>
+        <w:ind w:left="1418" w:right="1115"/>
+        <w:jc w:val="both"/>
+        <w:rPr>
+          <w:b/>
+          <w:bCs/>
+        </w:rPr>
+      </w:pPr>
+      <w:r>
+        <w:rPr>
+          <w:b/>
+          <w:bCs/>
+        </w:rPr>
+        <w:t>Administrador.</w:t>
       </w:r>
     </w:p>
     <w:p>
@@ -14509,9 +14494,28 @@
         <w:spacing w:line="360" w:lineRule="auto"/>
         <w:ind w:left="1418" w:right="1115"/>
         <w:jc w:val="both"/>
-      </w:pPr>
-      <w:r>
-        <w:t>Controlador de Operaciones: Componente donde se concentra la lógica de negocio ya que referencia las funciones asignadas entre la interfaz gráfica con los componentes de las operaciones del módulo de administrador.</w:t>
+        <w:rPr>
+          <w:b/>
+          <w:bCs/>
+        </w:rPr>
+      </w:pPr>
+    </w:p>
+    <w:p>
+      <w:pPr>
+        <w:pStyle w:val="Textoindependiente"/>
+        <w:spacing w:line="360" w:lineRule="auto"/>
+        <w:ind w:left="1418" w:right="1115"/>
+        <w:jc w:val="both"/>
+      </w:pPr>
+      <w:r>
+        <w:rPr>
+          <w:b/>
+          <w:bCs/>
+        </w:rPr>
+        <w:t>Controlador de Operaciones</w:t>
+      </w:r>
+      <w:r>
+        <w:t>: Componente donde se concentra la lógica de negocio ya que referencia las funciones asignadas entre la interfaz gráfica con los componentes de las operaciones del módulo de administrador.</w:t>
       </w:r>
     </w:p>
     <w:p>
@@ -14531,7 +14535,14 @@
         <w:jc w:val="both"/>
       </w:pPr>
       <w:r>
-        <w:t>Gestión de administrador: Componente encargado de la creación de cuentas con perfil administrador y de mostrar la información asociada a una cuenta de administrador previamente logueado.</w:t>
+        <w:rPr>
+          <w:b/>
+          <w:bCs/>
+        </w:rPr>
+        <w:t>Gestión de administrador</w:t>
+      </w:r>
+      <w:r>
+        <w:t>: Componente encargado de la creación de cuentas con perfil administrador y de mostrar la información asociada a una cuenta de administrador previamente logueado.</w:t>
       </w:r>
     </w:p>
     <w:p>
@@ -14550,7 +14561,14 @@
         <w:jc w:val="both"/>
       </w:pPr>
       <w:r>
-        <w:t>Gestión de postulantes: Componente encargado del acceso a la información relacionada con los resultados del examen de admisión.</w:t>
+        <w:rPr>
+          <w:b/>
+          <w:bCs/>
+        </w:rPr>
+        <w:t>Gestión de postulantes</w:t>
+      </w:r>
+      <w:r>
+        <w:t>: Componente encargado del acceso a la información relacionada con los resultados del examen de admisión.</w:t>
       </w:r>
     </w:p>
     <w:p>
@@ -14575,11 +14593,14 @@
         <w:jc w:val="both"/>
       </w:pPr>
       <w:r>
-        <w:t xml:space="preserve">Gestión de requisitos: </w:t>
-      </w:r>
-      <w:r>
-        <w:tab/>
-        <w:t>Componente encargado de controlar los requisitos brindados por los usuarios con perfil postulante, evaluar si los requisitos cumplen con lo establecido para el proceso de examen de admisión, generar notificaciones hacia los usuarios postulantes en caso haya requisitos que subsanar.</w:t>
+        <w:rPr>
+          <w:b/>
+          <w:bCs/>
+        </w:rPr>
+        <w:t>Gestión de requisitos</w:t>
+      </w:r>
+      <w:r>
+        <w:t>: Componente encargado de controlar los requisitos brindados por los usuarios con perfil postulante, evaluar si los requisitos cumplen con lo establecido para el proceso de examen de admisión, generar notificaciones hacia los usuarios postulantes en caso haya requisitos que subsanar.</w:t>
       </w:r>
     </w:p>
     <w:p>
@@ -14598,7 +14619,14 @@
         <w:jc w:val="both"/>
       </w:pPr>
       <w:r>
-        <w:t>Gestión de trámites: Componente encargado de realizar el procesamiento de las solicitudes de constancia de ingreso digital y posterior generación de la constancia de ingreso en formato pdf.</w:t>
+        <w:rPr>
+          <w:b/>
+          <w:bCs/>
+        </w:rPr>
+        <w:t>Gestión de trámites</w:t>
+      </w:r>
+      <w:r>
+        <w:t>: Componente encargado de realizar el procesamiento de las solicitudes de constancia de ingreso digital y posterior generación de la constancia de ingreso en formato pdf.</w:t>
       </w:r>
     </w:p>
     <w:p>
@@ -14621,7 +14649,14 @@
         </w:sectPr>
       </w:pPr>
       <w:r>
-        <w:t>MYSQL: Motor de Base de Datos seleccionado para el sistema.</w:t>
+        <w:rPr>
+          <w:b/>
+          <w:bCs/>
+        </w:rPr>
+        <w:t>MYSQL</w:t>
+      </w:r>
+      <w:r>
+        <w:t>: Motor de Base de Datos seleccionado para el sistema.</w:t>
       </w:r>
     </w:p>
     <w:p>
@@ -14634,7 +14669,21 @@
       <w:pPr>
         <w:pStyle w:val="Textoindependiente"/>
         <w:spacing w:before="4"/>
-      </w:pPr>
+        <w:rPr>
+          <w:b/>
+          <w:bCs/>
+        </w:rPr>
+      </w:pPr>
+      <w:r>
+        <w:tab/>
+      </w:r>
+      <w:r>
+        <w:rPr>
+          <w:b/>
+          <w:bCs/>
+        </w:rPr>
+        <w:t>Postulante</w:t>
+      </w:r>
     </w:p>
     <w:p>
       <w:pPr>
@@ -14647,8 +14696,8 @@
           <w:noProof/>
         </w:rPr>
         <w:drawing>
-          <wp:inline distT="0" distB="0" distL="0" distR="0" wp14:anchorId="2A9F2F75" wp14:editId="4418FC71">
-            <wp:extent cx="5685155" cy="3914775"/>
+          <wp:inline distT="0" distB="0" distL="0" distR="0" wp14:anchorId="2A9F2F75" wp14:editId="6604936E">
+            <wp:extent cx="5685155" cy="3857625"/>
             <wp:effectExtent l="0" t="0" r="0" b="9525"/>
             <wp:docPr id="9" name="Imagen 9"/>
             <wp:cNvGraphicFramePr>
@@ -14670,7 +14719,7 @@
                   <pic:spPr>
                     <a:xfrm>
                       <a:off x="0" y="0"/>
-                      <a:ext cx="5696981" cy="3922918"/>
+                      <a:ext cx="5696985" cy="3865652"/>
                     </a:xfrm>
                     <a:prstGeom prst="rect">
                       <a:avLst/>
@@ -14709,23 +14758,7 @@
           <w:i/>
           <w:sz w:val="20"/>
         </w:rPr>
-        <w:t>Diagrama de Componentes (</w:t>
-      </w:r>
-      <w:r>
-        <w:rPr>
-          <w:b/>
-          <w:i/>
-          <w:sz w:val="20"/>
-        </w:rPr>
-        <w:t>2</w:t>
-      </w:r>
-      <w:r>
-        <w:rPr>
-          <w:b/>
-          <w:i/>
-          <w:sz w:val="20"/>
-        </w:rPr>
-        <w:t>)</w:t>
+        <w:t>Diagrama de Componentes (2)</w:t>
       </w:r>
     </w:p>
     <w:p>
@@ -14749,7 +14782,16 @@
       </w:pPr>
       <w:r>
         <w:tab/>
-        <w:t>Gestión de postulante: Componente encargado del acceso a la información asociada a un usuario con perfil postulante, comprendiendo los datos personales y requisitos brindados por este.</w:t>
+      </w:r>
+      <w:r>
+        <w:rPr>
+          <w:b/>
+          <w:bCs/>
+        </w:rPr>
+        <w:t>Gestión de postulante</w:t>
+      </w:r>
+      <w:r>
+        <w:t>: Componente encargado del acceso a la información asociada a un usuario con perfil postulante, comprendiendo los datos personales y requisitos brindados por este.</w:t>
       </w:r>
     </w:p>
     <w:p>
@@ -14767,16 +14809,15 @@
         <w:jc w:val="both"/>
       </w:pPr>
       <w:r>
+        <w:rPr>
+          <w:b/>
+          <w:bCs/>
+        </w:rPr>
         <w:tab/>
-      </w:r>
-      <w:r>
-        <w:t>Gestión de trámites: Componente encargado de</w:t>
-      </w:r>
-      <w:r>
-        <w:t>l envío de</w:t>
-      </w:r>
-      <w:r>
-        <w:t xml:space="preserve"> las solicitudes de constancia de ingreso digital.</w:t>
+        <w:t>Gestión de trámites</w:t>
+      </w:r>
+      <w:r>
+        <w:t>: Componente encargado del envío de las solicitudes de constancia de ingreso digital.</w:t>
       </w:r>
     </w:p>
     <w:p>
@@ -14795,7 +14836,14 @@
         <w:jc w:val="both"/>
       </w:pPr>
       <w:r>
-        <w:t>Seguimiento de trámite: Componente encargado del realizar el seguimiento a una solicitud de constancia de ingreso, permitiendo el acceso a información como el tiempo de espera en ser atendida una solicitud y el estado de la misma.</w:t>
+        <w:rPr>
+          <w:b/>
+          <w:bCs/>
+        </w:rPr>
+        <w:t>Seguimiento de trámite</w:t>
+      </w:r>
+      <w:r>
+        <w:t>: Componente encargado del realizar el seguimiento a una solicitud de constancia de ingreso, permitiendo el acceso a información como el tiempo de espera en ser atendida una solicitud y el estado de la misma.</w:t>
       </w:r>
     </w:p>
     <w:p>
@@ -14814,7 +14862,14 @@
         <w:jc w:val="both"/>
       </w:pPr>
       <w:r>
-        <w:t>Identificación facial: Componente encargado de identificar al usuario postulante en el sistema mediante un reconocimiento facial.</w:t>
+        <w:rPr>
+          <w:b/>
+          <w:bCs/>
+        </w:rPr>
+        <w:t>Identificación facial</w:t>
+      </w:r>
+      <w:r>
+        <w:t>: Componente encargado de identificar al usuario postulante en el sistema mediante un reconocimiento facial.</w:t>
       </w:r>
     </w:p>
     <w:p>

</xml_diff>

<commit_message>
correccion de cus - administrador
</commit_message>
<xml_diff>
--- a/desarrollo/FRSIAAATR/Análisis/FRSIAAATR_DA.docx
+++ b/desarrollo/FRSIAAATR/Análisis/FRSIAAATR_DA.docx
@@ -4888,14 +4888,12 @@
               </w:rPr>
               <w:t xml:space="preserve"> </w:t>
             </w:r>
-            <w:proofErr w:type="spellStart"/>
-            <w:r>
-              <w:rPr>
-                <w:sz w:val="24"/>
-              </w:rPr>
-              <w:t>tramite</w:t>
-            </w:r>
-            <w:proofErr w:type="spellEnd"/>
+            <w:r>
+              <w:rPr>
+                <w:sz w:val="24"/>
+              </w:rPr>
+              <w:t>trámite</w:t>
+            </w:r>
             <w:r>
               <w:rPr>
                 <w:sz w:val="24"/>
@@ -5212,7 +5210,19 @@
               <w:rPr>
                 <w:sz w:val="24"/>
               </w:rPr>
-              <w:t>administrador” firmar y enviar la solicitud de constancia de ingreso digital, permitiendo añadir la firma (en formato png) de la autoridad respectiva sobre la constancia de ingreso digital pdf y enviarla al correo electrónico del postulante.</w:t>
+              <w:t>administrador” firmar y enviar la constancia de ingreso digital</w:t>
+            </w:r>
+            <w:r>
+              <w:rPr>
+                <w:sz w:val="24"/>
+              </w:rPr>
+              <w:t xml:space="preserve"> pdf</w:t>
+            </w:r>
+            <w:r>
+              <w:rPr>
+                <w:sz w:val="24"/>
+              </w:rPr>
+              <w:t>, permitiendo añadir la firma (en formato png) de la autoridad respectiva sobre la constancia de ingreso digital pdf y enviarla al correo electrónico del postulante.</w:t>
             </w:r>
           </w:p>
           <w:p>
@@ -9211,15 +9221,6 @@
     </w:p>
     <w:p>
       <w:pPr>
-        <w:pStyle w:val="Textoindependiente"/>
-        <w:rPr>
-          <w:b/>
-          <w:sz w:val="40"/>
-        </w:rPr>
-      </w:pPr>
-    </w:p>
-    <w:p>
-      <w:pPr>
         <w:pStyle w:val="Ttulo2"/>
         <w:numPr>
           <w:ilvl w:val="1"/>
@@ -9247,15 +9248,6 @@
     </w:p>
     <w:p>
       <w:pPr>
-        <w:pStyle w:val="Textoindependiente"/>
-        <w:rPr>
-          <w:b/>
-          <w:sz w:val="34"/>
-        </w:rPr>
-      </w:pPr>
-    </w:p>
-    <w:p>
-      <w:pPr>
         <w:pStyle w:val="Ttulo3"/>
         <w:numPr>
           <w:ilvl w:val="0"/>
@@ -9280,16 +9272,6 @@
       <w:r>
         <w:t>Modular</w:t>
       </w:r>
-    </w:p>
-    <w:p>
-      <w:pPr>
-        <w:pStyle w:val="Textoindependiente"/>
-        <w:rPr>
-          <w:b/>
-          <w:i/>
-          <w:sz w:val="28"/>
-        </w:rPr>
-      </w:pPr>
     </w:p>
     <w:p>
       <w:pPr>
@@ -9442,6 +9424,7 @@
         <w:pStyle w:val="Textoindependiente"/>
         <w:spacing w:line="362" w:lineRule="auto"/>
         <w:ind w:left="1388" w:right="1128"/>
+        <w:jc w:val="both"/>
       </w:pPr>
       <w:r>
         <w:rPr>
@@ -9470,6 +9453,7 @@
         <w:pStyle w:val="Textoindependiente"/>
         <w:spacing w:line="360" w:lineRule="auto"/>
         <w:ind w:left="1388" w:right="1128"/>
+        <w:jc w:val="both"/>
       </w:pPr>
       <w:r>
         <w:rPr>
@@ -9495,6 +9479,7 @@
         <w:pStyle w:val="Textoindependiente"/>
         <w:spacing w:line="360" w:lineRule="auto"/>
         <w:ind w:left="1388" w:right="1128"/>
+        <w:jc w:val="both"/>
       </w:pPr>
       <w:r>
         <w:rPr>
@@ -9511,6 +9496,7 @@
         <w:pStyle w:val="Textoindependiente"/>
         <w:spacing w:line="360" w:lineRule="auto"/>
         <w:ind w:left="1388" w:right="1128"/>
+        <w:jc w:val="both"/>
       </w:pPr>
       <w:r>
         <w:rPr>
@@ -9525,11 +9511,7 @@
         <w:t xml:space="preserve"> </w:t>
       </w:r>
       <w:r>
-        <w:t xml:space="preserve">módulo encargado del procesamiento de las solicitudes hechas por los usuarios con perfil postulante, desde la recepción de estas hasta la generación de </w:t>
-      </w:r>
-      <w:r>
-        <w:lastRenderedPageBreak/>
-        <w:t xml:space="preserve">la constancia digital en </w:t>
+        <w:t xml:space="preserve">módulo encargado del procesamiento de las solicitudes hechas por los usuarios con perfil postulante, desde la recepción de estas hasta la generación de la constancia digital en </w:t>
       </w:r>
       <w:r>
         <w:t xml:space="preserve">formato </w:t>
@@ -9557,50 +9539,14 @@
       </w:pPr>
     </w:p>
     <w:p/>
-    <w:p/>
-    <w:p/>
-    <w:p/>
-    <w:p/>
-    <w:p/>
-    <w:p/>
-    <w:p/>
-    <w:p/>
-    <w:p/>
-    <w:p/>
-    <w:p/>
-    <w:p/>
-    <w:p/>
-    <w:p/>
     <w:p>
       <w:pPr>
         <w:spacing w:before="110"/>
-        <w:ind w:left="2024" w:right="2484"/>
-        <w:jc w:val="center"/>
+        <w:ind w:right="2484"/>
         <w:rPr>
           <w:b/>
           <w:i/>
           <w:sz w:val="20"/>
-        </w:rPr>
-      </w:pPr>
-      <w:r>
-        <w:tab/>
-      </w:r>
-      <w:r>
-        <w:rPr>
-          <w:b/>
-          <w:i/>
-          <w:sz w:val="20"/>
-        </w:rPr>
-        <w:t>Diagrama de la Vista Modular (2)</w:t>
-      </w:r>
-    </w:p>
-    <w:p>
-      <w:pPr>
-        <w:tabs>
-          <w:tab w:val="left" w:pos="4275"/>
-        </w:tabs>
-        <w:rPr>
-          <w:sz w:val="24"/>
         </w:rPr>
       </w:pPr>
     </w:p>
@@ -9774,8 +9720,28 @@
         <w:ind w:left="1388" w:right="1128"/>
         <w:rPr>
           <w:b/>
-        </w:rPr>
-      </w:pPr>
+          <w:i/>
+          <w:sz w:val="20"/>
+        </w:rPr>
+      </w:pPr>
+    </w:p>
+    <w:p>
+      <w:pPr>
+        <w:pStyle w:val="Textoindependiente"/>
+        <w:spacing w:line="360" w:lineRule="auto"/>
+        <w:ind w:left="4268" w:right="1128" w:firstLine="52"/>
+        <w:rPr>
+          <w:b/>
+        </w:rPr>
+      </w:pPr>
+      <w:r>
+        <w:rPr>
+          <w:b/>
+          <w:i/>
+          <w:sz w:val="20"/>
+        </w:rPr>
+        <w:t>Diagrama de la Vista Modular (2)</w:t>
+      </w:r>
     </w:p>
     <w:p>
       <w:pPr>
@@ -9790,7 +9756,13 @@
         <w:t>Gestión de postulante:</w:t>
       </w:r>
       <w:r>
-        <w:t xml:space="preserve"> Sub módulo encargado de gestionar la información asociada a un postulante, y requisitos asociados que este brinde al sistema.</w:t>
+        <w:t xml:space="preserve"> Sub módulo encargado de gestionar la información asociada a un postulante, y requisitos asociados </w:t>
+      </w:r>
+      <w:r>
+        <w:t xml:space="preserve">(datos personales y fotografías) </w:t>
+      </w:r>
+      <w:r>
+        <w:t>que este brinde al sistema.</w:t>
       </w:r>
     </w:p>
     <w:p>
@@ -9834,11 +9806,7 @@
         <w:t>Seguimiento de trámites</w:t>
       </w:r>
       <w:r>
-        <w:t xml:space="preserve">: Sub módulo encargado de acceder a la información sobre el flujo de trabajo de la constancia de ingreso, obteniendo indicadores como tiempo de </w:t>
-      </w:r>
-      <w:r>
-        <w:lastRenderedPageBreak/>
-        <w:t>espera que lleva la solicitud en una determinada oficina sin ser atendida y estado de la solicitud.</w:t>
+        <w:t>: Sub módulo encargado de acceder a la información sobre el flujo de trabajo de la constancia de ingreso, obteniendo indicadores como tiempo de espera que lleva la solicitud en una determinada oficina sin ser atendida y estado de la solicitud.</w:t>
       </w:r>
     </w:p>
     <w:p>
@@ -9856,6 +9824,76 @@
       <w:r>
         <w:t>Para el correcto ingreso al sistema, hará uno de un método de identificación facial para validar su ingreso.</w:t>
       </w:r>
+    </w:p>
+    <w:p>
+      <w:pPr>
+        <w:tabs>
+          <w:tab w:val="left" w:pos="4275"/>
+        </w:tabs>
+      </w:pPr>
+    </w:p>
+    <w:p>
+      <w:pPr>
+        <w:tabs>
+          <w:tab w:val="left" w:pos="4275"/>
+        </w:tabs>
+      </w:pPr>
+    </w:p>
+    <w:p>
+      <w:pPr>
+        <w:tabs>
+          <w:tab w:val="left" w:pos="4275"/>
+        </w:tabs>
+      </w:pPr>
+    </w:p>
+    <w:p>
+      <w:pPr>
+        <w:tabs>
+          <w:tab w:val="left" w:pos="4275"/>
+        </w:tabs>
+      </w:pPr>
+    </w:p>
+    <w:p>
+      <w:pPr>
+        <w:tabs>
+          <w:tab w:val="left" w:pos="4275"/>
+        </w:tabs>
+      </w:pPr>
+    </w:p>
+    <w:p>
+      <w:pPr>
+        <w:tabs>
+          <w:tab w:val="left" w:pos="4275"/>
+        </w:tabs>
+      </w:pPr>
+    </w:p>
+    <w:p>
+      <w:pPr>
+        <w:tabs>
+          <w:tab w:val="left" w:pos="4275"/>
+        </w:tabs>
+      </w:pPr>
+    </w:p>
+    <w:p>
+      <w:pPr>
+        <w:tabs>
+          <w:tab w:val="left" w:pos="4275"/>
+        </w:tabs>
+      </w:pPr>
+    </w:p>
+    <w:p>
+      <w:pPr>
+        <w:tabs>
+          <w:tab w:val="left" w:pos="4275"/>
+        </w:tabs>
+      </w:pPr>
+    </w:p>
+    <w:p>
+      <w:pPr>
+        <w:tabs>
+          <w:tab w:val="left" w:pos="4275"/>
+        </w:tabs>
+      </w:pPr>
     </w:p>
     <w:p>
       <w:pPr>
@@ -10247,6 +10285,402 @@
     <w:p>
       <w:pPr>
         <w:pStyle w:val="Textoindependiente"/>
+        <w:spacing w:before="6"/>
+        <w:rPr>
+          <w:b/>
+          <w:i/>
+          <w:sz w:val="11"/>
+        </w:rPr>
+      </w:pPr>
+    </w:p>
+    <w:p>
+      <w:pPr>
+        <w:pStyle w:val="Textoindependiente"/>
+        <w:spacing w:before="6"/>
+        <w:rPr>
+          <w:b/>
+          <w:i/>
+          <w:sz w:val="11"/>
+        </w:rPr>
+      </w:pPr>
+    </w:p>
+    <w:p>
+      <w:pPr>
+        <w:pStyle w:val="Textoindependiente"/>
+        <w:spacing w:before="6"/>
+        <w:rPr>
+          <w:b/>
+          <w:i/>
+          <w:sz w:val="11"/>
+        </w:rPr>
+      </w:pPr>
+    </w:p>
+    <w:p>
+      <w:pPr>
+        <w:pStyle w:val="Textoindependiente"/>
+        <w:spacing w:before="6"/>
+        <w:rPr>
+          <w:b/>
+          <w:i/>
+          <w:sz w:val="11"/>
+        </w:rPr>
+      </w:pPr>
+    </w:p>
+    <w:p>
+      <w:pPr>
+        <w:pStyle w:val="Textoindependiente"/>
+        <w:spacing w:before="6"/>
+        <w:rPr>
+          <w:b/>
+          <w:i/>
+          <w:sz w:val="11"/>
+        </w:rPr>
+      </w:pPr>
+    </w:p>
+    <w:p>
+      <w:pPr>
+        <w:pStyle w:val="Textoindependiente"/>
+        <w:spacing w:before="6"/>
+        <w:rPr>
+          <w:b/>
+          <w:i/>
+          <w:sz w:val="11"/>
+        </w:rPr>
+      </w:pPr>
+    </w:p>
+    <w:p>
+      <w:pPr>
+        <w:pStyle w:val="Textoindependiente"/>
+        <w:spacing w:before="6"/>
+        <w:rPr>
+          <w:b/>
+          <w:i/>
+          <w:sz w:val="11"/>
+        </w:rPr>
+      </w:pPr>
+    </w:p>
+    <w:p>
+      <w:pPr>
+        <w:pStyle w:val="Textoindependiente"/>
+        <w:spacing w:before="6"/>
+        <w:rPr>
+          <w:b/>
+          <w:i/>
+          <w:sz w:val="11"/>
+        </w:rPr>
+      </w:pPr>
+    </w:p>
+    <w:p>
+      <w:pPr>
+        <w:pStyle w:val="Textoindependiente"/>
+        <w:spacing w:before="6"/>
+        <w:rPr>
+          <w:b/>
+          <w:i/>
+          <w:sz w:val="11"/>
+        </w:rPr>
+      </w:pPr>
+    </w:p>
+    <w:p>
+      <w:pPr>
+        <w:pStyle w:val="Textoindependiente"/>
+        <w:spacing w:before="6"/>
+        <w:rPr>
+          <w:b/>
+          <w:i/>
+          <w:sz w:val="11"/>
+        </w:rPr>
+      </w:pPr>
+    </w:p>
+    <w:p>
+      <w:pPr>
+        <w:pStyle w:val="Textoindependiente"/>
+        <w:spacing w:before="6"/>
+        <w:rPr>
+          <w:b/>
+          <w:i/>
+          <w:sz w:val="11"/>
+        </w:rPr>
+      </w:pPr>
+    </w:p>
+    <w:p>
+      <w:pPr>
+        <w:pStyle w:val="Textoindependiente"/>
+        <w:spacing w:before="6"/>
+        <w:rPr>
+          <w:b/>
+          <w:i/>
+          <w:sz w:val="11"/>
+        </w:rPr>
+      </w:pPr>
+    </w:p>
+    <w:p>
+      <w:pPr>
+        <w:pStyle w:val="Textoindependiente"/>
+        <w:spacing w:before="6"/>
+        <w:rPr>
+          <w:b/>
+          <w:i/>
+          <w:sz w:val="11"/>
+        </w:rPr>
+      </w:pPr>
+    </w:p>
+    <w:p>
+      <w:pPr>
+        <w:pStyle w:val="Textoindependiente"/>
+        <w:spacing w:before="6"/>
+        <w:rPr>
+          <w:b/>
+          <w:i/>
+          <w:sz w:val="11"/>
+        </w:rPr>
+      </w:pPr>
+    </w:p>
+    <w:p>
+      <w:pPr>
+        <w:pStyle w:val="Textoindependiente"/>
+        <w:spacing w:before="6"/>
+        <w:rPr>
+          <w:b/>
+          <w:i/>
+          <w:sz w:val="11"/>
+        </w:rPr>
+      </w:pPr>
+    </w:p>
+    <w:p>
+      <w:pPr>
+        <w:pStyle w:val="Textoindependiente"/>
+        <w:spacing w:before="6"/>
+        <w:rPr>
+          <w:b/>
+          <w:i/>
+          <w:sz w:val="11"/>
+        </w:rPr>
+      </w:pPr>
+    </w:p>
+    <w:p>
+      <w:pPr>
+        <w:pStyle w:val="Textoindependiente"/>
+        <w:spacing w:before="6"/>
+        <w:rPr>
+          <w:b/>
+          <w:i/>
+          <w:sz w:val="11"/>
+        </w:rPr>
+      </w:pPr>
+    </w:p>
+    <w:p>
+      <w:pPr>
+        <w:pStyle w:val="Textoindependiente"/>
+        <w:spacing w:before="6"/>
+        <w:rPr>
+          <w:b/>
+          <w:i/>
+          <w:sz w:val="11"/>
+        </w:rPr>
+      </w:pPr>
+    </w:p>
+    <w:p>
+      <w:pPr>
+        <w:pStyle w:val="Textoindependiente"/>
+        <w:spacing w:before="6"/>
+        <w:rPr>
+          <w:b/>
+          <w:i/>
+          <w:sz w:val="11"/>
+        </w:rPr>
+      </w:pPr>
+    </w:p>
+    <w:p>
+      <w:pPr>
+        <w:pStyle w:val="Textoindependiente"/>
+        <w:spacing w:before="6"/>
+        <w:rPr>
+          <w:b/>
+          <w:i/>
+          <w:sz w:val="11"/>
+        </w:rPr>
+      </w:pPr>
+    </w:p>
+    <w:p>
+      <w:pPr>
+        <w:pStyle w:val="Textoindependiente"/>
+        <w:spacing w:before="6"/>
+        <w:rPr>
+          <w:b/>
+          <w:i/>
+          <w:sz w:val="11"/>
+        </w:rPr>
+      </w:pPr>
+    </w:p>
+    <w:p>
+      <w:pPr>
+        <w:pStyle w:val="Textoindependiente"/>
+        <w:spacing w:before="6"/>
+        <w:rPr>
+          <w:b/>
+          <w:i/>
+          <w:sz w:val="11"/>
+        </w:rPr>
+      </w:pPr>
+    </w:p>
+    <w:p>
+      <w:pPr>
+        <w:pStyle w:val="Textoindependiente"/>
+        <w:spacing w:before="6"/>
+        <w:rPr>
+          <w:b/>
+          <w:i/>
+          <w:sz w:val="11"/>
+        </w:rPr>
+      </w:pPr>
+    </w:p>
+    <w:p>
+      <w:pPr>
+        <w:pStyle w:val="Textoindependiente"/>
+        <w:spacing w:before="6"/>
+        <w:rPr>
+          <w:b/>
+          <w:i/>
+          <w:sz w:val="11"/>
+        </w:rPr>
+      </w:pPr>
+    </w:p>
+    <w:p>
+      <w:pPr>
+        <w:pStyle w:val="Textoindependiente"/>
+        <w:spacing w:before="6"/>
+        <w:rPr>
+          <w:b/>
+          <w:i/>
+          <w:sz w:val="11"/>
+        </w:rPr>
+      </w:pPr>
+    </w:p>
+    <w:p>
+      <w:pPr>
+        <w:pStyle w:val="Textoindependiente"/>
+        <w:spacing w:before="6"/>
+        <w:rPr>
+          <w:b/>
+          <w:i/>
+          <w:sz w:val="11"/>
+        </w:rPr>
+      </w:pPr>
+    </w:p>
+    <w:p>
+      <w:pPr>
+        <w:pStyle w:val="Textoindependiente"/>
+        <w:spacing w:before="6"/>
+        <w:rPr>
+          <w:b/>
+          <w:i/>
+          <w:sz w:val="11"/>
+        </w:rPr>
+      </w:pPr>
+    </w:p>
+    <w:p>
+      <w:pPr>
+        <w:pStyle w:val="Textoindependiente"/>
+        <w:spacing w:before="6"/>
+        <w:rPr>
+          <w:b/>
+          <w:i/>
+          <w:sz w:val="11"/>
+        </w:rPr>
+      </w:pPr>
+    </w:p>
+    <w:p>
+      <w:pPr>
+        <w:pStyle w:val="Textoindependiente"/>
+        <w:spacing w:before="6"/>
+        <w:rPr>
+          <w:b/>
+          <w:i/>
+          <w:sz w:val="11"/>
+        </w:rPr>
+      </w:pPr>
+    </w:p>
+    <w:p>
+      <w:pPr>
+        <w:pStyle w:val="Textoindependiente"/>
+        <w:spacing w:before="6"/>
+        <w:rPr>
+          <w:b/>
+          <w:i/>
+          <w:sz w:val="11"/>
+        </w:rPr>
+      </w:pPr>
+    </w:p>
+    <w:p>
+      <w:pPr>
+        <w:pStyle w:val="Textoindependiente"/>
+        <w:spacing w:before="6"/>
+        <w:rPr>
+          <w:b/>
+          <w:i/>
+          <w:sz w:val="11"/>
+        </w:rPr>
+      </w:pPr>
+    </w:p>
+    <w:p>
+      <w:pPr>
+        <w:pStyle w:val="Textoindependiente"/>
+        <w:spacing w:before="6"/>
+        <w:rPr>
+          <w:b/>
+          <w:i/>
+          <w:sz w:val="11"/>
+        </w:rPr>
+      </w:pPr>
+    </w:p>
+    <w:p>
+      <w:pPr>
+        <w:pStyle w:val="Textoindependiente"/>
+        <w:spacing w:before="6"/>
+        <w:rPr>
+          <w:b/>
+          <w:i/>
+          <w:sz w:val="11"/>
+        </w:rPr>
+      </w:pPr>
+    </w:p>
+    <w:p>
+      <w:pPr>
+        <w:pStyle w:val="Textoindependiente"/>
+        <w:spacing w:before="6"/>
+        <w:rPr>
+          <w:b/>
+          <w:i/>
+          <w:sz w:val="11"/>
+        </w:rPr>
+      </w:pPr>
+    </w:p>
+    <w:p>
+      <w:pPr>
+        <w:pStyle w:val="Textoindependiente"/>
+        <w:spacing w:before="6"/>
+        <w:rPr>
+          <w:b/>
+          <w:i/>
+          <w:sz w:val="11"/>
+        </w:rPr>
+      </w:pPr>
+    </w:p>
+    <w:p>
+      <w:pPr>
+        <w:pStyle w:val="Textoindependiente"/>
+        <w:spacing w:before="6"/>
+        <w:rPr>
+          <w:b/>
+          <w:i/>
+          <w:sz w:val="11"/>
+        </w:rPr>
+      </w:pPr>
+    </w:p>
+    <w:p>
+      <w:pPr>
+        <w:pStyle w:val="Textoindependiente"/>
         <w:ind w:firstLine="680"/>
         <w:rPr>
           <w:b/>
@@ -10623,64 +11057,6 @@
         <w:tab/>
       </w:r>
     </w:p>
-    <w:p>
-      <w:pPr>
-        <w:pStyle w:val="Textoindependiente"/>
-        <w:rPr>
-          <w:b/>
-          <w:i/>
-          <w:sz w:val="20"/>
-        </w:rPr>
-      </w:pPr>
-    </w:p>
-    <w:p>
-      <w:pPr>
-        <w:pStyle w:val="Textoindependiente"/>
-        <w:rPr>
-          <w:b/>
-          <w:i/>
-          <w:sz w:val="20"/>
-        </w:rPr>
-      </w:pPr>
-    </w:p>
-    <w:p>
-      <w:pPr>
-        <w:pStyle w:val="Textoindependiente"/>
-        <w:rPr>
-          <w:b/>
-          <w:i/>
-          <w:sz w:val="20"/>
-        </w:rPr>
-      </w:pPr>
-    </w:p>
-    <w:p>
-      <w:pPr>
-        <w:pStyle w:val="Textoindependiente"/>
-        <w:rPr>
-          <w:b/>
-          <w:i/>
-          <w:sz w:val="20"/>
-        </w:rPr>
-      </w:pPr>
-    </w:p>
-    <w:p>
-      <w:pPr>
-        <w:pStyle w:val="Textoindependiente"/>
-        <w:rPr>
-          <w:b/>
-          <w:i/>
-          <w:sz w:val="20"/>
-        </w:rPr>
-      </w:pPr>
-      <w:r>
-        <w:rPr>
-          <w:b/>
-          <w:i/>
-          <w:sz w:val="20"/>
-        </w:rPr>
-        <w:tab/>
-      </w:r>
-    </w:p>
     <w:tbl>
       <w:tblPr>
         <w:tblStyle w:val="TableNormal"/>
@@ -11357,6 +11733,215 @@
           <w:sz w:val="11"/>
         </w:rPr>
       </w:pPr>
+    </w:p>
+    <w:p>
+      <w:pPr>
+        <w:pStyle w:val="Textoindependiente"/>
+        <w:spacing w:before="6"/>
+        <w:rPr>
+          <w:b/>
+          <w:i/>
+          <w:sz w:val="11"/>
+        </w:rPr>
+      </w:pPr>
+    </w:p>
+    <w:p>
+      <w:pPr>
+        <w:pStyle w:val="Textoindependiente"/>
+        <w:spacing w:before="6"/>
+        <w:rPr>
+          <w:b/>
+          <w:i/>
+          <w:sz w:val="11"/>
+        </w:rPr>
+      </w:pPr>
+    </w:p>
+    <w:p>
+      <w:pPr>
+        <w:pStyle w:val="Textoindependiente"/>
+        <w:spacing w:before="6"/>
+        <w:rPr>
+          <w:b/>
+          <w:i/>
+          <w:sz w:val="11"/>
+        </w:rPr>
+      </w:pPr>
+    </w:p>
+    <w:p>
+      <w:pPr>
+        <w:pStyle w:val="Textoindependiente"/>
+        <w:spacing w:before="6"/>
+        <w:rPr>
+          <w:b/>
+          <w:i/>
+          <w:sz w:val="11"/>
+        </w:rPr>
+      </w:pPr>
+    </w:p>
+    <w:p>
+      <w:pPr>
+        <w:pStyle w:val="Textoindependiente"/>
+        <w:spacing w:before="6"/>
+        <w:rPr>
+          <w:b/>
+          <w:i/>
+          <w:sz w:val="11"/>
+        </w:rPr>
+      </w:pPr>
+    </w:p>
+    <w:p>
+      <w:pPr>
+        <w:pStyle w:val="Textoindependiente"/>
+        <w:spacing w:before="6"/>
+        <w:rPr>
+          <w:b/>
+          <w:i/>
+          <w:sz w:val="11"/>
+        </w:rPr>
+      </w:pPr>
+    </w:p>
+    <w:p>
+      <w:pPr>
+        <w:pStyle w:val="Textoindependiente"/>
+        <w:spacing w:before="6"/>
+        <w:rPr>
+          <w:b/>
+          <w:i/>
+          <w:sz w:val="11"/>
+        </w:rPr>
+      </w:pPr>
+    </w:p>
+    <w:p>
+      <w:pPr>
+        <w:pStyle w:val="Textoindependiente"/>
+        <w:spacing w:before="6"/>
+        <w:rPr>
+          <w:b/>
+          <w:i/>
+          <w:sz w:val="11"/>
+        </w:rPr>
+      </w:pPr>
+    </w:p>
+    <w:p>
+      <w:pPr>
+        <w:pStyle w:val="Textoindependiente"/>
+        <w:spacing w:before="6"/>
+        <w:rPr>
+          <w:b/>
+          <w:i/>
+          <w:sz w:val="11"/>
+        </w:rPr>
+      </w:pPr>
+    </w:p>
+    <w:p>
+      <w:pPr>
+        <w:pStyle w:val="Textoindependiente"/>
+        <w:spacing w:before="6"/>
+        <w:rPr>
+          <w:b/>
+          <w:i/>
+          <w:sz w:val="11"/>
+        </w:rPr>
+      </w:pPr>
+    </w:p>
+    <w:p>
+      <w:pPr>
+        <w:pStyle w:val="Textoindependiente"/>
+        <w:spacing w:before="6"/>
+        <w:rPr>
+          <w:b/>
+          <w:i/>
+          <w:sz w:val="11"/>
+        </w:rPr>
+      </w:pPr>
+    </w:p>
+    <w:p>
+      <w:pPr>
+        <w:pStyle w:val="Textoindependiente"/>
+        <w:spacing w:before="6"/>
+        <w:rPr>
+          <w:b/>
+          <w:i/>
+          <w:sz w:val="11"/>
+        </w:rPr>
+      </w:pPr>
+    </w:p>
+    <w:p>
+      <w:pPr>
+        <w:pStyle w:val="Textoindependiente"/>
+        <w:spacing w:before="6"/>
+        <w:rPr>
+          <w:b/>
+          <w:i/>
+          <w:sz w:val="11"/>
+        </w:rPr>
+      </w:pPr>
+    </w:p>
+    <w:p>
+      <w:pPr>
+        <w:pStyle w:val="Textoindependiente"/>
+        <w:spacing w:before="6"/>
+        <w:rPr>
+          <w:b/>
+          <w:i/>
+          <w:sz w:val="11"/>
+        </w:rPr>
+      </w:pPr>
+    </w:p>
+    <w:p>
+      <w:pPr>
+        <w:pStyle w:val="Textoindependiente"/>
+        <w:spacing w:before="6"/>
+        <w:rPr>
+          <w:b/>
+          <w:i/>
+          <w:sz w:val="11"/>
+        </w:rPr>
+      </w:pPr>
+    </w:p>
+    <w:p>
+      <w:pPr>
+        <w:pStyle w:val="Textoindependiente"/>
+        <w:spacing w:before="6"/>
+        <w:rPr>
+          <w:b/>
+          <w:i/>
+          <w:sz w:val="11"/>
+        </w:rPr>
+      </w:pPr>
+    </w:p>
+    <w:p>
+      <w:pPr>
+        <w:pStyle w:val="Textoindependiente"/>
+        <w:spacing w:before="6"/>
+        <w:rPr>
+          <w:b/>
+          <w:i/>
+          <w:sz w:val="11"/>
+        </w:rPr>
+      </w:pPr>
+    </w:p>
+    <w:p>
+      <w:pPr>
+        <w:pStyle w:val="Textoindependiente"/>
+        <w:spacing w:before="6"/>
+        <w:rPr>
+          <w:b/>
+          <w:i/>
+          <w:sz w:val="11"/>
+        </w:rPr>
+      </w:pPr>
+    </w:p>
+    <w:p>
+      <w:pPr>
+        <w:pStyle w:val="Textoindependiente"/>
+        <w:spacing w:before="6"/>
+        <w:rPr>
+          <w:b/>
+          <w:i/>
+          <w:sz w:val="11"/>
+        </w:rPr>
+      </w:pPr>
       <w:r>
         <w:rPr>
           <w:b/>
@@ -11909,7 +12494,6 @@
               <w:rPr>
                 <w:sz w:val="20"/>
               </w:rPr>
-              <w:lastRenderedPageBreak/>
               <w:t>PostCondicion</w:t>
             </w:r>
             <w:proofErr w:type="spellEnd"/>
@@ -12363,6 +12947,215 @@
           <w:sz w:val="11"/>
         </w:rPr>
       </w:pPr>
+    </w:p>
+    <w:p>
+      <w:pPr>
+        <w:pStyle w:val="Textoindependiente"/>
+        <w:spacing w:before="6"/>
+        <w:rPr>
+          <w:b/>
+          <w:i/>
+          <w:sz w:val="11"/>
+        </w:rPr>
+      </w:pPr>
+    </w:p>
+    <w:p>
+      <w:pPr>
+        <w:pStyle w:val="Textoindependiente"/>
+        <w:spacing w:before="6"/>
+        <w:rPr>
+          <w:b/>
+          <w:i/>
+          <w:sz w:val="11"/>
+        </w:rPr>
+      </w:pPr>
+    </w:p>
+    <w:p>
+      <w:pPr>
+        <w:pStyle w:val="Textoindependiente"/>
+        <w:spacing w:before="6"/>
+        <w:rPr>
+          <w:b/>
+          <w:i/>
+          <w:sz w:val="11"/>
+        </w:rPr>
+      </w:pPr>
+    </w:p>
+    <w:p>
+      <w:pPr>
+        <w:pStyle w:val="Textoindependiente"/>
+        <w:spacing w:before="6"/>
+        <w:rPr>
+          <w:b/>
+          <w:i/>
+          <w:sz w:val="11"/>
+        </w:rPr>
+      </w:pPr>
+    </w:p>
+    <w:p>
+      <w:pPr>
+        <w:pStyle w:val="Textoindependiente"/>
+        <w:spacing w:before="6"/>
+        <w:rPr>
+          <w:b/>
+          <w:i/>
+          <w:sz w:val="11"/>
+        </w:rPr>
+      </w:pPr>
+    </w:p>
+    <w:p>
+      <w:pPr>
+        <w:pStyle w:val="Textoindependiente"/>
+        <w:spacing w:before="6"/>
+        <w:rPr>
+          <w:b/>
+          <w:i/>
+          <w:sz w:val="11"/>
+        </w:rPr>
+      </w:pPr>
+    </w:p>
+    <w:p>
+      <w:pPr>
+        <w:pStyle w:val="Textoindependiente"/>
+        <w:spacing w:before="6"/>
+        <w:rPr>
+          <w:b/>
+          <w:i/>
+          <w:sz w:val="11"/>
+        </w:rPr>
+      </w:pPr>
+    </w:p>
+    <w:p>
+      <w:pPr>
+        <w:pStyle w:val="Textoindependiente"/>
+        <w:spacing w:before="6"/>
+        <w:rPr>
+          <w:b/>
+          <w:i/>
+          <w:sz w:val="11"/>
+        </w:rPr>
+      </w:pPr>
+    </w:p>
+    <w:p>
+      <w:pPr>
+        <w:pStyle w:val="Textoindependiente"/>
+        <w:spacing w:before="6"/>
+        <w:rPr>
+          <w:b/>
+          <w:i/>
+          <w:sz w:val="11"/>
+        </w:rPr>
+      </w:pPr>
+    </w:p>
+    <w:p>
+      <w:pPr>
+        <w:pStyle w:val="Textoindependiente"/>
+        <w:spacing w:before="6"/>
+        <w:rPr>
+          <w:b/>
+          <w:i/>
+          <w:sz w:val="11"/>
+        </w:rPr>
+      </w:pPr>
+    </w:p>
+    <w:p>
+      <w:pPr>
+        <w:pStyle w:val="Textoindependiente"/>
+        <w:spacing w:before="6"/>
+        <w:rPr>
+          <w:b/>
+          <w:i/>
+          <w:sz w:val="11"/>
+        </w:rPr>
+      </w:pPr>
+    </w:p>
+    <w:p>
+      <w:pPr>
+        <w:pStyle w:val="Textoindependiente"/>
+        <w:spacing w:before="6"/>
+        <w:rPr>
+          <w:b/>
+          <w:i/>
+          <w:sz w:val="11"/>
+        </w:rPr>
+      </w:pPr>
+    </w:p>
+    <w:p>
+      <w:pPr>
+        <w:pStyle w:val="Textoindependiente"/>
+        <w:spacing w:before="6"/>
+        <w:rPr>
+          <w:b/>
+          <w:i/>
+          <w:sz w:val="11"/>
+        </w:rPr>
+      </w:pPr>
+    </w:p>
+    <w:p>
+      <w:pPr>
+        <w:pStyle w:val="Textoindependiente"/>
+        <w:spacing w:before="6"/>
+        <w:rPr>
+          <w:b/>
+          <w:i/>
+          <w:sz w:val="11"/>
+        </w:rPr>
+      </w:pPr>
+    </w:p>
+    <w:p>
+      <w:pPr>
+        <w:pStyle w:val="Textoindependiente"/>
+        <w:spacing w:before="6"/>
+        <w:rPr>
+          <w:b/>
+          <w:i/>
+          <w:sz w:val="11"/>
+        </w:rPr>
+      </w:pPr>
+    </w:p>
+    <w:p>
+      <w:pPr>
+        <w:pStyle w:val="Textoindependiente"/>
+        <w:spacing w:before="6"/>
+        <w:rPr>
+          <w:b/>
+          <w:i/>
+          <w:sz w:val="11"/>
+        </w:rPr>
+      </w:pPr>
+    </w:p>
+    <w:p>
+      <w:pPr>
+        <w:pStyle w:val="Textoindependiente"/>
+        <w:spacing w:before="6"/>
+        <w:rPr>
+          <w:b/>
+          <w:i/>
+          <w:sz w:val="11"/>
+        </w:rPr>
+      </w:pPr>
+    </w:p>
+    <w:p>
+      <w:pPr>
+        <w:pStyle w:val="Textoindependiente"/>
+        <w:spacing w:before="6"/>
+        <w:rPr>
+          <w:b/>
+          <w:i/>
+          <w:sz w:val="11"/>
+        </w:rPr>
+      </w:pPr>
+    </w:p>
+    <w:p>
+      <w:pPr>
+        <w:pStyle w:val="Textoindependiente"/>
+        <w:spacing w:before="6"/>
+        <w:rPr>
+          <w:b/>
+          <w:i/>
+          <w:sz w:val="11"/>
+        </w:rPr>
+      </w:pPr>
       <w:r>
         <w:rPr>
           <w:b/>
@@ -13118,6 +13911,196 @@
           <w:sz w:val="20"/>
         </w:rPr>
       </w:pPr>
+    </w:p>
+    <w:p>
+      <w:pPr>
+        <w:pStyle w:val="Textoindependiente"/>
+        <w:rPr>
+          <w:b/>
+          <w:i/>
+          <w:sz w:val="20"/>
+        </w:rPr>
+      </w:pPr>
+    </w:p>
+    <w:p>
+      <w:pPr>
+        <w:pStyle w:val="Textoindependiente"/>
+        <w:rPr>
+          <w:b/>
+          <w:i/>
+          <w:sz w:val="20"/>
+        </w:rPr>
+      </w:pPr>
+    </w:p>
+    <w:p>
+      <w:pPr>
+        <w:pStyle w:val="Textoindependiente"/>
+        <w:rPr>
+          <w:b/>
+          <w:i/>
+          <w:sz w:val="20"/>
+        </w:rPr>
+      </w:pPr>
+    </w:p>
+    <w:p>
+      <w:pPr>
+        <w:pStyle w:val="Textoindependiente"/>
+        <w:rPr>
+          <w:b/>
+          <w:i/>
+          <w:sz w:val="20"/>
+        </w:rPr>
+      </w:pPr>
+    </w:p>
+    <w:p>
+      <w:pPr>
+        <w:pStyle w:val="Textoindependiente"/>
+        <w:rPr>
+          <w:b/>
+          <w:i/>
+          <w:sz w:val="20"/>
+        </w:rPr>
+      </w:pPr>
+    </w:p>
+    <w:p>
+      <w:pPr>
+        <w:pStyle w:val="Textoindependiente"/>
+        <w:rPr>
+          <w:b/>
+          <w:i/>
+          <w:sz w:val="20"/>
+        </w:rPr>
+      </w:pPr>
+    </w:p>
+    <w:p>
+      <w:pPr>
+        <w:pStyle w:val="Textoindependiente"/>
+        <w:rPr>
+          <w:b/>
+          <w:i/>
+          <w:sz w:val="20"/>
+        </w:rPr>
+      </w:pPr>
+    </w:p>
+    <w:p>
+      <w:pPr>
+        <w:pStyle w:val="Textoindependiente"/>
+        <w:rPr>
+          <w:b/>
+          <w:i/>
+          <w:sz w:val="20"/>
+        </w:rPr>
+      </w:pPr>
+    </w:p>
+    <w:p>
+      <w:pPr>
+        <w:pStyle w:val="Textoindependiente"/>
+        <w:rPr>
+          <w:b/>
+          <w:i/>
+          <w:sz w:val="20"/>
+        </w:rPr>
+      </w:pPr>
+    </w:p>
+    <w:p>
+      <w:pPr>
+        <w:pStyle w:val="Textoindependiente"/>
+        <w:rPr>
+          <w:b/>
+          <w:i/>
+          <w:sz w:val="20"/>
+        </w:rPr>
+      </w:pPr>
+    </w:p>
+    <w:p>
+      <w:pPr>
+        <w:pStyle w:val="Textoindependiente"/>
+        <w:rPr>
+          <w:b/>
+          <w:i/>
+          <w:sz w:val="20"/>
+        </w:rPr>
+      </w:pPr>
+    </w:p>
+    <w:p>
+      <w:pPr>
+        <w:pStyle w:val="Textoindependiente"/>
+        <w:rPr>
+          <w:b/>
+          <w:i/>
+          <w:sz w:val="20"/>
+        </w:rPr>
+      </w:pPr>
+    </w:p>
+    <w:p>
+      <w:pPr>
+        <w:pStyle w:val="Textoindependiente"/>
+        <w:rPr>
+          <w:b/>
+          <w:i/>
+          <w:sz w:val="20"/>
+        </w:rPr>
+      </w:pPr>
+    </w:p>
+    <w:p>
+      <w:pPr>
+        <w:pStyle w:val="Textoindependiente"/>
+        <w:rPr>
+          <w:b/>
+          <w:i/>
+          <w:sz w:val="20"/>
+        </w:rPr>
+      </w:pPr>
+    </w:p>
+    <w:p>
+      <w:pPr>
+        <w:pStyle w:val="Textoindependiente"/>
+        <w:rPr>
+          <w:b/>
+          <w:i/>
+          <w:sz w:val="20"/>
+        </w:rPr>
+      </w:pPr>
+    </w:p>
+    <w:p>
+      <w:pPr>
+        <w:pStyle w:val="Textoindependiente"/>
+        <w:rPr>
+          <w:b/>
+          <w:i/>
+          <w:sz w:val="20"/>
+        </w:rPr>
+      </w:pPr>
+    </w:p>
+    <w:p>
+      <w:pPr>
+        <w:pStyle w:val="Textoindependiente"/>
+        <w:rPr>
+          <w:b/>
+          <w:i/>
+          <w:sz w:val="20"/>
+        </w:rPr>
+      </w:pPr>
+    </w:p>
+    <w:p>
+      <w:pPr>
+        <w:pStyle w:val="Textoindependiente"/>
+        <w:rPr>
+          <w:b/>
+          <w:i/>
+          <w:sz w:val="20"/>
+        </w:rPr>
+      </w:pPr>
+    </w:p>
+    <w:p>
+      <w:pPr>
+        <w:pStyle w:val="Textoindependiente"/>
+        <w:rPr>
+          <w:b/>
+          <w:i/>
+          <w:sz w:val="20"/>
+        </w:rPr>
+      </w:pPr>
       <w:r>
         <w:rPr>
           <w:b/>
@@ -13893,7 +14876,19 @@
               <w:rPr>
                 <w:sz w:val="20"/>
               </w:rPr>
-              <w:t>CUS - 11</w:t>
+              <w:t xml:space="preserve">CUS </w:t>
+            </w:r>
+            <w:r>
+              <w:rPr>
+                <w:sz w:val="20"/>
+              </w:rPr>
+              <w:t>–</w:t>
+            </w:r>
+            <w:r>
+              <w:rPr>
+                <w:sz w:val="20"/>
+              </w:rPr>
+              <w:t xml:space="preserve"> 11</w:t>
             </w:r>
           </w:p>
         </w:tc>
@@ -14158,82 +15153,12 @@
           <w:i/>
           <w:sz w:val="20"/>
         </w:rPr>
-        <w:lastRenderedPageBreak/>
         <w:tab/>
       </w:r>
     </w:p>
     <w:p>
       <w:pPr>
         <w:pStyle w:val="Textoindependiente"/>
-        <w:rPr>
-          <w:b/>
-          <w:i/>
-          <w:sz w:val="20"/>
-        </w:rPr>
-      </w:pPr>
-    </w:p>
-    <w:p>
-      <w:pPr>
-        <w:pStyle w:val="Textoindependiente"/>
-        <w:rPr>
-          <w:b/>
-          <w:i/>
-          <w:sz w:val="20"/>
-        </w:rPr>
-      </w:pPr>
-    </w:p>
-    <w:p>
-      <w:pPr>
-        <w:pStyle w:val="Textoindependiente"/>
-        <w:rPr>
-          <w:b/>
-          <w:i/>
-          <w:sz w:val="20"/>
-        </w:rPr>
-      </w:pPr>
-    </w:p>
-    <w:p>
-      <w:pPr>
-        <w:pStyle w:val="Textoindependiente"/>
-        <w:rPr>
-          <w:b/>
-          <w:i/>
-          <w:sz w:val="10"/>
-        </w:rPr>
-      </w:pPr>
-      <w:r>
-        <w:rPr>
-          <w:b/>
-          <w:i/>
-          <w:sz w:val="10"/>
-        </w:rPr>
-        <w:tab/>
-      </w:r>
-    </w:p>
-    <w:p>
-      <w:pPr>
-        <w:pStyle w:val="Textoindependiente"/>
-        <w:rPr>
-          <w:b/>
-          <w:i/>
-          <w:sz w:val="20"/>
-        </w:rPr>
-      </w:pPr>
-    </w:p>
-    <w:p>
-      <w:pPr>
-        <w:pStyle w:val="Textoindependiente"/>
-        <w:rPr>
-          <w:b/>
-          <w:i/>
-          <w:sz w:val="20"/>
-        </w:rPr>
-      </w:pPr>
-    </w:p>
-    <w:p>
-      <w:pPr>
-        <w:pStyle w:val="Textoindependiente"/>
-        <w:spacing w:before="1"/>
         <w:rPr>
           <w:b/>
           <w:i/>
@@ -14348,12 +15273,12 @@
     <w:p>
       <w:pPr>
         <w:pStyle w:val="Textoindependiente"/>
-        <w:spacing w:line="362" w:lineRule="auto"/>
+        <w:spacing w:line="360" w:lineRule="auto"/>
         <w:ind w:left="1418" w:right="1115"/>
         <w:jc w:val="both"/>
       </w:pPr>
       <w:r>
-        <w:t>El sistema, dividido en dos subsistemas (administrador y postulante), cuenta con módulos claramente definidos los cuales acceden al modelo de datos único de la solución.</w:t>
+        <w:t>Administrador</w:t>
       </w:r>
     </w:p>
     <w:p>
@@ -14486,12 +15411,107 @@
     <w:p>
       <w:pPr>
         <w:pStyle w:val="Textoindependiente"/>
+        <w:spacing w:before="9"/>
+        <w:rPr>
+          <w:b/>
+          <w:i/>
+          <w:sz w:val="25"/>
+        </w:rPr>
+      </w:pPr>
+    </w:p>
+    <w:p>
+      <w:pPr>
+        <w:pStyle w:val="Textoindependiente"/>
+        <w:spacing w:before="9"/>
+        <w:rPr>
+          <w:b/>
+          <w:i/>
+          <w:sz w:val="25"/>
+        </w:rPr>
+      </w:pPr>
+    </w:p>
+    <w:p>
+      <w:pPr>
+        <w:pStyle w:val="Textoindependiente"/>
+        <w:spacing w:before="9"/>
+        <w:rPr>
+          <w:b/>
+          <w:i/>
+          <w:sz w:val="25"/>
+        </w:rPr>
+      </w:pPr>
+    </w:p>
+    <w:p>
+      <w:pPr>
+        <w:pStyle w:val="Textoindependiente"/>
+        <w:spacing w:before="9"/>
+        <w:rPr>
+          <w:b/>
+          <w:i/>
+          <w:sz w:val="25"/>
+        </w:rPr>
+      </w:pPr>
+    </w:p>
+    <w:p>
+      <w:pPr>
+        <w:pStyle w:val="Textoindependiente"/>
+        <w:spacing w:before="9"/>
+        <w:rPr>
+          <w:b/>
+          <w:i/>
+          <w:sz w:val="25"/>
+        </w:rPr>
+      </w:pPr>
+    </w:p>
+    <w:p>
+      <w:pPr>
+        <w:pStyle w:val="Textoindependiente"/>
+        <w:spacing w:before="9"/>
+        <w:rPr>
+          <w:b/>
+          <w:i/>
+          <w:sz w:val="25"/>
+        </w:rPr>
+      </w:pPr>
+    </w:p>
+    <w:p>
+      <w:pPr>
+        <w:pStyle w:val="Textoindependiente"/>
+        <w:spacing w:before="9"/>
+        <w:rPr>
+          <w:b/>
+          <w:i/>
+          <w:sz w:val="25"/>
+        </w:rPr>
+      </w:pPr>
+    </w:p>
+    <w:p>
+      <w:pPr>
+        <w:pStyle w:val="Textoindependiente"/>
+        <w:spacing w:before="9"/>
+        <w:rPr>
+          <w:b/>
+          <w:i/>
+          <w:sz w:val="25"/>
+        </w:rPr>
+      </w:pPr>
+    </w:p>
+    <w:p>
+      <w:pPr>
+        <w:pStyle w:val="Textoindependiente"/>
         <w:spacing w:before="1" w:line="360" w:lineRule="auto"/>
         <w:ind w:left="1418" w:right="1115"/>
         <w:jc w:val="both"/>
       </w:pPr>
       <w:r>
-        <w:t>Interfaz gráfica: Perteneciente a la capa de presentación del sistema, componente con el cual interactúa el usuario administrador.</w:t>
+        <w:rPr>
+          <w:b/>
+          <w:bCs/>
+        </w:rPr>
+        <w:t>Interfaz gráfica</w:t>
+      </w:r>
+      <w:r>
+        <w:t>: Perteneciente a la capa de presentación del sistema, componente con el cual interactúa el usuario administrador.</w:t>
       </w:r>
     </w:p>
     <w:p>
@@ -14511,7 +15531,14 @@
         <w:jc w:val="both"/>
       </w:pPr>
       <w:r>
-        <w:t>Controlador de Operaciones: Componente donde se concentra la lógica de negocio ya que referencia las funciones asignadas entre la interfaz gráfica con los componentes de las operaciones del módulo de administrador.</w:t>
+        <w:rPr>
+          <w:b/>
+          <w:bCs/>
+        </w:rPr>
+        <w:t>Controlador de Operaciones</w:t>
+      </w:r>
+      <w:r>
+        <w:t>: Componente donde se concentra la lógica de negocio ya que referencia las funciones asignadas entre la interfaz gráfica con los componentes de las operaciones del módulo de administrador.</w:t>
       </w:r>
     </w:p>
     <w:p>
@@ -14531,7 +15558,14 @@
         <w:jc w:val="both"/>
       </w:pPr>
       <w:r>
-        <w:t>Gestión de administrador: Componente encargado de la creación de cuentas con perfil administrador y de mostrar la información asociada a una cuenta de administrador previamente logueado.</w:t>
+        <w:rPr>
+          <w:b/>
+          <w:bCs/>
+        </w:rPr>
+        <w:t>Gestión de administrador</w:t>
+      </w:r>
+      <w:r>
+        <w:t>: Componente encargado de la creación de cuentas con perfil administrador y de mostrar la información asociada a una cuenta de administrador previamente logueado.</w:t>
       </w:r>
     </w:p>
     <w:p>
@@ -14550,7 +15584,14 @@
         <w:jc w:val="both"/>
       </w:pPr>
       <w:r>
-        <w:t>Gestión de postulantes: Componente encargado del acceso a la información relacionada con los resultados del examen de admisión.</w:t>
+        <w:rPr>
+          <w:b/>
+          <w:bCs/>
+        </w:rPr>
+        <w:t>Gestión de postulantes</w:t>
+      </w:r>
+      <w:r>
+        <w:t>: Componente encargado del acceso a la información relacionada con los resultados del examen de admisión.</w:t>
       </w:r>
     </w:p>
     <w:p>
@@ -14575,11 +15616,14 @@
         <w:jc w:val="both"/>
       </w:pPr>
       <w:r>
-        <w:t xml:space="preserve">Gestión de requisitos: </w:t>
-      </w:r>
-      <w:r>
-        <w:tab/>
-        <w:t>Componente encargado de controlar los requisitos brindados por los usuarios con perfil postulante, evaluar si los requisitos cumplen con lo establecido para el proceso de examen de admisión, generar notificaciones hacia los usuarios postulantes en caso haya requisitos que subsanar.</w:t>
+        <w:rPr>
+          <w:b/>
+          <w:bCs/>
+        </w:rPr>
+        <w:t>Gestión de requisitos</w:t>
+      </w:r>
+      <w:r>
+        <w:t>: Componente encargado de controlar los requisitos brindados por los usuarios con perfil postulante, evaluar si los requisitos cumplen con lo establecido para el proceso de examen de admisión, generar notificaciones hacia los usuarios postulantes en caso haya requisitos que subsanar.</w:t>
       </w:r>
     </w:p>
     <w:p>
@@ -14598,7 +15642,14 @@
         <w:jc w:val="both"/>
       </w:pPr>
       <w:r>
-        <w:t>Gestión de trámites: Componente encargado de realizar el procesamiento de las solicitudes de constancia de ingreso digital y posterior generación de la constancia de ingreso en formato pdf.</w:t>
+        <w:rPr>
+          <w:b/>
+          <w:bCs/>
+        </w:rPr>
+        <w:t>Gestión de trámites</w:t>
+      </w:r>
+      <w:r>
+        <w:t>: Componente encargado de realizar el procesamiento de las solicitudes de constancia de ingreso digital y posterior generación de la constancia de ingreso en formato pdf.</w:t>
       </w:r>
     </w:p>
     <w:p>
@@ -14621,7 +15672,14 @@
         </w:sectPr>
       </w:pPr>
       <w:r>
-        <w:t>MYSQL: Motor de Base de Datos seleccionado para el sistema.</w:t>
+        <w:rPr>
+          <w:b/>
+          <w:bCs/>
+        </w:rPr>
+        <w:t>MYSQL</w:t>
+      </w:r>
+      <w:r>
+        <w:t>: Motor de Base de Datos seleccionado para el sistema.</w:t>
       </w:r>
     </w:p>
     <w:p>
@@ -14629,6 +15687,19 @@
         <w:pStyle w:val="Textoindependiente"/>
         <w:spacing w:before="4"/>
       </w:pPr>
+    </w:p>
+    <w:p>
+      <w:pPr>
+        <w:pStyle w:val="Textoindependiente"/>
+        <w:spacing w:before="4"/>
+      </w:pPr>
+      <w:r>
+        <w:tab/>
+      </w:r>
+      <w:r>
+        <w:tab/>
+        <w:t>Postulante</w:t>
+      </w:r>
     </w:p>
     <w:p>
       <w:pPr>
@@ -14709,23 +15780,7 @@
           <w:i/>
           <w:sz w:val="20"/>
         </w:rPr>
-        <w:t>Diagrama de Componentes (</w:t>
-      </w:r>
-      <w:r>
-        <w:rPr>
-          <w:b/>
-          <w:i/>
-          <w:sz w:val="20"/>
-        </w:rPr>
-        <w:t>2</w:t>
-      </w:r>
-      <w:r>
-        <w:rPr>
-          <w:b/>
-          <w:i/>
-          <w:sz w:val="20"/>
-        </w:rPr>
-        <w:t>)</w:t>
+        <w:t>Diagrama de Componentes (2)</w:t>
       </w:r>
     </w:p>
     <w:p>
@@ -14749,7 +15804,16 @@
       </w:pPr>
       <w:r>
         <w:tab/>
-        <w:t>Gestión de postulante: Componente encargado del acceso a la información asociada a un usuario con perfil postulante, comprendiendo los datos personales y requisitos brindados por este.</w:t>
+      </w:r>
+      <w:r>
+        <w:rPr>
+          <w:b/>
+          <w:bCs/>
+        </w:rPr>
+        <w:t>Gestión de postulante</w:t>
+      </w:r>
+      <w:r>
+        <w:t>: Componente encargado del acceso a la información asociada a un usuario con perfil postulante, comprendiendo los datos personales y requisitos brindados por este.</w:t>
       </w:r>
     </w:p>
     <w:p>
@@ -14770,13 +15834,14 @@
         <w:tab/>
       </w:r>
       <w:r>
-        <w:t>Gestión de trámites: Componente encargado de</w:t>
-      </w:r>
-      <w:r>
-        <w:t>l envío de</w:t>
-      </w:r>
-      <w:r>
-        <w:t xml:space="preserve"> las solicitudes de constancia de ingreso digital.</w:t>
+        <w:rPr>
+          <w:b/>
+          <w:bCs/>
+        </w:rPr>
+        <w:t>Gestión de trámites</w:t>
+      </w:r>
+      <w:r>
+        <w:t>: Componente encargado del envío de las solicitudes de constancia de ingreso digital.</w:t>
       </w:r>
     </w:p>
     <w:p>
@@ -14795,7 +15860,14 @@
         <w:jc w:val="both"/>
       </w:pPr>
       <w:r>
-        <w:t>Seguimiento de trámite: Componente encargado del realizar el seguimiento a una solicitud de constancia de ingreso, permitiendo el acceso a información como el tiempo de espera en ser atendida una solicitud y el estado de la misma.</w:t>
+        <w:rPr>
+          <w:b/>
+          <w:bCs/>
+        </w:rPr>
+        <w:t>Seguimiento de trámite</w:t>
+      </w:r>
+      <w:r>
+        <w:t>: Componente encargado del realizar el seguimiento a una solicitud de constancia de ingreso, permitiendo el acceso a información como el tiempo de espera en ser atendida una solicitud y el estado de la misma.</w:t>
       </w:r>
     </w:p>
     <w:p>
@@ -14814,7 +15886,14 @@
         <w:jc w:val="both"/>
       </w:pPr>
       <w:r>
-        <w:t>Identificación facial: Componente encargado de identificar al usuario postulante en el sistema mediante un reconocimiento facial.</w:t>
+        <w:rPr>
+          <w:b/>
+          <w:bCs/>
+        </w:rPr>
+        <w:t>Identificación facial</w:t>
+      </w:r>
+      <w:r>
+        <w:t>: Componente encargado de identificar al usuario postulante en el sistema mediante un reconocimiento facial.</w:t>
       </w:r>
     </w:p>
     <w:p>
@@ -14829,7 +15908,6 @@
         <w:spacing w:before="4"/>
       </w:pPr>
       <w:r>
-        <w:lastRenderedPageBreak/>
         <w:tab/>
       </w:r>
       <w:r>
@@ -15145,6 +16223,7 @@
         <w:spacing w:before="1"/>
       </w:pPr>
       <w:r>
+        <w:lastRenderedPageBreak/>
         <w:t>Se usará la Base de Datos MySQL.</w:t>
       </w:r>
     </w:p>

</xml_diff>

<commit_message>
Actualizacion de vista funcional
</commit_message>
<xml_diff>
--- a/desarrollo/FRSIAAATR/Análisis/FRSIAAATR_DA.docx
+++ b/desarrollo/FRSIAAATR/Análisis/FRSIAAATR_DA.docx
@@ -1285,452 +1285,6 @@
           </w:p>
         </w:tc>
       </w:tr>
-      <w:tr>
-        <w:trPr>
-          <w:trHeight w:val="1307"/>
-        </w:trPr>
-        <w:tc>
-          <w:tcPr>
-            <w:tcW w:w="2304" w:type="dxa"/>
-          </w:tcPr>
-          <w:p>
-            <w:pPr>
-              <w:pStyle w:val="TableParagraph"/>
-              <w:spacing w:before="8"/>
-              <w:ind w:left="0"/>
-              <w:rPr>
-                <w:b/>
-                <w:sz w:val="20"/>
-              </w:rPr>
-            </w:pPr>
-          </w:p>
-          <w:p>
-            <w:pPr>
-              <w:pStyle w:val="TableParagraph"/>
-              <w:spacing w:before="1"/>
-              <w:ind w:left="584" w:right="570"/>
-              <w:jc w:val="center"/>
-              <w:rPr>
-                <w:sz w:val="24"/>
-              </w:rPr>
-            </w:pPr>
-            <w:r>
-              <w:rPr>
-                <w:sz w:val="24"/>
-              </w:rPr>
-              <w:t>07</w:t>
-            </w:r>
-            <w:r>
-              <w:rPr>
-                <w:sz w:val="24"/>
-              </w:rPr>
-              <w:t>/</w:t>
-            </w:r>
-            <w:r>
-              <w:rPr>
-                <w:sz w:val="24"/>
-              </w:rPr>
-              <w:t>07</w:t>
-            </w:r>
-            <w:r>
-              <w:rPr>
-                <w:sz w:val="24"/>
-              </w:rPr>
-              <w:t>/20</w:t>
-            </w:r>
-            <w:r>
-              <w:rPr>
-                <w:sz w:val="24"/>
-              </w:rPr>
-              <w:t>20</w:t>
-            </w:r>
-          </w:p>
-        </w:tc>
-        <w:tc>
-          <w:tcPr>
-            <w:tcW w:w="1153" w:type="dxa"/>
-          </w:tcPr>
-          <w:p>
-            <w:pPr>
-              <w:pStyle w:val="TableParagraph"/>
-              <w:spacing w:before="8"/>
-              <w:ind w:left="0"/>
-              <w:rPr>
-                <w:b/>
-                <w:sz w:val="20"/>
-              </w:rPr>
-            </w:pPr>
-          </w:p>
-          <w:p>
-            <w:pPr>
-              <w:pStyle w:val="TableParagraph"/>
-              <w:spacing w:before="1"/>
-              <w:ind w:left="154" w:right="142"/>
-              <w:jc w:val="center"/>
-              <w:rPr>
-                <w:sz w:val="24"/>
-              </w:rPr>
-            </w:pPr>
-            <w:r>
-              <w:rPr>
-                <w:sz w:val="24"/>
-              </w:rPr>
-              <w:t>1.1</w:t>
-            </w:r>
-          </w:p>
-        </w:tc>
-        <w:tc>
-          <w:tcPr>
-            <w:tcW w:w="2324" w:type="dxa"/>
-          </w:tcPr>
-          <w:p>
-            <w:pPr>
-              <w:pStyle w:val="TableParagraph"/>
-              <w:spacing w:before="8"/>
-              <w:ind w:left="0"/>
-              <w:rPr>
-                <w:b/>
-                <w:sz w:val="20"/>
-              </w:rPr>
-            </w:pPr>
-          </w:p>
-          <w:p>
-            <w:pPr>
-              <w:pStyle w:val="TableParagraph"/>
-              <w:spacing w:before="1" w:line="360" w:lineRule="auto"/>
-              <w:ind w:right="496"/>
-              <w:rPr>
-                <w:sz w:val="24"/>
-              </w:rPr>
-            </w:pPr>
-            <w:r>
-              <w:rPr>
-                <w:sz w:val="24"/>
-              </w:rPr>
-              <w:t>Actualización del documento</w:t>
-            </w:r>
-          </w:p>
-        </w:tc>
-        <w:tc>
-          <w:tcPr>
-            <w:tcW w:w="3726" w:type="dxa"/>
-          </w:tcPr>
-          <w:p>
-            <w:pPr>
-              <w:pStyle w:val="TableParagraph"/>
-              <w:spacing w:before="1"/>
-              <w:ind w:left="0"/>
-              <w:rPr>
-                <w:sz w:val="24"/>
-              </w:rPr>
-            </w:pPr>
-          </w:p>
-        </w:tc>
-      </w:tr>
-      <w:tr>
-        <w:trPr>
-          <w:trHeight w:val="1307"/>
-        </w:trPr>
-        <w:tc>
-          <w:tcPr>
-            <w:tcW w:w="2304" w:type="dxa"/>
-          </w:tcPr>
-          <w:p>
-            <w:pPr>
-              <w:pStyle w:val="TableParagraph"/>
-              <w:spacing w:before="8"/>
-              <w:ind w:left="0"/>
-              <w:rPr>
-                <w:b/>
-                <w:sz w:val="20"/>
-              </w:rPr>
-            </w:pPr>
-          </w:p>
-          <w:p>
-            <w:pPr>
-              <w:pStyle w:val="TableParagraph"/>
-              <w:spacing w:before="1"/>
-              <w:ind w:left="584" w:right="570"/>
-              <w:jc w:val="center"/>
-              <w:rPr>
-                <w:sz w:val="24"/>
-              </w:rPr>
-            </w:pPr>
-            <w:r>
-              <w:rPr>
-                <w:sz w:val="24"/>
-              </w:rPr>
-              <w:t>07</w:t>
-            </w:r>
-            <w:r>
-              <w:rPr>
-                <w:sz w:val="24"/>
-              </w:rPr>
-              <w:t>/</w:t>
-            </w:r>
-            <w:r>
-              <w:rPr>
-                <w:sz w:val="24"/>
-              </w:rPr>
-              <w:t>07</w:t>
-            </w:r>
-            <w:r>
-              <w:rPr>
-                <w:sz w:val="24"/>
-              </w:rPr>
-              <w:t>/20</w:t>
-            </w:r>
-            <w:r>
-              <w:rPr>
-                <w:sz w:val="24"/>
-              </w:rPr>
-              <w:t>20</w:t>
-            </w:r>
-          </w:p>
-        </w:tc>
-        <w:tc>
-          <w:tcPr>
-            <w:tcW w:w="1153" w:type="dxa"/>
-          </w:tcPr>
-          <w:p>
-            <w:pPr>
-              <w:pStyle w:val="TableParagraph"/>
-              <w:spacing w:before="8"/>
-              <w:ind w:left="0"/>
-              <w:rPr>
-                <w:b/>
-                <w:sz w:val="20"/>
-              </w:rPr>
-            </w:pPr>
-          </w:p>
-          <w:p>
-            <w:pPr>
-              <w:pStyle w:val="TableParagraph"/>
-              <w:spacing w:before="1"/>
-              <w:ind w:left="154" w:right="142"/>
-              <w:jc w:val="center"/>
-              <w:rPr>
-                <w:sz w:val="24"/>
-              </w:rPr>
-            </w:pPr>
-            <w:r>
-              <w:rPr>
-                <w:sz w:val="24"/>
-              </w:rPr>
-              <w:t>2.0</w:t>
-            </w:r>
-          </w:p>
-        </w:tc>
-        <w:tc>
-          <w:tcPr>
-            <w:tcW w:w="2324" w:type="dxa"/>
-          </w:tcPr>
-          <w:p>
-            <w:pPr>
-              <w:pStyle w:val="TableParagraph"/>
-              <w:spacing w:before="8"/>
-              <w:ind w:left="0"/>
-              <w:rPr>
-                <w:b/>
-                <w:sz w:val="20"/>
-              </w:rPr>
-            </w:pPr>
-          </w:p>
-          <w:p>
-            <w:pPr>
-              <w:pStyle w:val="TableParagraph"/>
-              <w:spacing w:before="1" w:line="360" w:lineRule="auto"/>
-              <w:ind w:right="975"/>
-              <w:rPr>
-                <w:sz w:val="24"/>
-              </w:rPr>
-            </w:pPr>
-            <w:r>
-              <w:rPr>
-                <w:sz w:val="24"/>
-              </w:rPr>
-              <w:t>Revisión del documento</w:t>
-            </w:r>
-          </w:p>
-        </w:tc>
-        <w:tc>
-          <w:tcPr>
-            <w:tcW w:w="3726" w:type="dxa"/>
-          </w:tcPr>
-          <w:p>
-            <w:pPr>
-              <w:pStyle w:val="TableParagraph"/>
-              <w:spacing w:before="1"/>
-              <w:ind w:left="0"/>
-              <w:rPr>
-                <w:sz w:val="24"/>
-              </w:rPr>
-            </w:pPr>
-          </w:p>
-        </w:tc>
-      </w:tr>
-      <w:tr>
-        <w:trPr>
-          <w:trHeight w:val="1310"/>
-        </w:trPr>
-        <w:tc>
-          <w:tcPr>
-            <w:tcW w:w="2304" w:type="dxa"/>
-          </w:tcPr>
-          <w:p>
-            <w:pPr>
-              <w:pStyle w:val="TableParagraph"/>
-              <w:spacing w:before="8"/>
-              <w:ind w:left="0"/>
-              <w:rPr>
-                <w:b/>
-                <w:sz w:val="20"/>
-              </w:rPr>
-            </w:pPr>
-          </w:p>
-          <w:p>
-            <w:pPr>
-              <w:pStyle w:val="TableParagraph"/>
-              <w:spacing w:before="1"/>
-              <w:ind w:left="584" w:right="570"/>
-              <w:jc w:val="center"/>
-              <w:rPr>
-                <w:sz w:val="24"/>
-              </w:rPr>
-            </w:pPr>
-            <w:r>
-              <w:rPr>
-                <w:sz w:val="24"/>
-              </w:rPr>
-              <w:t>07</w:t>
-            </w:r>
-            <w:r>
-              <w:rPr>
-                <w:sz w:val="24"/>
-              </w:rPr>
-              <w:t>/</w:t>
-            </w:r>
-            <w:r>
-              <w:rPr>
-                <w:sz w:val="24"/>
-              </w:rPr>
-              <w:t>07</w:t>
-            </w:r>
-            <w:r>
-              <w:rPr>
-                <w:sz w:val="24"/>
-              </w:rPr>
-              <w:t>/20</w:t>
-            </w:r>
-            <w:r>
-              <w:rPr>
-                <w:sz w:val="24"/>
-              </w:rPr>
-              <w:t>20</w:t>
-            </w:r>
-          </w:p>
-        </w:tc>
-        <w:tc>
-          <w:tcPr>
-            <w:tcW w:w="1153" w:type="dxa"/>
-          </w:tcPr>
-          <w:p>
-            <w:pPr>
-              <w:pStyle w:val="TableParagraph"/>
-              <w:spacing w:before="8"/>
-              <w:ind w:left="0"/>
-              <w:rPr>
-                <w:b/>
-                <w:sz w:val="20"/>
-              </w:rPr>
-            </w:pPr>
-          </w:p>
-          <w:p>
-            <w:pPr>
-              <w:pStyle w:val="TableParagraph"/>
-              <w:spacing w:before="1"/>
-              <w:ind w:left="154" w:right="142"/>
-              <w:jc w:val="center"/>
-              <w:rPr>
-                <w:sz w:val="24"/>
-              </w:rPr>
-            </w:pPr>
-            <w:r>
-              <w:rPr>
-                <w:sz w:val="24"/>
-              </w:rPr>
-              <w:t>2.1</w:t>
-            </w:r>
-          </w:p>
-        </w:tc>
-        <w:tc>
-          <w:tcPr>
-            <w:tcW w:w="2324" w:type="dxa"/>
-          </w:tcPr>
-          <w:p>
-            <w:pPr>
-              <w:pStyle w:val="TableParagraph"/>
-              <w:spacing w:before="8"/>
-              <w:ind w:left="0"/>
-              <w:rPr>
-                <w:b/>
-                <w:sz w:val="20"/>
-              </w:rPr>
-            </w:pPr>
-          </w:p>
-          <w:p>
-            <w:pPr>
-              <w:pStyle w:val="TableParagraph"/>
-              <w:spacing w:before="1" w:line="362" w:lineRule="auto"/>
-              <w:ind w:right="562"/>
-              <w:rPr>
-                <w:sz w:val="24"/>
-              </w:rPr>
-            </w:pPr>
-            <w:r>
-              <w:rPr>
-                <w:sz w:val="24"/>
-              </w:rPr>
-              <w:t>Correcciones del documento</w:t>
-            </w:r>
-          </w:p>
-        </w:tc>
-        <w:tc>
-          <w:tcPr>
-            <w:tcW w:w="3726" w:type="dxa"/>
-          </w:tcPr>
-          <w:p>
-            <w:pPr>
-              <w:pStyle w:val="TableParagraph"/>
-              <w:spacing w:before="8"/>
-              <w:ind w:left="0"/>
-              <w:rPr>
-                <w:b/>
-                <w:sz w:val="20"/>
-              </w:rPr>
-            </w:pPr>
-          </w:p>
-          <w:p>
-            <w:pPr>
-              <w:pStyle w:val="TableParagraph"/>
-              <w:spacing w:before="1"/>
-              <w:ind w:left="183"/>
-              <w:rPr>
-                <w:sz w:val="24"/>
-              </w:rPr>
-            </w:pPr>
-          </w:p>
-          <w:p>
-            <w:pPr>
-              <w:pStyle w:val="TableParagraph"/>
-              <w:ind w:left="183"/>
-              <w:rPr>
-                <w:sz w:val="24"/>
-              </w:rPr>
-            </w:pPr>
-          </w:p>
-        </w:tc>
-      </w:tr>
     </w:tbl>
     <w:p>
       <w:pPr>
@@ -10031,13 +9585,13 @@
         <w:rPr>
           <w:noProof/>
           <w:sz w:val="20"/>
-          <w:lang w:val="es-PE" w:eastAsia="es-PE"/>
+          <w:lang w:eastAsia="es-ES"/>
         </w:rPr>
         <w:drawing>
-          <wp:inline distT="0" distB="0" distL="0" distR="0" wp14:anchorId="7B934599" wp14:editId="797373C5">
-            <wp:extent cx="7099300" cy="4061460"/>
+          <wp:inline distT="0" distB="0" distL="0" distR="0" wp14:anchorId="660B268F" wp14:editId="08038742">
+            <wp:extent cx="7099300" cy="4331970"/>
             <wp:effectExtent l="0" t="0" r="6350" b="0"/>
-            <wp:docPr id="17" name="Imagen 17"/>
+            <wp:docPr id="2" name="Imagen 2"/>
             <wp:cNvGraphicFramePr>
               <a:graphicFrameLocks xmlns:a="http://schemas.openxmlformats.org/drawingml/2006/main" noChangeAspect="1"/>
             </wp:cNvGraphicFramePr>
@@ -10045,7 +9599,7 @@
               <a:graphicData uri="http://schemas.openxmlformats.org/drawingml/2006/picture">
                 <pic:pic xmlns:pic="http://schemas.openxmlformats.org/drawingml/2006/picture">
                   <pic:nvPicPr>
-                    <pic:cNvPr id="17" name="admin.PNG"/>
+                    <pic:cNvPr id="12" name="admin.PNG"/>
                     <pic:cNvPicPr/>
                   </pic:nvPicPr>
                   <pic:blipFill>
@@ -10063,7 +9617,7 @@
                   <pic:spPr>
                     <a:xfrm>
                       <a:off x="0" y="0"/>
-                      <a:ext cx="7099300" cy="4061460"/>
+                      <a:ext cx="7099300" cy="4331970"/>
                     </a:xfrm>
                     <a:prstGeom prst="rect">
                       <a:avLst/>
@@ -10184,17 +9738,14 @@
       </w:pPr>
       <w:r>
         <w:rPr>
-          <w:b/>
-          <w:i/>
           <w:noProof/>
-          <w:sz w:val="25"/>
-          <w:lang w:val="es-PE" w:eastAsia="es-PE"/>
+          <w:lang w:eastAsia="es-ES"/>
         </w:rPr>
         <w:drawing>
-          <wp:inline distT="0" distB="0" distL="0" distR="0" wp14:anchorId="36A9AEB3" wp14:editId="269FCB31">
-            <wp:extent cx="6344535" cy="3820058"/>
-            <wp:effectExtent l="0" t="0" r="0" b="0"/>
-            <wp:docPr id="15" name="Imagen 15"/>
+          <wp:inline distT="0" distB="0" distL="0" distR="0" wp14:anchorId="31B9505B" wp14:editId="2D4C7872">
+            <wp:extent cx="5687219" cy="3229426"/>
+            <wp:effectExtent l="0" t="0" r="8890" b="9525"/>
+            <wp:docPr id="13" name="Imagen 13"/>
             <wp:cNvGraphicFramePr>
               <a:graphicFrameLocks xmlns:a="http://schemas.openxmlformats.org/drawingml/2006/main" noChangeAspect="1"/>
             </wp:cNvGraphicFramePr>
@@ -10202,7 +9753,7 @@
               <a:graphicData uri="http://schemas.openxmlformats.org/drawingml/2006/picture">
                 <pic:pic xmlns:pic="http://schemas.openxmlformats.org/drawingml/2006/picture">
                   <pic:nvPicPr>
-                    <pic:cNvPr id="2" name="postulante.PNG"/>
+                    <pic:cNvPr id="11" name="postulante.PNG"/>
                     <pic:cNvPicPr/>
                   </pic:nvPicPr>
                   <pic:blipFill>
@@ -10220,7 +9771,7 @@
                   <pic:spPr>
                     <a:xfrm>
                       <a:off x="0" y="0"/>
-                      <a:ext cx="6344535" cy="3820058"/>
+                      <a:ext cx="5687219" cy="3229426"/>
                     </a:xfrm>
                     <a:prstGeom prst="rect">
                       <a:avLst/>
@@ -10258,6 +9809,72 @@
         <w:pStyle w:val="Textoindependiente"/>
         <w:spacing w:line="360" w:lineRule="auto"/>
         <w:ind w:left="680" w:right="1128"/>
+      </w:pPr>
+    </w:p>
+    <w:p>
+      <w:pPr>
+        <w:pStyle w:val="Textoindependiente"/>
+        <w:spacing w:before="6"/>
+        <w:rPr>
+          <w:b/>
+          <w:i/>
+          <w:sz w:val="11"/>
+        </w:rPr>
+      </w:pPr>
+    </w:p>
+    <w:p>
+      <w:pPr>
+        <w:pStyle w:val="Textoindependiente"/>
+        <w:spacing w:before="6"/>
+        <w:rPr>
+          <w:b/>
+          <w:i/>
+          <w:sz w:val="11"/>
+        </w:rPr>
+      </w:pPr>
+    </w:p>
+    <w:p>
+      <w:pPr>
+        <w:pStyle w:val="Textoindependiente"/>
+        <w:spacing w:before="6"/>
+        <w:rPr>
+          <w:b/>
+          <w:i/>
+          <w:sz w:val="11"/>
+        </w:rPr>
+      </w:pPr>
+    </w:p>
+    <w:p>
+      <w:pPr>
+        <w:pStyle w:val="Textoindependiente"/>
+        <w:spacing w:before="6"/>
+        <w:rPr>
+          <w:b/>
+          <w:i/>
+          <w:sz w:val="11"/>
+        </w:rPr>
+      </w:pPr>
+    </w:p>
+    <w:p>
+      <w:pPr>
+        <w:pStyle w:val="Textoindependiente"/>
+        <w:spacing w:before="6"/>
+        <w:rPr>
+          <w:b/>
+          <w:i/>
+          <w:sz w:val="11"/>
+        </w:rPr>
+      </w:pPr>
+    </w:p>
+    <w:p>
+      <w:pPr>
+        <w:pStyle w:val="Textoindependiente"/>
+        <w:spacing w:before="6"/>
+        <w:rPr>
+          <w:b/>
+          <w:i/>
+          <w:sz w:val="11"/>
+        </w:rPr>
       </w:pPr>
     </w:p>
     <w:p>
@@ -10791,19 +10408,7 @@
               <w:rPr>
                 <w:sz w:val="20"/>
               </w:rPr>
-              <w:t xml:space="preserve">CUS </w:t>
-            </w:r>
-            <w:r>
-              <w:rPr>
-                <w:sz w:val="20"/>
-              </w:rPr>
-              <w:t>–</w:t>
-            </w:r>
-            <w:r>
-              <w:rPr>
-                <w:sz w:val="20"/>
-              </w:rPr>
-              <w:t xml:space="preserve"> 01</w:t>
+              <w:t>CUS - 01</w:t>
             </w:r>
           </w:p>
         </w:tc>
@@ -10846,8 +10451,16 @@
               <w:rPr>
                 <w:sz w:val="20"/>
               </w:rPr>
-              <w:t>Visualizar perfil</w:t>
-            </w:r>
+              <w:t xml:space="preserve">Iniciar </w:t>
+            </w:r>
+            <w:proofErr w:type="spellStart"/>
+            <w:r>
+              <w:rPr>
+                <w:sz w:val="20"/>
+              </w:rPr>
+              <w:t>Sesion</w:t>
+            </w:r>
+            <w:proofErr w:type="spellEnd"/>
           </w:p>
         </w:tc>
       </w:tr>
@@ -10932,7 +10545,7 @@
               <w:rPr>
                 <w:sz w:val="20"/>
               </w:rPr>
-              <w:t>El Administrador del Sistema podrá visualizar la información de su perfil (Datos personales, imagen de perfil).</w:t>
+              <w:t>El Administrador deberá ingresar su nombre de usuario y contraseña, para poder entrar al sistema.</w:t>
             </w:r>
           </w:p>
         </w:tc>
@@ -10975,7 +10588,21 @@
               <w:rPr>
                 <w:sz w:val="20"/>
               </w:rPr>
-              <w:t>Para que el administrador pueda visualizar su perfil debe haber antes iniciado sesión en el sistema.</w:t>
+              <w:t xml:space="preserve">Para este caso de uso no </w:t>
+            </w:r>
+            <w:proofErr w:type="gramStart"/>
+            <w:r>
+              <w:rPr>
+                <w:sz w:val="20"/>
+              </w:rPr>
+              <w:t>hay  una</w:t>
+            </w:r>
+            <w:proofErr w:type="gramEnd"/>
+            <w:r>
+              <w:rPr>
+                <w:sz w:val="20"/>
+              </w:rPr>
+              <w:t xml:space="preserve"> precondición </w:t>
             </w:r>
           </w:p>
           <w:p>
@@ -11023,7 +10650,78 @@
               <w:rPr>
                 <w:sz w:val="20"/>
               </w:rPr>
-              <w:t>Se visualizara de forma satisfactoria el perfil del administrador.</w:t>
+              <w:t xml:space="preserve"> El administrador entrara al </w:t>
+            </w:r>
+            <w:proofErr w:type="spellStart"/>
+            <w:r>
+              <w:rPr>
+                <w:sz w:val="20"/>
+              </w:rPr>
+              <w:t>modulo</w:t>
+            </w:r>
+            <w:proofErr w:type="spellEnd"/>
+            <w:r>
+              <w:rPr>
+                <w:sz w:val="20"/>
+              </w:rPr>
+              <w:t xml:space="preserve"> administrador</w:t>
+            </w:r>
+          </w:p>
+        </w:tc>
+      </w:tr>
+      <w:tr>
+        <w:trPr>
+          <w:trHeight w:val="690"/>
+        </w:trPr>
+        <w:tc>
+          <w:tcPr>
+            <w:tcW w:w="1385" w:type="dxa"/>
+          </w:tcPr>
+          <w:p>
+            <w:pPr>
+              <w:pStyle w:val="TableParagraph"/>
+              <w:rPr>
+                <w:sz w:val="20"/>
+              </w:rPr>
+            </w:pPr>
+            <w:r>
+              <w:rPr>
+                <w:sz w:val="20"/>
+              </w:rPr>
+              <w:t>Flujo alternativo</w:t>
+            </w:r>
+          </w:p>
+        </w:tc>
+        <w:tc>
+          <w:tcPr>
+            <w:tcW w:w="8116" w:type="dxa"/>
+          </w:tcPr>
+          <w:p>
+            <w:pPr>
+              <w:pStyle w:val="TableParagraph"/>
+              <w:rPr>
+                <w:sz w:val="20"/>
+              </w:rPr>
+            </w:pPr>
+            <w:r>
+              <w:rPr>
+                <w:sz w:val="20"/>
+              </w:rPr>
+              <w:t xml:space="preserve">En caso la autenticación falle, se </w:t>
+            </w:r>
+            <w:proofErr w:type="gramStart"/>
+            <w:r>
+              <w:rPr>
+                <w:sz w:val="20"/>
+              </w:rPr>
+              <w:t>mostrara</w:t>
+            </w:r>
+            <w:proofErr w:type="gramEnd"/>
+            <w:r>
+              <w:rPr>
+                <w:sz w:val="20"/>
+              </w:rPr>
+              <w:t xml:space="preserve"> una mensaje de alerta.</w:t>
             </w:r>
           </w:p>
         </w:tc>
@@ -11115,19 +10813,7 @@
               <w:rPr>
                 <w:sz w:val="20"/>
               </w:rPr>
-              <w:t xml:space="preserve">CUS </w:t>
-            </w:r>
-            <w:r>
-              <w:rPr>
-                <w:sz w:val="20"/>
-              </w:rPr>
-              <w:t>–</w:t>
-            </w:r>
-            <w:r>
-              <w:rPr>
-                <w:sz w:val="20"/>
-              </w:rPr>
-              <w:t xml:space="preserve"> 02</w:t>
+              <w:t>CUS – 02</w:t>
             </w:r>
           </w:p>
         </w:tc>
@@ -11170,7 +10856,7 @@
               <w:rPr>
                 <w:sz w:val="20"/>
               </w:rPr>
-              <w:t>Buscar  requisitos postulante</w:t>
+              <w:t>Visualizar perfil</w:t>
             </w:r>
           </w:p>
         </w:tc>
@@ -11220,7 +10906,7 @@
       </w:tr>
       <w:tr>
         <w:trPr>
-          <w:trHeight w:val="345"/>
+          <w:trHeight w:val="690"/>
         </w:trPr>
         <w:tc>
           <w:tcPr>
@@ -11256,14 +10942,14 @@
               <w:rPr>
                 <w:sz w:val="20"/>
               </w:rPr>
-              <w:t>El Administrador del Sistema podrá buscar a un postulante en específico, filtrando por facultad o especialidad.</w:t>
+              <w:t>El Administrador del Sistema podrá visualizar la información de su perfil (Datos personales, imagen de perfil).</w:t>
             </w:r>
           </w:p>
         </w:tc>
       </w:tr>
       <w:tr>
         <w:trPr>
-          <w:trHeight w:val="345"/>
+          <w:trHeight w:val="690"/>
         </w:trPr>
         <w:tc>
           <w:tcPr>
@@ -11280,7 +10966,7 @@
               <w:rPr>
                 <w:sz w:val="20"/>
               </w:rPr>
-              <w:t>Precondición:</w:t>
+              <w:t xml:space="preserve">Precondición: </w:t>
             </w:r>
           </w:p>
         </w:tc>
@@ -11299,38 +10985,19 @@
               <w:rPr>
                 <w:sz w:val="20"/>
               </w:rPr>
-              <w:t>El administrador debe haber iniciado sesión.</w:t>
-            </w:r>
-          </w:p>
-          <w:p>
-            <w:pPr>
-              <w:pStyle w:val="TableParagraph"/>
-              <w:tabs>
-                <w:tab w:val="left" w:pos="3315"/>
-                <w:tab w:val="center" w:pos="4106"/>
-              </w:tabs>
-              <w:rPr>
-                <w:sz w:val="20"/>
-              </w:rPr>
-            </w:pPr>
-            <w:r>
-              <w:rPr>
-                <w:sz w:val="20"/>
-              </w:rPr>
-              <w:tab/>
-            </w:r>
-            <w:r>
-              <w:rPr>
-                <w:sz w:val="20"/>
-              </w:rPr>
-              <w:tab/>
-            </w:r>
+              <w:t>Para que el administrador pueda visualizar su perfil debe haber antes iniciado sesión en el sistema.</w:t>
+            </w:r>
+          </w:p>
+          <w:p>
+            <w:pPr>
+              <w:jc w:val="center"/>
+            </w:pPr>
           </w:p>
         </w:tc>
       </w:tr>
       <w:tr>
         <w:trPr>
-          <w:trHeight w:val="345"/>
+          <w:trHeight w:val="690"/>
         </w:trPr>
         <w:tc>
           <w:tcPr>
@@ -11343,14 +11010,12 @@
                 <w:sz w:val="20"/>
               </w:rPr>
             </w:pPr>
-            <w:proofErr w:type="spellStart"/>
-            <w:r>
-              <w:rPr>
-                <w:sz w:val="20"/>
-              </w:rPr>
-              <w:t>PostCondicion</w:t>
-            </w:r>
-            <w:proofErr w:type="spellEnd"/>
+            <w:r>
+              <w:rPr>
+                <w:sz w:val="20"/>
+              </w:rPr>
+              <w:t>Postcondición</w:t>
+            </w:r>
           </w:p>
         </w:tc>
         <w:tc>
@@ -11368,50 +11033,21 @@
               <w:rPr>
                 <w:sz w:val="20"/>
               </w:rPr>
-              <w:t>Se visualizar los requisitos del postulante</w:t>
-            </w:r>
-          </w:p>
-        </w:tc>
-      </w:tr>
-      <w:tr>
-        <w:trPr>
-          <w:trHeight w:val="345"/>
-        </w:trPr>
-        <w:tc>
-          <w:tcPr>
-            <w:tcW w:w="1385" w:type="dxa"/>
-          </w:tcPr>
-          <w:p>
-            <w:pPr>
-              <w:pStyle w:val="TableParagraph"/>
-              <w:rPr>
-                <w:sz w:val="20"/>
-              </w:rPr>
-            </w:pPr>
-            <w:r>
-              <w:rPr>
-                <w:sz w:val="20"/>
-              </w:rPr>
-              <w:t>Flujo alternativo</w:t>
-            </w:r>
-          </w:p>
-        </w:tc>
-        <w:tc>
-          <w:tcPr>
-            <w:tcW w:w="8116" w:type="dxa"/>
-          </w:tcPr>
-          <w:p>
-            <w:pPr>
-              <w:pStyle w:val="TableParagraph"/>
-              <w:rPr>
-                <w:sz w:val="20"/>
-              </w:rPr>
-            </w:pPr>
-            <w:r>
-              <w:rPr>
-                <w:sz w:val="20"/>
-              </w:rPr>
-              <w:t>En caso no se encuentre al postulante se mostrara un mensaje de “No se encontró al postulante”.</w:t>
+              <w:t xml:space="preserve">Se </w:t>
+            </w:r>
+            <w:proofErr w:type="gramStart"/>
+            <w:r>
+              <w:rPr>
+                <w:sz w:val="20"/>
+              </w:rPr>
+              <w:t>visualizara</w:t>
+            </w:r>
+            <w:proofErr w:type="gramEnd"/>
+            <w:r>
+              <w:rPr>
+                <w:sz w:val="20"/>
+              </w:rPr>
+              <w:t xml:space="preserve"> de forma satisfactoria el perfil del administrador.</w:t>
             </w:r>
           </w:p>
         </w:tc>
@@ -11523,7 +11159,7 @@
               <w:rPr>
                 <w:sz w:val="20"/>
               </w:rPr>
-              <w:t>CUS - 03</w:t>
+              <w:t>CUS – 03</w:t>
             </w:r>
           </w:p>
         </w:tc>
@@ -11547,7 +11183,7 @@
               <w:rPr>
                 <w:sz w:val="20"/>
               </w:rPr>
-              <w:t>Caso de uso</w:t>
+              <w:t>Caso de Uso:</w:t>
             </w:r>
           </w:p>
         </w:tc>
@@ -11562,11 +11198,19 @@
                 <w:sz w:val="20"/>
               </w:rPr>
             </w:pPr>
-            <w:r>
-              <w:rPr>
-                <w:sz w:val="20"/>
-              </w:rPr>
-              <w:t>Generar notificación</w:t>
+            <w:proofErr w:type="gramStart"/>
+            <w:r>
+              <w:rPr>
+                <w:sz w:val="20"/>
+              </w:rPr>
+              <w:t>Buscar  requisitos</w:t>
+            </w:r>
+            <w:proofErr w:type="gramEnd"/>
+            <w:r>
+              <w:rPr>
+                <w:sz w:val="20"/>
+              </w:rPr>
+              <w:t xml:space="preserve"> postulante</w:t>
             </w:r>
           </w:p>
         </w:tc>
@@ -11616,7 +11260,7 @@
       </w:tr>
       <w:tr>
         <w:trPr>
-          <w:trHeight w:val="688"/>
+          <w:trHeight w:val="345"/>
         </w:trPr>
         <w:tc>
           <w:tcPr>
@@ -11652,14 +11296,14 @@
               <w:rPr>
                 <w:sz w:val="20"/>
               </w:rPr>
-              <w:t>Registrar los requisitos solicitados para la inscripción al proceso de examen de admisión.</w:t>
+              <w:t>El Administrador del Sistema podrá buscar a un postulante en específico, filtrando por facultad o especialidad.</w:t>
             </w:r>
           </w:p>
         </w:tc>
       </w:tr>
       <w:tr>
         <w:trPr>
-          <w:trHeight w:val="688"/>
+          <w:trHeight w:val="345"/>
         </w:trPr>
         <w:tc>
           <w:tcPr>
@@ -11676,7 +11320,7 @@
               <w:rPr>
                 <w:sz w:val="20"/>
               </w:rPr>
-              <w:t>Precondición</w:t>
+              <w:t>Precondición:</w:t>
             </w:r>
           </w:p>
         </w:tc>
@@ -11695,7 +11339,133 @@
               <w:rPr>
                 <w:sz w:val="20"/>
               </w:rPr>
-              <w:t>Se generara la notificación siempre se haya encontrado una observación con respecto a la legibilidad de los requisitos que el postulante que el postulante presento.</w:t>
+              <w:t>El administrador debe haber iniciado sesión.</w:t>
+            </w:r>
+          </w:p>
+          <w:p>
+            <w:pPr>
+              <w:pStyle w:val="TableParagraph"/>
+              <w:tabs>
+                <w:tab w:val="left" w:pos="3315"/>
+                <w:tab w:val="center" w:pos="4106"/>
+              </w:tabs>
+              <w:rPr>
+                <w:sz w:val="20"/>
+              </w:rPr>
+            </w:pPr>
+            <w:r>
+              <w:rPr>
+                <w:sz w:val="20"/>
+              </w:rPr>
+              <w:tab/>
+            </w:r>
+            <w:r>
+              <w:rPr>
+                <w:sz w:val="20"/>
+              </w:rPr>
+              <w:tab/>
+            </w:r>
+          </w:p>
+        </w:tc>
+      </w:tr>
+      <w:tr>
+        <w:trPr>
+          <w:trHeight w:val="345"/>
+        </w:trPr>
+        <w:tc>
+          <w:tcPr>
+            <w:tcW w:w="1385" w:type="dxa"/>
+          </w:tcPr>
+          <w:p>
+            <w:pPr>
+              <w:pStyle w:val="TableParagraph"/>
+              <w:rPr>
+                <w:sz w:val="20"/>
+              </w:rPr>
+            </w:pPr>
+            <w:proofErr w:type="spellStart"/>
+            <w:r>
+              <w:rPr>
+                <w:sz w:val="20"/>
+              </w:rPr>
+              <w:t>PostCondicion</w:t>
+            </w:r>
+            <w:proofErr w:type="spellEnd"/>
+          </w:p>
+        </w:tc>
+        <w:tc>
+          <w:tcPr>
+            <w:tcW w:w="8116" w:type="dxa"/>
+          </w:tcPr>
+          <w:p>
+            <w:pPr>
+              <w:pStyle w:val="TableParagraph"/>
+              <w:rPr>
+                <w:sz w:val="20"/>
+              </w:rPr>
+            </w:pPr>
+            <w:r>
+              <w:rPr>
+                <w:sz w:val="20"/>
+              </w:rPr>
+              <w:t>Se visualizar los requisitos del postulante</w:t>
+            </w:r>
+          </w:p>
+        </w:tc>
+      </w:tr>
+      <w:tr>
+        <w:trPr>
+          <w:trHeight w:val="345"/>
+        </w:trPr>
+        <w:tc>
+          <w:tcPr>
+            <w:tcW w:w="1385" w:type="dxa"/>
+          </w:tcPr>
+          <w:p>
+            <w:pPr>
+              <w:pStyle w:val="TableParagraph"/>
+              <w:rPr>
+                <w:sz w:val="20"/>
+              </w:rPr>
+            </w:pPr>
+            <w:r>
+              <w:rPr>
+                <w:sz w:val="20"/>
+              </w:rPr>
+              <w:t>Flujo alternativo</w:t>
+            </w:r>
+          </w:p>
+        </w:tc>
+        <w:tc>
+          <w:tcPr>
+            <w:tcW w:w="8116" w:type="dxa"/>
+          </w:tcPr>
+          <w:p>
+            <w:pPr>
+              <w:pStyle w:val="TableParagraph"/>
+              <w:rPr>
+                <w:sz w:val="20"/>
+              </w:rPr>
+            </w:pPr>
+            <w:r>
+              <w:rPr>
+                <w:sz w:val="20"/>
+              </w:rPr>
+              <w:t xml:space="preserve">En caso no se encuentre al postulante se </w:t>
+            </w:r>
+            <w:proofErr w:type="gramStart"/>
+            <w:r>
+              <w:rPr>
+                <w:sz w:val="20"/>
+              </w:rPr>
+              <w:t>mostrara</w:t>
+            </w:r>
+            <w:proofErr w:type="gramEnd"/>
+            <w:r>
+              <w:rPr>
+                <w:sz w:val="20"/>
+              </w:rPr>
+              <w:t xml:space="preserve"> un mensaje de “No se encontró al postulante”.</w:t>
             </w:r>
           </w:p>
         </w:tc>
@@ -11832,124 +11602,6 @@
           <w:sz w:val="11"/>
         </w:rPr>
       </w:pPr>
-    </w:p>
-    <w:p>
-      <w:pPr>
-        <w:pStyle w:val="Textoindependiente"/>
-        <w:spacing w:before="6"/>
-        <w:rPr>
-          <w:b/>
-          <w:i/>
-          <w:sz w:val="11"/>
-        </w:rPr>
-      </w:pPr>
-    </w:p>
-    <w:p>
-      <w:pPr>
-        <w:pStyle w:val="Textoindependiente"/>
-        <w:spacing w:before="6"/>
-        <w:rPr>
-          <w:b/>
-          <w:i/>
-          <w:sz w:val="11"/>
-        </w:rPr>
-      </w:pPr>
-    </w:p>
-    <w:p>
-      <w:pPr>
-        <w:pStyle w:val="Textoindependiente"/>
-        <w:spacing w:before="6"/>
-        <w:rPr>
-          <w:b/>
-          <w:i/>
-          <w:sz w:val="11"/>
-        </w:rPr>
-      </w:pPr>
-    </w:p>
-    <w:p>
-      <w:pPr>
-        <w:pStyle w:val="Textoindependiente"/>
-        <w:spacing w:before="6"/>
-        <w:rPr>
-          <w:b/>
-          <w:i/>
-          <w:sz w:val="11"/>
-        </w:rPr>
-      </w:pPr>
-    </w:p>
-    <w:p>
-      <w:pPr>
-        <w:pStyle w:val="Textoindependiente"/>
-        <w:spacing w:before="6"/>
-        <w:rPr>
-          <w:b/>
-          <w:i/>
-          <w:sz w:val="11"/>
-        </w:rPr>
-      </w:pPr>
-    </w:p>
-    <w:p>
-      <w:pPr>
-        <w:pStyle w:val="Textoindependiente"/>
-        <w:spacing w:before="6"/>
-        <w:rPr>
-          <w:b/>
-          <w:i/>
-          <w:sz w:val="11"/>
-        </w:rPr>
-      </w:pPr>
-    </w:p>
-    <w:p>
-      <w:pPr>
-        <w:pStyle w:val="Textoindependiente"/>
-        <w:spacing w:before="6"/>
-        <w:rPr>
-          <w:b/>
-          <w:i/>
-          <w:sz w:val="11"/>
-        </w:rPr>
-      </w:pPr>
-    </w:p>
-    <w:p>
-      <w:pPr>
-        <w:pStyle w:val="Textoindependiente"/>
-        <w:spacing w:before="6"/>
-        <w:rPr>
-          <w:b/>
-          <w:i/>
-          <w:sz w:val="11"/>
-        </w:rPr>
-      </w:pPr>
-    </w:p>
-    <w:p>
-      <w:pPr>
-        <w:pStyle w:val="Textoindependiente"/>
-        <w:spacing w:before="6"/>
-        <w:rPr>
-          <w:b/>
-          <w:i/>
-          <w:sz w:val="11"/>
-        </w:rPr>
-      </w:pPr>
-    </w:p>
-    <w:p>
-      <w:pPr>
-        <w:pStyle w:val="Textoindependiente"/>
-        <w:spacing w:before="6"/>
-        <w:rPr>
-          <w:b/>
-          <w:i/>
-          <w:sz w:val="11"/>
-        </w:rPr>
-      </w:pPr>
-      <w:r>
-        <w:rPr>
-          <w:b/>
-          <w:i/>
-          <w:sz w:val="11"/>
-        </w:rPr>
-        <w:tab/>
-      </w:r>
     </w:p>
     <w:tbl>
       <w:tblPr>
@@ -12009,7 +11661,7 @@
               <w:rPr>
                 <w:sz w:val="20"/>
               </w:rPr>
-              <w:t>CUS - 04</w:t>
+              <w:t>CUS – 04</w:t>
             </w:r>
           </w:p>
         </w:tc>
@@ -12052,7 +11704,7 @@
               <w:rPr>
                 <w:sz w:val="20"/>
               </w:rPr>
-              <w:t>Recepcionar solicitudes</w:t>
+              <w:t>Generar notificación</w:t>
             </w:r>
           </w:p>
         </w:tc>
@@ -12138,7 +11790,7 @@
               <w:rPr>
                 <w:sz w:val="20"/>
               </w:rPr>
-              <w:t>Recepcionar las solicitudes de constancia de ingreso digital que los postulantes enviaron.</w:t>
+              <w:t>Registrar los requisitos solicitados para la inscripción al proceso de examen de admisión.</w:t>
             </w:r>
           </w:p>
         </w:tc>
@@ -12181,12 +11833,57 @@
               <w:rPr>
                 <w:sz w:val="20"/>
               </w:rPr>
-              <w:t>El administrador debió haber iniciado sesión.</w:t>
+              <w:t xml:space="preserve">Se </w:t>
+            </w:r>
+            <w:r>
+              <w:rPr>
+                <w:sz w:val="20"/>
+              </w:rPr>
+              <w:t>generará</w:t>
+            </w:r>
+            <w:r>
+              <w:rPr>
+                <w:sz w:val="20"/>
+              </w:rPr>
+              <w:t xml:space="preserve"> la notificación siempre se haya encontrado una observación con respecto a la legibilidad de los requisitos que el postulante que el postulante presento.</w:t>
             </w:r>
           </w:p>
         </w:tc>
       </w:tr>
     </w:tbl>
+    <w:p>
+      <w:pPr>
+        <w:pStyle w:val="Textoindependiente"/>
+        <w:spacing w:before="6"/>
+        <w:rPr>
+          <w:b/>
+          <w:i/>
+          <w:sz w:val="11"/>
+        </w:rPr>
+      </w:pPr>
+    </w:p>
+    <w:p>
+      <w:pPr>
+        <w:pStyle w:val="Textoindependiente"/>
+        <w:spacing w:before="6"/>
+        <w:rPr>
+          <w:b/>
+          <w:i/>
+          <w:sz w:val="11"/>
+        </w:rPr>
+      </w:pPr>
+    </w:p>
+    <w:p>
+      <w:pPr>
+        <w:pStyle w:val="Textoindependiente"/>
+        <w:spacing w:before="6"/>
+        <w:rPr>
+          <w:b/>
+          <w:i/>
+          <w:sz w:val="11"/>
+        </w:rPr>
+      </w:pPr>
+    </w:p>
     <w:p>
       <w:pPr>
         <w:pStyle w:val="Textoindependiente"/>
@@ -12297,7 +11994,7 @@
               <w:rPr>
                 <w:sz w:val="20"/>
               </w:rPr>
-              <w:t>CUS - 05</w:t>
+              <w:t>CUS – 05</w:t>
             </w:r>
           </w:p>
         </w:tc>
@@ -12340,7 +12037,7 @@
               <w:rPr>
                 <w:sz w:val="20"/>
               </w:rPr>
-              <w:t>Buscar solicitud de constancia.</w:t>
+              <w:t>Recepcionar solicitudes</w:t>
             </w:r>
           </w:p>
         </w:tc>
@@ -12383,7 +12080,7 @@
               <w:rPr>
                 <w:sz w:val="20"/>
               </w:rPr>
-              <w:t>Administrador.</w:t>
+              <w:t>Administrador</w:t>
             </w:r>
           </w:p>
         </w:tc>
@@ -12426,7 +12123,7 @@
               <w:rPr>
                 <w:sz w:val="20"/>
               </w:rPr>
-              <w:t>El administrador buscara una solicitud de constancia de ingreso digital en específico, para eso podrá filtrar por facultad, especialidad o rango de fecha.</w:t>
+              <w:t>Recepcionar las solicitudes de constancia de ingreso digital que los postulantes enviaron.</w:t>
             </w:r>
           </w:p>
         </w:tc>
@@ -12470,51 +12167,6 @@
                 <w:sz w:val="20"/>
               </w:rPr>
               <w:t>El administrador debió haber iniciado sesión.</w:t>
-            </w:r>
-          </w:p>
-        </w:tc>
-      </w:tr>
-      <w:tr>
-        <w:trPr>
-          <w:trHeight w:val="688"/>
-        </w:trPr>
-        <w:tc>
-          <w:tcPr>
-            <w:tcW w:w="1385" w:type="dxa"/>
-          </w:tcPr>
-          <w:p>
-            <w:pPr>
-              <w:pStyle w:val="TableParagraph"/>
-              <w:rPr>
-                <w:sz w:val="20"/>
-              </w:rPr>
-            </w:pPr>
-            <w:proofErr w:type="spellStart"/>
-            <w:r>
-              <w:rPr>
-                <w:sz w:val="20"/>
-              </w:rPr>
-              <w:t>PostCondicion</w:t>
-            </w:r>
-            <w:proofErr w:type="spellEnd"/>
-          </w:p>
-        </w:tc>
-        <w:tc>
-          <w:tcPr>
-            <w:tcW w:w="8116" w:type="dxa"/>
-          </w:tcPr>
-          <w:p>
-            <w:pPr>
-              <w:pStyle w:val="TableParagraph"/>
-              <w:rPr>
-                <w:sz w:val="20"/>
-              </w:rPr>
-            </w:pPr>
-            <w:r>
-              <w:rPr>
-                <w:sz w:val="20"/>
-              </w:rPr>
-              <w:t>Se visualizara la constancia de ingreso digital.</w:t>
             </w:r>
           </w:p>
         </w:tc>
@@ -12641,7 +12293,7 @@
               <w:rPr>
                 <w:sz w:val="20"/>
               </w:rPr>
-              <w:t>CUS - 06</w:t>
+              <w:t>CUS – 06</w:t>
             </w:r>
           </w:p>
         </w:tc>
@@ -12665,7 +12317,7 @@
               <w:rPr>
                 <w:sz w:val="20"/>
               </w:rPr>
-              <w:t>Caso de Uso:</w:t>
+              <w:t>Caso de uso</w:t>
             </w:r>
           </w:p>
         </w:tc>
@@ -12684,14 +12336,14 @@
               <w:rPr>
                 <w:sz w:val="20"/>
               </w:rPr>
-              <w:t>Atender solicitud de constancia.</w:t>
+              <w:t>Buscar solicitud de constancia.</w:t>
             </w:r>
           </w:p>
         </w:tc>
       </w:tr>
       <w:tr>
         <w:trPr>
-          <w:trHeight w:val="342"/>
+          <w:trHeight w:val="345"/>
         </w:trPr>
         <w:tc>
           <w:tcPr>
@@ -12734,7 +12386,7 @@
       </w:tr>
       <w:tr>
         <w:trPr>
-          <w:trHeight w:val="690"/>
+          <w:trHeight w:val="688"/>
         </w:trPr>
         <w:tc>
           <w:tcPr>
@@ -12743,7 +12395,6 @@
           <w:p>
             <w:pPr>
               <w:pStyle w:val="TableParagraph"/>
-              <w:spacing w:before="2"/>
               <w:rPr>
                 <w:sz w:val="20"/>
               </w:rPr>
@@ -12763,45 +12414,36 @@
           <w:p>
             <w:pPr>
               <w:pStyle w:val="TableParagraph"/>
-              <w:spacing w:before="2"/>
-              <w:rPr>
-                <w:b/>
-                <w:sz w:val="20"/>
-              </w:rPr>
-            </w:pPr>
-            <w:r>
-              <w:rPr>
-                <w:sz w:val="20"/>
-              </w:rPr>
-              <w:t xml:space="preserve">El Administrador del Sistema atenderá la solicitud de </w:t>
-            </w:r>
-            <w:proofErr w:type="spellStart"/>
-            <w:r>
-              <w:rPr>
-                <w:sz w:val="20"/>
-              </w:rPr>
-              <w:t>tramite</w:t>
-            </w:r>
-            <w:proofErr w:type="spellEnd"/>
-            <w:r>
-              <w:rPr>
-                <w:sz w:val="20"/>
-              </w:rPr>
-              <w:t xml:space="preserve"> de constancia, respondiendo con la generación de una archivo con extensión pdf</w:t>
-            </w:r>
-            <w:r>
-              <w:rPr>
-                <w:b/>
-                <w:sz w:val="20"/>
-              </w:rPr>
-              <w:t>.</w:t>
+              <w:rPr>
+                <w:sz w:val="20"/>
+              </w:rPr>
+            </w:pPr>
+            <w:r>
+              <w:rPr>
+                <w:sz w:val="20"/>
+              </w:rPr>
+              <w:t xml:space="preserve">El administrador </w:t>
+            </w:r>
+            <w:proofErr w:type="gramStart"/>
+            <w:r>
+              <w:rPr>
+                <w:sz w:val="20"/>
+              </w:rPr>
+              <w:t>buscara</w:t>
+            </w:r>
+            <w:proofErr w:type="gramEnd"/>
+            <w:r>
+              <w:rPr>
+                <w:sz w:val="20"/>
+              </w:rPr>
+              <w:t xml:space="preserve"> una solicitud de constancia de ingreso digital en específico, para eso podrá filtrar por facultad, especialidad o rango de fecha.</w:t>
             </w:r>
           </w:p>
         </w:tc>
       </w:tr>
       <w:tr>
         <w:trPr>
-          <w:trHeight w:val="690"/>
+          <w:trHeight w:val="688"/>
         </w:trPr>
         <w:tc>
           <w:tcPr>
@@ -12810,16 +12452,15 @@
           <w:p>
             <w:pPr>
               <w:pStyle w:val="TableParagraph"/>
-              <w:spacing w:before="2"/>
-              <w:rPr>
-                <w:sz w:val="20"/>
-              </w:rPr>
-            </w:pPr>
-            <w:r>
-              <w:rPr>
-                <w:sz w:val="20"/>
-              </w:rPr>
-              <w:t>Precondición:</w:t>
+              <w:rPr>
+                <w:sz w:val="20"/>
+              </w:rPr>
+            </w:pPr>
+            <w:r>
+              <w:rPr>
+                <w:sz w:val="20"/>
+              </w:rPr>
+              <w:t>Precondición</w:t>
             </w:r>
           </w:p>
         </w:tc>
@@ -12830,7 +12471,6 @@
           <w:p>
             <w:pPr>
               <w:pStyle w:val="TableParagraph"/>
-              <w:spacing w:before="2"/>
               <w:rPr>
                 <w:sz w:val="20"/>
               </w:rPr>
@@ -12846,7 +12486,7 @@
       </w:tr>
       <w:tr>
         <w:trPr>
-          <w:trHeight w:val="690"/>
+          <w:trHeight w:val="688"/>
         </w:trPr>
         <w:tc>
           <w:tcPr>
@@ -12855,17 +12495,18 @@
           <w:p>
             <w:pPr>
               <w:pStyle w:val="TableParagraph"/>
-              <w:spacing w:before="2"/>
-              <w:rPr>
-                <w:sz w:val="20"/>
-              </w:rPr>
-            </w:pPr>
-            <w:r>
-              <w:rPr>
-                <w:sz w:val="20"/>
-              </w:rPr>
-              <w:t xml:space="preserve">Post condición </w:t>
-            </w:r>
+              <w:rPr>
+                <w:sz w:val="20"/>
+              </w:rPr>
+            </w:pPr>
+            <w:proofErr w:type="spellStart"/>
+            <w:r>
+              <w:rPr>
+                <w:sz w:val="20"/>
+              </w:rPr>
+              <w:t>PostCondicion</w:t>
+            </w:r>
+            <w:proofErr w:type="spellEnd"/>
           </w:p>
         </w:tc>
         <w:tc>
@@ -12875,30 +12516,29 @@
           <w:p>
             <w:pPr>
               <w:pStyle w:val="TableParagraph"/>
-              <w:spacing w:before="2"/>
-              <w:rPr>
-                <w:sz w:val="20"/>
-              </w:rPr>
-            </w:pPr>
-            <w:r>
-              <w:rPr>
-                <w:sz w:val="20"/>
-              </w:rPr>
-              <w:t xml:space="preserve">En caso se haya aceptado el </w:t>
-            </w:r>
-            <w:proofErr w:type="spellStart"/>
-            <w:r>
-              <w:rPr>
-                <w:sz w:val="20"/>
-              </w:rPr>
-              <w:t>tramite</w:t>
-            </w:r>
-            <w:proofErr w:type="spellEnd"/>
-            <w:r>
-              <w:rPr>
-                <w:sz w:val="20"/>
-              </w:rPr>
-              <w:t>, se generara el archivo pdf.</w:t>
+              <w:rPr>
+                <w:sz w:val="20"/>
+              </w:rPr>
+            </w:pPr>
+            <w:r>
+              <w:rPr>
+                <w:sz w:val="20"/>
+              </w:rPr>
+              <w:t xml:space="preserve">Se </w:t>
+            </w:r>
+            <w:proofErr w:type="gramStart"/>
+            <w:r>
+              <w:rPr>
+                <w:sz w:val="20"/>
+              </w:rPr>
+              <w:t>visualizara</w:t>
+            </w:r>
+            <w:proofErr w:type="gramEnd"/>
+            <w:r>
+              <w:rPr>
+                <w:sz w:val="20"/>
+              </w:rPr>
+              <w:t xml:space="preserve"> la constancia de ingreso digital.</w:t>
             </w:r>
           </w:p>
         </w:tc>
@@ -13164,6 +12804,28 @@
         </w:rPr>
         <w:tab/>
       </w:r>
+    </w:p>
+    <w:p>
+      <w:pPr>
+        <w:pStyle w:val="Textoindependiente"/>
+        <w:spacing w:before="6"/>
+        <w:rPr>
+          <w:b/>
+          <w:i/>
+          <w:sz w:val="11"/>
+        </w:rPr>
+      </w:pPr>
+    </w:p>
+    <w:p>
+      <w:pPr>
+        <w:pStyle w:val="Textoindependiente"/>
+        <w:spacing w:before="6"/>
+        <w:rPr>
+          <w:b/>
+          <w:i/>
+          <w:sz w:val="11"/>
+        </w:rPr>
+      </w:pPr>
     </w:p>
     <w:tbl>
       <w:tblPr>
@@ -13223,7 +12885,7 @@
               <w:rPr>
                 <w:sz w:val="20"/>
               </w:rPr>
-              <w:t>CUS - 07</w:t>
+              <w:t>CUS – 07</w:t>
             </w:r>
           </w:p>
         </w:tc>
@@ -13266,14 +12928,14 @@
               <w:rPr>
                 <w:sz w:val="20"/>
               </w:rPr>
-              <w:t>Enviar solicitud de constancia.</w:t>
+              <w:t>Atender solicitud de constancia.</w:t>
             </w:r>
           </w:p>
         </w:tc>
       </w:tr>
       <w:tr>
         <w:trPr>
-          <w:trHeight w:val="345"/>
+          <w:trHeight w:val="342"/>
         </w:trPr>
         <w:tc>
           <w:tcPr>
@@ -13325,6 +12987,7 @@
           <w:p>
             <w:pPr>
               <w:pStyle w:val="TableParagraph"/>
+              <w:spacing w:before="2"/>
               <w:rPr>
                 <w:sz w:val="20"/>
               </w:rPr>
@@ -13344,15 +13007,52 @@
           <w:p>
             <w:pPr>
               <w:pStyle w:val="TableParagraph"/>
-              <w:rPr>
-                <w:sz w:val="20"/>
-              </w:rPr>
-            </w:pPr>
-            <w:r>
-              <w:rPr>
-                <w:sz w:val="20"/>
-              </w:rPr>
-              <w:t>El Administrador del Sistema enviara la solicitud de constancia de ingreso digital, añadiendo una firma , y enviándolo mediante correo electrónico al postulante</w:t>
+              <w:spacing w:before="2"/>
+              <w:rPr>
+                <w:b/>
+                <w:sz w:val="20"/>
+              </w:rPr>
+            </w:pPr>
+            <w:r>
+              <w:rPr>
+                <w:sz w:val="20"/>
+              </w:rPr>
+              <w:t xml:space="preserve">El Administrador del Sistema atenderá la solicitud de </w:t>
+            </w:r>
+            <w:proofErr w:type="spellStart"/>
+            <w:r>
+              <w:rPr>
+                <w:sz w:val="20"/>
+              </w:rPr>
+              <w:t>tramite</w:t>
+            </w:r>
+            <w:proofErr w:type="spellEnd"/>
+            <w:r>
+              <w:rPr>
+                <w:sz w:val="20"/>
+              </w:rPr>
+              <w:t xml:space="preserve"> de constancia, respondiendo con la generación de </w:t>
+            </w:r>
+            <w:proofErr w:type="gramStart"/>
+            <w:r>
+              <w:rPr>
+                <w:sz w:val="20"/>
+              </w:rPr>
+              <w:t>una archivo</w:t>
+            </w:r>
+            <w:proofErr w:type="gramEnd"/>
+            <w:r>
+              <w:rPr>
+                <w:sz w:val="20"/>
+              </w:rPr>
+              <w:t xml:space="preserve"> con extensión pdf</w:t>
+            </w:r>
+            <w:r>
+              <w:rPr>
+                <w:b/>
+                <w:sz w:val="20"/>
+              </w:rPr>
+              <w:t>.</w:t>
             </w:r>
           </w:p>
         </w:tc>
@@ -13368,15 +13068,16 @@
           <w:p>
             <w:pPr>
               <w:pStyle w:val="TableParagraph"/>
-              <w:rPr>
-                <w:sz w:val="20"/>
-              </w:rPr>
-            </w:pPr>
-            <w:r>
-              <w:rPr>
-                <w:sz w:val="20"/>
-              </w:rPr>
-              <w:t>Precondición</w:t>
+              <w:spacing w:before="2"/>
+              <w:rPr>
+                <w:sz w:val="20"/>
+              </w:rPr>
+            </w:pPr>
+            <w:r>
+              <w:rPr>
+                <w:sz w:val="20"/>
+              </w:rPr>
+              <w:t>Precondición:</w:t>
             </w:r>
           </w:p>
         </w:tc>
@@ -13387,18 +13088,18 @@
           <w:p>
             <w:pPr>
               <w:pStyle w:val="TableParagraph"/>
-              <w:rPr>
-                <w:sz w:val="20"/>
-              </w:rPr>
-            </w:pPr>
-            <w:r>
-              <w:rPr>
-                <w:sz w:val="20"/>
-              </w:rPr>
-              <w:t>Para enviar la solicitud el administrador debió haber iniciado sesión.</w:t>
-            </w:r>
-          </w:p>
-          <w:p/>
+              <w:spacing w:before="2"/>
+              <w:rPr>
+                <w:sz w:val="20"/>
+              </w:rPr>
+            </w:pPr>
+            <w:r>
+              <w:rPr>
+                <w:sz w:val="20"/>
+              </w:rPr>
+              <w:t>El administrador debió haber iniciado sesión.</w:t>
+            </w:r>
+          </w:p>
         </w:tc>
       </w:tr>
       <w:tr>
@@ -13412,15 +13113,16 @@
           <w:p>
             <w:pPr>
               <w:pStyle w:val="TableParagraph"/>
-              <w:rPr>
-                <w:sz w:val="20"/>
-              </w:rPr>
-            </w:pPr>
-            <w:r>
-              <w:rPr>
-                <w:sz w:val="20"/>
-              </w:rPr>
-              <w:t>Post condición</w:t>
+              <w:spacing w:before="2"/>
+              <w:rPr>
+                <w:sz w:val="20"/>
+              </w:rPr>
+            </w:pPr>
+            <w:r>
+              <w:rPr>
+                <w:sz w:val="20"/>
+              </w:rPr>
+              <w:t xml:space="preserve">Post condición </w:t>
             </w:r>
           </w:p>
         </w:tc>
@@ -13431,42 +13133,49 @@
           <w:p>
             <w:pPr>
               <w:pStyle w:val="TableParagraph"/>
-              <w:rPr>
-                <w:sz w:val="20"/>
-              </w:rPr>
-            </w:pPr>
-            <w:r>
-              <w:rPr>
-                <w:sz w:val="20"/>
-              </w:rPr>
-              <w:t>Se enviara la constancia de ingreso digital al correo con el cual el postulante se haya registrado.</w:t>
+              <w:spacing w:before="2"/>
+              <w:rPr>
+                <w:sz w:val="20"/>
+              </w:rPr>
+            </w:pPr>
+            <w:r>
+              <w:rPr>
+                <w:sz w:val="20"/>
+              </w:rPr>
+              <w:t xml:space="preserve">En caso se haya aceptado el </w:t>
+            </w:r>
+            <w:proofErr w:type="spellStart"/>
+            <w:r>
+              <w:rPr>
+                <w:sz w:val="20"/>
+              </w:rPr>
+              <w:t>tramite</w:t>
+            </w:r>
+            <w:proofErr w:type="spellEnd"/>
+            <w:r>
+              <w:rPr>
+                <w:sz w:val="20"/>
+              </w:rPr>
+              <w:t xml:space="preserve">, se </w:t>
+            </w:r>
+            <w:proofErr w:type="gramStart"/>
+            <w:r>
+              <w:rPr>
+                <w:sz w:val="20"/>
+              </w:rPr>
+              <w:t>generara</w:t>
+            </w:r>
+            <w:proofErr w:type="gramEnd"/>
+            <w:r>
+              <w:rPr>
+                <w:sz w:val="20"/>
+              </w:rPr>
+              <w:t xml:space="preserve"> el archivo pdf.</w:t>
             </w:r>
           </w:p>
         </w:tc>
       </w:tr>
     </w:tbl>
-    <w:p>
-      <w:pPr>
-        <w:pStyle w:val="Textoindependiente"/>
-        <w:spacing w:before="6"/>
-        <w:rPr>
-          <w:b/>
-          <w:i/>
-          <w:sz w:val="11"/>
-        </w:rPr>
-      </w:pPr>
-    </w:p>
-    <w:p>
-      <w:pPr>
-        <w:pStyle w:val="Textoindependiente"/>
-        <w:spacing w:before="6"/>
-        <w:rPr>
-          <w:b/>
-          <w:i/>
-          <w:sz w:val="11"/>
-        </w:rPr>
-      </w:pPr>
-    </w:p>
     <w:p>
       <w:pPr>
         <w:pStyle w:val="Textoindependiente"/>
@@ -13598,7 +13307,7 @@
               <w:rPr>
                 <w:sz w:val="20"/>
               </w:rPr>
-              <w:t>Caso de uso</w:t>
+              <w:t>Caso de Uso:</w:t>
             </w:r>
           </w:p>
         </w:tc>
@@ -13617,7 +13326,7 @@
               <w:rPr>
                 <w:sz w:val="20"/>
               </w:rPr>
-              <w:t>Visualizar historial de solicitudes</w:t>
+              <w:t>Enviar solicitud de constancia.</w:t>
             </w:r>
           </w:p>
         </w:tc>
@@ -13660,7 +13369,7 @@
               <w:rPr>
                 <w:sz w:val="20"/>
               </w:rPr>
-              <w:t xml:space="preserve">Administrador </w:t>
+              <w:t>Administrador.</w:t>
             </w:r>
           </w:p>
         </w:tc>
@@ -13703,7 +13412,21 @@
               <w:rPr>
                 <w:sz w:val="20"/>
               </w:rPr>
-              <w:t>El Administrador del Sistema podrá visualizar el historia de solicitudes de constancia de ingreso digital y podrá filtrar por facultad, especialidad o fecha.</w:t>
+              <w:t xml:space="preserve">El Administrador del Sistema enviara la solicitud de constancia de ingreso digital, añadiendo una </w:t>
+            </w:r>
+            <w:proofErr w:type="gramStart"/>
+            <w:r>
+              <w:rPr>
+                <w:sz w:val="20"/>
+              </w:rPr>
+              <w:t>firma ,</w:t>
+            </w:r>
+            <w:proofErr w:type="gramEnd"/>
+            <w:r>
+              <w:rPr>
+                <w:sz w:val="20"/>
+              </w:rPr>
+              <w:t xml:space="preserve"> y enviándolo mediante correo electrónico al postulante</w:t>
             </w:r>
           </w:p>
         </w:tc>
@@ -13742,17 +13465,14 @@
                 <w:sz w:val="20"/>
               </w:rPr>
             </w:pPr>
-          </w:p>
-          <w:p>
-            <w:pPr>
-              <w:tabs>
-                <w:tab w:val="left" w:pos="1890"/>
-              </w:tabs>
-            </w:pPr>
-            <w:r>
-              <w:t xml:space="preserve"> Para visualizar el historial de solicitudes, el administrador debió haber iniciado sesión.</w:t>
-            </w:r>
-          </w:p>
+            <w:r>
+              <w:rPr>
+                <w:sz w:val="20"/>
+              </w:rPr>
+              <w:t>Para enviar la solicitud el administrador debió haber iniciado sesión.</w:t>
+            </w:r>
+          </w:p>
+          <w:p/>
         </w:tc>
       </w:tr>
       <w:tr>
@@ -13789,53 +13509,25 @@
                 <w:sz w:val="20"/>
               </w:rPr>
             </w:pPr>
-          </w:p>
-          <w:p>
-            <w:r>
-              <w:t xml:space="preserve"> Se muestra la vista con todas las solicitudes recibidas.</w:t>
-            </w:r>
-          </w:p>
-        </w:tc>
-      </w:tr>
-      <w:tr>
-        <w:trPr>
-          <w:trHeight w:val="690"/>
-        </w:trPr>
-        <w:tc>
-          <w:tcPr>
-            <w:tcW w:w="1385" w:type="dxa"/>
-          </w:tcPr>
-          <w:p>
-            <w:pPr>
-              <w:pStyle w:val="TableParagraph"/>
-              <w:rPr>
-                <w:sz w:val="20"/>
-              </w:rPr>
-            </w:pPr>
-            <w:r>
-              <w:rPr>
-                <w:sz w:val="20"/>
-              </w:rPr>
-              <w:t>Flujo alternativo</w:t>
-            </w:r>
-          </w:p>
-        </w:tc>
-        <w:tc>
-          <w:tcPr>
-            <w:tcW w:w="8116" w:type="dxa"/>
-          </w:tcPr>
-          <w:p>
-            <w:pPr>
-              <w:pStyle w:val="TableParagraph"/>
-              <w:rPr>
-                <w:sz w:val="20"/>
-              </w:rPr>
-            </w:pPr>
-            <w:r>
-              <w:rPr>
-                <w:sz w:val="20"/>
-              </w:rPr>
-              <w:t>En caso no se encuentre solicitudes se mostrara un mensaje de “No se han recibido solicitudes”</w:t>
+            <w:r>
+              <w:rPr>
+                <w:sz w:val="20"/>
+              </w:rPr>
+              <w:t xml:space="preserve">Se </w:t>
+            </w:r>
+            <w:proofErr w:type="gramStart"/>
+            <w:r>
+              <w:rPr>
+                <w:sz w:val="20"/>
+              </w:rPr>
+              <w:t>enviara</w:t>
+            </w:r>
+            <w:proofErr w:type="gramEnd"/>
+            <w:r>
+              <w:rPr>
+                <w:sz w:val="20"/>
+              </w:rPr>
+              <w:t xml:space="preserve"> la constancia de ingreso digital al correo con el cual el postulante se haya registrado.</w:t>
             </w:r>
           </w:p>
         </w:tc>
@@ -13871,288 +13563,6 @@
           <w:sz w:val="20"/>
         </w:rPr>
       </w:pPr>
-    </w:p>
-    <w:p>
-      <w:pPr>
-        <w:pStyle w:val="Textoindependiente"/>
-        <w:rPr>
-          <w:b/>
-          <w:i/>
-          <w:sz w:val="20"/>
-        </w:rPr>
-      </w:pPr>
-    </w:p>
-    <w:p>
-      <w:pPr>
-        <w:pStyle w:val="Textoindependiente"/>
-        <w:rPr>
-          <w:b/>
-          <w:i/>
-          <w:sz w:val="20"/>
-        </w:rPr>
-      </w:pPr>
-    </w:p>
-    <w:p>
-      <w:pPr>
-        <w:pStyle w:val="Textoindependiente"/>
-        <w:rPr>
-          <w:b/>
-          <w:i/>
-          <w:sz w:val="20"/>
-        </w:rPr>
-      </w:pPr>
-    </w:p>
-    <w:p>
-      <w:pPr>
-        <w:pStyle w:val="Textoindependiente"/>
-        <w:rPr>
-          <w:b/>
-          <w:i/>
-          <w:sz w:val="20"/>
-        </w:rPr>
-      </w:pPr>
-    </w:p>
-    <w:p>
-      <w:pPr>
-        <w:pStyle w:val="Textoindependiente"/>
-        <w:rPr>
-          <w:b/>
-          <w:i/>
-          <w:sz w:val="20"/>
-        </w:rPr>
-      </w:pPr>
-    </w:p>
-    <w:p>
-      <w:pPr>
-        <w:pStyle w:val="Textoindependiente"/>
-        <w:rPr>
-          <w:b/>
-          <w:i/>
-          <w:sz w:val="20"/>
-        </w:rPr>
-      </w:pPr>
-    </w:p>
-    <w:p>
-      <w:pPr>
-        <w:pStyle w:val="Textoindependiente"/>
-        <w:rPr>
-          <w:b/>
-          <w:i/>
-          <w:sz w:val="20"/>
-        </w:rPr>
-      </w:pPr>
-    </w:p>
-    <w:p>
-      <w:pPr>
-        <w:pStyle w:val="Textoindependiente"/>
-        <w:rPr>
-          <w:b/>
-          <w:i/>
-          <w:sz w:val="20"/>
-        </w:rPr>
-      </w:pPr>
-    </w:p>
-    <w:p>
-      <w:pPr>
-        <w:pStyle w:val="Textoindependiente"/>
-        <w:rPr>
-          <w:b/>
-          <w:i/>
-          <w:sz w:val="20"/>
-        </w:rPr>
-      </w:pPr>
-    </w:p>
-    <w:p>
-      <w:pPr>
-        <w:pStyle w:val="Textoindependiente"/>
-        <w:rPr>
-          <w:b/>
-          <w:i/>
-          <w:sz w:val="20"/>
-        </w:rPr>
-      </w:pPr>
-    </w:p>
-    <w:p>
-      <w:pPr>
-        <w:pStyle w:val="Textoindependiente"/>
-        <w:rPr>
-          <w:b/>
-          <w:i/>
-          <w:sz w:val="20"/>
-        </w:rPr>
-      </w:pPr>
-    </w:p>
-    <w:p>
-      <w:pPr>
-        <w:pStyle w:val="Textoindependiente"/>
-        <w:rPr>
-          <w:b/>
-          <w:i/>
-          <w:sz w:val="20"/>
-        </w:rPr>
-      </w:pPr>
-    </w:p>
-    <w:p>
-      <w:pPr>
-        <w:pStyle w:val="Textoindependiente"/>
-        <w:rPr>
-          <w:b/>
-          <w:i/>
-          <w:sz w:val="20"/>
-        </w:rPr>
-      </w:pPr>
-    </w:p>
-    <w:p>
-      <w:pPr>
-        <w:pStyle w:val="Textoindependiente"/>
-        <w:rPr>
-          <w:b/>
-          <w:i/>
-          <w:sz w:val="20"/>
-        </w:rPr>
-      </w:pPr>
-    </w:p>
-    <w:p>
-      <w:pPr>
-        <w:pStyle w:val="Textoindependiente"/>
-        <w:rPr>
-          <w:b/>
-          <w:i/>
-          <w:sz w:val="20"/>
-        </w:rPr>
-      </w:pPr>
-    </w:p>
-    <w:p>
-      <w:pPr>
-        <w:pStyle w:val="Textoindependiente"/>
-        <w:rPr>
-          <w:b/>
-          <w:i/>
-          <w:sz w:val="20"/>
-        </w:rPr>
-      </w:pPr>
-    </w:p>
-    <w:p>
-      <w:pPr>
-        <w:pStyle w:val="Textoindependiente"/>
-        <w:rPr>
-          <w:b/>
-          <w:i/>
-          <w:sz w:val="20"/>
-        </w:rPr>
-      </w:pPr>
-    </w:p>
-    <w:p>
-      <w:pPr>
-        <w:pStyle w:val="Textoindependiente"/>
-        <w:rPr>
-          <w:b/>
-          <w:i/>
-          <w:sz w:val="20"/>
-        </w:rPr>
-      </w:pPr>
-    </w:p>
-    <w:p>
-      <w:pPr>
-        <w:pStyle w:val="Textoindependiente"/>
-        <w:rPr>
-          <w:b/>
-          <w:i/>
-          <w:sz w:val="20"/>
-        </w:rPr>
-      </w:pPr>
-    </w:p>
-    <w:p>
-      <w:pPr>
-        <w:pStyle w:val="Textoindependiente"/>
-        <w:rPr>
-          <w:b/>
-          <w:i/>
-          <w:sz w:val="20"/>
-        </w:rPr>
-      </w:pPr>
-    </w:p>
-    <w:p>
-      <w:pPr>
-        <w:pStyle w:val="Textoindependiente"/>
-        <w:rPr>
-          <w:b/>
-          <w:i/>
-          <w:sz w:val="20"/>
-        </w:rPr>
-      </w:pPr>
-    </w:p>
-    <w:p>
-      <w:pPr>
-        <w:pStyle w:val="Textoindependiente"/>
-        <w:rPr>
-          <w:b/>
-          <w:i/>
-          <w:sz w:val="20"/>
-        </w:rPr>
-      </w:pPr>
-    </w:p>
-    <w:p>
-      <w:pPr>
-        <w:pStyle w:val="Textoindependiente"/>
-        <w:rPr>
-          <w:b/>
-          <w:i/>
-          <w:sz w:val="20"/>
-        </w:rPr>
-      </w:pPr>
-      <w:r>
-        <w:rPr>
-          <w:b/>
-          <w:i/>
-          <w:sz w:val="20"/>
-        </w:rPr>
-        <w:tab/>
-      </w:r>
-      <w:r>
-        <w:rPr>
-          <w:b/>
-          <w:i/>
-          <w:sz w:val="20"/>
-        </w:rPr>
-        <w:t>CASO DE USO DEL SISTEMA -POSTULANTE</w:t>
-      </w:r>
-    </w:p>
-    <w:p>
-      <w:pPr>
-        <w:pStyle w:val="Textoindependiente"/>
-        <w:rPr>
-          <w:b/>
-          <w:i/>
-          <w:sz w:val="20"/>
-        </w:rPr>
-      </w:pPr>
-      <w:r>
-        <w:rPr>
-          <w:b/>
-          <w:i/>
-          <w:sz w:val="20"/>
-        </w:rPr>
-        <w:tab/>
-      </w:r>
-    </w:p>
-    <w:p>
-      <w:pPr>
-        <w:pStyle w:val="Textoindependiente"/>
-        <w:rPr>
-          <w:b/>
-          <w:i/>
-          <w:sz w:val="20"/>
-        </w:rPr>
-      </w:pPr>
-      <w:r>
-        <w:rPr>
-          <w:b/>
-          <w:i/>
-          <w:sz w:val="20"/>
-        </w:rPr>
-        <w:tab/>
-      </w:r>
     </w:p>
     <w:tbl>
       <w:tblPr>
@@ -14255,7 +13665,7 @@
               <w:rPr>
                 <w:sz w:val="20"/>
               </w:rPr>
-              <w:t>Registrar requisitos</w:t>
+              <w:t>Visualizar historial de solicitudes</w:t>
             </w:r>
           </w:p>
         </w:tc>
@@ -14298,14 +13708,14 @@
               <w:rPr>
                 <w:sz w:val="20"/>
               </w:rPr>
-              <w:t>Postulante</w:t>
+              <w:t xml:space="preserve">Administrador </w:t>
             </w:r>
           </w:p>
         </w:tc>
       </w:tr>
       <w:tr>
         <w:trPr>
-          <w:trHeight w:val="688"/>
+          <w:trHeight w:val="690"/>
         </w:trPr>
         <w:tc>
           <w:tcPr>
@@ -14341,14 +13751,26 @@
               <w:rPr>
                 <w:sz w:val="20"/>
               </w:rPr>
-              <w:t>El postulante podrá registrar los requisitos solicitados para la inscripción al proceso de examen de admisión.</w:t>
+              <w:t>El Administrador del Sistema podrá visualizar el historia</w:t>
+            </w:r>
+            <w:r>
+              <w:rPr>
+                <w:sz w:val="20"/>
+              </w:rPr>
+              <w:t>l</w:t>
+            </w:r>
+            <w:r>
+              <w:rPr>
+                <w:sz w:val="20"/>
+              </w:rPr>
+              <w:t xml:space="preserve"> de solicitudes de constancia de ingreso digital y podrá filtrar por facultad, especialidad o fecha.</w:t>
             </w:r>
           </w:p>
         </w:tc>
       </w:tr>
       <w:tr>
         <w:trPr>
-          <w:trHeight w:val="688"/>
+          <w:trHeight w:val="690"/>
         </w:trPr>
         <w:tc>
           <w:tcPr>
@@ -14380,28 +13802,22 @@
                 <w:sz w:val="20"/>
               </w:rPr>
             </w:pPr>
-            <w:r>
-              <w:rPr>
-                <w:sz w:val="20"/>
-              </w:rPr>
-              <w:t>Para registrar los requisitos el postulante debió haber iniciado sesión.</w:t>
-            </w:r>
           </w:p>
           <w:p>
             <w:pPr>
               <w:tabs>
-                <w:tab w:val="left" w:pos="1485"/>
+                <w:tab w:val="left" w:pos="1890"/>
               </w:tabs>
             </w:pPr>
             <w:r>
-              <w:tab/>
+              <w:t xml:space="preserve"> Para visualizar el historial de solicitudes, el administrador debió haber iniciado sesión.</w:t>
             </w:r>
           </w:p>
         </w:tc>
       </w:tr>
       <w:tr>
         <w:trPr>
-          <w:trHeight w:val="688"/>
+          <w:trHeight w:val="690"/>
         </w:trPr>
         <w:tc>
           <w:tcPr>
@@ -14414,14 +13830,12 @@
                 <w:sz w:val="20"/>
               </w:rPr>
             </w:pPr>
-            <w:proofErr w:type="spellStart"/>
-            <w:r>
-              <w:rPr>
-                <w:sz w:val="20"/>
-              </w:rPr>
-              <w:t>PostCondicion</w:t>
-            </w:r>
-            <w:proofErr w:type="spellEnd"/>
+            <w:r>
+              <w:rPr>
+                <w:sz w:val="20"/>
+              </w:rPr>
+              <w:t>Post condición</w:t>
+            </w:r>
           </w:p>
         </w:tc>
         <w:tc>
@@ -14435,11 +13849,65 @@
                 <w:sz w:val="20"/>
               </w:rPr>
             </w:pPr>
-            <w:r>
-              <w:rPr>
-                <w:sz w:val="20"/>
-              </w:rPr>
-              <w:t>Se mostrara la vista para que el usuario registre los requisitos solicitados.</w:t>
+          </w:p>
+          <w:p>
+            <w:r>
+              <w:t xml:space="preserve"> Se muestra la vista con todas las solicitudes recibidas.</w:t>
+            </w:r>
+          </w:p>
+        </w:tc>
+      </w:tr>
+      <w:tr>
+        <w:trPr>
+          <w:trHeight w:val="690"/>
+        </w:trPr>
+        <w:tc>
+          <w:tcPr>
+            <w:tcW w:w="1385" w:type="dxa"/>
+          </w:tcPr>
+          <w:p>
+            <w:pPr>
+              <w:pStyle w:val="TableParagraph"/>
+              <w:rPr>
+                <w:sz w:val="20"/>
+              </w:rPr>
+            </w:pPr>
+            <w:r>
+              <w:rPr>
+                <w:sz w:val="20"/>
+              </w:rPr>
+              <w:t>Flujo alternativo</w:t>
+            </w:r>
+          </w:p>
+        </w:tc>
+        <w:tc>
+          <w:tcPr>
+            <w:tcW w:w="8116" w:type="dxa"/>
+          </w:tcPr>
+          <w:p>
+            <w:pPr>
+              <w:pStyle w:val="TableParagraph"/>
+              <w:rPr>
+                <w:sz w:val="20"/>
+              </w:rPr>
+            </w:pPr>
+            <w:r>
+              <w:rPr>
+                <w:sz w:val="20"/>
+              </w:rPr>
+              <w:t>En caso no se encuentre solicitudes se mostrar</w:t>
+            </w:r>
+            <w:r>
+              <w:rPr>
+                <w:sz w:val="20"/>
+              </w:rPr>
+              <w:t>á</w:t>
+            </w:r>
+            <w:r>
+              <w:rPr>
+                <w:sz w:val="20"/>
+              </w:rPr>
+              <w:t xml:space="preserve"> un mensaje de “No se han recibido solicitudes”</w:t>
             </w:r>
           </w:p>
         </w:tc>
@@ -14464,24 +13932,118 @@
           <w:sz w:val="20"/>
         </w:rPr>
       </w:pPr>
-      <w:r>
+    </w:p>
+    <w:p>
+      <w:pPr>
+        <w:pStyle w:val="Textoindependiente"/>
         <w:rPr>
           <w:b/>
           <w:i/>
           <w:sz w:val="20"/>
         </w:rPr>
+      </w:pPr>
+    </w:p>
+    <w:p>
+      <w:pPr>
+        <w:pStyle w:val="Textoindependiente"/>
+        <w:rPr>
+          <w:b/>
+          <w:i/>
+          <w:sz w:val="20"/>
+        </w:rPr>
+      </w:pPr>
+    </w:p>
+    <w:p>
+      <w:pPr>
+        <w:pStyle w:val="Textoindependiente"/>
+        <w:rPr>
+          <w:b/>
+          <w:i/>
+          <w:sz w:val="20"/>
+        </w:rPr>
+      </w:pPr>
+    </w:p>
+    <w:p>
+      <w:pPr>
+        <w:pStyle w:val="Textoindependiente"/>
+        <w:rPr>
+          <w:b/>
+          <w:i/>
+          <w:sz w:val="20"/>
+        </w:rPr>
+      </w:pPr>
+    </w:p>
+    <w:p>
+      <w:pPr>
+        <w:pStyle w:val="Textoindependiente"/>
+        <w:rPr>
+          <w:b/>
+          <w:i/>
+          <w:sz w:val="20"/>
+        </w:rPr>
+      </w:pPr>
+    </w:p>
+    <w:p>
+      <w:pPr>
+        <w:pStyle w:val="Textoindependiente"/>
+        <w:rPr>
+          <w:b/>
+          <w:i/>
+          <w:sz w:val="20"/>
+        </w:rPr>
+      </w:pPr>
+      <w:r>
+        <w:rPr>
+          <w:b/>
+          <w:i/>
+          <w:sz w:val="20"/>
+        </w:rPr>
         <w:tab/>
       </w:r>
-    </w:p>
-    <w:p>
-      <w:pPr>
-        <w:pStyle w:val="Textoindependiente"/>
+      <w:r>
         <w:rPr>
           <w:b/>
           <w:i/>
           <w:sz w:val="20"/>
         </w:rPr>
-      </w:pPr>
+        <w:t>CASO DE USO DEL SISTEMA -POSTULANTE</w:t>
+      </w:r>
+    </w:p>
+    <w:p>
+      <w:pPr>
+        <w:pStyle w:val="Textoindependiente"/>
+        <w:rPr>
+          <w:b/>
+          <w:i/>
+          <w:sz w:val="20"/>
+        </w:rPr>
+      </w:pPr>
+      <w:r>
+        <w:rPr>
+          <w:b/>
+          <w:i/>
+          <w:sz w:val="20"/>
+        </w:rPr>
+        <w:tab/>
+      </w:r>
+    </w:p>
+    <w:p>
+      <w:pPr>
+        <w:pStyle w:val="Textoindependiente"/>
+        <w:rPr>
+          <w:b/>
+          <w:i/>
+          <w:sz w:val="20"/>
+        </w:rPr>
+      </w:pPr>
+      <w:r>
+        <w:rPr>
+          <w:b/>
+          <w:i/>
+          <w:sz w:val="20"/>
+        </w:rPr>
+        <w:tab/>
+      </w:r>
       <w:r>
         <w:rPr>
           <w:b/>
@@ -14549,7 +14111,7 @@
               <w:rPr>
                 <w:sz w:val="20"/>
               </w:rPr>
-              <w:t>CUS - 10</w:t>
+              <w:t>CUS – 10</w:t>
             </w:r>
           </w:p>
         </w:tc>
@@ -14573,7 +14135,7 @@
               <w:rPr>
                 <w:sz w:val="20"/>
               </w:rPr>
-              <w:t>Caso de uso</w:t>
+              <w:t>Caso de Uso:</w:t>
             </w:r>
           </w:p>
         </w:tc>
@@ -14592,7 +14154,7 @@
               <w:rPr>
                 <w:sz w:val="20"/>
               </w:rPr>
-              <w:t>Visualizar perfil</w:t>
+              <w:t>Iniciar Sesión</w:t>
             </w:r>
           </w:p>
         </w:tc>
@@ -14642,7 +14204,7 @@
       </w:tr>
       <w:tr>
         <w:trPr>
-          <w:trHeight w:val="688"/>
+          <w:trHeight w:val="690"/>
         </w:trPr>
         <w:tc>
           <w:tcPr>
@@ -14678,14 +14240,14 @@
               <w:rPr>
                 <w:sz w:val="20"/>
               </w:rPr>
-              <w:t>El postulante podrá visualizar toda la información de su perfil, así como también una bandeja de mensajes, y las fotos que ingreso al registrarse.</w:t>
+              <w:t>El postulante iniciara sesión mediante un mecanismo de reconocimiento facial.</w:t>
             </w:r>
           </w:p>
         </w:tc>
       </w:tr>
       <w:tr>
         <w:trPr>
-          <w:trHeight w:val="688"/>
+          <w:trHeight w:val="690"/>
         </w:trPr>
         <w:tc>
           <w:tcPr>
@@ -14702,7 +14264,7 @@
               <w:rPr>
                 <w:sz w:val="20"/>
               </w:rPr>
-              <w:t>Precondición</w:t>
+              <w:t xml:space="preserve">Precondición: </w:t>
             </w:r>
           </w:p>
         </w:tc>
@@ -14721,14 +14283,31 @@
               <w:rPr>
                 <w:sz w:val="20"/>
               </w:rPr>
-              <w:t>Para poder visualizar la página del perfil el postulante antes debió haber iniciado sesión en el sistema.</w:t>
-            </w:r>
+              <w:t xml:space="preserve">Para este caso de uso no </w:t>
+            </w:r>
+            <w:r>
+              <w:rPr>
+                <w:sz w:val="20"/>
+              </w:rPr>
+              <w:t>hay una</w:t>
+            </w:r>
+            <w:r>
+              <w:rPr>
+                <w:sz w:val="20"/>
+              </w:rPr>
+              <w:t xml:space="preserve"> precondición </w:t>
+            </w:r>
+          </w:p>
+          <w:p>
+            <w:pPr>
+              <w:jc w:val="center"/>
+            </w:pPr>
           </w:p>
         </w:tc>
       </w:tr>
       <w:tr>
         <w:trPr>
-          <w:trHeight w:val="688"/>
+          <w:trHeight w:val="690"/>
         </w:trPr>
         <w:tc>
           <w:tcPr>
@@ -14741,14 +14320,12 @@
                 <w:sz w:val="20"/>
               </w:rPr>
             </w:pPr>
-            <w:proofErr w:type="spellStart"/>
-            <w:r>
-              <w:rPr>
-                <w:sz w:val="20"/>
-              </w:rPr>
-              <w:t>PostCondicion</w:t>
-            </w:r>
-            <w:proofErr w:type="spellEnd"/>
+            <w:r>
+              <w:rPr>
+                <w:sz w:val="20"/>
+              </w:rPr>
+              <w:t>Postcondición</w:t>
+            </w:r>
           </w:p>
         </w:tc>
         <w:tc>
@@ -14766,22 +14343,81 @@
               <w:rPr>
                 <w:sz w:val="20"/>
               </w:rPr>
-              <w:t>Se visualizara la vista con el perfil del postulante.</w:t>
+              <w:t xml:space="preserve"> El administrador entrara al módulo postulante</w:t>
+            </w:r>
+          </w:p>
+        </w:tc>
+      </w:tr>
+      <w:tr>
+        <w:trPr>
+          <w:trHeight w:val="690"/>
+        </w:trPr>
+        <w:tc>
+          <w:tcPr>
+            <w:tcW w:w="1385" w:type="dxa"/>
+          </w:tcPr>
+          <w:p>
+            <w:pPr>
+              <w:pStyle w:val="TableParagraph"/>
+              <w:rPr>
+                <w:sz w:val="20"/>
+              </w:rPr>
+            </w:pPr>
+            <w:r>
+              <w:rPr>
+                <w:sz w:val="20"/>
+              </w:rPr>
+              <w:t>Flujo alternativo</w:t>
+            </w:r>
+          </w:p>
+        </w:tc>
+        <w:tc>
+          <w:tcPr>
+            <w:tcW w:w="8116" w:type="dxa"/>
+          </w:tcPr>
+          <w:p>
+            <w:pPr>
+              <w:pStyle w:val="TableParagraph"/>
+              <w:rPr>
+                <w:sz w:val="20"/>
+              </w:rPr>
+            </w:pPr>
+            <w:r>
+              <w:rPr>
+                <w:sz w:val="20"/>
+              </w:rPr>
+              <w:t xml:space="preserve">En caso la autenticación falle, se </w:t>
+            </w:r>
+            <w:r>
+              <w:rPr>
+                <w:sz w:val="20"/>
+              </w:rPr>
+              <w:t>mostrará</w:t>
+            </w:r>
+            <w:r>
+              <w:rPr>
+                <w:sz w:val="20"/>
+              </w:rPr>
+              <w:t xml:space="preserve"> </w:t>
+            </w:r>
+            <w:proofErr w:type="gramStart"/>
+            <w:r>
+              <w:rPr>
+                <w:sz w:val="20"/>
+              </w:rPr>
+              <w:t>una mensaje</w:t>
+            </w:r>
+            <w:proofErr w:type="gramEnd"/>
+            <w:r>
+              <w:rPr>
+                <w:sz w:val="20"/>
+              </w:rPr>
+              <w:t xml:space="preserve"> de alerta.</w:t>
             </w:r>
           </w:p>
         </w:tc>
       </w:tr>
     </w:tbl>
-    <w:p>
-      <w:pPr>
-        <w:pStyle w:val="Textoindependiente"/>
-        <w:rPr>
-          <w:b/>
-          <w:i/>
-          <w:sz w:val="20"/>
-        </w:rPr>
-      </w:pPr>
-    </w:p>
     <w:p>
       <w:pPr>
         <w:pStyle w:val="Textoindependiente"/>
@@ -14876,19 +14512,7 @@
               <w:rPr>
                 <w:sz w:val="20"/>
               </w:rPr>
-              <w:t xml:space="preserve">CUS </w:t>
-            </w:r>
-            <w:r>
-              <w:rPr>
-                <w:sz w:val="20"/>
-              </w:rPr>
-              <w:t>–</w:t>
-            </w:r>
-            <w:r>
-              <w:rPr>
-                <w:sz w:val="20"/>
-              </w:rPr>
-              <w:t xml:space="preserve"> 11</w:t>
+              <w:t>CUS – 11</w:t>
             </w:r>
           </w:p>
         </w:tc>
@@ -14931,7 +14555,7 @@
               <w:rPr>
                 <w:sz w:val="20"/>
               </w:rPr>
-              <w:t>Actualizar requisitos</w:t>
+              <w:t>Registrar requisitos</w:t>
             </w:r>
           </w:p>
         </w:tc>
@@ -15017,7 +14641,7 @@
               <w:rPr>
                 <w:sz w:val="20"/>
               </w:rPr>
-              <w:t>El postulante actualizar requisitos de inscripción en caso haya algún ingresado algunos datos erróneos.</w:t>
+              <w:t>El postulante podrá registrar los requisitos solicitados para la inscripción al proceso de examen de admisión.</w:t>
             </w:r>
           </w:p>
         </w:tc>
@@ -15044,11 +14668,6 @@
               <w:t>Precondición</w:t>
             </w:r>
           </w:p>
-          <w:p>
-            <w:pPr>
-              <w:jc w:val="center"/>
-            </w:pPr>
-          </w:p>
         </w:tc>
         <w:tc>
           <w:tcPr>
@@ -15065,7 +14684,17 @@
               <w:rPr>
                 <w:sz w:val="20"/>
               </w:rPr>
-              <w:t>Para poder actualizar los requisitos el estudiante debió registrarse.</w:t>
+              <w:t>Para registrar los requisitos el postulante debió haber iniciado sesión.</w:t>
+            </w:r>
+          </w:p>
+          <w:p>
+            <w:pPr>
+              <w:tabs>
+                <w:tab w:val="left" w:pos="1485"/>
+              </w:tabs>
+            </w:pPr>
+            <w:r>
+              <w:tab/>
             </w:r>
           </w:p>
         </w:tc>
@@ -15110,19 +14739,17 @@
               </w:rPr>
               <w:t xml:space="preserve">Se </w:t>
             </w:r>
-            <w:proofErr w:type="spellStart"/>
-            <w:r>
-              <w:rPr>
-                <w:sz w:val="20"/>
-              </w:rPr>
-              <w:t>actulizaran</w:t>
-            </w:r>
-            <w:proofErr w:type="spellEnd"/>
-            <w:r>
-              <w:rPr>
-                <w:sz w:val="20"/>
-              </w:rPr>
-              <w:t xml:space="preserve"> los requisitos de inscripción del usuario.</w:t>
+            <w:r>
+              <w:rPr>
+                <w:sz w:val="20"/>
+              </w:rPr>
+              <w:t>mostrará</w:t>
+            </w:r>
+            <w:r>
+              <w:rPr>
+                <w:sz w:val="20"/>
+              </w:rPr>
+              <w:t xml:space="preserve"> la vista para que el usuario registre los requisitos solicitados.</w:t>
             </w:r>
           </w:p>
         </w:tc>
@@ -15147,14 +14774,1057 @@
           <w:sz w:val="20"/>
         </w:rPr>
       </w:pPr>
-      <w:r>
+    </w:p>
+    <w:tbl>
+      <w:tblPr>
+        <w:tblStyle w:val="TableNormal"/>
+        <w:tblW w:w="0" w:type="auto"/>
+        <w:tblInd w:w="577" w:type="dxa"/>
+        <w:tblBorders>
+          <w:top w:val="single" w:sz="4" w:space="0" w:color="000000"/>
+          <w:left w:val="single" w:sz="4" w:space="0" w:color="000000"/>
+          <w:bottom w:val="single" w:sz="4" w:space="0" w:color="000000"/>
+          <w:right w:val="single" w:sz="4" w:space="0" w:color="000000"/>
+          <w:insideH w:val="single" w:sz="4" w:space="0" w:color="000000"/>
+          <w:insideV w:val="single" w:sz="4" w:space="0" w:color="000000"/>
+        </w:tblBorders>
+        <w:tblLayout w:type="fixed"/>
+        <w:tblLook w:val="01E0" w:firstRow="1" w:lastRow="1" w:firstColumn="1" w:lastColumn="1" w:noHBand="0" w:noVBand="0"/>
+      </w:tblPr>
+      <w:tblGrid>
+        <w:gridCol w:w="1385"/>
+        <w:gridCol w:w="8116"/>
+      </w:tblGrid>
+      <w:tr>
+        <w:trPr>
+          <w:trHeight w:val="345"/>
+        </w:trPr>
+        <w:tc>
+          <w:tcPr>
+            <w:tcW w:w="1385" w:type="dxa"/>
+          </w:tcPr>
+          <w:p>
+            <w:pPr>
+              <w:pStyle w:val="TableParagraph"/>
+              <w:rPr>
+                <w:sz w:val="20"/>
+              </w:rPr>
+            </w:pPr>
+            <w:r>
+              <w:rPr>
+                <w:sz w:val="20"/>
+              </w:rPr>
+              <w:t>ID</w:t>
+            </w:r>
+          </w:p>
+        </w:tc>
+        <w:tc>
+          <w:tcPr>
+            <w:tcW w:w="8116" w:type="dxa"/>
+          </w:tcPr>
+          <w:p>
+            <w:pPr>
+              <w:pStyle w:val="TableParagraph"/>
+              <w:rPr>
+                <w:sz w:val="20"/>
+              </w:rPr>
+            </w:pPr>
+            <w:r>
+              <w:rPr>
+                <w:sz w:val="20"/>
+              </w:rPr>
+              <w:t>CUS – 12</w:t>
+            </w:r>
+          </w:p>
+        </w:tc>
+      </w:tr>
+      <w:tr>
+        <w:trPr>
+          <w:trHeight w:val="345"/>
+        </w:trPr>
+        <w:tc>
+          <w:tcPr>
+            <w:tcW w:w="1385" w:type="dxa"/>
+          </w:tcPr>
+          <w:p>
+            <w:pPr>
+              <w:pStyle w:val="TableParagraph"/>
+              <w:rPr>
+                <w:sz w:val="20"/>
+              </w:rPr>
+            </w:pPr>
+            <w:r>
+              <w:rPr>
+                <w:sz w:val="20"/>
+              </w:rPr>
+              <w:t>Caso de uso</w:t>
+            </w:r>
+          </w:p>
+        </w:tc>
+        <w:tc>
+          <w:tcPr>
+            <w:tcW w:w="8116" w:type="dxa"/>
+          </w:tcPr>
+          <w:p>
+            <w:pPr>
+              <w:pStyle w:val="TableParagraph"/>
+              <w:rPr>
+                <w:sz w:val="20"/>
+              </w:rPr>
+            </w:pPr>
+            <w:r>
+              <w:rPr>
+                <w:sz w:val="20"/>
+              </w:rPr>
+              <w:t>Visualizar perfil</w:t>
+            </w:r>
+          </w:p>
+        </w:tc>
+      </w:tr>
+      <w:tr>
+        <w:trPr>
+          <w:trHeight w:val="345"/>
+        </w:trPr>
+        <w:tc>
+          <w:tcPr>
+            <w:tcW w:w="1385" w:type="dxa"/>
+          </w:tcPr>
+          <w:p>
+            <w:pPr>
+              <w:pStyle w:val="TableParagraph"/>
+              <w:rPr>
+                <w:sz w:val="20"/>
+              </w:rPr>
+            </w:pPr>
+            <w:r>
+              <w:rPr>
+                <w:sz w:val="20"/>
+              </w:rPr>
+              <w:t>Actor:</w:t>
+            </w:r>
+          </w:p>
+        </w:tc>
+        <w:tc>
+          <w:tcPr>
+            <w:tcW w:w="8116" w:type="dxa"/>
+          </w:tcPr>
+          <w:p>
+            <w:pPr>
+              <w:pStyle w:val="TableParagraph"/>
+              <w:rPr>
+                <w:sz w:val="20"/>
+              </w:rPr>
+            </w:pPr>
+            <w:r>
+              <w:rPr>
+                <w:sz w:val="20"/>
+              </w:rPr>
+              <w:t>Postulante</w:t>
+            </w:r>
+          </w:p>
+        </w:tc>
+      </w:tr>
+      <w:tr>
+        <w:trPr>
+          <w:trHeight w:val="688"/>
+        </w:trPr>
+        <w:tc>
+          <w:tcPr>
+            <w:tcW w:w="1385" w:type="dxa"/>
+          </w:tcPr>
+          <w:p>
+            <w:pPr>
+              <w:pStyle w:val="TableParagraph"/>
+              <w:rPr>
+                <w:sz w:val="20"/>
+              </w:rPr>
+            </w:pPr>
+            <w:r>
+              <w:rPr>
+                <w:sz w:val="20"/>
+              </w:rPr>
+              <w:t>Descripción:</w:t>
+            </w:r>
+          </w:p>
+        </w:tc>
+        <w:tc>
+          <w:tcPr>
+            <w:tcW w:w="8116" w:type="dxa"/>
+          </w:tcPr>
+          <w:p>
+            <w:pPr>
+              <w:pStyle w:val="TableParagraph"/>
+              <w:rPr>
+                <w:sz w:val="20"/>
+              </w:rPr>
+            </w:pPr>
+            <w:r>
+              <w:rPr>
+                <w:sz w:val="20"/>
+              </w:rPr>
+              <w:t>El postulante podrá visualizar toda la información de su perfil, así como también una bandeja de mensajes, y las fotos que ingreso al registrarse.</w:t>
+            </w:r>
+          </w:p>
+        </w:tc>
+      </w:tr>
+      <w:tr>
+        <w:trPr>
+          <w:trHeight w:val="688"/>
+        </w:trPr>
+        <w:tc>
+          <w:tcPr>
+            <w:tcW w:w="1385" w:type="dxa"/>
+          </w:tcPr>
+          <w:p>
+            <w:pPr>
+              <w:pStyle w:val="TableParagraph"/>
+              <w:rPr>
+                <w:sz w:val="20"/>
+              </w:rPr>
+            </w:pPr>
+            <w:r>
+              <w:rPr>
+                <w:sz w:val="20"/>
+              </w:rPr>
+              <w:t>Precondición</w:t>
+            </w:r>
+          </w:p>
+        </w:tc>
+        <w:tc>
+          <w:tcPr>
+            <w:tcW w:w="8116" w:type="dxa"/>
+          </w:tcPr>
+          <w:p>
+            <w:pPr>
+              <w:pStyle w:val="TableParagraph"/>
+              <w:rPr>
+                <w:sz w:val="20"/>
+              </w:rPr>
+            </w:pPr>
+            <w:r>
+              <w:rPr>
+                <w:sz w:val="20"/>
+              </w:rPr>
+              <w:t>Para poder visualizar la página del perfil el postulante antes debió haber iniciado sesión en el sistema.</w:t>
+            </w:r>
+          </w:p>
+        </w:tc>
+      </w:tr>
+      <w:tr>
+        <w:trPr>
+          <w:trHeight w:val="688"/>
+        </w:trPr>
+        <w:tc>
+          <w:tcPr>
+            <w:tcW w:w="1385" w:type="dxa"/>
+          </w:tcPr>
+          <w:p>
+            <w:pPr>
+              <w:pStyle w:val="TableParagraph"/>
+              <w:rPr>
+                <w:sz w:val="20"/>
+              </w:rPr>
+            </w:pPr>
+            <w:proofErr w:type="spellStart"/>
+            <w:r>
+              <w:rPr>
+                <w:sz w:val="20"/>
+              </w:rPr>
+              <w:t>PostCondicion</w:t>
+            </w:r>
+            <w:proofErr w:type="spellEnd"/>
+          </w:p>
+        </w:tc>
+        <w:tc>
+          <w:tcPr>
+            <w:tcW w:w="8116" w:type="dxa"/>
+          </w:tcPr>
+          <w:p>
+            <w:pPr>
+              <w:pStyle w:val="TableParagraph"/>
+              <w:rPr>
+                <w:sz w:val="20"/>
+              </w:rPr>
+            </w:pPr>
+            <w:r>
+              <w:rPr>
+                <w:sz w:val="20"/>
+              </w:rPr>
+              <w:t xml:space="preserve">Se </w:t>
+            </w:r>
+            <w:proofErr w:type="gramStart"/>
+            <w:r>
+              <w:rPr>
+                <w:sz w:val="20"/>
+              </w:rPr>
+              <w:t>visualizara</w:t>
+            </w:r>
+            <w:proofErr w:type="gramEnd"/>
+            <w:r>
+              <w:rPr>
+                <w:sz w:val="20"/>
+              </w:rPr>
+              <w:t xml:space="preserve"> la vista con el perfil del postulante.</w:t>
+            </w:r>
+          </w:p>
+        </w:tc>
+      </w:tr>
+    </w:tbl>
+    <w:p>
+      <w:pPr>
+        <w:pStyle w:val="Textoindependiente"/>
         <w:rPr>
           <w:b/>
           <w:i/>
           <w:sz w:val="20"/>
         </w:rPr>
-        <w:tab/>
-      </w:r>
+      </w:pPr>
+    </w:p>
+    <w:p>
+      <w:pPr>
+        <w:pStyle w:val="Textoindependiente"/>
+        <w:rPr>
+          <w:b/>
+          <w:i/>
+          <w:sz w:val="20"/>
+        </w:rPr>
+      </w:pPr>
+    </w:p>
+    <w:p>
+      <w:pPr>
+        <w:pStyle w:val="Textoindependiente"/>
+        <w:rPr>
+          <w:b/>
+          <w:i/>
+          <w:sz w:val="20"/>
+        </w:rPr>
+      </w:pPr>
+    </w:p>
+    <w:p>
+      <w:pPr>
+        <w:pStyle w:val="Textoindependiente"/>
+        <w:rPr>
+          <w:b/>
+          <w:i/>
+          <w:sz w:val="20"/>
+        </w:rPr>
+      </w:pPr>
+    </w:p>
+    <w:p>
+      <w:pPr>
+        <w:pStyle w:val="Textoindependiente"/>
+        <w:rPr>
+          <w:b/>
+          <w:i/>
+          <w:sz w:val="20"/>
+        </w:rPr>
+      </w:pPr>
+    </w:p>
+    <w:p>
+      <w:pPr>
+        <w:pStyle w:val="Textoindependiente"/>
+        <w:rPr>
+          <w:b/>
+          <w:i/>
+          <w:sz w:val="20"/>
+        </w:rPr>
+      </w:pPr>
+    </w:p>
+    <w:p>
+      <w:pPr>
+        <w:pStyle w:val="Textoindependiente"/>
+        <w:rPr>
+          <w:b/>
+          <w:i/>
+          <w:sz w:val="20"/>
+        </w:rPr>
+      </w:pPr>
+    </w:p>
+    <w:p>
+      <w:pPr>
+        <w:pStyle w:val="Textoindependiente"/>
+        <w:rPr>
+          <w:b/>
+          <w:i/>
+          <w:sz w:val="20"/>
+        </w:rPr>
+      </w:pPr>
+    </w:p>
+    <w:p>
+      <w:pPr>
+        <w:pStyle w:val="Textoindependiente"/>
+        <w:rPr>
+          <w:b/>
+          <w:i/>
+          <w:sz w:val="20"/>
+        </w:rPr>
+      </w:pPr>
+    </w:p>
+    <w:tbl>
+      <w:tblPr>
+        <w:tblStyle w:val="TableNormal"/>
+        <w:tblW w:w="0" w:type="auto"/>
+        <w:tblInd w:w="577" w:type="dxa"/>
+        <w:tblBorders>
+          <w:top w:val="single" w:sz="4" w:space="0" w:color="000000"/>
+          <w:left w:val="single" w:sz="4" w:space="0" w:color="000000"/>
+          <w:bottom w:val="single" w:sz="4" w:space="0" w:color="000000"/>
+          <w:right w:val="single" w:sz="4" w:space="0" w:color="000000"/>
+          <w:insideH w:val="single" w:sz="4" w:space="0" w:color="000000"/>
+          <w:insideV w:val="single" w:sz="4" w:space="0" w:color="000000"/>
+        </w:tblBorders>
+        <w:tblLayout w:type="fixed"/>
+        <w:tblLook w:val="01E0" w:firstRow="1" w:lastRow="1" w:firstColumn="1" w:lastColumn="1" w:noHBand="0" w:noVBand="0"/>
+      </w:tblPr>
+      <w:tblGrid>
+        <w:gridCol w:w="1385"/>
+        <w:gridCol w:w="8116"/>
+      </w:tblGrid>
+      <w:tr>
+        <w:trPr>
+          <w:trHeight w:val="345"/>
+        </w:trPr>
+        <w:tc>
+          <w:tcPr>
+            <w:tcW w:w="1385" w:type="dxa"/>
+          </w:tcPr>
+          <w:p>
+            <w:pPr>
+              <w:pStyle w:val="TableParagraph"/>
+              <w:rPr>
+                <w:sz w:val="20"/>
+              </w:rPr>
+            </w:pPr>
+            <w:r>
+              <w:rPr>
+                <w:sz w:val="20"/>
+              </w:rPr>
+              <w:t>ID</w:t>
+            </w:r>
+          </w:p>
+        </w:tc>
+        <w:tc>
+          <w:tcPr>
+            <w:tcW w:w="8116" w:type="dxa"/>
+          </w:tcPr>
+          <w:p>
+            <w:pPr>
+              <w:pStyle w:val="TableParagraph"/>
+              <w:rPr>
+                <w:sz w:val="20"/>
+              </w:rPr>
+            </w:pPr>
+            <w:r>
+              <w:rPr>
+                <w:sz w:val="20"/>
+              </w:rPr>
+              <w:t>CUS – 13</w:t>
+            </w:r>
+          </w:p>
+        </w:tc>
+      </w:tr>
+      <w:tr>
+        <w:trPr>
+          <w:trHeight w:val="345"/>
+        </w:trPr>
+        <w:tc>
+          <w:tcPr>
+            <w:tcW w:w="1385" w:type="dxa"/>
+          </w:tcPr>
+          <w:p>
+            <w:pPr>
+              <w:pStyle w:val="TableParagraph"/>
+              <w:rPr>
+                <w:sz w:val="20"/>
+              </w:rPr>
+            </w:pPr>
+            <w:r>
+              <w:rPr>
+                <w:sz w:val="20"/>
+              </w:rPr>
+              <w:t>Caso de uso</w:t>
+            </w:r>
+          </w:p>
+        </w:tc>
+        <w:tc>
+          <w:tcPr>
+            <w:tcW w:w="8116" w:type="dxa"/>
+          </w:tcPr>
+          <w:p>
+            <w:pPr>
+              <w:pStyle w:val="TableParagraph"/>
+              <w:rPr>
+                <w:sz w:val="20"/>
+              </w:rPr>
+            </w:pPr>
+            <w:r>
+              <w:rPr>
+                <w:sz w:val="20"/>
+              </w:rPr>
+              <w:t>Actualizar requisitos</w:t>
+            </w:r>
+          </w:p>
+        </w:tc>
+      </w:tr>
+      <w:tr>
+        <w:trPr>
+          <w:trHeight w:val="345"/>
+        </w:trPr>
+        <w:tc>
+          <w:tcPr>
+            <w:tcW w:w="1385" w:type="dxa"/>
+          </w:tcPr>
+          <w:p>
+            <w:pPr>
+              <w:pStyle w:val="TableParagraph"/>
+              <w:rPr>
+                <w:sz w:val="20"/>
+              </w:rPr>
+            </w:pPr>
+            <w:r>
+              <w:rPr>
+                <w:sz w:val="20"/>
+              </w:rPr>
+              <w:t>Actor:</w:t>
+            </w:r>
+          </w:p>
+        </w:tc>
+        <w:tc>
+          <w:tcPr>
+            <w:tcW w:w="8116" w:type="dxa"/>
+          </w:tcPr>
+          <w:p>
+            <w:pPr>
+              <w:pStyle w:val="TableParagraph"/>
+              <w:rPr>
+                <w:sz w:val="20"/>
+              </w:rPr>
+            </w:pPr>
+            <w:r>
+              <w:rPr>
+                <w:sz w:val="20"/>
+              </w:rPr>
+              <w:t>Postulante</w:t>
+            </w:r>
+          </w:p>
+        </w:tc>
+      </w:tr>
+      <w:tr>
+        <w:trPr>
+          <w:trHeight w:val="688"/>
+        </w:trPr>
+        <w:tc>
+          <w:tcPr>
+            <w:tcW w:w="1385" w:type="dxa"/>
+          </w:tcPr>
+          <w:p>
+            <w:pPr>
+              <w:pStyle w:val="TableParagraph"/>
+              <w:rPr>
+                <w:sz w:val="20"/>
+              </w:rPr>
+            </w:pPr>
+            <w:r>
+              <w:rPr>
+                <w:sz w:val="20"/>
+              </w:rPr>
+              <w:t>Descripción:</w:t>
+            </w:r>
+          </w:p>
+        </w:tc>
+        <w:tc>
+          <w:tcPr>
+            <w:tcW w:w="8116" w:type="dxa"/>
+          </w:tcPr>
+          <w:p>
+            <w:pPr>
+              <w:pStyle w:val="TableParagraph"/>
+              <w:rPr>
+                <w:sz w:val="20"/>
+              </w:rPr>
+            </w:pPr>
+            <w:r>
+              <w:rPr>
+                <w:sz w:val="20"/>
+              </w:rPr>
+              <w:t>El postulante actualizar requisitos de inscripción en caso haya algún ingresado algunos datos erróneos.</w:t>
+            </w:r>
+          </w:p>
+        </w:tc>
+      </w:tr>
+      <w:tr>
+        <w:trPr>
+          <w:trHeight w:val="688"/>
+        </w:trPr>
+        <w:tc>
+          <w:tcPr>
+            <w:tcW w:w="1385" w:type="dxa"/>
+          </w:tcPr>
+          <w:p>
+            <w:pPr>
+              <w:pStyle w:val="TableParagraph"/>
+              <w:rPr>
+                <w:sz w:val="20"/>
+              </w:rPr>
+            </w:pPr>
+            <w:r>
+              <w:rPr>
+                <w:sz w:val="20"/>
+              </w:rPr>
+              <w:t>Precondición</w:t>
+            </w:r>
+          </w:p>
+          <w:p>
+            <w:pPr>
+              <w:jc w:val="center"/>
+            </w:pPr>
+          </w:p>
+        </w:tc>
+        <w:tc>
+          <w:tcPr>
+            <w:tcW w:w="8116" w:type="dxa"/>
+          </w:tcPr>
+          <w:p>
+            <w:pPr>
+              <w:pStyle w:val="TableParagraph"/>
+              <w:rPr>
+                <w:sz w:val="20"/>
+              </w:rPr>
+            </w:pPr>
+            <w:r>
+              <w:rPr>
+                <w:sz w:val="20"/>
+              </w:rPr>
+              <w:t>Para poder actualizar los requisitos el estudiante debió registrarse.</w:t>
+            </w:r>
+          </w:p>
+        </w:tc>
+      </w:tr>
+      <w:tr>
+        <w:trPr>
+          <w:trHeight w:val="688"/>
+        </w:trPr>
+        <w:tc>
+          <w:tcPr>
+            <w:tcW w:w="1385" w:type="dxa"/>
+          </w:tcPr>
+          <w:p>
+            <w:pPr>
+              <w:pStyle w:val="TableParagraph"/>
+              <w:rPr>
+                <w:sz w:val="20"/>
+              </w:rPr>
+            </w:pPr>
+            <w:r>
+              <w:rPr>
+                <w:sz w:val="20"/>
+              </w:rPr>
+              <w:t>Postcondición</w:t>
+            </w:r>
+          </w:p>
+        </w:tc>
+        <w:tc>
+          <w:tcPr>
+            <w:tcW w:w="8116" w:type="dxa"/>
+          </w:tcPr>
+          <w:p>
+            <w:pPr>
+              <w:pStyle w:val="TableParagraph"/>
+              <w:rPr>
+                <w:sz w:val="20"/>
+              </w:rPr>
+            </w:pPr>
+            <w:r>
+              <w:rPr>
+                <w:sz w:val="20"/>
+              </w:rPr>
+              <w:t xml:space="preserve">Se </w:t>
+            </w:r>
+            <w:r>
+              <w:rPr>
+                <w:sz w:val="20"/>
+              </w:rPr>
+              <w:t>actualizarán</w:t>
+            </w:r>
+            <w:r>
+              <w:rPr>
+                <w:sz w:val="20"/>
+              </w:rPr>
+              <w:t xml:space="preserve"> los requisitos de inscripción del usuario.</w:t>
+            </w:r>
+          </w:p>
+        </w:tc>
+      </w:tr>
+    </w:tbl>
+    <w:p>
+      <w:pPr>
+        <w:pStyle w:val="Textoindependiente"/>
+        <w:rPr>
+          <w:b/>
+          <w:i/>
+          <w:sz w:val="20"/>
+        </w:rPr>
+      </w:pPr>
+    </w:p>
+    <w:p>
+      <w:pPr>
+        <w:pStyle w:val="Textoindependiente"/>
+        <w:rPr>
+          <w:b/>
+          <w:i/>
+          <w:sz w:val="20"/>
+        </w:rPr>
+      </w:pPr>
+    </w:p>
+    <w:p>
+      <w:pPr>
+        <w:pStyle w:val="Textoindependiente"/>
+        <w:rPr>
+          <w:b/>
+          <w:i/>
+          <w:sz w:val="20"/>
+        </w:rPr>
+      </w:pPr>
+    </w:p>
+    <w:p>
+      <w:pPr>
+        <w:pStyle w:val="Textoindependiente"/>
+        <w:rPr>
+          <w:b/>
+          <w:i/>
+          <w:sz w:val="20"/>
+        </w:rPr>
+      </w:pPr>
+    </w:p>
+    <w:p>
+      <w:pPr>
+        <w:pStyle w:val="Textoindependiente"/>
+        <w:rPr>
+          <w:b/>
+          <w:i/>
+          <w:sz w:val="20"/>
+        </w:rPr>
+      </w:pPr>
+    </w:p>
+    <w:p>
+      <w:pPr>
+        <w:pStyle w:val="Textoindependiente"/>
+        <w:rPr>
+          <w:b/>
+          <w:i/>
+          <w:sz w:val="20"/>
+        </w:rPr>
+      </w:pPr>
+    </w:p>
+    <w:p>
+      <w:pPr>
+        <w:pStyle w:val="Textoindependiente"/>
+        <w:rPr>
+          <w:b/>
+          <w:i/>
+          <w:sz w:val="20"/>
+        </w:rPr>
+      </w:pPr>
+    </w:p>
+    <w:p>
+      <w:pPr>
+        <w:pStyle w:val="Textoindependiente"/>
+        <w:rPr>
+          <w:b/>
+          <w:i/>
+          <w:sz w:val="20"/>
+        </w:rPr>
+      </w:pPr>
+    </w:p>
+    <w:p>
+      <w:pPr>
+        <w:pStyle w:val="Textoindependiente"/>
+        <w:rPr>
+          <w:b/>
+          <w:i/>
+          <w:sz w:val="20"/>
+        </w:rPr>
+      </w:pPr>
+    </w:p>
+    <w:p>
+      <w:pPr>
+        <w:pStyle w:val="Textoindependiente"/>
+        <w:rPr>
+          <w:b/>
+          <w:i/>
+          <w:sz w:val="20"/>
+        </w:rPr>
+      </w:pPr>
+    </w:p>
+    <w:p>
+      <w:pPr>
+        <w:pStyle w:val="Textoindependiente"/>
+        <w:rPr>
+          <w:b/>
+          <w:i/>
+          <w:sz w:val="20"/>
+        </w:rPr>
+      </w:pPr>
+    </w:p>
+    <w:p>
+      <w:pPr>
+        <w:pStyle w:val="Textoindependiente"/>
+        <w:rPr>
+          <w:b/>
+          <w:i/>
+          <w:sz w:val="20"/>
+        </w:rPr>
+      </w:pPr>
+    </w:p>
+    <w:p>
+      <w:pPr>
+        <w:pStyle w:val="Textoindependiente"/>
+        <w:rPr>
+          <w:b/>
+          <w:i/>
+          <w:sz w:val="20"/>
+        </w:rPr>
+      </w:pPr>
+    </w:p>
+    <w:p>
+      <w:pPr>
+        <w:pStyle w:val="Textoindependiente"/>
+        <w:rPr>
+          <w:b/>
+          <w:i/>
+          <w:sz w:val="20"/>
+        </w:rPr>
+      </w:pPr>
+    </w:p>
+    <w:p>
+      <w:pPr>
+        <w:pStyle w:val="Textoindependiente"/>
+        <w:rPr>
+          <w:b/>
+          <w:i/>
+          <w:sz w:val="20"/>
+        </w:rPr>
+      </w:pPr>
+    </w:p>
+    <w:p>
+      <w:pPr>
+        <w:pStyle w:val="Textoindependiente"/>
+        <w:rPr>
+          <w:b/>
+          <w:i/>
+          <w:sz w:val="20"/>
+        </w:rPr>
+      </w:pPr>
+    </w:p>
+    <w:p>
+      <w:pPr>
+        <w:pStyle w:val="Textoindependiente"/>
+        <w:rPr>
+          <w:b/>
+          <w:i/>
+          <w:sz w:val="20"/>
+        </w:rPr>
+      </w:pPr>
+    </w:p>
+    <w:p>
+      <w:pPr>
+        <w:pStyle w:val="Textoindependiente"/>
+        <w:rPr>
+          <w:b/>
+          <w:i/>
+          <w:sz w:val="20"/>
+        </w:rPr>
+      </w:pPr>
+    </w:p>
+    <w:p>
+      <w:pPr>
+        <w:pStyle w:val="Textoindependiente"/>
+        <w:rPr>
+          <w:b/>
+          <w:i/>
+          <w:sz w:val="20"/>
+        </w:rPr>
+      </w:pPr>
+    </w:p>
+    <w:p>
+      <w:pPr>
+        <w:pStyle w:val="Textoindependiente"/>
+        <w:rPr>
+          <w:b/>
+          <w:i/>
+          <w:sz w:val="20"/>
+        </w:rPr>
+      </w:pPr>
+    </w:p>
+    <w:p>
+      <w:pPr>
+        <w:pStyle w:val="Textoindependiente"/>
+        <w:rPr>
+          <w:b/>
+          <w:i/>
+          <w:sz w:val="20"/>
+        </w:rPr>
+      </w:pPr>
+    </w:p>
+    <w:p>
+      <w:pPr>
+        <w:pStyle w:val="Textoindependiente"/>
+        <w:rPr>
+          <w:b/>
+          <w:i/>
+          <w:sz w:val="20"/>
+        </w:rPr>
+      </w:pPr>
+    </w:p>
+    <w:p>
+      <w:pPr>
+        <w:pStyle w:val="Textoindependiente"/>
+        <w:rPr>
+          <w:b/>
+          <w:i/>
+          <w:sz w:val="20"/>
+        </w:rPr>
+      </w:pPr>
+    </w:p>
+    <w:p>
+      <w:pPr>
+        <w:pStyle w:val="Textoindependiente"/>
+        <w:rPr>
+          <w:b/>
+          <w:i/>
+          <w:sz w:val="20"/>
+        </w:rPr>
+      </w:pPr>
+    </w:p>
+    <w:p>
+      <w:pPr>
+        <w:pStyle w:val="Textoindependiente"/>
+        <w:rPr>
+          <w:b/>
+          <w:i/>
+          <w:sz w:val="20"/>
+        </w:rPr>
+      </w:pPr>
+    </w:p>
+    <w:p>
+      <w:pPr>
+        <w:pStyle w:val="Textoindependiente"/>
+        <w:rPr>
+          <w:b/>
+          <w:i/>
+          <w:sz w:val="20"/>
+        </w:rPr>
+      </w:pPr>
+    </w:p>
+    <w:p>
+      <w:pPr>
+        <w:pStyle w:val="Textoindependiente"/>
+        <w:rPr>
+          <w:b/>
+          <w:i/>
+          <w:sz w:val="20"/>
+        </w:rPr>
+      </w:pPr>
+    </w:p>
+    <w:p>
+      <w:pPr>
+        <w:pStyle w:val="Textoindependiente"/>
+        <w:rPr>
+          <w:b/>
+          <w:i/>
+          <w:sz w:val="20"/>
+        </w:rPr>
+      </w:pPr>
+    </w:p>
+    <w:p>
+      <w:pPr>
+        <w:pStyle w:val="Textoindependiente"/>
+        <w:rPr>
+          <w:b/>
+          <w:i/>
+          <w:sz w:val="20"/>
+        </w:rPr>
+      </w:pPr>
+    </w:p>
+    <w:p>
+      <w:pPr>
+        <w:pStyle w:val="Textoindependiente"/>
+        <w:rPr>
+          <w:b/>
+          <w:i/>
+          <w:sz w:val="20"/>
+        </w:rPr>
+      </w:pPr>
+    </w:p>
+    <w:p>
+      <w:pPr>
+        <w:pStyle w:val="Textoindependiente"/>
+        <w:rPr>
+          <w:b/>
+          <w:i/>
+          <w:sz w:val="20"/>
+        </w:rPr>
+      </w:pPr>
+    </w:p>
+    <w:p>
+      <w:pPr>
+        <w:pStyle w:val="Textoindependiente"/>
+        <w:rPr>
+          <w:b/>
+          <w:i/>
+          <w:sz w:val="20"/>
+        </w:rPr>
+      </w:pPr>
+    </w:p>
+    <w:p>
+      <w:pPr>
+        <w:pStyle w:val="Textoindependiente"/>
+        <w:rPr>
+          <w:b/>
+          <w:i/>
+          <w:sz w:val="20"/>
+        </w:rPr>
+      </w:pPr>
+    </w:p>
+    <w:p>
+      <w:pPr>
+        <w:pStyle w:val="Textoindependiente"/>
+        <w:rPr>
+          <w:b/>
+          <w:i/>
+          <w:sz w:val="20"/>
+        </w:rPr>
+      </w:pPr>
+    </w:p>
+    <w:p>
+      <w:pPr>
+        <w:pStyle w:val="Textoindependiente"/>
+        <w:rPr>
+          <w:b/>
+          <w:i/>
+          <w:sz w:val="20"/>
+        </w:rPr>
+      </w:pPr>
+    </w:p>
+    <w:p>
+      <w:pPr>
+        <w:pStyle w:val="Textoindependiente"/>
+        <w:rPr>
+          <w:b/>
+          <w:i/>
+          <w:sz w:val="20"/>
+        </w:rPr>
+      </w:pPr>
+    </w:p>
+    <w:p>
+      <w:pPr>
+        <w:pStyle w:val="Textoindependiente"/>
+        <w:rPr>
+          <w:b/>
+          <w:i/>
+          <w:sz w:val="20"/>
+        </w:rPr>
+      </w:pPr>
     </w:p>
     <w:p>
       <w:pPr>
@@ -17933,7 +18603,13 @@
                                 </w:r>
                                 <w:r>
                                   <w:tab/>
-                                  <w:t>07/07/2020</w:t>
+                                  <w:t>0</w:t>
+                                </w:r>
+                                <w:r>
+                                  <w:t>6</w:t>
+                                </w:r>
+                                <w:r>
+                                  <w:t>/07/2020</w:t>
                                 </w:r>
                               </w:p>
                             </w:tc>
@@ -18095,7 +18771,13 @@
                           </w:r>
                           <w:r>
                             <w:tab/>
-                            <w:t>07/07/2020</w:t>
+                            <w:t>0</w:t>
+                          </w:r>
+                          <w:r>
+                            <w:t>6</w:t>
+                          </w:r>
+                          <w:r>
+                            <w:t>/07/2020</w:t>
                           </w:r>
                         </w:p>
                       </w:tc>

</xml_diff>